<commit_message>
Redirecting by a Route from RouteConfig.cs
</commit_message>
<xml_diff>
--- a/Review (Autosaved).docx
+++ b/Review (Autosaved).docx
@@ -3,14 +3,12 @@
 <w:document xmlns:wpc="http://schemas.microsoft.com/office/word/2010/wordprocessingCanvas" xmlns:mc="http://schemas.openxmlformats.org/markup-compatibility/2006" xmlns:o="urn:schemas-microsoft-com:office:office" xmlns:r="http://schemas.openxmlformats.org/officeDocument/2006/relationships" xmlns:m="http://schemas.openxmlformats.org/officeDocument/2006/math" xmlns:v="urn:schemas-microsoft-com:vml" xmlns:wp14="http://schemas.microsoft.com/office/word/2010/wordprocessingDrawing" xmlns:wp="http://schemas.openxmlformats.org/drawingml/2006/wordprocessingDrawing" xmlns:w10="urn:schemas-microsoft-com:office:word" xmlns:w="http://schemas.openxmlformats.org/wordprocessingml/2006/main" xmlns:w14="http://schemas.microsoft.com/office/word/2010/wordml" xmlns:w15="http://schemas.microsoft.com/office/word/2012/wordml" xmlns:wpg="http://schemas.microsoft.com/office/word/2010/wordprocessingGroup" xmlns:wpi="http://schemas.microsoft.com/office/word/2010/wordprocessingInk" xmlns:wne="http://schemas.microsoft.com/office/word/2006/wordml" xmlns:wps="http://schemas.microsoft.com/office/word/2010/wordprocessingShape" mc:Ignorable="w14 w15 wp14">
   <w:body>
     <w:p>
-      <w:proofErr w:type="spellStart"/>
       <w:r>
         <w:rPr>
           <w:b/>
         </w:rPr>
         <w:t>PhotoShare</w:t>
       </w:r>
-      <w:proofErr w:type="spellEnd"/>
     </w:p>
     <w:p>
       <w:pPr>
@@ -109,15 +107,7 @@
     </w:p>
     <w:p>
       <w:r>
-        <w:t xml:space="preserve">In your action, create a model object, and do return </w:t>
-      </w:r>
-      <w:proofErr w:type="gramStart"/>
-      <w:r>
-        <w:t>View(</w:t>
-      </w:r>
-      <w:proofErr w:type="gramEnd"/>
-      <w:r>
-        <w:t>model). Then in your view, put this at the top:</w:t>
+        <w:t>In your action, create a model object, and do return View(model). Then in your view, put this at the top:</w:t>
       </w:r>
     </w:p>
     <w:p>
@@ -128,23 +118,10 @@
         <w:t>&lt;Application&gt;</w:t>
       </w:r>
       <w:r>
-        <w:t>.Models</w:t>
-      </w:r>
-      <w:proofErr w:type="gramStart"/>
-      <w:r>
-        <w:t>.</w:t>
-      </w:r>
-      <w:r>
-        <w:t>&lt;</w:t>
-      </w:r>
-      <w:proofErr w:type="spellStart"/>
-      <w:proofErr w:type="gramEnd"/>
-      <w:r>
-        <w:t>ModelName</w:t>
-      </w:r>
-      <w:proofErr w:type="spellEnd"/>
-      <w:r>
-        <w:t>&gt;</w:t>
+        <w:t>.Models.</w:t>
+      </w:r>
+      <w:r>
+        <w:t>&lt;ModelName&gt;</w:t>
       </w:r>
     </w:p>
     <w:p>
@@ -162,73 +139,23 @@
     </w:p>
     <w:p>
       <w:r>
-        <w:t xml:space="preserve">Specify to create a unit testing project at the ‘Type of Application’ tab when you’re creating a new asp.net </w:t>
-      </w:r>
-      <w:proofErr w:type="spellStart"/>
-      <w:r>
-        <w:t>mvc</w:t>
-      </w:r>
-      <w:proofErr w:type="spellEnd"/>
-      <w:r>
-        <w:t xml:space="preserve"> application</w:t>
-      </w:r>
-    </w:p>
-    <w:p>
-      <w:r>
-        <w:t xml:space="preserve">See the tests in &lt;Application&gt;.Tests projects, and Run tests by </w:t>
-      </w:r>
-      <w:proofErr w:type="spellStart"/>
-      <w:r>
-        <w:t>Ctrl+R</w:t>
-      </w:r>
-      <w:proofErr w:type="spellEnd"/>
-      <w:r>
-        <w:t>, A</w:t>
-      </w:r>
-    </w:p>
-    <w:p>
-      <w:r>
-        <w:t>[</w:t>
-      </w:r>
-      <w:proofErr w:type="spellStart"/>
-      <w:r>
-        <w:t>TestClass</w:t>
-      </w:r>
-      <w:proofErr w:type="spellEnd"/>
-      <w:r>
-        <w:t>], [</w:t>
-      </w:r>
-      <w:proofErr w:type="spellStart"/>
-      <w:r>
-        <w:t>TestMethod</w:t>
-      </w:r>
-      <w:proofErr w:type="spellEnd"/>
-      <w:r>
-        <w:t>] attributes</w:t>
-      </w:r>
-    </w:p>
-    <w:p>
-      <w:r>
-        <w:t xml:space="preserve">In each test method, you need to make an instance of the controller, an instance of the action that you’re testing as a </w:t>
-      </w:r>
-      <w:proofErr w:type="spellStart"/>
-      <w:r>
-        <w:t>ViewResult</w:t>
-      </w:r>
-      <w:proofErr w:type="spellEnd"/>
-      <w:r>
-        <w:t xml:space="preserve">, and then do some assertions with </w:t>
-      </w:r>
-      <w:bookmarkStart w:id="0" w:name="_GoBack"/>
-      <w:bookmarkEnd w:id="0"/>
-      <w:r>
-        <w:t xml:space="preserve">that </w:t>
-      </w:r>
-      <w:proofErr w:type="spellStart"/>
-      <w:r>
-        <w:t>ViewResult</w:t>
-      </w:r>
-      <w:proofErr w:type="spellEnd"/>
+        <w:t>Specify to create a unit testing project at the ‘Type of Application’ tab when you’re creating a new asp.net mvc application</w:t>
+      </w:r>
+    </w:p>
+    <w:p>
+      <w:r>
+        <w:t>See the tests in &lt;Application&gt;.Tests projects, and Run tests by Ctrl+R, A</w:t>
+      </w:r>
+    </w:p>
+    <w:p>
+      <w:r>
+        <w:t>[TestClass], [TestMethod] attributes</w:t>
+      </w:r>
+    </w:p>
+    <w:p>
+      <w:r>
+        <w:t>In each test method, you need to make an instance of the controller, an instance of the action that you’re testing as a ViewResult, and then do some assertions with that ViewResult</w:t>
+      </w:r>
     </w:p>
     <w:p>
       <w:r>
@@ -240,71 +167,22 @@
     </w:p>
     <w:p>
       <w:r>
-        <w:t xml:space="preserve">Route table is in </w:t>
-      </w:r>
-      <w:proofErr w:type="spellStart"/>
-      <w:r>
-        <w:t>App_Start</w:t>
-      </w:r>
-      <w:proofErr w:type="spellEnd"/>
-      <w:r>
-        <w:t>/</w:t>
-      </w:r>
-      <w:proofErr w:type="spellStart"/>
-      <w:r>
-        <w:t>RouteConfig.cs</w:t>
-      </w:r>
-      <w:proofErr w:type="spellEnd"/>
-    </w:p>
-    <w:p>
-      <w:proofErr w:type="spellStart"/>
-      <w:r>
-        <w:t>RouteData</w:t>
-      </w:r>
-      <w:proofErr w:type="spellEnd"/>
-      <w:r>
-        <w:t xml:space="preserve"> data structure can be used to access parts of the </w:t>
-      </w:r>
-      <w:proofErr w:type="spellStart"/>
-      <w:proofErr w:type="gramStart"/>
-      <w:r>
-        <w:t>url</w:t>
-      </w:r>
-      <w:proofErr w:type="spellEnd"/>
-      <w:proofErr w:type="gramEnd"/>
-      <w:r>
-        <w:t xml:space="preserve">. They’re stored by key value pairs. </w:t>
-      </w:r>
-    </w:p>
-    <w:p>
-      <w:r>
-        <w:t xml:space="preserve">For ex: </w:t>
-      </w:r>
-      <w:proofErr w:type="spellStart"/>
-      <w:proofErr w:type="gramStart"/>
-      <w:r>
-        <w:t>RouteData</w:t>
-      </w:r>
-      <w:proofErr w:type="spellEnd"/>
-      <w:r>
-        <w:t>[</w:t>
-      </w:r>
-      <w:proofErr w:type="gramEnd"/>
-      <w:r>
-        <w:t>‘controller’] gets you the name of the controller in the URL</w:t>
-      </w:r>
-    </w:p>
-    <w:p>
-      <w:r>
-        <w:t xml:space="preserve">To define your own routes, you </w:t>
-      </w:r>
-      <w:proofErr w:type="spellStart"/>
-      <w:r>
-        <w:t>wanna</w:t>
-      </w:r>
-      <w:proofErr w:type="spellEnd"/>
-      <w:r>
-        <w:t xml:space="preserve"> place them above the Default route, because the routes are handled in the order in which they are placed</w:t>
+        <w:t>Route table is in App_Start/RouteConfig.cs</w:t>
+      </w:r>
+    </w:p>
+    <w:p>
+      <w:r>
+        <w:t xml:space="preserve">RouteData data structure can be used to access parts of the url. They’re stored by key value pairs. </w:t>
+      </w:r>
+    </w:p>
+    <w:p>
+      <w:r>
+        <w:t>For ex: RouteData[‘controller’] gets you the name of the controller in the URL</w:t>
+      </w:r>
+    </w:p>
+    <w:p>
+      <w:r>
+        <w:t>To define your own routes, you wanna place them above the Default route, because the routes are handled in the order in which they are placed</w:t>
       </w:r>
     </w:p>
     <w:p>
@@ -317,83 +195,20 @@
     </w:p>
     <w:p>
       <w:r>
-        <w:t xml:space="preserve">If you just </w:t>
-      </w:r>
-      <w:proofErr w:type="spellStart"/>
-      <w:r>
-        <w:t>wanna</w:t>
-      </w:r>
-      <w:proofErr w:type="spellEnd"/>
-      <w:r>
-        <w:t xml:space="preserve"> send a string back to the browser in an action, just do </w:t>
-      </w:r>
-      <w:r>
-        <w:t xml:space="preserve">return </w:t>
-      </w:r>
-      <w:proofErr w:type="gramStart"/>
-      <w:r>
-        <w:t>Content(</w:t>
-      </w:r>
-      <w:proofErr w:type="gramEnd"/>
-      <w:r>
-        <w:t>“&lt;your string&gt;”)</w:t>
-      </w:r>
-    </w:p>
-    <w:p>
-      <w:r>
-        <w:t xml:space="preserve">If you’ve defined some parameter in your </w:t>
-      </w:r>
-      <w:proofErr w:type="spellStart"/>
-      <w:r>
-        <w:t>RouteConfig</w:t>
-      </w:r>
-      <w:proofErr w:type="spellEnd"/>
-      <w:r>
-        <w:t xml:space="preserve"> for a </w:t>
-      </w:r>
-      <w:proofErr w:type="spellStart"/>
-      <w:proofErr w:type="gramStart"/>
-      <w:r>
-        <w:t>url</w:t>
-      </w:r>
-      <w:proofErr w:type="spellEnd"/>
-      <w:proofErr w:type="gramEnd"/>
-      <w:r>
-        <w:t>, then you can just access that parameter by passing an argument to your action. So for example, in the photos/search</w:t>
-      </w:r>
-      <w:proofErr w:type="gramStart"/>
-      <w:r>
-        <w:t>/{</w:t>
-      </w:r>
-      <w:proofErr w:type="gramEnd"/>
-      <w:r>
-        <w:t>tag} , you can pass string tag as an argument to your action method, and its value will be available</w:t>
-      </w:r>
-    </w:p>
-    <w:p>
-      <w:r>
-        <w:t xml:space="preserve">If you define an argument in your action, it’ll be available as a </w:t>
-      </w:r>
-      <w:proofErr w:type="spellStart"/>
-      <w:r>
-        <w:t>querystring</w:t>
-      </w:r>
-      <w:proofErr w:type="spellEnd"/>
-      <w:r>
-        <w:t xml:space="preserve"> key. So you could do photos/</w:t>
-      </w:r>
-      <w:proofErr w:type="spellStart"/>
-      <w:r>
-        <w:t>search</w:t>
-      </w:r>
-      <w:proofErr w:type="gramStart"/>
-      <w:r>
-        <w:t>?tag</w:t>
-      </w:r>
-      <w:proofErr w:type="spellEnd"/>
-      <w:proofErr w:type="gramEnd"/>
-      <w:r>
-        <w:t>=vacation and the value of tag will still be available in your action</w:t>
+        <w:t xml:space="preserve">If you just wanna send a string back to the browser in an action, just do </w:t>
+      </w:r>
+      <w:r>
+        <w:t>return Content(“&lt;your string&gt;”)</w:t>
+      </w:r>
+    </w:p>
+    <w:p>
+      <w:r>
+        <w:t>If you’ve defined some parameter in your RouteConfig for a url, then you can just access that parameter by passing an argument to your action. So for example, in the photos/search/{tag} , you can pass string tag as an argument to your action method, and its value will be available</w:t>
+      </w:r>
+    </w:p>
+    <w:p>
+      <w:r>
+        <w:t>If you define an argument in your action, it’ll be available as a querystring key. So you could do photos/search?tag=vacation and the value of tag will still be available in your action</w:t>
       </w:r>
     </w:p>
     <w:p>
@@ -421,21 +236,52 @@
         </w:numPr>
       </w:pPr>
       <w:r>
-        <w:t xml:space="preserve">If you </w:t>
-      </w:r>
-      <w:proofErr w:type="spellStart"/>
-      <w:r>
-        <w:t>wanna</w:t>
-      </w:r>
-      <w:proofErr w:type="spellEnd"/>
-      <w:r>
-        <w:t xml:space="preserve"> redirect your action to another action in a controller, you can use </w:t>
-      </w:r>
-      <w:proofErr w:type="spellStart"/>
+        <w:t xml:space="preserve">If you wanna redirect your action to another action in a controller, you can use </w:t>
+      </w:r>
+    </w:p>
+    <w:p>
+      <w:pPr>
+        <w:pStyle w:val="ListParagraph"/>
+        <w:numPr>
+          <w:ilvl w:val="1"/>
+          <w:numId w:val="3"/>
+        </w:numPr>
+      </w:pPr>
+      <w:r>
+        <w:t xml:space="preserve">return </w:t>
+      </w:r>
       <w:r>
         <w:t>RedirectToAction</w:t>
       </w:r>
-      <w:proofErr w:type="spellEnd"/>
+      <w:r>
+        <w:t>(action,controller,new {parameter1= value,…})</w:t>
+      </w:r>
+    </w:p>
+    <w:p>
+      <w:pPr>
+        <w:pStyle w:val="ListParagraph"/>
+        <w:numPr>
+          <w:ilvl w:val="0"/>
+          <w:numId w:val="3"/>
+        </w:numPr>
+      </w:pPr>
+      <w:r>
+        <w:t>If you wanna redirect to a route from the RouteConfig, you can use RedirectToRoute</w:t>
+      </w:r>
+    </w:p>
+    <w:p>
+      <w:pPr>
+        <w:pStyle w:val="ListParagraph"/>
+        <w:numPr>
+          <w:ilvl w:val="1"/>
+          <w:numId w:val="3"/>
+        </w:numPr>
+      </w:pPr>
+      <w:r>
+        <w:t>return RedirectToAction(route name, new {controller=”controller”, action=”Action”})</w:t>
+      </w:r>
+      <w:bookmarkStart w:id="0" w:name="_GoBack"/>
+      <w:bookmarkEnd w:id="0"/>
     </w:p>
     <w:sectPr>
       <w:pgSz w:w="12240" w:h="15840"/>
@@ -465,7 +311,7 @@
         <w:rFonts w:ascii="Symbol" w:hAnsi="Symbol" w:hint="default"/>
       </w:rPr>
     </w:lvl>
-    <w:lvl w:ilvl="1" w:tplc="04090003" w:tentative="1">
+    <w:lvl w:ilvl="1" w:tplc="04090003">
       <w:start w:val="1"/>
       <w:numFmt w:val="bullet"/>
       <w:lvlText w:val="o"/>

</xml_diff>

<commit_message>
Returning a file as an action result
</commit_message>
<xml_diff>
--- a/Review (Autosaved).docx
+++ b/Review (Autosaved).docx
@@ -3,12 +3,14 @@
 <w:document xmlns:wpc="http://schemas.microsoft.com/office/word/2010/wordprocessingCanvas" xmlns:mc="http://schemas.openxmlformats.org/markup-compatibility/2006" xmlns:o="urn:schemas-microsoft-com:office:office" xmlns:r="http://schemas.openxmlformats.org/officeDocument/2006/relationships" xmlns:m="http://schemas.openxmlformats.org/officeDocument/2006/math" xmlns:v="urn:schemas-microsoft-com:vml" xmlns:wp14="http://schemas.microsoft.com/office/word/2010/wordprocessingDrawing" xmlns:wp="http://schemas.openxmlformats.org/drawingml/2006/wordprocessingDrawing" xmlns:w10="urn:schemas-microsoft-com:office:word" xmlns:w="http://schemas.openxmlformats.org/wordprocessingml/2006/main" xmlns:w14="http://schemas.microsoft.com/office/word/2010/wordml" xmlns:w15="http://schemas.microsoft.com/office/word/2012/wordml" xmlns:wpg="http://schemas.microsoft.com/office/word/2010/wordprocessingGroup" xmlns:wpi="http://schemas.microsoft.com/office/word/2010/wordprocessingInk" xmlns:wne="http://schemas.microsoft.com/office/word/2006/wordml" xmlns:wps="http://schemas.microsoft.com/office/word/2010/wordprocessingShape" mc:Ignorable="w14 w15 wp14">
   <w:body>
     <w:p>
+      <w:proofErr w:type="spellStart"/>
       <w:r>
         <w:rPr>
           <w:b/>
         </w:rPr>
         <w:t>PhotoShare</w:t>
       </w:r>
+      <w:proofErr w:type="spellEnd"/>
     </w:p>
     <w:p>
       <w:pPr>
@@ -107,7 +109,15 @@
     </w:p>
     <w:p>
       <w:r>
-        <w:t>In your action, create a model object, and do return View(model). Then in your view, put this at the top:</w:t>
+        <w:t xml:space="preserve">In your action, create a model object, and do return </w:t>
+      </w:r>
+      <w:proofErr w:type="gramStart"/>
+      <w:r>
+        <w:t>View(</w:t>
+      </w:r>
+      <w:proofErr w:type="gramEnd"/>
+      <w:r>
+        <w:t>model). Then in your view, put this at the top:</w:t>
       </w:r>
     </w:p>
     <w:p>
@@ -118,10 +128,23 @@
         <w:t>&lt;Application&gt;</w:t>
       </w:r>
       <w:r>
-        <w:t>.Models.</w:t>
-      </w:r>
-      <w:r>
-        <w:t>&lt;ModelName&gt;</w:t>
+        <w:t>.Models</w:t>
+      </w:r>
+      <w:proofErr w:type="gramStart"/>
+      <w:r>
+        <w:t>.</w:t>
+      </w:r>
+      <w:r>
+        <w:t>&lt;</w:t>
+      </w:r>
+      <w:proofErr w:type="spellStart"/>
+      <w:proofErr w:type="gramEnd"/>
+      <w:r>
+        <w:t>ModelName</w:t>
+      </w:r>
+      <w:proofErr w:type="spellEnd"/>
+      <w:r>
+        <w:t>&gt;</w:t>
       </w:r>
     </w:p>
     <w:p>
@@ -139,23 +162,68 @@
     </w:p>
     <w:p>
       <w:r>
-        <w:t>Specify to create a unit testing project at the ‘Type of Application’ tab when you’re creating a new asp.net mvc application</w:t>
-      </w:r>
-    </w:p>
-    <w:p>
-      <w:r>
-        <w:t>See the tests in &lt;Application&gt;.Tests projects, and Run tests by Ctrl+R, A</w:t>
-      </w:r>
-    </w:p>
-    <w:p>
-      <w:r>
-        <w:t>[TestClass], [TestMethod] attributes</w:t>
-      </w:r>
-    </w:p>
-    <w:p>
-      <w:r>
-        <w:t>In each test method, you need to make an instance of the controller, an instance of the action that you’re testing as a ViewResult, and then do some assertions with that ViewResult</w:t>
-      </w:r>
+        <w:t xml:space="preserve">Specify to create a unit testing project at the ‘Type of Application’ tab when you’re creating a new asp.net </w:t>
+      </w:r>
+      <w:proofErr w:type="spellStart"/>
+      <w:r>
+        <w:t>mvc</w:t>
+      </w:r>
+      <w:proofErr w:type="spellEnd"/>
+      <w:r>
+        <w:t xml:space="preserve"> application</w:t>
+      </w:r>
+    </w:p>
+    <w:p>
+      <w:r>
+        <w:t xml:space="preserve">See the tests in &lt;Application&gt;.Tests projects, and Run tests by </w:t>
+      </w:r>
+      <w:proofErr w:type="spellStart"/>
+      <w:r>
+        <w:t>Ctrl+R</w:t>
+      </w:r>
+      <w:proofErr w:type="spellEnd"/>
+      <w:r>
+        <w:t>, A</w:t>
+      </w:r>
+    </w:p>
+    <w:p>
+      <w:r>
+        <w:t>[</w:t>
+      </w:r>
+      <w:proofErr w:type="spellStart"/>
+      <w:r>
+        <w:t>TestClass</w:t>
+      </w:r>
+      <w:proofErr w:type="spellEnd"/>
+      <w:r>
+        <w:t>], [</w:t>
+      </w:r>
+      <w:proofErr w:type="spellStart"/>
+      <w:r>
+        <w:t>TestMethod</w:t>
+      </w:r>
+      <w:proofErr w:type="spellEnd"/>
+      <w:r>
+        <w:t>] attributes</w:t>
+      </w:r>
+    </w:p>
+    <w:p>
+      <w:r>
+        <w:t xml:space="preserve">In each test method, you need to make an instance of the controller, an instance of the action that you’re testing as a </w:t>
+      </w:r>
+      <w:proofErr w:type="spellStart"/>
+      <w:r>
+        <w:t>ViewResult</w:t>
+      </w:r>
+      <w:proofErr w:type="spellEnd"/>
+      <w:r>
+        <w:t xml:space="preserve">, and then do some assertions with that </w:t>
+      </w:r>
+      <w:proofErr w:type="spellStart"/>
+      <w:r>
+        <w:t>ViewResult</w:t>
+      </w:r>
+      <w:proofErr w:type="spellEnd"/>
     </w:p>
     <w:p>
       <w:r>
@@ -167,22 +235,71 @@
     </w:p>
     <w:p>
       <w:r>
-        <w:t>Route table is in App_Start/RouteConfig.cs</w:t>
-      </w:r>
-    </w:p>
-    <w:p>
-      <w:r>
-        <w:t xml:space="preserve">RouteData data structure can be used to access parts of the url. They’re stored by key value pairs. </w:t>
-      </w:r>
-    </w:p>
-    <w:p>
-      <w:r>
-        <w:t>For ex: RouteData[‘controller’] gets you the name of the controller in the URL</w:t>
-      </w:r>
-    </w:p>
-    <w:p>
-      <w:r>
-        <w:t>To define your own routes, you wanna place them above the Default route, because the routes are handled in the order in which they are placed</w:t>
+        <w:t xml:space="preserve">Route table is in </w:t>
+      </w:r>
+      <w:proofErr w:type="spellStart"/>
+      <w:r>
+        <w:t>App_Start</w:t>
+      </w:r>
+      <w:proofErr w:type="spellEnd"/>
+      <w:r>
+        <w:t>/</w:t>
+      </w:r>
+      <w:proofErr w:type="spellStart"/>
+      <w:r>
+        <w:t>RouteConfig.cs</w:t>
+      </w:r>
+      <w:proofErr w:type="spellEnd"/>
+    </w:p>
+    <w:p>
+      <w:proofErr w:type="spellStart"/>
+      <w:r>
+        <w:t>RouteData</w:t>
+      </w:r>
+      <w:proofErr w:type="spellEnd"/>
+      <w:r>
+        <w:t xml:space="preserve"> data structure can be used to access parts of the </w:t>
+      </w:r>
+      <w:proofErr w:type="spellStart"/>
+      <w:proofErr w:type="gramStart"/>
+      <w:r>
+        <w:t>url</w:t>
+      </w:r>
+      <w:proofErr w:type="spellEnd"/>
+      <w:proofErr w:type="gramEnd"/>
+      <w:r>
+        <w:t xml:space="preserve">. They’re stored by key value pairs. </w:t>
+      </w:r>
+    </w:p>
+    <w:p>
+      <w:r>
+        <w:t xml:space="preserve">For ex: </w:t>
+      </w:r>
+      <w:proofErr w:type="spellStart"/>
+      <w:proofErr w:type="gramStart"/>
+      <w:r>
+        <w:t>RouteData</w:t>
+      </w:r>
+      <w:proofErr w:type="spellEnd"/>
+      <w:r>
+        <w:t>[</w:t>
+      </w:r>
+      <w:proofErr w:type="gramEnd"/>
+      <w:r>
+        <w:t>‘controller’] gets you the name of the controller in the URL</w:t>
+      </w:r>
+    </w:p>
+    <w:p>
+      <w:r>
+        <w:t xml:space="preserve">To define your own routes, you </w:t>
+      </w:r>
+      <w:proofErr w:type="spellStart"/>
+      <w:r>
+        <w:t>wanna</w:t>
+      </w:r>
+      <w:proofErr w:type="spellEnd"/>
+      <w:r>
+        <w:t xml:space="preserve"> place them above the Default route, because the routes are handled in the order in which they are placed</w:t>
       </w:r>
     </w:p>
     <w:p>
@@ -195,20 +312,83 @@
     </w:p>
     <w:p>
       <w:r>
-        <w:t xml:space="preserve">If you just wanna send a string back to the browser in an action, just do </w:t>
-      </w:r>
-      <w:r>
-        <w:t>return Content(“&lt;your string&gt;”)</w:t>
-      </w:r>
-    </w:p>
-    <w:p>
-      <w:r>
-        <w:t>If you’ve defined some parameter in your RouteConfig for a url, then you can just access that parameter by passing an argument to your action. So for example, in the photos/search/{tag} , you can pass string tag as an argument to your action method, and its value will be available</w:t>
-      </w:r>
-    </w:p>
-    <w:p>
-      <w:r>
-        <w:t>If you define an argument in your action, it’ll be available as a querystring key. So you could do photos/search?tag=vacation and the value of tag will still be available in your action</w:t>
+        <w:t xml:space="preserve">If you just </w:t>
+      </w:r>
+      <w:proofErr w:type="spellStart"/>
+      <w:r>
+        <w:t>wanna</w:t>
+      </w:r>
+      <w:proofErr w:type="spellEnd"/>
+      <w:r>
+        <w:t xml:space="preserve"> send a string back to the browser in an action, just do </w:t>
+      </w:r>
+      <w:r>
+        <w:t xml:space="preserve">return </w:t>
+      </w:r>
+      <w:proofErr w:type="gramStart"/>
+      <w:r>
+        <w:t>Content(</w:t>
+      </w:r>
+      <w:proofErr w:type="gramEnd"/>
+      <w:r>
+        <w:t>“&lt;your string&gt;”)</w:t>
+      </w:r>
+    </w:p>
+    <w:p>
+      <w:r>
+        <w:t xml:space="preserve">If you’ve defined some parameter in your </w:t>
+      </w:r>
+      <w:proofErr w:type="spellStart"/>
+      <w:r>
+        <w:t>RouteConfig</w:t>
+      </w:r>
+      <w:proofErr w:type="spellEnd"/>
+      <w:r>
+        <w:t xml:space="preserve"> for a </w:t>
+      </w:r>
+      <w:proofErr w:type="spellStart"/>
+      <w:proofErr w:type="gramStart"/>
+      <w:r>
+        <w:t>url</w:t>
+      </w:r>
+      <w:proofErr w:type="spellEnd"/>
+      <w:proofErr w:type="gramEnd"/>
+      <w:r>
+        <w:t>, then you can just access that parameter by passing an argument to your action. So for example, in the photos/search</w:t>
+      </w:r>
+      <w:proofErr w:type="gramStart"/>
+      <w:r>
+        <w:t>/{</w:t>
+      </w:r>
+      <w:proofErr w:type="gramEnd"/>
+      <w:r>
+        <w:t>tag} , you can pass string tag as an argument to your action method, and its value will be available</w:t>
+      </w:r>
+    </w:p>
+    <w:p>
+      <w:r>
+        <w:t xml:space="preserve">If you define an argument in your action, it’ll be available as a </w:t>
+      </w:r>
+      <w:proofErr w:type="spellStart"/>
+      <w:r>
+        <w:t>querystring</w:t>
+      </w:r>
+      <w:proofErr w:type="spellEnd"/>
+      <w:r>
+        <w:t xml:space="preserve"> key. So you could do photos/</w:t>
+      </w:r>
+      <w:proofErr w:type="spellStart"/>
+      <w:r>
+        <w:t>search</w:t>
+      </w:r>
+      <w:proofErr w:type="gramStart"/>
+      <w:r>
+        <w:t>?tag</w:t>
+      </w:r>
+      <w:proofErr w:type="spellEnd"/>
+      <w:proofErr w:type="gramEnd"/>
+      <w:r>
+        <w:t>=vacation and the value of tag will still be available in your action</w:t>
       </w:r>
     </w:p>
     <w:p>
@@ -236,7 +416,15 @@
         </w:numPr>
       </w:pPr>
       <w:r>
-        <w:t xml:space="preserve">If you wanna redirect your action to another action in a controller, you can use </w:t>
+        <w:t xml:space="preserve">If you </w:t>
+      </w:r>
+      <w:proofErr w:type="spellStart"/>
+      <w:r>
+        <w:t>wanna</w:t>
+      </w:r>
+      <w:proofErr w:type="spellEnd"/>
+      <w:r>
+        <w:t xml:space="preserve"> redirect your action to another action in a controller, you can use </w:t>
       </w:r>
     </w:p>
     <w:p>
@@ -247,14 +435,29 @@
           <w:numId w:val="3"/>
         </w:numPr>
       </w:pPr>
-      <w:r>
-        <w:t xml:space="preserve">return </w:t>
-      </w:r>
+      <w:proofErr w:type="gramStart"/>
+      <w:r>
+        <w:t>return</w:t>
+      </w:r>
+      <w:proofErr w:type="gramEnd"/>
+      <w:r>
+        <w:t xml:space="preserve"> </w:t>
+      </w:r>
+      <w:proofErr w:type="spellStart"/>
       <w:r>
         <w:t>RedirectToAction</w:t>
       </w:r>
-      <w:r>
-        <w:t>(action,controller,new {parameter1= value,…})</w:t>
+      <w:proofErr w:type="spellEnd"/>
+      <w:r>
+        <w:t>(</w:t>
+      </w:r>
+      <w:proofErr w:type="spellStart"/>
+      <w:r>
+        <w:t>action,controller,new</w:t>
+      </w:r>
+      <w:proofErr w:type="spellEnd"/>
+      <w:r>
+        <w:t xml:space="preserve"> {parameter1= value,…})</w:t>
       </w:r>
     </w:p>
     <w:p>
@@ -266,8 +469,29 @@
         </w:numPr>
       </w:pPr>
       <w:r>
-        <w:t>If you wanna redirect to a route from the RouteConfig, you can use RedirectToRoute</w:t>
-      </w:r>
+        <w:t xml:space="preserve">If you </w:t>
+      </w:r>
+      <w:proofErr w:type="spellStart"/>
+      <w:r>
+        <w:t>wanna</w:t>
+      </w:r>
+      <w:proofErr w:type="spellEnd"/>
+      <w:r>
+        <w:t xml:space="preserve"> redirect to a route from the </w:t>
+      </w:r>
+      <w:proofErr w:type="spellStart"/>
+      <w:r>
+        <w:t>RouteConfig</w:t>
+      </w:r>
+      <w:proofErr w:type="spellEnd"/>
+      <w:r>
+        <w:t xml:space="preserve">, you can use </w:t>
+      </w:r>
+      <w:proofErr w:type="spellStart"/>
+      <w:r>
+        <w:t>RedirectToRoute</w:t>
+      </w:r>
+      <w:proofErr w:type="spellEnd"/>
     </w:p>
     <w:p>
       <w:pPr>
@@ -278,7 +502,55 @@
         </w:numPr>
       </w:pPr>
       <w:r>
-        <w:t>return RedirectToAction(route name, new {controller=”controller”, action=”Action”})</w:t>
+        <w:t xml:space="preserve">return </w:t>
+      </w:r>
+      <w:proofErr w:type="spellStart"/>
+      <w:r>
+        <w:t>RedirectToAction</w:t>
+      </w:r>
+      <w:proofErr w:type="spellEnd"/>
+      <w:r>
+        <w:t>(route name, new {controller=”controller”, action=”Action”})</w:t>
+      </w:r>
+    </w:p>
+    <w:p>
+      <w:pPr>
+        <w:pStyle w:val="ListParagraph"/>
+        <w:numPr>
+          <w:ilvl w:val="0"/>
+          <w:numId w:val="3"/>
+        </w:numPr>
+      </w:pPr>
+      <w:r>
+        <w:t xml:space="preserve">If you </w:t>
+      </w:r>
+      <w:proofErr w:type="spellStart"/>
+      <w:r>
+        <w:t>wanna</w:t>
+      </w:r>
+      <w:proofErr w:type="spellEnd"/>
+      <w:r>
+        <w:t xml:space="preserve"> return a file, do</w:t>
+      </w:r>
+    </w:p>
+    <w:p>
+      <w:pPr>
+        <w:pStyle w:val="ListParagraph"/>
+        <w:numPr>
+          <w:ilvl w:val="1"/>
+          <w:numId w:val="3"/>
+        </w:numPr>
+      </w:pPr>
+      <w:r>
+        <w:t>return File(</w:t>
+      </w:r>
+      <w:proofErr w:type="spellStart"/>
+      <w:r>
+        <w:t>Server.MapPath</w:t>
+      </w:r>
+      <w:proofErr w:type="spellEnd"/>
+      <w:r>
+        <w:t>(“~/&lt;path from root folder of website&gt;”), file type)</w:t>
       </w:r>
       <w:bookmarkStart w:id="0" w:name="_GoBack"/>
       <w:bookmarkEnd w:id="0"/>
@@ -323,7 +595,7 @@
         <w:rFonts w:ascii="Courier New" w:hAnsi="Courier New" w:cs="Courier New" w:hint="default"/>
       </w:rPr>
     </w:lvl>
-    <w:lvl w:ilvl="2" w:tplc="04090005" w:tentative="1">
+    <w:lvl w:ilvl="2" w:tplc="04090005">
       <w:start w:val="1"/>
       <w:numFmt w:val="bullet"/>
       <w:lvlText w:val=""/>

</xml_diff>

<commit_message>
Returning JSON as an action result
</commit_message>
<xml_diff>
--- a/Review (Autosaved).docx
+++ b/Review (Autosaved).docx
@@ -3,14 +3,12 @@
 <w:document xmlns:wpc="http://schemas.microsoft.com/office/word/2010/wordprocessingCanvas" xmlns:mc="http://schemas.openxmlformats.org/markup-compatibility/2006" xmlns:o="urn:schemas-microsoft-com:office:office" xmlns:r="http://schemas.openxmlformats.org/officeDocument/2006/relationships" xmlns:m="http://schemas.openxmlformats.org/officeDocument/2006/math" xmlns:v="urn:schemas-microsoft-com:vml" xmlns:wp14="http://schemas.microsoft.com/office/word/2010/wordprocessingDrawing" xmlns:wp="http://schemas.openxmlformats.org/drawingml/2006/wordprocessingDrawing" xmlns:w10="urn:schemas-microsoft-com:office:word" xmlns:w="http://schemas.openxmlformats.org/wordprocessingml/2006/main" xmlns:w14="http://schemas.microsoft.com/office/word/2010/wordml" xmlns:w15="http://schemas.microsoft.com/office/word/2012/wordml" xmlns:wpg="http://schemas.microsoft.com/office/word/2010/wordprocessingGroup" xmlns:wpi="http://schemas.microsoft.com/office/word/2010/wordprocessingInk" xmlns:wne="http://schemas.microsoft.com/office/word/2006/wordml" xmlns:wps="http://schemas.microsoft.com/office/word/2010/wordprocessingShape" mc:Ignorable="w14 w15 wp14">
   <w:body>
     <w:p>
-      <w:proofErr w:type="spellStart"/>
       <w:r>
         <w:rPr>
           <w:b/>
         </w:rPr>
         <w:t>PhotoShare</w:t>
       </w:r>
-      <w:proofErr w:type="spellEnd"/>
     </w:p>
     <w:p>
       <w:pPr>
@@ -109,15 +107,7 @@
     </w:p>
     <w:p>
       <w:r>
-        <w:t xml:space="preserve">In your action, create a model object, and do return </w:t>
-      </w:r>
-      <w:proofErr w:type="gramStart"/>
-      <w:r>
-        <w:t>View(</w:t>
-      </w:r>
-      <w:proofErr w:type="gramEnd"/>
-      <w:r>
-        <w:t>model). Then in your view, put this at the top:</w:t>
+        <w:t>In your action, create a model object, and do return View(model). Then in your view, put this at the top:</w:t>
       </w:r>
     </w:p>
     <w:p>
@@ -128,23 +118,10 @@
         <w:t>&lt;Application&gt;</w:t>
       </w:r>
       <w:r>
-        <w:t>.Models</w:t>
-      </w:r>
-      <w:proofErr w:type="gramStart"/>
-      <w:r>
-        <w:t>.</w:t>
-      </w:r>
-      <w:r>
-        <w:t>&lt;</w:t>
-      </w:r>
-      <w:proofErr w:type="spellStart"/>
-      <w:proofErr w:type="gramEnd"/>
-      <w:r>
-        <w:t>ModelName</w:t>
-      </w:r>
-      <w:proofErr w:type="spellEnd"/>
-      <w:r>
-        <w:t>&gt;</w:t>
+        <w:t>.Models.</w:t>
+      </w:r>
+      <w:r>
+        <w:t>&lt;ModelName&gt;</w:t>
       </w:r>
     </w:p>
     <w:p>
@@ -162,68 +139,23 @@
     </w:p>
     <w:p>
       <w:r>
-        <w:t xml:space="preserve">Specify to create a unit testing project at the ‘Type of Application’ tab when you’re creating a new asp.net </w:t>
-      </w:r>
-      <w:proofErr w:type="spellStart"/>
-      <w:r>
-        <w:t>mvc</w:t>
-      </w:r>
-      <w:proofErr w:type="spellEnd"/>
-      <w:r>
-        <w:t xml:space="preserve"> application</w:t>
-      </w:r>
-    </w:p>
-    <w:p>
-      <w:r>
-        <w:t xml:space="preserve">See the tests in &lt;Application&gt;.Tests projects, and Run tests by </w:t>
-      </w:r>
-      <w:proofErr w:type="spellStart"/>
-      <w:r>
-        <w:t>Ctrl+R</w:t>
-      </w:r>
-      <w:proofErr w:type="spellEnd"/>
-      <w:r>
-        <w:t>, A</w:t>
-      </w:r>
-    </w:p>
-    <w:p>
-      <w:r>
-        <w:t>[</w:t>
-      </w:r>
-      <w:proofErr w:type="spellStart"/>
-      <w:r>
-        <w:t>TestClass</w:t>
-      </w:r>
-      <w:proofErr w:type="spellEnd"/>
-      <w:r>
-        <w:t>], [</w:t>
-      </w:r>
-      <w:proofErr w:type="spellStart"/>
-      <w:r>
-        <w:t>TestMethod</w:t>
-      </w:r>
-      <w:proofErr w:type="spellEnd"/>
-      <w:r>
-        <w:t>] attributes</w:t>
-      </w:r>
-    </w:p>
-    <w:p>
-      <w:r>
-        <w:t xml:space="preserve">In each test method, you need to make an instance of the controller, an instance of the action that you’re testing as a </w:t>
-      </w:r>
-      <w:proofErr w:type="spellStart"/>
-      <w:r>
-        <w:t>ViewResult</w:t>
-      </w:r>
-      <w:proofErr w:type="spellEnd"/>
-      <w:r>
-        <w:t xml:space="preserve">, and then do some assertions with that </w:t>
-      </w:r>
-      <w:proofErr w:type="spellStart"/>
-      <w:r>
-        <w:t>ViewResult</w:t>
-      </w:r>
-      <w:proofErr w:type="spellEnd"/>
+        <w:t>Specify to create a unit testing project at the ‘Type of Application’ tab when you’re creating a new asp.net mvc application</w:t>
+      </w:r>
+    </w:p>
+    <w:p>
+      <w:r>
+        <w:t>See the tests in &lt;Application&gt;.Tests projects, and Run tests by Ctrl+R, A</w:t>
+      </w:r>
+    </w:p>
+    <w:p>
+      <w:r>
+        <w:t>[TestClass], [TestMethod] attributes</w:t>
+      </w:r>
+    </w:p>
+    <w:p>
+      <w:r>
+        <w:t>In each test method, you need to make an instance of the controller, an instance of the action that you’re testing as a ViewResult, and then do some assertions with that ViewResult</w:t>
+      </w:r>
     </w:p>
     <w:p>
       <w:r>
@@ -235,71 +167,22 @@
     </w:p>
     <w:p>
       <w:r>
-        <w:t xml:space="preserve">Route table is in </w:t>
-      </w:r>
-      <w:proofErr w:type="spellStart"/>
-      <w:r>
-        <w:t>App_Start</w:t>
-      </w:r>
-      <w:proofErr w:type="spellEnd"/>
-      <w:r>
-        <w:t>/</w:t>
-      </w:r>
-      <w:proofErr w:type="spellStart"/>
-      <w:r>
-        <w:t>RouteConfig.cs</w:t>
-      </w:r>
-      <w:proofErr w:type="spellEnd"/>
-    </w:p>
-    <w:p>
-      <w:proofErr w:type="spellStart"/>
-      <w:r>
-        <w:t>RouteData</w:t>
-      </w:r>
-      <w:proofErr w:type="spellEnd"/>
-      <w:r>
-        <w:t xml:space="preserve"> data structure can be used to access parts of the </w:t>
-      </w:r>
-      <w:proofErr w:type="spellStart"/>
-      <w:proofErr w:type="gramStart"/>
-      <w:r>
-        <w:t>url</w:t>
-      </w:r>
-      <w:proofErr w:type="spellEnd"/>
-      <w:proofErr w:type="gramEnd"/>
-      <w:r>
-        <w:t xml:space="preserve">. They’re stored by key value pairs. </w:t>
-      </w:r>
-    </w:p>
-    <w:p>
-      <w:r>
-        <w:t xml:space="preserve">For ex: </w:t>
-      </w:r>
-      <w:proofErr w:type="spellStart"/>
-      <w:proofErr w:type="gramStart"/>
-      <w:r>
-        <w:t>RouteData</w:t>
-      </w:r>
-      <w:proofErr w:type="spellEnd"/>
-      <w:r>
-        <w:t>[</w:t>
-      </w:r>
-      <w:proofErr w:type="gramEnd"/>
-      <w:r>
-        <w:t>‘controller’] gets you the name of the controller in the URL</w:t>
-      </w:r>
-    </w:p>
-    <w:p>
-      <w:r>
-        <w:t xml:space="preserve">To define your own routes, you </w:t>
-      </w:r>
-      <w:proofErr w:type="spellStart"/>
-      <w:r>
-        <w:t>wanna</w:t>
-      </w:r>
-      <w:proofErr w:type="spellEnd"/>
-      <w:r>
-        <w:t xml:space="preserve"> place them above the Default route, because the routes are handled in the order in which they are placed</w:t>
+        <w:t>Route table is in App_Start/RouteConfig.cs</w:t>
+      </w:r>
+    </w:p>
+    <w:p>
+      <w:r>
+        <w:t xml:space="preserve">RouteData data structure can be used to access parts of the url. They’re stored by key value pairs. </w:t>
+      </w:r>
+    </w:p>
+    <w:p>
+      <w:r>
+        <w:t>For ex: RouteData[‘controller’] gets you the name of the controller in the URL</w:t>
+      </w:r>
+    </w:p>
+    <w:p>
+      <w:r>
+        <w:t>To define your own routes, you wanna place them above the Default route, because the routes are handled in the order in which they are placed</w:t>
       </w:r>
     </w:p>
     <w:p>
@@ -312,83 +195,20 @@
     </w:p>
     <w:p>
       <w:r>
-        <w:t xml:space="preserve">If you just </w:t>
-      </w:r>
-      <w:proofErr w:type="spellStart"/>
-      <w:r>
-        <w:t>wanna</w:t>
-      </w:r>
-      <w:proofErr w:type="spellEnd"/>
-      <w:r>
-        <w:t xml:space="preserve"> send a string back to the browser in an action, just do </w:t>
-      </w:r>
-      <w:r>
-        <w:t xml:space="preserve">return </w:t>
-      </w:r>
-      <w:proofErr w:type="gramStart"/>
-      <w:r>
-        <w:t>Content(</w:t>
-      </w:r>
-      <w:proofErr w:type="gramEnd"/>
-      <w:r>
-        <w:t>“&lt;your string&gt;”)</w:t>
-      </w:r>
-    </w:p>
-    <w:p>
-      <w:r>
-        <w:t xml:space="preserve">If you’ve defined some parameter in your </w:t>
-      </w:r>
-      <w:proofErr w:type="spellStart"/>
-      <w:r>
-        <w:t>RouteConfig</w:t>
-      </w:r>
-      <w:proofErr w:type="spellEnd"/>
-      <w:r>
-        <w:t xml:space="preserve"> for a </w:t>
-      </w:r>
-      <w:proofErr w:type="spellStart"/>
-      <w:proofErr w:type="gramStart"/>
-      <w:r>
-        <w:t>url</w:t>
-      </w:r>
-      <w:proofErr w:type="spellEnd"/>
-      <w:proofErr w:type="gramEnd"/>
-      <w:r>
-        <w:t>, then you can just access that parameter by passing an argument to your action. So for example, in the photos/search</w:t>
-      </w:r>
-      <w:proofErr w:type="gramStart"/>
-      <w:r>
-        <w:t>/{</w:t>
-      </w:r>
-      <w:proofErr w:type="gramEnd"/>
-      <w:r>
-        <w:t>tag} , you can pass string tag as an argument to your action method, and its value will be available</w:t>
-      </w:r>
-    </w:p>
-    <w:p>
-      <w:r>
-        <w:t xml:space="preserve">If you define an argument in your action, it’ll be available as a </w:t>
-      </w:r>
-      <w:proofErr w:type="spellStart"/>
-      <w:r>
-        <w:t>querystring</w:t>
-      </w:r>
-      <w:proofErr w:type="spellEnd"/>
-      <w:r>
-        <w:t xml:space="preserve"> key. So you could do photos/</w:t>
-      </w:r>
-      <w:proofErr w:type="spellStart"/>
-      <w:r>
-        <w:t>search</w:t>
-      </w:r>
-      <w:proofErr w:type="gramStart"/>
-      <w:r>
-        <w:t>?tag</w:t>
-      </w:r>
-      <w:proofErr w:type="spellEnd"/>
-      <w:proofErr w:type="gramEnd"/>
-      <w:r>
-        <w:t>=vacation and the value of tag will still be available in your action</w:t>
+        <w:t xml:space="preserve">If you just wanna send a string back to the browser in an action, just do </w:t>
+      </w:r>
+      <w:r>
+        <w:t>return Content(“&lt;your string&gt;”)</w:t>
+      </w:r>
+    </w:p>
+    <w:p>
+      <w:r>
+        <w:t>If you’ve defined some parameter in your RouteConfig for a url, then you can just access that parameter by passing an argument to your action. So for example, in the photos/search/{tag} , you can pass string tag as an argument to your action method, and its value will be available</w:t>
+      </w:r>
+    </w:p>
+    <w:p>
+      <w:r>
+        <w:t>If you define an argument in your action, it’ll be available as a querystring key. So you could do photos/search?tag=vacation and the value of tag will still be available in your action</w:t>
       </w:r>
     </w:p>
     <w:p>
@@ -416,15 +236,7 @@
         </w:numPr>
       </w:pPr>
       <w:r>
-        <w:t xml:space="preserve">If you </w:t>
-      </w:r>
-      <w:proofErr w:type="spellStart"/>
-      <w:r>
-        <w:t>wanna</w:t>
-      </w:r>
-      <w:proofErr w:type="spellEnd"/>
-      <w:r>
-        <w:t xml:space="preserve"> redirect your action to another action in a controller, you can use </w:t>
+        <w:t xml:space="preserve">If you wanna redirect your action to another action in a controller, you can use </w:t>
       </w:r>
     </w:p>
     <w:p>
@@ -435,29 +247,14 @@
           <w:numId w:val="3"/>
         </w:numPr>
       </w:pPr>
-      <w:proofErr w:type="gramStart"/>
-      <w:r>
-        <w:t>return</w:t>
-      </w:r>
-      <w:proofErr w:type="gramEnd"/>
-      <w:r>
-        <w:t xml:space="preserve"> </w:t>
-      </w:r>
-      <w:proofErr w:type="spellStart"/>
+      <w:r>
+        <w:t xml:space="preserve">return </w:t>
+      </w:r>
       <w:r>
         <w:t>RedirectToAction</w:t>
       </w:r>
-      <w:proofErr w:type="spellEnd"/>
-      <w:r>
-        <w:t>(</w:t>
-      </w:r>
-      <w:proofErr w:type="spellStart"/>
-      <w:r>
-        <w:t>action,controller,new</w:t>
-      </w:r>
-      <w:proofErr w:type="spellEnd"/>
-      <w:r>
-        <w:t xml:space="preserve"> {parameter1= value,…})</w:t>
+      <w:r>
+        <w:t>(action,controller,new {parameter1= value,…})</w:t>
       </w:r>
     </w:p>
     <w:p>
@@ -469,29 +266,8 @@
         </w:numPr>
       </w:pPr>
       <w:r>
-        <w:t xml:space="preserve">If you </w:t>
-      </w:r>
-      <w:proofErr w:type="spellStart"/>
-      <w:r>
-        <w:t>wanna</w:t>
-      </w:r>
-      <w:proofErr w:type="spellEnd"/>
-      <w:r>
-        <w:t xml:space="preserve"> redirect to a route from the </w:t>
-      </w:r>
-      <w:proofErr w:type="spellStart"/>
-      <w:r>
-        <w:t>RouteConfig</w:t>
-      </w:r>
-      <w:proofErr w:type="spellEnd"/>
-      <w:r>
-        <w:t xml:space="preserve">, you can use </w:t>
-      </w:r>
-      <w:proofErr w:type="spellStart"/>
-      <w:r>
-        <w:t>RedirectToRoute</w:t>
-      </w:r>
-      <w:proofErr w:type="spellEnd"/>
+        <w:t>If you wanna redirect to a route from the RouteConfig, you can use RedirectToRoute</w:t>
+      </w:r>
     </w:p>
     <w:p>
       <w:pPr>
@@ -502,15 +278,7 @@
         </w:numPr>
       </w:pPr>
       <w:r>
-        <w:t xml:space="preserve">return </w:t>
-      </w:r>
-      <w:proofErr w:type="spellStart"/>
-      <w:r>
-        <w:t>RedirectToAction</w:t>
-      </w:r>
-      <w:proofErr w:type="spellEnd"/>
-      <w:r>
-        <w:t>(route name, new {controller=”controller”, action=”Action”})</w:t>
+        <w:t>return RedirectToAction(route name, new {controller=”controller”, action=”Action”})</w:t>
       </w:r>
     </w:p>
     <w:p>
@@ -522,15 +290,7 @@
         </w:numPr>
       </w:pPr>
       <w:r>
-        <w:t xml:space="preserve">If you </w:t>
-      </w:r>
-      <w:proofErr w:type="spellStart"/>
-      <w:r>
-        <w:t>wanna</w:t>
-      </w:r>
-      <w:proofErr w:type="spellEnd"/>
-      <w:r>
-        <w:t xml:space="preserve"> return a file, do</w:t>
+        <w:t>If you wanna return a file, do</w:t>
       </w:r>
     </w:p>
     <w:p>
@@ -542,15 +302,58 @@
         </w:numPr>
       </w:pPr>
       <w:r>
-        <w:t>return File(</w:t>
-      </w:r>
-      <w:proofErr w:type="spellStart"/>
-      <w:r>
-        <w:t>Server.MapPath</w:t>
-      </w:r>
-      <w:proofErr w:type="spellEnd"/>
-      <w:r>
-        <w:t>(“~/&lt;path from root folder of website&gt;”), file type)</w:t>
+        <w:t>return File(Server.MapPath(“~/&lt;path from root folder of website&gt;”), file type)</w:t>
+      </w:r>
+    </w:p>
+    <w:p>
+      <w:pPr>
+        <w:pStyle w:val="ListParagraph"/>
+        <w:numPr>
+          <w:ilvl w:val="0"/>
+          <w:numId w:val="3"/>
+        </w:numPr>
+      </w:pPr>
+      <w:r>
+        <w:t xml:space="preserve">If you wanna return a json result, do </w:t>
+      </w:r>
+    </w:p>
+    <w:p>
+      <w:pPr>
+        <w:pStyle w:val="ListParagraph"/>
+        <w:numPr>
+          <w:ilvl w:val="1"/>
+          <w:numId w:val="3"/>
+        </w:numPr>
+      </w:pPr>
+      <w:r>
+        <w:t>return Json(some object, JsonRequestBehavior.AllowGet);</w:t>
+      </w:r>
+    </w:p>
+    <w:p>
+      <w:pPr>
+        <w:pStyle w:val="ListParagraph"/>
+        <w:numPr>
+          <w:ilvl w:val="1"/>
+          <w:numId w:val="3"/>
+        </w:numPr>
+      </w:pPr>
+      <w:r>
+        <w:t>NOTE: first parameter can also be an anonymous object. For ex:</w:t>
+      </w:r>
+    </w:p>
+    <w:p>
+      <w:pPr>
+        <w:pStyle w:val="ListParagraph"/>
+        <w:numPr>
+          <w:ilvl w:val="2"/>
+          <w:numId w:val="3"/>
+        </w:numPr>
+      </w:pPr>
+      <w:r>
+        <w:t>return Json({name=</w:t>
+      </w:r>
+      <w:r>
+        <w:t>”nirav”,age=21,school=”GT”},JsonRequestBehavior.AllowGet)</w:t>
       </w:r>
       <w:bookmarkStart w:id="0" w:name="_GoBack"/>
       <w:bookmarkEnd w:id="0"/>

</xml_diff>

<commit_message>
Basic Accept Verbs - HttpGet and HttpPost
</commit_message>
<xml_diff>
--- a/Review (Autosaved).docx
+++ b/Review (Autosaved).docx
@@ -3,12 +3,14 @@
 <w:document xmlns:wpc="http://schemas.microsoft.com/office/word/2010/wordprocessingCanvas" xmlns:mc="http://schemas.openxmlformats.org/markup-compatibility/2006" xmlns:o="urn:schemas-microsoft-com:office:office" xmlns:r="http://schemas.openxmlformats.org/officeDocument/2006/relationships" xmlns:m="http://schemas.openxmlformats.org/officeDocument/2006/math" xmlns:v="urn:schemas-microsoft-com:vml" xmlns:wp14="http://schemas.microsoft.com/office/word/2010/wordprocessingDrawing" xmlns:wp="http://schemas.openxmlformats.org/drawingml/2006/wordprocessingDrawing" xmlns:w10="urn:schemas-microsoft-com:office:word" xmlns:w="http://schemas.openxmlformats.org/wordprocessingml/2006/main" xmlns:w14="http://schemas.microsoft.com/office/word/2010/wordml" xmlns:w15="http://schemas.microsoft.com/office/word/2012/wordml" xmlns:wpg="http://schemas.microsoft.com/office/word/2010/wordprocessingGroup" xmlns:wpi="http://schemas.microsoft.com/office/word/2010/wordprocessingInk" xmlns:wne="http://schemas.microsoft.com/office/word/2006/wordml" xmlns:wps="http://schemas.microsoft.com/office/word/2010/wordprocessingShape" mc:Ignorable="w14 w15 wp14">
   <w:body>
     <w:p>
+      <w:proofErr w:type="spellStart"/>
       <w:r>
         <w:rPr>
           <w:b/>
         </w:rPr>
         <w:t>PhotoShare</w:t>
       </w:r>
+      <w:proofErr w:type="spellEnd"/>
     </w:p>
     <w:p>
       <w:pPr>
@@ -107,7 +109,15 @@
     </w:p>
     <w:p>
       <w:r>
-        <w:t>In your action, create a model object, and do return View(model). Then in your view, put this at the top:</w:t>
+        <w:t xml:space="preserve">In your action, create a model object, and do return </w:t>
+      </w:r>
+      <w:proofErr w:type="gramStart"/>
+      <w:r>
+        <w:t>View(</w:t>
+      </w:r>
+      <w:proofErr w:type="gramEnd"/>
+      <w:r>
+        <w:t>model). Then in your view, put this at the top:</w:t>
       </w:r>
     </w:p>
     <w:p>
@@ -118,10 +128,23 @@
         <w:t>&lt;Application&gt;</w:t>
       </w:r>
       <w:r>
-        <w:t>.Models.</w:t>
-      </w:r>
-      <w:r>
-        <w:t>&lt;ModelName&gt;</w:t>
+        <w:t>.Models</w:t>
+      </w:r>
+      <w:proofErr w:type="gramStart"/>
+      <w:r>
+        <w:t>.</w:t>
+      </w:r>
+      <w:r>
+        <w:t>&lt;</w:t>
+      </w:r>
+      <w:proofErr w:type="spellStart"/>
+      <w:proofErr w:type="gramEnd"/>
+      <w:r>
+        <w:t>ModelName</w:t>
+      </w:r>
+      <w:proofErr w:type="spellEnd"/>
+      <w:r>
+        <w:t>&gt;</w:t>
       </w:r>
     </w:p>
     <w:p>
@@ -139,23 +162,68 @@
     </w:p>
     <w:p>
       <w:r>
-        <w:t>Specify to create a unit testing project at the ‘Type of Application’ tab when you’re creating a new asp.net mvc application</w:t>
-      </w:r>
-    </w:p>
-    <w:p>
-      <w:r>
-        <w:t>See the tests in &lt;Application&gt;.Tests projects, and Run tests by Ctrl+R, A</w:t>
-      </w:r>
-    </w:p>
-    <w:p>
-      <w:r>
-        <w:t>[TestClass], [TestMethod] attributes</w:t>
-      </w:r>
-    </w:p>
-    <w:p>
-      <w:r>
-        <w:t>In each test method, you need to make an instance of the controller, an instance of the action that you’re testing as a ViewResult, and then do some assertions with that ViewResult</w:t>
-      </w:r>
+        <w:t xml:space="preserve">Specify to create a unit testing project at the ‘Type of Application’ tab when you’re creating a new asp.net </w:t>
+      </w:r>
+      <w:proofErr w:type="spellStart"/>
+      <w:r>
+        <w:t>mvc</w:t>
+      </w:r>
+      <w:proofErr w:type="spellEnd"/>
+      <w:r>
+        <w:t xml:space="preserve"> application</w:t>
+      </w:r>
+    </w:p>
+    <w:p>
+      <w:r>
+        <w:t xml:space="preserve">See the tests in &lt;Application&gt;.Tests projects, and Run tests by </w:t>
+      </w:r>
+      <w:proofErr w:type="spellStart"/>
+      <w:r>
+        <w:t>Ctrl+R</w:t>
+      </w:r>
+      <w:proofErr w:type="spellEnd"/>
+      <w:r>
+        <w:t>, A</w:t>
+      </w:r>
+    </w:p>
+    <w:p>
+      <w:r>
+        <w:t>[</w:t>
+      </w:r>
+      <w:proofErr w:type="spellStart"/>
+      <w:r>
+        <w:t>TestClass</w:t>
+      </w:r>
+      <w:proofErr w:type="spellEnd"/>
+      <w:r>
+        <w:t>], [</w:t>
+      </w:r>
+      <w:proofErr w:type="spellStart"/>
+      <w:r>
+        <w:t>TestMethod</w:t>
+      </w:r>
+      <w:proofErr w:type="spellEnd"/>
+      <w:r>
+        <w:t>] attributes</w:t>
+      </w:r>
+    </w:p>
+    <w:p>
+      <w:r>
+        <w:t xml:space="preserve">In each test method, you need to make an instance of the controller, an instance of the action that you’re testing as a </w:t>
+      </w:r>
+      <w:proofErr w:type="spellStart"/>
+      <w:r>
+        <w:t>ViewResult</w:t>
+      </w:r>
+      <w:proofErr w:type="spellEnd"/>
+      <w:r>
+        <w:t xml:space="preserve">, and then do some assertions with that </w:t>
+      </w:r>
+      <w:proofErr w:type="spellStart"/>
+      <w:r>
+        <w:t>ViewResult</w:t>
+      </w:r>
+      <w:proofErr w:type="spellEnd"/>
     </w:p>
     <w:p>
       <w:r>
@@ -167,22 +235,71 @@
     </w:p>
     <w:p>
       <w:r>
-        <w:t>Route table is in App_Start/RouteConfig.cs</w:t>
-      </w:r>
-    </w:p>
-    <w:p>
-      <w:r>
-        <w:t xml:space="preserve">RouteData data structure can be used to access parts of the url. They’re stored by key value pairs. </w:t>
-      </w:r>
-    </w:p>
-    <w:p>
-      <w:r>
-        <w:t>For ex: RouteData[‘controller’] gets you the name of the controller in the URL</w:t>
-      </w:r>
-    </w:p>
-    <w:p>
-      <w:r>
-        <w:t>To define your own routes, you wanna place them above the Default route, because the routes are handled in the order in which they are placed</w:t>
+        <w:t xml:space="preserve">Route table is in </w:t>
+      </w:r>
+      <w:proofErr w:type="spellStart"/>
+      <w:r>
+        <w:t>App_Start</w:t>
+      </w:r>
+      <w:proofErr w:type="spellEnd"/>
+      <w:r>
+        <w:t>/</w:t>
+      </w:r>
+      <w:proofErr w:type="spellStart"/>
+      <w:r>
+        <w:t>RouteConfig.cs</w:t>
+      </w:r>
+      <w:proofErr w:type="spellEnd"/>
+    </w:p>
+    <w:p>
+      <w:proofErr w:type="spellStart"/>
+      <w:r>
+        <w:t>RouteData</w:t>
+      </w:r>
+      <w:proofErr w:type="spellEnd"/>
+      <w:r>
+        <w:t xml:space="preserve"> data structure can be used to access parts of the </w:t>
+      </w:r>
+      <w:proofErr w:type="spellStart"/>
+      <w:proofErr w:type="gramStart"/>
+      <w:r>
+        <w:t>url</w:t>
+      </w:r>
+      <w:proofErr w:type="spellEnd"/>
+      <w:proofErr w:type="gramEnd"/>
+      <w:r>
+        <w:t xml:space="preserve">. They’re stored by key value pairs. </w:t>
+      </w:r>
+    </w:p>
+    <w:p>
+      <w:r>
+        <w:t xml:space="preserve">For ex: </w:t>
+      </w:r>
+      <w:proofErr w:type="spellStart"/>
+      <w:proofErr w:type="gramStart"/>
+      <w:r>
+        <w:t>RouteData</w:t>
+      </w:r>
+      <w:proofErr w:type="spellEnd"/>
+      <w:r>
+        <w:t>[</w:t>
+      </w:r>
+      <w:proofErr w:type="gramEnd"/>
+      <w:r>
+        <w:t>‘controller’] gets you the name of the controller in the URL</w:t>
+      </w:r>
+    </w:p>
+    <w:p>
+      <w:r>
+        <w:t xml:space="preserve">To define your own routes, you </w:t>
+      </w:r>
+      <w:proofErr w:type="spellStart"/>
+      <w:r>
+        <w:t>wanna</w:t>
+      </w:r>
+      <w:proofErr w:type="spellEnd"/>
+      <w:r>
+        <w:t xml:space="preserve"> place them above the Default route, because the routes are handled in the order in which they are placed</w:t>
       </w:r>
     </w:p>
     <w:p>
@@ -195,20 +312,83 @@
     </w:p>
     <w:p>
       <w:r>
-        <w:t xml:space="preserve">If you just wanna send a string back to the browser in an action, just do </w:t>
-      </w:r>
-      <w:r>
-        <w:t>return Content(“&lt;your string&gt;”)</w:t>
-      </w:r>
-    </w:p>
-    <w:p>
-      <w:r>
-        <w:t>If you’ve defined some parameter in your RouteConfig for a url, then you can just access that parameter by passing an argument to your action. So for example, in the photos/search/{tag} , you can pass string tag as an argument to your action method, and its value will be available</w:t>
-      </w:r>
-    </w:p>
-    <w:p>
-      <w:r>
-        <w:t>If you define an argument in your action, it’ll be available as a querystring key. So you could do photos/search?tag=vacation and the value of tag will still be available in your action</w:t>
+        <w:t xml:space="preserve">If you just </w:t>
+      </w:r>
+      <w:proofErr w:type="spellStart"/>
+      <w:r>
+        <w:t>wanna</w:t>
+      </w:r>
+      <w:proofErr w:type="spellEnd"/>
+      <w:r>
+        <w:t xml:space="preserve"> send a string back to the browser in an action, just do </w:t>
+      </w:r>
+      <w:r>
+        <w:t xml:space="preserve">return </w:t>
+      </w:r>
+      <w:proofErr w:type="gramStart"/>
+      <w:r>
+        <w:t>Content(</w:t>
+      </w:r>
+      <w:proofErr w:type="gramEnd"/>
+      <w:r>
+        <w:t>“&lt;your string&gt;”)</w:t>
+      </w:r>
+    </w:p>
+    <w:p>
+      <w:r>
+        <w:t xml:space="preserve">If you’ve defined some parameter in your </w:t>
+      </w:r>
+      <w:proofErr w:type="spellStart"/>
+      <w:r>
+        <w:t>RouteConfig</w:t>
+      </w:r>
+      <w:proofErr w:type="spellEnd"/>
+      <w:r>
+        <w:t xml:space="preserve"> for a </w:t>
+      </w:r>
+      <w:proofErr w:type="spellStart"/>
+      <w:proofErr w:type="gramStart"/>
+      <w:r>
+        <w:t>url</w:t>
+      </w:r>
+      <w:proofErr w:type="spellEnd"/>
+      <w:proofErr w:type="gramEnd"/>
+      <w:r>
+        <w:t>, then you can just access that parameter by passing an argument to your action. So for example, in the photos/search</w:t>
+      </w:r>
+      <w:proofErr w:type="gramStart"/>
+      <w:r>
+        <w:t>/{</w:t>
+      </w:r>
+      <w:proofErr w:type="gramEnd"/>
+      <w:r>
+        <w:t>tag} , you can pass string tag as an argument to your action method, and its value will be available</w:t>
+      </w:r>
+    </w:p>
+    <w:p>
+      <w:r>
+        <w:t xml:space="preserve">If you define an argument in your action, it’ll be available as a </w:t>
+      </w:r>
+      <w:proofErr w:type="spellStart"/>
+      <w:r>
+        <w:t>querystring</w:t>
+      </w:r>
+      <w:proofErr w:type="spellEnd"/>
+      <w:r>
+        <w:t xml:space="preserve"> key. So you could do photos/</w:t>
+      </w:r>
+      <w:proofErr w:type="spellStart"/>
+      <w:r>
+        <w:t>search</w:t>
+      </w:r>
+      <w:proofErr w:type="gramStart"/>
+      <w:r>
+        <w:t>?tag</w:t>
+      </w:r>
+      <w:proofErr w:type="spellEnd"/>
+      <w:proofErr w:type="gramEnd"/>
+      <w:r>
+        <w:t>=vacation and the value of tag will still be available in your action</w:t>
       </w:r>
     </w:p>
     <w:p>
@@ -236,7 +416,15 @@
         </w:numPr>
       </w:pPr>
       <w:r>
-        <w:t xml:space="preserve">If you wanna redirect your action to another action in a controller, you can use </w:t>
+        <w:t xml:space="preserve">If you </w:t>
+      </w:r>
+      <w:proofErr w:type="spellStart"/>
+      <w:r>
+        <w:t>wanna</w:t>
+      </w:r>
+      <w:proofErr w:type="spellEnd"/>
+      <w:r>
+        <w:t xml:space="preserve"> redirect your action to another action in a controller, you can use </w:t>
       </w:r>
     </w:p>
     <w:p>
@@ -247,14 +435,29 @@
           <w:numId w:val="3"/>
         </w:numPr>
       </w:pPr>
-      <w:r>
-        <w:t xml:space="preserve">return </w:t>
-      </w:r>
+      <w:proofErr w:type="gramStart"/>
+      <w:r>
+        <w:t>return</w:t>
+      </w:r>
+      <w:proofErr w:type="gramEnd"/>
+      <w:r>
+        <w:t xml:space="preserve"> </w:t>
+      </w:r>
+      <w:proofErr w:type="spellStart"/>
       <w:r>
         <w:t>RedirectToAction</w:t>
       </w:r>
-      <w:r>
-        <w:t>(action,controller,new {parameter1= value,…})</w:t>
+      <w:proofErr w:type="spellEnd"/>
+      <w:r>
+        <w:t>(</w:t>
+      </w:r>
+      <w:proofErr w:type="spellStart"/>
+      <w:r>
+        <w:t>action,controller,new</w:t>
+      </w:r>
+      <w:proofErr w:type="spellEnd"/>
+      <w:r>
+        <w:t xml:space="preserve"> {parameter1= value,…})</w:t>
       </w:r>
     </w:p>
     <w:p>
@@ -266,8 +469,29 @@
         </w:numPr>
       </w:pPr>
       <w:r>
-        <w:t>If you wanna redirect to a route from the RouteConfig, you can use RedirectToRoute</w:t>
-      </w:r>
+        <w:t xml:space="preserve">If you </w:t>
+      </w:r>
+      <w:proofErr w:type="spellStart"/>
+      <w:r>
+        <w:t>wanna</w:t>
+      </w:r>
+      <w:proofErr w:type="spellEnd"/>
+      <w:r>
+        <w:t xml:space="preserve"> redirect to a route from the </w:t>
+      </w:r>
+      <w:proofErr w:type="spellStart"/>
+      <w:r>
+        <w:t>RouteConfig</w:t>
+      </w:r>
+      <w:proofErr w:type="spellEnd"/>
+      <w:r>
+        <w:t xml:space="preserve">, you can use </w:t>
+      </w:r>
+      <w:proofErr w:type="spellStart"/>
+      <w:r>
+        <w:t>RedirectToRoute</w:t>
+      </w:r>
+      <w:proofErr w:type="spellEnd"/>
     </w:p>
     <w:p>
       <w:pPr>
@@ -278,7 +502,15 @@
         </w:numPr>
       </w:pPr>
       <w:r>
-        <w:t>return RedirectToAction(route name, new {controller=”controller”, action=”Action”})</w:t>
+        <w:t xml:space="preserve">return </w:t>
+      </w:r>
+      <w:proofErr w:type="spellStart"/>
+      <w:r>
+        <w:t>RedirectToAction</w:t>
+      </w:r>
+      <w:proofErr w:type="spellEnd"/>
+      <w:r>
+        <w:t>(route name, new {controller=”controller”, action=”Action”})</w:t>
       </w:r>
     </w:p>
     <w:p>
@@ -290,7 +522,15 @@
         </w:numPr>
       </w:pPr>
       <w:r>
-        <w:t>If you wanna return a file, do</w:t>
+        <w:t xml:space="preserve">If you </w:t>
+      </w:r>
+      <w:proofErr w:type="spellStart"/>
+      <w:r>
+        <w:t>wanna</w:t>
+      </w:r>
+      <w:proofErr w:type="spellEnd"/>
+      <w:r>
+        <w:t xml:space="preserve"> return a file, do</w:t>
       </w:r>
     </w:p>
     <w:p>
@@ -302,7 +542,15 @@
         </w:numPr>
       </w:pPr>
       <w:r>
-        <w:t>return File(Server.MapPath(“~/&lt;path from root folder of website&gt;”), file type)</w:t>
+        <w:t>return File(</w:t>
+      </w:r>
+      <w:proofErr w:type="spellStart"/>
+      <w:r>
+        <w:t>Server.MapPath</w:t>
+      </w:r>
+      <w:proofErr w:type="spellEnd"/>
+      <w:r>
+        <w:t>(“~/&lt;path from root folder of website&gt;”), file type)</w:t>
       </w:r>
     </w:p>
     <w:p>
@@ -314,7 +562,23 @@
         </w:numPr>
       </w:pPr>
       <w:r>
-        <w:t xml:space="preserve">If you wanna return a json result, do </w:t>
+        <w:t xml:space="preserve">If you </w:t>
+      </w:r>
+      <w:proofErr w:type="spellStart"/>
+      <w:r>
+        <w:t>wanna</w:t>
+      </w:r>
+      <w:proofErr w:type="spellEnd"/>
+      <w:r>
+        <w:t xml:space="preserve"> return a </w:t>
+      </w:r>
+      <w:proofErr w:type="spellStart"/>
+      <w:r>
+        <w:t>json</w:t>
+      </w:r>
+      <w:proofErr w:type="spellEnd"/>
+      <w:r>
+        <w:t xml:space="preserve"> result, do </w:t>
       </w:r>
     </w:p>
     <w:p>
@@ -326,7 +590,23 @@
         </w:numPr>
       </w:pPr>
       <w:r>
-        <w:t>return Json(some object, JsonRequestBehavior.AllowGet);</w:t>
+        <w:t xml:space="preserve">return </w:t>
+      </w:r>
+      <w:proofErr w:type="spellStart"/>
+      <w:r>
+        <w:t>Json</w:t>
+      </w:r>
+      <w:proofErr w:type="spellEnd"/>
+      <w:r>
+        <w:t xml:space="preserve">(some object, </w:t>
+      </w:r>
+      <w:proofErr w:type="spellStart"/>
+      <w:r>
+        <w:t>JsonRequestBehavior.AllowGet</w:t>
+      </w:r>
+      <w:proofErr w:type="spellEnd"/>
+      <w:r>
+        <w:t>);</w:t>
       </w:r>
     </w:p>
     <w:p>
@@ -354,6 +634,61 @@
       </w:r>
       <w:r>
         <w:t>”nirav”,age=21,school=”GT”},JsonRequestBehavior.AllowGet)</w:t>
+      </w:r>
+    </w:p>
+    <w:p>
+      <w:r>
+        <w:rPr>
+          <w:b/>
+        </w:rPr>
+        <w:t>Accept Verbs</w:t>
+      </w:r>
+    </w:p>
+    <w:p>
+      <w:pPr>
+        <w:pStyle w:val="ListParagraph"/>
+        <w:numPr>
+          <w:ilvl w:val="0"/>
+          <w:numId w:val="4"/>
+        </w:numPr>
+      </w:pPr>
+      <w:r>
+        <w:t xml:space="preserve">If you </w:t>
+      </w:r>
+      <w:proofErr w:type="spellStart"/>
+      <w:r>
+        <w:t>wanna</w:t>
+      </w:r>
+      <w:proofErr w:type="spellEnd"/>
+      <w:r>
+        <w:t xml:space="preserve"> specify controller actions with the same name but corresponding to different types of http requests, like if you want a Home/Index action to respond differently in case of a GET and a POST request, you can use the Accept Verbs [</w:t>
+      </w:r>
+      <w:proofErr w:type="spellStart"/>
+      <w:r>
+        <w:t>HttpGet</w:t>
+      </w:r>
+      <w:proofErr w:type="spellEnd"/>
+      <w:r>
+        <w:t>] and [</w:t>
+      </w:r>
+      <w:proofErr w:type="spellStart"/>
+      <w:r>
+        <w:t>HttpPost</w:t>
+      </w:r>
+      <w:proofErr w:type="spellEnd"/>
+      <w:r>
+        <w:t xml:space="preserve">]. </w:t>
+      </w:r>
+      <w:r>
+        <w:t xml:space="preserve">You just put them right above your action, and ASP.NET will figure out which one to go to in case of a get or a post request. If you don’t use these and specify two different actions with the same name, then ASP.NET will throw </w:t>
+      </w:r>
+      <w:proofErr w:type="gramStart"/>
+      <w:r>
+        <w:t>a</w:t>
+      </w:r>
+      <w:proofErr w:type="gramEnd"/>
+      <w:r>
+        <w:t xml:space="preserve"> “ambiguous actions” error. </w:t>
       </w:r>
       <w:bookmarkStart w:id="0" w:name="_GoBack"/>
       <w:bookmarkEnd w:id="0"/>
@@ -484,6 +819,119 @@
     </w:lvl>
   </w:abstractNum>
   <w:abstractNum w:abstractNumId="1">
+    <w:nsid w:val="2A983DEF"/>
+    <w:multiLevelType w:val="hybridMultilevel"/>
+    <w:tmpl w:val="82BA8EBA"/>
+    <w:lvl w:ilvl="0" w:tplc="04090001">
+      <w:start w:val="1"/>
+      <w:numFmt w:val="bullet"/>
+      <w:lvlText w:val=""/>
+      <w:lvlJc w:val="left"/>
+      <w:pPr>
+        <w:ind w:left="720" w:hanging="360"/>
+      </w:pPr>
+      <w:rPr>
+        <w:rFonts w:ascii="Symbol" w:hAnsi="Symbol" w:hint="default"/>
+      </w:rPr>
+    </w:lvl>
+    <w:lvl w:ilvl="1" w:tplc="04090003" w:tentative="1">
+      <w:start w:val="1"/>
+      <w:numFmt w:val="bullet"/>
+      <w:lvlText w:val="o"/>
+      <w:lvlJc w:val="left"/>
+      <w:pPr>
+        <w:ind w:left="1440" w:hanging="360"/>
+      </w:pPr>
+      <w:rPr>
+        <w:rFonts w:ascii="Courier New" w:hAnsi="Courier New" w:cs="Courier New" w:hint="default"/>
+      </w:rPr>
+    </w:lvl>
+    <w:lvl w:ilvl="2" w:tplc="04090005" w:tentative="1">
+      <w:start w:val="1"/>
+      <w:numFmt w:val="bullet"/>
+      <w:lvlText w:val=""/>
+      <w:lvlJc w:val="left"/>
+      <w:pPr>
+        <w:ind w:left="2160" w:hanging="360"/>
+      </w:pPr>
+      <w:rPr>
+        <w:rFonts w:ascii="Wingdings" w:hAnsi="Wingdings" w:hint="default"/>
+      </w:rPr>
+    </w:lvl>
+    <w:lvl w:ilvl="3" w:tplc="04090001" w:tentative="1">
+      <w:start w:val="1"/>
+      <w:numFmt w:val="bullet"/>
+      <w:lvlText w:val=""/>
+      <w:lvlJc w:val="left"/>
+      <w:pPr>
+        <w:ind w:left="2880" w:hanging="360"/>
+      </w:pPr>
+      <w:rPr>
+        <w:rFonts w:ascii="Symbol" w:hAnsi="Symbol" w:hint="default"/>
+      </w:rPr>
+    </w:lvl>
+    <w:lvl w:ilvl="4" w:tplc="04090003" w:tentative="1">
+      <w:start w:val="1"/>
+      <w:numFmt w:val="bullet"/>
+      <w:lvlText w:val="o"/>
+      <w:lvlJc w:val="left"/>
+      <w:pPr>
+        <w:ind w:left="3600" w:hanging="360"/>
+      </w:pPr>
+      <w:rPr>
+        <w:rFonts w:ascii="Courier New" w:hAnsi="Courier New" w:cs="Courier New" w:hint="default"/>
+      </w:rPr>
+    </w:lvl>
+    <w:lvl w:ilvl="5" w:tplc="04090005" w:tentative="1">
+      <w:start w:val="1"/>
+      <w:numFmt w:val="bullet"/>
+      <w:lvlText w:val=""/>
+      <w:lvlJc w:val="left"/>
+      <w:pPr>
+        <w:ind w:left="4320" w:hanging="360"/>
+      </w:pPr>
+      <w:rPr>
+        <w:rFonts w:ascii="Wingdings" w:hAnsi="Wingdings" w:hint="default"/>
+      </w:rPr>
+    </w:lvl>
+    <w:lvl w:ilvl="6" w:tplc="04090001" w:tentative="1">
+      <w:start w:val="1"/>
+      <w:numFmt w:val="bullet"/>
+      <w:lvlText w:val=""/>
+      <w:lvlJc w:val="left"/>
+      <w:pPr>
+        <w:ind w:left="5040" w:hanging="360"/>
+      </w:pPr>
+      <w:rPr>
+        <w:rFonts w:ascii="Symbol" w:hAnsi="Symbol" w:hint="default"/>
+      </w:rPr>
+    </w:lvl>
+    <w:lvl w:ilvl="7" w:tplc="04090003" w:tentative="1">
+      <w:start w:val="1"/>
+      <w:numFmt w:val="bullet"/>
+      <w:lvlText w:val="o"/>
+      <w:lvlJc w:val="left"/>
+      <w:pPr>
+        <w:ind w:left="5760" w:hanging="360"/>
+      </w:pPr>
+      <w:rPr>
+        <w:rFonts w:ascii="Courier New" w:hAnsi="Courier New" w:cs="Courier New" w:hint="default"/>
+      </w:rPr>
+    </w:lvl>
+    <w:lvl w:ilvl="8" w:tplc="04090005" w:tentative="1">
+      <w:start w:val="1"/>
+      <w:numFmt w:val="bullet"/>
+      <w:lvlText w:val=""/>
+      <w:lvlJc w:val="left"/>
+      <w:pPr>
+        <w:ind w:left="6480" w:hanging="360"/>
+      </w:pPr>
+      <w:rPr>
+        <w:rFonts w:ascii="Wingdings" w:hAnsi="Wingdings" w:hint="default"/>
+      </w:rPr>
+    </w:lvl>
+  </w:abstractNum>
+  <w:abstractNum w:abstractNumId="2">
     <w:nsid w:val="59920FDF"/>
     <w:multiLevelType w:val="hybridMultilevel"/>
     <w:tmpl w:val="31F62210"/>
@@ -596,7 +1044,7 @@
       </w:rPr>
     </w:lvl>
   </w:abstractNum>
-  <w:abstractNum w:abstractNumId="2">
+  <w:abstractNum w:abstractNumId="3">
     <w:nsid w:val="7BD030B2"/>
     <w:multiLevelType w:val="hybridMultilevel"/>
     <w:tmpl w:val="A656CCEA"/>
@@ -710,13 +1158,16 @@
     </w:lvl>
   </w:abstractNum>
   <w:num w:numId="1">
-    <w:abstractNumId w:val="1"/>
+    <w:abstractNumId w:val="2"/>
   </w:num>
   <w:num w:numId="2">
-    <w:abstractNumId w:val="2"/>
+    <w:abstractNumId w:val="3"/>
   </w:num>
   <w:num w:numId="3">
     <w:abstractNumId w:val="0"/>
+  </w:num>
+  <w:num w:numId="4">
+    <w:abstractNumId w:val="1"/>
   </w:num>
 </w:numbering>
 </file>

</xml_diff>

<commit_message>
Action Filters - Applied to individual actions
</commit_message>
<xml_diff>
--- a/Review (Autosaved).docx
+++ b/Review (Autosaved).docx
@@ -3,14 +3,12 @@
 <w:document xmlns:wpc="http://schemas.microsoft.com/office/word/2010/wordprocessingCanvas" xmlns:mc="http://schemas.openxmlformats.org/markup-compatibility/2006" xmlns:o="urn:schemas-microsoft-com:office:office" xmlns:r="http://schemas.openxmlformats.org/officeDocument/2006/relationships" xmlns:m="http://schemas.openxmlformats.org/officeDocument/2006/math" xmlns:v="urn:schemas-microsoft-com:vml" xmlns:wp14="http://schemas.microsoft.com/office/word/2010/wordprocessingDrawing" xmlns:wp="http://schemas.openxmlformats.org/drawingml/2006/wordprocessingDrawing" xmlns:w10="urn:schemas-microsoft-com:office:word" xmlns:w="http://schemas.openxmlformats.org/wordprocessingml/2006/main" xmlns:w14="http://schemas.microsoft.com/office/word/2010/wordml" xmlns:w15="http://schemas.microsoft.com/office/word/2012/wordml" xmlns:wpg="http://schemas.microsoft.com/office/word/2010/wordprocessingGroup" xmlns:wpi="http://schemas.microsoft.com/office/word/2010/wordprocessingInk" xmlns:wne="http://schemas.microsoft.com/office/word/2006/wordml" xmlns:wps="http://schemas.microsoft.com/office/word/2010/wordprocessingShape" mc:Ignorable="w14 w15 wp14">
   <w:body>
     <w:p>
-      <w:proofErr w:type="spellStart"/>
       <w:r>
         <w:rPr>
           <w:b/>
         </w:rPr>
         <w:t>PhotoShare</w:t>
       </w:r>
-      <w:proofErr w:type="spellEnd"/>
     </w:p>
     <w:p>
       <w:pPr>
@@ -109,15 +107,7 @@
     </w:p>
     <w:p>
       <w:r>
-        <w:t xml:space="preserve">In your action, create a model object, and do return </w:t>
-      </w:r>
-      <w:proofErr w:type="gramStart"/>
-      <w:r>
-        <w:t>View(</w:t>
-      </w:r>
-      <w:proofErr w:type="gramEnd"/>
-      <w:r>
-        <w:t>model). Then in your view, put this at the top:</w:t>
+        <w:t>In your action, create a model object, and do return View(model). Then in your view, put this at the top:</w:t>
       </w:r>
     </w:p>
     <w:p>
@@ -128,23 +118,10 @@
         <w:t>&lt;Application&gt;</w:t>
       </w:r>
       <w:r>
-        <w:t>.Models</w:t>
-      </w:r>
-      <w:proofErr w:type="gramStart"/>
-      <w:r>
-        <w:t>.</w:t>
-      </w:r>
-      <w:r>
-        <w:t>&lt;</w:t>
-      </w:r>
-      <w:proofErr w:type="spellStart"/>
-      <w:proofErr w:type="gramEnd"/>
-      <w:r>
-        <w:t>ModelName</w:t>
-      </w:r>
-      <w:proofErr w:type="spellEnd"/>
-      <w:r>
-        <w:t>&gt;</w:t>
+        <w:t>.Models.</w:t>
+      </w:r>
+      <w:r>
+        <w:t>&lt;ModelName&gt;</w:t>
       </w:r>
     </w:p>
     <w:p>
@@ -162,68 +139,23 @@
     </w:p>
     <w:p>
       <w:r>
-        <w:t xml:space="preserve">Specify to create a unit testing project at the ‘Type of Application’ tab when you’re creating a new asp.net </w:t>
-      </w:r>
-      <w:proofErr w:type="spellStart"/>
-      <w:r>
-        <w:t>mvc</w:t>
-      </w:r>
-      <w:proofErr w:type="spellEnd"/>
-      <w:r>
-        <w:t xml:space="preserve"> application</w:t>
-      </w:r>
-    </w:p>
-    <w:p>
-      <w:r>
-        <w:t xml:space="preserve">See the tests in &lt;Application&gt;.Tests projects, and Run tests by </w:t>
-      </w:r>
-      <w:proofErr w:type="spellStart"/>
-      <w:r>
-        <w:t>Ctrl+R</w:t>
-      </w:r>
-      <w:proofErr w:type="spellEnd"/>
-      <w:r>
-        <w:t>, A</w:t>
-      </w:r>
-    </w:p>
-    <w:p>
-      <w:r>
-        <w:t>[</w:t>
-      </w:r>
-      <w:proofErr w:type="spellStart"/>
-      <w:r>
-        <w:t>TestClass</w:t>
-      </w:r>
-      <w:proofErr w:type="spellEnd"/>
-      <w:r>
-        <w:t>], [</w:t>
-      </w:r>
-      <w:proofErr w:type="spellStart"/>
-      <w:r>
-        <w:t>TestMethod</w:t>
-      </w:r>
-      <w:proofErr w:type="spellEnd"/>
-      <w:r>
-        <w:t>] attributes</w:t>
-      </w:r>
-    </w:p>
-    <w:p>
-      <w:r>
-        <w:t xml:space="preserve">In each test method, you need to make an instance of the controller, an instance of the action that you’re testing as a </w:t>
-      </w:r>
-      <w:proofErr w:type="spellStart"/>
-      <w:r>
-        <w:t>ViewResult</w:t>
-      </w:r>
-      <w:proofErr w:type="spellEnd"/>
-      <w:r>
-        <w:t xml:space="preserve">, and then do some assertions with that </w:t>
-      </w:r>
-      <w:proofErr w:type="spellStart"/>
-      <w:r>
-        <w:t>ViewResult</w:t>
-      </w:r>
-      <w:proofErr w:type="spellEnd"/>
+        <w:t>Specify to create a unit testing project at the ‘Type of Application’ tab when you’re creating a new asp.net mvc application</w:t>
+      </w:r>
+    </w:p>
+    <w:p>
+      <w:r>
+        <w:t>See the tests in &lt;Application&gt;.Tests projects, and Run tests by Ctrl+R, A</w:t>
+      </w:r>
+    </w:p>
+    <w:p>
+      <w:r>
+        <w:t>[TestClass], [TestMethod] attributes</w:t>
+      </w:r>
+    </w:p>
+    <w:p>
+      <w:r>
+        <w:t>In each test method, you need to make an instance of the controller, an instance of the action that you’re testing as a ViewResult, and then do some assertions with that ViewResult</w:t>
+      </w:r>
     </w:p>
     <w:p>
       <w:r>
@@ -235,71 +167,22 @@
     </w:p>
     <w:p>
       <w:r>
-        <w:t xml:space="preserve">Route table is in </w:t>
-      </w:r>
-      <w:proofErr w:type="spellStart"/>
-      <w:r>
-        <w:t>App_Start</w:t>
-      </w:r>
-      <w:proofErr w:type="spellEnd"/>
-      <w:r>
-        <w:t>/</w:t>
-      </w:r>
-      <w:proofErr w:type="spellStart"/>
-      <w:r>
-        <w:t>RouteConfig.cs</w:t>
-      </w:r>
-      <w:proofErr w:type="spellEnd"/>
-    </w:p>
-    <w:p>
-      <w:proofErr w:type="spellStart"/>
-      <w:r>
-        <w:t>RouteData</w:t>
-      </w:r>
-      <w:proofErr w:type="spellEnd"/>
-      <w:r>
-        <w:t xml:space="preserve"> data structure can be used to access parts of the </w:t>
-      </w:r>
-      <w:proofErr w:type="spellStart"/>
-      <w:proofErr w:type="gramStart"/>
-      <w:r>
-        <w:t>url</w:t>
-      </w:r>
-      <w:proofErr w:type="spellEnd"/>
-      <w:proofErr w:type="gramEnd"/>
-      <w:r>
-        <w:t xml:space="preserve">. They’re stored by key value pairs. </w:t>
-      </w:r>
-    </w:p>
-    <w:p>
-      <w:r>
-        <w:t xml:space="preserve">For ex: </w:t>
-      </w:r>
-      <w:proofErr w:type="spellStart"/>
-      <w:proofErr w:type="gramStart"/>
-      <w:r>
-        <w:t>RouteData</w:t>
-      </w:r>
-      <w:proofErr w:type="spellEnd"/>
-      <w:r>
-        <w:t>[</w:t>
-      </w:r>
-      <w:proofErr w:type="gramEnd"/>
-      <w:r>
-        <w:t>‘controller’] gets you the name of the controller in the URL</w:t>
-      </w:r>
-    </w:p>
-    <w:p>
-      <w:r>
-        <w:t xml:space="preserve">To define your own routes, you </w:t>
-      </w:r>
-      <w:proofErr w:type="spellStart"/>
-      <w:r>
-        <w:t>wanna</w:t>
-      </w:r>
-      <w:proofErr w:type="spellEnd"/>
-      <w:r>
-        <w:t xml:space="preserve"> place them above the Default route, because the routes are handled in the order in which they are placed</w:t>
+        <w:t>Route table is in App_Start/RouteConfig.cs</w:t>
+      </w:r>
+    </w:p>
+    <w:p>
+      <w:r>
+        <w:t xml:space="preserve">RouteData data structure can be used to access parts of the url. They’re stored by key value pairs. </w:t>
+      </w:r>
+    </w:p>
+    <w:p>
+      <w:r>
+        <w:t>For ex: RouteData[‘controller’] gets you the name of the controller in the URL</w:t>
+      </w:r>
+    </w:p>
+    <w:p>
+      <w:r>
+        <w:t>To define your own routes, you wanna place them above the Default route, because the routes are handled in the order in which they are placed</w:t>
       </w:r>
     </w:p>
     <w:p>
@@ -312,83 +195,20 @@
     </w:p>
     <w:p>
       <w:r>
-        <w:t xml:space="preserve">If you just </w:t>
-      </w:r>
-      <w:proofErr w:type="spellStart"/>
-      <w:r>
-        <w:t>wanna</w:t>
-      </w:r>
-      <w:proofErr w:type="spellEnd"/>
-      <w:r>
-        <w:t xml:space="preserve"> send a string back to the browser in an action, just do </w:t>
-      </w:r>
-      <w:r>
-        <w:t xml:space="preserve">return </w:t>
-      </w:r>
-      <w:proofErr w:type="gramStart"/>
-      <w:r>
-        <w:t>Content(</w:t>
-      </w:r>
-      <w:proofErr w:type="gramEnd"/>
-      <w:r>
-        <w:t>“&lt;your string&gt;”)</w:t>
-      </w:r>
-    </w:p>
-    <w:p>
-      <w:r>
-        <w:t xml:space="preserve">If you’ve defined some parameter in your </w:t>
-      </w:r>
-      <w:proofErr w:type="spellStart"/>
-      <w:r>
-        <w:t>RouteConfig</w:t>
-      </w:r>
-      <w:proofErr w:type="spellEnd"/>
-      <w:r>
-        <w:t xml:space="preserve"> for a </w:t>
-      </w:r>
-      <w:proofErr w:type="spellStart"/>
-      <w:proofErr w:type="gramStart"/>
-      <w:r>
-        <w:t>url</w:t>
-      </w:r>
-      <w:proofErr w:type="spellEnd"/>
-      <w:proofErr w:type="gramEnd"/>
-      <w:r>
-        <w:t>, then you can just access that parameter by passing an argument to your action. So for example, in the photos/search</w:t>
-      </w:r>
-      <w:proofErr w:type="gramStart"/>
-      <w:r>
-        <w:t>/{</w:t>
-      </w:r>
-      <w:proofErr w:type="gramEnd"/>
-      <w:r>
-        <w:t>tag} , you can pass string tag as an argument to your action method, and its value will be available</w:t>
-      </w:r>
-    </w:p>
-    <w:p>
-      <w:r>
-        <w:t xml:space="preserve">If you define an argument in your action, it’ll be available as a </w:t>
-      </w:r>
-      <w:proofErr w:type="spellStart"/>
-      <w:r>
-        <w:t>querystring</w:t>
-      </w:r>
-      <w:proofErr w:type="spellEnd"/>
-      <w:r>
-        <w:t xml:space="preserve"> key. So you could do photos/</w:t>
-      </w:r>
-      <w:proofErr w:type="spellStart"/>
-      <w:r>
-        <w:t>search</w:t>
-      </w:r>
-      <w:proofErr w:type="gramStart"/>
-      <w:r>
-        <w:t>?tag</w:t>
-      </w:r>
-      <w:proofErr w:type="spellEnd"/>
-      <w:proofErr w:type="gramEnd"/>
-      <w:r>
-        <w:t>=vacation and the value of tag will still be available in your action</w:t>
+        <w:t xml:space="preserve">If you just wanna send a string back to the browser in an action, just do </w:t>
+      </w:r>
+      <w:r>
+        <w:t>return Content(“&lt;your string&gt;”)</w:t>
+      </w:r>
+    </w:p>
+    <w:p>
+      <w:r>
+        <w:t>If you’ve defined some parameter in your RouteConfig for a url, then you can just access that parameter by passing an argument to your action. So for example, in the photos/search/{tag} , you can pass string tag as an argument to your action method, and its value will be available</w:t>
+      </w:r>
+    </w:p>
+    <w:p>
+      <w:r>
+        <w:t>If you define an argument in your action, it’ll be available as a querystring key. So you could do photos/search?tag=vacation and the value of tag will still be available in your action</w:t>
       </w:r>
     </w:p>
     <w:p>
@@ -416,15 +236,7 @@
         </w:numPr>
       </w:pPr>
       <w:r>
-        <w:t xml:space="preserve">If you </w:t>
-      </w:r>
-      <w:proofErr w:type="spellStart"/>
-      <w:r>
-        <w:t>wanna</w:t>
-      </w:r>
-      <w:proofErr w:type="spellEnd"/>
-      <w:r>
-        <w:t xml:space="preserve"> redirect your action to another action in a controller, you can use </w:t>
+        <w:t xml:space="preserve">If you wanna redirect your action to another action in a controller, you can use </w:t>
       </w:r>
     </w:p>
     <w:p>
@@ -435,29 +247,14 @@
           <w:numId w:val="3"/>
         </w:numPr>
       </w:pPr>
-      <w:proofErr w:type="gramStart"/>
-      <w:r>
-        <w:t>return</w:t>
-      </w:r>
-      <w:proofErr w:type="gramEnd"/>
-      <w:r>
-        <w:t xml:space="preserve"> </w:t>
-      </w:r>
-      <w:proofErr w:type="spellStart"/>
+      <w:r>
+        <w:t xml:space="preserve">return </w:t>
+      </w:r>
       <w:r>
         <w:t>RedirectToAction</w:t>
       </w:r>
-      <w:proofErr w:type="spellEnd"/>
-      <w:r>
-        <w:t>(</w:t>
-      </w:r>
-      <w:proofErr w:type="spellStart"/>
-      <w:r>
-        <w:t>action,controller,new</w:t>
-      </w:r>
-      <w:proofErr w:type="spellEnd"/>
-      <w:r>
-        <w:t xml:space="preserve"> {parameter1= value,…})</w:t>
+      <w:r>
+        <w:t>(action,controller,new {parameter1= value,…})</w:t>
       </w:r>
     </w:p>
     <w:p>
@@ -469,29 +266,8 @@
         </w:numPr>
       </w:pPr>
       <w:r>
-        <w:t xml:space="preserve">If you </w:t>
-      </w:r>
-      <w:proofErr w:type="spellStart"/>
-      <w:r>
-        <w:t>wanna</w:t>
-      </w:r>
-      <w:proofErr w:type="spellEnd"/>
-      <w:r>
-        <w:t xml:space="preserve"> redirect to a route from the </w:t>
-      </w:r>
-      <w:proofErr w:type="spellStart"/>
-      <w:r>
-        <w:t>RouteConfig</w:t>
-      </w:r>
-      <w:proofErr w:type="spellEnd"/>
-      <w:r>
-        <w:t xml:space="preserve">, you can use </w:t>
-      </w:r>
-      <w:proofErr w:type="spellStart"/>
-      <w:r>
-        <w:t>RedirectToRoute</w:t>
-      </w:r>
-      <w:proofErr w:type="spellEnd"/>
+        <w:t>If you wanna redirect to a route from the RouteConfig, you can use RedirectToRoute</w:t>
+      </w:r>
     </w:p>
     <w:p>
       <w:pPr>
@@ -502,15 +278,7 @@
         </w:numPr>
       </w:pPr>
       <w:r>
-        <w:t xml:space="preserve">return </w:t>
-      </w:r>
-      <w:proofErr w:type="spellStart"/>
-      <w:r>
-        <w:t>RedirectToAction</w:t>
-      </w:r>
-      <w:proofErr w:type="spellEnd"/>
-      <w:r>
-        <w:t>(route name, new {controller=”controller”, action=”Action”})</w:t>
+        <w:t>return RedirectToAction(route name, new {controller=”controller”, action=”Action”})</w:t>
       </w:r>
     </w:p>
     <w:p>
@@ -522,15 +290,7 @@
         </w:numPr>
       </w:pPr>
       <w:r>
-        <w:t xml:space="preserve">If you </w:t>
-      </w:r>
-      <w:proofErr w:type="spellStart"/>
-      <w:r>
-        <w:t>wanna</w:t>
-      </w:r>
-      <w:proofErr w:type="spellEnd"/>
-      <w:r>
-        <w:t xml:space="preserve"> return a file, do</w:t>
+        <w:t>If you wanna return a file, do</w:t>
       </w:r>
     </w:p>
     <w:p>
@@ -542,15 +302,7 @@
         </w:numPr>
       </w:pPr>
       <w:r>
-        <w:t>return File(</w:t>
-      </w:r>
-      <w:proofErr w:type="spellStart"/>
-      <w:r>
-        <w:t>Server.MapPath</w:t>
-      </w:r>
-      <w:proofErr w:type="spellEnd"/>
-      <w:r>
-        <w:t>(“~/&lt;path from root folder of website&gt;”), file type)</w:t>
+        <w:t>return File(Server.MapPath(“~/&lt;path from root folder of website&gt;”), file type)</w:t>
       </w:r>
     </w:p>
     <w:p>
@@ -562,23 +314,7 @@
         </w:numPr>
       </w:pPr>
       <w:r>
-        <w:t xml:space="preserve">If you </w:t>
-      </w:r>
-      <w:proofErr w:type="spellStart"/>
-      <w:r>
-        <w:t>wanna</w:t>
-      </w:r>
-      <w:proofErr w:type="spellEnd"/>
-      <w:r>
-        <w:t xml:space="preserve"> return a </w:t>
-      </w:r>
-      <w:proofErr w:type="spellStart"/>
-      <w:r>
-        <w:t>json</w:t>
-      </w:r>
-      <w:proofErr w:type="spellEnd"/>
-      <w:r>
-        <w:t xml:space="preserve"> result, do </w:t>
+        <w:t xml:space="preserve">If you wanna return a json result, do </w:t>
       </w:r>
     </w:p>
     <w:p>
@@ -590,23 +326,7 @@
         </w:numPr>
       </w:pPr>
       <w:r>
-        <w:t xml:space="preserve">return </w:t>
-      </w:r>
-      <w:proofErr w:type="spellStart"/>
-      <w:r>
-        <w:t>Json</w:t>
-      </w:r>
-      <w:proofErr w:type="spellEnd"/>
-      <w:r>
-        <w:t xml:space="preserve">(some object, </w:t>
-      </w:r>
-      <w:proofErr w:type="spellStart"/>
-      <w:r>
-        <w:t>JsonRequestBehavior.AllowGet</w:t>
-      </w:r>
-      <w:proofErr w:type="spellEnd"/>
-      <w:r>
-        <w:t>);</w:t>
+        <w:t>return Json(some object, JsonRequestBehavior.AllowGet);</w:t>
       </w:r>
     </w:p>
     <w:p>
@@ -653,45 +373,72 @@
         </w:numPr>
       </w:pPr>
       <w:r>
-        <w:t xml:space="preserve">If you </w:t>
-      </w:r>
-      <w:proofErr w:type="spellStart"/>
-      <w:r>
-        <w:t>wanna</w:t>
-      </w:r>
-      <w:proofErr w:type="spellEnd"/>
-      <w:r>
-        <w:t xml:space="preserve"> specify controller actions with the same name but corresponding to different types of http requests, like if you want a Home/Index action to respond differently in case of a GET and a POST request, you can use the Accept Verbs [</w:t>
-      </w:r>
-      <w:proofErr w:type="spellStart"/>
-      <w:r>
-        <w:t>HttpGet</w:t>
-      </w:r>
-      <w:proofErr w:type="spellEnd"/>
-      <w:r>
-        <w:t>] and [</w:t>
-      </w:r>
-      <w:proofErr w:type="spellStart"/>
-      <w:r>
-        <w:t>HttpPost</w:t>
-      </w:r>
-      <w:proofErr w:type="spellEnd"/>
-      <w:r>
-        <w:t xml:space="preserve">]. </w:t>
-      </w:r>
-      <w:r>
-        <w:t xml:space="preserve">You just put them right above your action, and ASP.NET will figure out which one to go to in case of a get or a post request. If you don’t use these and specify two different actions with the same name, then ASP.NET will throw </w:t>
-      </w:r>
-      <w:proofErr w:type="gramStart"/>
-      <w:r>
-        <w:t>a</w:t>
-      </w:r>
-      <w:proofErr w:type="gramEnd"/>
-      <w:r>
-        <w:t xml:space="preserve"> “ambiguous actions” error. </w:t>
+        <w:t xml:space="preserve">If you wanna specify controller actions with the same name but corresponding to different types of http requests, like if you want a Home/Index action to respond differently in case of a GET and a POST request, you can use the Accept Verbs [HttpGet] and [HttpPost]. </w:t>
+      </w:r>
+      <w:r>
+        <w:t xml:space="preserve">You just put them right above your action, and ASP.NET will figure out which one to go to in case of a get or a post request. If you don’t use these and specify two different actions with the same name, then ASP.NET will throw a “ambiguous actions” error. </w:t>
+      </w:r>
+    </w:p>
+    <w:p>
+      <w:r>
+        <w:rPr>
+          <w:b/>
+        </w:rPr>
+        <w:t>Action Filters</w:t>
+      </w:r>
+    </w:p>
+    <w:p>
+      <w:pPr>
+        <w:pStyle w:val="ListParagraph"/>
+        <w:numPr>
+          <w:ilvl w:val="0"/>
+          <w:numId w:val="4"/>
+        </w:numPr>
+      </w:pPr>
+      <w:r>
+        <w:t xml:space="preserve">They are fired before an action. </w:t>
+      </w:r>
+    </w:p>
+    <w:p>
+      <w:pPr>
+        <w:pStyle w:val="ListParagraph"/>
+        <w:numPr>
+          <w:ilvl w:val="0"/>
+          <w:numId w:val="4"/>
+        </w:numPr>
+      </w:pPr>
+      <w:r>
+        <w:t xml:space="preserve">You can also </w:t>
+      </w:r>
+      <w:r>
+        <w:t>put them above the controller and then the filter will be applied before every action in the controller</w:t>
       </w:r>
       <w:bookmarkStart w:id="0" w:name="_GoBack"/>
       <w:bookmarkEnd w:id="0"/>
+    </w:p>
+    <w:p>
+      <w:pPr>
+        <w:pStyle w:val="ListParagraph"/>
+        <w:numPr>
+          <w:ilvl w:val="0"/>
+          <w:numId w:val="4"/>
+        </w:numPr>
+      </w:pPr>
+      <w:r>
+        <w:t>Examples:</w:t>
+      </w:r>
+    </w:p>
+    <w:p>
+      <w:pPr>
+        <w:pStyle w:val="ListParagraph"/>
+        <w:numPr>
+          <w:ilvl w:val="1"/>
+          <w:numId w:val="4"/>
+        </w:numPr>
+      </w:pPr>
+      <w:r>
+        <w:t xml:space="preserve">[Authorize] – redirects the user to the login page if the user isn’t logged in </w:t>
+      </w:r>
     </w:p>
     <w:sectPr>
       <w:pgSz w:w="12240" w:h="15840"/>
@@ -821,7 +568,7 @@
   <w:abstractNum w:abstractNumId="1">
     <w:nsid w:val="2A983DEF"/>
     <w:multiLevelType w:val="hybridMultilevel"/>
-    <w:tmpl w:val="82BA8EBA"/>
+    <w:tmpl w:val="17CA1388"/>
     <w:lvl w:ilvl="0" w:tplc="04090001">
       <w:start w:val="1"/>
       <w:numFmt w:val="bullet"/>
@@ -834,7 +581,7 @@
         <w:rFonts w:ascii="Symbol" w:hAnsi="Symbol" w:hint="default"/>
       </w:rPr>
     </w:lvl>
-    <w:lvl w:ilvl="1" w:tplc="04090003" w:tentative="1">
+    <w:lvl w:ilvl="1" w:tplc="04090003">
       <w:start w:val="1"/>
       <w:numFmt w:val="bullet"/>
       <w:lvlText w:val="o"/>
@@ -846,7 +593,7 @@
         <w:rFonts w:ascii="Courier New" w:hAnsi="Courier New" w:cs="Courier New" w:hint="default"/>
       </w:rPr>
     </w:lvl>
-    <w:lvl w:ilvl="2" w:tplc="04090005" w:tentative="1">
+    <w:lvl w:ilvl="2" w:tplc="04090005">
       <w:start w:val="1"/>
       <w:numFmt w:val="bullet"/>
       <w:lvlText w:val=""/>

</xml_diff>

<commit_message>
Razor - Intro + Turning off default HTML encoding in views
</commit_message>
<xml_diff>
--- a/Review (Autosaved).docx
+++ b/Review (Autosaved).docx
@@ -309,6 +309,18 @@
       <w:pPr>
         <w:pStyle w:val="ListParagraph"/>
         <w:numPr>
+          <w:ilvl w:val="2"/>
+          <w:numId w:val="3"/>
+        </w:numPr>
+      </w:pPr>
+      <w:r>
+        <w:t xml:space="preserve">NOTE: ~ represents the root folder of the website. </w:t>
+      </w:r>
+    </w:p>
+    <w:p>
+      <w:pPr>
+        <w:pStyle w:val="ListParagraph"/>
+        <w:numPr>
           <w:ilvl w:val="0"/>
           <w:numId w:val="3"/>
         </w:numPr>
@@ -413,6 +425,279 @@
       <w:r>
         <w:t>put them above the controller and then the filter will be applied before every action in the controller</w:t>
       </w:r>
+    </w:p>
+    <w:p>
+      <w:pPr>
+        <w:pStyle w:val="ListParagraph"/>
+        <w:numPr>
+          <w:ilvl w:val="0"/>
+          <w:numId w:val="4"/>
+        </w:numPr>
+      </w:pPr>
+      <w:r>
+        <w:t>Examples:</w:t>
+      </w:r>
+    </w:p>
+    <w:p>
+      <w:pPr>
+        <w:pStyle w:val="ListParagraph"/>
+        <w:numPr>
+          <w:ilvl w:val="1"/>
+          <w:numId w:val="4"/>
+        </w:numPr>
+      </w:pPr>
+      <w:r>
+        <w:t xml:space="preserve">[Authorize] – redirects the user to the login page if the user isn’t logged in </w:t>
+      </w:r>
+    </w:p>
+    <w:p>
+      <w:pPr>
+        <w:pStyle w:val="ListParagraph"/>
+        <w:numPr>
+          <w:ilvl w:val="0"/>
+          <w:numId w:val="4"/>
+        </w:numPr>
+      </w:pPr>
+      <w:r>
+        <w:t xml:space="preserve">If you want some filter to be applied to every action in every controller without having to put the filter at the top of every controller, you can use a global filter for this purpose. Global filters are registered in the Global.asax file, and are added to the list of filters in App_Start/FilterConfig.cs file. </w:t>
+      </w:r>
+    </w:p>
+    <w:p>
+      <w:pPr>
+        <w:pStyle w:val="ListParagraph"/>
+        <w:numPr>
+          <w:ilvl w:val="1"/>
+          <w:numId w:val="4"/>
+        </w:numPr>
+      </w:pPr>
+      <w:r>
+        <w:t xml:space="preserve">The HandleErrorAttribute filter here basically shows friendly error messages to the user when something goes wrong. </w:t>
+      </w:r>
+    </w:p>
+    <w:p>
+      <w:pPr>
+        <w:pStyle w:val="ListParagraph"/>
+        <w:numPr>
+          <w:ilvl w:val="1"/>
+          <w:numId w:val="4"/>
+        </w:numPr>
+      </w:pPr>
+      <w:r>
+        <w:t xml:space="preserve">To show pretty errors to the end users instead of the usual “Server Error” </w:t>
+      </w:r>
+      <w:r>
+        <w:t xml:space="preserve">(Yellow screen of death) </w:t>
+      </w:r>
+      <w:r>
+        <w:t>error message showing code pieces, put this in the system.web section of Web.config file:</w:t>
+      </w:r>
+    </w:p>
+    <w:p>
+      <w:pPr>
+        <w:pStyle w:val="ListParagraph"/>
+        <w:numPr>
+          <w:ilvl w:val="2"/>
+          <w:numId w:val="4"/>
+        </w:numPr>
+      </w:pPr>
+      <w:r>
+        <w:t>&lt;customErrors mode="On"/&gt;</w:t>
+      </w:r>
+    </w:p>
+    <w:p>
+      <w:pPr>
+        <w:pStyle w:val="ListParagraph"/>
+        <w:numPr>
+          <w:ilvl w:val="3"/>
+          <w:numId w:val="4"/>
+        </w:numPr>
+      </w:pPr>
+      <w:r>
+        <w:t>If the mode is set to RemoteOnly, then during localhost, you’ll see the usual yellow screen of death, but the end user will see the pretty page</w:t>
+      </w:r>
+    </w:p>
+    <w:p>
+      <w:pPr>
+        <w:pStyle w:val="ListParagraph"/>
+        <w:numPr>
+          <w:ilvl w:val="1"/>
+          <w:numId w:val="4"/>
+        </w:numPr>
+      </w:pPr>
+      <w:r>
+        <w:t>If you wanna change how the above error message looks, you can edit the Error.cshtml file in Views/Shared folder</w:t>
+      </w:r>
+    </w:p>
+    <w:p>
+      <w:pPr>
+        <w:pStyle w:val="ListParagraph"/>
+        <w:numPr>
+          <w:ilvl w:val="0"/>
+          <w:numId w:val="4"/>
+        </w:numPr>
+      </w:pPr>
+      <w:r>
+        <w:lastRenderedPageBreak/>
+        <w:t>You can define your own filters in Filters folder, by creating a class that extends the ActionFilterAttribute and ends in “Attribute”. So the format is:</w:t>
+      </w:r>
+    </w:p>
+    <w:p>
+      <w:pPr>
+        <w:pStyle w:val="ListParagraph"/>
+        <w:numPr>
+          <w:ilvl w:val="1"/>
+          <w:numId w:val="4"/>
+        </w:numPr>
+      </w:pPr>
+      <w:r>
+        <w:t xml:space="preserve">public class &lt;Filter name&gt;Attribute : ActionFilterAttribute </w:t>
+      </w:r>
+    </w:p>
+    <w:p>
+      <w:pPr>
+        <w:pStyle w:val="ListParagraph"/>
+        <w:numPr>
+          <w:ilvl w:val="0"/>
+          <w:numId w:val="4"/>
+        </w:numPr>
+      </w:pPr>
+      <w:r>
+        <w:t>There are four methods that you can override in your custom filter:</w:t>
+      </w:r>
+    </w:p>
+    <w:p>
+      <w:pPr>
+        <w:pStyle w:val="ListParagraph"/>
+        <w:numPr>
+          <w:ilvl w:val="1"/>
+          <w:numId w:val="4"/>
+        </w:numPr>
+      </w:pPr>
+      <w:r>
+        <w:t>OnActionExecuting</w:t>
+      </w:r>
+    </w:p>
+    <w:p>
+      <w:pPr>
+        <w:pStyle w:val="ListParagraph"/>
+        <w:numPr>
+          <w:ilvl w:val="1"/>
+          <w:numId w:val="4"/>
+        </w:numPr>
+      </w:pPr>
+      <w:r>
+        <w:t>OnActionExecuted</w:t>
+      </w:r>
+    </w:p>
+    <w:p>
+      <w:pPr>
+        <w:pStyle w:val="ListParagraph"/>
+        <w:numPr>
+          <w:ilvl w:val="1"/>
+          <w:numId w:val="4"/>
+        </w:numPr>
+      </w:pPr>
+      <w:r>
+        <w:t>OnResultExecuting</w:t>
+      </w:r>
+    </w:p>
+    <w:p>
+      <w:pPr>
+        <w:pStyle w:val="ListParagraph"/>
+        <w:numPr>
+          <w:ilvl w:val="1"/>
+          <w:numId w:val="4"/>
+        </w:numPr>
+      </w:pPr>
+      <w:r>
+        <w:t>OnResultExecuted</w:t>
+      </w:r>
+    </w:p>
+    <w:p>
+      <w:r>
+        <w:rPr>
+          <w:b/>
+        </w:rPr>
+        <w:t>Creating a Model</w:t>
+      </w:r>
+    </w:p>
+    <w:p>
+      <w:r>
+        <w:t>Right click the Models folder and add a new class</w:t>
+      </w:r>
+    </w:p>
+    <w:p>
+      <w:r>
+        <w:rPr>
+          <w:b/>
+        </w:rPr>
+        <w:t>Creating a Controller</w:t>
+      </w:r>
+    </w:p>
+    <w:p>
+      <w:r>
+        <w:t>Right click the Controller and click ‘Add Controller’. If you wanna add basic read/write actions but not generate views yet, then choose the option “MVC controller with empty read/write actions”</w:t>
+      </w:r>
+    </w:p>
+    <w:p>
+      <w:r>
+        <w:rPr>
+          <w:b/>
+        </w:rPr>
+        <w:t>Generating a View for a certain action in your controller</w:t>
+      </w:r>
+    </w:p>
+    <w:p>
+      <w:r>
+        <w:t>Right click inside the action and click ‘Add View’</w:t>
+      </w:r>
+    </w:p>
+    <w:p>
+      <w:r>
+        <w:rPr>
+          <w:b/>
+        </w:rPr>
+        <w:t>Razor</w:t>
+      </w:r>
+    </w:p>
+    <w:p>
+      <w:pPr>
+        <w:pStyle w:val="ListParagraph"/>
+        <w:numPr>
+          <w:ilvl w:val="0"/>
+          <w:numId w:val="5"/>
+        </w:numPr>
+      </w:pPr>
+      <w:r>
+        <w:t>A statement that starts with @ is basically C# code</w:t>
+      </w:r>
+    </w:p>
+    <w:p>
+      <w:pPr>
+        <w:pStyle w:val="ListParagraph"/>
+        <w:numPr>
+          <w:ilvl w:val="1"/>
+          <w:numId w:val="5"/>
+        </w:numPr>
+      </w:pPr>
+      <w:r>
+        <w:t>@VirtualPath gives you the path from the root folder of the website to the view’s file</w:t>
+      </w:r>
+      <w:r>
+        <w:t>. So if you’re in Photos/Index.cshtml view, and you put @VirtualPath, then you’ll be returned a string ~/Views/photos/Index.cshtml</w:t>
+      </w:r>
+    </w:p>
+    <w:p>
+      <w:pPr>
+        <w:pStyle w:val="ListParagraph"/>
+        <w:numPr>
+          <w:ilvl w:val="0"/>
+          <w:numId w:val="5"/>
+        </w:numPr>
+      </w:pPr>
+      <w:r>
+        <w:t>Comments: @* this is a comment *@</w:t>
+      </w:r>
       <w:bookmarkStart w:id="0" w:name="_GoBack"/>
       <w:bookmarkEnd w:id="0"/>
     </w:p>
@@ -421,23 +706,44 @@
         <w:pStyle w:val="ListParagraph"/>
         <w:numPr>
           <w:ilvl w:val="0"/>
-          <w:numId w:val="4"/>
-        </w:numPr>
-      </w:pPr>
-      <w:r>
-        <w:t>Examples:</w:t>
-      </w:r>
-    </w:p>
-    <w:p>
-      <w:pPr>
-        <w:pStyle w:val="ListParagraph"/>
-        <w:numPr>
-          <w:ilvl w:val="1"/>
-          <w:numId w:val="4"/>
-        </w:numPr>
-      </w:pPr>
-      <w:r>
-        <w:t xml:space="preserve">[Authorize] – redirects the user to the login page if the user isn’t logged in </w:t>
+          <w:numId w:val="5"/>
+        </w:numPr>
+      </w:pPr>
+      <w:r>
+        <w:t>Razor’</w:t>
+      </w:r>
+      <w:r>
+        <w:t xml:space="preserve">s </w:t>
+      </w:r>
+      <w:r>
+        <w:t xml:space="preserve">automatically encodes </w:t>
+      </w:r>
+      <w:r>
+        <w:t xml:space="preserve">the </w:t>
+      </w:r>
+      <w:r>
+        <w:t xml:space="preserve">text </w:t>
+      </w:r>
+      <w:r>
+        <w:t>output, so that xss attacks can be prevented</w:t>
+      </w:r>
+      <w:r>
+        <w:t xml:space="preserve">. If you have a script tag in your </w:t>
+      </w:r>
+      <w:r>
+        <w:t>string from the controller</w:t>
+      </w:r>
+      <w:r>
+        <w:t>, then the &lt; will be treated as &amp;lt; and not as &lt;</w:t>
+      </w:r>
+      <w:r>
+        <w:t xml:space="preserve">. If you didn’t want Razor to encode the output, you can use </w:t>
+      </w:r>
+      <w:r>
+        <w:t>@</w:t>
+      </w:r>
+      <w:r>
+        <w:t>Html.Raw(&lt;your string&gt;)</w:t>
       </w:r>
     </w:p>
     <w:sectPr>
@@ -566,6 +872,119 @@
     </w:lvl>
   </w:abstractNum>
   <w:abstractNum w:abstractNumId="1">
+    <w:nsid w:val="16846ABA"/>
+    <w:multiLevelType w:val="hybridMultilevel"/>
+    <w:tmpl w:val="3B84A62C"/>
+    <w:lvl w:ilvl="0" w:tplc="04090001">
+      <w:start w:val="1"/>
+      <w:numFmt w:val="bullet"/>
+      <w:lvlText w:val=""/>
+      <w:lvlJc w:val="left"/>
+      <w:pPr>
+        <w:ind w:left="720" w:hanging="360"/>
+      </w:pPr>
+      <w:rPr>
+        <w:rFonts w:ascii="Symbol" w:hAnsi="Symbol" w:hint="default"/>
+      </w:rPr>
+    </w:lvl>
+    <w:lvl w:ilvl="1" w:tplc="04090003">
+      <w:start w:val="1"/>
+      <w:numFmt w:val="bullet"/>
+      <w:lvlText w:val="o"/>
+      <w:lvlJc w:val="left"/>
+      <w:pPr>
+        <w:ind w:left="1440" w:hanging="360"/>
+      </w:pPr>
+      <w:rPr>
+        <w:rFonts w:ascii="Courier New" w:hAnsi="Courier New" w:cs="Courier New" w:hint="default"/>
+      </w:rPr>
+    </w:lvl>
+    <w:lvl w:ilvl="2" w:tplc="04090005" w:tentative="1">
+      <w:start w:val="1"/>
+      <w:numFmt w:val="bullet"/>
+      <w:lvlText w:val=""/>
+      <w:lvlJc w:val="left"/>
+      <w:pPr>
+        <w:ind w:left="2160" w:hanging="360"/>
+      </w:pPr>
+      <w:rPr>
+        <w:rFonts w:ascii="Wingdings" w:hAnsi="Wingdings" w:hint="default"/>
+      </w:rPr>
+    </w:lvl>
+    <w:lvl w:ilvl="3" w:tplc="04090001" w:tentative="1">
+      <w:start w:val="1"/>
+      <w:numFmt w:val="bullet"/>
+      <w:lvlText w:val=""/>
+      <w:lvlJc w:val="left"/>
+      <w:pPr>
+        <w:ind w:left="2880" w:hanging="360"/>
+      </w:pPr>
+      <w:rPr>
+        <w:rFonts w:ascii="Symbol" w:hAnsi="Symbol" w:hint="default"/>
+      </w:rPr>
+    </w:lvl>
+    <w:lvl w:ilvl="4" w:tplc="04090003" w:tentative="1">
+      <w:start w:val="1"/>
+      <w:numFmt w:val="bullet"/>
+      <w:lvlText w:val="o"/>
+      <w:lvlJc w:val="left"/>
+      <w:pPr>
+        <w:ind w:left="3600" w:hanging="360"/>
+      </w:pPr>
+      <w:rPr>
+        <w:rFonts w:ascii="Courier New" w:hAnsi="Courier New" w:cs="Courier New" w:hint="default"/>
+      </w:rPr>
+    </w:lvl>
+    <w:lvl w:ilvl="5" w:tplc="04090005" w:tentative="1">
+      <w:start w:val="1"/>
+      <w:numFmt w:val="bullet"/>
+      <w:lvlText w:val=""/>
+      <w:lvlJc w:val="left"/>
+      <w:pPr>
+        <w:ind w:left="4320" w:hanging="360"/>
+      </w:pPr>
+      <w:rPr>
+        <w:rFonts w:ascii="Wingdings" w:hAnsi="Wingdings" w:hint="default"/>
+      </w:rPr>
+    </w:lvl>
+    <w:lvl w:ilvl="6" w:tplc="04090001" w:tentative="1">
+      <w:start w:val="1"/>
+      <w:numFmt w:val="bullet"/>
+      <w:lvlText w:val=""/>
+      <w:lvlJc w:val="left"/>
+      <w:pPr>
+        <w:ind w:left="5040" w:hanging="360"/>
+      </w:pPr>
+      <w:rPr>
+        <w:rFonts w:ascii="Symbol" w:hAnsi="Symbol" w:hint="default"/>
+      </w:rPr>
+    </w:lvl>
+    <w:lvl w:ilvl="7" w:tplc="04090003" w:tentative="1">
+      <w:start w:val="1"/>
+      <w:numFmt w:val="bullet"/>
+      <w:lvlText w:val="o"/>
+      <w:lvlJc w:val="left"/>
+      <w:pPr>
+        <w:ind w:left="5760" w:hanging="360"/>
+      </w:pPr>
+      <w:rPr>
+        <w:rFonts w:ascii="Courier New" w:hAnsi="Courier New" w:cs="Courier New" w:hint="default"/>
+      </w:rPr>
+    </w:lvl>
+    <w:lvl w:ilvl="8" w:tplc="04090005" w:tentative="1">
+      <w:start w:val="1"/>
+      <w:numFmt w:val="bullet"/>
+      <w:lvlText w:val=""/>
+      <w:lvlJc w:val="left"/>
+      <w:pPr>
+        <w:ind w:left="6480" w:hanging="360"/>
+      </w:pPr>
+      <w:rPr>
+        <w:rFonts w:ascii="Wingdings" w:hAnsi="Wingdings" w:hint="default"/>
+      </w:rPr>
+    </w:lvl>
+  </w:abstractNum>
+  <w:abstractNum w:abstractNumId="2">
     <w:nsid w:val="2A983DEF"/>
     <w:multiLevelType w:val="hybridMultilevel"/>
     <w:tmpl w:val="17CA1388"/>
@@ -605,7 +1024,7 @@
         <w:rFonts w:ascii="Wingdings" w:hAnsi="Wingdings" w:hint="default"/>
       </w:rPr>
     </w:lvl>
-    <w:lvl w:ilvl="3" w:tplc="04090001" w:tentative="1">
+    <w:lvl w:ilvl="3" w:tplc="04090001">
       <w:start w:val="1"/>
       <w:numFmt w:val="bullet"/>
       <w:lvlText w:val=""/>
@@ -678,7 +1097,7 @@
       </w:rPr>
     </w:lvl>
   </w:abstractNum>
-  <w:abstractNum w:abstractNumId="2">
+  <w:abstractNum w:abstractNumId="3">
     <w:nsid w:val="59920FDF"/>
     <w:multiLevelType w:val="hybridMultilevel"/>
     <w:tmpl w:val="31F62210"/>
@@ -791,7 +1210,7 @@
       </w:rPr>
     </w:lvl>
   </w:abstractNum>
-  <w:abstractNum w:abstractNumId="3">
+  <w:abstractNum w:abstractNumId="4">
     <w:nsid w:val="7BD030B2"/>
     <w:multiLevelType w:val="hybridMultilevel"/>
     <w:tmpl w:val="A656CCEA"/>
@@ -905,15 +1324,18 @@
     </w:lvl>
   </w:abstractNum>
   <w:num w:numId="1">
-    <w:abstractNumId w:val="2"/>
+    <w:abstractNumId w:val="3"/>
   </w:num>
   <w:num w:numId="2">
-    <w:abstractNumId w:val="3"/>
+    <w:abstractNumId w:val="4"/>
   </w:num>
   <w:num w:numId="3">
     <w:abstractNumId w:val="0"/>
   </w:num>
   <w:num w:numId="4">
+    <w:abstractNumId w:val="2"/>
+  </w:num>
+  <w:num w:numId="5">
     <w:abstractNumId w:val="1"/>
   </w:num>
 </w:numbering>

</xml_diff>

<commit_message>
Razor - Explicit Code Expression, Comments, and Escaping @ character
</commit_message>
<xml_diff>
--- a/Review (Autosaved).docx
+++ b/Review (Autosaved).docx
@@ -696,6 +696,51 @@
         </w:numPr>
       </w:pPr>
       <w:r>
+        <w:t>Razor’</w:t>
+      </w:r>
+      <w:r>
+        <w:t xml:space="preserve">s </w:t>
+      </w:r>
+      <w:r>
+        <w:t xml:space="preserve">automatically encodes </w:t>
+      </w:r>
+      <w:r>
+        <w:t xml:space="preserve">the </w:t>
+      </w:r>
+      <w:r>
+        <w:t xml:space="preserve">text </w:t>
+      </w:r>
+      <w:r>
+        <w:t>output, so that xss attacks can be prevented</w:t>
+      </w:r>
+      <w:r>
+        <w:t xml:space="preserve">. If you have a script tag in your </w:t>
+      </w:r>
+      <w:r>
+        <w:t>string from the controller</w:t>
+      </w:r>
+      <w:r>
+        <w:t>, then the &lt; will be treated as &amp;lt; and not as &lt;</w:t>
+      </w:r>
+      <w:r>
+        <w:t xml:space="preserve">. If you didn’t want Razor to encode the output, you can use </w:t>
+      </w:r>
+      <w:r>
+        <w:t>@</w:t>
+      </w:r>
+      <w:r>
+        <w:t>Html.Raw(&lt;your string&gt;)</w:t>
+      </w:r>
+    </w:p>
+    <w:p>
+      <w:pPr>
+        <w:pStyle w:val="ListParagraph"/>
+        <w:numPr>
+          <w:ilvl w:val="0"/>
+          <w:numId w:val="5"/>
+        </w:numPr>
+      </w:pPr>
+      <w:r>
         <w:t>Comments: @* this is a comment *@</w:t>
       </w:r>
       <w:bookmarkStart w:id="0" w:name="_GoBack"/>
@@ -710,40 +755,77 @@
         </w:numPr>
       </w:pPr>
       <w:r>
-        <w:t>Razor’</w:t>
-      </w:r>
-      <w:r>
-        <w:t xml:space="preserve">s </w:t>
-      </w:r>
-      <w:r>
-        <w:t xml:space="preserve">automatically encodes </w:t>
-      </w:r>
-      <w:r>
-        <w:t xml:space="preserve">the </w:t>
-      </w:r>
-      <w:r>
-        <w:t xml:space="preserve">text </w:t>
-      </w:r>
-      <w:r>
-        <w:t>output, so that xss attacks can be prevented</w:t>
-      </w:r>
-      <w:r>
-        <w:t xml:space="preserve">. If you have a script tag in your </w:t>
-      </w:r>
-      <w:r>
-        <w:t>string from the controller</w:t>
-      </w:r>
-      <w:r>
-        <w:t>, then the &lt; will be treated as &amp;lt; and not as &lt;</w:t>
-      </w:r>
-      <w:r>
-        <w:t xml:space="preserve">. If you didn’t want Razor to encode the output, you can use </w:t>
-      </w:r>
-      <w:r>
-        <w:t>@</w:t>
-      </w:r>
-      <w:r>
-        <w:t>Html.Raw(&lt;your string&gt;)</w:t>
+        <w:t>Explicit code expression:</w:t>
+      </w:r>
+    </w:p>
+    <w:p>
+      <w:pPr>
+        <w:pStyle w:val="ListParagraph"/>
+        <w:numPr>
+          <w:ilvl w:val="1"/>
+          <w:numId w:val="5"/>
+        </w:numPr>
+      </w:pPr>
+      <w:r>
+        <w:t>You surround the code after @ in parenthesis to make it evaluate the code individually instead of evaluating in the context of what’s after and before the expression</w:t>
+      </w:r>
+    </w:p>
+    <w:p>
+      <w:pPr>
+        <w:pStyle w:val="ListParagraph"/>
+        <w:numPr>
+          <w:ilvl w:val="2"/>
+          <w:numId w:val="5"/>
+        </w:numPr>
+      </w:pPr>
+      <w:r>
+        <w:t xml:space="preserve">Doing </w:t>
+      </w:r>
+      <w:hyperlink r:id="rId5" w:history="1">
+        <w:r>
+          <w:rPr>
+            <w:rStyle w:val="Hyperlink"/>
+          </w:rPr>
+          <w:t>R@item.Rating</w:t>
+        </w:r>
+      </w:hyperlink>
+      <w:r>
+        <w:t xml:space="preserve"> is treated as an email address, but doing </w:t>
+      </w:r>
+      <w:hyperlink r:id="rId6" w:history="1">
+        <w:r>
+          <w:rPr>
+            <w:rStyle w:val="Hyperlink"/>
+          </w:rPr>
+          <w:t>R@(item.Rating)</w:t>
+        </w:r>
+      </w:hyperlink>
+      <w:r>
+        <w:t xml:space="preserve"> is treated as R concatenated with the rating of the item, for ex, R10</w:t>
+      </w:r>
+    </w:p>
+    <w:p>
+      <w:pPr>
+        <w:pStyle w:val="ListParagraph"/>
+        <w:numPr>
+          <w:ilvl w:val="2"/>
+          <w:numId w:val="5"/>
+        </w:numPr>
+      </w:pPr>
+      <w:r>
+        <w:t>Doing @item.Rating / 10 is evaluated as: “display the rating of them and then / 10”, but @(item.Rating/10) is evaluated as: “divide the rating of the item by 10 and then display it</w:t>
+      </w:r>
+    </w:p>
+    <w:p>
+      <w:pPr>
+        <w:pStyle w:val="ListParagraph"/>
+        <w:numPr>
+          <w:ilvl w:val="0"/>
+          <w:numId w:val="5"/>
+        </w:numPr>
+      </w:pPr>
+      <w:r>
+        <w:t>If you just put @something, Razor will throw an error because something is not a valid C# code expression. But if you put @@something, then the @ will be escaped. So if you literally wanna put an @ sign and not a code expression, you’d have to do @@</w:t>
       </w:r>
     </w:p>
     <w:sectPr>
@@ -899,7 +981,7 @@
         <w:rFonts w:ascii="Courier New" w:hAnsi="Courier New" w:cs="Courier New" w:hint="default"/>
       </w:rPr>
     </w:lvl>
-    <w:lvl w:ilvl="2" w:tplc="04090005" w:tentative="1">
+    <w:lvl w:ilvl="2" w:tplc="04090005">
       <w:start w:val="1"/>
       <w:numFmt w:val="bullet"/>
       <w:lvlText w:val=""/>
@@ -1773,6 +1855,17 @@
       <w:contextualSpacing/>
     </w:pPr>
   </w:style>
+  <w:style w:type="character" w:styleId="Hyperlink">
+    <w:name w:val="Hyperlink"/>
+    <w:basedOn w:val="DefaultParagraphFont"/>
+    <w:uiPriority w:val="99"/>
+    <w:unhideWhenUsed/>
+    <w:rsid w:val="003A6F67"/>
+    <w:rPr>
+      <w:color w:val="0563C1" w:themeColor="hyperlink"/>
+      <w:u w:val="single"/>
+    </w:rPr>
+  </w:style>
 </w:styles>
 </file>
 

</xml_diff>

<commit_message>
Razor - Code blocks + Intro to layouts
</commit_message>
<xml_diff>
--- a/Review (Autosaved).docx
+++ b/Review (Autosaved).docx
@@ -3,12 +3,14 @@
 <w:document xmlns:wpc="http://schemas.microsoft.com/office/word/2010/wordprocessingCanvas" xmlns:mc="http://schemas.openxmlformats.org/markup-compatibility/2006" xmlns:o="urn:schemas-microsoft-com:office:office" xmlns:r="http://schemas.openxmlformats.org/officeDocument/2006/relationships" xmlns:m="http://schemas.openxmlformats.org/officeDocument/2006/math" xmlns:v="urn:schemas-microsoft-com:vml" xmlns:wp14="http://schemas.microsoft.com/office/word/2010/wordprocessingDrawing" xmlns:wp="http://schemas.openxmlformats.org/drawingml/2006/wordprocessingDrawing" xmlns:w10="urn:schemas-microsoft-com:office:word" xmlns:w="http://schemas.openxmlformats.org/wordprocessingml/2006/main" xmlns:w14="http://schemas.microsoft.com/office/word/2010/wordml" xmlns:w15="http://schemas.microsoft.com/office/word/2012/wordml" xmlns:wpg="http://schemas.microsoft.com/office/word/2010/wordprocessingGroup" xmlns:wpi="http://schemas.microsoft.com/office/word/2010/wordprocessingInk" xmlns:wne="http://schemas.microsoft.com/office/word/2006/wordml" xmlns:wps="http://schemas.microsoft.com/office/word/2010/wordprocessingShape" mc:Ignorable="w14 w15 wp14">
   <w:body>
     <w:p>
+      <w:proofErr w:type="spellStart"/>
       <w:r>
         <w:rPr>
           <w:b/>
         </w:rPr>
         <w:t>PhotoShare</w:t>
       </w:r>
+      <w:proofErr w:type="spellEnd"/>
     </w:p>
     <w:p>
       <w:pPr>
@@ -107,7 +109,15 @@
     </w:p>
     <w:p>
       <w:r>
-        <w:t>In your action, create a model object, and do return View(model). Then in your view, put this at the top:</w:t>
+        <w:t xml:space="preserve">In your action, create a model object, and do return </w:t>
+      </w:r>
+      <w:proofErr w:type="gramStart"/>
+      <w:r>
+        <w:t>View(</w:t>
+      </w:r>
+      <w:proofErr w:type="gramEnd"/>
+      <w:r>
+        <w:t>model). Then in your view, put this at the top:</w:t>
       </w:r>
     </w:p>
     <w:p>
@@ -118,10 +128,23 @@
         <w:t>&lt;Application&gt;</w:t>
       </w:r>
       <w:r>
-        <w:t>.Models.</w:t>
-      </w:r>
-      <w:r>
-        <w:t>&lt;ModelName&gt;</w:t>
+        <w:t>.Models</w:t>
+      </w:r>
+      <w:proofErr w:type="gramStart"/>
+      <w:r>
+        <w:t>.</w:t>
+      </w:r>
+      <w:r>
+        <w:t>&lt;</w:t>
+      </w:r>
+      <w:proofErr w:type="spellStart"/>
+      <w:proofErr w:type="gramEnd"/>
+      <w:r>
+        <w:t>ModelName</w:t>
+      </w:r>
+      <w:proofErr w:type="spellEnd"/>
+      <w:r>
+        <w:t>&gt;</w:t>
       </w:r>
     </w:p>
     <w:p>
@@ -139,23 +162,76 @@
     </w:p>
     <w:p>
       <w:r>
-        <w:t>Specify to create a unit testing project at the ‘Type of Application’ tab when you’re creating a new asp.net mvc application</w:t>
-      </w:r>
-    </w:p>
-    <w:p>
-      <w:r>
-        <w:t>See the tests in &lt;Application&gt;.Tests projects, and Run tests by Ctrl+R, A</w:t>
-      </w:r>
-    </w:p>
-    <w:p>
-      <w:r>
-        <w:t>[TestClass], [TestMethod] attributes</w:t>
-      </w:r>
-    </w:p>
-    <w:p>
-      <w:r>
-        <w:t>In each test method, you need to make an instance of the controller, an instance of the action that you’re testing as a ViewResult, and then do some assertions with that ViewResult</w:t>
-      </w:r>
+        <w:t xml:space="preserve">Specify to create a unit testing project at the ‘Type of Application’ tab when you’re creating a new asp.net </w:t>
+      </w:r>
+      <w:proofErr w:type="spellStart"/>
+      <w:r>
+        <w:t>mvc</w:t>
+      </w:r>
+      <w:proofErr w:type="spellEnd"/>
+      <w:r>
+        <w:t xml:space="preserve"> application</w:t>
+      </w:r>
+    </w:p>
+    <w:p>
+      <w:r>
+        <w:t xml:space="preserve">See the tests in &lt;Application&gt;.Tests projects, and Run tests by </w:t>
+      </w:r>
+      <w:proofErr w:type="spellStart"/>
+      <w:r>
+        <w:t>Ctrl+R</w:t>
+      </w:r>
+      <w:proofErr w:type="spellEnd"/>
+      <w:r>
+        <w:t>, A</w:t>
+      </w:r>
+    </w:p>
+    <w:p>
+      <w:r>
+        <w:t>[</w:t>
+      </w:r>
+      <w:proofErr w:type="spellStart"/>
+      <w:r>
+        <w:t>TestClass</w:t>
+      </w:r>
+      <w:proofErr w:type="spellEnd"/>
+      <w:r>
+        <w:t>], [</w:t>
+      </w:r>
+      <w:proofErr w:type="spellStart"/>
+      <w:r>
+        <w:t>TestMethod</w:t>
+      </w:r>
+      <w:proofErr w:type="spellEnd"/>
+      <w:r>
+        <w:t>] attributes</w:t>
+      </w:r>
+    </w:p>
+    <w:p>
+      <w:r>
+        <w:t xml:space="preserve">In each test method, you need to make an instance of the controller, an instance of the action that </w:t>
+      </w:r>
+      <w:proofErr w:type="gramStart"/>
+      <w:r>
+        <w:t>you’re</w:t>
+      </w:r>
+      <w:proofErr w:type="gramEnd"/>
+      <w:r>
+        <w:t xml:space="preserve"> testing as a </w:t>
+      </w:r>
+      <w:proofErr w:type="spellStart"/>
+      <w:r>
+        <w:t>ViewResult</w:t>
+      </w:r>
+      <w:proofErr w:type="spellEnd"/>
+      <w:r>
+        <w:t xml:space="preserve">, and then do some assertions with that </w:t>
+      </w:r>
+      <w:proofErr w:type="spellStart"/>
+      <w:r>
+        <w:t>ViewResult</w:t>
+      </w:r>
+      <w:proofErr w:type="spellEnd"/>
     </w:p>
     <w:p>
       <w:r>
@@ -167,22 +243,71 @@
     </w:p>
     <w:p>
       <w:r>
-        <w:t>Route table is in App_Start/RouteConfig.cs</w:t>
-      </w:r>
-    </w:p>
-    <w:p>
-      <w:r>
-        <w:t xml:space="preserve">RouteData data structure can be used to access parts of the url. They’re stored by key value pairs. </w:t>
-      </w:r>
-    </w:p>
-    <w:p>
-      <w:r>
-        <w:t>For ex: RouteData[‘controller’] gets you the name of the controller in the URL</w:t>
-      </w:r>
-    </w:p>
-    <w:p>
-      <w:r>
-        <w:t>To define your own routes, you wanna place them above the Default route, because the routes are handled in the order in which they are placed</w:t>
+        <w:t xml:space="preserve">Route table is in </w:t>
+      </w:r>
+      <w:proofErr w:type="spellStart"/>
+      <w:r>
+        <w:t>App_Start</w:t>
+      </w:r>
+      <w:proofErr w:type="spellEnd"/>
+      <w:r>
+        <w:t>/</w:t>
+      </w:r>
+      <w:proofErr w:type="spellStart"/>
+      <w:r>
+        <w:t>RouteConfig.cs</w:t>
+      </w:r>
+      <w:proofErr w:type="spellEnd"/>
+    </w:p>
+    <w:p>
+      <w:proofErr w:type="spellStart"/>
+      <w:r>
+        <w:t>RouteData</w:t>
+      </w:r>
+      <w:proofErr w:type="spellEnd"/>
+      <w:r>
+        <w:t xml:space="preserve"> data structure can be used to access parts of the </w:t>
+      </w:r>
+      <w:proofErr w:type="spellStart"/>
+      <w:proofErr w:type="gramStart"/>
+      <w:r>
+        <w:t>url</w:t>
+      </w:r>
+      <w:proofErr w:type="spellEnd"/>
+      <w:proofErr w:type="gramEnd"/>
+      <w:r>
+        <w:t xml:space="preserve">. They’re stored by key value pairs. </w:t>
+      </w:r>
+    </w:p>
+    <w:p>
+      <w:r>
+        <w:t xml:space="preserve">For ex: </w:t>
+      </w:r>
+      <w:proofErr w:type="spellStart"/>
+      <w:proofErr w:type="gramStart"/>
+      <w:r>
+        <w:t>RouteData</w:t>
+      </w:r>
+      <w:proofErr w:type="spellEnd"/>
+      <w:r>
+        <w:t>[</w:t>
+      </w:r>
+      <w:proofErr w:type="gramEnd"/>
+      <w:r>
+        <w:t>‘controller’] gets you the name of the controller in the URL</w:t>
+      </w:r>
+    </w:p>
+    <w:p>
+      <w:r>
+        <w:t xml:space="preserve">To define your own routes, you </w:t>
+      </w:r>
+      <w:proofErr w:type="spellStart"/>
+      <w:r>
+        <w:t>wanna</w:t>
+      </w:r>
+      <w:proofErr w:type="spellEnd"/>
+      <w:r>
+        <w:t xml:space="preserve"> place them above the Default route, because the routes are handled in the order in which they are placed</w:t>
       </w:r>
     </w:p>
     <w:p>
@@ -195,20 +320,83 @@
     </w:p>
     <w:p>
       <w:r>
-        <w:t xml:space="preserve">If you just wanna send a string back to the browser in an action, just do </w:t>
-      </w:r>
-      <w:r>
-        <w:t>return Content(“&lt;your string&gt;”)</w:t>
-      </w:r>
-    </w:p>
-    <w:p>
-      <w:r>
-        <w:t>If you’ve defined some parameter in your RouteConfig for a url, then you can just access that parameter by passing an argument to your action. So for example, in the photos/search/{tag} , you can pass string tag as an argument to your action method, and its value will be available</w:t>
-      </w:r>
-    </w:p>
-    <w:p>
-      <w:r>
-        <w:t>If you define an argument in your action, it’ll be available as a querystring key. So you could do photos/search?tag=vacation and the value of tag will still be available in your action</w:t>
+        <w:t xml:space="preserve">If you just </w:t>
+      </w:r>
+      <w:proofErr w:type="spellStart"/>
+      <w:r>
+        <w:t>wanna</w:t>
+      </w:r>
+      <w:proofErr w:type="spellEnd"/>
+      <w:r>
+        <w:t xml:space="preserve"> send a string back to the browser in an action, just do </w:t>
+      </w:r>
+      <w:r>
+        <w:t xml:space="preserve">return </w:t>
+      </w:r>
+      <w:proofErr w:type="gramStart"/>
+      <w:r>
+        <w:t>Content(</w:t>
+      </w:r>
+      <w:proofErr w:type="gramEnd"/>
+      <w:r>
+        <w:t>“&lt;your string&gt;”)</w:t>
+      </w:r>
+    </w:p>
+    <w:p>
+      <w:r>
+        <w:t xml:space="preserve">If you’ve defined some parameter in your </w:t>
+      </w:r>
+      <w:proofErr w:type="spellStart"/>
+      <w:r>
+        <w:t>RouteConfig</w:t>
+      </w:r>
+      <w:proofErr w:type="spellEnd"/>
+      <w:r>
+        <w:t xml:space="preserve"> for a </w:t>
+      </w:r>
+      <w:proofErr w:type="spellStart"/>
+      <w:proofErr w:type="gramStart"/>
+      <w:r>
+        <w:t>url</w:t>
+      </w:r>
+      <w:proofErr w:type="spellEnd"/>
+      <w:proofErr w:type="gramEnd"/>
+      <w:r>
+        <w:t>, then you can just access that parameter by passing an argument to your action. So for example, in the photos/search</w:t>
+      </w:r>
+      <w:proofErr w:type="gramStart"/>
+      <w:r>
+        <w:t>/{</w:t>
+      </w:r>
+      <w:proofErr w:type="gramEnd"/>
+      <w:r>
+        <w:t>tag} , you can pass string tag as an argument to your action method, and its value will be available</w:t>
+      </w:r>
+    </w:p>
+    <w:p>
+      <w:r>
+        <w:t xml:space="preserve">If you define an argument in your action, it’ll be available as a </w:t>
+      </w:r>
+      <w:proofErr w:type="spellStart"/>
+      <w:r>
+        <w:t>querystring</w:t>
+      </w:r>
+      <w:proofErr w:type="spellEnd"/>
+      <w:r>
+        <w:t xml:space="preserve"> key. So you could do photos/</w:t>
+      </w:r>
+      <w:proofErr w:type="spellStart"/>
+      <w:r>
+        <w:t>search</w:t>
+      </w:r>
+      <w:proofErr w:type="gramStart"/>
+      <w:r>
+        <w:t>?tag</w:t>
+      </w:r>
+      <w:proofErr w:type="spellEnd"/>
+      <w:proofErr w:type="gramEnd"/>
+      <w:r>
+        <w:t>=vacation and the value of tag will still be available in your action</w:t>
       </w:r>
     </w:p>
     <w:p>
@@ -236,7 +424,15 @@
         </w:numPr>
       </w:pPr>
       <w:r>
-        <w:t xml:space="preserve">If you wanna redirect your action to another action in a controller, you can use </w:t>
+        <w:t xml:space="preserve">If you </w:t>
+      </w:r>
+      <w:proofErr w:type="spellStart"/>
+      <w:r>
+        <w:t>wanna</w:t>
+      </w:r>
+      <w:proofErr w:type="spellEnd"/>
+      <w:r>
+        <w:t xml:space="preserve"> redirect your action to another action in a controller, you can use </w:t>
       </w:r>
     </w:p>
     <w:p>
@@ -247,14 +443,29 @@
           <w:numId w:val="3"/>
         </w:numPr>
       </w:pPr>
-      <w:r>
-        <w:t xml:space="preserve">return </w:t>
-      </w:r>
+      <w:proofErr w:type="gramStart"/>
+      <w:r>
+        <w:t>return</w:t>
+      </w:r>
+      <w:proofErr w:type="gramEnd"/>
+      <w:r>
+        <w:t xml:space="preserve"> </w:t>
+      </w:r>
+      <w:proofErr w:type="spellStart"/>
       <w:r>
         <w:t>RedirectToAction</w:t>
       </w:r>
-      <w:r>
-        <w:t>(action,controller,new {parameter1= value,…})</w:t>
+      <w:proofErr w:type="spellEnd"/>
+      <w:r>
+        <w:t>(</w:t>
+      </w:r>
+      <w:proofErr w:type="spellStart"/>
+      <w:r>
+        <w:t>action,controller,new</w:t>
+      </w:r>
+      <w:proofErr w:type="spellEnd"/>
+      <w:r>
+        <w:t xml:space="preserve"> {parameter1= value,…})</w:t>
       </w:r>
     </w:p>
     <w:p>
@@ -266,8 +477,29 @@
         </w:numPr>
       </w:pPr>
       <w:r>
-        <w:t>If you wanna redirect to a route from the RouteConfig, you can use RedirectToRoute</w:t>
-      </w:r>
+        <w:t xml:space="preserve">If you </w:t>
+      </w:r>
+      <w:proofErr w:type="spellStart"/>
+      <w:r>
+        <w:t>wanna</w:t>
+      </w:r>
+      <w:proofErr w:type="spellEnd"/>
+      <w:r>
+        <w:t xml:space="preserve"> redirect to a route from the </w:t>
+      </w:r>
+      <w:proofErr w:type="spellStart"/>
+      <w:r>
+        <w:t>RouteConfig</w:t>
+      </w:r>
+      <w:proofErr w:type="spellEnd"/>
+      <w:r>
+        <w:t xml:space="preserve">, you can use </w:t>
+      </w:r>
+      <w:proofErr w:type="spellStart"/>
+      <w:r>
+        <w:t>RedirectToRoute</w:t>
+      </w:r>
+      <w:proofErr w:type="spellEnd"/>
     </w:p>
     <w:p>
       <w:pPr>
@@ -278,7 +510,15 @@
         </w:numPr>
       </w:pPr>
       <w:r>
-        <w:t>return RedirectToAction(route name, new {controller=”controller”, action=”Action”})</w:t>
+        <w:t xml:space="preserve">return </w:t>
+      </w:r>
+      <w:proofErr w:type="spellStart"/>
+      <w:r>
+        <w:t>RedirectToAction</w:t>
+      </w:r>
+      <w:proofErr w:type="spellEnd"/>
+      <w:r>
+        <w:t>(route name, new {controller=”controller”, action=”Action”})</w:t>
       </w:r>
     </w:p>
     <w:p>
@@ -290,7 +530,15 @@
         </w:numPr>
       </w:pPr>
       <w:r>
-        <w:t>If you wanna return a file, do</w:t>
+        <w:t xml:space="preserve">If you </w:t>
+      </w:r>
+      <w:proofErr w:type="spellStart"/>
+      <w:r>
+        <w:t>wanna</w:t>
+      </w:r>
+      <w:proofErr w:type="spellEnd"/>
+      <w:r>
+        <w:t xml:space="preserve"> return a file, do</w:t>
       </w:r>
     </w:p>
     <w:p>
@@ -302,7 +550,15 @@
         </w:numPr>
       </w:pPr>
       <w:r>
-        <w:t>return File(Server.MapPath(“~/&lt;path from root folder of website&gt;”), file type)</w:t>
+        <w:t>return File(</w:t>
+      </w:r>
+      <w:proofErr w:type="spellStart"/>
+      <w:r>
+        <w:t>Server.MapPath</w:t>
+      </w:r>
+      <w:proofErr w:type="spellEnd"/>
+      <w:r>
+        <w:t>(“~/&lt;path from root folder of website&gt;”), file type)</w:t>
       </w:r>
     </w:p>
     <w:p>
@@ -326,7 +582,23 @@
         </w:numPr>
       </w:pPr>
       <w:r>
-        <w:t xml:space="preserve">If you wanna return a json result, do </w:t>
+        <w:t xml:space="preserve">If you </w:t>
+      </w:r>
+      <w:proofErr w:type="spellStart"/>
+      <w:r>
+        <w:t>wanna</w:t>
+      </w:r>
+      <w:proofErr w:type="spellEnd"/>
+      <w:r>
+        <w:t xml:space="preserve"> return a </w:t>
+      </w:r>
+      <w:proofErr w:type="spellStart"/>
+      <w:r>
+        <w:t>json</w:t>
+      </w:r>
+      <w:proofErr w:type="spellEnd"/>
+      <w:r>
+        <w:t xml:space="preserve"> result, do </w:t>
       </w:r>
     </w:p>
     <w:p>
@@ -338,7 +610,23 @@
         </w:numPr>
       </w:pPr>
       <w:r>
-        <w:t>return Json(some object, JsonRequestBehavior.AllowGet);</w:t>
+        <w:t xml:space="preserve">return </w:t>
+      </w:r>
+      <w:proofErr w:type="spellStart"/>
+      <w:r>
+        <w:t>Json</w:t>
+      </w:r>
+      <w:proofErr w:type="spellEnd"/>
+      <w:r>
+        <w:t xml:space="preserve">(some object, </w:t>
+      </w:r>
+      <w:proofErr w:type="spellStart"/>
+      <w:r>
+        <w:t>JsonRequestBehavior.AllowGet</w:t>
+      </w:r>
+      <w:proofErr w:type="spellEnd"/>
+      <w:r>
+        <w:t>);</w:t>
       </w:r>
     </w:p>
     <w:p>
@@ -385,10 +673,42 @@
         </w:numPr>
       </w:pPr>
       <w:r>
-        <w:t xml:space="preserve">If you wanna specify controller actions with the same name but corresponding to different types of http requests, like if you want a Home/Index action to respond differently in case of a GET and a POST request, you can use the Accept Verbs [HttpGet] and [HttpPost]. </w:t>
-      </w:r>
-      <w:r>
-        <w:t xml:space="preserve">You just put them right above your action, and ASP.NET will figure out which one to go to in case of a get or a post request. If you don’t use these and specify two different actions with the same name, then ASP.NET will throw a “ambiguous actions” error. </w:t>
+        <w:t xml:space="preserve">If you </w:t>
+      </w:r>
+      <w:proofErr w:type="spellStart"/>
+      <w:r>
+        <w:t>wanna</w:t>
+      </w:r>
+      <w:proofErr w:type="spellEnd"/>
+      <w:r>
+        <w:t xml:space="preserve"> specify controller actions with the same name but corresponding to different types of http requests, like if you want a Home/Index action to respond differently in case of a GET and a POST request, you can use the Accept Verbs [</w:t>
+      </w:r>
+      <w:proofErr w:type="spellStart"/>
+      <w:r>
+        <w:t>HttpGet</w:t>
+      </w:r>
+      <w:proofErr w:type="spellEnd"/>
+      <w:r>
+        <w:t>] and [</w:t>
+      </w:r>
+      <w:proofErr w:type="spellStart"/>
+      <w:r>
+        <w:t>HttpPost</w:t>
+      </w:r>
+      <w:proofErr w:type="spellEnd"/>
+      <w:r>
+        <w:t xml:space="preserve">]. </w:t>
+      </w:r>
+      <w:r>
+        <w:t xml:space="preserve">You just put them right above your action, and ASP.NET will figure out which one to go to in case of a get or a post request. If you don’t use these and specify two different actions with the same name, then ASP.NET will throw </w:t>
+      </w:r>
+      <w:proofErr w:type="gramStart"/>
+      <w:r>
+        <w:t>a</w:t>
+      </w:r>
+      <w:proofErr w:type="gramEnd"/>
+      <w:r>
+        <w:t xml:space="preserve"> “ambiguous actions” error. </w:t>
       </w:r>
     </w:p>
     <w:p>
@@ -459,7 +779,31 @@
         </w:numPr>
       </w:pPr>
       <w:r>
-        <w:t xml:space="preserve">If you want some filter to be applied to every action in every controller without having to put the filter at the top of every controller, you can use a global filter for this purpose. Global filters are registered in the Global.asax file, and are added to the list of filters in App_Start/FilterConfig.cs file. </w:t>
+        <w:t xml:space="preserve">If you want some filter to be applied to every action in every controller without having to put the filter at the top of every controller, you can use a global filter for this purpose. Global filters are registered in the </w:t>
+      </w:r>
+      <w:proofErr w:type="spellStart"/>
+      <w:r>
+        <w:t>Global.asax</w:t>
+      </w:r>
+      <w:proofErr w:type="spellEnd"/>
+      <w:r>
+        <w:t xml:space="preserve"> file, and are added to the list of filters in </w:t>
+      </w:r>
+      <w:proofErr w:type="spellStart"/>
+      <w:r>
+        <w:t>App_Start</w:t>
+      </w:r>
+      <w:proofErr w:type="spellEnd"/>
+      <w:r>
+        <w:t>/</w:t>
+      </w:r>
+      <w:proofErr w:type="spellStart"/>
+      <w:r>
+        <w:t>FilterConfig.cs</w:t>
+      </w:r>
+      <w:proofErr w:type="spellEnd"/>
+      <w:r>
+        <w:t xml:space="preserve"> file. </w:t>
       </w:r>
     </w:p>
     <w:p>
@@ -471,7 +815,15 @@
         </w:numPr>
       </w:pPr>
       <w:r>
-        <w:t xml:space="preserve">The HandleErrorAttribute filter here basically shows friendly error messages to the user when something goes wrong. </w:t>
+        <w:t xml:space="preserve">The </w:t>
+      </w:r>
+      <w:proofErr w:type="spellStart"/>
+      <w:r>
+        <w:t>HandleErrorAttribute</w:t>
+      </w:r>
+      <w:proofErr w:type="spellEnd"/>
+      <w:r>
+        <w:t xml:space="preserve"> filter here basically shows friendly error messages to the user when something goes wrong. </w:t>
       </w:r>
     </w:p>
     <w:p>
@@ -489,7 +841,23 @@
         <w:t xml:space="preserve">(Yellow screen of death) </w:t>
       </w:r>
       <w:r>
-        <w:t>error message showing code pieces, put this in the system.web section of Web.config file:</w:t>
+        <w:t xml:space="preserve">error message showing code pieces, put this in the </w:t>
+      </w:r>
+      <w:proofErr w:type="spellStart"/>
+      <w:r>
+        <w:t>system.web</w:t>
+      </w:r>
+      <w:proofErr w:type="spellEnd"/>
+      <w:r>
+        <w:t xml:space="preserve"> section of </w:t>
+      </w:r>
+      <w:proofErr w:type="spellStart"/>
+      <w:r>
+        <w:t>Web.config</w:t>
+      </w:r>
+      <w:proofErr w:type="spellEnd"/>
+      <w:r>
+        <w:t xml:space="preserve"> file:</w:t>
       </w:r>
     </w:p>
     <w:p>
@@ -501,7 +869,15 @@
         </w:numPr>
       </w:pPr>
       <w:r>
-        <w:t>&lt;customErrors mode="On"/&gt;</w:t>
+        <w:t>&lt;</w:t>
+      </w:r>
+      <w:proofErr w:type="spellStart"/>
+      <w:r>
+        <w:t>customErrors</w:t>
+      </w:r>
+      <w:proofErr w:type="spellEnd"/>
+      <w:r>
+        <w:t xml:space="preserve"> mode="On"/&gt;</w:t>
       </w:r>
     </w:p>
     <w:p>
@@ -513,7 +889,23 @@
         </w:numPr>
       </w:pPr>
       <w:r>
-        <w:t>If the mode is set to RemoteOnly, then during localhost, you’ll see the usual yellow screen of death, but the end user will see the pretty page</w:t>
+        <w:t xml:space="preserve">If the mode is set to </w:t>
+      </w:r>
+      <w:proofErr w:type="spellStart"/>
+      <w:r>
+        <w:t>RemoteOnly</w:t>
+      </w:r>
+      <w:proofErr w:type="spellEnd"/>
+      <w:r>
+        <w:t xml:space="preserve">, then during </w:t>
+      </w:r>
+      <w:proofErr w:type="spellStart"/>
+      <w:r>
+        <w:t>localhost</w:t>
+      </w:r>
+      <w:proofErr w:type="spellEnd"/>
+      <w:r>
+        <w:t>, you’ll see the usual yellow screen of death, but the end user will see the pretty page</w:t>
       </w:r>
     </w:p>
     <w:p>
@@ -525,7 +917,23 @@
         </w:numPr>
       </w:pPr>
       <w:r>
-        <w:t>If you wanna change how the above error message looks, you can edit the Error.cshtml file in Views/Shared folder</w:t>
+        <w:t xml:space="preserve">If you </w:t>
+      </w:r>
+      <w:proofErr w:type="spellStart"/>
+      <w:r>
+        <w:t>wanna</w:t>
+      </w:r>
+      <w:proofErr w:type="spellEnd"/>
+      <w:r>
+        <w:t xml:space="preserve"> change how the above error message looks, you can edit the </w:t>
+      </w:r>
+      <w:proofErr w:type="spellStart"/>
+      <w:r>
+        <w:t>Error.cshtml</w:t>
+      </w:r>
+      <w:proofErr w:type="spellEnd"/>
+      <w:r>
+        <w:t xml:space="preserve"> file in Views/Shared folder</w:t>
       </w:r>
     </w:p>
     <w:p>
@@ -538,7 +946,15 @@
       </w:pPr>
       <w:r>
         <w:lastRenderedPageBreak/>
-        <w:t>You can define your own filters in Filters folder, by creating a class that extends the ActionFilterAttribute and ends in “Attribute”. So the format is:</w:t>
+        <w:t xml:space="preserve">You can define your own filters in Filters folder, by creating a class that extends the </w:t>
+      </w:r>
+      <w:proofErr w:type="spellStart"/>
+      <w:r>
+        <w:t>ActionFilterAttribute</w:t>
+      </w:r>
+      <w:proofErr w:type="spellEnd"/>
+      <w:r>
+        <w:t xml:space="preserve"> and ends in “Attribute”. So the format is:</w:t>
       </w:r>
     </w:p>
     <w:p>
@@ -550,7 +966,15 @@
         </w:numPr>
       </w:pPr>
       <w:r>
-        <w:t xml:space="preserve">public class &lt;Filter name&gt;Attribute : ActionFilterAttribute </w:t>
+        <w:t xml:space="preserve">public class &lt;Filter name&gt;Attribute : </w:t>
+      </w:r>
+      <w:proofErr w:type="spellStart"/>
+      <w:r>
+        <w:t>ActionFilterAttribute</w:t>
+      </w:r>
+      <w:proofErr w:type="spellEnd"/>
+      <w:r>
+        <w:t xml:space="preserve"> </w:t>
       </w:r>
     </w:p>
     <w:p>
@@ -573,9 +997,11 @@
           <w:numId w:val="4"/>
         </w:numPr>
       </w:pPr>
+      <w:proofErr w:type="spellStart"/>
       <w:r>
         <w:t>OnActionExecuting</w:t>
       </w:r>
+      <w:proofErr w:type="spellEnd"/>
     </w:p>
     <w:p>
       <w:pPr>
@@ -585,9 +1011,11 @@
           <w:numId w:val="4"/>
         </w:numPr>
       </w:pPr>
+      <w:proofErr w:type="spellStart"/>
       <w:r>
         <w:t>OnActionExecuted</w:t>
       </w:r>
+      <w:proofErr w:type="spellEnd"/>
     </w:p>
     <w:p>
       <w:pPr>
@@ -597,9 +1025,11 @@
           <w:numId w:val="4"/>
         </w:numPr>
       </w:pPr>
+      <w:proofErr w:type="spellStart"/>
       <w:r>
         <w:t>OnResultExecuting</w:t>
       </w:r>
+      <w:proofErr w:type="spellEnd"/>
     </w:p>
     <w:p>
       <w:pPr>
@@ -609,9 +1039,11 @@
           <w:numId w:val="4"/>
         </w:numPr>
       </w:pPr>
+      <w:proofErr w:type="spellStart"/>
       <w:r>
         <w:t>OnResultExecuted</w:t>
       </w:r>
+      <w:proofErr w:type="spellEnd"/>
     </w:p>
     <w:p>
       <w:r>
@@ -636,7 +1068,15 @@
     </w:p>
     <w:p>
       <w:r>
-        <w:t>Right click the Controller and click ‘Add Controller’. If you wanna add basic read/write actions but not generate views yet, then choose the option “MVC controller with empty read/write actions”</w:t>
+        <w:t xml:space="preserve">Right click the Controller and click ‘Add Controller’. If you </w:t>
+      </w:r>
+      <w:proofErr w:type="spellStart"/>
+      <w:r>
+        <w:t>wanna</w:t>
+      </w:r>
+      <w:proofErr w:type="spellEnd"/>
+      <w:r>
+        <w:t xml:space="preserve"> add basic read/write actions but not generate views yet, then choose the option “MVC controller with empty read/write actions”</w:t>
       </w:r>
     </w:p>
     <w:p>
@@ -681,11 +1121,40 @@
         </w:numPr>
       </w:pPr>
       <w:r>
-        <w:t>@VirtualPath gives you the path from the root folder of the website to the view’s file</w:t>
-      </w:r>
-      <w:r>
-        <w:t>. So if you’re in Photos/Index.cshtml view, and you put @VirtualPath, then you’ll be returned a string ~/Views/photos/Index.cshtml</w:t>
-      </w:r>
+        <w:t>@</w:t>
+      </w:r>
+      <w:proofErr w:type="spellStart"/>
+      <w:r>
+        <w:t>VirtualPath</w:t>
+      </w:r>
+      <w:proofErr w:type="spellEnd"/>
+      <w:r>
+        <w:t xml:space="preserve"> gives you the path from the root folder of the website to the view’s file</w:t>
+      </w:r>
+      <w:r>
+        <w:t>. So if you’re in Photos/</w:t>
+      </w:r>
+      <w:proofErr w:type="spellStart"/>
+      <w:r>
+        <w:t>Index.cshtml</w:t>
+      </w:r>
+      <w:proofErr w:type="spellEnd"/>
+      <w:r>
+        <w:t xml:space="preserve"> view, and you put @</w:t>
+      </w:r>
+      <w:proofErr w:type="spellStart"/>
+      <w:r>
+        <w:t>VirtualPath</w:t>
+      </w:r>
+      <w:proofErr w:type="spellEnd"/>
+      <w:r>
+        <w:t>, then you’ll be returned a string ~/Views/photos/</w:t>
+      </w:r>
+      <w:proofErr w:type="spellStart"/>
+      <w:r>
+        <w:t>Index.cshtml</w:t>
+      </w:r>
+      <w:proofErr w:type="spellEnd"/>
     </w:p>
     <w:p>
       <w:pPr>
@@ -711,7 +1180,15 @@
         <w:t xml:space="preserve">text </w:t>
       </w:r>
       <w:r>
-        <w:t>output, so that xss attacks can be prevented</w:t>
+        <w:t xml:space="preserve">output, so that </w:t>
+      </w:r>
+      <w:proofErr w:type="spellStart"/>
+      <w:r>
+        <w:t>xss</w:t>
+      </w:r>
+      <w:proofErr w:type="spellEnd"/>
+      <w:r>
+        <w:t xml:space="preserve"> attacks can be prevented</w:t>
       </w:r>
       <w:r>
         <w:t xml:space="preserve">. If you have a script tag in your </w:t>
@@ -720,7 +1197,15 @@
         <w:t>string from the controller</w:t>
       </w:r>
       <w:r>
-        <w:t>, then the &lt; will be treated as &amp;lt; and not as &lt;</w:t>
+        <w:t>, then the &lt; will be treated as &amp;</w:t>
+      </w:r>
+      <w:proofErr w:type="spellStart"/>
+      <w:r>
+        <w:t>lt</w:t>
+      </w:r>
+      <w:proofErr w:type="spellEnd"/>
+      <w:r>
+        <w:t>; and not as &lt;</w:t>
       </w:r>
       <w:r>
         <w:t xml:space="preserve">. If you didn’t want Razor to encode the output, you can use </w:t>
@@ -728,8 +1213,13 @@
       <w:r>
         <w:t>@</w:t>
       </w:r>
-      <w:r>
-        <w:t>Html.Raw(&lt;your string&gt;)</w:t>
+      <w:proofErr w:type="spellStart"/>
+      <w:r>
+        <w:t>Html.Raw</w:t>
+      </w:r>
+      <w:proofErr w:type="spellEnd"/>
+      <w:r>
+        <w:t>(&lt;your string&gt;)</w:t>
       </w:r>
     </w:p>
     <w:p>
@@ -743,8 +1233,6 @@
       <w:r>
         <w:t>Comments: @* this is a comment *@</w:t>
       </w:r>
-      <w:bookmarkStart w:id="0" w:name="_GoBack"/>
-      <w:bookmarkEnd w:id="0"/>
     </w:p>
     <w:p>
       <w:pPr>
@@ -813,7 +1301,23 @@
         </w:numPr>
       </w:pPr>
       <w:r>
-        <w:t>Doing @item.Rating / 10 is evaluated as: “display the rating of them and then / 10”, but @(item.Rating/10) is evaluated as: “divide the rating of the item by 10 and then display it</w:t>
+        <w:t>Doing @</w:t>
+      </w:r>
+      <w:proofErr w:type="spellStart"/>
+      <w:r>
+        <w:t>item.Rating</w:t>
+      </w:r>
+      <w:proofErr w:type="spellEnd"/>
+      <w:r>
+        <w:t xml:space="preserve"> / 10 is evaluated as: “display the rating of them and then / 10”, but @(</w:t>
+      </w:r>
+      <w:proofErr w:type="spellStart"/>
+      <w:r>
+        <w:t>item.Rating</w:t>
+      </w:r>
+      <w:proofErr w:type="spellEnd"/>
+      <w:r>
+        <w:t>/10) is evaluated as: “divide the rating of the item by 10 and then display it</w:t>
       </w:r>
     </w:p>
     <w:p>
@@ -825,8 +1329,270 @@
         </w:numPr>
       </w:pPr>
       <w:r>
-        <w:t>If you just put @something, Razor will throw an error because something is not a valid C# code expression. But if you put @@something, then the @ will be escaped. So if you literally wanna put an @ sign and not a code expression, you’d have to do @@</w:t>
-      </w:r>
+        <w:t xml:space="preserve">If you just put @something, Razor will throw an error because something is not a valid C# code expression. But if you put @@something, then </w:t>
+      </w:r>
+      <w:proofErr w:type="gramStart"/>
+      <w:r>
+        <w:t>the @</w:t>
+      </w:r>
+      <w:proofErr w:type="gramEnd"/>
+      <w:r>
+        <w:t xml:space="preserve"> will be escaped. So if you literally </w:t>
+      </w:r>
+      <w:proofErr w:type="spellStart"/>
+      <w:r>
+        <w:t>wanna</w:t>
+      </w:r>
+      <w:proofErr w:type="spellEnd"/>
+      <w:r>
+        <w:t xml:space="preserve"> put an @ sign and not a code expression, you’d hav</w:t>
+      </w:r>
+      <w:r>
+        <w:t>e to do @@</w:t>
+      </w:r>
+    </w:p>
+    <w:p>
+      <w:pPr>
+        <w:pStyle w:val="ListParagraph"/>
+        <w:numPr>
+          <w:ilvl w:val="0"/>
+          <w:numId w:val="5"/>
+        </w:numPr>
+      </w:pPr>
+      <w:r>
+        <w:t>Code Blocks</w:t>
+      </w:r>
+    </w:p>
+    <w:p>
+      <w:pPr>
+        <w:pStyle w:val="ListParagraph"/>
+        <w:numPr>
+          <w:ilvl w:val="1"/>
+          <w:numId w:val="5"/>
+        </w:numPr>
+      </w:pPr>
+      <w:r>
+        <w:t xml:space="preserve">Code blocks are denoted by curly braces </w:t>
+      </w:r>
+      <w:proofErr w:type="gramStart"/>
+      <w:r>
+        <w:t>@{</w:t>
+      </w:r>
+      <w:proofErr w:type="gramEnd"/>
+      <w:r>
+        <w:t xml:space="preserve"> &lt;code&gt; }. Variables you declare here are visible throughout the View</w:t>
+      </w:r>
+    </w:p>
+    <w:p>
+      <w:pPr>
+        <w:pStyle w:val="ListParagraph"/>
+        <w:numPr>
+          <w:ilvl w:val="1"/>
+          <w:numId w:val="5"/>
+        </w:numPr>
+      </w:pPr>
+      <w:r>
+        <w:t>@</w:t>
+      </w:r>
+      <w:proofErr w:type="spellStart"/>
+      <w:r>
+        <w:t>foreach</w:t>
+      </w:r>
+      <w:proofErr w:type="spellEnd"/>
+      <w:r>
+        <w:t>(&lt;expression&gt;){ } can be used to iterate through a list</w:t>
+      </w:r>
+    </w:p>
+    <w:p>
+      <w:pPr>
+        <w:pStyle w:val="ListParagraph"/>
+        <w:numPr>
+          <w:ilvl w:val="1"/>
+          <w:numId w:val="5"/>
+        </w:numPr>
+      </w:pPr>
+      <w:r>
+        <w:lastRenderedPageBreak/>
+        <w:t xml:space="preserve">Inside of a code block, you can’t just put anything. You can only put HTML tags or c# code using @. If you </w:t>
+      </w:r>
+      <w:proofErr w:type="spellStart"/>
+      <w:r>
+        <w:t>wanna</w:t>
+      </w:r>
+      <w:proofErr w:type="spellEnd"/>
+      <w:r>
+        <w:t xml:space="preserve"> put some literal stuff, like if you put </w:t>
+      </w:r>
+      <w:proofErr w:type="gramStart"/>
+      <w:r>
+        <w:t>@</w:t>
+      </w:r>
+      <w:proofErr w:type="spellStart"/>
+      <w:r>
+        <w:t>foreach</w:t>
+      </w:r>
+      <w:proofErr w:type="spellEnd"/>
+      <w:r>
+        <w:t>(</w:t>
+      </w:r>
+      <w:proofErr w:type="gramEnd"/>
+      <w:r>
+        <w:t xml:space="preserve">&lt;expression&gt;){ </w:t>
+      </w:r>
+      <w:r>
+        <w:t xml:space="preserve">Photo </w:t>
+      </w:r>
+      <w:r>
+        <w:t>}</w:t>
+      </w:r>
+      <w:r>
+        <w:t xml:space="preserve">, this would throw an error. So if you </w:t>
+      </w:r>
+      <w:proofErr w:type="spellStart"/>
+      <w:r>
+        <w:t>wanna</w:t>
+      </w:r>
+      <w:proofErr w:type="spellEnd"/>
+      <w:r>
+        <w:t xml:space="preserve"> put literal text in C#, you can use @: So to li</w:t>
+      </w:r>
+      <w:r>
+        <w:t>terally put Photo, we can do @</w:t>
+      </w:r>
+      <w:proofErr w:type="gramStart"/>
+      <w:r>
+        <w:t>:</w:t>
+      </w:r>
+      <w:r>
+        <w:t>Photo</w:t>
+      </w:r>
+      <w:proofErr w:type="gramEnd"/>
+      <w:r>
+        <w:t>. But you can’t put @: inside an HTML tag. For some reason that causes an error</w:t>
+      </w:r>
+    </w:p>
+    <w:p>
+      <w:pPr>
+        <w:pStyle w:val="ListParagraph"/>
+        <w:numPr>
+          <w:ilvl w:val="0"/>
+          <w:numId w:val="5"/>
+        </w:numPr>
+      </w:pPr>
+      <w:proofErr w:type="gramStart"/>
+      <w:r>
+        <w:t>@</w:t>
+      </w:r>
+      <w:proofErr w:type="spellStart"/>
+      <w:r>
+        <w:t>Url.Content</w:t>
+      </w:r>
+      <w:proofErr w:type="spellEnd"/>
+      <w:r>
+        <w:t>(</w:t>
+      </w:r>
+      <w:proofErr w:type="gramEnd"/>
+      <w:r>
+        <w:t>&lt;some path relative t</w:t>
+      </w:r>
+      <w:r>
+        <w:t xml:space="preserve">o root&gt;) can be used in </w:t>
+      </w:r>
+      <w:proofErr w:type="spellStart"/>
+      <w:r>
+        <w:t>hrefs</w:t>
+      </w:r>
+      <w:proofErr w:type="spellEnd"/>
+      <w:r>
+        <w:t xml:space="preserve"> or </w:t>
+      </w:r>
+      <w:proofErr w:type="spellStart"/>
+      <w:r>
+        <w:t>src</w:t>
+      </w:r>
+      <w:proofErr w:type="spellEnd"/>
+      <w:r>
+        <w:t xml:space="preserve"> fields of html tags to get the right path of the file or the link you want. Read more about it here: </w:t>
+      </w:r>
+      <w:hyperlink r:id="rId7" w:history="1">
+        <w:r>
+          <w:rPr>
+            <w:rStyle w:val="Hyperlink"/>
+          </w:rPr>
+          <w:t>http://blog.webactivedirectory.com/2011/09/23/asp-net-use-url-content-from-razor-to-resolve-relative-urls/</w:t>
+        </w:r>
+      </w:hyperlink>
+    </w:p>
+    <w:p>
+      <w:pPr>
+        <w:pStyle w:val="ListParagraph"/>
+        <w:numPr>
+          <w:ilvl w:val="0"/>
+          <w:numId w:val="5"/>
+        </w:numPr>
+      </w:pPr>
+      <w:r>
+        <w:t>Layouts:</w:t>
+      </w:r>
+    </w:p>
+    <w:p>
+      <w:pPr>
+        <w:pStyle w:val="ListParagraph"/>
+        <w:numPr>
+          <w:ilvl w:val="1"/>
+          <w:numId w:val="5"/>
+        </w:numPr>
+      </w:pPr>
+      <w:r>
+        <w:t xml:space="preserve">Layouts for </w:t>
+      </w:r>
+      <w:r>
+        <w:rPr>
+          <w:b/>
+        </w:rPr>
+        <w:t xml:space="preserve">all </w:t>
+      </w:r>
+      <w:r>
+        <w:t>views</w:t>
+      </w:r>
+      <w:r>
+        <w:t xml:space="preserve"> are set in _</w:t>
+      </w:r>
+      <w:proofErr w:type="spellStart"/>
+      <w:r>
+        <w:t>ViewStart.cshtml</w:t>
+      </w:r>
+      <w:proofErr w:type="spellEnd"/>
+      <w:r>
+        <w:t xml:space="preserve"> in Views folder. In this file, there’s just a code block that sets the “Layout” property. By default, this property is set to ~/Views/Shared/_</w:t>
+      </w:r>
+      <w:proofErr w:type="spellStart"/>
+      <w:r>
+        <w:t>Layout.cshtml</w:t>
+      </w:r>
+      <w:proofErr w:type="spellEnd"/>
+    </w:p>
+    <w:p>
+      <w:pPr>
+        <w:pStyle w:val="ListParagraph"/>
+        <w:numPr>
+          <w:ilvl w:val="1"/>
+          <w:numId w:val="5"/>
+        </w:numPr>
+      </w:pPr>
+      <w:r>
+        <w:t>However, if you wanted the views of a certain controller to use a different layout, you can just copy the _</w:t>
+      </w:r>
+      <w:proofErr w:type="spellStart"/>
+      <w:r>
+        <w:t>ViewStart.cshtml</w:t>
+      </w:r>
+      <w:proofErr w:type="spellEnd"/>
+      <w:r>
+        <w:t xml:space="preserve"> file and put it in the Views folder corresponding to that controller</w:t>
+      </w:r>
+      <w:bookmarkStart w:id="0" w:name="_GoBack"/>
+      <w:bookmarkEnd w:id="0"/>
     </w:p>
     <w:sectPr>
       <w:pgSz w:w="12240" w:h="15840"/>
@@ -1180,6 +1946,119 @@
     </w:lvl>
   </w:abstractNum>
   <w:abstractNum w:abstractNumId="3">
+    <w:nsid w:val="31A36B3C"/>
+    <w:multiLevelType w:val="hybridMultilevel"/>
+    <w:tmpl w:val="3E2445A8"/>
+    <w:lvl w:ilvl="0" w:tplc="04090001">
+      <w:start w:val="1"/>
+      <w:numFmt w:val="bullet"/>
+      <w:lvlText w:val=""/>
+      <w:lvlJc w:val="left"/>
+      <w:pPr>
+        <w:ind w:left="720" w:hanging="360"/>
+      </w:pPr>
+      <w:rPr>
+        <w:rFonts w:ascii="Symbol" w:hAnsi="Symbol" w:hint="default"/>
+      </w:rPr>
+    </w:lvl>
+    <w:lvl w:ilvl="1" w:tplc="04090003" w:tentative="1">
+      <w:start w:val="1"/>
+      <w:numFmt w:val="bullet"/>
+      <w:lvlText w:val="o"/>
+      <w:lvlJc w:val="left"/>
+      <w:pPr>
+        <w:ind w:left="1440" w:hanging="360"/>
+      </w:pPr>
+      <w:rPr>
+        <w:rFonts w:ascii="Courier New" w:hAnsi="Courier New" w:cs="Courier New" w:hint="default"/>
+      </w:rPr>
+    </w:lvl>
+    <w:lvl w:ilvl="2" w:tplc="04090005" w:tentative="1">
+      <w:start w:val="1"/>
+      <w:numFmt w:val="bullet"/>
+      <w:lvlText w:val=""/>
+      <w:lvlJc w:val="left"/>
+      <w:pPr>
+        <w:ind w:left="2160" w:hanging="360"/>
+      </w:pPr>
+      <w:rPr>
+        <w:rFonts w:ascii="Wingdings" w:hAnsi="Wingdings" w:hint="default"/>
+      </w:rPr>
+    </w:lvl>
+    <w:lvl w:ilvl="3" w:tplc="04090001" w:tentative="1">
+      <w:start w:val="1"/>
+      <w:numFmt w:val="bullet"/>
+      <w:lvlText w:val=""/>
+      <w:lvlJc w:val="left"/>
+      <w:pPr>
+        <w:ind w:left="2880" w:hanging="360"/>
+      </w:pPr>
+      <w:rPr>
+        <w:rFonts w:ascii="Symbol" w:hAnsi="Symbol" w:hint="default"/>
+      </w:rPr>
+    </w:lvl>
+    <w:lvl w:ilvl="4" w:tplc="04090003" w:tentative="1">
+      <w:start w:val="1"/>
+      <w:numFmt w:val="bullet"/>
+      <w:lvlText w:val="o"/>
+      <w:lvlJc w:val="left"/>
+      <w:pPr>
+        <w:ind w:left="3600" w:hanging="360"/>
+      </w:pPr>
+      <w:rPr>
+        <w:rFonts w:ascii="Courier New" w:hAnsi="Courier New" w:cs="Courier New" w:hint="default"/>
+      </w:rPr>
+    </w:lvl>
+    <w:lvl w:ilvl="5" w:tplc="04090005" w:tentative="1">
+      <w:start w:val="1"/>
+      <w:numFmt w:val="bullet"/>
+      <w:lvlText w:val=""/>
+      <w:lvlJc w:val="left"/>
+      <w:pPr>
+        <w:ind w:left="4320" w:hanging="360"/>
+      </w:pPr>
+      <w:rPr>
+        <w:rFonts w:ascii="Wingdings" w:hAnsi="Wingdings" w:hint="default"/>
+      </w:rPr>
+    </w:lvl>
+    <w:lvl w:ilvl="6" w:tplc="04090001" w:tentative="1">
+      <w:start w:val="1"/>
+      <w:numFmt w:val="bullet"/>
+      <w:lvlText w:val=""/>
+      <w:lvlJc w:val="left"/>
+      <w:pPr>
+        <w:ind w:left="5040" w:hanging="360"/>
+      </w:pPr>
+      <w:rPr>
+        <w:rFonts w:ascii="Symbol" w:hAnsi="Symbol" w:hint="default"/>
+      </w:rPr>
+    </w:lvl>
+    <w:lvl w:ilvl="7" w:tplc="04090003" w:tentative="1">
+      <w:start w:val="1"/>
+      <w:numFmt w:val="bullet"/>
+      <w:lvlText w:val="o"/>
+      <w:lvlJc w:val="left"/>
+      <w:pPr>
+        <w:ind w:left="5760" w:hanging="360"/>
+      </w:pPr>
+      <w:rPr>
+        <w:rFonts w:ascii="Courier New" w:hAnsi="Courier New" w:cs="Courier New" w:hint="default"/>
+      </w:rPr>
+    </w:lvl>
+    <w:lvl w:ilvl="8" w:tplc="04090005" w:tentative="1">
+      <w:start w:val="1"/>
+      <w:numFmt w:val="bullet"/>
+      <w:lvlText w:val=""/>
+      <w:lvlJc w:val="left"/>
+      <w:pPr>
+        <w:ind w:left="6480" w:hanging="360"/>
+      </w:pPr>
+      <w:rPr>
+        <w:rFonts w:ascii="Wingdings" w:hAnsi="Wingdings" w:hint="default"/>
+      </w:rPr>
+    </w:lvl>
+  </w:abstractNum>
+  <w:abstractNum w:abstractNumId="4">
     <w:nsid w:val="59920FDF"/>
     <w:multiLevelType w:val="hybridMultilevel"/>
     <w:tmpl w:val="31F62210"/>
@@ -1292,7 +2171,7 @@
       </w:rPr>
     </w:lvl>
   </w:abstractNum>
-  <w:abstractNum w:abstractNumId="4">
+  <w:abstractNum w:abstractNumId="5">
     <w:nsid w:val="7BD030B2"/>
     <w:multiLevelType w:val="hybridMultilevel"/>
     <w:tmpl w:val="A656CCEA"/>
@@ -1406,10 +2285,10 @@
     </w:lvl>
   </w:abstractNum>
   <w:num w:numId="1">
-    <w:abstractNumId w:val="3"/>
+    <w:abstractNumId w:val="4"/>
   </w:num>
   <w:num w:numId="2">
-    <w:abstractNumId w:val="4"/>
+    <w:abstractNumId w:val="5"/>
   </w:num>
   <w:num w:numId="3">
     <w:abstractNumId w:val="0"/>
@@ -1419,6 +2298,9 @@
   </w:num>
   <w:num w:numId="5">
     <w:abstractNumId w:val="1"/>
+  </w:num>
+  <w:num w:numId="6">
+    <w:abstractNumId w:val="3"/>
   </w:num>
 </w:numbering>
 </file>

</xml_diff>

<commit_message>
Razor - Layouts - Specifying layout for a specific view file
</commit_message>
<xml_diff>
--- a/Review (Autosaved).docx
+++ b/Review (Autosaved).docx
@@ -3,14 +3,12 @@
 <w:document xmlns:wpc="http://schemas.microsoft.com/office/word/2010/wordprocessingCanvas" xmlns:mc="http://schemas.openxmlformats.org/markup-compatibility/2006" xmlns:o="urn:schemas-microsoft-com:office:office" xmlns:r="http://schemas.openxmlformats.org/officeDocument/2006/relationships" xmlns:m="http://schemas.openxmlformats.org/officeDocument/2006/math" xmlns:v="urn:schemas-microsoft-com:vml" xmlns:wp14="http://schemas.microsoft.com/office/word/2010/wordprocessingDrawing" xmlns:wp="http://schemas.openxmlformats.org/drawingml/2006/wordprocessingDrawing" xmlns:w10="urn:schemas-microsoft-com:office:word" xmlns:w="http://schemas.openxmlformats.org/wordprocessingml/2006/main" xmlns:w14="http://schemas.microsoft.com/office/word/2010/wordml" xmlns:w15="http://schemas.microsoft.com/office/word/2012/wordml" xmlns:wpg="http://schemas.microsoft.com/office/word/2010/wordprocessingGroup" xmlns:wpi="http://schemas.microsoft.com/office/word/2010/wordprocessingInk" xmlns:wne="http://schemas.microsoft.com/office/word/2006/wordml" xmlns:wps="http://schemas.microsoft.com/office/word/2010/wordprocessingShape" mc:Ignorable="w14 w15 wp14">
   <w:body>
     <w:p>
-      <w:proofErr w:type="spellStart"/>
       <w:r>
         <w:rPr>
           <w:b/>
         </w:rPr>
         <w:t>PhotoShare</w:t>
       </w:r>
-      <w:proofErr w:type="spellEnd"/>
     </w:p>
     <w:p>
       <w:pPr>
@@ -109,15 +107,7 @@
     </w:p>
     <w:p>
       <w:r>
-        <w:t xml:space="preserve">In your action, create a model object, and do return </w:t>
-      </w:r>
-      <w:proofErr w:type="gramStart"/>
-      <w:r>
-        <w:t>View(</w:t>
-      </w:r>
-      <w:proofErr w:type="gramEnd"/>
-      <w:r>
-        <w:t>model). Then in your view, put this at the top:</w:t>
+        <w:t>In your action, create a model object, and do return View(model). Then in your view, put this at the top:</w:t>
       </w:r>
     </w:p>
     <w:p>
@@ -128,23 +118,10 @@
         <w:t>&lt;Application&gt;</w:t>
       </w:r>
       <w:r>
-        <w:t>.Models</w:t>
-      </w:r>
-      <w:proofErr w:type="gramStart"/>
-      <w:r>
-        <w:t>.</w:t>
-      </w:r>
-      <w:r>
-        <w:t>&lt;</w:t>
-      </w:r>
-      <w:proofErr w:type="spellStart"/>
-      <w:proofErr w:type="gramEnd"/>
-      <w:r>
-        <w:t>ModelName</w:t>
-      </w:r>
-      <w:proofErr w:type="spellEnd"/>
-      <w:r>
-        <w:t>&gt;</w:t>
+        <w:t>.Models.</w:t>
+      </w:r>
+      <w:r>
+        <w:t>&lt;ModelName&gt;</w:t>
       </w:r>
     </w:p>
     <w:p>
@@ -162,76 +139,23 @@
     </w:p>
     <w:p>
       <w:r>
-        <w:t xml:space="preserve">Specify to create a unit testing project at the ‘Type of Application’ tab when you’re creating a new asp.net </w:t>
-      </w:r>
-      <w:proofErr w:type="spellStart"/>
-      <w:r>
-        <w:t>mvc</w:t>
-      </w:r>
-      <w:proofErr w:type="spellEnd"/>
-      <w:r>
-        <w:t xml:space="preserve"> application</w:t>
-      </w:r>
-    </w:p>
-    <w:p>
-      <w:r>
-        <w:t xml:space="preserve">See the tests in &lt;Application&gt;.Tests projects, and Run tests by </w:t>
-      </w:r>
-      <w:proofErr w:type="spellStart"/>
-      <w:r>
-        <w:t>Ctrl+R</w:t>
-      </w:r>
-      <w:proofErr w:type="spellEnd"/>
-      <w:r>
-        <w:t>, A</w:t>
-      </w:r>
-    </w:p>
-    <w:p>
-      <w:r>
-        <w:t>[</w:t>
-      </w:r>
-      <w:proofErr w:type="spellStart"/>
-      <w:r>
-        <w:t>TestClass</w:t>
-      </w:r>
-      <w:proofErr w:type="spellEnd"/>
-      <w:r>
-        <w:t>], [</w:t>
-      </w:r>
-      <w:proofErr w:type="spellStart"/>
-      <w:r>
-        <w:t>TestMethod</w:t>
-      </w:r>
-      <w:proofErr w:type="spellEnd"/>
-      <w:r>
-        <w:t>] attributes</w:t>
-      </w:r>
-    </w:p>
-    <w:p>
-      <w:r>
-        <w:t xml:space="preserve">In each test method, you need to make an instance of the controller, an instance of the action that </w:t>
-      </w:r>
-      <w:proofErr w:type="gramStart"/>
-      <w:r>
-        <w:t>you’re</w:t>
-      </w:r>
-      <w:proofErr w:type="gramEnd"/>
-      <w:r>
-        <w:t xml:space="preserve"> testing as a </w:t>
-      </w:r>
-      <w:proofErr w:type="spellStart"/>
-      <w:r>
-        <w:t>ViewResult</w:t>
-      </w:r>
-      <w:proofErr w:type="spellEnd"/>
-      <w:r>
-        <w:t xml:space="preserve">, and then do some assertions with that </w:t>
-      </w:r>
-      <w:proofErr w:type="spellStart"/>
-      <w:r>
-        <w:t>ViewResult</w:t>
-      </w:r>
-      <w:proofErr w:type="spellEnd"/>
+        <w:t>Specify to create a unit testing project at the ‘Type of Application’ tab when you’re creating a new asp.net mvc application</w:t>
+      </w:r>
+    </w:p>
+    <w:p>
+      <w:r>
+        <w:t>See the tests in &lt;Application&gt;.Tests projects, and Run tests by Ctrl+R, A</w:t>
+      </w:r>
+    </w:p>
+    <w:p>
+      <w:r>
+        <w:t>[TestClass], [TestMethod] attributes</w:t>
+      </w:r>
+    </w:p>
+    <w:p>
+      <w:r>
+        <w:t>In each test method, you need to make an instance of the controller, an instance of the action that you’re testing as a ViewResult, and then do some assertions with that ViewResult</w:t>
+      </w:r>
     </w:p>
     <w:p>
       <w:r>
@@ -243,71 +167,22 @@
     </w:p>
     <w:p>
       <w:r>
-        <w:t xml:space="preserve">Route table is in </w:t>
-      </w:r>
-      <w:proofErr w:type="spellStart"/>
-      <w:r>
-        <w:t>App_Start</w:t>
-      </w:r>
-      <w:proofErr w:type="spellEnd"/>
-      <w:r>
-        <w:t>/</w:t>
-      </w:r>
-      <w:proofErr w:type="spellStart"/>
-      <w:r>
-        <w:t>RouteConfig.cs</w:t>
-      </w:r>
-      <w:proofErr w:type="spellEnd"/>
-    </w:p>
-    <w:p>
-      <w:proofErr w:type="spellStart"/>
-      <w:r>
-        <w:t>RouteData</w:t>
-      </w:r>
-      <w:proofErr w:type="spellEnd"/>
-      <w:r>
-        <w:t xml:space="preserve"> data structure can be used to access parts of the </w:t>
-      </w:r>
-      <w:proofErr w:type="spellStart"/>
-      <w:proofErr w:type="gramStart"/>
-      <w:r>
-        <w:t>url</w:t>
-      </w:r>
-      <w:proofErr w:type="spellEnd"/>
-      <w:proofErr w:type="gramEnd"/>
-      <w:r>
-        <w:t xml:space="preserve">. They’re stored by key value pairs. </w:t>
-      </w:r>
-    </w:p>
-    <w:p>
-      <w:r>
-        <w:t xml:space="preserve">For ex: </w:t>
-      </w:r>
-      <w:proofErr w:type="spellStart"/>
-      <w:proofErr w:type="gramStart"/>
-      <w:r>
-        <w:t>RouteData</w:t>
-      </w:r>
-      <w:proofErr w:type="spellEnd"/>
-      <w:r>
-        <w:t>[</w:t>
-      </w:r>
-      <w:proofErr w:type="gramEnd"/>
-      <w:r>
-        <w:t>‘controller’] gets you the name of the controller in the URL</w:t>
-      </w:r>
-    </w:p>
-    <w:p>
-      <w:r>
-        <w:t xml:space="preserve">To define your own routes, you </w:t>
-      </w:r>
-      <w:proofErr w:type="spellStart"/>
-      <w:r>
-        <w:t>wanna</w:t>
-      </w:r>
-      <w:proofErr w:type="spellEnd"/>
-      <w:r>
-        <w:t xml:space="preserve"> place them above the Default route, because the routes are handled in the order in which they are placed</w:t>
+        <w:t>Route table is in App_Start/RouteConfig.cs</w:t>
+      </w:r>
+    </w:p>
+    <w:p>
+      <w:r>
+        <w:t xml:space="preserve">RouteData data structure can be used to access parts of the url. They’re stored by key value pairs. </w:t>
+      </w:r>
+    </w:p>
+    <w:p>
+      <w:r>
+        <w:t>For ex: RouteData[‘controller’] gets you the name of the controller in the URL</w:t>
+      </w:r>
+    </w:p>
+    <w:p>
+      <w:r>
+        <w:t>To define your own routes, you wanna place them above the Default route, because the routes are handled in the order in which they are placed</w:t>
       </w:r>
     </w:p>
     <w:p>
@@ -320,83 +195,20 @@
     </w:p>
     <w:p>
       <w:r>
-        <w:t xml:space="preserve">If you just </w:t>
-      </w:r>
-      <w:proofErr w:type="spellStart"/>
-      <w:r>
-        <w:t>wanna</w:t>
-      </w:r>
-      <w:proofErr w:type="spellEnd"/>
-      <w:r>
-        <w:t xml:space="preserve"> send a string back to the browser in an action, just do </w:t>
-      </w:r>
-      <w:r>
-        <w:t xml:space="preserve">return </w:t>
-      </w:r>
-      <w:proofErr w:type="gramStart"/>
-      <w:r>
-        <w:t>Content(</w:t>
-      </w:r>
-      <w:proofErr w:type="gramEnd"/>
-      <w:r>
-        <w:t>“&lt;your string&gt;”)</w:t>
-      </w:r>
-    </w:p>
-    <w:p>
-      <w:r>
-        <w:t xml:space="preserve">If you’ve defined some parameter in your </w:t>
-      </w:r>
-      <w:proofErr w:type="spellStart"/>
-      <w:r>
-        <w:t>RouteConfig</w:t>
-      </w:r>
-      <w:proofErr w:type="spellEnd"/>
-      <w:r>
-        <w:t xml:space="preserve"> for a </w:t>
-      </w:r>
-      <w:proofErr w:type="spellStart"/>
-      <w:proofErr w:type="gramStart"/>
-      <w:r>
-        <w:t>url</w:t>
-      </w:r>
-      <w:proofErr w:type="spellEnd"/>
-      <w:proofErr w:type="gramEnd"/>
-      <w:r>
-        <w:t>, then you can just access that parameter by passing an argument to your action. So for example, in the photos/search</w:t>
-      </w:r>
-      <w:proofErr w:type="gramStart"/>
-      <w:r>
-        <w:t>/{</w:t>
-      </w:r>
-      <w:proofErr w:type="gramEnd"/>
-      <w:r>
-        <w:t>tag} , you can pass string tag as an argument to your action method, and its value will be available</w:t>
-      </w:r>
-    </w:p>
-    <w:p>
-      <w:r>
-        <w:t xml:space="preserve">If you define an argument in your action, it’ll be available as a </w:t>
-      </w:r>
-      <w:proofErr w:type="spellStart"/>
-      <w:r>
-        <w:t>querystring</w:t>
-      </w:r>
-      <w:proofErr w:type="spellEnd"/>
-      <w:r>
-        <w:t xml:space="preserve"> key. So you could do photos/</w:t>
-      </w:r>
-      <w:proofErr w:type="spellStart"/>
-      <w:r>
-        <w:t>search</w:t>
-      </w:r>
-      <w:proofErr w:type="gramStart"/>
-      <w:r>
-        <w:t>?tag</w:t>
-      </w:r>
-      <w:proofErr w:type="spellEnd"/>
-      <w:proofErr w:type="gramEnd"/>
-      <w:r>
-        <w:t>=vacation and the value of tag will still be available in your action</w:t>
+        <w:t xml:space="preserve">If you just wanna send a string back to the browser in an action, just do </w:t>
+      </w:r>
+      <w:r>
+        <w:t>return Content(“&lt;your string&gt;”)</w:t>
+      </w:r>
+    </w:p>
+    <w:p>
+      <w:r>
+        <w:t>If you’ve defined some parameter in your RouteConfig for a url, then you can just access that parameter by passing an argument to your action. So for example, in the photos/search/{tag} , you can pass string tag as an argument to your action method, and its value will be available</w:t>
+      </w:r>
+    </w:p>
+    <w:p>
+      <w:r>
+        <w:t>If you define an argument in your action, it’ll be available as a querystring key. So you could do photos/search?tag=vacation and the value of tag will still be available in your action</w:t>
       </w:r>
     </w:p>
     <w:p>
@@ -424,15 +236,7 @@
         </w:numPr>
       </w:pPr>
       <w:r>
-        <w:t xml:space="preserve">If you </w:t>
-      </w:r>
-      <w:proofErr w:type="spellStart"/>
-      <w:r>
-        <w:t>wanna</w:t>
-      </w:r>
-      <w:proofErr w:type="spellEnd"/>
-      <w:r>
-        <w:t xml:space="preserve"> redirect your action to another action in a controller, you can use </w:t>
+        <w:t xml:space="preserve">If you wanna redirect your action to another action in a controller, you can use </w:t>
       </w:r>
     </w:p>
     <w:p>
@@ -443,29 +247,14 @@
           <w:numId w:val="3"/>
         </w:numPr>
       </w:pPr>
-      <w:proofErr w:type="gramStart"/>
-      <w:r>
-        <w:t>return</w:t>
-      </w:r>
-      <w:proofErr w:type="gramEnd"/>
-      <w:r>
-        <w:t xml:space="preserve"> </w:t>
-      </w:r>
-      <w:proofErr w:type="spellStart"/>
+      <w:r>
+        <w:t xml:space="preserve">return </w:t>
+      </w:r>
       <w:r>
         <w:t>RedirectToAction</w:t>
       </w:r>
-      <w:proofErr w:type="spellEnd"/>
-      <w:r>
-        <w:t>(</w:t>
-      </w:r>
-      <w:proofErr w:type="spellStart"/>
-      <w:r>
-        <w:t>action,controller,new</w:t>
-      </w:r>
-      <w:proofErr w:type="spellEnd"/>
-      <w:r>
-        <w:t xml:space="preserve"> {parameter1= value,…})</w:t>
+      <w:r>
+        <w:t>(action,controller,new {parameter1= value,…})</w:t>
       </w:r>
     </w:p>
     <w:p>
@@ -477,29 +266,8 @@
         </w:numPr>
       </w:pPr>
       <w:r>
-        <w:t xml:space="preserve">If you </w:t>
-      </w:r>
-      <w:proofErr w:type="spellStart"/>
-      <w:r>
-        <w:t>wanna</w:t>
-      </w:r>
-      <w:proofErr w:type="spellEnd"/>
-      <w:r>
-        <w:t xml:space="preserve"> redirect to a route from the </w:t>
-      </w:r>
-      <w:proofErr w:type="spellStart"/>
-      <w:r>
-        <w:t>RouteConfig</w:t>
-      </w:r>
-      <w:proofErr w:type="spellEnd"/>
-      <w:r>
-        <w:t xml:space="preserve">, you can use </w:t>
-      </w:r>
-      <w:proofErr w:type="spellStart"/>
-      <w:r>
-        <w:t>RedirectToRoute</w:t>
-      </w:r>
-      <w:proofErr w:type="spellEnd"/>
+        <w:t>If you wanna redirect to a route from the RouteConfig, you can use RedirectToRoute</w:t>
+      </w:r>
     </w:p>
     <w:p>
       <w:pPr>
@@ -510,15 +278,7 @@
         </w:numPr>
       </w:pPr>
       <w:r>
-        <w:t xml:space="preserve">return </w:t>
-      </w:r>
-      <w:proofErr w:type="spellStart"/>
-      <w:r>
-        <w:t>RedirectToAction</w:t>
-      </w:r>
-      <w:proofErr w:type="spellEnd"/>
-      <w:r>
-        <w:t>(route name, new {controller=”controller”, action=”Action”})</w:t>
+        <w:t>return RedirectToAction(route name, new {controller=”controller”, action=”Action”})</w:t>
       </w:r>
     </w:p>
     <w:p>
@@ -530,15 +290,7 @@
         </w:numPr>
       </w:pPr>
       <w:r>
-        <w:t xml:space="preserve">If you </w:t>
-      </w:r>
-      <w:proofErr w:type="spellStart"/>
-      <w:r>
-        <w:t>wanna</w:t>
-      </w:r>
-      <w:proofErr w:type="spellEnd"/>
-      <w:r>
-        <w:t xml:space="preserve"> return a file, do</w:t>
+        <w:t>If you wanna return a file, do</w:t>
       </w:r>
     </w:p>
     <w:p>
@@ -550,15 +302,7 @@
         </w:numPr>
       </w:pPr>
       <w:r>
-        <w:t>return File(</w:t>
-      </w:r>
-      <w:proofErr w:type="spellStart"/>
-      <w:r>
-        <w:t>Server.MapPath</w:t>
-      </w:r>
-      <w:proofErr w:type="spellEnd"/>
-      <w:r>
-        <w:t>(“~/&lt;path from root folder of website&gt;”), file type)</w:t>
+        <w:t>return File(Server.MapPath(“~/&lt;path from root folder of website&gt;”), file type)</w:t>
       </w:r>
     </w:p>
     <w:p>
@@ -582,23 +326,7 @@
         </w:numPr>
       </w:pPr>
       <w:r>
-        <w:t xml:space="preserve">If you </w:t>
-      </w:r>
-      <w:proofErr w:type="spellStart"/>
-      <w:r>
-        <w:t>wanna</w:t>
-      </w:r>
-      <w:proofErr w:type="spellEnd"/>
-      <w:r>
-        <w:t xml:space="preserve"> return a </w:t>
-      </w:r>
-      <w:proofErr w:type="spellStart"/>
-      <w:r>
-        <w:t>json</w:t>
-      </w:r>
-      <w:proofErr w:type="spellEnd"/>
-      <w:r>
-        <w:t xml:space="preserve"> result, do </w:t>
+        <w:t xml:space="preserve">If you wanna return a json result, do </w:t>
       </w:r>
     </w:p>
     <w:p>
@@ -610,23 +338,7 @@
         </w:numPr>
       </w:pPr>
       <w:r>
-        <w:t xml:space="preserve">return </w:t>
-      </w:r>
-      <w:proofErr w:type="spellStart"/>
-      <w:r>
-        <w:t>Json</w:t>
-      </w:r>
-      <w:proofErr w:type="spellEnd"/>
-      <w:r>
-        <w:t xml:space="preserve">(some object, </w:t>
-      </w:r>
-      <w:proofErr w:type="spellStart"/>
-      <w:r>
-        <w:t>JsonRequestBehavior.AllowGet</w:t>
-      </w:r>
-      <w:proofErr w:type="spellEnd"/>
-      <w:r>
-        <w:t>);</w:t>
+        <w:t>return Json(some object, JsonRequestBehavior.AllowGet);</w:t>
       </w:r>
     </w:p>
     <w:p>
@@ -673,42 +385,10 @@
         </w:numPr>
       </w:pPr>
       <w:r>
-        <w:t xml:space="preserve">If you </w:t>
-      </w:r>
-      <w:proofErr w:type="spellStart"/>
-      <w:r>
-        <w:t>wanna</w:t>
-      </w:r>
-      <w:proofErr w:type="spellEnd"/>
-      <w:r>
-        <w:t xml:space="preserve"> specify controller actions with the same name but corresponding to different types of http requests, like if you want a Home/Index action to respond differently in case of a GET and a POST request, you can use the Accept Verbs [</w:t>
-      </w:r>
-      <w:proofErr w:type="spellStart"/>
-      <w:r>
-        <w:t>HttpGet</w:t>
-      </w:r>
-      <w:proofErr w:type="spellEnd"/>
-      <w:r>
-        <w:t>] and [</w:t>
-      </w:r>
-      <w:proofErr w:type="spellStart"/>
-      <w:r>
-        <w:t>HttpPost</w:t>
-      </w:r>
-      <w:proofErr w:type="spellEnd"/>
-      <w:r>
-        <w:t xml:space="preserve">]. </w:t>
-      </w:r>
-      <w:r>
-        <w:t xml:space="preserve">You just put them right above your action, and ASP.NET will figure out which one to go to in case of a get or a post request. If you don’t use these and specify two different actions with the same name, then ASP.NET will throw </w:t>
-      </w:r>
-      <w:proofErr w:type="gramStart"/>
-      <w:r>
-        <w:t>a</w:t>
-      </w:r>
-      <w:proofErr w:type="gramEnd"/>
-      <w:r>
-        <w:t xml:space="preserve"> “ambiguous actions” error. </w:t>
+        <w:t xml:space="preserve">If you wanna specify controller actions with the same name but corresponding to different types of http requests, like if you want a Home/Index action to respond differently in case of a GET and a POST request, you can use the Accept Verbs [HttpGet] and [HttpPost]. </w:t>
+      </w:r>
+      <w:r>
+        <w:t xml:space="preserve">You just put them right above your action, and ASP.NET will figure out which one to go to in case of a get or a post request. If you don’t use these and specify two different actions with the same name, then ASP.NET will throw a “ambiguous actions” error. </w:t>
       </w:r>
     </w:p>
     <w:p>
@@ -779,31 +459,7 @@
         </w:numPr>
       </w:pPr>
       <w:r>
-        <w:t xml:space="preserve">If you want some filter to be applied to every action in every controller without having to put the filter at the top of every controller, you can use a global filter for this purpose. Global filters are registered in the </w:t>
-      </w:r>
-      <w:proofErr w:type="spellStart"/>
-      <w:r>
-        <w:t>Global.asax</w:t>
-      </w:r>
-      <w:proofErr w:type="spellEnd"/>
-      <w:r>
-        <w:t xml:space="preserve"> file, and are added to the list of filters in </w:t>
-      </w:r>
-      <w:proofErr w:type="spellStart"/>
-      <w:r>
-        <w:t>App_Start</w:t>
-      </w:r>
-      <w:proofErr w:type="spellEnd"/>
-      <w:r>
-        <w:t>/</w:t>
-      </w:r>
-      <w:proofErr w:type="spellStart"/>
-      <w:r>
-        <w:t>FilterConfig.cs</w:t>
-      </w:r>
-      <w:proofErr w:type="spellEnd"/>
-      <w:r>
-        <w:t xml:space="preserve"> file. </w:t>
+        <w:t xml:space="preserve">If you want some filter to be applied to every action in every controller without having to put the filter at the top of every controller, you can use a global filter for this purpose. Global filters are registered in the Global.asax file, and are added to the list of filters in App_Start/FilterConfig.cs file. </w:t>
       </w:r>
     </w:p>
     <w:p>
@@ -815,15 +471,7 @@
         </w:numPr>
       </w:pPr>
       <w:r>
-        <w:t xml:space="preserve">The </w:t>
-      </w:r>
-      <w:proofErr w:type="spellStart"/>
-      <w:r>
-        <w:t>HandleErrorAttribute</w:t>
-      </w:r>
-      <w:proofErr w:type="spellEnd"/>
-      <w:r>
-        <w:t xml:space="preserve"> filter here basically shows friendly error messages to the user when something goes wrong. </w:t>
+        <w:t xml:space="preserve">The HandleErrorAttribute filter here basically shows friendly error messages to the user when something goes wrong. </w:t>
       </w:r>
     </w:p>
     <w:p>
@@ -841,23 +489,7 @@
         <w:t xml:space="preserve">(Yellow screen of death) </w:t>
       </w:r>
       <w:r>
-        <w:t xml:space="preserve">error message showing code pieces, put this in the </w:t>
-      </w:r>
-      <w:proofErr w:type="spellStart"/>
-      <w:r>
-        <w:t>system.web</w:t>
-      </w:r>
-      <w:proofErr w:type="spellEnd"/>
-      <w:r>
-        <w:t xml:space="preserve"> section of </w:t>
-      </w:r>
-      <w:proofErr w:type="spellStart"/>
-      <w:r>
-        <w:t>Web.config</w:t>
-      </w:r>
-      <w:proofErr w:type="spellEnd"/>
-      <w:r>
-        <w:t xml:space="preserve"> file:</w:t>
+        <w:t>error message showing code pieces, put this in the system.web section of Web.config file:</w:t>
       </w:r>
     </w:p>
     <w:p>
@@ -869,15 +501,7 @@
         </w:numPr>
       </w:pPr>
       <w:r>
-        <w:t>&lt;</w:t>
-      </w:r>
-      <w:proofErr w:type="spellStart"/>
-      <w:r>
-        <w:t>customErrors</w:t>
-      </w:r>
-      <w:proofErr w:type="spellEnd"/>
-      <w:r>
-        <w:t xml:space="preserve"> mode="On"/&gt;</w:t>
+        <w:t>&lt;customErrors mode="On"/&gt;</w:t>
       </w:r>
     </w:p>
     <w:p>
@@ -889,23 +513,7 @@
         </w:numPr>
       </w:pPr>
       <w:r>
-        <w:t xml:space="preserve">If the mode is set to </w:t>
-      </w:r>
-      <w:proofErr w:type="spellStart"/>
-      <w:r>
-        <w:t>RemoteOnly</w:t>
-      </w:r>
-      <w:proofErr w:type="spellEnd"/>
-      <w:r>
-        <w:t xml:space="preserve">, then during </w:t>
-      </w:r>
-      <w:proofErr w:type="spellStart"/>
-      <w:r>
-        <w:t>localhost</w:t>
-      </w:r>
-      <w:proofErr w:type="spellEnd"/>
-      <w:r>
-        <w:t>, you’ll see the usual yellow screen of death, but the end user will see the pretty page</w:t>
+        <w:t>If the mode is set to RemoteOnly, then during localhost, you’ll see the usual yellow screen of death, but the end user will see the pretty page</w:t>
       </w:r>
     </w:p>
     <w:p>
@@ -917,23 +525,7 @@
         </w:numPr>
       </w:pPr>
       <w:r>
-        <w:t xml:space="preserve">If you </w:t>
-      </w:r>
-      <w:proofErr w:type="spellStart"/>
-      <w:r>
-        <w:t>wanna</w:t>
-      </w:r>
-      <w:proofErr w:type="spellEnd"/>
-      <w:r>
-        <w:t xml:space="preserve"> change how the above error message looks, you can edit the </w:t>
-      </w:r>
-      <w:proofErr w:type="spellStart"/>
-      <w:r>
-        <w:t>Error.cshtml</w:t>
-      </w:r>
-      <w:proofErr w:type="spellEnd"/>
-      <w:r>
-        <w:t xml:space="preserve"> file in Views/Shared folder</w:t>
+        <w:t>If you wanna change how the above error message looks, you can edit the Error.cshtml file in Views/Shared folder</w:t>
       </w:r>
     </w:p>
     <w:p>
@@ -946,15 +538,7 @@
       </w:pPr>
       <w:r>
         <w:lastRenderedPageBreak/>
-        <w:t xml:space="preserve">You can define your own filters in Filters folder, by creating a class that extends the </w:t>
-      </w:r>
-      <w:proofErr w:type="spellStart"/>
-      <w:r>
-        <w:t>ActionFilterAttribute</w:t>
-      </w:r>
-      <w:proofErr w:type="spellEnd"/>
-      <w:r>
-        <w:t xml:space="preserve"> and ends in “Attribute”. So the format is:</w:t>
+        <w:t>You can define your own filters in Filters folder, by creating a class that extends the ActionFilterAttribute and ends in “Attribute”. So the format is:</w:t>
       </w:r>
     </w:p>
     <w:p>
@@ -966,15 +550,7 @@
         </w:numPr>
       </w:pPr>
       <w:r>
-        <w:t xml:space="preserve">public class &lt;Filter name&gt;Attribute : </w:t>
-      </w:r>
-      <w:proofErr w:type="spellStart"/>
-      <w:r>
-        <w:t>ActionFilterAttribute</w:t>
-      </w:r>
-      <w:proofErr w:type="spellEnd"/>
-      <w:r>
-        <w:t xml:space="preserve"> </w:t>
+        <w:t xml:space="preserve">public class &lt;Filter name&gt;Attribute : ActionFilterAttribute </w:t>
       </w:r>
     </w:p>
     <w:p>
@@ -997,11 +573,9 @@
           <w:numId w:val="4"/>
         </w:numPr>
       </w:pPr>
-      <w:proofErr w:type="spellStart"/>
       <w:r>
         <w:t>OnActionExecuting</w:t>
       </w:r>
-      <w:proofErr w:type="spellEnd"/>
     </w:p>
     <w:p>
       <w:pPr>
@@ -1011,11 +585,9 @@
           <w:numId w:val="4"/>
         </w:numPr>
       </w:pPr>
-      <w:proofErr w:type="spellStart"/>
       <w:r>
         <w:t>OnActionExecuted</w:t>
       </w:r>
-      <w:proofErr w:type="spellEnd"/>
     </w:p>
     <w:p>
       <w:pPr>
@@ -1025,11 +597,9 @@
           <w:numId w:val="4"/>
         </w:numPr>
       </w:pPr>
-      <w:proofErr w:type="spellStart"/>
       <w:r>
         <w:t>OnResultExecuting</w:t>
       </w:r>
-      <w:proofErr w:type="spellEnd"/>
     </w:p>
     <w:p>
       <w:pPr>
@@ -1039,11 +609,9 @@
           <w:numId w:val="4"/>
         </w:numPr>
       </w:pPr>
-      <w:proofErr w:type="spellStart"/>
       <w:r>
         <w:t>OnResultExecuted</w:t>
       </w:r>
-      <w:proofErr w:type="spellEnd"/>
     </w:p>
     <w:p>
       <w:r>
@@ -1068,15 +636,7 @@
     </w:p>
     <w:p>
       <w:r>
-        <w:t xml:space="preserve">Right click the Controller and click ‘Add Controller’. If you </w:t>
-      </w:r>
-      <w:proofErr w:type="spellStart"/>
-      <w:r>
-        <w:t>wanna</w:t>
-      </w:r>
-      <w:proofErr w:type="spellEnd"/>
-      <w:r>
-        <w:t xml:space="preserve"> add basic read/write actions but not generate views yet, then choose the option “MVC controller with empty read/write actions”</w:t>
+        <w:t>Right click the Controller and click ‘Add Controller’. If you wanna add basic read/write actions but not generate views yet, then choose the option “MVC controller with empty read/write actions”</w:t>
       </w:r>
     </w:p>
     <w:p>
@@ -1121,40 +681,11 @@
         </w:numPr>
       </w:pPr>
       <w:r>
-        <w:t>@</w:t>
-      </w:r>
-      <w:proofErr w:type="spellStart"/>
-      <w:r>
-        <w:t>VirtualPath</w:t>
-      </w:r>
-      <w:proofErr w:type="spellEnd"/>
-      <w:r>
-        <w:t xml:space="preserve"> gives you the path from the root folder of the website to the view’s file</w:t>
-      </w:r>
-      <w:r>
-        <w:t>. So if you’re in Photos/</w:t>
-      </w:r>
-      <w:proofErr w:type="spellStart"/>
-      <w:r>
-        <w:t>Index.cshtml</w:t>
-      </w:r>
-      <w:proofErr w:type="spellEnd"/>
-      <w:r>
-        <w:t xml:space="preserve"> view, and you put @</w:t>
-      </w:r>
-      <w:proofErr w:type="spellStart"/>
-      <w:r>
-        <w:t>VirtualPath</w:t>
-      </w:r>
-      <w:proofErr w:type="spellEnd"/>
-      <w:r>
-        <w:t>, then you’ll be returned a string ~/Views/photos/</w:t>
-      </w:r>
-      <w:proofErr w:type="spellStart"/>
-      <w:r>
-        <w:t>Index.cshtml</w:t>
-      </w:r>
-      <w:proofErr w:type="spellEnd"/>
+        <w:t>@VirtualPath gives you the path from the root folder of the website to the view’s file</w:t>
+      </w:r>
+      <w:r>
+        <w:t>. So if you’re in Photos/Index.cshtml view, and you put @VirtualPath, then you’ll be returned a string ~/Views/photos/Index.cshtml</w:t>
+      </w:r>
     </w:p>
     <w:p>
       <w:pPr>
@@ -1180,15 +711,7 @@
         <w:t xml:space="preserve">text </w:t>
       </w:r>
       <w:r>
-        <w:t xml:space="preserve">output, so that </w:t>
-      </w:r>
-      <w:proofErr w:type="spellStart"/>
-      <w:r>
-        <w:t>xss</w:t>
-      </w:r>
-      <w:proofErr w:type="spellEnd"/>
-      <w:r>
-        <w:t xml:space="preserve"> attacks can be prevented</w:t>
+        <w:t>output, so that xss attacks can be prevented</w:t>
       </w:r>
       <w:r>
         <w:t xml:space="preserve">. If you have a script tag in your </w:t>
@@ -1197,15 +720,7 @@
         <w:t>string from the controller</w:t>
       </w:r>
       <w:r>
-        <w:t>, then the &lt; will be treated as &amp;</w:t>
-      </w:r>
-      <w:proofErr w:type="spellStart"/>
-      <w:r>
-        <w:t>lt</w:t>
-      </w:r>
-      <w:proofErr w:type="spellEnd"/>
-      <w:r>
-        <w:t>; and not as &lt;</w:t>
+        <w:t>, then the &lt; will be treated as &amp;lt; and not as &lt;</w:t>
       </w:r>
       <w:r>
         <w:t xml:space="preserve">. If you didn’t want Razor to encode the output, you can use </w:t>
@@ -1213,13 +728,8 @@
       <w:r>
         <w:t>@</w:t>
       </w:r>
-      <w:proofErr w:type="spellStart"/>
-      <w:r>
-        <w:t>Html.Raw</w:t>
-      </w:r>
-      <w:proofErr w:type="spellEnd"/>
-      <w:r>
-        <w:t>(&lt;your string&gt;)</w:t>
+      <w:r>
+        <w:t>Html.Raw(&lt;your string&gt;)</w:t>
       </w:r>
     </w:p>
     <w:p>
@@ -1301,23 +811,7 @@
         </w:numPr>
       </w:pPr>
       <w:r>
-        <w:t>Doing @</w:t>
-      </w:r>
-      <w:proofErr w:type="spellStart"/>
-      <w:r>
-        <w:t>item.Rating</w:t>
-      </w:r>
-      <w:proofErr w:type="spellEnd"/>
-      <w:r>
-        <w:t xml:space="preserve"> / 10 is evaluated as: “display the rating of them and then / 10”, but @(</w:t>
-      </w:r>
-      <w:proofErr w:type="spellStart"/>
-      <w:r>
-        <w:t>item.Rating</w:t>
-      </w:r>
-      <w:proofErr w:type="spellEnd"/>
-      <w:r>
-        <w:t>/10) is evaluated as: “divide the rating of the item by 10 and then display it</w:t>
+        <w:t>Doing @item.Rating / 10 is evaluated as: “display the rating of them and then / 10”, but @(item.Rating/10) is evaluated as: “divide the rating of the item by 10 and then display it</w:t>
       </w:r>
     </w:p>
     <w:p>
@@ -1329,23 +823,7 @@
         </w:numPr>
       </w:pPr>
       <w:r>
-        <w:t xml:space="preserve">If you just put @something, Razor will throw an error because something is not a valid C# code expression. But if you put @@something, then </w:t>
-      </w:r>
-      <w:proofErr w:type="gramStart"/>
-      <w:r>
-        <w:t>the @</w:t>
-      </w:r>
-      <w:proofErr w:type="gramEnd"/>
-      <w:r>
-        <w:t xml:space="preserve"> will be escaped. So if you literally </w:t>
-      </w:r>
-      <w:proofErr w:type="spellStart"/>
-      <w:r>
-        <w:t>wanna</w:t>
-      </w:r>
-      <w:proofErr w:type="spellEnd"/>
-      <w:r>
-        <w:t xml:space="preserve"> put an @ sign and not a code expression, you’d hav</w:t>
+        <w:t>If you just put @something, Razor will throw an error because something is not a valid C# code expression. But if you put @@something, then the @ will be escaped. So if you literally wanna put an @ sign and not a code expression, you’d hav</w:t>
       </w:r>
       <w:r>
         <w:t>e to do @@</w:t>
@@ -1372,15 +850,7 @@
         </w:numPr>
       </w:pPr>
       <w:r>
-        <w:t xml:space="preserve">Code blocks are denoted by curly braces </w:t>
-      </w:r>
-      <w:proofErr w:type="gramStart"/>
-      <w:r>
-        <w:t>@{</w:t>
-      </w:r>
-      <w:proofErr w:type="gramEnd"/>
-      <w:r>
-        <w:t xml:space="preserve"> &lt;code&gt; }. Variables you declare here are visible throughout the View</w:t>
+        <w:t>Code blocks are denoted by curly braces @{ &lt;code&gt; }. Variables you declare here are visible throughout the View</w:t>
       </w:r>
     </w:p>
     <w:p>
@@ -1392,15 +862,7 @@
         </w:numPr>
       </w:pPr>
       <w:r>
-        <w:t>@</w:t>
-      </w:r>
-      <w:proofErr w:type="spellStart"/>
-      <w:r>
-        <w:t>foreach</w:t>
-      </w:r>
-      <w:proofErr w:type="spellEnd"/>
-      <w:r>
-        <w:t>(&lt;expression&gt;){ } can be used to iterate through a list</w:t>
+        <w:t>@foreach(&lt;expression&gt;){ } can be used to iterate through a list</w:t>
       </w:r>
     </w:p>
     <w:p>
@@ -1413,31 +875,10 @@
       </w:pPr>
       <w:r>
         <w:lastRenderedPageBreak/>
-        <w:t xml:space="preserve">Inside of a code block, you can’t just put anything. You can only put HTML tags or c# code using @. If you </w:t>
-      </w:r>
-      <w:proofErr w:type="spellStart"/>
-      <w:r>
-        <w:t>wanna</w:t>
-      </w:r>
-      <w:proofErr w:type="spellEnd"/>
-      <w:r>
-        <w:t xml:space="preserve"> put some literal stuff, like if you put </w:t>
-      </w:r>
-      <w:proofErr w:type="gramStart"/>
-      <w:r>
-        <w:t>@</w:t>
-      </w:r>
-      <w:proofErr w:type="spellStart"/>
-      <w:r>
-        <w:t>foreach</w:t>
-      </w:r>
-      <w:proofErr w:type="spellEnd"/>
-      <w:r>
-        <w:t>(</w:t>
-      </w:r>
-      <w:proofErr w:type="gramEnd"/>
-      <w:r>
-        <w:t xml:space="preserve">&lt;expression&gt;){ </w:t>
+        <w:t xml:space="preserve">Inside of a code block, you can’t just put anything. You can only put HTML tags or c# code using @. If you wanna put some literal stuff, like if you put </w:t>
+      </w:r>
+      <w:r>
+        <w:t xml:space="preserve">@foreach(&lt;expression&gt;){ </w:t>
       </w:r>
       <w:r>
         <w:t xml:space="preserve">Photo </w:t>
@@ -1446,27 +887,14 @@
         <w:t>}</w:t>
       </w:r>
       <w:r>
-        <w:t xml:space="preserve">, this would throw an error. So if you </w:t>
-      </w:r>
-      <w:proofErr w:type="spellStart"/>
-      <w:r>
-        <w:t>wanna</w:t>
-      </w:r>
-      <w:proofErr w:type="spellEnd"/>
-      <w:r>
-        <w:t xml:space="preserve"> put literal text in C#, you can use @: So to li</w:t>
-      </w:r>
-      <w:r>
-        <w:t>terally put Photo, we can do @</w:t>
-      </w:r>
-      <w:proofErr w:type="gramStart"/>
-      <w:r>
-        <w:t>:</w:t>
+        <w:t>, this would throw an error. So if you wanna put literal text in C#, you can use @: So to li</w:t>
+      </w:r>
+      <w:r>
+        <w:t>terally put Photo, we can do @:</w:t>
       </w:r>
       <w:r>
         <w:t>Photo</w:t>
       </w:r>
-      <w:proofErr w:type="gramEnd"/>
       <w:r>
         <w:t>. But you can’t put @: inside an HTML tag. For some reason that causes an error</w:t>
       </w:r>
@@ -1479,40 +907,11 @@
           <w:numId w:val="5"/>
         </w:numPr>
       </w:pPr>
-      <w:proofErr w:type="gramStart"/>
-      <w:r>
-        <w:t>@</w:t>
-      </w:r>
-      <w:proofErr w:type="spellStart"/>
-      <w:r>
-        <w:t>Url.Content</w:t>
-      </w:r>
-      <w:proofErr w:type="spellEnd"/>
-      <w:r>
-        <w:t>(</w:t>
-      </w:r>
-      <w:proofErr w:type="gramEnd"/>
-      <w:r>
-        <w:t>&lt;some path relative t</w:t>
-      </w:r>
-      <w:r>
-        <w:t xml:space="preserve">o root&gt;) can be used in </w:t>
-      </w:r>
-      <w:proofErr w:type="spellStart"/>
-      <w:r>
-        <w:t>hrefs</w:t>
-      </w:r>
-      <w:proofErr w:type="spellEnd"/>
-      <w:r>
-        <w:t xml:space="preserve"> or </w:t>
-      </w:r>
-      <w:proofErr w:type="spellStart"/>
-      <w:r>
-        <w:t>src</w:t>
-      </w:r>
-      <w:proofErr w:type="spellEnd"/>
-      <w:r>
-        <w:t xml:space="preserve"> fields of html tags to get the right path of the file or the link you want. Read more about it here: </w:t>
+      <w:r>
+        <w:t>@Url.Content(&lt;some path relative t</w:t>
+      </w:r>
+      <w:r>
+        <w:t xml:space="preserve">o root&gt;) can be used in hrefs or src fields of html tags to get the right path of the file or the link you want. Read more about it here: </w:t>
       </w:r>
       <w:hyperlink r:id="rId7" w:history="1">
         <w:r>
@@ -1556,21 +955,8 @@
         <w:t>views</w:t>
       </w:r>
       <w:r>
-        <w:t xml:space="preserve"> are set in _</w:t>
-      </w:r>
-      <w:proofErr w:type="spellStart"/>
-      <w:r>
-        <w:t>ViewStart.cshtml</w:t>
-      </w:r>
-      <w:proofErr w:type="spellEnd"/>
-      <w:r>
-        <w:t xml:space="preserve"> in Views folder. In this file, there’s just a code block that sets the “Layout” property. By default, this property is set to ~/Views/Shared/_</w:t>
-      </w:r>
-      <w:proofErr w:type="spellStart"/>
-      <w:r>
-        <w:t>Layout.cshtml</w:t>
-      </w:r>
-      <w:proofErr w:type="spellEnd"/>
+        <w:t xml:space="preserve"> are set in _ViewStart.cshtml in Views folder. In this file, there’s just a code block that sets the “Layout” property. By default, this property is set to ~/Views/Shared/_Layout.cshtml</w:t>
+      </w:r>
     </w:p>
     <w:p>
       <w:pPr>
@@ -1581,15 +967,31 @@
         </w:numPr>
       </w:pPr>
       <w:r>
-        <w:t>However, if you wanted the views of a certain controller to use a different layout, you can just copy the _</w:t>
-      </w:r>
-      <w:proofErr w:type="spellStart"/>
-      <w:r>
-        <w:t>ViewStart.cshtml</w:t>
-      </w:r>
-      <w:proofErr w:type="spellEnd"/>
-      <w:r>
-        <w:t xml:space="preserve"> file and put it in the Views folder corresponding to that controller</w:t>
+        <w:t>However, if you wanted the views of a certain controller to use a different layout, you can just copy the _ViewStart.cshtml file and put it in the Views folder corresponding to that controller</w:t>
+      </w:r>
+    </w:p>
+    <w:p>
+      <w:pPr>
+        <w:pStyle w:val="ListParagraph"/>
+        <w:numPr>
+          <w:ilvl w:val="1"/>
+          <w:numId w:val="5"/>
+        </w:numPr>
+      </w:pPr>
+      <w:r>
+        <w:t xml:space="preserve">If you wanna set the Layout only for a specific view file, then you can specify the Layout property in the code block at the top. You can just do: @{Layout = “whatever”}. </w:t>
+      </w:r>
+    </w:p>
+    <w:p>
+      <w:pPr>
+        <w:pStyle w:val="ListParagraph"/>
+        <w:numPr>
+          <w:ilvl w:val="1"/>
+          <w:numId w:val="5"/>
+        </w:numPr>
+      </w:pPr>
+      <w:r>
+        <w:t>If you don’t want something to use a layout, just set Layout = null</w:t>
       </w:r>
       <w:bookmarkStart w:id="0" w:name="_GoBack"/>
       <w:bookmarkEnd w:id="0"/>

</xml_diff>

<commit_message>
Razor - Layouts - Sections
</commit_message>
<xml_diff>
--- a/Review (Autosaved).docx
+++ b/Review (Autosaved).docx
@@ -992,6 +992,102 @@
       </w:pPr>
       <w:r>
         <w:t>If you don’t want something to use a layout, just set Layout = null</w:t>
+      </w:r>
+    </w:p>
+    <w:p>
+      <w:pPr>
+        <w:pStyle w:val="ListParagraph"/>
+        <w:numPr>
+          <w:ilvl w:val="1"/>
+          <w:numId w:val="5"/>
+        </w:numPr>
+      </w:pPr>
+      <w:r>
+        <w:t>Sections</w:t>
+      </w:r>
+    </w:p>
+    <w:p>
+      <w:pPr>
+        <w:pStyle w:val="ListParagraph"/>
+        <w:numPr>
+          <w:ilvl w:val="2"/>
+          <w:numId w:val="5"/>
+        </w:numPr>
+      </w:pPr>
+      <w:r>
+        <w:t>You can define required or optional “sections” at a certain position in your layout to be displayed in your views using:</w:t>
+      </w:r>
+    </w:p>
+    <w:p>
+      <w:pPr>
+        <w:pStyle w:val="ListParagraph"/>
+        <w:numPr>
+          <w:ilvl w:val="3"/>
+          <w:numId w:val="5"/>
+        </w:numPr>
+      </w:pPr>
+      <w:r>
+        <w:t>@RenderSection(“name of section”,required: &lt;false or true&gt;)</w:t>
+      </w:r>
+    </w:p>
+    <w:p>
+      <w:pPr>
+        <w:pStyle w:val="ListParagraph"/>
+        <w:numPr>
+          <w:ilvl w:val="2"/>
+          <w:numId w:val="5"/>
+        </w:numPr>
+      </w:pPr>
+      <w:r>
+        <w:t xml:space="preserve">Then, in your view, you can do </w:t>
+      </w:r>
+    </w:p>
+    <w:p>
+      <w:pPr>
+        <w:pStyle w:val="ListParagraph"/>
+        <w:numPr>
+          <w:ilvl w:val="3"/>
+          <w:numId w:val="5"/>
+        </w:numPr>
+      </w:pPr>
+      <w:r>
+        <w:t xml:space="preserve">@section name of section { code / html } </w:t>
+      </w:r>
+    </w:p>
+    <w:p>
+      <w:pPr>
+        <w:pStyle w:val="ListParagraph"/>
+        <w:numPr>
+          <w:ilvl w:val="2"/>
+          <w:numId w:val="5"/>
+        </w:numPr>
+      </w:pPr>
+      <w:r>
+        <w:t xml:space="preserve">If you set required:false, then it won’t matter if you don’t include the section in your view. If you set required:true, then ASP.NET MVC will throw an error if you don’t. </w:t>
+      </w:r>
+    </w:p>
+    <w:p>
+      <w:pPr>
+        <w:pStyle w:val="ListParagraph"/>
+        <w:numPr>
+          <w:ilvl w:val="1"/>
+          <w:numId w:val="5"/>
+        </w:numPr>
+      </w:pPr>
+      <w:r>
+        <w:t>RenderBody</w:t>
+      </w:r>
+    </w:p>
+    <w:p>
+      <w:pPr>
+        <w:pStyle w:val="ListParagraph"/>
+        <w:numPr>
+          <w:ilvl w:val="2"/>
+          <w:numId w:val="5"/>
+        </w:numPr>
+      </w:pPr>
+      <w:r>
+        <w:t xml:space="preserve">The @RenderBody() in your layout is where the code from your view is injected. </w:t>
       </w:r>
       <w:bookmarkStart w:id="0" w:name="_GoBack"/>
       <w:bookmarkEnd w:id="0"/>
@@ -1161,7 +1257,7 @@
         <w:rFonts w:ascii="Wingdings" w:hAnsi="Wingdings" w:hint="default"/>
       </w:rPr>
     </w:lvl>
-    <w:lvl w:ilvl="3" w:tplc="04090001" w:tentative="1">
+    <w:lvl w:ilvl="3" w:tplc="04090001">
       <w:start w:val="1"/>
       <w:numFmt w:val="bullet"/>
       <w:lvlText w:val=""/>

</xml_diff>

<commit_message>
Razor - Html Helpers and TryUpdateModel
</commit_message>
<xml_diff>
--- a/Review (Autosaved).docx
+++ b/Review (Autosaved).docx
@@ -3,12 +3,14 @@
 <w:document xmlns:wpc="http://schemas.microsoft.com/office/word/2010/wordprocessingCanvas" xmlns:mc="http://schemas.openxmlformats.org/markup-compatibility/2006" xmlns:o="urn:schemas-microsoft-com:office:office" xmlns:r="http://schemas.openxmlformats.org/officeDocument/2006/relationships" xmlns:m="http://schemas.openxmlformats.org/officeDocument/2006/math" xmlns:v="urn:schemas-microsoft-com:vml" xmlns:wp14="http://schemas.microsoft.com/office/word/2010/wordprocessingDrawing" xmlns:wp="http://schemas.openxmlformats.org/drawingml/2006/wordprocessingDrawing" xmlns:w10="urn:schemas-microsoft-com:office:word" xmlns:w="http://schemas.openxmlformats.org/wordprocessingml/2006/main" xmlns:w14="http://schemas.microsoft.com/office/word/2010/wordml" xmlns:w15="http://schemas.microsoft.com/office/word/2012/wordml" xmlns:wpg="http://schemas.microsoft.com/office/word/2010/wordprocessingGroup" xmlns:wpi="http://schemas.microsoft.com/office/word/2010/wordprocessingInk" xmlns:wne="http://schemas.microsoft.com/office/word/2006/wordml" xmlns:wps="http://schemas.microsoft.com/office/word/2010/wordprocessingShape" mc:Ignorable="w14 w15 wp14">
   <w:body>
     <w:p>
+      <w:proofErr w:type="spellStart"/>
       <w:r>
         <w:rPr>
           <w:b/>
         </w:rPr>
         <w:t>PhotoShare</w:t>
       </w:r>
+      <w:proofErr w:type="spellEnd"/>
     </w:p>
     <w:p>
       <w:pPr>
@@ -107,7 +109,15 @@
     </w:p>
     <w:p>
       <w:r>
-        <w:t>In your action, create a model object, and do return View(model). Then in your view, put this at the top:</w:t>
+        <w:t xml:space="preserve">In your action, create a model object, and do return </w:t>
+      </w:r>
+      <w:proofErr w:type="gramStart"/>
+      <w:r>
+        <w:t>View(</w:t>
+      </w:r>
+      <w:proofErr w:type="gramEnd"/>
+      <w:r>
+        <w:t>model). Then in your view, put this at the top:</w:t>
       </w:r>
     </w:p>
     <w:p>
@@ -118,10 +128,23 @@
         <w:t>&lt;Application&gt;</w:t>
       </w:r>
       <w:r>
-        <w:t>.Models.</w:t>
-      </w:r>
-      <w:r>
-        <w:t>&lt;ModelName&gt;</w:t>
+        <w:t>.Models</w:t>
+      </w:r>
+      <w:proofErr w:type="gramStart"/>
+      <w:r>
+        <w:t>.</w:t>
+      </w:r>
+      <w:r>
+        <w:t>&lt;</w:t>
+      </w:r>
+      <w:proofErr w:type="spellStart"/>
+      <w:proofErr w:type="gramEnd"/>
+      <w:r>
+        <w:t>ModelName</w:t>
+      </w:r>
+      <w:proofErr w:type="spellEnd"/>
+      <w:r>
+        <w:t>&gt;</w:t>
       </w:r>
     </w:p>
     <w:p>
@@ -139,23 +162,76 @@
     </w:p>
     <w:p>
       <w:r>
-        <w:t>Specify to create a unit testing project at the ‘Type of Application’ tab when you’re creating a new asp.net mvc application</w:t>
-      </w:r>
-    </w:p>
-    <w:p>
-      <w:r>
-        <w:t>See the tests in &lt;Application&gt;.Tests projects, and Run tests by Ctrl+R, A</w:t>
-      </w:r>
-    </w:p>
-    <w:p>
-      <w:r>
-        <w:t>[TestClass], [TestMethod] attributes</w:t>
-      </w:r>
-    </w:p>
-    <w:p>
-      <w:r>
-        <w:t>In each test method, you need to make an instance of the controller, an instance of the action that you’re testing as a ViewResult, and then do some assertions with that ViewResult</w:t>
-      </w:r>
+        <w:t xml:space="preserve">Specify to create a unit testing project at the ‘Type of Application’ tab when you’re creating a new asp.net </w:t>
+      </w:r>
+      <w:proofErr w:type="spellStart"/>
+      <w:r>
+        <w:t>mvc</w:t>
+      </w:r>
+      <w:proofErr w:type="spellEnd"/>
+      <w:r>
+        <w:t xml:space="preserve"> application</w:t>
+      </w:r>
+    </w:p>
+    <w:p>
+      <w:r>
+        <w:t xml:space="preserve">See the tests in &lt;Application&gt;.Tests projects, and Run tests by </w:t>
+      </w:r>
+      <w:proofErr w:type="spellStart"/>
+      <w:r>
+        <w:t>Ctrl+R</w:t>
+      </w:r>
+      <w:proofErr w:type="spellEnd"/>
+      <w:r>
+        <w:t>, A</w:t>
+      </w:r>
+    </w:p>
+    <w:p>
+      <w:r>
+        <w:t>[</w:t>
+      </w:r>
+      <w:proofErr w:type="spellStart"/>
+      <w:r>
+        <w:t>TestClass</w:t>
+      </w:r>
+      <w:proofErr w:type="spellEnd"/>
+      <w:r>
+        <w:t>], [</w:t>
+      </w:r>
+      <w:proofErr w:type="spellStart"/>
+      <w:r>
+        <w:t>TestMethod</w:t>
+      </w:r>
+      <w:proofErr w:type="spellEnd"/>
+      <w:r>
+        <w:t>] attributes</w:t>
+      </w:r>
+    </w:p>
+    <w:p>
+      <w:r>
+        <w:t xml:space="preserve">In each test method, you need to make an instance of the controller, an instance of the action that </w:t>
+      </w:r>
+      <w:proofErr w:type="gramStart"/>
+      <w:r>
+        <w:t>you’re</w:t>
+      </w:r>
+      <w:proofErr w:type="gramEnd"/>
+      <w:r>
+        <w:t xml:space="preserve"> testing as a </w:t>
+      </w:r>
+      <w:proofErr w:type="spellStart"/>
+      <w:r>
+        <w:t>ViewResult</w:t>
+      </w:r>
+      <w:proofErr w:type="spellEnd"/>
+      <w:r>
+        <w:t xml:space="preserve">, and then do some assertions with that </w:t>
+      </w:r>
+      <w:proofErr w:type="spellStart"/>
+      <w:r>
+        <w:t>ViewResult</w:t>
+      </w:r>
+      <w:proofErr w:type="spellEnd"/>
     </w:p>
     <w:p>
       <w:r>
@@ -167,22 +243,71 @@
     </w:p>
     <w:p>
       <w:r>
-        <w:t>Route table is in App_Start/RouteConfig.cs</w:t>
-      </w:r>
-    </w:p>
-    <w:p>
-      <w:r>
-        <w:t xml:space="preserve">RouteData data structure can be used to access parts of the url. They’re stored by key value pairs. </w:t>
-      </w:r>
-    </w:p>
-    <w:p>
-      <w:r>
-        <w:t>For ex: RouteData[‘controller’] gets you the name of the controller in the URL</w:t>
-      </w:r>
-    </w:p>
-    <w:p>
-      <w:r>
-        <w:t>To define your own routes, you wanna place them above the Default route, because the routes are handled in the order in which they are placed</w:t>
+        <w:t xml:space="preserve">Route table is in </w:t>
+      </w:r>
+      <w:proofErr w:type="spellStart"/>
+      <w:r>
+        <w:t>App_Start</w:t>
+      </w:r>
+      <w:proofErr w:type="spellEnd"/>
+      <w:r>
+        <w:t>/</w:t>
+      </w:r>
+      <w:proofErr w:type="spellStart"/>
+      <w:r>
+        <w:t>RouteConfig.cs</w:t>
+      </w:r>
+      <w:proofErr w:type="spellEnd"/>
+    </w:p>
+    <w:p>
+      <w:proofErr w:type="spellStart"/>
+      <w:r>
+        <w:t>RouteData</w:t>
+      </w:r>
+      <w:proofErr w:type="spellEnd"/>
+      <w:r>
+        <w:t xml:space="preserve"> data structure can be used to access parts of the </w:t>
+      </w:r>
+      <w:proofErr w:type="spellStart"/>
+      <w:proofErr w:type="gramStart"/>
+      <w:r>
+        <w:t>url</w:t>
+      </w:r>
+      <w:proofErr w:type="spellEnd"/>
+      <w:proofErr w:type="gramEnd"/>
+      <w:r>
+        <w:t xml:space="preserve">. They’re stored by key value pairs. </w:t>
+      </w:r>
+    </w:p>
+    <w:p>
+      <w:r>
+        <w:t xml:space="preserve">For ex: </w:t>
+      </w:r>
+      <w:proofErr w:type="spellStart"/>
+      <w:proofErr w:type="gramStart"/>
+      <w:r>
+        <w:t>RouteData</w:t>
+      </w:r>
+      <w:proofErr w:type="spellEnd"/>
+      <w:r>
+        <w:t>[</w:t>
+      </w:r>
+      <w:proofErr w:type="gramEnd"/>
+      <w:r>
+        <w:t>‘controller’] gets you the name of the controller in the URL</w:t>
+      </w:r>
+    </w:p>
+    <w:p>
+      <w:r>
+        <w:t xml:space="preserve">To define your own routes, you </w:t>
+      </w:r>
+      <w:proofErr w:type="spellStart"/>
+      <w:r>
+        <w:t>wanna</w:t>
+      </w:r>
+      <w:proofErr w:type="spellEnd"/>
+      <w:r>
+        <w:t xml:space="preserve"> place them above the Default route, because the routes are handled in the order in which they are placed</w:t>
       </w:r>
     </w:p>
     <w:p>
@@ -195,20 +320,83 @@
     </w:p>
     <w:p>
       <w:r>
-        <w:t xml:space="preserve">If you just wanna send a string back to the browser in an action, just do </w:t>
-      </w:r>
-      <w:r>
-        <w:t>return Content(“&lt;your string&gt;”)</w:t>
-      </w:r>
-    </w:p>
-    <w:p>
-      <w:r>
-        <w:t>If you’ve defined some parameter in your RouteConfig for a url, then you can just access that parameter by passing an argument to your action. So for example, in the photos/search/{tag} , you can pass string tag as an argument to your action method, and its value will be available</w:t>
-      </w:r>
-    </w:p>
-    <w:p>
-      <w:r>
-        <w:t>If you define an argument in your action, it’ll be available as a querystring key. So you could do photos/search?tag=vacation and the value of tag will still be available in your action</w:t>
+        <w:t xml:space="preserve">If you just </w:t>
+      </w:r>
+      <w:proofErr w:type="spellStart"/>
+      <w:r>
+        <w:t>wanna</w:t>
+      </w:r>
+      <w:proofErr w:type="spellEnd"/>
+      <w:r>
+        <w:t xml:space="preserve"> send a string back to the browser in an action, just do </w:t>
+      </w:r>
+      <w:r>
+        <w:t xml:space="preserve">return </w:t>
+      </w:r>
+      <w:proofErr w:type="gramStart"/>
+      <w:r>
+        <w:t>Content(</w:t>
+      </w:r>
+      <w:proofErr w:type="gramEnd"/>
+      <w:r>
+        <w:t>“&lt;your string&gt;”)</w:t>
+      </w:r>
+    </w:p>
+    <w:p>
+      <w:r>
+        <w:t xml:space="preserve">If you’ve defined some parameter in your </w:t>
+      </w:r>
+      <w:proofErr w:type="spellStart"/>
+      <w:r>
+        <w:t>RouteConfig</w:t>
+      </w:r>
+      <w:proofErr w:type="spellEnd"/>
+      <w:r>
+        <w:t xml:space="preserve"> for a </w:t>
+      </w:r>
+      <w:proofErr w:type="spellStart"/>
+      <w:proofErr w:type="gramStart"/>
+      <w:r>
+        <w:t>url</w:t>
+      </w:r>
+      <w:proofErr w:type="spellEnd"/>
+      <w:proofErr w:type="gramEnd"/>
+      <w:r>
+        <w:t>, then you can just access that parameter by passing an argument to your action. So for example, in the photos/search</w:t>
+      </w:r>
+      <w:proofErr w:type="gramStart"/>
+      <w:r>
+        <w:t>/{</w:t>
+      </w:r>
+      <w:proofErr w:type="gramEnd"/>
+      <w:r>
+        <w:t>tag} , you can pass string tag as an argument to your action method, and its value will be available</w:t>
+      </w:r>
+    </w:p>
+    <w:p>
+      <w:r>
+        <w:t xml:space="preserve">If you define an argument in your action, it’ll be available as a </w:t>
+      </w:r>
+      <w:proofErr w:type="spellStart"/>
+      <w:r>
+        <w:t>querystring</w:t>
+      </w:r>
+      <w:proofErr w:type="spellEnd"/>
+      <w:r>
+        <w:t xml:space="preserve"> key. So you could do photos/</w:t>
+      </w:r>
+      <w:proofErr w:type="spellStart"/>
+      <w:r>
+        <w:t>search</w:t>
+      </w:r>
+      <w:proofErr w:type="gramStart"/>
+      <w:r>
+        <w:t>?tag</w:t>
+      </w:r>
+      <w:proofErr w:type="spellEnd"/>
+      <w:proofErr w:type="gramEnd"/>
+      <w:r>
+        <w:t>=vacation and the value of tag will still be available in your action</w:t>
       </w:r>
     </w:p>
     <w:p>
@@ -236,7 +424,15 @@
         </w:numPr>
       </w:pPr>
       <w:r>
-        <w:t xml:space="preserve">If you wanna redirect your action to another action in a controller, you can use </w:t>
+        <w:t xml:space="preserve">If you </w:t>
+      </w:r>
+      <w:proofErr w:type="spellStart"/>
+      <w:r>
+        <w:t>wanna</w:t>
+      </w:r>
+      <w:proofErr w:type="spellEnd"/>
+      <w:r>
+        <w:t xml:space="preserve"> redirect your action to another action in a controller, you can use </w:t>
       </w:r>
     </w:p>
     <w:p>
@@ -247,14 +443,29 @@
           <w:numId w:val="3"/>
         </w:numPr>
       </w:pPr>
-      <w:r>
-        <w:t xml:space="preserve">return </w:t>
-      </w:r>
+      <w:proofErr w:type="gramStart"/>
+      <w:r>
+        <w:t>return</w:t>
+      </w:r>
+      <w:proofErr w:type="gramEnd"/>
+      <w:r>
+        <w:t xml:space="preserve"> </w:t>
+      </w:r>
+      <w:proofErr w:type="spellStart"/>
       <w:r>
         <w:t>RedirectToAction</w:t>
       </w:r>
-      <w:r>
-        <w:t>(action,controller,new {parameter1= value,…})</w:t>
+      <w:proofErr w:type="spellEnd"/>
+      <w:r>
+        <w:t>(</w:t>
+      </w:r>
+      <w:proofErr w:type="spellStart"/>
+      <w:r>
+        <w:t>action,controller,new</w:t>
+      </w:r>
+      <w:proofErr w:type="spellEnd"/>
+      <w:r>
+        <w:t xml:space="preserve"> {parameter1= value,…})</w:t>
       </w:r>
     </w:p>
     <w:p>
@@ -266,8 +477,29 @@
         </w:numPr>
       </w:pPr>
       <w:r>
-        <w:t>If you wanna redirect to a route from the RouteConfig, you can use RedirectToRoute</w:t>
-      </w:r>
+        <w:t xml:space="preserve">If you </w:t>
+      </w:r>
+      <w:proofErr w:type="spellStart"/>
+      <w:r>
+        <w:t>wanna</w:t>
+      </w:r>
+      <w:proofErr w:type="spellEnd"/>
+      <w:r>
+        <w:t xml:space="preserve"> redirect to a route from the </w:t>
+      </w:r>
+      <w:proofErr w:type="spellStart"/>
+      <w:r>
+        <w:t>RouteConfig</w:t>
+      </w:r>
+      <w:proofErr w:type="spellEnd"/>
+      <w:r>
+        <w:t xml:space="preserve">, you can use </w:t>
+      </w:r>
+      <w:proofErr w:type="spellStart"/>
+      <w:r>
+        <w:t>RedirectToRoute</w:t>
+      </w:r>
+      <w:proofErr w:type="spellEnd"/>
     </w:p>
     <w:p>
       <w:pPr>
@@ -278,7 +510,15 @@
         </w:numPr>
       </w:pPr>
       <w:r>
-        <w:t>return RedirectToAction(route name, new {controller=”controller”, action=”Action”})</w:t>
+        <w:t xml:space="preserve">return </w:t>
+      </w:r>
+      <w:proofErr w:type="spellStart"/>
+      <w:r>
+        <w:t>RedirectToAction</w:t>
+      </w:r>
+      <w:proofErr w:type="spellEnd"/>
+      <w:r>
+        <w:t>(route name, new {controller=”controller”, action=”Action”})</w:t>
       </w:r>
     </w:p>
     <w:p>
@@ -290,7 +530,15 @@
         </w:numPr>
       </w:pPr>
       <w:r>
-        <w:t>If you wanna return a file, do</w:t>
+        <w:t xml:space="preserve">If you </w:t>
+      </w:r>
+      <w:proofErr w:type="spellStart"/>
+      <w:r>
+        <w:t>wanna</w:t>
+      </w:r>
+      <w:proofErr w:type="spellEnd"/>
+      <w:r>
+        <w:t xml:space="preserve"> return a file, do</w:t>
       </w:r>
     </w:p>
     <w:p>
@@ -302,7 +550,15 @@
         </w:numPr>
       </w:pPr>
       <w:r>
-        <w:t>return File(Server.MapPath(“~/&lt;path from root folder of website&gt;”), file type)</w:t>
+        <w:t>return File(</w:t>
+      </w:r>
+      <w:proofErr w:type="spellStart"/>
+      <w:r>
+        <w:t>Server.MapPath</w:t>
+      </w:r>
+      <w:proofErr w:type="spellEnd"/>
+      <w:r>
+        <w:t>(“~/&lt;path from root folder of website&gt;”), file type)</w:t>
       </w:r>
     </w:p>
     <w:p>
@@ -326,7 +582,23 @@
         </w:numPr>
       </w:pPr>
       <w:r>
-        <w:t xml:space="preserve">If you wanna return a json result, do </w:t>
+        <w:t xml:space="preserve">If you </w:t>
+      </w:r>
+      <w:proofErr w:type="spellStart"/>
+      <w:r>
+        <w:t>wanna</w:t>
+      </w:r>
+      <w:proofErr w:type="spellEnd"/>
+      <w:r>
+        <w:t xml:space="preserve"> return a </w:t>
+      </w:r>
+      <w:proofErr w:type="spellStart"/>
+      <w:r>
+        <w:t>json</w:t>
+      </w:r>
+      <w:proofErr w:type="spellEnd"/>
+      <w:r>
+        <w:t xml:space="preserve"> result, do </w:t>
       </w:r>
     </w:p>
     <w:p>
@@ -338,7 +610,23 @@
         </w:numPr>
       </w:pPr>
       <w:r>
-        <w:t>return Json(some object, JsonRequestBehavior.AllowGet);</w:t>
+        <w:t xml:space="preserve">return </w:t>
+      </w:r>
+      <w:proofErr w:type="spellStart"/>
+      <w:r>
+        <w:t>Json</w:t>
+      </w:r>
+      <w:proofErr w:type="spellEnd"/>
+      <w:r>
+        <w:t xml:space="preserve">(some object, </w:t>
+      </w:r>
+      <w:proofErr w:type="spellStart"/>
+      <w:r>
+        <w:t>JsonRequestBehavior.AllowGet</w:t>
+      </w:r>
+      <w:proofErr w:type="spellEnd"/>
+      <w:r>
+        <w:t>);</w:t>
       </w:r>
     </w:p>
     <w:p>
@@ -385,10 +673,42 @@
         </w:numPr>
       </w:pPr>
       <w:r>
-        <w:t xml:space="preserve">If you wanna specify controller actions with the same name but corresponding to different types of http requests, like if you want a Home/Index action to respond differently in case of a GET and a POST request, you can use the Accept Verbs [HttpGet] and [HttpPost]. </w:t>
-      </w:r>
-      <w:r>
-        <w:t xml:space="preserve">You just put them right above your action, and ASP.NET will figure out which one to go to in case of a get or a post request. If you don’t use these and specify two different actions with the same name, then ASP.NET will throw a “ambiguous actions” error. </w:t>
+        <w:t xml:space="preserve">If you </w:t>
+      </w:r>
+      <w:proofErr w:type="spellStart"/>
+      <w:r>
+        <w:t>wanna</w:t>
+      </w:r>
+      <w:proofErr w:type="spellEnd"/>
+      <w:r>
+        <w:t xml:space="preserve"> specify controller actions with the same name but corresponding to different types of http requests, like if you want a Home/Index action to respond differently in case of a GET and a POST request, you can use the Accept Verbs [</w:t>
+      </w:r>
+      <w:proofErr w:type="spellStart"/>
+      <w:r>
+        <w:t>HttpGet</w:t>
+      </w:r>
+      <w:proofErr w:type="spellEnd"/>
+      <w:r>
+        <w:t>] and [</w:t>
+      </w:r>
+      <w:proofErr w:type="spellStart"/>
+      <w:r>
+        <w:t>HttpPost</w:t>
+      </w:r>
+      <w:proofErr w:type="spellEnd"/>
+      <w:r>
+        <w:t xml:space="preserve">]. </w:t>
+      </w:r>
+      <w:r>
+        <w:t xml:space="preserve">You just put them right above your action, and ASP.NET will figure out which one to go to in case of a get or a post request. If you don’t use these and specify two different actions with the same name, then ASP.NET will throw </w:t>
+      </w:r>
+      <w:proofErr w:type="gramStart"/>
+      <w:r>
+        <w:t>a</w:t>
+      </w:r>
+      <w:proofErr w:type="gramEnd"/>
+      <w:r>
+        <w:t xml:space="preserve"> “ambiguous actions” error. </w:t>
       </w:r>
     </w:p>
     <w:p>
@@ -459,7 +779,31 @@
         </w:numPr>
       </w:pPr>
       <w:r>
-        <w:t xml:space="preserve">If you want some filter to be applied to every action in every controller without having to put the filter at the top of every controller, you can use a global filter for this purpose. Global filters are registered in the Global.asax file, and are added to the list of filters in App_Start/FilterConfig.cs file. </w:t>
+        <w:t xml:space="preserve">If you want some filter to be applied to every action in every controller without having to put the filter at the top of every controller, you can use a global filter for this purpose. Global filters are registered in the </w:t>
+      </w:r>
+      <w:proofErr w:type="spellStart"/>
+      <w:r>
+        <w:t>Global.asax</w:t>
+      </w:r>
+      <w:proofErr w:type="spellEnd"/>
+      <w:r>
+        <w:t xml:space="preserve"> file, and are added to the list of filters in </w:t>
+      </w:r>
+      <w:proofErr w:type="spellStart"/>
+      <w:r>
+        <w:t>App_Start</w:t>
+      </w:r>
+      <w:proofErr w:type="spellEnd"/>
+      <w:r>
+        <w:t>/</w:t>
+      </w:r>
+      <w:proofErr w:type="spellStart"/>
+      <w:r>
+        <w:t>FilterConfig.cs</w:t>
+      </w:r>
+      <w:proofErr w:type="spellEnd"/>
+      <w:r>
+        <w:t xml:space="preserve"> file. </w:t>
       </w:r>
     </w:p>
     <w:p>
@@ -471,7 +815,15 @@
         </w:numPr>
       </w:pPr>
       <w:r>
-        <w:t xml:space="preserve">The HandleErrorAttribute filter here basically shows friendly error messages to the user when something goes wrong. </w:t>
+        <w:t xml:space="preserve">The </w:t>
+      </w:r>
+      <w:proofErr w:type="spellStart"/>
+      <w:r>
+        <w:t>HandleErrorAttribute</w:t>
+      </w:r>
+      <w:proofErr w:type="spellEnd"/>
+      <w:r>
+        <w:t xml:space="preserve"> filter here basically shows friendly error messages to the user when something goes wrong. </w:t>
       </w:r>
     </w:p>
     <w:p>
@@ -489,7 +841,23 @@
         <w:t xml:space="preserve">(Yellow screen of death) </w:t>
       </w:r>
       <w:r>
-        <w:t>error message showing code pieces, put this in the system.web section of Web.config file:</w:t>
+        <w:t xml:space="preserve">error message showing code pieces, put this in the </w:t>
+      </w:r>
+      <w:proofErr w:type="spellStart"/>
+      <w:r>
+        <w:t>system.web</w:t>
+      </w:r>
+      <w:proofErr w:type="spellEnd"/>
+      <w:r>
+        <w:t xml:space="preserve"> section of </w:t>
+      </w:r>
+      <w:proofErr w:type="spellStart"/>
+      <w:r>
+        <w:t>Web.config</w:t>
+      </w:r>
+      <w:proofErr w:type="spellEnd"/>
+      <w:r>
+        <w:t xml:space="preserve"> file:</w:t>
       </w:r>
     </w:p>
     <w:p>
@@ -501,7 +869,15 @@
         </w:numPr>
       </w:pPr>
       <w:r>
-        <w:t>&lt;customErrors mode="On"/&gt;</w:t>
+        <w:t>&lt;</w:t>
+      </w:r>
+      <w:proofErr w:type="spellStart"/>
+      <w:r>
+        <w:t>customErrors</w:t>
+      </w:r>
+      <w:proofErr w:type="spellEnd"/>
+      <w:r>
+        <w:t xml:space="preserve"> mode="On"/&gt;</w:t>
       </w:r>
     </w:p>
     <w:p>
@@ -513,7 +889,23 @@
         </w:numPr>
       </w:pPr>
       <w:r>
-        <w:t>If the mode is set to RemoteOnly, then during localhost, you’ll see the usual yellow screen of death, but the end user will see the pretty page</w:t>
+        <w:t xml:space="preserve">If the mode is set to </w:t>
+      </w:r>
+      <w:proofErr w:type="spellStart"/>
+      <w:r>
+        <w:t>RemoteOnly</w:t>
+      </w:r>
+      <w:proofErr w:type="spellEnd"/>
+      <w:r>
+        <w:t xml:space="preserve">, then during </w:t>
+      </w:r>
+      <w:proofErr w:type="spellStart"/>
+      <w:r>
+        <w:t>localhost</w:t>
+      </w:r>
+      <w:proofErr w:type="spellEnd"/>
+      <w:r>
+        <w:t>, you’ll see the usual yellow screen of death, but the end user will see the pretty page</w:t>
       </w:r>
     </w:p>
     <w:p>
@@ -525,7 +917,23 @@
         </w:numPr>
       </w:pPr>
       <w:r>
-        <w:t>If you wanna change how the above error message looks, you can edit the Error.cshtml file in Views/Shared folder</w:t>
+        <w:t xml:space="preserve">If you </w:t>
+      </w:r>
+      <w:proofErr w:type="spellStart"/>
+      <w:r>
+        <w:t>wanna</w:t>
+      </w:r>
+      <w:proofErr w:type="spellEnd"/>
+      <w:r>
+        <w:t xml:space="preserve"> change how the above error message looks, you can edit the </w:t>
+      </w:r>
+      <w:proofErr w:type="spellStart"/>
+      <w:r>
+        <w:t>Error.cshtml</w:t>
+      </w:r>
+      <w:proofErr w:type="spellEnd"/>
+      <w:r>
+        <w:t xml:space="preserve"> file in Views/Shared folder</w:t>
       </w:r>
     </w:p>
     <w:p>
@@ -538,7 +946,15 @@
       </w:pPr>
       <w:r>
         <w:lastRenderedPageBreak/>
-        <w:t>You can define your own filters in Filters folder, by creating a class that extends the ActionFilterAttribute and ends in “Attribute”. So the format is:</w:t>
+        <w:t xml:space="preserve">You can define your own filters in Filters folder, by creating a class that extends the </w:t>
+      </w:r>
+      <w:proofErr w:type="spellStart"/>
+      <w:r>
+        <w:t>ActionFilterAttribute</w:t>
+      </w:r>
+      <w:proofErr w:type="spellEnd"/>
+      <w:r>
+        <w:t xml:space="preserve"> and ends in “Attribute”. So the format is:</w:t>
       </w:r>
     </w:p>
     <w:p>
@@ -550,7 +966,15 @@
         </w:numPr>
       </w:pPr>
       <w:r>
-        <w:t xml:space="preserve">public class &lt;Filter name&gt;Attribute : ActionFilterAttribute </w:t>
+        <w:t xml:space="preserve">public class &lt;Filter name&gt;Attribute : </w:t>
+      </w:r>
+      <w:proofErr w:type="spellStart"/>
+      <w:r>
+        <w:t>ActionFilterAttribute</w:t>
+      </w:r>
+      <w:proofErr w:type="spellEnd"/>
+      <w:r>
+        <w:t xml:space="preserve"> </w:t>
       </w:r>
     </w:p>
     <w:p>
@@ -573,9 +997,11 @@
           <w:numId w:val="4"/>
         </w:numPr>
       </w:pPr>
+      <w:proofErr w:type="spellStart"/>
       <w:r>
         <w:t>OnActionExecuting</w:t>
       </w:r>
+      <w:proofErr w:type="spellEnd"/>
     </w:p>
     <w:p>
       <w:pPr>
@@ -585,9 +1011,11 @@
           <w:numId w:val="4"/>
         </w:numPr>
       </w:pPr>
+      <w:proofErr w:type="spellStart"/>
       <w:r>
         <w:t>OnActionExecuted</w:t>
       </w:r>
+      <w:proofErr w:type="spellEnd"/>
     </w:p>
     <w:p>
       <w:pPr>
@@ -597,9 +1025,11 @@
           <w:numId w:val="4"/>
         </w:numPr>
       </w:pPr>
+      <w:proofErr w:type="spellStart"/>
       <w:r>
         <w:t>OnResultExecuting</w:t>
       </w:r>
+      <w:proofErr w:type="spellEnd"/>
     </w:p>
     <w:p>
       <w:pPr>
@@ -609,9 +1039,11 @@
           <w:numId w:val="4"/>
         </w:numPr>
       </w:pPr>
+      <w:proofErr w:type="spellStart"/>
       <w:r>
         <w:t>OnResultExecuted</w:t>
       </w:r>
+      <w:proofErr w:type="spellEnd"/>
     </w:p>
     <w:p>
       <w:r>
@@ -636,7 +1068,15 @@
     </w:p>
     <w:p>
       <w:r>
-        <w:t>Right click the Controller and click ‘Add Controller’. If you wanna add basic read/write actions but not generate views yet, then choose the option “MVC controller with empty read/write actions”</w:t>
+        <w:t xml:space="preserve">Right click the Controller and click ‘Add Controller’. If you </w:t>
+      </w:r>
+      <w:proofErr w:type="spellStart"/>
+      <w:r>
+        <w:t>wanna</w:t>
+      </w:r>
+      <w:proofErr w:type="spellEnd"/>
+      <w:r>
+        <w:t xml:space="preserve"> add basic read/write actions but not generate views yet, then choose the option “MVC controller with empty read/write actions”</w:t>
       </w:r>
     </w:p>
     <w:p>
@@ -681,11 +1121,40 @@
         </w:numPr>
       </w:pPr>
       <w:r>
-        <w:t>@VirtualPath gives you the path from the root folder of the website to the view’s file</w:t>
-      </w:r>
-      <w:r>
-        <w:t>. So if you’re in Photos/Index.cshtml view, and you put @VirtualPath, then you’ll be returned a string ~/Views/photos/Index.cshtml</w:t>
-      </w:r>
+        <w:t>@</w:t>
+      </w:r>
+      <w:proofErr w:type="spellStart"/>
+      <w:r>
+        <w:t>VirtualPath</w:t>
+      </w:r>
+      <w:proofErr w:type="spellEnd"/>
+      <w:r>
+        <w:t xml:space="preserve"> gives you the path from the root folder of the website to the view’s file</w:t>
+      </w:r>
+      <w:r>
+        <w:t>. So if you’re in Photos/</w:t>
+      </w:r>
+      <w:proofErr w:type="spellStart"/>
+      <w:r>
+        <w:t>Index.cshtml</w:t>
+      </w:r>
+      <w:proofErr w:type="spellEnd"/>
+      <w:r>
+        <w:t xml:space="preserve"> view, and you put @</w:t>
+      </w:r>
+      <w:proofErr w:type="spellStart"/>
+      <w:r>
+        <w:t>VirtualPath</w:t>
+      </w:r>
+      <w:proofErr w:type="spellEnd"/>
+      <w:r>
+        <w:t>, then you’ll be returned a string ~/Views/photos/</w:t>
+      </w:r>
+      <w:proofErr w:type="spellStart"/>
+      <w:r>
+        <w:t>Index.cshtml</w:t>
+      </w:r>
+      <w:proofErr w:type="spellEnd"/>
     </w:p>
     <w:p>
       <w:pPr>
@@ -711,7 +1180,15 @@
         <w:t xml:space="preserve">text </w:t>
       </w:r>
       <w:r>
-        <w:t>output, so that xss attacks can be prevented</w:t>
+        <w:t xml:space="preserve">output, so that </w:t>
+      </w:r>
+      <w:proofErr w:type="spellStart"/>
+      <w:r>
+        <w:t>xss</w:t>
+      </w:r>
+      <w:proofErr w:type="spellEnd"/>
+      <w:r>
+        <w:t xml:space="preserve"> attacks can be prevented</w:t>
       </w:r>
       <w:r>
         <w:t xml:space="preserve">. If you have a script tag in your </w:t>
@@ -720,7 +1197,15 @@
         <w:t>string from the controller</w:t>
       </w:r>
       <w:r>
-        <w:t>, then the &lt; will be treated as &amp;lt; and not as &lt;</w:t>
+        <w:t>, then the &lt; will be treated as &amp;</w:t>
+      </w:r>
+      <w:proofErr w:type="spellStart"/>
+      <w:r>
+        <w:t>lt</w:t>
+      </w:r>
+      <w:proofErr w:type="spellEnd"/>
+      <w:r>
+        <w:t>; and not as &lt;</w:t>
       </w:r>
       <w:r>
         <w:t xml:space="preserve">. If you didn’t want Razor to encode the output, you can use </w:t>
@@ -728,8 +1213,13 @@
       <w:r>
         <w:t>@</w:t>
       </w:r>
-      <w:r>
-        <w:t>Html.Raw(&lt;your string&gt;)</w:t>
+      <w:proofErr w:type="spellStart"/>
+      <w:r>
+        <w:t>Html.Raw</w:t>
+      </w:r>
+      <w:proofErr w:type="spellEnd"/>
+      <w:r>
+        <w:t>(&lt;your string&gt;)</w:t>
       </w:r>
     </w:p>
     <w:p>
@@ -811,7 +1301,23 @@
         </w:numPr>
       </w:pPr>
       <w:r>
-        <w:t>Doing @item.Rating / 10 is evaluated as: “display the rating of them and then / 10”, but @(item.Rating/10) is evaluated as: “divide the rating of the item by 10 and then display it</w:t>
+        <w:t>Doing @</w:t>
+      </w:r>
+      <w:proofErr w:type="spellStart"/>
+      <w:r>
+        <w:t>item.Rating</w:t>
+      </w:r>
+      <w:proofErr w:type="spellEnd"/>
+      <w:r>
+        <w:t xml:space="preserve"> / 10 is evaluated as: “display the rating of them and then / 10”, but @(</w:t>
+      </w:r>
+      <w:proofErr w:type="spellStart"/>
+      <w:r>
+        <w:t>item.Rating</w:t>
+      </w:r>
+      <w:proofErr w:type="spellEnd"/>
+      <w:r>
+        <w:t>/10) is evaluated as: “divide the rating of the item by 10 and then display it</w:t>
       </w:r>
     </w:p>
     <w:p>
@@ -823,7 +1329,23 @@
         </w:numPr>
       </w:pPr>
       <w:r>
-        <w:t>If you just put @something, Razor will throw an error because something is not a valid C# code expression. But if you put @@something, then the @ will be escaped. So if you literally wanna put an @ sign and not a code expression, you’d hav</w:t>
+        <w:t xml:space="preserve">If you just put @something, Razor will throw an error because something is not a valid C# code expression. But if you put @@something, then </w:t>
+      </w:r>
+      <w:proofErr w:type="gramStart"/>
+      <w:r>
+        <w:t>the @</w:t>
+      </w:r>
+      <w:proofErr w:type="gramEnd"/>
+      <w:r>
+        <w:t xml:space="preserve"> will be escaped. So if you literally </w:t>
+      </w:r>
+      <w:proofErr w:type="spellStart"/>
+      <w:r>
+        <w:t>wanna</w:t>
+      </w:r>
+      <w:proofErr w:type="spellEnd"/>
+      <w:r>
+        <w:t xml:space="preserve"> put an @ sign and not a code expression, you’d hav</w:t>
       </w:r>
       <w:r>
         <w:t>e to do @@</w:t>
@@ -850,7 +1372,15 @@
         </w:numPr>
       </w:pPr>
       <w:r>
-        <w:t>Code blocks are denoted by curly braces @{ &lt;code&gt; }. Variables you declare here are visible throughout the View</w:t>
+        <w:t xml:space="preserve">Code blocks are denoted by curly braces </w:t>
+      </w:r>
+      <w:proofErr w:type="gramStart"/>
+      <w:r>
+        <w:t>@{</w:t>
+      </w:r>
+      <w:proofErr w:type="gramEnd"/>
+      <w:r>
+        <w:t xml:space="preserve"> &lt;code&gt; }. Variables you declare here are visible throughout the View</w:t>
       </w:r>
     </w:p>
     <w:p>
@@ -862,7 +1392,15 @@
         </w:numPr>
       </w:pPr>
       <w:r>
-        <w:t>@foreach(&lt;expression&gt;){ } can be used to iterate through a list</w:t>
+        <w:t>@</w:t>
+      </w:r>
+      <w:proofErr w:type="spellStart"/>
+      <w:r>
+        <w:t>foreach</w:t>
+      </w:r>
+      <w:proofErr w:type="spellEnd"/>
+      <w:r>
+        <w:t>(&lt;expression&gt;){ } can be used to iterate through a list</w:t>
       </w:r>
     </w:p>
     <w:p>
@@ -875,10 +1413,31 @@
       </w:pPr>
       <w:r>
         <w:lastRenderedPageBreak/>
-        <w:t xml:space="preserve">Inside of a code block, you can’t just put anything. You can only put HTML tags or c# code using @. If you wanna put some literal stuff, like if you put </w:t>
-      </w:r>
-      <w:r>
-        <w:t xml:space="preserve">@foreach(&lt;expression&gt;){ </w:t>
+        <w:t xml:space="preserve">Inside of a code block, you can’t just put anything. You can only put HTML tags or c# code using @. If you </w:t>
+      </w:r>
+      <w:proofErr w:type="spellStart"/>
+      <w:r>
+        <w:t>wanna</w:t>
+      </w:r>
+      <w:proofErr w:type="spellEnd"/>
+      <w:r>
+        <w:t xml:space="preserve"> put some literal stuff, like if you put </w:t>
+      </w:r>
+      <w:proofErr w:type="gramStart"/>
+      <w:r>
+        <w:t>@</w:t>
+      </w:r>
+      <w:proofErr w:type="spellStart"/>
+      <w:r>
+        <w:t>foreach</w:t>
+      </w:r>
+      <w:proofErr w:type="spellEnd"/>
+      <w:r>
+        <w:t>(</w:t>
+      </w:r>
+      <w:proofErr w:type="gramEnd"/>
+      <w:r>
+        <w:t xml:space="preserve">&lt;expression&gt;){ </w:t>
       </w:r>
       <w:r>
         <w:t xml:space="preserve">Photo </w:t>
@@ -887,14 +1446,27 @@
         <w:t>}</w:t>
       </w:r>
       <w:r>
-        <w:t>, this would throw an error. So if you wanna put literal text in C#, you can use @: So to li</w:t>
-      </w:r>
-      <w:r>
-        <w:t>terally put Photo, we can do @:</w:t>
+        <w:t xml:space="preserve">, this would throw an error. So if you </w:t>
+      </w:r>
+      <w:proofErr w:type="spellStart"/>
+      <w:r>
+        <w:t>wanna</w:t>
+      </w:r>
+      <w:proofErr w:type="spellEnd"/>
+      <w:r>
+        <w:t xml:space="preserve"> put literal text in C#, you can use @: So to li</w:t>
+      </w:r>
+      <w:r>
+        <w:t>terally put Photo, we can do @</w:t>
+      </w:r>
+      <w:proofErr w:type="gramStart"/>
+      <w:r>
+        <w:t>:</w:t>
       </w:r>
       <w:r>
         <w:t>Photo</w:t>
       </w:r>
+      <w:proofErr w:type="gramEnd"/>
       <w:r>
         <w:t>. But you can’t put @: inside an HTML tag. For some reason that causes an error</w:t>
       </w:r>
@@ -907,11 +1479,40 @@
           <w:numId w:val="5"/>
         </w:numPr>
       </w:pPr>
-      <w:r>
-        <w:t>@Url.Content(&lt;some path relative t</w:t>
-      </w:r>
-      <w:r>
-        <w:t xml:space="preserve">o root&gt;) can be used in hrefs or src fields of html tags to get the right path of the file or the link you want. Read more about it here: </w:t>
+      <w:proofErr w:type="gramStart"/>
+      <w:r>
+        <w:t>@</w:t>
+      </w:r>
+      <w:proofErr w:type="spellStart"/>
+      <w:r>
+        <w:t>Url.Content</w:t>
+      </w:r>
+      <w:proofErr w:type="spellEnd"/>
+      <w:r>
+        <w:t>(</w:t>
+      </w:r>
+      <w:proofErr w:type="gramEnd"/>
+      <w:r>
+        <w:t>&lt;some path relative t</w:t>
+      </w:r>
+      <w:r>
+        <w:t xml:space="preserve">o root&gt;) can be used in </w:t>
+      </w:r>
+      <w:proofErr w:type="spellStart"/>
+      <w:r>
+        <w:t>hrefs</w:t>
+      </w:r>
+      <w:proofErr w:type="spellEnd"/>
+      <w:r>
+        <w:t xml:space="preserve"> or </w:t>
+      </w:r>
+      <w:proofErr w:type="spellStart"/>
+      <w:r>
+        <w:t>src</w:t>
+      </w:r>
+      <w:proofErr w:type="spellEnd"/>
+      <w:r>
+        <w:t xml:space="preserve"> fields of html tags to get the right path of the file or the link you want. Read more about it here: </w:t>
       </w:r>
       <w:hyperlink r:id="rId7" w:history="1">
         <w:r>
@@ -955,8 +1556,21 @@
         <w:t>views</w:t>
       </w:r>
       <w:r>
-        <w:t xml:space="preserve"> are set in _ViewStart.cshtml in Views folder. In this file, there’s just a code block that sets the “Layout” property. By default, this property is set to ~/Views/Shared/_Layout.cshtml</w:t>
-      </w:r>
+        <w:t xml:space="preserve"> are set in _</w:t>
+      </w:r>
+      <w:proofErr w:type="spellStart"/>
+      <w:r>
+        <w:t>ViewStart.cshtml</w:t>
+      </w:r>
+      <w:proofErr w:type="spellEnd"/>
+      <w:r>
+        <w:t xml:space="preserve"> in Views folder. In this file, there’s just a code block that sets the “Layout” property. By default, this property is set to ~/Views/Shared/_</w:t>
+      </w:r>
+      <w:proofErr w:type="spellStart"/>
+      <w:r>
+        <w:t>Layout.cshtml</w:t>
+      </w:r>
+      <w:proofErr w:type="spellEnd"/>
     </w:p>
     <w:p>
       <w:pPr>
@@ -967,7 +1581,15 @@
         </w:numPr>
       </w:pPr>
       <w:r>
-        <w:t>However, if you wanted the views of a certain controller to use a different layout, you can just copy the _ViewStart.cshtml file and put it in the Views folder corresponding to that controller</w:t>
+        <w:t>However, if you wanted the views of a certain controller to use a different layout, you can just copy the _</w:t>
+      </w:r>
+      <w:proofErr w:type="spellStart"/>
+      <w:r>
+        <w:t>ViewStart.cshtml</w:t>
+      </w:r>
+      <w:proofErr w:type="spellEnd"/>
+      <w:r>
+        <w:t xml:space="preserve"> file and put it in the Views folder corresponding to that controller</w:t>
       </w:r>
     </w:p>
     <w:p>
@@ -979,7 +1601,23 @@
         </w:numPr>
       </w:pPr>
       <w:r>
-        <w:t xml:space="preserve">If you wanna set the Layout only for a specific view file, then you can specify the Layout property in the code block at the top. You can just do: @{Layout = “whatever”}. </w:t>
+        <w:t xml:space="preserve">If you </w:t>
+      </w:r>
+      <w:proofErr w:type="spellStart"/>
+      <w:r>
+        <w:t>wanna</w:t>
+      </w:r>
+      <w:proofErr w:type="spellEnd"/>
+      <w:r>
+        <w:t xml:space="preserve"> set the Layout only for a specific view file, then you can specify the Layout property in the code block at the top. You can just do: </w:t>
+      </w:r>
+      <w:proofErr w:type="gramStart"/>
+      <w:r>
+        <w:t>@{</w:t>
+      </w:r>
+      <w:proofErr w:type="gramEnd"/>
+      <w:r>
+        <w:t xml:space="preserve">Layout = “whatever”}. </w:t>
       </w:r>
     </w:p>
     <w:p>
@@ -1027,7 +1665,23 @@
         </w:numPr>
       </w:pPr>
       <w:r>
-        <w:t>@RenderSection(“name of section”,required: &lt;false or true&gt;)</w:t>
+        <w:t>@</w:t>
+      </w:r>
+      <w:proofErr w:type="spellStart"/>
+      <w:r>
+        <w:t>RenderSection</w:t>
+      </w:r>
+      <w:proofErr w:type="spellEnd"/>
+      <w:r>
+        <w:t xml:space="preserve">(“name of </w:t>
+      </w:r>
+      <w:proofErr w:type="spellStart"/>
+      <w:r>
+        <w:t>section”,required</w:t>
+      </w:r>
+      <w:proofErr w:type="spellEnd"/>
+      <w:r>
+        <w:t>: &lt;false or true&gt;)</w:t>
       </w:r>
     </w:p>
     <w:p>
@@ -1063,7 +1717,33 @@
         </w:numPr>
       </w:pPr>
       <w:r>
-        <w:t xml:space="preserve">If you set required:false, then it won’t matter if you don’t include the section in your view. If you set required:true, then ASP.NET MVC will throw an error if you don’t. </w:t>
+        <w:t xml:space="preserve">If you set </w:t>
+      </w:r>
+      <w:proofErr w:type="spellStart"/>
+      <w:r>
+        <w:t>required</w:t>
+      </w:r>
+      <w:proofErr w:type="gramStart"/>
+      <w:r>
+        <w:t>:false</w:t>
+      </w:r>
+      <w:proofErr w:type="spellEnd"/>
+      <w:proofErr w:type="gramEnd"/>
+      <w:r>
+        <w:t xml:space="preserve">, then it won’t matter if you don’t include the section in your view. If you set </w:t>
+      </w:r>
+      <w:proofErr w:type="spellStart"/>
+      <w:r>
+        <w:t>required</w:t>
+      </w:r>
+      <w:proofErr w:type="gramStart"/>
+      <w:r>
+        <w:t>:true</w:t>
+      </w:r>
+      <w:proofErr w:type="spellEnd"/>
+      <w:proofErr w:type="gramEnd"/>
+      <w:r>
+        <w:t xml:space="preserve">, then ASP.NET MVC will throw an error if you don’t. </w:t>
       </w:r>
     </w:p>
     <w:p>
@@ -1075,8 +1755,13 @@
         </w:numPr>
       </w:pPr>
       <w:r>
+        <w:t>@</w:t>
+      </w:r>
+      <w:proofErr w:type="spellStart"/>
+      <w:r>
         <w:t>RenderBody</w:t>
       </w:r>
+      <w:proofErr w:type="spellEnd"/>
     </w:p>
     <w:p>
       <w:pPr>
@@ -1087,10 +1772,243 @@
         </w:numPr>
       </w:pPr>
       <w:r>
-        <w:t xml:space="preserve">The @RenderBody() in your layout is where the code from your view is injected. </w:t>
+        <w:t xml:space="preserve">The </w:t>
+      </w:r>
+      <w:proofErr w:type="gramStart"/>
+      <w:r>
+        <w:t>@</w:t>
+      </w:r>
+      <w:proofErr w:type="spellStart"/>
+      <w:r>
+        <w:t>RenderBody</w:t>
+      </w:r>
+      <w:proofErr w:type="spellEnd"/>
+      <w:r>
+        <w:t>(</w:t>
+      </w:r>
+      <w:proofErr w:type="gramEnd"/>
+      <w:r>
+        <w:t xml:space="preserve">) in your layout is where the code from your view is injected. </w:t>
+      </w:r>
+    </w:p>
+    <w:p>
+      <w:pPr>
+        <w:pStyle w:val="ListParagraph"/>
+        <w:numPr>
+          <w:ilvl w:val="1"/>
+          <w:numId w:val="5"/>
+        </w:numPr>
+      </w:pPr>
+      <w:r>
+        <w:t>HTML Helpers</w:t>
+      </w:r>
+    </w:p>
+    <w:p>
+      <w:pPr>
+        <w:pStyle w:val="ListParagraph"/>
+        <w:numPr>
+          <w:ilvl w:val="2"/>
+          <w:numId w:val="5"/>
+        </w:numPr>
+      </w:pPr>
+      <w:r>
+        <w:t>@</w:t>
+      </w:r>
+      <w:proofErr w:type="spellStart"/>
+      <w:r>
+        <w:t>Html.ActionLink</w:t>
+      </w:r>
+      <w:proofErr w:type="spellEnd"/>
+      <w:r>
+        <w:t>(“link text”, “action name”, “controller”), @</w:t>
+      </w:r>
+      <w:proofErr w:type="spellStart"/>
+      <w:r>
+        <w:t>Html.ActionLink</w:t>
+      </w:r>
+      <w:proofErr w:type="spellEnd"/>
+      <w:r>
+        <w:t>(“link text”, “action name”, new { id = 2, …})</w:t>
+      </w:r>
+    </w:p>
+    <w:p>
+      <w:pPr>
+        <w:pStyle w:val="ListParagraph"/>
+        <w:numPr>
+          <w:ilvl w:val="3"/>
+          <w:numId w:val="5"/>
+        </w:numPr>
+      </w:pPr>
+      <w:r>
+        <w:t>The second one is used within a view file, and the controller is set to the controller whose action this view is for</w:t>
+      </w:r>
+    </w:p>
+    <w:p>
+      <w:pPr>
+        <w:pStyle w:val="ListParagraph"/>
+        <w:numPr>
+          <w:ilvl w:val="2"/>
+          <w:numId w:val="5"/>
+        </w:numPr>
+      </w:pPr>
+      <w:r>
+        <w:t>@</w:t>
+      </w:r>
+      <w:proofErr w:type="spellStart"/>
+      <w:r>
+        <w:t>Html.BeginForm</w:t>
+      </w:r>
+      <w:proofErr w:type="spellEnd"/>
+      <w:r>
+        <w:t>()</w:t>
+      </w:r>
+    </w:p>
+    <w:p>
+      <w:pPr>
+        <w:pStyle w:val="ListParagraph"/>
+        <w:numPr>
+          <w:ilvl w:val="3"/>
+          <w:numId w:val="5"/>
+        </w:numPr>
+      </w:pPr>
+      <w:r>
+        <w:t>C</w:t>
+      </w:r>
+      <w:r>
+        <w:t>reates a form tag with</w:t>
+      </w:r>
+      <w:r>
+        <w:t xml:space="preserve"> default</w:t>
+      </w:r>
+      <w:r>
+        <w:t xml:space="preserve"> method = post and action = the </w:t>
+      </w:r>
+      <w:proofErr w:type="spellStart"/>
+      <w:proofErr w:type="gramStart"/>
+      <w:r>
+        <w:t>url</w:t>
+      </w:r>
+      <w:proofErr w:type="spellEnd"/>
+      <w:proofErr w:type="gramEnd"/>
+      <w:r>
+        <w:t xml:space="preserve"> of curr</w:t>
+      </w:r>
+      <w:r>
+        <w:t xml:space="preserve">ent page. You can pass in the </w:t>
+      </w:r>
+      <w:proofErr w:type="spellStart"/>
+      <w:proofErr w:type="gramStart"/>
+      <w:r>
+        <w:t>url</w:t>
+      </w:r>
+      <w:proofErr w:type="spellEnd"/>
+      <w:proofErr w:type="gramEnd"/>
+      <w:r>
+        <w:t xml:space="preserve"> and method you want. </w:t>
+      </w:r>
+      <w:r>
+        <w:t xml:space="preserve"> </w:t>
+      </w:r>
+    </w:p>
+    <w:p>
+      <w:pPr>
+        <w:pStyle w:val="ListParagraph"/>
+        <w:numPr>
+          <w:ilvl w:val="3"/>
+          <w:numId w:val="5"/>
+        </w:numPr>
+      </w:pPr>
+      <w:r>
+        <w:t>@</w:t>
+      </w:r>
+      <w:proofErr w:type="spellStart"/>
+      <w:r>
+        <w:t>Html.LabelFor</w:t>
+      </w:r>
+      <w:proofErr w:type="spellEnd"/>
+      <w:r>
+        <w:t>, @</w:t>
+      </w:r>
+      <w:proofErr w:type="spellStart"/>
+      <w:r>
+        <w:t>Html.HiddenFor</w:t>
+      </w:r>
+      <w:proofErr w:type="spellEnd"/>
+      <w:r>
+        <w:t>, @</w:t>
+      </w:r>
+      <w:proofErr w:type="spellStart"/>
+      <w:r>
+        <w:t>Html.EditorFor</w:t>
+      </w:r>
+      <w:proofErr w:type="spellEnd"/>
+      <w:r>
+        <w:t xml:space="preserve"> (for this one, Razor figures out which kind of textbox (input type=”text” or </w:t>
+      </w:r>
+      <w:proofErr w:type="spellStart"/>
+      <w:r>
+        <w:t>tex</w:t>
       </w:r>
       <w:bookmarkStart w:id="0" w:name="_GoBack"/>
       <w:bookmarkEnd w:id="0"/>
+      <w:r>
+        <w:t>tarea</w:t>
+      </w:r>
+      <w:proofErr w:type="spellEnd"/>
+      <w:r>
+        <w:t>) will be the most appropriate.)</w:t>
+      </w:r>
+    </w:p>
+    <w:p>
+      <w:pPr>
+        <w:pStyle w:val="ListParagraph"/>
+        <w:numPr>
+          <w:ilvl w:val="3"/>
+          <w:numId w:val="5"/>
+        </w:numPr>
+      </w:pPr>
+      <w:r>
+        <w:t xml:space="preserve">When you submit this form, you can use </w:t>
+      </w:r>
+      <w:proofErr w:type="spellStart"/>
+      <w:r>
+        <w:t>TryUpdateModel</w:t>
+      </w:r>
+      <w:proofErr w:type="spellEnd"/>
+      <w:r>
+        <w:t xml:space="preserve"> in the </w:t>
+      </w:r>
+      <w:proofErr w:type="spellStart"/>
+      <w:r>
+        <w:t>HttpPost</w:t>
+      </w:r>
+      <w:proofErr w:type="spellEnd"/>
+      <w:r>
+        <w:t xml:space="preserve"> version of the action corresponding to this view and pass in the model you </w:t>
+      </w:r>
+      <w:proofErr w:type="spellStart"/>
+      <w:r>
+        <w:t>wanna</w:t>
+      </w:r>
+      <w:proofErr w:type="spellEnd"/>
+      <w:r>
+        <w:t xml:space="preserve"> update, and it’ll automatically grab the data </w:t>
+      </w:r>
+      <w:r>
+        <w:lastRenderedPageBreak/>
+        <w:t xml:space="preserve">submitted in this form and return </w:t>
+      </w:r>
+      <w:proofErr w:type="gramStart"/>
+      <w:r>
+        <w:t>True</w:t>
+      </w:r>
+      <w:proofErr w:type="gramEnd"/>
+      <w:r>
+        <w:t xml:space="preserve"> if the updating was successful. If not, it’ll return False</w:t>
+      </w:r>
+      <w:r>
+        <w:t xml:space="preserve">. </w:t>
+      </w:r>
     </w:p>
     <w:sectPr>
       <w:pgSz w:w="12240" w:h="15840"/>

</xml_diff>

<commit_message>
Razor - Partials and @Html.Action
</commit_message>
<xml_diff>
--- a/Review (Autosaved).docx
+++ b/Review (Autosaved).docx
@@ -3,14 +3,12 @@
 <w:document xmlns:wpc="http://schemas.microsoft.com/office/word/2010/wordprocessingCanvas" xmlns:mc="http://schemas.openxmlformats.org/markup-compatibility/2006" xmlns:o="urn:schemas-microsoft-com:office:office" xmlns:r="http://schemas.openxmlformats.org/officeDocument/2006/relationships" xmlns:m="http://schemas.openxmlformats.org/officeDocument/2006/math" xmlns:v="urn:schemas-microsoft-com:vml" xmlns:wp14="http://schemas.microsoft.com/office/word/2010/wordprocessingDrawing" xmlns:wp="http://schemas.openxmlformats.org/drawingml/2006/wordprocessingDrawing" xmlns:w10="urn:schemas-microsoft-com:office:word" xmlns:w="http://schemas.openxmlformats.org/wordprocessingml/2006/main" xmlns:w14="http://schemas.microsoft.com/office/word/2010/wordml" xmlns:w15="http://schemas.microsoft.com/office/word/2012/wordml" xmlns:wpg="http://schemas.microsoft.com/office/word/2010/wordprocessingGroup" xmlns:wpi="http://schemas.microsoft.com/office/word/2010/wordprocessingInk" xmlns:wne="http://schemas.microsoft.com/office/word/2006/wordml" xmlns:wps="http://schemas.microsoft.com/office/word/2010/wordprocessingShape" mc:Ignorable="w14 w15 wp14">
   <w:body>
     <w:p>
-      <w:proofErr w:type="spellStart"/>
       <w:r>
         <w:rPr>
           <w:b/>
         </w:rPr>
         <w:t>PhotoShare</w:t>
       </w:r>
-      <w:proofErr w:type="spellEnd"/>
     </w:p>
     <w:p>
       <w:pPr>
@@ -109,15 +107,7 @@
     </w:p>
     <w:p>
       <w:r>
-        <w:t xml:space="preserve">In your action, create a model object, and do return </w:t>
-      </w:r>
-      <w:proofErr w:type="gramStart"/>
-      <w:r>
-        <w:t>View(</w:t>
-      </w:r>
-      <w:proofErr w:type="gramEnd"/>
-      <w:r>
-        <w:t>model). Then in your view, put this at the top:</w:t>
+        <w:t>In your action, create a model object, and do return View(model). Then in your view, put this at the top:</w:t>
       </w:r>
     </w:p>
     <w:p>
@@ -128,23 +118,10 @@
         <w:t>&lt;Application&gt;</w:t>
       </w:r>
       <w:r>
-        <w:t>.Models</w:t>
-      </w:r>
-      <w:proofErr w:type="gramStart"/>
-      <w:r>
-        <w:t>.</w:t>
-      </w:r>
-      <w:r>
-        <w:t>&lt;</w:t>
-      </w:r>
-      <w:proofErr w:type="spellStart"/>
-      <w:proofErr w:type="gramEnd"/>
-      <w:r>
-        <w:t>ModelName</w:t>
-      </w:r>
-      <w:proofErr w:type="spellEnd"/>
-      <w:r>
-        <w:t>&gt;</w:t>
+        <w:t>.Models.</w:t>
+      </w:r>
+      <w:r>
+        <w:t>&lt;ModelName&gt;</w:t>
       </w:r>
     </w:p>
     <w:p>
@@ -162,76 +139,23 @@
     </w:p>
     <w:p>
       <w:r>
-        <w:t xml:space="preserve">Specify to create a unit testing project at the ‘Type of Application’ tab when you’re creating a new asp.net </w:t>
-      </w:r>
-      <w:proofErr w:type="spellStart"/>
-      <w:r>
-        <w:t>mvc</w:t>
-      </w:r>
-      <w:proofErr w:type="spellEnd"/>
-      <w:r>
-        <w:t xml:space="preserve"> application</w:t>
-      </w:r>
-    </w:p>
-    <w:p>
-      <w:r>
-        <w:t xml:space="preserve">See the tests in &lt;Application&gt;.Tests projects, and Run tests by </w:t>
-      </w:r>
-      <w:proofErr w:type="spellStart"/>
-      <w:r>
-        <w:t>Ctrl+R</w:t>
-      </w:r>
-      <w:proofErr w:type="spellEnd"/>
-      <w:r>
-        <w:t>, A</w:t>
-      </w:r>
-    </w:p>
-    <w:p>
-      <w:r>
-        <w:t>[</w:t>
-      </w:r>
-      <w:proofErr w:type="spellStart"/>
-      <w:r>
-        <w:t>TestClass</w:t>
-      </w:r>
-      <w:proofErr w:type="spellEnd"/>
-      <w:r>
-        <w:t>], [</w:t>
-      </w:r>
-      <w:proofErr w:type="spellStart"/>
-      <w:r>
-        <w:t>TestMethod</w:t>
-      </w:r>
-      <w:proofErr w:type="spellEnd"/>
-      <w:r>
-        <w:t>] attributes</w:t>
-      </w:r>
-    </w:p>
-    <w:p>
-      <w:r>
-        <w:t xml:space="preserve">In each test method, you need to make an instance of the controller, an instance of the action that </w:t>
-      </w:r>
-      <w:proofErr w:type="gramStart"/>
-      <w:r>
-        <w:t>you’re</w:t>
-      </w:r>
-      <w:proofErr w:type="gramEnd"/>
-      <w:r>
-        <w:t xml:space="preserve"> testing as a </w:t>
-      </w:r>
-      <w:proofErr w:type="spellStart"/>
-      <w:r>
-        <w:t>ViewResult</w:t>
-      </w:r>
-      <w:proofErr w:type="spellEnd"/>
-      <w:r>
-        <w:t xml:space="preserve">, and then do some assertions with that </w:t>
-      </w:r>
-      <w:proofErr w:type="spellStart"/>
-      <w:r>
-        <w:t>ViewResult</w:t>
-      </w:r>
-      <w:proofErr w:type="spellEnd"/>
+        <w:t>Specify to create a unit testing project at the ‘Type of Application’ tab when you’re creating a new asp.net mvc application</w:t>
+      </w:r>
+    </w:p>
+    <w:p>
+      <w:r>
+        <w:t>See the tests in &lt;Application&gt;.Tests projects, and Run tests by Ctrl+R, A</w:t>
+      </w:r>
+    </w:p>
+    <w:p>
+      <w:r>
+        <w:t>[TestClass], [TestMethod] attributes</w:t>
+      </w:r>
+    </w:p>
+    <w:p>
+      <w:r>
+        <w:t>In each test method, you need to make an instance of the controller, an instance of the action that you’re testing as a ViewResult, and then do some assertions with that ViewResult</w:t>
+      </w:r>
     </w:p>
     <w:p>
       <w:r>
@@ -243,71 +167,22 @@
     </w:p>
     <w:p>
       <w:r>
-        <w:t xml:space="preserve">Route table is in </w:t>
-      </w:r>
-      <w:proofErr w:type="spellStart"/>
-      <w:r>
-        <w:t>App_Start</w:t>
-      </w:r>
-      <w:proofErr w:type="spellEnd"/>
-      <w:r>
-        <w:t>/</w:t>
-      </w:r>
-      <w:proofErr w:type="spellStart"/>
-      <w:r>
-        <w:t>RouteConfig.cs</w:t>
-      </w:r>
-      <w:proofErr w:type="spellEnd"/>
-    </w:p>
-    <w:p>
-      <w:proofErr w:type="spellStart"/>
-      <w:r>
-        <w:t>RouteData</w:t>
-      </w:r>
-      <w:proofErr w:type="spellEnd"/>
-      <w:r>
-        <w:t xml:space="preserve"> data structure can be used to access parts of the </w:t>
-      </w:r>
-      <w:proofErr w:type="spellStart"/>
-      <w:proofErr w:type="gramStart"/>
-      <w:r>
-        <w:t>url</w:t>
-      </w:r>
-      <w:proofErr w:type="spellEnd"/>
-      <w:proofErr w:type="gramEnd"/>
-      <w:r>
-        <w:t xml:space="preserve">. They’re stored by key value pairs. </w:t>
-      </w:r>
-    </w:p>
-    <w:p>
-      <w:r>
-        <w:t xml:space="preserve">For ex: </w:t>
-      </w:r>
-      <w:proofErr w:type="spellStart"/>
-      <w:proofErr w:type="gramStart"/>
-      <w:r>
-        <w:t>RouteData</w:t>
-      </w:r>
-      <w:proofErr w:type="spellEnd"/>
-      <w:r>
-        <w:t>[</w:t>
-      </w:r>
-      <w:proofErr w:type="gramEnd"/>
-      <w:r>
-        <w:t>‘controller’] gets you the name of the controller in the URL</w:t>
-      </w:r>
-    </w:p>
-    <w:p>
-      <w:r>
-        <w:t xml:space="preserve">To define your own routes, you </w:t>
-      </w:r>
-      <w:proofErr w:type="spellStart"/>
-      <w:r>
-        <w:t>wanna</w:t>
-      </w:r>
-      <w:proofErr w:type="spellEnd"/>
-      <w:r>
-        <w:t xml:space="preserve"> place them above the Default route, because the routes are handled in the order in which they are placed</w:t>
+        <w:t>Route table is in App_Start/RouteConfig.cs</w:t>
+      </w:r>
+    </w:p>
+    <w:p>
+      <w:r>
+        <w:t xml:space="preserve">RouteData data structure can be used to access parts of the url. They’re stored by key value pairs. </w:t>
+      </w:r>
+    </w:p>
+    <w:p>
+      <w:r>
+        <w:t>For ex: RouteData[‘controller’] gets you the name of the controller in the URL</w:t>
+      </w:r>
+    </w:p>
+    <w:p>
+      <w:r>
+        <w:t>To define your own routes, you wanna place them above the Default route, because the routes are handled in the order in which they are placed</w:t>
       </w:r>
     </w:p>
     <w:p>
@@ -320,83 +195,20 @@
     </w:p>
     <w:p>
       <w:r>
-        <w:t xml:space="preserve">If you just </w:t>
-      </w:r>
-      <w:proofErr w:type="spellStart"/>
-      <w:r>
-        <w:t>wanna</w:t>
-      </w:r>
-      <w:proofErr w:type="spellEnd"/>
-      <w:r>
-        <w:t xml:space="preserve"> send a string back to the browser in an action, just do </w:t>
-      </w:r>
-      <w:r>
-        <w:t xml:space="preserve">return </w:t>
-      </w:r>
-      <w:proofErr w:type="gramStart"/>
-      <w:r>
-        <w:t>Content(</w:t>
-      </w:r>
-      <w:proofErr w:type="gramEnd"/>
-      <w:r>
-        <w:t>“&lt;your string&gt;”)</w:t>
-      </w:r>
-    </w:p>
-    <w:p>
-      <w:r>
-        <w:t xml:space="preserve">If you’ve defined some parameter in your </w:t>
-      </w:r>
-      <w:proofErr w:type="spellStart"/>
-      <w:r>
-        <w:t>RouteConfig</w:t>
-      </w:r>
-      <w:proofErr w:type="spellEnd"/>
-      <w:r>
-        <w:t xml:space="preserve"> for a </w:t>
-      </w:r>
-      <w:proofErr w:type="spellStart"/>
-      <w:proofErr w:type="gramStart"/>
-      <w:r>
-        <w:t>url</w:t>
-      </w:r>
-      <w:proofErr w:type="spellEnd"/>
-      <w:proofErr w:type="gramEnd"/>
-      <w:r>
-        <w:t>, then you can just access that parameter by passing an argument to your action. So for example, in the photos/search</w:t>
-      </w:r>
-      <w:proofErr w:type="gramStart"/>
-      <w:r>
-        <w:t>/{</w:t>
-      </w:r>
-      <w:proofErr w:type="gramEnd"/>
-      <w:r>
-        <w:t>tag} , you can pass string tag as an argument to your action method, and its value will be available</w:t>
-      </w:r>
-    </w:p>
-    <w:p>
-      <w:r>
-        <w:t xml:space="preserve">If you define an argument in your action, it’ll be available as a </w:t>
-      </w:r>
-      <w:proofErr w:type="spellStart"/>
-      <w:r>
-        <w:t>querystring</w:t>
-      </w:r>
-      <w:proofErr w:type="spellEnd"/>
-      <w:r>
-        <w:t xml:space="preserve"> key. So you could do photos/</w:t>
-      </w:r>
-      <w:proofErr w:type="spellStart"/>
-      <w:r>
-        <w:t>search</w:t>
-      </w:r>
-      <w:proofErr w:type="gramStart"/>
-      <w:r>
-        <w:t>?tag</w:t>
-      </w:r>
-      <w:proofErr w:type="spellEnd"/>
-      <w:proofErr w:type="gramEnd"/>
-      <w:r>
-        <w:t>=vacation and the value of tag will still be available in your action</w:t>
+        <w:t xml:space="preserve">If you just wanna send a string back to the browser in an action, just do </w:t>
+      </w:r>
+      <w:r>
+        <w:t>return Content(“&lt;your string&gt;”)</w:t>
+      </w:r>
+    </w:p>
+    <w:p>
+      <w:r>
+        <w:t>If you’ve defined some parameter in your RouteConfig for a url, then you can just access that parameter by passing an argument to your action. So for example, in the photos/search/{tag} , you can pass string tag as an argument to your action method, and its value will be available</w:t>
+      </w:r>
+    </w:p>
+    <w:p>
+      <w:r>
+        <w:t>If you define an argument in your action, it’ll be available as a querystring key. So you could do photos/search?tag=vacation and the value of tag will still be available in your action</w:t>
       </w:r>
     </w:p>
     <w:p>
@@ -424,15 +236,7 @@
         </w:numPr>
       </w:pPr>
       <w:r>
-        <w:t xml:space="preserve">If you </w:t>
-      </w:r>
-      <w:proofErr w:type="spellStart"/>
-      <w:r>
-        <w:t>wanna</w:t>
-      </w:r>
-      <w:proofErr w:type="spellEnd"/>
-      <w:r>
-        <w:t xml:space="preserve"> redirect your action to another action in a controller, you can use </w:t>
+        <w:t xml:space="preserve">If you wanna redirect your action to another action in a controller, you can use </w:t>
       </w:r>
     </w:p>
     <w:p>
@@ -443,29 +247,14 @@
           <w:numId w:val="3"/>
         </w:numPr>
       </w:pPr>
-      <w:proofErr w:type="gramStart"/>
-      <w:r>
-        <w:t>return</w:t>
-      </w:r>
-      <w:proofErr w:type="gramEnd"/>
-      <w:r>
-        <w:t xml:space="preserve"> </w:t>
-      </w:r>
-      <w:proofErr w:type="spellStart"/>
+      <w:r>
+        <w:t xml:space="preserve">return </w:t>
+      </w:r>
       <w:r>
         <w:t>RedirectToAction</w:t>
       </w:r>
-      <w:proofErr w:type="spellEnd"/>
-      <w:r>
-        <w:t>(</w:t>
-      </w:r>
-      <w:proofErr w:type="spellStart"/>
-      <w:r>
-        <w:t>action,controller,new</w:t>
-      </w:r>
-      <w:proofErr w:type="spellEnd"/>
-      <w:r>
-        <w:t xml:space="preserve"> {parameter1= value,…})</w:t>
+      <w:r>
+        <w:t>(action,controller,new {parameter1= value,…})</w:t>
       </w:r>
     </w:p>
     <w:p>
@@ -477,29 +266,8 @@
         </w:numPr>
       </w:pPr>
       <w:r>
-        <w:t xml:space="preserve">If you </w:t>
-      </w:r>
-      <w:proofErr w:type="spellStart"/>
-      <w:r>
-        <w:t>wanna</w:t>
-      </w:r>
-      <w:proofErr w:type="spellEnd"/>
-      <w:r>
-        <w:t xml:space="preserve"> redirect to a route from the </w:t>
-      </w:r>
-      <w:proofErr w:type="spellStart"/>
-      <w:r>
-        <w:t>RouteConfig</w:t>
-      </w:r>
-      <w:proofErr w:type="spellEnd"/>
-      <w:r>
-        <w:t xml:space="preserve">, you can use </w:t>
-      </w:r>
-      <w:proofErr w:type="spellStart"/>
-      <w:r>
-        <w:t>RedirectToRoute</w:t>
-      </w:r>
-      <w:proofErr w:type="spellEnd"/>
+        <w:t>If you wanna redirect to a route from the RouteConfig, you can use RedirectToRoute</w:t>
+      </w:r>
     </w:p>
     <w:p>
       <w:pPr>
@@ -510,15 +278,7 @@
         </w:numPr>
       </w:pPr>
       <w:r>
-        <w:t xml:space="preserve">return </w:t>
-      </w:r>
-      <w:proofErr w:type="spellStart"/>
-      <w:r>
-        <w:t>RedirectToAction</w:t>
-      </w:r>
-      <w:proofErr w:type="spellEnd"/>
-      <w:r>
-        <w:t>(route name, new {controller=”controller”, action=”Action”})</w:t>
+        <w:t>return RedirectToAction(route name, new {controller=”controller”, action=”Action”})</w:t>
       </w:r>
     </w:p>
     <w:p>
@@ -530,15 +290,7 @@
         </w:numPr>
       </w:pPr>
       <w:r>
-        <w:t xml:space="preserve">If you </w:t>
-      </w:r>
-      <w:proofErr w:type="spellStart"/>
-      <w:r>
-        <w:t>wanna</w:t>
-      </w:r>
-      <w:proofErr w:type="spellEnd"/>
-      <w:r>
-        <w:t xml:space="preserve"> return a file, do</w:t>
+        <w:t>If you wanna return a file, do</w:t>
       </w:r>
     </w:p>
     <w:p>
@@ -550,15 +302,7 @@
         </w:numPr>
       </w:pPr>
       <w:r>
-        <w:t>return File(</w:t>
-      </w:r>
-      <w:proofErr w:type="spellStart"/>
-      <w:r>
-        <w:t>Server.MapPath</w:t>
-      </w:r>
-      <w:proofErr w:type="spellEnd"/>
-      <w:r>
-        <w:t>(“~/&lt;path from root folder of website&gt;”), file type)</w:t>
+        <w:t>return File(Server.MapPath(“~/&lt;path from root folder of website&gt;”), file type)</w:t>
       </w:r>
     </w:p>
     <w:p>
@@ -582,23 +326,7 @@
         </w:numPr>
       </w:pPr>
       <w:r>
-        <w:t xml:space="preserve">If you </w:t>
-      </w:r>
-      <w:proofErr w:type="spellStart"/>
-      <w:r>
-        <w:t>wanna</w:t>
-      </w:r>
-      <w:proofErr w:type="spellEnd"/>
-      <w:r>
-        <w:t xml:space="preserve"> return a </w:t>
-      </w:r>
-      <w:proofErr w:type="spellStart"/>
-      <w:r>
-        <w:t>json</w:t>
-      </w:r>
-      <w:proofErr w:type="spellEnd"/>
-      <w:r>
-        <w:t xml:space="preserve"> result, do </w:t>
+        <w:t xml:space="preserve">If you wanna return a json result, do </w:t>
       </w:r>
     </w:p>
     <w:p>
@@ -610,23 +338,7 @@
         </w:numPr>
       </w:pPr>
       <w:r>
-        <w:t xml:space="preserve">return </w:t>
-      </w:r>
-      <w:proofErr w:type="spellStart"/>
-      <w:r>
-        <w:t>Json</w:t>
-      </w:r>
-      <w:proofErr w:type="spellEnd"/>
-      <w:r>
-        <w:t xml:space="preserve">(some object, </w:t>
-      </w:r>
-      <w:proofErr w:type="spellStart"/>
-      <w:r>
-        <w:t>JsonRequestBehavior.AllowGet</w:t>
-      </w:r>
-      <w:proofErr w:type="spellEnd"/>
-      <w:r>
-        <w:t>);</w:t>
+        <w:t>return Json(some object, JsonRequestBehavior.AllowGet);</w:t>
       </w:r>
     </w:p>
     <w:p>
@@ -673,42 +385,10 @@
         </w:numPr>
       </w:pPr>
       <w:r>
-        <w:t xml:space="preserve">If you </w:t>
-      </w:r>
-      <w:proofErr w:type="spellStart"/>
-      <w:r>
-        <w:t>wanna</w:t>
-      </w:r>
-      <w:proofErr w:type="spellEnd"/>
-      <w:r>
-        <w:t xml:space="preserve"> specify controller actions with the same name but corresponding to different types of http requests, like if you want a Home/Index action to respond differently in case of a GET and a POST request, you can use the Accept Verbs [</w:t>
-      </w:r>
-      <w:proofErr w:type="spellStart"/>
-      <w:r>
-        <w:t>HttpGet</w:t>
-      </w:r>
-      <w:proofErr w:type="spellEnd"/>
-      <w:r>
-        <w:t>] and [</w:t>
-      </w:r>
-      <w:proofErr w:type="spellStart"/>
-      <w:r>
-        <w:t>HttpPost</w:t>
-      </w:r>
-      <w:proofErr w:type="spellEnd"/>
-      <w:r>
-        <w:t xml:space="preserve">]. </w:t>
-      </w:r>
-      <w:r>
-        <w:t xml:space="preserve">You just put them right above your action, and ASP.NET will figure out which one to go to in case of a get or a post request. If you don’t use these and specify two different actions with the same name, then ASP.NET will throw </w:t>
-      </w:r>
-      <w:proofErr w:type="gramStart"/>
-      <w:r>
-        <w:t>a</w:t>
-      </w:r>
-      <w:proofErr w:type="gramEnd"/>
-      <w:r>
-        <w:t xml:space="preserve"> “ambiguous actions” error. </w:t>
+        <w:t xml:space="preserve">If you wanna specify controller actions with the same name but corresponding to different types of http requests, like if you want a Home/Index action to respond differently in case of a GET and a POST request, you can use the Accept Verbs [HttpGet] and [HttpPost]. </w:t>
+      </w:r>
+      <w:r>
+        <w:t xml:space="preserve">You just put them right above your action, and ASP.NET will figure out which one to go to in case of a get or a post request. If you don’t use these and specify two different actions with the same name, then ASP.NET will throw a “ambiguous actions” error. </w:t>
       </w:r>
     </w:p>
     <w:p>
@@ -779,31 +459,7 @@
         </w:numPr>
       </w:pPr>
       <w:r>
-        <w:t xml:space="preserve">If you want some filter to be applied to every action in every controller without having to put the filter at the top of every controller, you can use a global filter for this purpose. Global filters are registered in the </w:t>
-      </w:r>
-      <w:proofErr w:type="spellStart"/>
-      <w:r>
-        <w:t>Global.asax</w:t>
-      </w:r>
-      <w:proofErr w:type="spellEnd"/>
-      <w:r>
-        <w:t xml:space="preserve"> file, and are added to the list of filters in </w:t>
-      </w:r>
-      <w:proofErr w:type="spellStart"/>
-      <w:r>
-        <w:t>App_Start</w:t>
-      </w:r>
-      <w:proofErr w:type="spellEnd"/>
-      <w:r>
-        <w:t>/</w:t>
-      </w:r>
-      <w:proofErr w:type="spellStart"/>
-      <w:r>
-        <w:t>FilterConfig.cs</w:t>
-      </w:r>
-      <w:proofErr w:type="spellEnd"/>
-      <w:r>
-        <w:t xml:space="preserve"> file. </w:t>
+        <w:t xml:space="preserve">If you want some filter to be applied to every action in every controller without having to put the filter at the top of every controller, you can use a global filter for this purpose. Global filters are registered in the Global.asax file, and are added to the list of filters in App_Start/FilterConfig.cs file. </w:t>
       </w:r>
     </w:p>
     <w:p>
@@ -815,15 +471,7 @@
         </w:numPr>
       </w:pPr>
       <w:r>
-        <w:t xml:space="preserve">The </w:t>
-      </w:r>
-      <w:proofErr w:type="spellStart"/>
-      <w:r>
-        <w:t>HandleErrorAttribute</w:t>
-      </w:r>
-      <w:proofErr w:type="spellEnd"/>
-      <w:r>
-        <w:t xml:space="preserve"> filter here basically shows friendly error messages to the user when something goes wrong. </w:t>
+        <w:t xml:space="preserve">The HandleErrorAttribute filter here basically shows friendly error messages to the user when something goes wrong. </w:t>
       </w:r>
     </w:p>
     <w:p>
@@ -841,23 +489,7 @@
         <w:t xml:space="preserve">(Yellow screen of death) </w:t>
       </w:r>
       <w:r>
-        <w:t xml:space="preserve">error message showing code pieces, put this in the </w:t>
-      </w:r>
-      <w:proofErr w:type="spellStart"/>
-      <w:r>
-        <w:t>system.web</w:t>
-      </w:r>
-      <w:proofErr w:type="spellEnd"/>
-      <w:r>
-        <w:t xml:space="preserve"> section of </w:t>
-      </w:r>
-      <w:proofErr w:type="spellStart"/>
-      <w:r>
-        <w:t>Web.config</w:t>
-      </w:r>
-      <w:proofErr w:type="spellEnd"/>
-      <w:r>
-        <w:t xml:space="preserve"> file:</w:t>
+        <w:t>error message showing code pieces, put this in the system.web section of Web.config file:</w:t>
       </w:r>
     </w:p>
     <w:p>
@@ -869,15 +501,7 @@
         </w:numPr>
       </w:pPr>
       <w:r>
-        <w:t>&lt;</w:t>
-      </w:r>
-      <w:proofErr w:type="spellStart"/>
-      <w:r>
-        <w:t>customErrors</w:t>
-      </w:r>
-      <w:proofErr w:type="spellEnd"/>
-      <w:r>
-        <w:t xml:space="preserve"> mode="On"/&gt;</w:t>
+        <w:t>&lt;customErrors mode="On"/&gt;</w:t>
       </w:r>
     </w:p>
     <w:p>
@@ -889,23 +513,7 @@
         </w:numPr>
       </w:pPr>
       <w:r>
-        <w:t xml:space="preserve">If the mode is set to </w:t>
-      </w:r>
-      <w:proofErr w:type="spellStart"/>
-      <w:r>
-        <w:t>RemoteOnly</w:t>
-      </w:r>
-      <w:proofErr w:type="spellEnd"/>
-      <w:r>
-        <w:t xml:space="preserve">, then during </w:t>
-      </w:r>
-      <w:proofErr w:type="spellStart"/>
-      <w:r>
-        <w:t>localhost</w:t>
-      </w:r>
-      <w:proofErr w:type="spellEnd"/>
-      <w:r>
-        <w:t>, you’ll see the usual yellow screen of death, but the end user will see the pretty page</w:t>
+        <w:t>If the mode is set to RemoteOnly, then during localhost, you’ll see the usual yellow screen of death, but the end user will see the pretty page</w:t>
       </w:r>
     </w:p>
     <w:p>
@@ -917,23 +525,7 @@
         </w:numPr>
       </w:pPr>
       <w:r>
-        <w:t xml:space="preserve">If you </w:t>
-      </w:r>
-      <w:proofErr w:type="spellStart"/>
-      <w:r>
-        <w:t>wanna</w:t>
-      </w:r>
-      <w:proofErr w:type="spellEnd"/>
-      <w:r>
-        <w:t xml:space="preserve"> change how the above error message looks, you can edit the </w:t>
-      </w:r>
-      <w:proofErr w:type="spellStart"/>
-      <w:r>
-        <w:t>Error.cshtml</w:t>
-      </w:r>
-      <w:proofErr w:type="spellEnd"/>
-      <w:r>
-        <w:t xml:space="preserve"> file in Views/Shared folder</w:t>
+        <w:t>If you wanna change how the above error message looks, you can edit the Error.cshtml file in Views/Shared folder</w:t>
       </w:r>
     </w:p>
     <w:p>
@@ -946,15 +538,7 @@
       </w:pPr>
       <w:r>
         <w:lastRenderedPageBreak/>
-        <w:t xml:space="preserve">You can define your own filters in Filters folder, by creating a class that extends the </w:t>
-      </w:r>
-      <w:proofErr w:type="spellStart"/>
-      <w:r>
-        <w:t>ActionFilterAttribute</w:t>
-      </w:r>
-      <w:proofErr w:type="spellEnd"/>
-      <w:r>
-        <w:t xml:space="preserve"> and ends in “Attribute”. So the format is:</w:t>
+        <w:t>You can define your own filters in Filters folder, by creating a class that extends the ActionFilterAttribute and ends in “Attribute”. So the format is:</w:t>
       </w:r>
     </w:p>
     <w:p>
@@ -966,15 +550,7 @@
         </w:numPr>
       </w:pPr>
       <w:r>
-        <w:t xml:space="preserve">public class &lt;Filter name&gt;Attribute : </w:t>
-      </w:r>
-      <w:proofErr w:type="spellStart"/>
-      <w:r>
-        <w:t>ActionFilterAttribute</w:t>
-      </w:r>
-      <w:proofErr w:type="spellEnd"/>
-      <w:r>
-        <w:t xml:space="preserve"> </w:t>
+        <w:t xml:space="preserve">public class &lt;Filter name&gt;Attribute : ActionFilterAttribute </w:t>
       </w:r>
     </w:p>
     <w:p>
@@ -997,11 +573,9 @@
           <w:numId w:val="4"/>
         </w:numPr>
       </w:pPr>
-      <w:proofErr w:type="spellStart"/>
       <w:r>
         <w:t>OnActionExecuting</w:t>
       </w:r>
-      <w:proofErr w:type="spellEnd"/>
     </w:p>
     <w:p>
       <w:pPr>
@@ -1011,11 +585,9 @@
           <w:numId w:val="4"/>
         </w:numPr>
       </w:pPr>
-      <w:proofErr w:type="spellStart"/>
       <w:r>
         <w:t>OnActionExecuted</w:t>
       </w:r>
-      <w:proofErr w:type="spellEnd"/>
     </w:p>
     <w:p>
       <w:pPr>
@@ -1025,11 +597,9 @@
           <w:numId w:val="4"/>
         </w:numPr>
       </w:pPr>
-      <w:proofErr w:type="spellStart"/>
       <w:r>
         <w:t>OnResultExecuting</w:t>
       </w:r>
-      <w:proofErr w:type="spellEnd"/>
     </w:p>
     <w:p>
       <w:pPr>
@@ -1039,11 +609,9 @@
           <w:numId w:val="4"/>
         </w:numPr>
       </w:pPr>
-      <w:proofErr w:type="spellStart"/>
       <w:r>
         <w:t>OnResultExecuted</w:t>
       </w:r>
-      <w:proofErr w:type="spellEnd"/>
     </w:p>
     <w:p>
       <w:r>
@@ -1068,15 +636,7 @@
     </w:p>
     <w:p>
       <w:r>
-        <w:t xml:space="preserve">Right click the Controller and click ‘Add Controller’. If you </w:t>
-      </w:r>
-      <w:proofErr w:type="spellStart"/>
-      <w:r>
-        <w:t>wanna</w:t>
-      </w:r>
-      <w:proofErr w:type="spellEnd"/>
-      <w:r>
-        <w:t xml:space="preserve"> add basic read/write actions but not generate views yet, then choose the option “MVC controller with empty read/write actions”</w:t>
+        <w:t>Right click the Controller and click ‘Add Controller’. If you wanna add basic read/write actions but not generate views yet, then choose the option “MVC controller with empty read/write actions”</w:t>
       </w:r>
     </w:p>
     <w:p>
@@ -1121,105 +681,55 @@
         </w:numPr>
       </w:pPr>
       <w:r>
+        <w:t>@VirtualPath gives you the path from the root folder of the website to the view’s file</w:t>
+      </w:r>
+      <w:r>
+        <w:t>. So if you’re in Photos/Index.cshtml view, and you put @VirtualPath, then you’ll be returned a string ~/Views/photos/Index.cshtml</w:t>
+      </w:r>
+    </w:p>
+    <w:p>
+      <w:pPr>
+        <w:pStyle w:val="ListParagraph"/>
+        <w:numPr>
+          <w:ilvl w:val="0"/>
+          <w:numId w:val="5"/>
+        </w:numPr>
+      </w:pPr>
+      <w:r>
+        <w:t>Razor’</w:t>
+      </w:r>
+      <w:r>
+        <w:t xml:space="preserve">s </w:t>
+      </w:r>
+      <w:r>
+        <w:t xml:space="preserve">automatically encodes </w:t>
+      </w:r>
+      <w:r>
+        <w:t xml:space="preserve">the </w:t>
+      </w:r>
+      <w:r>
+        <w:t xml:space="preserve">text </w:t>
+      </w:r>
+      <w:r>
+        <w:t>output, so that xss attacks can be prevented</w:t>
+      </w:r>
+      <w:r>
+        <w:t xml:space="preserve">. If you have a script tag in your </w:t>
+      </w:r>
+      <w:r>
+        <w:t>string from the controller</w:t>
+      </w:r>
+      <w:r>
+        <w:t>, then the &lt; will be treated as &amp;lt; and not as &lt;</w:t>
+      </w:r>
+      <w:r>
+        <w:t xml:space="preserve">. If you didn’t want Razor to encode the output, you can use </w:t>
+      </w:r>
+      <w:r>
         <w:t>@</w:t>
       </w:r>
-      <w:proofErr w:type="spellStart"/>
-      <w:r>
-        <w:t>VirtualPath</w:t>
-      </w:r>
-      <w:proofErr w:type="spellEnd"/>
-      <w:r>
-        <w:t xml:space="preserve"> gives you the path from the root folder of the website to the view’s file</w:t>
-      </w:r>
-      <w:r>
-        <w:t>. So if you’re in Photos/</w:t>
-      </w:r>
-      <w:proofErr w:type="spellStart"/>
-      <w:r>
-        <w:t>Index.cshtml</w:t>
-      </w:r>
-      <w:proofErr w:type="spellEnd"/>
-      <w:r>
-        <w:t xml:space="preserve"> view, and you put @</w:t>
-      </w:r>
-      <w:proofErr w:type="spellStart"/>
-      <w:r>
-        <w:t>VirtualPath</w:t>
-      </w:r>
-      <w:proofErr w:type="spellEnd"/>
-      <w:r>
-        <w:t>, then you’ll be returned a string ~/Views/photos/</w:t>
-      </w:r>
-      <w:proofErr w:type="spellStart"/>
-      <w:r>
-        <w:t>Index.cshtml</w:t>
-      </w:r>
-      <w:proofErr w:type="spellEnd"/>
-    </w:p>
-    <w:p>
-      <w:pPr>
-        <w:pStyle w:val="ListParagraph"/>
-        <w:numPr>
-          <w:ilvl w:val="0"/>
-          <w:numId w:val="5"/>
-        </w:numPr>
-      </w:pPr>
-      <w:r>
-        <w:t>Razor’</w:t>
-      </w:r>
-      <w:r>
-        <w:t xml:space="preserve">s </w:t>
-      </w:r>
-      <w:r>
-        <w:t xml:space="preserve">automatically encodes </w:t>
-      </w:r>
-      <w:r>
-        <w:t xml:space="preserve">the </w:t>
-      </w:r>
-      <w:r>
-        <w:t xml:space="preserve">text </w:t>
-      </w:r>
-      <w:r>
-        <w:t xml:space="preserve">output, so that </w:t>
-      </w:r>
-      <w:proofErr w:type="spellStart"/>
-      <w:r>
-        <w:t>xss</w:t>
-      </w:r>
-      <w:proofErr w:type="spellEnd"/>
-      <w:r>
-        <w:t xml:space="preserve"> attacks can be prevented</w:t>
-      </w:r>
-      <w:r>
-        <w:t xml:space="preserve">. If you have a script tag in your </w:t>
-      </w:r>
-      <w:r>
-        <w:t>string from the controller</w:t>
-      </w:r>
-      <w:r>
-        <w:t>, then the &lt; will be treated as &amp;</w:t>
-      </w:r>
-      <w:proofErr w:type="spellStart"/>
-      <w:r>
-        <w:t>lt</w:t>
-      </w:r>
-      <w:proofErr w:type="spellEnd"/>
-      <w:r>
-        <w:t>; and not as &lt;</w:t>
-      </w:r>
-      <w:r>
-        <w:t xml:space="preserve">. If you didn’t want Razor to encode the output, you can use </w:t>
-      </w:r>
-      <w:r>
-        <w:t>@</w:t>
-      </w:r>
-      <w:proofErr w:type="spellStart"/>
-      <w:r>
-        <w:t>Html.Raw</w:t>
-      </w:r>
-      <w:proofErr w:type="spellEnd"/>
-      <w:r>
-        <w:t>(&lt;your string&gt;)</w:t>
+      <w:r>
+        <w:t>Html.Raw(&lt;your string&gt;)</w:t>
       </w:r>
     </w:p>
     <w:p>
@@ -1301,23 +811,7 @@
         </w:numPr>
       </w:pPr>
       <w:r>
-        <w:t>Doing @</w:t>
-      </w:r>
-      <w:proofErr w:type="spellStart"/>
-      <w:r>
-        <w:t>item.Rating</w:t>
-      </w:r>
-      <w:proofErr w:type="spellEnd"/>
-      <w:r>
-        <w:t xml:space="preserve"> / 10 is evaluated as: “display the rating of them and then / 10”, but @(</w:t>
-      </w:r>
-      <w:proofErr w:type="spellStart"/>
-      <w:r>
-        <w:t>item.Rating</w:t>
-      </w:r>
-      <w:proofErr w:type="spellEnd"/>
-      <w:r>
-        <w:t>/10) is evaluated as: “divide the rating of the item by 10 and then display it</w:t>
+        <w:t>Doing @item.Rating / 10 is evaluated as: “display the rating of them and then / 10”, but @(item.Rating/10) is evaluated as: “divide the rating of the item by 10 and then display it</w:t>
       </w:r>
     </w:p>
     <w:p>
@@ -1329,23 +823,7 @@
         </w:numPr>
       </w:pPr>
       <w:r>
-        <w:t xml:space="preserve">If you just put @something, Razor will throw an error because something is not a valid C# code expression. But if you put @@something, then </w:t>
-      </w:r>
-      <w:proofErr w:type="gramStart"/>
-      <w:r>
-        <w:t>the @</w:t>
-      </w:r>
-      <w:proofErr w:type="gramEnd"/>
-      <w:r>
-        <w:t xml:space="preserve"> will be escaped. So if you literally </w:t>
-      </w:r>
-      <w:proofErr w:type="spellStart"/>
-      <w:r>
-        <w:t>wanna</w:t>
-      </w:r>
-      <w:proofErr w:type="spellEnd"/>
-      <w:r>
-        <w:t xml:space="preserve"> put an @ sign and not a code expression, you’d hav</w:t>
+        <w:t>If you just put @something, Razor will throw an error because something is not a valid C# code expression. But if you put @@something, then the @ will be escaped. So if you literally wanna put an @ sign and not a code expression, you’d hav</w:t>
       </w:r>
       <w:r>
         <w:t>e to do @@</w:t>
@@ -1372,35 +850,19 @@
         </w:numPr>
       </w:pPr>
       <w:r>
-        <w:t xml:space="preserve">Code blocks are denoted by curly braces </w:t>
-      </w:r>
-      <w:proofErr w:type="gramStart"/>
-      <w:r>
-        <w:t>@{</w:t>
-      </w:r>
-      <w:proofErr w:type="gramEnd"/>
-      <w:r>
-        <w:t xml:space="preserve"> &lt;code&gt; }. Variables you declare here are visible throughout the View</w:t>
-      </w:r>
-    </w:p>
-    <w:p>
-      <w:pPr>
-        <w:pStyle w:val="ListParagraph"/>
-        <w:numPr>
-          <w:ilvl w:val="1"/>
-          <w:numId w:val="5"/>
-        </w:numPr>
-      </w:pPr>
-      <w:r>
-        <w:t>@</w:t>
-      </w:r>
-      <w:proofErr w:type="spellStart"/>
-      <w:r>
-        <w:t>foreach</w:t>
-      </w:r>
-      <w:proofErr w:type="spellEnd"/>
-      <w:r>
-        <w:t>(&lt;expression&gt;){ } can be used to iterate through a list</w:t>
+        <w:t>Code blocks are denoted by curly braces @{ &lt;code&gt; }. Variables you declare here are visible throughout the View</w:t>
+      </w:r>
+    </w:p>
+    <w:p>
+      <w:pPr>
+        <w:pStyle w:val="ListParagraph"/>
+        <w:numPr>
+          <w:ilvl w:val="1"/>
+          <w:numId w:val="5"/>
+        </w:numPr>
+      </w:pPr>
+      <w:r>
+        <w:t>@foreach(&lt;expression&gt;){ } can be used to iterate through a list</w:t>
       </w:r>
     </w:p>
     <w:p>
@@ -1413,60 +875,14 @@
       </w:pPr>
       <w:r>
         <w:lastRenderedPageBreak/>
-        <w:t xml:space="preserve">Inside of a code block, you can’t just put anything. You can only put HTML tags or c# code using @. If you </w:t>
-      </w:r>
-      <w:proofErr w:type="spellStart"/>
-      <w:r>
-        <w:t>wanna</w:t>
-      </w:r>
-      <w:proofErr w:type="spellEnd"/>
-      <w:r>
-        <w:t xml:space="preserve"> put some literal stuff, like if you put </w:t>
-      </w:r>
-      <w:proofErr w:type="gramStart"/>
-      <w:r>
-        <w:t>@</w:t>
-      </w:r>
-      <w:proofErr w:type="spellStart"/>
-      <w:r>
-        <w:t>foreach</w:t>
-      </w:r>
-      <w:proofErr w:type="spellEnd"/>
-      <w:r>
-        <w:t>(</w:t>
-      </w:r>
-      <w:proofErr w:type="gramEnd"/>
-      <w:r>
-        <w:t xml:space="preserve">&lt;expression&gt;){ </w:t>
-      </w:r>
-      <w:r>
-        <w:t xml:space="preserve">Photo </w:t>
-      </w:r>
-      <w:r>
-        <w:t>}</w:t>
-      </w:r>
-      <w:r>
-        <w:t xml:space="preserve">, this would throw an error. So if you </w:t>
-      </w:r>
-      <w:proofErr w:type="spellStart"/>
-      <w:r>
-        <w:t>wanna</w:t>
-      </w:r>
-      <w:proofErr w:type="spellEnd"/>
-      <w:r>
-        <w:t xml:space="preserve"> put literal text in C#, you can use @: So to li</w:t>
-      </w:r>
-      <w:r>
-        <w:t>terally put Photo, we can do @</w:t>
-      </w:r>
-      <w:proofErr w:type="gramStart"/>
-      <w:r>
-        <w:t>:</w:t>
+        <w:t>Inside of a code block, you can’t just put anything. You can only put HTML tags or c# code using @. If you wanna put some literal stuff, like if you put @foreach(&lt;expression&gt;){ Photo }, this would throw an error. So if you wanna put literal text in C#, you can use @: So to li</w:t>
+      </w:r>
+      <w:r>
+        <w:t>terally put Photo, we can do @:</w:t>
       </w:r>
       <w:r>
         <w:t>Photo</w:t>
       </w:r>
-      <w:proofErr w:type="gramEnd"/>
       <w:r>
         <w:t>. But you can’t put @: inside an HTML tag. For some reason that causes an error</w:t>
       </w:r>
@@ -1479,40 +895,11 @@
           <w:numId w:val="5"/>
         </w:numPr>
       </w:pPr>
-      <w:proofErr w:type="gramStart"/>
-      <w:r>
-        <w:t>@</w:t>
-      </w:r>
-      <w:proofErr w:type="spellStart"/>
-      <w:r>
-        <w:t>Url.Content</w:t>
-      </w:r>
-      <w:proofErr w:type="spellEnd"/>
-      <w:r>
-        <w:t>(</w:t>
-      </w:r>
-      <w:proofErr w:type="gramEnd"/>
-      <w:r>
-        <w:t>&lt;some path relative t</w:t>
-      </w:r>
-      <w:r>
-        <w:t xml:space="preserve">o root&gt;) can be used in </w:t>
-      </w:r>
-      <w:proofErr w:type="spellStart"/>
-      <w:r>
-        <w:t>hrefs</w:t>
-      </w:r>
-      <w:proofErr w:type="spellEnd"/>
-      <w:r>
-        <w:t xml:space="preserve"> or </w:t>
-      </w:r>
-      <w:proofErr w:type="spellStart"/>
-      <w:r>
-        <w:t>src</w:t>
-      </w:r>
-      <w:proofErr w:type="spellEnd"/>
-      <w:r>
-        <w:t xml:space="preserve"> fields of html tags to get the right path of the file or the link you want. Read more about it here: </w:t>
+      <w:r>
+        <w:t>@Url.Content(&lt;some path relative t</w:t>
+      </w:r>
+      <w:r>
+        <w:t xml:space="preserve">o root&gt;) can be used in hrefs or src fields of html tags to get the right path of the file or the link you want. Read more about it here: </w:t>
       </w:r>
       <w:hyperlink r:id="rId7" w:history="1">
         <w:r>
@@ -1556,68 +943,31 @@
         <w:t>views</w:t>
       </w:r>
       <w:r>
-        <w:t xml:space="preserve"> are set in _</w:t>
-      </w:r>
-      <w:proofErr w:type="spellStart"/>
-      <w:r>
-        <w:t>ViewStart.cshtml</w:t>
-      </w:r>
-      <w:proofErr w:type="spellEnd"/>
-      <w:r>
-        <w:t xml:space="preserve"> in Views folder. In this file, there’s just a code block that sets the “Layout” property. By default, this property is set to ~/Views/Shared/_</w:t>
-      </w:r>
-      <w:proofErr w:type="spellStart"/>
-      <w:r>
-        <w:t>Layout.cshtml</w:t>
-      </w:r>
-      <w:proofErr w:type="spellEnd"/>
-    </w:p>
-    <w:p>
-      <w:pPr>
-        <w:pStyle w:val="ListParagraph"/>
-        <w:numPr>
-          <w:ilvl w:val="1"/>
-          <w:numId w:val="5"/>
-        </w:numPr>
-      </w:pPr>
-      <w:r>
-        <w:t>However, if you wanted the views of a certain controller to use a different layout, you can just copy the _</w:t>
-      </w:r>
-      <w:proofErr w:type="spellStart"/>
-      <w:r>
-        <w:t>ViewStart.cshtml</w:t>
-      </w:r>
-      <w:proofErr w:type="spellEnd"/>
-      <w:r>
-        <w:t xml:space="preserve"> file and put it in the Views folder corresponding to that controller</w:t>
-      </w:r>
-    </w:p>
-    <w:p>
-      <w:pPr>
-        <w:pStyle w:val="ListParagraph"/>
-        <w:numPr>
-          <w:ilvl w:val="1"/>
-          <w:numId w:val="5"/>
-        </w:numPr>
-      </w:pPr>
-      <w:r>
-        <w:t xml:space="preserve">If you </w:t>
-      </w:r>
-      <w:proofErr w:type="spellStart"/>
-      <w:r>
-        <w:t>wanna</w:t>
-      </w:r>
-      <w:proofErr w:type="spellEnd"/>
-      <w:r>
-        <w:t xml:space="preserve"> set the Layout only for a specific view file, then you can specify the Layout property in the code block at the top. You can just do: </w:t>
-      </w:r>
-      <w:proofErr w:type="gramStart"/>
-      <w:r>
-        <w:t>@{</w:t>
-      </w:r>
-      <w:proofErr w:type="gramEnd"/>
-      <w:r>
-        <w:t xml:space="preserve">Layout = “whatever”}. </w:t>
+        <w:t xml:space="preserve"> are set in _ViewStart.cshtml in Views folder. In this file, there’s just a code block that sets the “Layout” property. By default, this property is set to ~/Views/Shared/_Layout.cshtml</w:t>
+      </w:r>
+    </w:p>
+    <w:p>
+      <w:pPr>
+        <w:pStyle w:val="ListParagraph"/>
+        <w:numPr>
+          <w:ilvl w:val="1"/>
+          <w:numId w:val="5"/>
+        </w:numPr>
+      </w:pPr>
+      <w:r>
+        <w:t>However, if you wanted the views of a certain controller to use a different layout, you can just copy the _ViewStart.cshtml file and put it in the Views folder corresponding to that controller</w:t>
+      </w:r>
+    </w:p>
+    <w:p>
+      <w:pPr>
+        <w:pStyle w:val="ListParagraph"/>
+        <w:numPr>
+          <w:ilvl w:val="1"/>
+          <w:numId w:val="5"/>
+        </w:numPr>
+      </w:pPr>
+      <w:r>
+        <w:t xml:space="preserve">If you wanna set the Layout only for a specific view file, then you can specify the Layout property in the code block at the top. You can just do: @{Layout = “whatever”}. </w:t>
       </w:r>
     </w:p>
     <w:p>
@@ -1665,23 +1015,58 @@
         </w:numPr>
       </w:pPr>
       <w:r>
+        <w:t>@RenderSection(“name of section”,required: &lt;false or true&gt;)</w:t>
+      </w:r>
+    </w:p>
+    <w:p>
+      <w:pPr>
+        <w:pStyle w:val="ListParagraph"/>
+        <w:numPr>
+          <w:ilvl w:val="2"/>
+          <w:numId w:val="5"/>
+        </w:numPr>
+      </w:pPr>
+      <w:r>
+        <w:t xml:space="preserve">Then, in your view, you can do </w:t>
+      </w:r>
+    </w:p>
+    <w:p>
+      <w:pPr>
+        <w:pStyle w:val="ListParagraph"/>
+        <w:numPr>
+          <w:ilvl w:val="3"/>
+          <w:numId w:val="5"/>
+        </w:numPr>
+      </w:pPr>
+      <w:r>
+        <w:t xml:space="preserve">@section name of section { code / html } </w:t>
+      </w:r>
+    </w:p>
+    <w:p>
+      <w:pPr>
+        <w:pStyle w:val="ListParagraph"/>
+        <w:numPr>
+          <w:ilvl w:val="2"/>
+          <w:numId w:val="5"/>
+        </w:numPr>
+      </w:pPr>
+      <w:r>
+        <w:t xml:space="preserve">If you set required:false, then it won’t matter if you don’t include the section in your view. If you set required:true, then ASP.NET MVC will throw an error if you don’t. </w:t>
+      </w:r>
+    </w:p>
+    <w:p>
+      <w:pPr>
+        <w:pStyle w:val="ListParagraph"/>
+        <w:numPr>
+          <w:ilvl w:val="1"/>
+          <w:numId w:val="5"/>
+        </w:numPr>
+      </w:pPr>
+      <w:r>
         <w:t>@</w:t>
       </w:r>
-      <w:proofErr w:type="spellStart"/>
-      <w:r>
-        <w:t>RenderSection</w:t>
-      </w:r>
-      <w:proofErr w:type="spellEnd"/>
-      <w:r>
-        <w:t xml:space="preserve">(“name of </w:t>
-      </w:r>
-      <w:proofErr w:type="spellStart"/>
-      <w:r>
-        <w:t>section”,required</w:t>
-      </w:r>
-      <w:proofErr w:type="spellEnd"/>
-      <w:r>
-        <w:t>: &lt;false or true&gt;)</w:t>
+      <w:r>
+        <w:t>RenderBody</w:t>
       </w:r>
     </w:p>
     <w:p>
@@ -1693,7 +1078,31 @@
         </w:numPr>
       </w:pPr>
       <w:r>
-        <w:t xml:space="preserve">Then, in your view, you can do </w:t>
+        <w:t xml:space="preserve">The @RenderBody() in your layout is where the code from your view is injected. </w:t>
+      </w:r>
+    </w:p>
+    <w:p>
+      <w:pPr>
+        <w:pStyle w:val="ListParagraph"/>
+        <w:numPr>
+          <w:ilvl w:val="1"/>
+          <w:numId w:val="5"/>
+        </w:numPr>
+      </w:pPr>
+      <w:r>
+        <w:t>HTML Helpers</w:t>
+      </w:r>
+    </w:p>
+    <w:p>
+      <w:pPr>
+        <w:pStyle w:val="ListParagraph"/>
+        <w:numPr>
+          <w:ilvl w:val="2"/>
+          <w:numId w:val="5"/>
+        </w:numPr>
+      </w:pPr>
+      <w:r>
+        <w:t>@Html.ActionLink(“link text”, “action name”, “controller”), @Html.ActionLink(“link text”, “action name”, new { id = 2, …})</w:t>
       </w:r>
     </w:p>
     <w:p>
@@ -1705,7 +1114,7 @@
         </w:numPr>
       </w:pPr>
       <w:r>
-        <w:t xml:space="preserve">@section name of section { code / html } </w:t>
+        <w:t>The second one is used within a view file, and the controller is set to the controller whose action this view is for</w:t>
       </w:r>
     </w:p>
     <w:p>
@@ -1717,118 +1126,7 @@
         </w:numPr>
       </w:pPr>
       <w:r>
-        <w:t xml:space="preserve">If you set </w:t>
-      </w:r>
-      <w:proofErr w:type="spellStart"/>
-      <w:r>
-        <w:t>required</w:t>
-      </w:r>
-      <w:proofErr w:type="gramStart"/>
-      <w:r>
-        <w:t>:false</w:t>
-      </w:r>
-      <w:proofErr w:type="spellEnd"/>
-      <w:proofErr w:type="gramEnd"/>
-      <w:r>
-        <w:t xml:space="preserve">, then it won’t matter if you don’t include the section in your view. If you set </w:t>
-      </w:r>
-      <w:proofErr w:type="spellStart"/>
-      <w:r>
-        <w:t>required</w:t>
-      </w:r>
-      <w:proofErr w:type="gramStart"/>
-      <w:r>
-        <w:t>:true</w:t>
-      </w:r>
-      <w:proofErr w:type="spellEnd"/>
-      <w:proofErr w:type="gramEnd"/>
-      <w:r>
-        <w:t xml:space="preserve">, then ASP.NET MVC will throw an error if you don’t. </w:t>
-      </w:r>
-    </w:p>
-    <w:p>
-      <w:pPr>
-        <w:pStyle w:val="ListParagraph"/>
-        <w:numPr>
-          <w:ilvl w:val="1"/>
-          <w:numId w:val="5"/>
-        </w:numPr>
-      </w:pPr>
-      <w:r>
-        <w:t>@</w:t>
-      </w:r>
-      <w:proofErr w:type="spellStart"/>
-      <w:r>
-        <w:t>RenderBody</w:t>
-      </w:r>
-      <w:proofErr w:type="spellEnd"/>
-    </w:p>
-    <w:p>
-      <w:pPr>
-        <w:pStyle w:val="ListParagraph"/>
-        <w:numPr>
-          <w:ilvl w:val="2"/>
-          <w:numId w:val="5"/>
-        </w:numPr>
-      </w:pPr>
-      <w:r>
-        <w:t xml:space="preserve">The </w:t>
-      </w:r>
-      <w:proofErr w:type="gramStart"/>
-      <w:r>
-        <w:t>@</w:t>
-      </w:r>
-      <w:proofErr w:type="spellStart"/>
-      <w:r>
-        <w:t>RenderBody</w:t>
-      </w:r>
-      <w:proofErr w:type="spellEnd"/>
-      <w:r>
-        <w:t>(</w:t>
-      </w:r>
-      <w:proofErr w:type="gramEnd"/>
-      <w:r>
-        <w:t xml:space="preserve">) in your layout is where the code from your view is injected. </w:t>
-      </w:r>
-    </w:p>
-    <w:p>
-      <w:pPr>
-        <w:pStyle w:val="ListParagraph"/>
-        <w:numPr>
-          <w:ilvl w:val="1"/>
-          <w:numId w:val="5"/>
-        </w:numPr>
-      </w:pPr>
-      <w:r>
-        <w:t>HTML Helpers</w:t>
-      </w:r>
-    </w:p>
-    <w:p>
-      <w:pPr>
-        <w:pStyle w:val="ListParagraph"/>
-        <w:numPr>
-          <w:ilvl w:val="2"/>
-          <w:numId w:val="5"/>
-        </w:numPr>
-      </w:pPr>
-      <w:r>
-        <w:t>@</w:t>
-      </w:r>
-      <w:proofErr w:type="spellStart"/>
-      <w:r>
-        <w:t>Html.ActionLink</w:t>
-      </w:r>
-      <w:proofErr w:type="spellEnd"/>
-      <w:r>
-        <w:t>(“link text”, “action name”, “controller”), @</w:t>
-      </w:r>
-      <w:proofErr w:type="spellStart"/>
-      <w:r>
-        <w:t>Html.ActionLink</w:t>
-      </w:r>
-      <w:proofErr w:type="spellEnd"/>
-      <w:r>
-        <w:t>(“link text”, “action name”, new { id = 2, …})</w:t>
+        <w:t>@Html.BeginForm()</w:t>
       </w:r>
     </w:p>
     <w:p>
@@ -1840,27 +1138,22 @@
         </w:numPr>
       </w:pPr>
       <w:r>
-        <w:t>The second one is used within a view file, and the controller is set to the controller whose action this view is for</w:t>
-      </w:r>
-    </w:p>
-    <w:p>
-      <w:pPr>
-        <w:pStyle w:val="ListParagraph"/>
-        <w:numPr>
-          <w:ilvl w:val="2"/>
-          <w:numId w:val="5"/>
-        </w:numPr>
-      </w:pPr>
-      <w:r>
-        <w:t>@</w:t>
-      </w:r>
-      <w:proofErr w:type="spellStart"/>
-      <w:r>
-        <w:t>Html.BeginForm</w:t>
-      </w:r>
-      <w:proofErr w:type="spellEnd"/>
-      <w:r>
-        <w:t>()</w:t>
+        <w:t>C</w:t>
+      </w:r>
+      <w:r>
+        <w:t>reates a form tag with</w:t>
+      </w:r>
+      <w:r>
+        <w:t xml:space="preserve"> default</w:t>
+      </w:r>
+      <w:r>
+        <w:t xml:space="preserve"> method = post and action = the url of curr</w:t>
+      </w:r>
+      <w:r>
+        <w:t xml:space="preserve">ent page. You can pass in the url and method you want. </w:t>
+      </w:r>
+      <w:r>
+        <w:t xml:space="preserve"> </w:t>
       </w:r>
     </w:p>
     <w:p>
@@ -1872,42 +1165,7 @@
         </w:numPr>
       </w:pPr>
       <w:r>
-        <w:t>C</w:t>
-      </w:r>
-      <w:r>
-        <w:t>reates a form tag with</w:t>
-      </w:r>
-      <w:r>
-        <w:t xml:space="preserve"> default</w:t>
-      </w:r>
-      <w:r>
-        <w:t xml:space="preserve"> method = post and action = the </w:t>
-      </w:r>
-      <w:proofErr w:type="spellStart"/>
-      <w:proofErr w:type="gramStart"/>
-      <w:r>
-        <w:t>url</w:t>
-      </w:r>
-      <w:proofErr w:type="spellEnd"/>
-      <w:proofErr w:type="gramEnd"/>
-      <w:r>
-        <w:t xml:space="preserve"> of curr</w:t>
-      </w:r>
-      <w:r>
-        <w:t xml:space="preserve">ent page. You can pass in the </w:t>
-      </w:r>
-      <w:proofErr w:type="spellStart"/>
-      <w:proofErr w:type="gramStart"/>
-      <w:r>
-        <w:t>url</w:t>
-      </w:r>
-      <w:proofErr w:type="spellEnd"/>
-      <w:proofErr w:type="gramEnd"/>
-      <w:r>
-        <w:t xml:space="preserve"> and method you want. </w:t>
-      </w:r>
-      <w:r>
-        <w:t xml:space="preserve"> </w:t>
+        <w:t>@Html.LabelFor, @Html.HiddenFor, @Html.EditorFor (for this one, Razor figures out which kind of textbox (input type=”text” or textarea) will be the most appropriate.)</w:t>
       </w:r>
     </w:p>
     <w:p>
@@ -1919,96 +1177,101 @@
         </w:numPr>
       </w:pPr>
       <w:r>
-        <w:t>@</w:t>
-      </w:r>
-      <w:proofErr w:type="spellStart"/>
-      <w:r>
-        <w:t>Html.LabelFor</w:t>
-      </w:r>
-      <w:proofErr w:type="spellEnd"/>
-      <w:r>
-        <w:t>, @</w:t>
-      </w:r>
-      <w:proofErr w:type="spellStart"/>
-      <w:r>
-        <w:t>Html.HiddenFor</w:t>
-      </w:r>
-      <w:proofErr w:type="spellEnd"/>
-      <w:r>
-        <w:t>, @</w:t>
-      </w:r>
-      <w:proofErr w:type="spellStart"/>
-      <w:r>
-        <w:t>Html.EditorFor</w:t>
-      </w:r>
-      <w:proofErr w:type="spellEnd"/>
-      <w:r>
-        <w:t xml:space="preserve"> (for this one, Razor figures out which kind of textbox (input type=”text” or </w:t>
-      </w:r>
-      <w:proofErr w:type="spellStart"/>
-      <w:r>
-        <w:t>tex</w:t>
+        <w:t xml:space="preserve">When you submit this form, you can use TryUpdateModel in the HttpPost version of the action corresponding to this view and pass in the model you wanna update, and it’ll automatically grab the data </w:t>
+      </w:r>
+      <w:r>
+        <w:lastRenderedPageBreak/>
+        <w:t xml:space="preserve">submitted in this form and return True if the updating was successful. If not, it’ll return False. </w:t>
+      </w:r>
+    </w:p>
+    <w:p>
+      <w:pPr>
+        <w:pStyle w:val="ListParagraph"/>
+        <w:numPr>
+          <w:ilvl w:val="0"/>
+          <w:numId w:val="5"/>
+        </w:numPr>
+      </w:pPr>
+      <w:r>
+        <w:t>Partials</w:t>
+      </w:r>
+    </w:p>
+    <w:p>
+      <w:pPr>
+        <w:pStyle w:val="ListParagraph"/>
+        <w:numPr>
+          <w:ilvl w:val="1"/>
+          <w:numId w:val="5"/>
+        </w:numPr>
+      </w:pPr>
+      <w:r>
+        <w:t xml:space="preserve">You can create partials to re-use code (just as in Rails) by creating them either in the views folder corresponding to your controller, or in the Shared folder. In the latter approach, the partial is available in every view in the application. In the former approach, the partial is only available in other views corresponding to the controller. </w:t>
+      </w:r>
+    </w:p>
+    <w:p>
+      <w:pPr>
+        <w:pStyle w:val="ListParagraph"/>
+        <w:numPr>
+          <w:ilvl w:val="1"/>
+          <w:numId w:val="5"/>
+        </w:numPr>
+      </w:pPr>
+      <w:r>
+        <w:t>You create a partial by Add &gt; View &gt; ‘Create as a partial view’</w:t>
+      </w:r>
+    </w:p>
+    <w:p>
+      <w:pPr>
+        <w:pStyle w:val="ListParagraph"/>
+        <w:numPr>
+          <w:ilvl w:val="1"/>
+          <w:numId w:val="5"/>
+        </w:numPr>
+      </w:pPr>
+      <w:r>
+        <w:t xml:space="preserve">Refer to code in </w:t>
+      </w:r>
+      <w:r>
+        <w:t>Photos/_Photo.cshtml and Photos/Index.cshtml to see how to deploy partials and how to pass information to them</w:t>
+      </w:r>
+    </w:p>
+    <w:p>
+      <w:pPr>
+        <w:pStyle w:val="ListParagraph"/>
+        <w:numPr>
+          <w:ilvl w:val="0"/>
+          <w:numId w:val="5"/>
+        </w:numPr>
+      </w:pPr>
+      <w:r>
+        <w:t>@Html.Action</w:t>
+      </w:r>
+    </w:p>
+    <w:p>
+      <w:pPr>
+        <w:pStyle w:val="ListParagraph"/>
+        <w:numPr>
+          <w:ilvl w:val="1"/>
+          <w:numId w:val="5"/>
+        </w:numPr>
+      </w:pPr>
+      <w:r>
+        <w:t>Placing this somewhere causes ASP.NET MVC to issue a child request to the action of a controller and place the output of that action wherever the @Html.Action is called. Again, refer to code in Photos/LatestPhoto action and Shared/_Layout.cshtml</w:t>
+      </w:r>
+    </w:p>
+    <w:p>
+      <w:pPr>
+        <w:pStyle w:val="ListParagraph"/>
+        <w:numPr>
+          <w:ilvl w:val="1"/>
+          <w:numId w:val="5"/>
+        </w:numPr>
+      </w:pPr>
+      <w:r>
+        <w:t xml:space="preserve">Note: Like any other action, if this action is accessed via the url Photos/LatestPhoto, you’ll get the result of that action to the browser. But if you don’t want that to happen and you only want to display the output of this action in your view and not individually, you can put the [ChildActionOnly] attribute over your action. </w:t>
       </w:r>
       <w:bookmarkStart w:id="0" w:name="_GoBack"/>
       <w:bookmarkEnd w:id="0"/>
-      <w:r>
-        <w:t>tarea</w:t>
-      </w:r>
-      <w:proofErr w:type="spellEnd"/>
-      <w:r>
-        <w:t>) will be the most appropriate.)</w:t>
-      </w:r>
-    </w:p>
-    <w:p>
-      <w:pPr>
-        <w:pStyle w:val="ListParagraph"/>
-        <w:numPr>
-          <w:ilvl w:val="3"/>
-          <w:numId w:val="5"/>
-        </w:numPr>
-      </w:pPr>
-      <w:r>
-        <w:t xml:space="preserve">When you submit this form, you can use </w:t>
-      </w:r>
-      <w:proofErr w:type="spellStart"/>
-      <w:r>
-        <w:t>TryUpdateModel</w:t>
-      </w:r>
-      <w:proofErr w:type="spellEnd"/>
-      <w:r>
-        <w:t xml:space="preserve"> in the </w:t>
-      </w:r>
-      <w:proofErr w:type="spellStart"/>
-      <w:r>
-        <w:t>HttpPost</w:t>
-      </w:r>
-      <w:proofErr w:type="spellEnd"/>
-      <w:r>
-        <w:t xml:space="preserve"> version of the action corresponding to this view and pass in the model you </w:t>
-      </w:r>
-      <w:proofErr w:type="spellStart"/>
-      <w:r>
-        <w:t>wanna</w:t>
-      </w:r>
-      <w:proofErr w:type="spellEnd"/>
-      <w:r>
-        <w:t xml:space="preserve"> update, and it’ll automatically grab the data </w:t>
-      </w:r>
-      <w:r>
-        <w:lastRenderedPageBreak/>
-        <w:t xml:space="preserve">submitted in this form and return </w:t>
-      </w:r>
-      <w:proofErr w:type="gramStart"/>
-      <w:r>
-        <w:t>True</w:t>
-      </w:r>
-      <w:proofErr w:type="gramEnd"/>
-      <w:r>
-        <w:t xml:space="preserve"> if the updating was successful. If not, it’ll return False</w:t>
-      </w:r>
-      <w:r>
-        <w:t xml:space="preserve">. </w:t>
-      </w:r>
     </w:p>
     <w:sectPr>
       <w:pgSz w:w="12240" w:h="15840"/>

</xml_diff>

<commit_message>
Data - Setting up database as per Code First Approach + Setting up, creating, and running Migrations
</commit_message>
<xml_diff>
--- a/Review (Autosaved).docx
+++ b/Review (Autosaved).docx
@@ -1270,8 +1270,153 @@
       <w:r>
         <w:t xml:space="preserve">Note: Like any other action, if this action is accessed via the url Photos/LatestPhoto, you’ll get the result of that action to the browser. But if you don’t want that to happen and you only want to display the output of this action in your view and not individually, you can put the [ChildActionOnly] attribute over your action. </w:t>
       </w:r>
+    </w:p>
+    <w:p>
+      <w:r>
+        <w:rPr>
+          <w:b/>
+        </w:rPr>
+        <w:t>Data</w:t>
+      </w:r>
+    </w:p>
+    <w:p>
+      <w:pPr>
+        <w:pStyle w:val="ListParagraph"/>
+        <w:numPr>
+          <w:ilvl w:val="0"/>
+          <w:numId w:val="7"/>
+        </w:numPr>
+      </w:pPr>
+      <w:r>
+        <w:t>Code First</w:t>
+      </w:r>
+    </w:p>
+    <w:p>
+      <w:pPr>
+        <w:pStyle w:val="ListParagraph"/>
+        <w:numPr>
+          <w:ilvl w:val="1"/>
+          <w:numId w:val="7"/>
+        </w:numPr>
+      </w:pPr>
+      <w:r>
+        <w:t xml:space="preserve">You create a class in your Models folder that derives from DbContext in System.Data.Entity namespace, and you list DbSets of each of the models you specified in that folder. </w:t>
+      </w:r>
+    </w:p>
+    <w:p>
+      <w:pPr>
+        <w:pStyle w:val="ListParagraph"/>
+        <w:numPr>
+          <w:ilvl w:val="1"/>
+          <w:numId w:val="7"/>
+        </w:numPr>
+      </w:pPr>
+      <w:r>
+        <w:t>Then, you create an instance of the database in your controller, and when that controller executes, a database will be created for you automatically.</w:t>
+      </w:r>
+    </w:p>
+    <w:p>
+      <w:pPr>
+        <w:pStyle w:val="ListParagraph"/>
+        <w:numPr>
+          <w:ilvl w:val="1"/>
+          <w:numId w:val="7"/>
+        </w:numPr>
+      </w:pPr>
+      <w:r>
+        <w:t>To connect to this database, go to View &gt; Database Explorer &gt; Data Connections. Right click on Data Connections and click Add Connection. Click Change and choose Microsoft SQL Server, and specify the name of the server and choose the &lt;Application&gt;.Models.&lt;ApplicationDb&gt; database. (In your case, the server is NBDEV\sqlexpress)</w:t>
+      </w:r>
       <w:bookmarkStart w:id="0" w:name="_GoBack"/>
       <w:bookmarkEnd w:id="0"/>
+    </w:p>
+    <w:p>
+      <w:pPr>
+        <w:pStyle w:val="ListParagraph"/>
+        <w:numPr>
+          <w:ilvl w:val="0"/>
+          <w:numId w:val="7"/>
+        </w:numPr>
+      </w:pPr>
+      <w:r>
+        <w:t>Migrations</w:t>
+      </w:r>
+    </w:p>
+    <w:p>
+      <w:pPr>
+        <w:pStyle w:val="ListParagraph"/>
+        <w:numPr>
+          <w:ilvl w:val="1"/>
+          <w:numId w:val="7"/>
+        </w:numPr>
+      </w:pPr>
+      <w:hyperlink r:id="rId8" w:history="1">
+        <w:r>
+          <w:rPr>
+            <w:rStyle w:val="Hyperlink"/>
+          </w:rPr>
+          <w:t>http://msdn.microsoft.com/en-us/data/jj591621</w:t>
+        </w:r>
+      </w:hyperlink>
+    </w:p>
+    <w:p>
+      <w:pPr>
+        <w:pStyle w:val="ListParagraph"/>
+        <w:numPr>
+          <w:ilvl w:val="1"/>
+          <w:numId w:val="7"/>
+        </w:numPr>
+      </w:pPr>
+      <w:r>
+        <w:t xml:space="preserve">To enable migrations, go to Tools &gt; Library Package Manager &gt; Package Manager Console, and type: </w:t>
+      </w:r>
+    </w:p>
+    <w:p>
+      <w:pPr>
+        <w:pStyle w:val="ListParagraph"/>
+        <w:numPr>
+          <w:ilvl w:val="2"/>
+          <w:numId w:val="7"/>
+        </w:numPr>
+      </w:pPr>
+      <w:r>
+        <w:t xml:space="preserve">Enable-Migrations -ContextTypeName </w:t>
+      </w:r>
+      <w:r>
+        <w:t>&lt;Application&gt;</w:t>
+      </w:r>
+      <w:r>
+        <w:t>.Models.</w:t>
+      </w:r>
+      <w:r>
+        <w:t>&lt;ApplicationDb&gt;</w:t>
+      </w:r>
+    </w:p>
+    <w:p>
+      <w:pPr>
+        <w:pStyle w:val="ListParagraph"/>
+        <w:numPr>
+          <w:ilvl w:val="2"/>
+          <w:numId w:val="7"/>
+        </w:numPr>
+      </w:pPr>
+      <w:r>
+        <w:t xml:space="preserve">The above will create a folder called Migrations and put </w:t>
+      </w:r>
+      <w:r>
+        <w:t xml:space="preserve">a Configuration file in it. </w:t>
+      </w:r>
+    </w:p>
+    <w:p>
+      <w:pPr>
+        <w:pStyle w:val="ListParagraph"/>
+        <w:numPr>
+          <w:ilvl w:val="1"/>
+          <w:numId w:val="7"/>
+        </w:numPr>
+      </w:pPr>
+      <w:r>
+        <w:t>To create a new migration, run Add-Migration &lt;MigrationName&gt; from the Package Manager Console. To apply this migration, run Update-Database from the Package Manager Console</w:t>
+      </w:r>
     </w:p>
     <w:sectPr>
       <w:pgSz w:w="12240" w:h="15840"/>
@@ -1512,6 +1657,119 @@
     </w:lvl>
   </w:abstractNum>
   <w:abstractNum w:abstractNumId="2">
+    <w:nsid w:val="28504446"/>
+    <w:multiLevelType w:val="hybridMultilevel"/>
+    <w:tmpl w:val="04B03BF8"/>
+    <w:lvl w:ilvl="0" w:tplc="04090001">
+      <w:start w:val="1"/>
+      <w:numFmt w:val="bullet"/>
+      <w:lvlText w:val=""/>
+      <w:lvlJc w:val="left"/>
+      <w:pPr>
+        <w:ind w:left="720" w:hanging="360"/>
+      </w:pPr>
+      <w:rPr>
+        <w:rFonts w:ascii="Symbol" w:hAnsi="Symbol" w:hint="default"/>
+      </w:rPr>
+    </w:lvl>
+    <w:lvl w:ilvl="1" w:tplc="04090003">
+      <w:start w:val="1"/>
+      <w:numFmt w:val="bullet"/>
+      <w:lvlText w:val="o"/>
+      <w:lvlJc w:val="left"/>
+      <w:pPr>
+        <w:ind w:left="1440" w:hanging="360"/>
+      </w:pPr>
+      <w:rPr>
+        <w:rFonts w:ascii="Courier New" w:hAnsi="Courier New" w:cs="Courier New" w:hint="default"/>
+      </w:rPr>
+    </w:lvl>
+    <w:lvl w:ilvl="2" w:tplc="04090005">
+      <w:start w:val="1"/>
+      <w:numFmt w:val="bullet"/>
+      <w:lvlText w:val=""/>
+      <w:lvlJc w:val="left"/>
+      <w:pPr>
+        <w:ind w:left="2160" w:hanging="360"/>
+      </w:pPr>
+      <w:rPr>
+        <w:rFonts w:ascii="Wingdings" w:hAnsi="Wingdings" w:hint="default"/>
+      </w:rPr>
+    </w:lvl>
+    <w:lvl w:ilvl="3" w:tplc="04090001" w:tentative="1">
+      <w:start w:val="1"/>
+      <w:numFmt w:val="bullet"/>
+      <w:lvlText w:val=""/>
+      <w:lvlJc w:val="left"/>
+      <w:pPr>
+        <w:ind w:left="2880" w:hanging="360"/>
+      </w:pPr>
+      <w:rPr>
+        <w:rFonts w:ascii="Symbol" w:hAnsi="Symbol" w:hint="default"/>
+      </w:rPr>
+    </w:lvl>
+    <w:lvl w:ilvl="4" w:tplc="04090003" w:tentative="1">
+      <w:start w:val="1"/>
+      <w:numFmt w:val="bullet"/>
+      <w:lvlText w:val="o"/>
+      <w:lvlJc w:val="left"/>
+      <w:pPr>
+        <w:ind w:left="3600" w:hanging="360"/>
+      </w:pPr>
+      <w:rPr>
+        <w:rFonts w:ascii="Courier New" w:hAnsi="Courier New" w:cs="Courier New" w:hint="default"/>
+      </w:rPr>
+    </w:lvl>
+    <w:lvl w:ilvl="5" w:tplc="04090005" w:tentative="1">
+      <w:start w:val="1"/>
+      <w:numFmt w:val="bullet"/>
+      <w:lvlText w:val=""/>
+      <w:lvlJc w:val="left"/>
+      <w:pPr>
+        <w:ind w:left="4320" w:hanging="360"/>
+      </w:pPr>
+      <w:rPr>
+        <w:rFonts w:ascii="Wingdings" w:hAnsi="Wingdings" w:hint="default"/>
+      </w:rPr>
+    </w:lvl>
+    <w:lvl w:ilvl="6" w:tplc="04090001" w:tentative="1">
+      <w:start w:val="1"/>
+      <w:numFmt w:val="bullet"/>
+      <w:lvlText w:val=""/>
+      <w:lvlJc w:val="left"/>
+      <w:pPr>
+        <w:ind w:left="5040" w:hanging="360"/>
+      </w:pPr>
+      <w:rPr>
+        <w:rFonts w:ascii="Symbol" w:hAnsi="Symbol" w:hint="default"/>
+      </w:rPr>
+    </w:lvl>
+    <w:lvl w:ilvl="7" w:tplc="04090003" w:tentative="1">
+      <w:start w:val="1"/>
+      <w:numFmt w:val="bullet"/>
+      <w:lvlText w:val="o"/>
+      <w:lvlJc w:val="left"/>
+      <w:pPr>
+        <w:ind w:left="5760" w:hanging="360"/>
+      </w:pPr>
+      <w:rPr>
+        <w:rFonts w:ascii="Courier New" w:hAnsi="Courier New" w:cs="Courier New" w:hint="default"/>
+      </w:rPr>
+    </w:lvl>
+    <w:lvl w:ilvl="8" w:tplc="04090005" w:tentative="1">
+      <w:start w:val="1"/>
+      <w:numFmt w:val="bullet"/>
+      <w:lvlText w:val=""/>
+      <w:lvlJc w:val="left"/>
+      <w:pPr>
+        <w:ind w:left="6480" w:hanging="360"/>
+      </w:pPr>
+      <w:rPr>
+        <w:rFonts w:ascii="Wingdings" w:hAnsi="Wingdings" w:hint="default"/>
+      </w:rPr>
+    </w:lvl>
+  </w:abstractNum>
+  <w:abstractNum w:abstractNumId="3">
     <w:nsid w:val="2A983DEF"/>
     <w:multiLevelType w:val="hybridMultilevel"/>
     <w:tmpl w:val="17CA1388"/>
@@ -1624,7 +1882,7 @@
       </w:rPr>
     </w:lvl>
   </w:abstractNum>
-  <w:abstractNum w:abstractNumId="3">
+  <w:abstractNum w:abstractNumId="4">
     <w:nsid w:val="31A36B3C"/>
     <w:multiLevelType w:val="hybridMultilevel"/>
     <w:tmpl w:val="3E2445A8"/>
@@ -1737,7 +1995,7 @@
       </w:rPr>
     </w:lvl>
   </w:abstractNum>
-  <w:abstractNum w:abstractNumId="4">
+  <w:abstractNum w:abstractNumId="5">
     <w:nsid w:val="59920FDF"/>
     <w:multiLevelType w:val="hybridMultilevel"/>
     <w:tmpl w:val="31F62210"/>
@@ -1850,7 +2108,7 @@
       </w:rPr>
     </w:lvl>
   </w:abstractNum>
-  <w:abstractNum w:abstractNumId="5">
+  <w:abstractNum w:abstractNumId="6">
     <w:nsid w:val="7BD030B2"/>
     <w:multiLevelType w:val="hybridMultilevel"/>
     <w:tmpl w:val="A656CCEA"/>
@@ -1964,22 +2222,25 @@
     </w:lvl>
   </w:abstractNum>
   <w:num w:numId="1">
-    <w:abstractNumId w:val="4"/>
+    <w:abstractNumId w:val="5"/>
   </w:num>
   <w:num w:numId="2">
-    <w:abstractNumId w:val="5"/>
+    <w:abstractNumId w:val="6"/>
   </w:num>
   <w:num w:numId="3">
     <w:abstractNumId w:val="0"/>
   </w:num>
   <w:num w:numId="4">
-    <w:abstractNumId w:val="2"/>
+    <w:abstractNumId w:val="3"/>
   </w:num>
   <w:num w:numId="5">
     <w:abstractNumId w:val="1"/>
   </w:num>
   <w:num w:numId="6">
-    <w:abstractNumId w:val="3"/>
+    <w:abstractNumId w:val="4"/>
+  </w:num>
+  <w:num w:numId="7">
+    <w:abstractNumId w:val="2"/>
   </w:num>
 </w:numbering>
 </file>

</xml_diff>

<commit_message>
Data - Automatic Migrations and the Seed method
</commit_message>
<xml_diff>
--- a/Review (Autosaved).docx
+++ b/Review (Autosaved).docx
@@ -1326,8 +1326,6 @@
       <w:r>
         <w:t>To connect to this database, go to View &gt; Database Explorer &gt; Data Connections. Right click on Data Connections and click Add Connection. Click Change and choose Microsoft SQL Server, and specify the name of the server and choose the &lt;Application&gt;.Models.&lt;ApplicationDb&gt; database. (In your case, the server is NBDEV\sqlexpress)</w:t>
       </w:r>
-      <w:bookmarkStart w:id="0" w:name="_GoBack"/>
-      <w:bookmarkEnd w:id="0"/>
     </w:p>
     <w:p>
       <w:pPr>
@@ -1417,6 +1415,63 @@
       <w:r>
         <w:t>To create a new migration, run Add-Migration &lt;MigrationName&gt; from the Package Manager Console. To apply this migration, run Update-Database from the Package Manager Console</w:t>
       </w:r>
+    </w:p>
+    <w:p>
+      <w:pPr>
+        <w:pStyle w:val="ListParagraph"/>
+        <w:numPr>
+          <w:ilvl w:val="1"/>
+          <w:numId w:val="7"/>
+        </w:numPr>
+      </w:pPr>
+      <w:r>
+        <w:t xml:space="preserve">You can also enable Automatic Migrations in Configuration.cs by setting </w:t>
+      </w:r>
+      <w:r>
+        <w:t>AutomaticMigrationsEnabled</w:t>
+      </w:r>
+      <w:r>
+        <w:t xml:space="preserve"> to true. </w:t>
+      </w:r>
+      <w:r>
+        <w:t xml:space="preserve"> Now every time you make a change to your models, you won’t explicitly have to add new migrations. You can just run Update-Database, and the changes will automatically be applied to the database. </w:t>
+      </w:r>
+    </w:p>
+    <w:p>
+      <w:pPr>
+        <w:pStyle w:val="ListParagraph"/>
+        <w:numPr>
+          <w:ilvl w:val="1"/>
+          <w:numId w:val="7"/>
+        </w:numPr>
+      </w:pPr>
+      <w:r>
+        <w:lastRenderedPageBreak/>
+        <w:t xml:space="preserve">You can also provide some seed data to go every time you </w:t>
+      </w:r>
+      <w:r>
+        <w:t>update</w:t>
+      </w:r>
+      <w:r>
+        <w:t xml:space="preserve"> your database </w:t>
+      </w:r>
+      <w:r>
+        <w:t>using</w:t>
+      </w:r>
+      <w:r>
+        <w:t xml:space="preserve"> the Seed method.</w:t>
+      </w:r>
+      <w:r>
+        <w:t xml:space="preserve"> This is usually used for populating database with some basic static data like postal codes or city names etc.</w:t>
+      </w:r>
+      <w:r>
+        <w:t xml:space="preserve"> </w:t>
+      </w:r>
+      <w:r>
+        <w:t>Check out the code in Seed method of Migrations/Configuration.cs to see an exmaple</w:t>
+      </w:r>
+      <w:bookmarkStart w:id="0" w:name="_GoBack"/>
+      <w:bookmarkEnd w:id="0"/>
     </w:p>
     <w:sectPr>
       <w:pgSz w:w="12240" w:h="15840"/>

</xml_diff>

<commit_message>
Data - LINQ - Comprehension Query Syntax + ViewModels for combining data from two different models
</commit_message>
<xml_diff>
--- a/Review (Autosaved).docx
+++ b/Review (Autosaved).docx
@@ -3,12 +3,14 @@
 <w:document xmlns:wpc="http://schemas.microsoft.com/office/word/2010/wordprocessingCanvas" xmlns:mc="http://schemas.openxmlformats.org/markup-compatibility/2006" xmlns:o="urn:schemas-microsoft-com:office:office" xmlns:r="http://schemas.openxmlformats.org/officeDocument/2006/relationships" xmlns:m="http://schemas.openxmlformats.org/officeDocument/2006/math" xmlns:v="urn:schemas-microsoft-com:vml" xmlns:wp14="http://schemas.microsoft.com/office/word/2010/wordprocessingDrawing" xmlns:wp="http://schemas.openxmlformats.org/drawingml/2006/wordprocessingDrawing" xmlns:w10="urn:schemas-microsoft-com:office:word" xmlns:w="http://schemas.openxmlformats.org/wordprocessingml/2006/main" xmlns:w14="http://schemas.microsoft.com/office/word/2010/wordml" xmlns:w15="http://schemas.microsoft.com/office/word/2012/wordml" xmlns:wpg="http://schemas.microsoft.com/office/word/2010/wordprocessingGroup" xmlns:wpi="http://schemas.microsoft.com/office/word/2010/wordprocessingInk" xmlns:wne="http://schemas.microsoft.com/office/word/2006/wordml" xmlns:wps="http://schemas.microsoft.com/office/word/2010/wordprocessingShape" mc:Ignorable="w14 w15 wp14">
   <w:body>
     <w:p>
+      <w:proofErr w:type="spellStart"/>
       <w:r>
         <w:rPr>
           <w:b/>
         </w:rPr>
         <w:t>PhotoShare</w:t>
       </w:r>
+      <w:proofErr w:type="spellEnd"/>
     </w:p>
     <w:p>
       <w:pPr>
@@ -107,7 +109,15 @@
     </w:p>
     <w:p>
       <w:r>
-        <w:t>In your action, create a model object, and do return View(model). Then in your view, put this at the top:</w:t>
+        <w:t xml:space="preserve">In your action, create a model object, and do return </w:t>
+      </w:r>
+      <w:proofErr w:type="gramStart"/>
+      <w:r>
+        <w:t>View(</w:t>
+      </w:r>
+      <w:proofErr w:type="gramEnd"/>
+      <w:r>
+        <w:t>model). Then in your view, put this at the top:</w:t>
       </w:r>
     </w:p>
     <w:p>
@@ -118,10 +128,23 @@
         <w:t>&lt;Application&gt;</w:t>
       </w:r>
       <w:r>
-        <w:t>.Models.</w:t>
-      </w:r>
-      <w:r>
-        <w:t>&lt;ModelName&gt;</w:t>
+        <w:t>.Models</w:t>
+      </w:r>
+      <w:proofErr w:type="gramStart"/>
+      <w:r>
+        <w:t>.</w:t>
+      </w:r>
+      <w:r>
+        <w:t>&lt;</w:t>
+      </w:r>
+      <w:proofErr w:type="spellStart"/>
+      <w:proofErr w:type="gramEnd"/>
+      <w:r>
+        <w:t>ModelName</w:t>
+      </w:r>
+      <w:proofErr w:type="spellEnd"/>
+      <w:r>
+        <w:t>&gt;</w:t>
       </w:r>
     </w:p>
     <w:p>
@@ -139,23 +162,68 @@
     </w:p>
     <w:p>
       <w:r>
-        <w:t>Specify to create a unit testing project at the ‘Type of Application’ tab when you’re creating a new asp.net mvc application</w:t>
-      </w:r>
-    </w:p>
-    <w:p>
-      <w:r>
-        <w:t>See the tests in &lt;Application&gt;.Tests projects, and Run tests by Ctrl+R, A</w:t>
-      </w:r>
-    </w:p>
-    <w:p>
-      <w:r>
-        <w:t>[TestClass], [TestMethod] attributes</w:t>
-      </w:r>
-    </w:p>
-    <w:p>
-      <w:r>
-        <w:t>In each test method, you need to make an instance of the controller, an instance of the action that you’re testing as a ViewResult, and then do some assertions with that ViewResult</w:t>
-      </w:r>
+        <w:t xml:space="preserve">Specify to create a unit testing project at the ‘Type of Application’ tab when you’re creating a new asp.net </w:t>
+      </w:r>
+      <w:proofErr w:type="spellStart"/>
+      <w:r>
+        <w:t>mvc</w:t>
+      </w:r>
+      <w:proofErr w:type="spellEnd"/>
+      <w:r>
+        <w:t xml:space="preserve"> application</w:t>
+      </w:r>
+    </w:p>
+    <w:p>
+      <w:r>
+        <w:t xml:space="preserve">See the tests in &lt;Application&gt;.Tests projects, and Run tests by </w:t>
+      </w:r>
+      <w:proofErr w:type="spellStart"/>
+      <w:r>
+        <w:t>Ctrl+R</w:t>
+      </w:r>
+      <w:proofErr w:type="spellEnd"/>
+      <w:r>
+        <w:t>, A</w:t>
+      </w:r>
+    </w:p>
+    <w:p>
+      <w:r>
+        <w:t>[</w:t>
+      </w:r>
+      <w:proofErr w:type="spellStart"/>
+      <w:r>
+        <w:t>TestClass</w:t>
+      </w:r>
+      <w:proofErr w:type="spellEnd"/>
+      <w:r>
+        <w:t>], [</w:t>
+      </w:r>
+      <w:proofErr w:type="spellStart"/>
+      <w:r>
+        <w:t>TestMethod</w:t>
+      </w:r>
+      <w:proofErr w:type="spellEnd"/>
+      <w:r>
+        <w:t>] attributes</w:t>
+      </w:r>
+    </w:p>
+    <w:p>
+      <w:r>
+        <w:t xml:space="preserve">In each test method, you need to make an instance of the controller, an instance of the action that you’re testing as a </w:t>
+      </w:r>
+      <w:proofErr w:type="spellStart"/>
+      <w:r>
+        <w:t>ViewResult</w:t>
+      </w:r>
+      <w:proofErr w:type="spellEnd"/>
+      <w:r>
+        <w:t xml:space="preserve">, and then do some assertions with that </w:t>
+      </w:r>
+      <w:proofErr w:type="spellStart"/>
+      <w:r>
+        <w:t>ViewResult</w:t>
+      </w:r>
+      <w:proofErr w:type="spellEnd"/>
     </w:p>
     <w:p>
       <w:r>
@@ -167,22 +235,71 @@
     </w:p>
     <w:p>
       <w:r>
-        <w:t>Route table is in App_Start/RouteConfig.cs</w:t>
-      </w:r>
-    </w:p>
-    <w:p>
-      <w:r>
-        <w:t xml:space="preserve">RouteData data structure can be used to access parts of the url. They’re stored by key value pairs. </w:t>
-      </w:r>
-    </w:p>
-    <w:p>
-      <w:r>
-        <w:t>For ex: RouteData[‘controller’] gets you the name of the controller in the URL</w:t>
-      </w:r>
-    </w:p>
-    <w:p>
-      <w:r>
-        <w:t>To define your own routes, you wanna place them above the Default route, because the routes are handled in the order in which they are placed</w:t>
+        <w:t xml:space="preserve">Route table is in </w:t>
+      </w:r>
+      <w:proofErr w:type="spellStart"/>
+      <w:r>
+        <w:t>App_Start</w:t>
+      </w:r>
+      <w:proofErr w:type="spellEnd"/>
+      <w:r>
+        <w:t>/</w:t>
+      </w:r>
+      <w:proofErr w:type="spellStart"/>
+      <w:r>
+        <w:t>RouteConfig.cs</w:t>
+      </w:r>
+      <w:proofErr w:type="spellEnd"/>
+    </w:p>
+    <w:p>
+      <w:proofErr w:type="spellStart"/>
+      <w:r>
+        <w:t>RouteData</w:t>
+      </w:r>
+      <w:proofErr w:type="spellEnd"/>
+      <w:r>
+        <w:t xml:space="preserve"> data structure can be used to access parts of the </w:t>
+      </w:r>
+      <w:proofErr w:type="spellStart"/>
+      <w:proofErr w:type="gramStart"/>
+      <w:r>
+        <w:t>url</w:t>
+      </w:r>
+      <w:proofErr w:type="spellEnd"/>
+      <w:proofErr w:type="gramEnd"/>
+      <w:r>
+        <w:t xml:space="preserve">. They’re stored by key value pairs. </w:t>
+      </w:r>
+    </w:p>
+    <w:p>
+      <w:r>
+        <w:t xml:space="preserve">For ex: </w:t>
+      </w:r>
+      <w:proofErr w:type="spellStart"/>
+      <w:proofErr w:type="gramStart"/>
+      <w:r>
+        <w:t>RouteData</w:t>
+      </w:r>
+      <w:proofErr w:type="spellEnd"/>
+      <w:r>
+        <w:t>[</w:t>
+      </w:r>
+      <w:proofErr w:type="gramEnd"/>
+      <w:r>
+        <w:t>‘controller’] gets you the name of the controller in the URL</w:t>
+      </w:r>
+    </w:p>
+    <w:p>
+      <w:r>
+        <w:t xml:space="preserve">To define your own routes, you </w:t>
+      </w:r>
+      <w:proofErr w:type="spellStart"/>
+      <w:r>
+        <w:t>wanna</w:t>
+      </w:r>
+      <w:proofErr w:type="spellEnd"/>
+      <w:r>
+        <w:t xml:space="preserve"> place them above the Default route, because the routes are handled in the order in which they are placed</w:t>
       </w:r>
     </w:p>
     <w:p>
@@ -195,20 +312,83 @@
     </w:p>
     <w:p>
       <w:r>
-        <w:t xml:space="preserve">If you just wanna send a string back to the browser in an action, just do </w:t>
-      </w:r>
-      <w:r>
-        <w:t>return Content(“&lt;your string&gt;”)</w:t>
-      </w:r>
-    </w:p>
-    <w:p>
-      <w:r>
-        <w:t>If you’ve defined some parameter in your RouteConfig for a url, then you can just access that parameter by passing an argument to your action. So for example, in the photos/search/{tag} , you can pass string tag as an argument to your action method, and its value will be available</w:t>
-      </w:r>
-    </w:p>
-    <w:p>
-      <w:r>
-        <w:t>If you define an argument in your action, it’ll be available as a querystring key. So you could do photos/search?tag=vacation and the value of tag will still be available in your action</w:t>
+        <w:t xml:space="preserve">If you just </w:t>
+      </w:r>
+      <w:proofErr w:type="spellStart"/>
+      <w:r>
+        <w:t>wanna</w:t>
+      </w:r>
+      <w:proofErr w:type="spellEnd"/>
+      <w:r>
+        <w:t xml:space="preserve"> send a string back to the browser in an action, just do </w:t>
+      </w:r>
+      <w:r>
+        <w:t xml:space="preserve">return </w:t>
+      </w:r>
+      <w:proofErr w:type="gramStart"/>
+      <w:r>
+        <w:t>Content(</w:t>
+      </w:r>
+      <w:proofErr w:type="gramEnd"/>
+      <w:r>
+        <w:t>“&lt;your string&gt;”)</w:t>
+      </w:r>
+    </w:p>
+    <w:p>
+      <w:r>
+        <w:t xml:space="preserve">If you’ve defined some parameter in your </w:t>
+      </w:r>
+      <w:proofErr w:type="spellStart"/>
+      <w:r>
+        <w:t>RouteConfig</w:t>
+      </w:r>
+      <w:proofErr w:type="spellEnd"/>
+      <w:r>
+        <w:t xml:space="preserve"> for a </w:t>
+      </w:r>
+      <w:proofErr w:type="spellStart"/>
+      <w:proofErr w:type="gramStart"/>
+      <w:r>
+        <w:t>url</w:t>
+      </w:r>
+      <w:proofErr w:type="spellEnd"/>
+      <w:proofErr w:type="gramEnd"/>
+      <w:r>
+        <w:t>, then you can just access that parameter by passing an argument to your action. So for example, in the photos/search</w:t>
+      </w:r>
+      <w:proofErr w:type="gramStart"/>
+      <w:r>
+        <w:t>/{</w:t>
+      </w:r>
+      <w:proofErr w:type="gramEnd"/>
+      <w:r>
+        <w:t>tag} , you can pass string tag as an argument to your action method, and its value will be available</w:t>
+      </w:r>
+    </w:p>
+    <w:p>
+      <w:r>
+        <w:t xml:space="preserve">If you define an argument in your action, it’ll be available as a </w:t>
+      </w:r>
+      <w:proofErr w:type="spellStart"/>
+      <w:r>
+        <w:t>querystring</w:t>
+      </w:r>
+      <w:proofErr w:type="spellEnd"/>
+      <w:r>
+        <w:t xml:space="preserve"> key. So you could do photos/</w:t>
+      </w:r>
+      <w:proofErr w:type="spellStart"/>
+      <w:r>
+        <w:t>search</w:t>
+      </w:r>
+      <w:proofErr w:type="gramStart"/>
+      <w:r>
+        <w:t>?tag</w:t>
+      </w:r>
+      <w:proofErr w:type="spellEnd"/>
+      <w:proofErr w:type="gramEnd"/>
+      <w:r>
+        <w:t>=vacation and the value of tag will still be available in your action</w:t>
       </w:r>
     </w:p>
     <w:p>
@@ -236,7 +416,15 @@
         </w:numPr>
       </w:pPr>
       <w:r>
-        <w:t xml:space="preserve">If you wanna redirect your action to another action in a controller, you can use </w:t>
+        <w:t xml:space="preserve">If you </w:t>
+      </w:r>
+      <w:proofErr w:type="spellStart"/>
+      <w:r>
+        <w:t>wanna</w:t>
+      </w:r>
+      <w:proofErr w:type="spellEnd"/>
+      <w:r>
+        <w:t xml:space="preserve"> redirect your action to another action in a controller, you can use </w:t>
       </w:r>
     </w:p>
     <w:p>
@@ -247,14 +435,29 @@
           <w:numId w:val="3"/>
         </w:numPr>
       </w:pPr>
-      <w:r>
-        <w:t xml:space="preserve">return </w:t>
-      </w:r>
+      <w:proofErr w:type="gramStart"/>
+      <w:r>
+        <w:t>return</w:t>
+      </w:r>
+      <w:proofErr w:type="gramEnd"/>
+      <w:r>
+        <w:t xml:space="preserve"> </w:t>
+      </w:r>
+      <w:proofErr w:type="spellStart"/>
       <w:r>
         <w:t>RedirectToAction</w:t>
       </w:r>
-      <w:r>
-        <w:t>(action,controller,new {parameter1= value,…})</w:t>
+      <w:proofErr w:type="spellEnd"/>
+      <w:r>
+        <w:t>(</w:t>
+      </w:r>
+      <w:proofErr w:type="spellStart"/>
+      <w:r>
+        <w:t>action,controller,new</w:t>
+      </w:r>
+      <w:proofErr w:type="spellEnd"/>
+      <w:r>
+        <w:t xml:space="preserve"> {parameter1= value,…})</w:t>
       </w:r>
     </w:p>
     <w:p>
@@ -266,8 +469,29 @@
         </w:numPr>
       </w:pPr>
       <w:r>
-        <w:t>If you wanna redirect to a route from the RouteConfig, you can use RedirectToRoute</w:t>
-      </w:r>
+        <w:t xml:space="preserve">If you </w:t>
+      </w:r>
+      <w:proofErr w:type="spellStart"/>
+      <w:r>
+        <w:t>wanna</w:t>
+      </w:r>
+      <w:proofErr w:type="spellEnd"/>
+      <w:r>
+        <w:t xml:space="preserve"> redirect to a route from the </w:t>
+      </w:r>
+      <w:proofErr w:type="spellStart"/>
+      <w:r>
+        <w:t>RouteConfig</w:t>
+      </w:r>
+      <w:proofErr w:type="spellEnd"/>
+      <w:r>
+        <w:t xml:space="preserve">, you can use </w:t>
+      </w:r>
+      <w:proofErr w:type="spellStart"/>
+      <w:r>
+        <w:t>RedirectToRoute</w:t>
+      </w:r>
+      <w:proofErr w:type="spellEnd"/>
     </w:p>
     <w:p>
       <w:pPr>
@@ -278,7 +502,15 @@
         </w:numPr>
       </w:pPr>
       <w:r>
-        <w:t>return RedirectToAction(route name, new {controller=”controller”, action=”Action”})</w:t>
+        <w:t xml:space="preserve">return </w:t>
+      </w:r>
+      <w:proofErr w:type="spellStart"/>
+      <w:r>
+        <w:t>RedirectToAction</w:t>
+      </w:r>
+      <w:proofErr w:type="spellEnd"/>
+      <w:r>
+        <w:t>(route name, new {controller=”controller”, action=”Action”})</w:t>
       </w:r>
     </w:p>
     <w:p>
@@ -290,7 +522,15 @@
         </w:numPr>
       </w:pPr>
       <w:r>
-        <w:t>If you wanna return a file, do</w:t>
+        <w:t xml:space="preserve">If you </w:t>
+      </w:r>
+      <w:proofErr w:type="spellStart"/>
+      <w:r>
+        <w:t>wanna</w:t>
+      </w:r>
+      <w:proofErr w:type="spellEnd"/>
+      <w:r>
+        <w:t xml:space="preserve"> return a file, do</w:t>
       </w:r>
     </w:p>
     <w:p>
@@ -302,7 +542,15 @@
         </w:numPr>
       </w:pPr>
       <w:r>
-        <w:t>return File(Server.MapPath(“~/&lt;path from root folder of website&gt;”), file type)</w:t>
+        <w:t>return File(</w:t>
+      </w:r>
+      <w:proofErr w:type="spellStart"/>
+      <w:r>
+        <w:t>Server.MapPath</w:t>
+      </w:r>
+      <w:proofErr w:type="spellEnd"/>
+      <w:r>
+        <w:t>(“~/&lt;path from root folder of website&gt;”), file type)</w:t>
       </w:r>
     </w:p>
     <w:p>
@@ -326,7 +574,23 @@
         </w:numPr>
       </w:pPr>
       <w:r>
-        <w:t xml:space="preserve">If you wanna return a json result, do </w:t>
+        <w:t xml:space="preserve">If you </w:t>
+      </w:r>
+      <w:proofErr w:type="spellStart"/>
+      <w:r>
+        <w:t>wanna</w:t>
+      </w:r>
+      <w:proofErr w:type="spellEnd"/>
+      <w:r>
+        <w:t xml:space="preserve"> return a </w:t>
+      </w:r>
+      <w:proofErr w:type="spellStart"/>
+      <w:r>
+        <w:t>json</w:t>
+      </w:r>
+      <w:proofErr w:type="spellEnd"/>
+      <w:r>
+        <w:t xml:space="preserve"> result, do </w:t>
       </w:r>
     </w:p>
     <w:p>
@@ -338,7 +602,23 @@
         </w:numPr>
       </w:pPr>
       <w:r>
-        <w:t>return Json(some object, JsonRequestBehavior.AllowGet);</w:t>
+        <w:t xml:space="preserve">return </w:t>
+      </w:r>
+      <w:proofErr w:type="spellStart"/>
+      <w:r>
+        <w:t>Json</w:t>
+      </w:r>
+      <w:proofErr w:type="spellEnd"/>
+      <w:r>
+        <w:t xml:space="preserve">(some object, </w:t>
+      </w:r>
+      <w:proofErr w:type="spellStart"/>
+      <w:r>
+        <w:t>JsonRequestBehavior.AllowGet</w:t>
+      </w:r>
+      <w:proofErr w:type="spellEnd"/>
+      <w:r>
+        <w:t>);</w:t>
       </w:r>
     </w:p>
     <w:p>
@@ -385,10 +665,42 @@
         </w:numPr>
       </w:pPr>
       <w:r>
-        <w:t xml:space="preserve">If you wanna specify controller actions with the same name but corresponding to different types of http requests, like if you want a Home/Index action to respond differently in case of a GET and a POST request, you can use the Accept Verbs [HttpGet] and [HttpPost]. </w:t>
-      </w:r>
-      <w:r>
-        <w:t xml:space="preserve">You just put them right above your action, and ASP.NET will figure out which one to go to in case of a get or a post request. If you don’t use these and specify two different actions with the same name, then ASP.NET will throw a “ambiguous actions” error. </w:t>
+        <w:t xml:space="preserve">If you </w:t>
+      </w:r>
+      <w:proofErr w:type="spellStart"/>
+      <w:r>
+        <w:t>wanna</w:t>
+      </w:r>
+      <w:proofErr w:type="spellEnd"/>
+      <w:r>
+        <w:t xml:space="preserve"> specify controller actions with the same name but corresponding to different types of http requests, like if you want a Home/Index action to respond differently in case of a GET and a POST request, you can use the Accept Verbs [</w:t>
+      </w:r>
+      <w:proofErr w:type="spellStart"/>
+      <w:r>
+        <w:t>HttpGet</w:t>
+      </w:r>
+      <w:proofErr w:type="spellEnd"/>
+      <w:r>
+        <w:t>] and [</w:t>
+      </w:r>
+      <w:proofErr w:type="spellStart"/>
+      <w:r>
+        <w:t>HttpPost</w:t>
+      </w:r>
+      <w:proofErr w:type="spellEnd"/>
+      <w:r>
+        <w:t xml:space="preserve">]. </w:t>
+      </w:r>
+      <w:r>
+        <w:t xml:space="preserve">You just put them right above your action, and ASP.NET will figure out which one to go to in case of a get or a post request. If you don’t use these and specify two different actions with the same name, then ASP.NET will throw </w:t>
+      </w:r>
+      <w:proofErr w:type="gramStart"/>
+      <w:r>
+        <w:t>a</w:t>
+      </w:r>
+      <w:proofErr w:type="gramEnd"/>
+      <w:r>
+        <w:t xml:space="preserve"> “ambiguous actions” error. </w:t>
       </w:r>
     </w:p>
     <w:p>
@@ -459,7 +771,31 @@
         </w:numPr>
       </w:pPr>
       <w:r>
-        <w:t xml:space="preserve">If you want some filter to be applied to every action in every controller without having to put the filter at the top of every controller, you can use a global filter for this purpose. Global filters are registered in the Global.asax file, and are added to the list of filters in App_Start/FilterConfig.cs file. </w:t>
+        <w:t xml:space="preserve">If you want some filter to be applied to every action in every controller without having to put the filter at the top of every controller, you can use a global filter for this purpose. Global filters are registered in the </w:t>
+      </w:r>
+      <w:proofErr w:type="spellStart"/>
+      <w:r>
+        <w:t>Global.asax</w:t>
+      </w:r>
+      <w:proofErr w:type="spellEnd"/>
+      <w:r>
+        <w:t xml:space="preserve"> file, and are added to the list of filters in </w:t>
+      </w:r>
+      <w:proofErr w:type="spellStart"/>
+      <w:r>
+        <w:t>App_Start</w:t>
+      </w:r>
+      <w:proofErr w:type="spellEnd"/>
+      <w:r>
+        <w:t>/</w:t>
+      </w:r>
+      <w:proofErr w:type="spellStart"/>
+      <w:r>
+        <w:t>FilterConfig.cs</w:t>
+      </w:r>
+      <w:proofErr w:type="spellEnd"/>
+      <w:r>
+        <w:t xml:space="preserve"> file. </w:t>
       </w:r>
     </w:p>
     <w:p>
@@ -471,7 +807,15 @@
         </w:numPr>
       </w:pPr>
       <w:r>
-        <w:t xml:space="preserve">The HandleErrorAttribute filter here basically shows friendly error messages to the user when something goes wrong. </w:t>
+        <w:t xml:space="preserve">The </w:t>
+      </w:r>
+      <w:proofErr w:type="spellStart"/>
+      <w:r>
+        <w:t>HandleErrorAttribute</w:t>
+      </w:r>
+      <w:proofErr w:type="spellEnd"/>
+      <w:r>
+        <w:t xml:space="preserve"> filter here basically shows friendly error messages to the user when something goes wrong. </w:t>
       </w:r>
     </w:p>
     <w:p>
@@ -489,7 +833,23 @@
         <w:t xml:space="preserve">(Yellow screen of death) </w:t>
       </w:r>
       <w:r>
-        <w:t>error message showing code pieces, put this in the system.web section of Web.config file:</w:t>
+        <w:t xml:space="preserve">error message showing code pieces, put this in the </w:t>
+      </w:r>
+      <w:proofErr w:type="spellStart"/>
+      <w:r>
+        <w:t>system.web</w:t>
+      </w:r>
+      <w:proofErr w:type="spellEnd"/>
+      <w:r>
+        <w:t xml:space="preserve"> section of </w:t>
+      </w:r>
+      <w:proofErr w:type="spellStart"/>
+      <w:r>
+        <w:t>Web.config</w:t>
+      </w:r>
+      <w:proofErr w:type="spellEnd"/>
+      <w:r>
+        <w:t xml:space="preserve"> file:</w:t>
       </w:r>
     </w:p>
     <w:p>
@@ -501,7 +861,15 @@
         </w:numPr>
       </w:pPr>
       <w:r>
-        <w:t>&lt;customErrors mode="On"/&gt;</w:t>
+        <w:t>&lt;</w:t>
+      </w:r>
+      <w:proofErr w:type="spellStart"/>
+      <w:r>
+        <w:t>customErrors</w:t>
+      </w:r>
+      <w:proofErr w:type="spellEnd"/>
+      <w:r>
+        <w:t xml:space="preserve"> mode="On"/&gt;</w:t>
       </w:r>
     </w:p>
     <w:p>
@@ -513,7 +881,23 @@
         </w:numPr>
       </w:pPr>
       <w:r>
-        <w:t>If the mode is set to RemoteOnly, then during localhost, you’ll see the usual yellow screen of death, but the end user will see the pretty page</w:t>
+        <w:t xml:space="preserve">If the mode is set to </w:t>
+      </w:r>
+      <w:proofErr w:type="spellStart"/>
+      <w:r>
+        <w:t>RemoteOnly</w:t>
+      </w:r>
+      <w:proofErr w:type="spellEnd"/>
+      <w:r>
+        <w:t xml:space="preserve">, then during </w:t>
+      </w:r>
+      <w:proofErr w:type="spellStart"/>
+      <w:r>
+        <w:t>localhost</w:t>
+      </w:r>
+      <w:proofErr w:type="spellEnd"/>
+      <w:r>
+        <w:t>, you’ll see the usual yellow screen of death, but the end user will see the pretty page</w:t>
       </w:r>
     </w:p>
     <w:p>
@@ -525,7 +909,23 @@
         </w:numPr>
       </w:pPr>
       <w:r>
-        <w:t>If you wanna change how the above error message looks, you can edit the Error.cshtml file in Views/Shared folder</w:t>
+        <w:t xml:space="preserve">If you </w:t>
+      </w:r>
+      <w:proofErr w:type="spellStart"/>
+      <w:r>
+        <w:t>wanna</w:t>
+      </w:r>
+      <w:proofErr w:type="spellEnd"/>
+      <w:r>
+        <w:t xml:space="preserve"> change how the above error message looks, you can edit the </w:t>
+      </w:r>
+      <w:proofErr w:type="spellStart"/>
+      <w:r>
+        <w:t>Error.cshtml</w:t>
+      </w:r>
+      <w:proofErr w:type="spellEnd"/>
+      <w:r>
+        <w:t xml:space="preserve"> file in Views/Shared folder</w:t>
       </w:r>
     </w:p>
     <w:p>
@@ -538,7 +938,15 @@
       </w:pPr>
       <w:r>
         <w:lastRenderedPageBreak/>
-        <w:t>You can define your own filters in Filters folder, by creating a class that extends the ActionFilterAttribute and ends in “Attribute”. So the format is:</w:t>
+        <w:t xml:space="preserve">You can define your own filters in Filters folder, by creating a class that extends the </w:t>
+      </w:r>
+      <w:proofErr w:type="spellStart"/>
+      <w:r>
+        <w:t>ActionFilterAttribute</w:t>
+      </w:r>
+      <w:proofErr w:type="spellEnd"/>
+      <w:r>
+        <w:t xml:space="preserve"> and ends in “Attribute”. So the format is:</w:t>
       </w:r>
     </w:p>
     <w:p>
@@ -550,7 +958,15 @@
         </w:numPr>
       </w:pPr>
       <w:r>
-        <w:t xml:space="preserve">public class &lt;Filter name&gt;Attribute : ActionFilterAttribute </w:t>
+        <w:t xml:space="preserve">public class &lt;Filter name&gt;Attribute : </w:t>
+      </w:r>
+      <w:proofErr w:type="spellStart"/>
+      <w:r>
+        <w:t>ActionFilterAttribute</w:t>
+      </w:r>
+      <w:proofErr w:type="spellEnd"/>
+      <w:r>
+        <w:t xml:space="preserve"> </w:t>
       </w:r>
     </w:p>
     <w:p>
@@ -573,9 +989,11 @@
           <w:numId w:val="4"/>
         </w:numPr>
       </w:pPr>
+      <w:proofErr w:type="spellStart"/>
       <w:r>
         <w:t>OnActionExecuting</w:t>
       </w:r>
+      <w:proofErr w:type="spellEnd"/>
     </w:p>
     <w:p>
       <w:pPr>
@@ -585,9 +1003,11 @@
           <w:numId w:val="4"/>
         </w:numPr>
       </w:pPr>
+      <w:proofErr w:type="spellStart"/>
       <w:r>
         <w:t>OnActionExecuted</w:t>
       </w:r>
+      <w:proofErr w:type="spellEnd"/>
     </w:p>
     <w:p>
       <w:pPr>
@@ -597,9 +1017,11 @@
           <w:numId w:val="4"/>
         </w:numPr>
       </w:pPr>
+      <w:proofErr w:type="spellStart"/>
       <w:r>
         <w:t>OnResultExecuting</w:t>
       </w:r>
+      <w:proofErr w:type="spellEnd"/>
     </w:p>
     <w:p>
       <w:pPr>
@@ -609,9 +1031,11 @@
           <w:numId w:val="4"/>
         </w:numPr>
       </w:pPr>
+      <w:proofErr w:type="spellStart"/>
       <w:r>
         <w:t>OnResultExecuted</w:t>
       </w:r>
+      <w:proofErr w:type="spellEnd"/>
     </w:p>
     <w:p>
       <w:r>
@@ -636,7 +1060,15 @@
     </w:p>
     <w:p>
       <w:r>
-        <w:t>Right click the Controller and click ‘Add Controller’. If you wanna add basic read/write actions but not generate views yet, then choose the option “MVC controller with empty read/write actions”</w:t>
+        <w:t xml:space="preserve">Right click the Controller and click ‘Add Controller’. If you </w:t>
+      </w:r>
+      <w:proofErr w:type="spellStart"/>
+      <w:r>
+        <w:t>wanna</w:t>
+      </w:r>
+      <w:proofErr w:type="spellEnd"/>
+      <w:r>
+        <w:t xml:space="preserve"> add basic read/write actions but not generate views yet, then choose the option “MVC controller with empty read/write actions”</w:t>
       </w:r>
     </w:p>
     <w:p>
@@ -681,11 +1113,40 @@
         </w:numPr>
       </w:pPr>
       <w:r>
-        <w:t>@VirtualPath gives you the path from the root folder of the website to the view’s file</w:t>
-      </w:r>
-      <w:r>
-        <w:t>. So if you’re in Photos/Index.cshtml view, and you put @VirtualPath, then you’ll be returned a string ~/Views/photos/Index.cshtml</w:t>
-      </w:r>
+        <w:t>@</w:t>
+      </w:r>
+      <w:proofErr w:type="spellStart"/>
+      <w:r>
+        <w:t>VirtualPath</w:t>
+      </w:r>
+      <w:proofErr w:type="spellEnd"/>
+      <w:r>
+        <w:t xml:space="preserve"> gives you the path from the root folder of the website to the view’s file</w:t>
+      </w:r>
+      <w:r>
+        <w:t>. So if you’re in Photos/</w:t>
+      </w:r>
+      <w:proofErr w:type="spellStart"/>
+      <w:r>
+        <w:t>Index.cshtml</w:t>
+      </w:r>
+      <w:proofErr w:type="spellEnd"/>
+      <w:r>
+        <w:t xml:space="preserve"> view, and you put @</w:t>
+      </w:r>
+      <w:proofErr w:type="spellStart"/>
+      <w:r>
+        <w:t>VirtualPath</w:t>
+      </w:r>
+      <w:proofErr w:type="spellEnd"/>
+      <w:r>
+        <w:t>, then you’ll be returned a string ~/Views/photos/</w:t>
+      </w:r>
+      <w:proofErr w:type="spellStart"/>
+      <w:r>
+        <w:t>Index.cshtml</w:t>
+      </w:r>
+      <w:proofErr w:type="spellEnd"/>
     </w:p>
     <w:p>
       <w:pPr>
@@ -711,7 +1172,15 @@
         <w:t xml:space="preserve">text </w:t>
       </w:r>
       <w:r>
-        <w:t>output, so that xss attacks can be prevented</w:t>
+        <w:t xml:space="preserve">output, so that </w:t>
+      </w:r>
+      <w:proofErr w:type="spellStart"/>
+      <w:r>
+        <w:t>xss</w:t>
+      </w:r>
+      <w:proofErr w:type="spellEnd"/>
+      <w:r>
+        <w:t xml:space="preserve"> attacks can be prevented</w:t>
       </w:r>
       <w:r>
         <w:t xml:space="preserve">. If you have a script tag in your </w:t>
@@ -720,7 +1189,15 @@
         <w:t>string from the controller</w:t>
       </w:r>
       <w:r>
-        <w:t>, then the &lt; will be treated as &amp;lt; and not as &lt;</w:t>
+        <w:t>, then the &lt; will be treated as &amp;</w:t>
+      </w:r>
+      <w:proofErr w:type="spellStart"/>
+      <w:r>
+        <w:t>lt</w:t>
+      </w:r>
+      <w:proofErr w:type="spellEnd"/>
+      <w:r>
+        <w:t>; and not as &lt;</w:t>
       </w:r>
       <w:r>
         <w:t xml:space="preserve">. If you didn’t want Razor to encode the output, you can use </w:t>
@@ -728,8 +1205,13 @@
       <w:r>
         <w:t>@</w:t>
       </w:r>
-      <w:r>
-        <w:t>Html.Raw(&lt;your string&gt;)</w:t>
+      <w:proofErr w:type="spellStart"/>
+      <w:r>
+        <w:t>Html.Raw</w:t>
+      </w:r>
+      <w:proofErr w:type="spellEnd"/>
+      <w:r>
+        <w:t>(&lt;your string&gt;)</w:t>
       </w:r>
     </w:p>
     <w:p>
@@ -811,7 +1293,23 @@
         </w:numPr>
       </w:pPr>
       <w:r>
-        <w:t>Doing @item.Rating / 10 is evaluated as: “display the rating of them and then / 10”, but @(item.Rating/10) is evaluated as: “divide the rating of the item by 10 and then display it</w:t>
+        <w:t>Doing @</w:t>
+      </w:r>
+      <w:proofErr w:type="spellStart"/>
+      <w:r>
+        <w:t>item.Rating</w:t>
+      </w:r>
+      <w:proofErr w:type="spellEnd"/>
+      <w:r>
+        <w:t xml:space="preserve"> / 10 is evaluated as: “display the rating of them and then / 10”, but @(</w:t>
+      </w:r>
+      <w:proofErr w:type="spellStart"/>
+      <w:r>
+        <w:t>item.Rating</w:t>
+      </w:r>
+      <w:proofErr w:type="spellEnd"/>
+      <w:r>
+        <w:t>/10) is evaluated as: “divide the rating of the item by 10 and then display it</w:t>
       </w:r>
     </w:p>
     <w:p>
@@ -823,7 +1321,23 @@
         </w:numPr>
       </w:pPr>
       <w:r>
-        <w:t>If you just put @something, Razor will throw an error because something is not a valid C# code expression. But if you put @@something, then the @ will be escaped. So if you literally wanna put an @ sign and not a code expression, you’d hav</w:t>
+        <w:t xml:space="preserve">If you just put @something, Razor will throw an error because something is not a valid C# code expression. But if you put @@something, then </w:t>
+      </w:r>
+      <w:proofErr w:type="gramStart"/>
+      <w:r>
+        <w:t>the @</w:t>
+      </w:r>
+      <w:proofErr w:type="gramEnd"/>
+      <w:r>
+        <w:t xml:space="preserve"> will be escaped. So if you literally </w:t>
+      </w:r>
+      <w:proofErr w:type="spellStart"/>
+      <w:r>
+        <w:t>wanna</w:t>
+      </w:r>
+      <w:proofErr w:type="spellEnd"/>
+      <w:r>
+        <w:t xml:space="preserve"> put an @ sign and not a code expression, you’d hav</w:t>
       </w:r>
       <w:r>
         <w:t>e to do @@</w:t>
@@ -850,7 +1364,15 @@
         </w:numPr>
       </w:pPr>
       <w:r>
-        <w:t>Code blocks are denoted by curly braces @{ &lt;code&gt; }. Variables you declare here are visible throughout the View</w:t>
+        <w:t xml:space="preserve">Code blocks are denoted by curly braces </w:t>
+      </w:r>
+      <w:proofErr w:type="gramStart"/>
+      <w:r>
+        <w:t>@{</w:t>
+      </w:r>
+      <w:proofErr w:type="gramEnd"/>
+      <w:r>
+        <w:t xml:space="preserve"> &lt;code&gt; }. Variables you declare here are visible throughout the View</w:t>
       </w:r>
     </w:p>
     <w:p>
@@ -862,7 +1384,15 @@
         </w:numPr>
       </w:pPr>
       <w:r>
-        <w:t>@foreach(&lt;expression&gt;){ } can be used to iterate through a list</w:t>
+        <w:t>@</w:t>
+      </w:r>
+      <w:proofErr w:type="spellStart"/>
+      <w:r>
+        <w:t>foreach</w:t>
+      </w:r>
+      <w:proofErr w:type="spellEnd"/>
+      <w:r>
+        <w:t>(&lt;expression&gt;){ } can be used to iterate through a list</w:t>
       </w:r>
     </w:p>
     <w:p>
@@ -875,14 +1405,51 @@
       </w:pPr>
       <w:r>
         <w:lastRenderedPageBreak/>
-        <w:t>Inside of a code block, you can’t just put anything. You can only put HTML tags or c# code using @. If you wanna put some literal stuff, like if you put @foreach(&lt;expression&gt;){ Photo }, this would throw an error. So if you wanna put literal text in C#, you can use @: So to li</w:t>
-      </w:r>
-      <w:r>
-        <w:t>terally put Photo, we can do @:</w:t>
+        <w:t xml:space="preserve">Inside of a code block, you can’t just put anything. You can only put HTML tags or c# code using @. If you </w:t>
+      </w:r>
+      <w:proofErr w:type="spellStart"/>
+      <w:r>
+        <w:t>wanna</w:t>
+      </w:r>
+      <w:proofErr w:type="spellEnd"/>
+      <w:r>
+        <w:t xml:space="preserve"> put some literal stuff, like if you put </w:t>
+      </w:r>
+      <w:proofErr w:type="gramStart"/>
+      <w:r>
+        <w:t>@</w:t>
+      </w:r>
+      <w:proofErr w:type="spellStart"/>
+      <w:r>
+        <w:t>foreach</w:t>
+      </w:r>
+      <w:proofErr w:type="spellEnd"/>
+      <w:r>
+        <w:t>(</w:t>
+      </w:r>
+      <w:proofErr w:type="gramEnd"/>
+      <w:r>
+        <w:t xml:space="preserve">&lt;expression&gt;){ Photo }, this would throw an error. So if you </w:t>
+      </w:r>
+      <w:proofErr w:type="spellStart"/>
+      <w:r>
+        <w:t>wanna</w:t>
+      </w:r>
+      <w:proofErr w:type="spellEnd"/>
+      <w:r>
+        <w:t xml:space="preserve"> put literal text in C#, you can use @: So to li</w:t>
+      </w:r>
+      <w:r>
+        <w:t>terally put Photo, we can do @</w:t>
+      </w:r>
+      <w:proofErr w:type="gramStart"/>
+      <w:r>
+        <w:t>:</w:t>
       </w:r>
       <w:r>
         <w:t>Photo</w:t>
       </w:r>
+      <w:proofErr w:type="gramEnd"/>
       <w:r>
         <w:t>. But you can’t put @: inside an HTML tag. For some reason that causes an error</w:t>
       </w:r>
@@ -895,11 +1462,40 @@
           <w:numId w:val="5"/>
         </w:numPr>
       </w:pPr>
-      <w:r>
-        <w:t>@Url.Content(&lt;some path relative t</w:t>
-      </w:r>
-      <w:r>
-        <w:t xml:space="preserve">o root&gt;) can be used in hrefs or src fields of html tags to get the right path of the file or the link you want. Read more about it here: </w:t>
+      <w:proofErr w:type="gramStart"/>
+      <w:r>
+        <w:t>@</w:t>
+      </w:r>
+      <w:proofErr w:type="spellStart"/>
+      <w:r>
+        <w:t>Url.Content</w:t>
+      </w:r>
+      <w:proofErr w:type="spellEnd"/>
+      <w:r>
+        <w:t>(</w:t>
+      </w:r>
+      <w:proofErr w:type="gramEnd"/>
+      <w:r>
+        <w:t>&lt;some path relative t</w:t>
+      </w:r>
+      <w:r>
+        <w:t xml:space="preserve">o root&gt;) can be used in </w:t>
+      </w:r>
+      <w:proofErr w:type="spellStart"/>
+      <w:r>
+        <w:t>hrefs</w:t>
+      </w:r>
+      <w:proofErr w:type="spellEnd"/>
+      <w:r>
+        <w:t xml:space="preserve"> or </w:t>
+      </w:r>
+      <w:proofErr w:type="spellStart"/>
+      <w:r>
+        <w:t>src</w:t>
+      </w:r>
+      <w:proofErr w:type="spellEnd"/>
+      <w:r>
+        <w:t xml:space="preserve"> fields of html tags to get the right path of the file or the link you want. Read more about it here: </w:t>
       </w:r>
       <w:hyperlink r:id="rId7" w:history="1">
         <w:r>
@@ -943,8 +1539,21 @@
         <w:t>views</w:t>
       </w:r>
       <w:r>
-        <w:t xml:space="preserve"> are set in _ViewStart.cshtml in Views folder. In this file, there’s just a code block that sets the “Layout” property. By default, this property is set to ~/Views/Shared/_Layout.cshtml</w:t>
-      </w:r>
+        <w:t xml:space="preserve"> are set in _</w:t>
+      </w:r>
+      <w:proofErr w:type="spellStart"/>
+      <w:r>
+        <w:t>ViewStart.cshtml</w:t>
+      </w:r>
+      <w:proofErr w:type="spellEnd"/>
+      <w:r>
+        <w:t xml:space="preserve"> in Views folder. In this file, there’s just a code block that sets the “Layout” property. By default, this property is set to ~/Views/Shared/_</w:t>
+      </w:r>
+      <w:proofErr w:type="spellStart"/>
+      <w:r>
+        <w:t>Layout.cshtml</w:t>
+      </w:r>
+      <w:proofErr w:type="spellEnd"/>
     </w:p>
     <w:p>
       <w:pPr>
@@ -955,7 +1564,15 @@
         </w:numPr>
       </w:pPr>
       <w:r>
-        <w:t>However, if you wanted the views of a certain controller to use a different layout, you can just copy the _ViewStart.cshtml file and put it in the Views folder corresponding to that controller</w:t>
+        <w:t>However, if you wanted the views of a certain controller to use a different layout, you can just copy the _</w:t>
+      </w:r>
+      <w:proofErr w:type="spellStart"/>
+      <w:r>
+        <w:t>ViewStart.cshtml</w:t>
+      </w:r>
+      <w:proofErr w:type="spellEnd"/>
+      <w:r>
+        <w:t xml:space="preserve"> file and put it in the Views folder corresponding to that controller</w:t>
       </w:r>
     </w:p>
     <w:p>
@@ -967,7 +1584,23 @@
         </w:numPr>
       </w:pPr>
       <w:r>
-        <w:t xml:space="preserve">If you wanna set the Layout only for a specific view file, then you can specify the Layout property in the code block at the top. You can just do: @{Layout = “whatever”}. </w:t>
+        <w:t xml:space="preserve">If you </w:t>
+      </w:r>
+      <w:proofErr w:type="spellStart"/>
+      <w:r>
+        <w:t>wanna</w:t>
+      </w:r>
+      <w:proofErr w:type="spellEnd"/>
+      <w:r>
+        <w:t xml:space="preserve"> set the Layout only for a specific view file, then you can specify the Layout property in the code block at the top. You can just do: </w:t>
+      </w:r>
+      <w:proofErr w:type="gramStart"/>
+      <w:r>
+        <w:t>@{</w:t>
+      </w:r>
+      <w:proofErr w:type="gramEnd"/>
+      <w:r>
+        <w:t xml:space="preserve">Layout = “whatever”}. </w:t>
       </w:r>
     </w:p>
     <w:p>
@@ -1015,7 +1648,23 @@
         </w:numPr>
       </w:pPr>
       <w:r>
-        <w:t>@RenderSection(“name of section”,required: &lt;false or true&gt;)</w:t>
+        <w:t>@</w:t>
+      </w:r>
+      <w:proofErr w:type="spellStart"/>
+      <w:r>
+        <w:t>RenderSection</w:t>
+      </w:r>
+      <w:proofErr w:type="spellEnd"/>
+      <w:r>
+        <w:t xml:space="preserve">(“name of </w:t>
+      </w:r>
+      <w:proofErr w:type="spellStart"/>
+      <w:r>
+        <w:t>section”,required</w:t>
+      </w:r>
+      <w:proofErr w:type="spellEnd"/>
+      <w:r>
+        <w:t>: &lt;false or true&gt;)</w:t>
       </w:r>
     </w:p>
     <w:p>
@@ -1051,7 +1700,33 @@
         </w:numPr>
       </w:pPr>
       <w:r>
-        <w:t xml:space="preserve">If you set required:false, then it won’t matter if you don’t include the section in your view. If you set required:true, then ASP.NET MVC will throw an error if you don’t. </w:t>
+        <w:t xml:space="preserve">If you set </w:t>
+      </w:r>
+      <w:proofErr w:type="spellStart"/>
+      <w:r>
+        <w:t>required</w:t>
+      </w:r>
+      <w:proofErr w:type="gramStart"/>
+      <w:r>
+        <w:t>:false</w:t>
+      </w:r>
+      <w:proofErr w:type="spellEnd"/>
+      <w:proofErr w:type="gramEnd"/>
+      <w:r>
+        <w:t xml:space="preserve">, then it won’t matter if you don’t include the section in your view. If you set </w:t>
+      </w:r>
+      <w:proofErr w:type="spellStart"/>
+      <w:r>
+        <w:t>required</w:t>
+      </w:r>
+      <w:proofErr w:type="gramStart"/>
+      <w:r>
+        <w:t>:true</w:t>
+      </w:r>
+      <w:proofErr w:type="spellEnd"/>
+      <w:proofErr w:type="gramEnd"/>
+      <w:r>
+        <w:t xml:space="preserve">, then ASP.NET MVC will throw an error if you don’t. </w:t>
       </w:r>
     </w:p>
     <w:p>
@@ -1065,9 +1740,11 @@
       <w:r>
         <w:t>@</w:t>
       </w:r>
+      <w:proofErr w:type="spellStart"/>
       <w:r>
         <w:t>RenderBody</w:t>
       </w:r>
+      <w:proofErr w:type="spellEnd"/>
     </w:p>
     <w:p>
       <w:pPr>
@@ -1078,7 +1755,23 @@
         </w:numPr>
       </w:pPr>
       <w:r>
-        <w:t xml:space="preserve">The @RenderBody() in your layout is where the code from your view is injected. </w:t>
+        <w:t xml:space="preserve">The </w:t>
+      </w:r>
+      <w:proofErr w:type="gramStart"/>
+      <w:r>
+        <w:t>@</w:t>
+      </w:r>
+      <w:proofErr w:type="spellStart"/>
+      <w:r>
+        <w:t>RenderBody</w:t>
+      </w:r>
+      <w:proofErr w:type="spellEnd"/>
+      <w:r>
+        <w:t>(</w:t>
+      </w:r>
+      <w:proofErr w:type="gramEnd"/>
+      <w:r>
+        <w:t xml:space="preserve">) in your layout is where the code from your view is injected. </w:t>
       </w:r>
     </w:p>
     <w:p>
@@ -1102,7 +1795,23 @@
         </w:numPr>
       </w:pPr>
       <w:r>
-        <w:t>@Html.ActionLink(“link text”, “action name”, “controller”), @Html.ActionLink(“link text”, “action name”, new { id = 2, …})</w:t>
+        <w:t>@</w:t>
+      </w:r>
+      <w:proofErr w:type="spellStart"/>
+      <w:r>
+        <w:t>Html.ActionLink</w:t>
+      </w:r>
+      <w:proofErr w:type="spellEnd"/>
+      <w:r>
+        <w:t>(“link text”, “action name”, “controller”), @</w:t>
+      </w:r>
+      <w:proofErr w:type="spellStart"/>
+      <w:r>
+        <w:t>Html.ActionLink</w:t>
+      </w:r>
+      <w:proofErr w:type="spellEnd"/>
+      <w:r>
+        <w:t>(“link text”, “action name”, new { id = 2, …})</w:t>
       </w:r>
     </w:p>
     <w:p>
@@ -1126,7 +1835,15 @@
         </w:numPr>
       </w:pPr>
       <w:r>
-        <w:t>@Html.BeginForm()</w:t>
+        <w:t>@</w:t>
+      </w:r>
+      <w:proofErr w:type="spellStart"/>
+      <w:r>
+        <w:t>Html.BeginForm</w:t>
+      </w:r>
+      <w:proofErr w:type="spellEnd"/>
+      <w:r>
+        <w:t>()</w:t>
       </w:r>
     </w:p>
     <w:p>
@@ -1147,10 +1864,30 @@
         <w:t xml:space="preserve"> default</w:t>
       </w:r>
       <w:r>
-        <w:t xml:space="preserve"> method = post and action = the url of curr</w:t>
-      </w:r>
-      <w:r>
-        <w:t xml:space="preserve">ent page. You can pass in the url and method you want. </w:t>
+        <w:t xml:space="preserve"> method = post and action = the </w:t>
+      </w:r>
+      <w:proofErr w:type="spellStart"/>
+      <w:proofErr w:type="gramStart"/>
+      <w:r>
+        <w:t>url</w:t>
+      </w:r>
+      <w:proofErr w:type="spellEnd"/>
+      <w:proofErr w:type="gramEnd"/>
+      <w:r>
+        <w:t xml:space="preserve"> of curr</w:t>
+      </w:r>
+      <w:r>
+        <w:t xml:space="preserve">ent page. You can pass in the </w:t>
+      </w:r>
+      <w:proofErr w:type="spellStart"/>
+      <w:proofErr w:type="gramStart"/>
+      <w:r>
+        <w:t>url</w:t>
+      </w:r>
+      <w:proofErr w:type="spellEnd"/>
+      <w:proofErr w:type="gramEnd"/>
+      <w:r>
+        <w:t xml:space="preserve"> and method you want. </w:t>
       </w:r>
       <w:r>
         <w:t xml:space="preserve"> </w:t>
@@ -1165,7 +1902,39 @@
         </w:numPr>
       </w:pPr>
       <w:r>
-        <w:t>@Html.LabelFor, @Html.HiddenFor, @Html.EditorFor (for this one, Razor figures out which kind of textbox (input type=”text” or textarea) will be the most appropriate.)</w:t>
+        <w:t>@</w:t>
+      </w:r>
+      <w:proofErr w:type="spellStart"/>
+      <w:r>
+        <w:t>Html.LabelFor</w:t>
+      </w:r>
+      <w:proofErr w:type="spellEnd"/>
+      <w:r>
+        <w:t>, @</w:t>
+      </w:r>
+      <w:proofErr w:type="spellStart"/>
+      <w:r>
+        <w:t>Html.HiddenFor</w:t>
+      </w:r>
+      <w:proofErr w:type="spellEnd"/>
+      <w:r>
+        <w:t>, @</w:t>
+      </w:r>
+      <w:proofErr w:type="spellStart"/>
+      <w:r>
+        <w:t>Html.EditorFor</w:t>
+      </w:r>
+      <w:proofErr w:type="spellEnd"/>
+      <w:r>
+        <w:t xml:space="preserve"> (for this one, Razor figures out which kind of textbox (input type=”text” or </w:t>
+      </w:r>
+      <w:proofErr w:type="spellStart"/>
+      <w:r>
+        <w:t>textarea</w:t>
+      </w:r>
+      <w:proofErr w:type="spellEnd"/>
+      <w:r>
+        <w:t>) will be the most appropriate.)</w:t>
       </w:r>
     </w:p>
     <w:p>
@@ -1177,11 +1946,43 @@
         </w:numPr>
       </w:pPr>
       <w:r>
-        <w:t xml:space="preserve">When you submit this form, you can use TryUpdateModel in the HttpPost version of the action corresponding to this view and pass in the model you wanna update, and it’ll automatically grab the data </w:t>
+        <w:t xml:space="preserve">When you submit this form, you can use </w:t>
+      </w:r>
+      <w:proofErr w:type="spellStart"/>
+      <w:r>
+        <w:t>TryUpdateModel</w:t>
+      </w:r>
+      <w:proofErr w:type="spellEnd"/>
+      <w:r>
+        <w:t xml:space="preserve"> in the </w:t>
+      </w:r>
+      <w:proofErr w:type="spellStart"/>
+      <w:r>
+        <w:t>HttpPost</w:t>
+      </w:r>
+      <w:proofErr w:type="spellEnd"/>
+      <w:r>
+        <w:t xml:space="preserve"> version of the action corresponding to this view and pass in the model you </w:t>
+      </w:r>
+      <w:proofErr w:type="spellStart"/>
+      <w:r>
+        <w:t>wanna</w:t>
+      </w:r>
+      <w:proofErr w:type="spellEnd"/>
+      <w:r>
+        <w:t xml:space="preserve"> update, and it’ll automatically grab the data </w:t>
       </w:r>
       <w:r>
         <w:lastRenderedPageBreak/>
-        <w:t xml:space="preserve">submitted in this form and return True if the updating was successful. If not, it’ll return False. </w:t>
+        <w:t xml:space="preserve">submitted in this form and return </w:t>
+      </w:r>
+      <w:proofErr w:type="gramStart"/>
+      <w:r>
+        <w:t>True</w:t>
+      </w:r>
+      <w:proofErr w:type="gramEnd"/>
+      <w:r>
+        <w:t xml:space="preserve"> if the updating was successful. If not, it’ll return False. </w:t>
       </w:r>
     </w:p>
     <w:p>
@@ -1232,7 +2033,23 @@
         <w:t xml:space="preserve">Refer to code in </w:t>
       </w:r>
       <w:r>
-        <w:t>Photos/_Photo.cshtml and Photos/Index.cshtml to see how to deploy partials and how to pass information to them</w:t>
+        <w:t>Photos/_</w:t>
+      </w:r>
+      <w:proofErr w:type="spellStart"/>
+      <w:r>
+        <w:t>Photo.cshtml</w:t>
+      </w:r>
+      <w:proofErr w:type="spellEnd"/>
+      <w:r>
+        <w:t xml:space="preserve"> and Photos/</w:t>
+      </w:r>
+      <w:proofErr w:type="spellStart"/>
+      <w:r>
+        <w:t>Index.cshtml</w:t>
+      </w:r>
+      <w:proofErr w:type="spellEnd"/>
+      <w:r>
+        <w:t xml:space="preserve"> to see how to deploy partials and how to pass information to them</w:t>
       </w:r>
     </w:p>
     <w:p>
@@ -1244,8 +2061,13 @@
         </w:numPr>
       </w:pPr>
       <w:r>
-        <w:t>@Html.Action</w:t>
-      </w:r>
+        <w:t>@</w:t>
+      </w:r>
+      <w:proofErr w:type="spellStart"/>
+      <w:r>
+        <w:t>Html.Action</w:t>
+      </w:r>
+      <w:proofErr w:type="spellEnd"/>
     </w:p>
     <w:p>
       <w:pPr>
@@ -1256,8 +2078,29 @@
         </w:numPr>
       </w:pPr>
       <w:r>
-        <w:t>Placing this somewhere causes ASP.NET MVC to issue a child request to the action of a controller and place the output of that action wherever the @Html.Action is called. Again, refer to code in Photos/LatestPhoto action and Shared/_Layout.cshtml</w:t>
-      </w:r>
+        <w:t>Placing this somewhere causes ASP.NET MVC to issue a child request to the action of a controller and place the output of that action wherever the @</w:t>
+      </w:r>
+      <w:proofErr w:type="spellStart"/>
+      <w:r>
+        <w:t>Html.Action</w:t>
+      </w:r>
+      <w:proofErr w:type="spellEnd"/>
+      <w:r>
+        <w:t xml:space="preserve"> is called. Again, refer to code in Photos/</w:t>
+      </w:r>
+      <w:proofErr w:type="spellStart"/>
+      <w:r>
+        <w:t>LatestPhoto</w:t>
+      </w:r>
+      <w:proofErr w:type="spellEnd"/>
+      <w:r>
+        <w:t xml:space="preserve"> action and Shared/_</w:t>
+      </w:r>
+      <w:proofErr w:type="spellStart"/>
+      <w:r>
+        <w:t>Layout.cshtml</w:t>
+      </w:r>
+      <w:proofErr w:type="spellEnd"/>
     </w:p>
     <w:p>
       <w:pPr>
@@ -1268,7 +2111,33 @@
         </w:numPr>
       </w:pPr>
       <w:r>
-        <w:t xml:space="preserve">Note: Like any other action, if this action is accessed via the url Photos/LatestPhoto, you’ll get the result of that action to the browser. But if you don’t want that to happen and you only want to display the output of this action in your view and not individually, you can put the [ChildActionOnly] attribute over your action. </w:t>
+        <w:t xml:space="preserve">Note: Like any other action, if this action is accessed via the </w:t>
+      </w:r>
+      <w:proofErr w:type="spellStart"/>
+      <w:proofErr w:type="gramStart"/>
+      <w:r>
+        <w:t>url</w:t>
+      </w:r>
+      <w:proofErr w:type="spellEnd"/>
+      <w:proofErr w:type="gramEnd"/>
+      <w:r>
+        <w:t xml:space="preserve"> Photos/</w:t>
+      </w:r>
+      <w:proofErr w:type="spellStart"/>
+      <w:r>
+        <w:t>LatestPhoto</w:t>
+      </w:r>
+      <w:proofErr w:type="spellEnd"/>
+      <w:r>
+        <w:t>, you’ll get the result of that action to the browser. But if you don’t want that to happen and you only want to display the output of this action in your view and not individually, you can put the [</w:t>
+      </w:r>
+      <w:proofErr w:type="spellStart"/>
+      <w:r>
+        <w:t>ChildActionOnly</w:t>
+      </w:r>
+      <w:proofErr w:type="spellEnd"/>
+      <w:r>
+        <w:t xml:space="preserve">] attribute over your action. </w:t>
       </w:r>
     </w:p>
     <w:p>
@@ -1300,7 +2169,31 @@
         </w:numPr>
       </w:pPr>
       <w:r>
-        <w:t xml:space="preserve">You create a class in your Models folder that derives from DbContext in System.Data.Entity namespace, and you list DbSets of each of the models you specified in that folder. </w:t>
+        <w:t xml:space="preserve">You create a class in your Models folder that derives from </w:t>
+      </w:r>
+      <w:proofErr w:type="spellStart"/>
+      <w:r>
+        <w:t>DbContext</w:t>
+      </w:r>
+      <w:proofErr w:type="spellEnd"/>
+      <w:r>
+        <w:t xml:space="preserve"> in </w:t>
+      </w:r>
+      <w:proofErr w:type="spellStart"/>
+      <w:r>
+        <w:t>System.Data.Entity</w:t>
+      </w:r>
+      <w:proofErr w:type="spellEnd"/>
+      <w:r>
+        <w:t xml:space="preserve"> namespace, and you list </w:t>
+      </w:r>
+      <w:proofErr w:type="spellStart"/>
+      <w:r>
+        <w:t>DbSets</w:t>
+      </w:r>
+      <w:proofErr w:type="spellEnd"/>
+      <w:r>
+        <w:t xml:space="preserve"> of each of the models you specified in that folder. </w:t>
       </w:r>
     </w:p>
     <w:p>
@@ -1324,7 +2217,28 @@
         </w:numPr>
       </w:pPr>
       <w:r>
-        <w:t>To connect to this database, go to View &gt; Database Explorer &gt; Data Connections. Right click on Data Connections and click Add Connection. Click Change and choose Microsoft SQL Server, and specify the name of the server and choose the &lt;Application&gt;.Models.&lt;ApplicationDb&gt; database. (In your case, the server is NBDEV\sqlexpress)</w:t>
+        <w:t>To connect to this database, go to View &gt; Database Explorer &gt; Data Connections. Right click on Data Connections and click Add Connection. Click Change and choose Microsoft SQL Server, and specify the name of the server and choose the &lt;Application&gt;.Models</w:t>
+      </w:r>
+      <w:proofErr w:type="gramStart"/>
+      <w:r>
+        <w:t>.&lt;</w:t>
+      </w:r>
+      <w:proofErr w:type="spellStart"/>
+      <w:proofErr w:type="gramEnd"/>
+      <w:r>
+        <w:t>ApplicationDb</w:t>
+      </w:r>
+      <w:proofErr w:type="spellEnd"/>
+      <w:r>
+        <w:t>&gt; database. (In your case, the server is NBDEV\</w:t>
+      </w:r>
+      <w:proofErr w:type="spellStart"/>
+      <w:r>
+        <w:t>sqlexpress</w:t>
+      </w:r>
+      <w:proofErr w:type="spellEnd"/>
+      <w:r>
+        <w:t>)</w:t>
       </w:r>
     </w:p>
     <w:p>
@@ -1377,7 +2291,15 @@
         </w:numPr>
       </w:pPr>
       <w:r>
-        <w:t xml:space="preserve">Enable-Migrations -ContextTypeName </w:t>
+        <w:t>Enable-Migrations -</w:t>
+      </w:r>
+      <w:proofErr w:type="spellStart"/>
+      <w:r>
+        <w:t>ContextTypeName</w:t>
+      </w:r>
+      <w:proofErr w:type="spellEnd"/>
+      <w:r>
+        <w:t xml:space="preserve"> </w:t>
       </w:r>
       <w:r>
         <w:t>&lt;Application&gt;</w:t>
@@ -1386,7 +2308,15 @@
         <w:t>.Models.</w:t>
       </w:r>
       <w:r>
-        <w:t>&lt;ApplicationDb&gt;</w:t>
+        <w:t>&lt;</w:t>
+      </w:r>
+      <w:proofErr w:type="spellStart"/>
+      <w:r>
+        <w:t>ApplicationDb</w:t>
+      </w:r>
+      <w:proofErr w:type="spellEnd"/>
+      <w:r>
+        <w:t>&gt;</w:t>
       </w:r>
     </w:p>
     <w:p>
@@ -1413,7 +2343,15 @@
         </w:numPr>
       </w:pPr>
       <w:r>
-        <w:t>To create a new migration, run Add-Migration &lt;MigrationName&gt; from the Package Manager Console. To apply this migration, run Update-Database from the Package Manager Console</w:t>
+        <w:t>To create a new migration, run Add-Migration &lt;</w:t>
+      </w:r>
+      <w:proofErr w:type="spellStart"/>
+      <w:r>
+        <w:t>MigrationName</w:t>
+      </w:r>
+      <w:proofErr w:type="spellEnd"/>
+      <w:r>
+        <w:t>&gt; from the Package Manager Console. To apply this migration, run Update-Database from the Package Manager Console</w:t>
       </w:r>
     </w:p>
     <w:p>
@@ -1425,11 +2363,21 @@
         </w:numPr>
       </w:pPr>
       <w:r>
-        <w:t xml:space="preserve">You can also enable Automatic Migrations in Configuration.cs by setting </w:t>
-      </w:r>
+        <w:t xml:space="preserve">You can also enable Automatic Migrations in </w:t>
+      </w:r>
+      <w:proofErr w:type="spellStart"/>
+      <w:r>
+        <w:t>Configuration.cs</w:t>
+      </w:r>
+      <w:proofErr w:type="spellEnd"/>
+      <w:r>
+        <w:t xml:space="preserve"> by setting </w:t>
+      </w:r>
+      <w:proofErr w:type="spellStart"/>
       <w:r>
         <w:t>AutomaticMigrationsEnabled</w:t>
       </w:r>
+      <w:proofErr w:type="spellEnd"/>
       <w:r>
         <w:t xml:space="preserve"> to true. </w:t>
       </w:r>
@@ -1468,7 +2416,94 @@
         <w:t xml:space="preserve"> </w:t>
       </w:r>
       <w:r>
-        <w:t>Check out the code in Seed method of Migrations/Configuration.cs to see an exmaple</w:t>
+        <w:t>Check out the code in Seed method of Migrations/</w:t>
+      </w:r>
+      <w:proofErr w:type="spellStart"/>
+      <w:r>
+        <w:t>Configuration.cs</w:t>
+      </w:r>
+      <w:proofErr w:type="spellEnd"/>
+      <w:r>
+        <w:t xml:space="preserve"> to see an </w:t>
+      </w:r>
+      <w:r>
+        <w:t>example</w:t>
+      </w:r>
+    </w:p>
+    <w:p>
+      <w:pPr>
+        <w:pStyle w:val="ListParagraph"/>
+        <w:numPr>
+          <w:ilvl w:val="0"/>
+          <w:numId w:val="7"/>
+        </w:numPr>
+      </w:pPr>
+      <w:r>
+        <w:t>View Models</w:t>
+      </w:r>
+    </w:p>
+    <w:p>
+      <w:pPr>
+        <w:pStyle w:val="ListParagraph"/>
+        <w:numPr>
+          <w:ilvl w:val="1"/>
+          <w:numId w:val="7"/>
+        </w:numPr>
+      </w:pPr>
+      <w:r>
+        <w:t xml:space="preserve">Sometimes, if you want to pass information combined from multiple models into your view, you can create a </w:t>
+      </w:r>
+      <w:proofErr w:type="spellStart"/>
+      <w:r>
+        <w:t>ViewModel</w:t>
+      </w:r>
+      <w:proofErr w:type="spellEnd"/>
+      <w:r>
+        <w:t xml:space="preserve"> in your Models folder. Check out the code in </w:t>
+      </w:r>
+      <w:proofErr w:type="spellStart"/>
+      <w:r>
+        <w:t>HomeController.cs</w:t>
+      </w:r>
+      <w:proofErr w:type="spellEnd"/>
+      <w:r>
+        <w:t>/Index action and Models/</w:t>
+      </w:r>
+      <w:proofErr w:type="spellStart"/>
+      <w:r>
+        <w:t>AlbumsListViewModel</w:t>
+      </w:r>
+      <w:proofErr w:type="spellEnd"/>
+      <w:r>
+        <w:t xml:space="preserve"> as an example</w:t>
+      </w:r>
+    </w:p>
+    <w:p>
+      <w:pPr>
+        <w:pStyle w:val="ListParagraph"/>
+        <w:numPr>
+          <w:ilvl w:val="1"/>
+          <w:numId w:val="7"/>
+        </w:numPr>
+      </w:pPr>
+      <w:r>
+        <w:t xml:space="preserve">If you want to pass your </w:t>
+      </w:r>
+      <w:proofErr w:type="spellStart"/>
+      <w:r>
+        <w:t>ViewModel</w:t>
+      </w:r>
+      <w:proofErr w:type="spellEnd"/>
+      <w:r>
+        <w:t xml:space="preserve"> to your view, you’ll have to declare the type of the </w:t>
+      </w:r>
+      <w:proofErr w:type="spellStart"/>
+      <w:r>
+        <w:t>viewmodel</w:t>
+      </w:r>
+      <w:proofErr w:type="spellEnd"/>
+      <w:r>
+        <w:t xml:space="preserve"> at the top. </w:t>
       </w:r>
       <w:bookmarkStart w:id="0" w:name="_GoBack"/>
       <w:bookmarkEnd w:id="0"/>

</xml_diff>

<commit_message>
Data - Album Controller + Using virtual to use related entities in the view
</commit_message>
<xml_diff>
--- a/Review (Autosaved).docx
+++ b/Review (Autosaved).docx
@@ -3,14 +3,12 @@
 <w:document xmlns:wpc="http://schemas.microsoft.com/office/word/2010/wordprocessingCanvas" xmlns:mc="http://schemas.openxmlformats.org/markup-compatibility/2006" xmlns:o="urn:schemas-microsoft-com:office:office" xmlns:r="http://schemas.openxmlformats.org/officeDocument/2006/relationships" xmlns:m="http://schemas.openxmlformats.org/officeDocument/2006/math" xmlns:v="urn:schemas-microsoft-com:vml" xmlns:wp14="http://schemas.microsoft.com/office/word/2010/wordprocessingDrawing" xmlns:wp="http://schemas.openxmlformats.org/drawingml/2006/wordprocessingDrawing" xmlns:w10="urn:schemas-microsoft-com:office:word" xmlns:w="http://schemas.openxmlformats.org/wordprocessingml/2006/main" xmlns:w14="http://schemas.microsoft.com/office/word/2010/wordml" xmlns:w15="http://schemas.microsoft.com/office/word/2012/wordml" xmlns:wpg="http://schemas.microsoft.com/office/word/2010/wordprocessingGroup" xmlns:wpi="http://schemas.microsoft.com/office/word/2010/wordprocessingInk" xmlns:wne="http://schemas.microsoft.com/office/word/2006/wordml" xmlns:wps="http://schemas.microsoft.com/office/word/2010/wordprocessingShape" mc:Ignorable="w14 w15 wp14">
   <w:body>
     <w:p>
-      <w:proofErr w:type="spellStart"/>
       <w:r>
         <w:rPr>
           <w:b/>
         </w:rPr>
         <w:t>PhotoShare</w:t>
       </w:r>
-      <w:proofErr w:type="spellEnd"/>
     </w:p>
     <w:p>
       <w:pPr>
@@ -109,15 +107,7 @@
     </w:p>
     <w:p>
       <w:r>
-        <w:t xml:space="preserve">In your action, create a model object, and do return </w:t>
-      </w:r>
-      <w:proofErr w:type="gramStart"/>
-      <w:r>
-        <w:t>View(</w:t>
-      </w:r>
-      <w:proofErr w:type="gramEnd"/>
-      <w:r>
-        <w:t>model). Then in your view, put this at the top:</w:t>
+        <w:t>In your action, create a model object, and do return View(model). Then in your view, put this at the top:</w:t>
       </w:r>
     </w:p>
     <w:p>
@@ -128,23 +118,10 @@
         <w:t>&lt;Application&gt;</w:t>
       </w:r>
       <w:r>
-        <w:t>.Models</w:t>
-      </w:r>
-      <w:proofErr w:type="gramStart"/>
-      <w:r>
-        <w:t>.</w:t>
-      </w:r>
-      <w:r>
-        <w:t>&lt;</w:t>
-      </w:r>
-      <w:proofErr w:type="spellStart"/>
-      <w:proofErr w:type="gramEnd"/>
-      <w:r>
-        <w:t>ModelName</w:t>
-      </w:r>
-      <w:proofErr w:type="spellEnd"/>
-      <w:r>
-        <w:t>&gt;</w:t>
+        <w:t>.Models.</w:t>
+      </w:r>
+      <w:r>
+        <w:t>&lt;ModelName&gt;</w:t>
       </w:r>
     </w:p>
     <w:p>
@@ -162,68 +139,23 @@
     </w:p>
     <w:p>
       <w:r>
-        <w:t xml:space="preserve">Specify to create a unit testing project at the ‘Type of Application’ tab when you’re creating a new asp.net </w:t>
-      </w:r>
-      <w:proofErr w:type="spellStart"/>
-      <w:r>
-        <w:t>mvc</w:t>
-      </w:r>
-      <w:proofErr w:type="spellEnd"/>
-      <w:r>
-        <w:t xml:space="preserve"> application</w:t>
-      </w:r>
-    </w:p>
-    <w:p>
-      <w:r>
-        <w:t xml:space="preserve">See the tests in &lt;Application&gt;.Tests projects, and Run tests by </w:t>
-      </w:r>
-      <w:proofErr w:type="spellStart"/>
-      <w:r>
-        <w:t>Ctrl+R</w:t>
-      </w:r>
-      <w:proofErr w:type="spellEnd"/>
-      <w:r>
-        <w:t>, A</w:t>
-      </w:r>
-    </w:p>
-    <w:p>
-      <w:r>
-        <w:t>[</w:t>
-      </w:r>
-      <w:proofErr w:type="spellStart"/>
-      <w:r>
-        <w:t>TestClass</w:t>
-      </w:r>
-      <w:proofErr w:type="spellEnd"/>
-      <w:r>
-        <w:t>], [</w:t>
-      </w:r>
-      <w:proofErr w:type="spellStart"/>
-      <w:r>
-        <w:t>TestMethod</w:t>
-      </w:r>
-      <w:proofErr w:type="spellEnd"/>
-      <w:r>
-        <w:t>] attributes</w:t>
-      </w:r>
-    </w:p>
-    <w:p>
-      <w:r>
-        <w:t xml:space="preserve">In each test method, you need to make an instance of the controller, an instance of the action that you’re testing as a </w:t>
-      </w:r>
-      <w:proofErr w:type="spellStart"/>
-      <w:r>
-        <w:t>ViewResult</w:t>
-      </w:r>
-      <w:proofErr w:type="spellEnd"/>
-      <w:r>
-        <w:t xml:space="preserve">, and then do some assertions with that </w:t>
-      </w:r>
-      <w:proofErr w:type="spellStart"/>
-      <w:r>
-        <w:t>ViewResult</w:t>
-      </w:r>
-      <w:proofErr w:type="spellEnd"/>
+        <w:t>Specify to create a unit testing project at the ‘Type of Application’ tab when you’re creating a new asp.net mvc application</w:t>
+      </w:r>
+    </w:p>
+    <w:p>
+      <w:r>
+        <w:t>See the tests in &lt;Application&gt;.Tests projects, and Run tests by Ctrl+R, A</w:t>
+      </w:r>
+    </w:p>
+    <w:p>
+      <w:r>
+        <w:t>[TestClass], [TestMethod] attributes</w:t>
+      </w:r>
+    </w:p>
+    <w:p>
+      <w:r>
+        <w:t>In each test method, you need to make an instance of the controller, an instance of the action that you’re testing as a ViewResult, and then do some assertions with that ViewResult</w:t>
+      </w:r>
     </w:p>
     <w:p>
       <w:r>
@@ -235,71 +167,22 @@
     </w:p>
     <w:p>
       <w:r>
-        <w:t xml:space="preserve">Route table is in </w:t>
-      </w:r>
-      <w:proofErr w:type="spellStart"/>
-      <w:r>
-        <w:t>App_Start</w:t>
-      </w:r>
-      <w:proofErr w:type="spellEnd"/>
-      <w:r>
-        <w:t>/</w:t>
-      </w:r>
-      <w:proofErr w:type="spellStart"/>
-      <w:r>
-        <w:t>RouteConfig.cs</w:t>
-      </w:r>
-      <w:proofErr w:type="spellEnd"/>
-    </w:p>
-    <w:p>
-      <w:proofErr w:type="spellStart"/>
-      <w:r>
-        <w:t>RouteData</w:t>
-      </w:r>
-      <w:proofErr w:type="spellEnd"/>
-      <w:r>
-        <w:t xml:space="preserve"> data structure can be used to access parts of the </w:t>
-      </w:r>
-      <w:proofErr w:type="spellStart"/>
-      <w:proofErr w:type="gramStart"/>
-      <w:r>
-        <w:t>url</w:t>
-      </w:r>
-      <w:proofErr w:type="spellEnd"/>
-      <w:proofErr w:type="gramEnd"/>
-      <w:r>
-        <w:t xml:space="preserve">. They’re stored by key value pairs. </w:t>
-      </w:r>
-    </w:p>
-    <w:p>
-      <w:r>
-        <w:t xml:space="preserve">For ex: </w:t>
-      </w:r>
-      <w:proofErr w:type="spellStart"/>
-      <w:proofErr w:type="gramStart"/>
-      <w:r>
-        <w:t>RouteData</w:t>
-      </w:r>
-      <w:proofErr w:type="spellEnd"/>
-      <w:r>
-        <w:t>[</w:t>
-      </w:r>
-      <w:proofErr w:type="gramEnd"/>
-      <w:r>
-        <w:t>‘controller’] gets you the name of the controller in the URL</w:t>
-      </w:r>
-    </w:p>
-    <w:p>
-      <w:r>
-        <w:t xml:space="preserve">To define your own routes, you </w:t>
-      </w:r>
-      <w:proofErr w:type="spellStart"/>
-      <w:r>
-        <w:t>wanna</w:t>
-      </w:r>
-      <w:proofErr w:type="spellEnd"/>
-      <w:r>
-        <w:t xml:space="preserve"> place them above the Default route, because the routes are handled in the order in which they are placed</w:t>
+        <w:t>Route table is in App_Start/RouteConfig.cs</w:t>
+      </w:r>
+    </w:p>
+    <w:p>
+      <w:r>
+        <w:t xml:space="preserve">RouteData data structure can be used to access parts of the url. They’re stored by key value pairs. </w:t>
+      </w:r>
+    </w:p>
+    <w:p>
+      <w:r>
+        <w:t>For ex: RouteData[‘controller’] gets you the name of the controller in the URL</w:t>
+      </w:r>
+    </w:p>
+    <w:p>
+      <w:r>
+        <w:t>To define your own routes, you wanna place them above the Default route, because the routes are handled in the order in which they are placed</w:t>
       </w:r>
     </w:p>
     <w:p>
@@ -312,83 +195,20 @@
     </w:p>
     <w:p>
       <w:r>
-        <w:t xml:space="preserve">If you just </w:t>
-      </w:r>
-      <w:proofErr w:type="spellStart"/>
-      <w:r>
-        <w:t>wanna</w:t>
-      </w:r>
-      <w:proofErr w:type="spellEnd"/>
-      <w:r>
-        <w:t xml:space="preserve"> send a string back to the browser in an action, just do </w:t>
-      </w:r>
-      <w:r>
-        <w:t xml:space="preserve">return </w:t>
-      </w:r>
-      <w:proofErr w:type="gramStart"/>
-      <w:r>
-        <w:t>Content(</w:t>
-      </w:r>
-      <w:proofErr w:type="gramEnd"/>
-      <w:r>
-        <w:t>“&lt;your string&gt;”)</w:t>
-      </w:r>
-    </w:p>
-    <w:p>
-      <w:r>
-        <w:t xml:space="preserve">If you’ve defined some parameter in your </w:t>
-      </w:r>
-      <w:proofErr w:type="spellStart"/>
-      <w:r>
-        <w:t>RouteConfig</w:t>
-      </w:r>
-      <w:proofErr w:type="spellEnd"/>
-      <w:r>
-        <w:t xml:space="preserve"> for a </w:t>
-      </w:r>
-      <w:proofErr w:type="spellStart"/>
-      <w:proofErr w:type="gramStart"/>
-      <w:r>
-        <w:t>url</w:t>
-      </w:r>
-      <w:proofErr w:type="spellEnd"/>
-      <w:proofErr w:type="gramEnd"/>
-      <w:r>
-        <w:t>, then you can just access that parameter by passing an argument to your action. So for example, in the photos/search</w:t>
-      </w:r>
-      <w:proofErr w:type="gramStart"/>
-      <w:r>
-        <w:t>/{</w:t>
-      </w:r>
-      <w:proofErr w:type="gramEnd"/>
-      <w:r>
-        <w:t>tag} , you can pass string tag as an argument to your action method, and its value will be available</w:t>
-      </w:r>
-    </w:p>
-    <w:p>
-      <w:r>
-        <w:t xml:space="preserve">If you define an argument in your action, it’ll be available as a </w:t>
-      </w:r>
-      <w:proofErr w:type="spellStart"/>
-      <w:r>
-        <w:t>querystring</w:t>
-      </w:r>
-      <w:proofErr w:type="spellEnd"/>
-      <w:r>
-        <w:t xml:space="preserve"> key. So you could do photos/</w:t>
-      </w:r>
-      <w:proofErr w:type="spellStart"/>
-      <w:r>
-        <w:t>search</w:t>
-      </w:r>
-      <w:proofErr w:type="gramStart"/>
-      <w:r>
-        <w:t>?tag</w:t>
-      </w:r>
-      <w:proofErr w:type="spellEnd"/>
-      <w:proofErr w:type="gramEnd"/>
-      <w:r>
-        <w:t>=vacation and the value of tag will still be available in your action</w:t>
+        <w:t xml:space="preserve">If you just wanna send a string back to the browser in an action, just do </w:t>
+      </w:r>
+      <w:r>
+        <w:t>return Content(“&lt;your string&gt;”)</w:t>
+      </w:r>
+    </w:p>
+    <w:p>
+      <w:r>
+        <w:t>If you’ve defined some parameter in your RouteConfig for a url, then you can just access that parameter by passing an argument to your action. So for example, in the photos/search/{tag} , you can pass string tag as an argument to your action method, and its value will be available</w:t>
+      </w:r>
+    </w:p>
+    <w:p>
+      <w:r>
+        <w:t>If you define an argument in your action, it’ll be available as a querystring key. So you could do photos/search?tag=vacation and the value of tag will still be available in your action</w:t>
       </w:r>
     </w:p>
     <w:p>
@@ -416,15 +236,7 @@
         </w:numPr>
       </w:pPr>
       <w:r>
-        <w:t xml:space="preserve">If you </w:t>
-      </w:r>
-      <w:proofErr w:type="spellStart"/>
-      <w:r>
-        <w:t>wanna</w:t>
-      </w:r>
-      <w:proofErr w:type="spellEnd"/>
-      <w:r>
-        <w:t xml:space="preserve"> redirect your action to another action in a controller, you can use </w:t>
+        <w:t xml:space="preserve">If you wanna redirect your action to another action in a controller, you can use </w:t>
       </w:r>
     </w:p>
     <w:p>
@@ -435,29 +247,14 @@
           <w:numId w:val="3"/>
         </w:numPr>
       </w:pPr>
-      <w:proofErr w:type="gramStart"/>
-      <w:r>
-        <w:t>return</w:t>
-      </w:r>
-      <w:proofErr w:type="gramEnd"/>
-      <w:r>
-        <w:t xml:space="preserve"> </w:t>
-      </w:r>
-      <w:proofErr w:type="spellStart"/>
+      <w:r>
+        <w:t xml:space="preserve">return </w:t>
+      </w:r>
       <w:r>
         <w:t>RedirectToAction</w:t>
       </w:r>
-      <w:proofErr w:type="spellEnd"/>
-      <w:r>
-        <w:t>(</w:t>
-      </w:r>
-      <w:proofErr w:type="spellStart"/>
-      <w:r>
-        <w:t>action,controller,new</w:t>
-      </w:r>
-      <w:proofErr w:type="spellEnd"/>
-      <w:r>
-        <w:t xml:space="preserve"> {parameter1= value,…})</w:t>
+      <w:r>
+        <w:t>(action,controller,new {parameter1= value,…})</w:t>
       </w:r>
     </w:p>
     <w:p>
@@ -469,29 +266,8 @@
         </w:numPr>
       </w:pPr>
       <w:r>
-        <w:t xml:space="preserve">If you </w:t>
-      </w:r>
-      <w:proofErr w:type="spellStart"/>
-      <w:r>
-        <w:t>wanna</w:t>
-      </w:r>
-      <w:proofErr w:type="spellEnd"/>
-      <w:r>
-        <w:t xml:space="preserve"> redirect to a route from the </w:t>
-      </w:r>
-      <w:proofErr w:type="spellStart"/>
-      <w:r>
-        <w:t>RouteConfig</w:t>
-      </w:r>
-      <w:proofErr w:type="spellEnd"/>
-      <w:r>
-        <w:t xml:space="preserve">, you can use </w:t>
-      </w:r>
-      <w:proofErr w:type="spellStart"/>
-      <w:r>
-        <w:t>RedirectToRoute</w:t>
-      </w:r>
-      <w:proofErr w:type="spellEnd"/>
+        <w:t>If you wanna redirect to a route from the RouteConfig, you can use RedirectToRoute</w:t>
+      </w:r>
     </w:p>
     <w:p>
       <w:pPr>
@@ -502,15 +278,7 @@
         </w:numPr>
       </w:pPr>
       <w:r>
-        <w:t xml:space="preserve">return </w:t>
-      </w:r>
-      <w:proofErr w:type="spellStart"/>
-      <w:r>
-        <w:t>RedirectToAction</w:t>
-      </w:r>
-      <w:proofErr w:type="spellEnd"/>
-      <w:r>
-        <w:t>(route name, new {controller=”controller”, action=”Action”})</w:t>
+        <w:t>return RedirectToAction(route name, new {controller=”controller”, action=”Action”})</w:t>
       </w:r>
     </w:p>
     <w:p>
@@ -522,15 +290,7 @@
         </w:numPr>
       </w:pPr>
       <w:r>
-        <w:t xml:space="preserve">If you </w:t>
-      </w:r>
-      <w:proofErr w:type="spellStart"/>
-      <w:r>
-        <w:t>wanna</w:t>
-      </w:r>
-      <w:proofErr w:type="spellEnd"/>
-      <w:r>
-        <w:t xml:space="preserve"> return a file, do</w:t>
+        <w:t>If you wanna return a file, do</w:t>
       </w:r>
     </w:p>
     <w:p>
@@ -542,15 +302,7 @@
         </w:numPr>
       </w:pPr>
       <w:r>
-        <w:t>return File(</w:t>
-      </w:r>
-      <w:proofErr w:type="spellStart"/>
-      <w:r>
-        <w:t>Server.MapPath</w:t>
-      </w:r>
-      <w:proofErr w:type="spellEnd"/>
-      <w:r>
-        <w:t>(“~/&lt;path from root folder of website&gt;”), file type)</w:t>
+        <w:t>return File(Server.MapPath(“~/&lt;path from root folder of website&gt;”), file type)</w:t>
       </w:r>
     </w:p>
     <w:p>
@@ -574,23 +326,7 @@
         </w:numPr>
       </w:pPr>
       <w:r>
-        <w:t xml:space="preserve">If you </w:t>
-      </w:r>
-      <w:proofErr w:type="spellStart"/>
-      <w:r>
-        <w:t>wanna</w:t>
-      </w:r>
-      <w:proofErr w:type="spellEnd"/>
-      <w:r>
-        <w:t xml:space="preserve"> return a </w:t>
-      </w:r>
-      <w:proofErr w:type="spellStart"/>
-      <w:r>
-        <w:t>json</w:t>
-      </w:r>
-      <w:proofErr w:type="spellEnd"/>
-      <w:r>
-        <w:t xml:space="preserve"> result, do </w:t>
+        <w:t xml:space="preserve">If you wanna return a json result, do </w:t>
       </w:r>
     </w:p>
     <w:p>
@@ -602,23 +338,7 @@
         </w:numPr>
       </w:pPr>
       <w:r>
-        <w:t xml:space="preserve">return </w:t>
-      </w:r>
-      <w:proofErr w:type="spellStart"/>
-      <w:r>
-        <w:t>Json</w:t>
-      </w:r>
-      <w:proofErr w:type="spellEnd"/>
-      <w:r>
-        <w:t xml:space="preserve">(some object, </w:t>
-      </w:r>
-      <w:proofErr w:type="spellStart"/>
-      <w:r>
-        <w:t>JsonRequestBehavior.AllowGet</w:t>
-      </w:r>
-      <w:proofErr w:type="spellEnd"/>
-      <w:r>
-        <w:t>);</w:t>
+        <w:t>return Json(some object, JsonRequestBehavior.AllowGet);</w:t>
       </w:r>
     </w:p>
     <w:p>
@@ -665,42 +385,10 @@
         </w:numPr>
       </w:pPr>
       <w:r>
-        <w:t xml:space="preserve">If you </w:t>
-      </w:r>
-      <w:proofErr w:type="spellStart"/>
-      <w:r>
-        <w:t>wanna</w:t>
-      </w:r>
-      <w:proofErr w:type="spellEnd"/>
-      <w:r>
-        <w:t xml:space="preserve"> specify controller actions with the same name but corresponding to different types of http requests, like if you want a Home/Index action to respond differently in case of a GET and a POST request, you can use the Accept Verbs [</w:t>
-      </w:r>
-      <w:proofErr w:type="spellStart"/>
-      <w:r>
-        <w:t>HttpGet</w:t>
-      </w:r>
-      <w:proofErr w:type="spellEnd"/>
-      <w:r>
-        <w:t>] and [</w:t>
-      </w:r>
-      <w:proofErr w:type="spellStart"/>
-      <w:r>
-        <w:t>HttpPost</w:t>
-      </w:r>
-      <w:proofErr w:type="spellEnd"/>
-      <w:r>
-        <w:t xml:space="preserve">]. </w:t>
-      </w:r>
-      <w:r>
-        <w:t xml:space="preserve">You just put them right above your action, and ASP.NET will figure out which one to go to in case of a get or a post request. If you don’t use these and specify two different actions with the same name, then ASP.NET will throw </w:t>
-      </w:r>
-      <w:proofErr w:type="gramStart"/>
-      <w:r>
-        <w:t>a</w:t>
-      </w:r>
-      <w:proofErr w:type="gramEnd"/>
-      <w:r>
-        <w:t xml:space="preserve"> “ambiguous actions” error. </w:t>
+        <w:t xml:space="preserve">If you wanna specify controller actions with the same name but corresponding to different types of http requests, like if you want a Home/Index action to respond differently in case of a GET and a POST request, you can use the Accept Verbs [HttpGet] and [HttpPost]. </w:t>
+      </w:r>
+      <w:r>
+        <w:t xml:space="preserve">You just put them right above your action, and ASP.NET will figure out which one to go to in case of a get or a post request. If you don’t use these and specify two different actions with the same name, then ASP.NET will throw a “ambiguous actions” error. </w:t>
       </w:r>
     </w:p>
     <w:p>
@@ -771,31 +459,7 @@
         </w:numPr>
       </w:pPr>
       <w:r>
-        <w:t xml:space="preserve">If you want some filter to be applied to every action in every controller without having to put the filter at the top of every controller, you can use a global filter for this purpose. Global filters are registered in the </w:t>
-      </w:r>
-      <w:proofErr w:type="spellStart"/>
-      <w:r>
-        <w:t>Global.asax</w:t>
-      </w:r>
-      <w:proofErr w:type="spellEnd"/>
-      <w:r>
-        <w:t xml:space="preserve"> file, and are added to the list of filters in </w:t>
-      </w:r>
-      <w:proofErr w:type="spellStart"/>
-      <w:r>
-        <w:t>App_Start</w:t>
-      </w:r>
-      <w:proofErr w:type="spellEnd"/>
-      <w:r>
-        <w:t>/</w:t>
-      </w:r>
-      <w:proofErr w:type="spellStart"/>
-      <w:r>
-        <w:t>FilterConfig.cs</w:t>
-      </w:r>
-      <w:proofErr w:type="spellEnd"/>
-      <w:r>
-        <w:t xml:space="preserve"> file. </w:t>
+        <w:t xml:space="preserve">If you want some filter to be applied to every action in every controller without having to put the filter at the top of every controller, you can use a global filter for this purpose. Global filters are registered in the Global.asax file, and are added to the list of filters in App_Start/FilterConfig.cs file. </w:t>
       </w:r>
     </w:p>
     <w:p>
@@ -807,15 +471,7 @@
         </w:numPr>
       </w:pPr>
       <w:r>
-        <w:t xml:space="preserve">The </w:t>
-      </w:r>
-      <w:proofErr w:type="spellStart"/>
-      <w:r>
-        <w:t>HandleErrorAttribute</w:t>
-      </w:r>
-      <w:proofErr w:type="spellEnd"/>
-      <w:r>
-        <w:t xml:space="preserve"> filter here basically shows friendly error messages to the user when something goes wrong. </w:t>
+        <w:t xml:space="preserve">The HandleErrorAttribute filter here basically shows friendly error messages to the user when something goes wrong. </w:t>
       </w:r>
     </w:p>
     <w:p>
@@ -833,23 +489,7 @@
         <w:t xml:space="preserve">(Yellow screen of death) </w:t>
       </w:r>
       <w:r>
-        <w:t xml:space="preserve">error message showing code pieces, put this in the </w:t>
-      </w:r>
-      <w:proofErr w:type="spellStart"/>
-      <w:r>
-        <w:t>system.web</w:t>
-      </w:r>
-      <w:proofErr w:type="spellEnd"/>
-      <w:r>
-        <w:t xml:space="preserve"> section of </w:t>
-      </w:r>
-      <w:proofErr w:type="spellStart"/>
-      <w:r>
-        <w:t>Web.config</w:t>
-      </w:r>
-      <w:proofErr w:type="spellEnd"/>
-      <w:r>
-        <w:t xml:space="preserve"> file:</w:t>
+        <w:t>error message showing code pieces, put this in the system.web section of Web.config file:</w:t>
       </w:r>
     </w:p>
     <w:p>
@@ -861,15 +501,7 @@
         </w:numPr>
       </w:pPr>
       <w:r>
-        <w:t>&lt;</w:t>
-      </w:r>
-      <w:proofErr w:type="spellStart"/>
-      <w:r>
-        <w:t>customErrors</w:t>
-      </w:r>
-      <w:proofErr w:type="spellEnd"/>
-      <w:r>
-        <w:t xml:space="preserve"> mode="On"/&gt;</w:t>
+        <w:t>&lt;customErrors mode="On"/&gt;</w:t>
       </w:r>
     </w:p>
     <w:p>
@@ -881,23 +513,7 @@
         </w:numPr>
       </w:pPr>
       <w:r>
-        <w:t xml:space="preserve">If the mode is set to </w:t>
-      </w:r>
-      <w:proofErr w:type="spellStart"/>
-      <w:r>
-        <w:t>RemoteOnly</w:t>
-      </w:r>
-      <w:proofErr w:type="spellEnd"/>
-      <w:r>
-        <w:t xml:space="preserve">, then during </w:t>
-      </w:r>
-      <w:proofErr w:type="spellStart"/>
-      <w:r>
-        <w:t>localhost</w:t>
-      </w:r>
-      <w:proofErr w:type="spellEnd"/>
-      <w:r>
-        <w:t>, you’ll see the usual yellow screen of death, but the end user will see the pretty page</w:t>
+        <w:t>If the mode is set to RemoteOnly, then during localhost, you’ll see the usual yellow screen of death, but the end user will see the pretty page</w:t>
       </w:r>
     </w:p>
     <w:p>
@@ -909,23 +525,7 @@
         </w:numPr>
       </w:pPr>
       <w:r>
-        <w:t xml:space="preserve">If you </w:t>
-      </w:r>
-      <w:proofErr w:type="spellStart"/>
-      <w:r>
-        <w:t>wanna</w:t>
-      </w:r>
-      <w:proofErr w:type="spellEnd"/>
-      <w:r>
-        <w:t xml:space="preserve"> change how the above error message looks, you can edit the </w:t>
-      </w:r>
-      <w:proofErr w:type="spellStart"/>
-      <w:r>
-        <w:t>Error.cshtml</w:t>
-      </w:r>
-      <w:proofErr w:type="spellEnd"/>
-      <w:r>
-        <w:t xml:space="preserve"> file in Views/Shared folder</w:t>
+        <w:t>If you wanna change how the above error message looks, you can edit the Error.cshtml file in Views/Shared folder</w:t>
       </w:r>
     </w:p>
     <w:p>
@@ -938,15 +538,7 @@
       </w:pPr>
       <w:r>
         <w:lastRenderedPageBreak/>
-        <w:t xml:space="preserve">You can define your own filters in Filters folder, by creating a class that extends the </w:t>
-      </w:r>
-      <w:proofErr w:type="spellStart"/>
-      <w:r>
-        <w:t>ActionFilterAttribute</w:t>
-      </w:r>
-      <w:proofErr w:type="spellEnd"/>
-      <w:r>
-        <w:t xml:space="preserve"> and ends in “Attribute”. So the format is:</w:t>
+        <w:t>You can define your own filters in Filters folder, by creating a class that extends the ActionFilterAttribute and ends in “Attribute”. So the format is:</w:t>
       </w:r>
     </w:p>
     <w:p>
@@ -958,15 +550,7 @@
         </w:numPr>
       </w:pPr>
       <w:r>
-        <w:t xml:space="preserve">public class &lt;Filter name&gt;Attribute : </w:t>
-      </w:r>
-      <w:proofErr w:type="spellStart"/>
-      <w:r>
-        <w:t>ActionFilterAttribute</w:t>
-      </w:r>
-      <w:proofErr w:type="spellEnd"/>
-      <w:r>
-        <w:t xml:space="preserve"> </w:t>
+        <w:t xml:space="preserve">public class &lt;Filter name&gt;Attribute : ActionFilterAttribute </w:t>
       </w:r>
     </w:p>
     <w:p>
@@ -989,11 +573,9 @@
           <w:numId w:val="4"/>
         </w:numPr>
       </w:pPr>
-      <w:proofErr w:type="spellStart"/>
       <w:r>
         <w:t>OnActionExecuting</w:t>
       </w:r>
-      <w:proofErr w:type="spellEnd"/>
     </w:p>
     <w:p>
       <w:pPr>
@@ -1003,11 +585,9 @@
           <w:numId w:val="4"/>
         </w:numPr>
       </w:pPr>
-      <w:proofErr w:type="spellStart"/>
       <w:r>
         <w:t>OnActionExecuted</w:t>
       </w:r>
-      <w:proofErr w:type="spellEnd"/>
     </w:p>
     <w:p>
       <w:pPr>
@@ -1017,11 +597,9 @@
           <w:numId w:val="4"/>
         </w:numPr>
       </w:pPr>
-      <w:proofErr w:type="spellStart"/>
       <w:r>
         <w:t>OnResultExecuting</w:t>
       </w:r>
-      <w:proofErr w:type="spellEnd"/>
     </w:p>
     <w:p>
       <w:pPr>
@@ -1031,11 +609,9 @@
           <w:numId w:val="4"/>
         </w:numPr>
       </w:pPr>
-      <w:proofErr w:type="spellStart"/>
       <w:r>
         <w:t>OnResultExecuted</w:t>
       </w:r>
-      <w:proofErr w:type="spellEnd"/>
     </w:p>
     <w:p>
       <w:r>
@@ -1060,15 +636,7 @@
     </w:p>
     <w:p>
       <w:r>
-        <w:t xml:space="preserve">Right click the Controller and click ‘Add Controller’. If you </w:t>
-      </w:r>
-      <w:proofErr w:type="spellStart"/>
-      <w:r>
-        <w:t>wanna</w:t>
-      </w:r>
-      <w:proofErr w:type="spellEnd"/>
-      <w:r>
-        <w:t xml:space="preserve"> add basic read/write actions but not generate views yet, then choose the option “MVC controller with empty read/write actions”</w:t>
+        <w:t>Right click the Controller and click ‘Add Controller’. If you wanna add basic read/write actions but not generate views yet, then choose the option “MVC controller with empty read/write actions”</w:t>
       </w:r>
     </w:p>
     <w:p>
@@ -1113,105 +681,55 @@
         </w:numPr>
       </w:pPr>
       <w:r>
+        <w:t>@VirtualPath gives you the path from the root folder of the website to the view’s file</w:t>
+      </w:r>
+      <w:r>
+        <w:t>. So if you’re in Photos/Index.cshtml view, and you put @VirtualPath, then you’ll be returned a string ~/Views/photos/Index.cshtml</w:t>
+      </w:r>
+    </w:p>
+    <w:p>
+      <w:pPr>
+        <w:pStyle w:val="ListParagraph"/>
+        <w:numPr>
+          <w:ilvl w:val="0"/>
+          <w:numId w:val="5"/>
+        </w:numPr>
+      </w:pPr>
+      <w:r>
+        <w:t>Razor’</w:t>
+      </w:r>
+      <w:r>
+        <w:t xml:space="preserve">s </w:t>
+      </w:r>
+      <w:r>
+        <w:t xml:space="preserve">automatically encodes </w:t>
+      </w:r>
+      <w:r>
+        <w:t xml:space="preserve">the </w:t>
+      </w:r>
+      <w:r>
+        <w:t xml:space="preserve">text </w:t>
+      </w:r>
+      <w:r>
+        <w:t>output, so that xss attacks can be prevented</w:t>
+      </w:r>
+      <w:r>
+        <w:t xml:space="preserve">. If you have a script tag in your </w:t>
+      </w:r>
+      <w:r>
+        <w:t>string from the controller</w:t>
+      </w:r>
+      <w:r>
+        <w:t>, then the &lt; will be treated as &amp;lt; and not as &lt;</w:t>
+      </w:r>
+      <w:r>
+        <w:t xml:space="preserve">. If you didn’t want Razor to encode the output, you can use </w:t>
+      </w:r>
+      <w:r>
         <w:t>@</w:t>
       </w:r>
-      <w:proofErr w:type="spellStart"/>
-      <w:r>
-        <w:t>VirtualPath</w:t>
-      </w:r>
-      <w:proofErr w:type="spellEnd"/>
-      <w:r>
-        <w:t xml:space="preserve"> gives you the path from the root folder of the website to the view’s file</w:t>
-      </w:r>
-      <w:r>
-        <w:t>. So if you’re in Photos/</w:t>
-      </w:r>
-      <w:proofErr w:type="spellStart"/>
-      <w:r>
-        <w:t>Index.cshtml</w:t>
-      </w:r>
-      <w:proofErr w:type="spellEnd"/>
-      <w:r>
-        <w:t xml:space="preserve"> view, and you put @</w:t>
-      </w:r>
-      <w:proofErr w:type="spellStart"/>
-      <w:r>
-        <w:t>VirtualPath</w:t>
-      </w:r>
-      <w:proofErr w:type="spellEnd"/>
-      <w:r>
-        <w:t>, then you’ll be returned a string ~/Views/photos/</w:t>
-      </w:r>
-      <w:proofErr w:type="spellStart"/>
-      <w:r>
-        <w:t>Index.cshtml</w:t>
-      </w:r>
-      <w:proofErr w:type="spellEnd"/>
-    </w:p>
-    <w:p>
-      <w:pPr>
-        <w:pStyle w:val="ListParagraph"/>
-        <w:numPr>
-          <w:ilvl w:val="0"/>
-          <w:numId w:val="5"/>
-        </w:numPr>
-      </w:pPr>
-      <w:r>
-        <w:t>Razor’</w:t>
-      </w:r>
-      <w:r>
-        <w:t xml:space="preserve">s </w:t>
-      </w:r>
-      <w:r>
-        <w:t xml:space="preserve">automatically encodes </w:t>
-      </w:r>
-      <w:r>
-        <w:t xml:space="preserve">the </w:t>
-      </w:r>
-      <w:r>
-        <w:t xml:space="preserve">text </w:t>
-      </w:r>
-      <w:r>
-        <w:t xml:space="preserve">output, so that </w:t>
-      </w:r>
-      <w:proofErr w:type="spellStart"/>
-      <w:r>
-        <w:t>xss</w:t>
-      </w:r>
-      <w:proofErr w:type="spellEnd"/>
-      <w:r>
-        <w:t xml:space="preserve"> attacks can be prevented</w:t>
-      </w:r>
-      <w:r>
-        <w:t xml:space="preserve">. If you have a script tag in your </w:t>
-      </w:r>
-      <w:r>
-        <w:t>string from the controller</w:t>
-      </w:r>
-      <w:r>
-        <w:t>, then the &lt; will be treated as &amp;</w:t>
-      </w:r>
-      <w:proofErr w:type="spellStart"/>
-      <w:r>
-        <w:t>lt</w:t>
-      </w:r>
-      <w:proofErr w:type="spellEnd"/>
-      <w:r>
-        <w:t>; and not as &lt;</w:t>
-      </w:r>
-      <w:r>
-        <w:t xml:space="preserve">. If you didn’t want Razor to encode the output, you can use </w:t>
-      </w:r>
-      <w:r>
-        <w:t>@</w:t>
-      </w:r>
-      <w:proofErr w:type="spellStart"/>
-      <w:r>
-        <w:t>Html.Raw</w:t>
-      </w:r>
-      <w:proofErr w:type="spellEnd"/>
-      <w:r>
-        <w:t>(&lt;your string&gt;)</w:t>
+      <w:r>
+        <w:t>Html.Raw(&lt;your string&gt;)</w:t>
       </w:r>
     </w:p>
     <w:p>
@@ -1293,23 +811,7 @@
         </w:numPr>
       </w:pPr>
       <w:r>
-        <w:t>Doing @</w:t>
-      </w:r>
-      <w:proofErr w:type="spellStart"/>
-      <w:r>
-        <w:t>item.Rating</w:t>
-      </w:r>
-      <w:proofErr w:type="spellEnd"/>
-      <w:r>
-        <w:t xml:space="preserve"> / 10 is evaluated as: “display the rating of them and then / 10”, but @(</w:t>
-      </w:r>
-      <w:proofErr w:type="spellStart"/>
-      <w:r>
-        <w:t>item.Rating</w:t>
-      </w:r>
-      <w:proofErr w:type="spellEnd"/>
-      <w:r>
-        <w:t>/10) is evaluated as: “divide the rating of the item by 10 and then display it</w:t>
+        <w:t>Doing @item.Rating / 10 is evaluated as: “display the rating of them and then / 10”, but @(item.Rating/10) is evaluated as: “divide the rating of the item by 10 and then display it</w:t>
       </w:r>
     </w:p>
     <w:p>
@@ -1321,23 +823,7 @@
         </w:numPr>
       </w:pPr>
       <w:r>
-        <w:t xml:space="preserve">If you just put @something, Razor will throw an error because something is not a valid C# code expression. But if you put @@something, then </w:t>
-      </w:r>
-      <w:proofErr w:type="gramStart"/>
-      <w:r>
-        <w:t>the @</w:t>
-      </w:r>
-      <w:proofErr w:type="gramEnd"/>
-      <w:r>
-        <w:t xml:space="preserve"> will be escaped. So if you literally </w:t>
-      </w:r>
-      <w:proofErr w:type="spellStart"/>
-      <w:r>
-        <w:t>wanna</w:t>
-      </w:r>
-      <w:proofErr w:type="spellEnd"/>
-      <w:r>
-        <w:t xml:space="preserve"> put an @ sign and not a code expression, you’d hav</w:t>
+        <w:t>If you just put @something, Razor will throw an error because something is not a valid C# code expression. But if you put @@something, then the @ will be escaped. So if you literally wanna put an @ sign and not a code expression, you’d hav</w:t>
       </w:r>
       <w:r>
         <w:t>e to do @@</w:t>
@@ -1364,35 +850,19 @@
         </w:numPr>
       </w:pPr>
       <w:r>
-        <w:t xml:space="preserve">Code blocks are denoted by curly braces </w:t>
-      </w:r>
-      <w:proofErr w:type="gramStart"/>
-      <w:r>
-        <w:t>@{</w:t>
-      </w:r>
-      <w:proofErr w:type="gramEnd"/>
-      <w:r>
-        <w:t xml:space="preserve"> &lt;code&gt; }. Variables you declare here are visible throughout the View</w:t>
-      </w:r>
-    </w:p>
-    <w:p>
-      <w:pPr>
-        <w:pStyle w:val="ListParagraph"/>
-        <w:numPr>
-          <w:ilvl w:val="1"/>
-          <w:numId w:val="5"/>
-        </w:numPr>
-      </w:pPr>
-      <w:r>
-        <w:t>@</w:t>
-      </w:r>
-      <w:proofErr w:type="spellStart"/>
-      <w:r>
-        <w:t>foreach</w:t>
-      </w:r>
-      <w:proofErr w:type="spellEnd"/>
-      <w:r>
-        <w:t>(&lt;expression&gt;){ } can be used to iterate through a list</w:t>
+        <w:t>Code blocks are denoted by curly braces @{ &lt;code&gt; }. Variables you declare here are visible throughout the View</w:t>
+      </w:r>
+    </w:p>
+    <w:p>
+      <w:pPr>
+        <w:pStyle w:val="ListParagraph"/>
+        <w:numPr>
+          <w:ilvl w:val="1"/>
+          <w:numId w:val="5"/>
+        </w:numPr>
+      </w:pPr>
+      <w:r>
+        <w:t>@foreach(&lt;expression&gt;){ } can be used to iterate through a list</w:t>
       </w:r>
     </w:p>
     <w:p>
@@ -1405,51 +875,14 @@
       </w:pPr>
       <w:r>
         <w:lastRenderedPageBreak/>
-        <w:t xml:space="preserve">Inside of a code block, you can’t just put anything. You can only put HTML tags or c# code using @. If you </w:t>
-      </w:r>
-      <w:proofErr w:type="spellStart"/>
-      <w:r>
-        <w:t>wanna</w:t>
-      </w:r>
-      <w:proofErr w:type="spellEnd"/>
-      <w:r>
-        <w:t xml:space="preserve"> put some literal stuff, like if you put </w:t>
-      </w:r>
-      <w:proofErr w:type="gramStart"/>
-      <w:r>
-        <w:t>@</w:t>
-      </w:r>
-      <w:proofErr w:type="spellStart"/>
-      <w:r>
-        <w:t>foreach</w:t>
-      </w:r>
-      <w:proofErr w:type="spellEnd"/>
-      <w:r>
-        <w:t>(</w:t>
-      </w:r>
-      <w:proofErr w:type="gramEnd"/>
-      <w:r>
-        <w:t xml:space="preserve">&lt;expression&gt;){ Photo }, this would throw an error. So if you </w:t>
-      </w:r>
-      <w:proofErr w:type="spellStart"/>
-      <w:r>
-        <w:t>wanna</w:t>
-      </w:r>
-      <w:proofErr w:type="spellEnd"/>
-      <w:r>
-        <w:t xml:space="preserve"> put literal text in C#, you can use @: So to li</w:t>
-      </w:r>
-      <w:r>
-        <w:t>terally put Photo, we can do @</w:t>
-      </w:r>
-      <w:proofErr w:type="gramStart"/>
-      <w:r>
-        <w:t>:</w:t>
+        <w:t>Inside of a code block, you can’t just put anything. You can only put HTML tags or c# code using @. If you wanna put some literal stuff, like if you put @foreach(&lt;expression&gt;){ Photo }, this would throw an error. So if you wanna put literal text in C#, you can use @: So to li</w:t>
+      </w:r>
+      <w:r>
+        <w:t>terally put Photo, we can do @:</w:t>
       </w:r>
       <w:r>
         <w:t>Photo</w:t>
       </w:r>
-      <w:proofErr w:type="gramEnd"/>
       <w:r>
         <w:t>. But you can’t put @: inside an HTML tag. For some reason that causes an error</w:t>
       </w:r>
@@ -1462,40 +895,11 @@
           <w:numId w:val="5"/>
         </w:numPr>
       </w:pPr>
-      <w:proofErr w:type="gramStart"/>
-      <w:r>
-        <w:t>@</w:t>
-      </w:r>
-      <w:proofErr w:type="spellStart"/>
-      <w:r>
-        <w:t>Url.Content</w:t>
-      </w:r>
-      <w:proofErr w:type="spellEnd"/>
-      <w:r>
-        <w:t>(</w:t>
-      </w:r>
-      <w:proofErr w:type="gramEnd"/>
-      <w:r>
-        <w:t>&lt;some path relative t</w:t>
-      </w:r>
-      <w:r>
-        <w:t xml:space="preserve">o root&gt;) can be used in </w:t>
-      </w:r>
-      <w:proofErr w:type="spellStart"/>
-      <w:r>
-        <w:t>hrefs</w:t>
-      </w:r>
-      <w:proofErr w:type="spellEnd"/>
-      <w:r>
-        <w:t xml:space="preserve"> or </w:t>
-      </w:r>
-      <w:proofErr w:type="spellStart"/>
-      <w:r>
-        <w:t>src</w:t>
-      </w:r>
-      <w:proofErr w:type="spellEnd"/>
-      <w:r>
-        <w:t xml:space="preserve"> fields of html tags to get the right path of the file or the link you want. Read more about it here: </w:t>
+      <w:r>
+        <w:t>@Url.Content(&lt;some path relative t</w:t>
+      </w:r>
+      <w:r>
+        <w:t xml:space="preserve">o root&gt;) can be used in hrefs or src fields of html tags to get the right path of the file or the link you want. Read more about it here: </w:t>
       </w:r>
       <w:hyperlink r:id="rId7" w:history="1">
         <w:r>
@@ -1539,68 +943,31 @@
         <w:t>views</w:t>
       </w:r>
       <w:r>
-        <w:t xml:space="preserve"> are set in _</w:t>
-      </w:r>
-      <w:proofErr w:type="spellStart"/>
-      <w:r>
-        <w:t>ViewStart.cshtml</w:t>
-      </w:r>
-      <w:proofErr w:type="spellEnd"/>
-      <w:r>
-        <w:t xml:space="preserve"> in Views folder. In this file, there’s just a code block that sets the “Layout” property. By default, this property is set to ~/Views/Shared/_</w:t>
-      </w:r>
-      <w:proofErr w:type="spellStart"/>
-      <w:r>
-        <w:t>Layout.cshtml</w:t>
-      </w:r>
-      <w:proofErr w:type="spellEnd"/>
-    </w:p>
-    <w:p>
-      <w:pPr>
-        <w:pStyle w:val="ListParagraph"/>
-        <w:numPr>
-          <w:ilvl w:val="1"/>
-          <w:numId w:val="5"/>
-        </w:numPr>
-      </w:pPr>
-      <w:r>
-        <w:t>However, if you wanted the views of a certain controller to use a different layout, you can just copy the _</w:t>
-      </w:r>
-      <w:proofErr w:type="spellStart"/>
-      <w:r>
-        <w:t>ViewStart.cshtml</w:t>
-      </w:r>
-      <w:proofErr w:type="spellEnd"/>
-      <w:r>
-        <w:t xml:space="preserve"> file and put it in the Views folder corresponding to that controller</w:t>
-      </w:r>
-    </w:p>
-    <w:p>
-      <w:pPr>
-        <w:pStyle w:val="ListParagraph"/>
-        <w:numPr>
-          <w:ilvl w:val="1"/>
-          <w:numId w:val="5"/>
-        </w:numPr>
-      </w:pPr>
-      <w:r>
-        <w:t xml:space="preserve">If you </w:t>
-      </w:r>
-      <w:proofErr w:type="spellStart"/>
-      <w:r>
-        <w:t>wanna</w:t>
-      </w:r>
-      <w:proofErr w:type="spellEnd"/>
-      <w:r>
-        <w:t xml:space="preserve"> set the Layout only for a specific view file, then you can specify the Layout property in the code block at the top. You can just do: </w:t>
-      </w:r>
-      <w:proofErr w:type="gramStart"/>
-      <w:r>
-        <w:t>@{</w:t>
-      </w:r>
-      <w:proofErr w:type="gramEnd"/>
-      <w:r>
-        <w:t xml:space="preserve">Layout = “whatever”}. </w:t>
+        <w:t xml:space="preserve"> are set in _ViewStart.cshtml in Views folder. In this file, there’s just a code block that sets the “Layout” property. By default, this property is set to ~/Views/Shared/_Layout.cshtml</w:t>
+      </w:r>
+    </w:p>
+    <w:p>
+      <w:pPr>
+        <w:pStyle w:val="ListParagraph"/>
+        <w:numPr>
+          <w:ilvl w:val="1"/>
+          <w:numId w:val="5"/>
+        </w:numPr>
+      </w:pPr>
+      <w:r>
+        <w:t>However, if you wanted the views of a certain controller to use a different layout, you can just copy the _ViewStart.cshtml file and put it in the Views folder corresponding to that controller</w:t>
+      </w:r>
+    </w:p>
+    <w:p>
+      <w:pPr>
+        <w:pStyle w:val="ListParagraph"/>
+        <w:numPr>
+          <w:ilvl w:val="1"/>
+          <w:numId w:val="5"/>
+        </w:numPr>
+      </w:pPr>
+      <w:r>
+        <w:t xml:space="preserve">If you wanna set the Layout only for a specific view file, then you can specify the Layout property in the code block at the top. You can just do: @{Layout = “whatever”}. </w:t>
       </w:r>
     </w:p>
     <w:p>
@@ -1648,23 +1015,58 @@
         </w:numPr>
       </w:pPr>
       <w:r>
+        <w:t>@RenderSection(“name of section”,required: &lt;false or true&gt;)</w:t>
+      </w:r>
+    </w:p>
+    <w:p>
+      <w:pPr>
+        <w:pStyle w:val="ListParagraph"/>
+        <w:numPr>
+          <w:ilvl w:val="2"/>
+          <w:numId w:val="5"/>
+        </w:numPr>
+      </w:pPr>
+      <w:r>
+        <w:t xml:space="preserve">Then, in your view, you can do </w:t>
+      </w:r>
+    </w:p>
+    <w:p>
+      <w:pPr>
+        <w:pStyle w:val="ListParagraph"/>
+        <w:numPr>
+          <w:ilvl w:val="3"/>
+          <w:numId w:val="5"/>
+        </w:numPr>
+      </w:pPr>
+      <w:r>
+        <w:t xml:space="preserve">@section name of section { code / html } </w:t>
+      </w:r>
+    </w:p>
+    <w:p>
+      <w:pPr>
+        <w:pStyle w:val="ListParagraph"/>
+        <w:numPr>
+          <w:ilvl w:val="2"/>
+          <w:numId w:val="5"/>
+        </w:numPr>
+      </w:pPr>
+      <w:r>
+        <w:t xml:space="preserve">If you set required:false, then it won’t matter if you don’t include the section in your view. If you set required:true, then ASP.NET MVC will throw an error if you don’t. </w:t>
+      </w:r>
+    </w:p>
+    <w:p>
+      <w:pPr>
+        <w:pStyle w:val="ListParagraph"/>
+        <w:numPr>
+          <w:ilvl w:val="1"/>
+          <w:numId w:val="5"/>
+        </w:numPr>
+      </w:pPr>
+      <w:r>
         <w:t>@</w:t>
       </w:r>
-      <w:proofErr w:type="spellStart"/>
-      <w:r>
-        <w:t>RenderSection</w:t>
-      </w:r>
-      <w:proofErr w:type="spellEnd"/>
-      <w:r>
-        <w:t xml:space="preserve">(“name of </w:t>
-      </w:r>
-      <w:proofErr w:type="spellStart"/>
-      <w:r>
-        <w:t>section”,required</w:t>
-      </w:r>
-      <w:proofErr w:type="spellEnd"/>
-      <w:r>
-        <w:t>: &lt;false or true&gt;)</w:t>
+      <w:r>
+        <w:t>RenderBody</w:t>
       </w:r>
     </w:p>
     <w:p>
@@ -1676,7 +1078,31 @@
         </w:numPr>
       </w:pPr>
       <w:r>
-        <w:t xml:space="preserve">Then, in your view, you can do </w:t>
+        <w:t xml:space="preserve">The @RenderBody() in your layout is where the code from your view is injected. </w:t>
+      </w:r>
+    </w:p>
+    <w:p>
+      <w:pPr>
+        <w:pStyle w:val="ListParagraph"/>
+        <w:numPr>
+          <w:ilvl w:val="1"/>
+          <w:numId w:val="5"/>
+        </w:numPr>
+      </w:pPr>
+      <w:r>
+        <w:t>HTML Helpers</w:t>
+      </w:r>
+    </w:p>
+    <w:p>
+      <w:pPr>
+        <w:pStyle w:val="ListParagraph"/>
+        <w:numPr>
+          <w:ilvl w:val="2"/>
+          <w:numId w:val="5"/>
+        </w:numPr>
+      </w:pPr>
+      <w:r>
+        <w:t>@Html.ActionLink(“link text”, “action name”, “controller”), @Html.ActionLink(“link text”, “action name”, new { id = 2, …})</w:t>
       </w:r>
     </w:p>
     <w:p>
@@ -1688,7 +1114,7 @@
         </w:numPr>
       </w:pPr>
       <w:r>
-        <w:t xml:space="preserve">@section name of section { code / html } </w:t>
+        <w:t>The second one is used within a view file, and the controller is set to the controller whose action this view is for</w:t>
       </w:r>
     </w:p>
     <w:p>
@@ -1700,118 +1126,7 @@
         </w:numPr>
       </w:pPr>
       <w:r>
-        <w:t xml:space="preserve">If you set </w:t>
-      </w:r>
-      <w:proofErr w:type="spellStart"/>
-      <w:r>
-        <w:t>required</w:t>
-      </w:r>
-      <w:proofErr w:type="gramStart"/>
-      <w:r>
-        <w:t>:false</w:t>
-      </w:r>
-      <w:proofErr w:type="spellEnd"/>
-      <w:proofErr w:type="gramEnd"/>
-      <w:r>
-        <w:t xml:space="preserve">, then it won’t matter if you don’t include the section in your view. If you set </w:t>
-      </w:r>
-      <w:proofErr w:type="spellStart"/>
-      <w:r>
-        <w:t>required</w:t>
-      </w:r>
-      <w:proofErr w:type="gramStart"/>
-      <w:r>
-        <w:t>:true</w:t>
-      </w:r>
-      <w:proofErr w:type="spellEnd"/>
-      <w:proofErr w:type="gramEnd"/>
-      <w:r>
-        <w:t xml:space="preserve">, then ASP.NET MVC will throw an error if you don’t. </w:t>
-      </w:r>
-    </w:p>
-    <w:p>
-      <w:pPr>
-        <w:pStyle w:val="ListParagraph"/>
-        <w:numPr>
-          <w:ilvl w:val="1"/>
-          <w:numId w:val="5"/>
-        </w:numPr>
-      </w:pPr>
-      <w:r>
-        <w:t>@</w:t>
-      </w:r>
-      <w:proofErr w:type="spellStart"/>
-      <w:r>
-        <w:t>RenderBody</w:t>
-      </w:r>
-      <w:proofErr w:type="spellEnd"/>
-    </w:p>
-    <w:p>
-      <w:pPr>
-        <w:pStyle w:val="ListParagraph"/>
-        <w:numPr>
-          <w:ilvl w:val="2"/>
-          <w:numId w:val="5"/>
-        </w:numPr>
-      </w:pPr>
-      <w:r>
-        <w:t xml:space="preserve">The </w:t>
-      </w:r>
-      <w:proofErr w:type="gramStart"/>
-      <w:r>
-        <w:t>@</w:t>
-      </w:r>
-      <w:proofErr w:type="spellStart"/>
-      <w:r>
-        <w:t>RenderBody</w:t>
-      </w:r>
-      <w:proofErr w:type="spellEnd"/>
-      <w:r>
-        <w:t>(</w:t>
-      </w:r>
-      <w:proofErr w:type="gramEnd"/>
-      <w:r>
-        <w:t xml:space="preserve">) in your layout is where the code from your view is injected. </w:t>
-      </w:r>
-    </w:p>
-    <w:p>
-      <w:pPr>
-        <w:pStyle w:val="ListParagraph"/>
-        <w:numPr>
-          <w:ilvl w:val="1"/>
-          <w:numId w:val="5"/>
-        </w:numPr>
-      </w:pPr>
-      <w:r>
-        <w:t>HTML Helpers</w:t>
-      </w:r>
-    </w:p>
-    <w:p>
-      <w:pPr>
-        <w:pStyle w:val="ListParagraph"/>
-        <w:numPr>
-          <w:ilvl w:val="2"/>
-          <w:numId w:val="5"/>
-        </w:numPr>
-      </w:pPr>
-      <w:r>
-        <w:t>@</w:t>
-      </w:r>
-      <w:proofErr w:type="spellStart"/>
-      <w:r>
-        <w:t>Html.ActionLink</w:t>
-      </w:r>
-      <w:proofErr w:type="spellEnd"/>
-      <w:r>
-        <w:t>(“link text”, “action name”, “controller”), @</w:t>
-      </w:r>
-      <w:proofErr w:type="spellStart"/>
-      <w:r>
-        <w:t>Html.ActionLink</w:t>
-      </w:r>
-      <w:proofErr w:type="spellEnd"/>
-      <w:r>
-        <w:t>(“link text”, “action name”, new { id = 2, …})</w:t>
+        <w:t>@Html.BeginForm()</w:t>
       </w:r>
     </w:p>
     <w:p>
@@ -1823,27 +1138,22 @@
         </w:numPr>
       </w:pPr>
       <w:r>
-        <w:t>The second one is used within a view file, and the controller is set to the controller whose action this view is for</w:t>
-      </w:r>
-    </w:p>
-    <w:p>
-      <w:pPr>
-        <w:pStyle w:val="ListParagraph"/>
-        <w:numPr>
-          <w:ilvl w:val="2"/>
-          <w:numId w:val="5"/>
-        </w:numPr>
-      </w:pPr>
-      <w:r>
-        <w:t>@</w:t>
-      </w:r>
-      <w:proofErr w:type="spellStart"/>
-      <w:r>
-        <w:t>Html.BeginForm</w:t>
-      </w:r>
-      <w:proofErr w:type="spellEnd"/>
-      <w:r>
-        <w:t>()</w:t>
+        <w:t>C</w:t>
+      </w:r>
+      <w:r>
+        <w:t>reates a form tag with</w:t>
+      </w:r>
+      <w:r>
+        <w:t xml:space="preserve"> default</w:t>
+      </w:r>
+      <w:r>
+        <w:t xml:space="preserve"> method = post and action = the url of curr</w:t>
+      </w:r>
+      <w:r>
+        <w:t xml:space="preserve">ent page. You can pass in the url and method you want. </w:t>
+      </w:r>
+      <w:r>
+        <w:t xml:space="preserve"> </w:t>
       </w:r>
     </w:p>
     <w:p>
@@ -1855,42 +1165,7 @@
         </w:numPr>
       </w:pPr>
       <w:r>
-        <w:t>C</w:t>
-      </w:r>
-      <w:r>
-        <w:t>reates a form tag with</w:t>
-      </w:r>
-      <w:r>
-        <w:t xml:space="preserve"> default</w:t>
-      </w:r>
-      <w:r>
-        <w:t xml:space="preserve"> method = post and action = the </w:t>
-      </w:r>
-      <w:proofErr w:type="spellStart"/>
-      <w:proofErr w:type="gramStart"/>
-      <w:r>
-        <w:t>url</w:t>
-      </w:r>
-      <w:proofErr w:type="spellEnd"/>
-      <w:proofErr w:type="gramEnd"/>
-      <w:r>
-        <w:t xml:space="preserve"> of curr</w:t>
-      </w:r>
-      <w:r>
-        <w:t xml:space="preserve">ent page. You can pass in the </w:t>
-      </w:r>
-      <w:proofErr w:type="spellStart"/>
-      <w:proofErr w:type="gramStart"/>
-      <w:r>
-        <w:t>url</w:t>
-      </w:r>
-      <w:proofErr w:type="spellEnd"/>
-      <w:proofErr w:type="gramEnd"/>
-      <w:r>
-        <w:t xml:space="preserve"> and method you want. </w:t>
-      </w:r>
-      <w:r>
-        <w:t xml:space="preserve"> </w:t>
+        <w:t>@Html.LabelFor, @Html.HiddenFor, @Html.EditorFor (for this one, Razor figures out which kind of textbox (input type=”text” or textarea) will be the most appropriate.)</w:t>
       </w:r>
     </w:p>
     <w:p>
@@ -1902,87 +1177,11 @@
         </w:numPr>
       </w:pPr>
       <w:r>
-        <w:t>@</w:t>
-      </w:r>
-      <w:proofErr w:type="spellStart"/>
-      <w:r>
-        <w:t>Html.LabelFor</w:t>
-      </w:r>
-      <w:proofErr w:type="spellEnd"/>
-      <w:r>
-        <w:t>, @</w:t>
-      </w:r>
-      <w:proofErr w:type="spellStart"/>
-      <w:r>
-        <w:t>Html.HiddenFor</w:t>
-      </w:r>
-      <w:proofErr w:type="spellEnd"/>
-      <w:r>
-        <w:t>, @</w:t>
-      </w:r>
-      <w:proofErr w:type="spellStart"/>
-      <w:r>
-        <w:t>Html.EditorFor</w:t>
-      </w:r>
-      <w:proofErr w:type="spellEnd"/>
-      <w:r>
-        <w:t xml:space="preserve"> (for this one, Razor figures out which kind of textbox (input type=”text” or </w:t>
-      </w:r>
-      <w:proofErr w:type="spellStart"/>
-      <w:r>
-        <w:t>textarea</w:t>
-      </w:r>
-      <w:proofErr w:type="spellEnd"/>
-      <w:r>
-        <w:t>) will be the most appropriate.)</w:t>
-      </w:r>
-    </w:p>
-    <w:p>
-      <w:pPr>
-        <w:pStyle w:val="ListParagraph"/>
-        <w:numPr>
-          <w:ilvl w:val="3"/>
-          <w:numId w:val="5"/>
-        </w:numPr>
-      </w:pPr>
-      <w:r>
-        <w:t xml:space="preserve">When you submit this form, you can use </w:t>
-      </w:r>
-      <w:proofErr w:type="spellStart"/>
-      <w:r>
-        <w:t>TryUpdateModel</w:t>
-      </w:r>
-      <w:proofErr w:type="spellEnd"/>
-      <w:r>
-        <w:t xml:space="preserve"> in the </w:t>
-      </w:r>
-      <w:proofErr w:type="spellStart"/>
-      <w:r>
-        <w:t>HttpPost</w:t>
-      </w:r>
-      <w:proofErr w:type="spellEnd"/>
-      <w:r>
-        <w:t xml:space="preserve"> version of the action corresponding to this view and pass in the model you </w:t>
-      </w:r>
-      <w:proofErr w:type="spellStart"/>
-      <w:r>
-        <w:t>wanna</w:t>
-      </w:r>
-      <w:proofErr w:type="spellEnd"/>
-      <w:r>
-        <w:t xml:space="preserve"> update, and it’ll automatically grab the data </w:t>
+        <w:t xml:space="preserve">When you submit this form, you can use TryUpdateModel in the HttpPost version of the action corresponding to this view and pass in the model you wanna update, and it’ll automatically grab the data </w:t>
       </w:r>
       <w:r>
         <w:lastRenderedPageBreak/>
-        <w:t xml:space="preserve">submitted in this form and return </w:t>
-      </w:r>
-      <w:proofErr w:type="gramStart"/>
-      <w:r>
-        <w:t>True</w:t>
-      </w:r>
-      <w:proofErr w:type="gramEnd"/>
-      <w:r>
-        <w:t xml:space="preserve"> if the updating was successful. If not, it’ll return False. </w:t>
+        <w:t xml:space="preserve">submitted in this form and return True if the updating was successful. If not, it’ll return False. </w:t>
       </w:r>
     </w:p>
     <w:p>
@@ -2033,23 +1232,7 @@
         <w:t xml:space="preserve">Refer to code in </w:t>
       </w:r>
       <w:r>
-        <w:t>Photos/_</w:t>
-      </w:r>
-      <w:proofErr w:type="spellStart"/>
-      <w:r>
-        <w:t>Photo.cshtml</w:t>
-      </w:r>
-      <w:proofErr w:type="spellEnd"/>
-      <w:r>
-        <w:t xml:space="preserve"> and Photos/</w:t>
-      </w:r>
-      <w:proofErr w:type="spellStart"/>
-      <w:r>
-        <w:t>Index.cshtml</w:t>
-      </w:r>
-      <w:proofErr w:type="spellEnd"/>
-      <w:r>
-        <w:t xml:space="preserve"> to see how to deploy partials and how to pass information to them</w:t>
+        <w:t>Photos/_Photo.cshtml and Photos/Index.cshtml to see how to deploy partials and how to pass information to them</w:t>
       </w:r>
     </w:p>
     <w:p>
@@ -2061,83 +1244,31 @@
         </w:numPr>
       </w:pPr>
       <w:r>
-        <w:t>@</w:t>
-      </w:r>
-      <w:proofErr w:type="spellStart"/>
-      <w:r>
-        <w:t>Html.Action</w:t>
-      </w:r>
-      <w:proofErr w:type="spellEnd"/>
-    </w:p>
-    <w:p>
-      <w:pPr>
-        <w:pStyle w:val="ListParagraph"/>
-        <w:numPr>
-          <w:ilvl w:val="1"/>
-          <w:numId w:val="5"/>
-        </w:numPr>
-      </w:pPr>
-      <w:r>
-        <w:t>Placing this somewhere causes ASP.NET MVC to issue a child request to the action of a controller and place the output of that action wherever the @</w:t>
-      </w:r>
-      <w:proofErr w:type="spellStart"/>
-      <w:r>
-        <w:t>Html.Action</w:t>
-      </w:r>
-      <w:proofErr w:type="spellEnd"/>
-      <w:r>
-        <w:t xml:space="preserve"> is called. Again, refer to code in Photos/</w:t>
-      </w:r>
-      <w:proofErr w:type="spellStart"/>
-      <w:r>
-        <w:t>LatestPhoto</w:t>
-      </w:r>
-      <w:proofErr w:type="spellEnd"/>
-      <w:r>
-        <w:t xml:space="preserve"> action and Shared/_</w:t>
-      </w:r>
-      <w:proofErr w:type="spellStart"/>
-      <w:r>
-        <w:t>Layout.cshtml</w:t>
-      </w:r>
-      <w:proofErr w:type="spellEnd"/>
-    </w:p>
-    <w:p>
-      <w:pPr>
-        <w:pStyle w:val="ListParagraph"/>
-        <w:numPr>
-          <w:ilvl w:val="1"/>
-          <w:numId w:val="5"/>
-        </w:numPr>
-      </w:pPr>
-      <w:r>
-        <w:t xml:space="preserve">Note: Like any other action, if this action is accessed via the </w:t>
-      </w:r>
-      <w:proofErr w:type="spellStart"/>
-      <w:proofErr w:type="gramStart"/>
-      <w:r>
-        <w:t>url</w:t>
-      </w:r>
-      <w:proofErr w:type="spellEnd"/>
-      <w:proofErr w:type="gramEnd"/>
-      <w:r>
-        <w:t xml:space="preserve"> Photos/</w:t>
-      </w:r>
-      <w:proofErr w:type="spellStart"/>
-      <w:r>
-        <w:t>LatestPhoto</w:t>
-      </w:r>
-      <w:proofErr w:type="spellEnd"/>
-      <w:r>
-        <w:t>, you’ll get the result of that action to the browser. But if you don’t want that to happen and you only want to display the output of this action in your view and not individually, you can put the [</w:t>
-      </w:r>
-      <w:proofErr w:type="spellStart"/>
-      <w:r>
-        <w:t>ChildActionOnly</w:t>
-      </w:r>
-      <w:proofErr w:type="spellEnd"/>
-      <w:r>
-        <w:t xml:space="preserve">] attribute over your action. </w:t>
+        <w:t>@Html.Action</w:t>
+      </w:r>
+    </w:p>
+    <w:p>
+      <w:pPr>
+        <w:pStyle w:val="ListParagraph"/>
+        <w:numPr>
+          <w:ilvl w:val="1"/>
+          <w:numId w:val="5"/>
+        </w:numPr>
+      </w:pPr>
+      <w:r>
+        <w:t>Placing this somewhere causes ASP.NET MVC to issue a child request to the action of a controller and place the output of that action wherever the @Html.Action is called. Again, refer to code in Photos/LatestPhoto action and Shared/_Layout.cshtml</w:t>
+      </w:r>
+    </w:p>
+    <w:p>
+      <w:pPr>
+        <w:pStyle w:val="ListParagraph"/>
+        <w:numPr>
+          <w:ilvl w:val="1"/>
+          <w:numId w:val="5"/>
+        </w:numPr>
+      </w:pPr>
+      <w:r>
+        <w:t xml:space="preserve">Note: Like any other action, if this action is accessed via the url Photos/LatestPhoto, you’ll get the result of that action to the browser. But if you don’t want that to happen and you only want to display the output of this action in your view and not individually, you can put the [ChildActionOnly] attribute over your action. </w:t>
       </w:r>
     </w:p>
     <w:p>
@@ -2169,31 +1300,7 @@
         </w:numPr>
       </w:pPr>
       <w:r>
-        <w:t xml:space="preserve">You create a class in your Models folder that derives from </w:t>
-      </w:r>
-      <w:proofErr w:type="spellStart"/>
-      <w:r>
-        <w:t>DbContext</w:t>
-      </w:r>
-      <w:proofErr w:type="spellEnd"/>
-      <w:r>
-        <w:t xml:space="preserve"> in </w:t>
-      </w:r>
-      <w:proofErr w:type="spellStart"/>
-      <w:r>
-        <w:t>System.Data.Entity</w:t>
-      </w:r>
-      <w:proofErr w:type="spellEnd"/>
-      <w:r>
-        <w:t xml:space="preserve"> namespace, and you list </w:t>
-      </w:r>
-      <w:proofErr w:type="spellStart"/>
-      <w:r>
-        <w:t>DbSets</w:t>
-      </w:r>
-      <w:proofErr w:type="spellEnd"/>
-      <w:r>
-        <w:t xml:space="preserve"> of each of the models you specified in that folder. </w:t>
+        <w:t xml:space="preserve">You create a class in your Models folder that derives from DbContext in System.Data.Entity namespace, and you list DbSets of each of the models you specified in that folder. </w:t>
       </w:r>
     </w:p>
     <w:p>
@@ -2217,28 +1324,7 @@
         </w:numPr>
       </w:pPr>
       <w:r>
-        <w:t>To connect to this database, go to View &gt; Database Explorer &gt; Data Connections. Right click on Data Connections and click Add Connection. Click Change and choose Microsoft SQL Server, and specify the name of the server and choose the &lt;Application&gt;.Models</w:t>
-      </w:r>
-      <w:proofErr w:type="gramStart"/>
-      <w:r>
-        <w:t>.&lt;</w:t>
-      </w:r>
-      <w:proofErr w:type="spellStart"/>
-      <w:proofErr w:type="gramEnd"/>
-      <w:r>
-        <w:t>ApplicationDb</w:t>
-      </w:r>
-      <w:proofErr w:type="spellEnd"/>
-      <w:r>
-        <w:t>&gt; database. (In your case, the server is NBDEV\</w:t>
-      </w:r>
-      <w:proofErr w:type="spellStart"/>
-      <w:r>
-        <w:t>sqlexpress</w:t>
-      </w:r>
-      <w:proofErr w:type="spellEnd"/>
-      <w:r>
-        <w:t>)</w:t>
+        <w:t>To connect to this database, go to View &gt; Database Explorer &gt; Data Connections. Right click on Data Connections and click Add Connection. Click Change and choose Microsoft SQL Server, and specify the name of the server and choose the &lt;Application&gt;.Models.&lt;ApplicationDb&gt; database. (In your case, the server is NBDEV\sqlexpress)</w:t>
       </w:r>
     </w:p>
     <w:p>
@@ -2291,15 +1377,7 @@
         </w:numPr>
       </w:pPr>
       <w:r>
-        <w:t>Enable-Migrations -</w:t>
-      </w:r>
-      <w:proofErr w:type="spellStart"/>
-      <w:r>
-        <w:t>ContextTypeName</w:t>
-      </w:r>
-      <w:proofErr w:type="spellEnd"/>
-      <w:r>
-        <w:t xml:space="preserve"> </w:t>
+        <w:t xml:space="preserve">Enable-Migrations -ContextTypeName </w:t>
       </w:r>
       <w:r>
         <w:t>&lt;Application&gt;</w:t>
@@ -2308,15 +1386,7 @@
         <w:t>.Models.</w:t>
       </w:r>
       <w:r>
-        <w:t>&lt;</w:t>
-      </w:r>
-      <w:proofErr w:type="spellStart"/>
-      <w:r>
-        <w:t>ApplicationDb</w:t>
-      </w:r>
-      <w:proofErr w:type="spellEnd"/>
-      <w:r>
-        <w:t>&gt;</w:t>
+        <w:t>&lt;ApplicationDb&gt;</w:t>
       </w:r>
     </w:p>
     <w:p>
@@ -2343,15 +1413,7 @@
         </w:numPr>
       </w:pPr>
       <w:r>
-        <w:t>To create a new migration, run Add-Migration &lt;</w:t>
-      </w:r>
-      <w:proofErr w:type="spellStart"/>
-      <w:r>
-        <w:t>MigrationName</w:t>
-      </w:r>
-      <w:proofErr w:type="spellEnd"/>
-      <w:r>
-        <w:t>&gt; from the Package Manager Console. To apply this migration, run Update-Database from the Package Manager Console</w:t>
+        <w:t>To create a new migration, run Add-Migration &lt;MigrationName&gt; from the Package Manager Console. To apply this migration, run Update-Database from the Package Manager Console</w:t>
       </w:r>
     </w:p>
     <w:p>
@@ -2363,26 +1425,13 @@
         </w:numPr>
       </w:pPr>
       <w:r>
-        <w:t xml:space="preserve">You can also enable Automatic Migrations in </w:t>
-      </w:r>
-      <w:proofErr w:type="spellStart"/>
-      <w:r>
-        <w:t>Configuration.cs</w:t>
-      </w:r>
-      <w:proofErr w:type="spellEnd"/>
-      <w:r>
-        <w:t xml:space="preserve"> by setting </w:t>
-      </w:r>
-      <w:proofErr w:type="spellStart"/>
+        <w:t xml:space="preserve">You can also enable Automatic Migrations in Configuration.cs by setting </w:t>
+      </w:r>
       <w:r>
         <w:t>AutomaticMigrationsEnabled</w:t>
       </w:r>
-      <w:proofErr w:type="spellEnd"/>
-      <w:r>
-        <w:t xml:space="preserve"> to true. </w:t>
-      </w:r>
-      <w:r>
-        <w:t xml:space="preserve"> Now every time you make a change to your models, you won’t explicitly have to add new migrations. You can just run Update-Database, and the changes will automatically be applied to the database. </w:t>
+      <w:r>
+        <w:t xml:space="preserve"> to true.  Now every time you make a change to your models, you won’t explicitly have to add new migrations. You can just run Update-Database, and the changes will automatically be applied to the database. </w:t>
       </w:r>
     </w:p>
     <w:p>
@@ -2416,15 +1465,7 @@
         <w:t xml:space="preserve"> </w:t>
       </w:r>
       <w:r>
-        <w:t>Check out the code in Seed method of Migrations/</w:t>
-      </w:r>
-      <w:proofErr w:type="spellStart"/>
-      <w:r>
-        <w:t>Configuration.cs</w:t>
-      </w:r>
-      <w:proofErr w:type="spellEnd"/>
-      <w:r>
-        <w:t xml:space="preserve"> to see an </w:t>
+        <w:t xml:space="preserve">Check out the code in Seed method of Migrations/Configuration.cs to see an </w:t>
       </w:r>
       <w:r>
         <w:t>example</w:t>
@@ -2451,31 +1492,7 @@
         </w:numPr>
       </w:pPr>
       <w:r>
-        <w:t xml:space="preserve">Sometimes, if you want to pass information combined from multiple models into your view, you can create a </w:t>
-      </w:r>
-      <w:proofErr w:type="spellStart"/>
-      <w:r>
-        <w:t>ViewModel</w:t>
-      </w:r>
-      <w:proofErr w:type="spellEnd"/>
-      <w:r>
-        <w:t xml:space="preserve"> in your Models folder. Check out the code in </w:t>
-      </w:r>
-      <w:proofErr w:type="spellStart"/>
-      <w:r>
-        <w:t>HomeController.cs</w:t>
-      </w:r>
-      <w:proofErr w:type="spellEnd"/>
-      <w:r>
-        <w:t>/Index action and Models/</w:t>
-      </w:r>
-      <w:proofErr w:type="spellStart"/>
-      <w:r>
-        <w:t>AlbumsListViewModel</w:t>
-      </w:r>
-      <w:proofErr w:type="spellEnd"/>
-      <w:r>
-        <w:t xml:space="preserve"> as an example</w:t>
+        <w:t>Sometimes, if you want to pass information combined from multiple models into your view, you can create a ViewModel in your Models folder. Check out the code in HomeController.cs/Index action and Models/AlbumsListViewModel as an example</w:t>
       </w:r>
     </w:p>
     <w:p>
@@ -2487,23 +1504,43 @@
         </w:numPr>
       </w:pPr>
       <w:r>
-        <w:t xml:space="preserve">If you want to pass your </w:t>
-      </w:r>
-      <w:proofErr w:type="spellStart"/>
-      <w:r>
-        <w:t>ViewModel</w:t>
-      </w:r>
-      <w:proofErr w:type="spellEnd"/>
-      <w:r>
-        <w:t xml:space="preserve"> to your view, you’ll have to declare the type of the </w:t>
-      </w:r>
-      <w:proofErr w:type="spellStart"/>
-      <w:r>
-        <w:t>viewmodel</w:t>
-      </w:r>
-      <w:proofErr w:type="spellEnd"/>
-      <w:r>
-        <w:t xml:space="preserve"> at the top. </w:t>
+        <w:t xml:space="preserve">If you want to pass your ViewModel to your view, you’ll have to declare the type of the viewmodel at the top. </w:t>
+      </w:r>
+    </w:p>
+    <w:p>
+      <w:pPr>
+        <w:pStyle w:val="ListParagraph"/>
+        <w:numPr>
+          <w:ilvl w:val="0"/>
+          <w:numId w:val="7"/>
+        </w:numPr>
+      </w:pPr>
+      <w:r>
+        <w:t>Loading Related Entities in your view:</w:t>
+      </w:r>
+    </w:p>
+    <w:p>
+      <w:pPr>
+        <w:pStyle w:val="ListParagraph"/>
+        <w:numPr>
+          <w:ilvl w:val="1"/>
+          <w:numId w:val="7"/>
+        </w:numPr>
+      </w:pPr>
+      <w:r>
+        <w:t xml:space="preserve">When you, for example, define your Album model and put a field for ICollection of Photos, the only way you’ll be able to do @Model.Photos in your view is if you declare it as </w:t>
+      </w:r>
+      <w:r>
+        <w:rPr>
+          <w:b/>
+        </w:rPr>
+        <w:t>virtual</w:t>
+      </w:r>
+      <w:r>
+        <w:t xml:space="preserve">, because by default, whenever MVC creates a new instance of the model, it’ll keep that Photos property as null. </w:t>
+      </w:r>
+      <w:r>
+        <w:t xml:space="preserve">Refer to the Album model for the example. </w:t>
       </w:r>
       <w:bookmarkStart w:id="0" w:name="_GoBack"/>
       <w:bookmarkEnd w:id="0"/>

</xml_diff>

<commit_message>
Data - File Uploading + Preventing Mass Assignment + Validations
</commit_message>
<xml_diff>
--- a/Review (Autosaved).docx
+++ b/Review (Autosaved).docx
@@ -3,12 +3,14 @@
 <w:document xmlns:wpc="http://schemas.microsoft.com/office/word/2010/wordprocessingCanvas" xmlns:mc="http://schemas.openxmlformats.org/markup-compatibility/2006" xmlns:o="urn:schemas-microsoft-com:office:office" xmlns:r="http://schemas.openxmlformats.org/officeDocument/2006/relationships" xmlns:m="http://schemas.openxmlformats.org/officeDocument/2006/math" xmlns:v="urn:schemas-microsoft-com:vml" xmlns:wp14="http://schemas.microsoft.com/office/word/2010/wordprocessingDrawing" xmlns:wp="http://schemas.openxmlformats.org/drawingml/2006/wordprocessingDrawing" xmlns:w10="urn:schemas-microsoft-com:office:word" xmlns:w="http://schemas.openxmlformats.org/wordprocessingml/2006/main" xmlns:w14="http://schemas.microsoft.com/office/word/2010/wordml" xmlns:w15="http://schemas.microsoft.com/office/word/2012/wordml" xmlns:wpg="http://schemas.microsoft.com/office/word/2010/wordprocessingGroup" xmlns:wpi="http://schemas.microsoft.com/office/word/2010/wordprocessingInk" xmlns:wne="http://schemas.microsoft.com/office/word/2006/wordml" xmlns:wps="http://schemas.microsoft.com/office/word/2010/wordprocessingShape" mc:Ignorable="w14 w15 wp14">
   <w:body>
     <w:p>
+      <w:proofErr w:type="spellStart"/>
       <w:r>
         <w:rPr>
           <w:b/>
         </w:rPr>
         <w:t>PhotoShare</w:t>
       </w:r>
+      <w:proofErr w:type="spellEnd"/>
     </w:p>
     <w:p>
       <w:pPr>
@@ -107,7 +109,15 @@
     </w:p>
     <w:p>
       <w:r>
-        <w:t>In your action, create a model object, and do return View(model). Then in your view, put this at the top:</w:t>
+        <w:t xml:space="preserve">In your action, create a model object, and do return </w:t>
+      </w:r>
+      <w:proofErr w:type="gramStart"/>
+      <w:r>
+        <w:t>View(</w:t>
+      </w:r>
+      <w:proofErr w:type="gramEnd"/>
+      <w:r>
+        <w:t>model). Then in your view, put this at the top:</w:t>
       </w:r>
     </w:p>
     <w:p>
@@ -118,10 +128,23 @@
         <w:t>&lt;Application&gt;</w:t>
       </w:r>
       <w:r>
-        <w:t>.Models.</w:t>
-      </w:r>
-      <w:r>
-        <w:t>&lt;ModelName&gt;</w:t>
+        <w:t>.Models</w:t>
+      </w:r>
+      <w:proofErr w:type="gramStart"/>
+      <w:r>
+        <w:t>.</w:t>
+      </w:r>
+      <w:r>
+        <w:t>&lt;</w:t>
+      </w:r>
+      <w:proofErr w:type="spellStart"/>
+      <w:proofErr w:type="gramEnd"/>
+      <w:r>
+        <w:t>ModelName</w:t>
+      </w:r>
+      <w:proofErr w:type="spellEnd"/>
+      <w:r>
+        <w:t>&gt;</w:t>
       </w:r>
     </w:p>
     <w:p>
@@ -139,23 +162,68 @@
     </w:p>
     <w:p>
       <w:r>
-        <w:t>Specify to create a unit testing project at the ‘Type of Application’ tab when you’re creating a new asp.net mvc application</w:t>
-      </w:r>
-    </w:p>
-    <w:p>
-      <w:r>
-        <w:t>See the tests in &lt;Application&gt;.Tests projects, and Run tests by Ctrl+R, A</w:t>
-      </w:r>
-    </w:p>
-    <w:p>
-      <w:r>
-        <w:t>[TestClass], [TestMethod] attributes</w:t>
-      </w:r>
-    </w:p>
-    <w:p>
-      <w:r>
-        <w:t>In each test method, you need to make an instance of the controller, an instance of the action that you’re testing as a ViewResult, and then do some assertions with that ViewResult</w:t>
-      </w:r>
+        <w:t xml:space="preserve">Specify to create a unit testing project at the ‘Type of Application’ tab when you’re creating a new asp.net </w:t>
+      </w:r>
+      <w:proofErr w:type="spellStart"/>
+      <w:r>
+        <w:t>mvc</w:t>
+      </w:r>
+      <w:proofErr w:type="spellEnd"/>
+      <w:r>
+        <w:t xml:space="preserve"> application</w:t>
+      </w:r>
+    </w:p>
+    <w:p>
+      <w:r>
+        <w:t xml:space="preserve">See the tests in &lt;Application&gt;.Tests projects, and Run tests by </w:t>
+      </w:r>
+      <w:proofErr w:type="spellStart"/>
+      <w:r>
+        <w:t>Ctrl+R</w:t>
+      </w:r>
+      <w:proofErr w:type="spellEnd"/>
+      <w:r>
+        <w:t>, A</w:t>
+      </w:r>
+    </w:p>
+    <w:p>
+      <w:r>
+        <w:t>[</w:t>
+      </w:r>
+      <w:proofErr w:type="spellStart"/>
+      <w:r>
+        <w:t>TestClass</w:t>
+      </w:r>
+      <w:proofErr w:type="spellEnd"/>
+      <w:r>
+        <w:t>], [</w:t>
+      </w:r>
+      <w:proofErr w:type="spellStart"/>
+      <w:r>
+        <w:t>TestMethod</w:t>
+      </w:r>
+      <w:proofErr w:type="spellEnd"/>
+      <w:r>
+        <w:t>] attributes</w:t>
+      </w:r>
+    </w:p>
+    <w:p>
+      <w:r>
+        <w:t xml:space="preserve">In each test method, you need to make an instance of the controller, an instance of the action that you’re testing as a </w:t>
+      </w:r>
+      <w:proofErr w:type="spellStart"/>
+      <w:r>
+        <w:t>ViewResult</w:t>
+      </w:r>
+      <w:proofErr w:type="spellEnd"/>
+      <w:r>
+        <w:t xml:space="preserve">, and then do some assertions with that </w:t>
+      </w:r>
+      <w:proofErr w:type="spellStart"/>
+      <w:r>
+        <w:t>ViewResult</w:t>
+      </w:r>
+      <w:proofErr w:type="spellEnd"/>
     </w:p>
     <w:p>
       <w:r>
@@ -167,22 +235,71 @@
     </w:p>
     <w:p>
       <w:r>
-        <w:t>Route table is in App_Start/RouteConfig.cs</w:t>
-      </w:r>
-    </w:p>
-    <w:p>
-      <w:r>
-        <w:t xml:space="preserve">RouteData data structure can be used to access parts of the url. They’re stored by key value pairs. </w:t>
-      </w:r>
-    </w:p>
-    <w:p>
-      <w:r>
-        <w:t>For ex: RouteData[‘controller’] gets you the name of the controller in the URL</w:t>
-      </w:r>
-    </w:p>
-    <w:p>
-      <w:r>
-        <w:t>To define your own routes, you wanna place them above the Default route, because the routes are handled in the order in which they are placed</w:t>
+        <w:t xml:space="preserve">Route table is in </w:t>
+      </w:r>
+      <w:proofErr w:type="spellStart"/>
+      <w:r>
+        <w:t>App_Start</w:t>
+      </w:r>
+      <w:proofErr w:type="spellEnd"/>
+      <w:r>
+        <w:t>/</w:t>
+      </w:r>
+      <w:proofErr w:type="spellStart"/>
+      <w:r>
+        <w:t>RouteConfig.cs</w:t>
+      </w:r>
+      <w:proofErr w:type="spellEnd"/>
+    </w:p>
+    <w:p>
+      <w:proofErr w:type="spellStart"/>
+      <w:r>
+        <w:t>RouteData</w:t>
+      </w:r>
+      <w:proofErr w:type="spellEnd"/>
+      <w:r>
+        <w:t xml:space="preserve"> data structure can be used to access parts of the </w:t>
+      </w:r>
+      <w:proofErr w:type="spellStart"/>
+      <w:proofErr w:type="gramStart"/>
+      <w:r>
+        <w:t>url</w:t>
+      </w:r>
+      <w:proofErr w:type="spellEnd"/>
+      <w:proofErr w:type="gramEnd"/>
+      <w:r>
+        <w:t xml:space="preserve">. They’re stored by key value pairs. </w:t>
+      </w:r>
+    </w:p>
+    <w:p>
+      <w:r>
+        <w:t xml:space="preserve">For ex: </w:t>
+      </w:r>
+      <w:proofErr w:type="spellStart"/>
+      <w:proofErr w:type="gramStart"/>
+      <w:r>
+        <w:t>RouteData</w:t>
+      </w:r>
+      <w:proofErr w:type="spellEnd"/>
+      <w:r>
+        <w:t>[</w:t>
+      </w:r>
+      <w:proofErr w:type="gramEnd"/>
+      <w:r>
+        <w:t>‘controller’] gets you the name of the controller in the URL</w:t>
+      </w:r>
+    </w:p>
+    <w:p>
+      <w:r>
+        <w:t xml:space="preserve">To define your own routes, you </w:t>
+      </w:r>
+      <w:proofErr w:type="spellStart"/>
+      <w:r>
+        <w:t>wanna</w:t>
+      </w:r>
+      <w:proofErr w:type="spellEnd"/>
+      <w:r>
+        <w:t xml:space="preserve"> place them above the Default route, because the routes are handled in the order in which they are placed</w:t>
       </w:r>
     </w:p>
     <w:p>
@@ -195,20 +312,83 @@
     </w:p>
     <w:p>
       <w:r>
-        <w:t xml:space="preserve">If you just wanna send a string back to the browser in an action, just do </w:t>
-      </w:r>
-      <w:r>
-        <w:t>return Content(“&lt;your string&gt;”)</w:t>
-      </w:r>
-    </w:p>
-    <w:p>
-      <w:r>
-        <w:t>If you’ve defined some parameter in your RouteConfig for a url, then you can just access that parameter by passing an argument to your action. So for example, in the photos/search/{tag} , you can pass string tag as an argument to your action method, and its value will be available</w:t>
-      </w:r>
-    </w:p>
-    <w:p>
-      <w:r>
-        <w:t>If you define an argument in your action, it’ll be available as a querystring key. So you could do photos/search?tag=vacation and the value of tag will still be available in your action</w:t>
+        <w:t xml:space="preserve">If you just </w:t>
+      </w:r>
+      <w:proofErr w:type="spellStart"/>
+      <w:r>
+        <w:t>wanna</w:t>
+      </w:r>
+      <w:proofErr w:type="spellEnd"/>
+      <w:r>
+        <w:t xml:space="preserve"> send a string back to the browser in an action, just do </w:t>
+      </w:r>
+      <w:r>
+        <w:t xml:space="preserve">return </w:t>
+      </w:r>
+      <w:proofErr w:type="gramStart"/>
+      <w:r>
+        <w:t>Content(</w:t>
+      </w:r>
+      <w:proofErr w:type="gramEnd"/>
+      <w:r>
+        <w:t>“&lt;your string&gt;”)</w:t>
+      </w:r>
+    </w:p>
+    <w:p>
+      <w:r>
+        <w:t xml:space="preserve">If you’ve defined some parameter in your </w:t>
+      </w:r>
+      <w:proofErr w:type="spellStart"/>
+      <w:r>
+        <w:t>RouteConfig</w:t>
+      </w:r>
+      <w:proofErr w:type="spellEnd"/>
+      <w:r>
+        <w:t xml:space="preserve"> for a </w:t>
+      </w:r>
+      <w:proofErr w:type="spellStart"/>
+      <w:proofErr w:type="gramStart"/>
+      <w:r>
+        <w:t>url</w:t>
+      </w:r>
+      <w:proofErr w:type="spellEnd"/>
+      <w:proofErr w:type="gramEnd"/>
+      <w:r>
+        <w:t>, then you can just access that parameter by passing an argument to your action. So for example, in the photos/search</w:t>
+      </w:r>
+      <w:proofErr w:type="gramStart"/>
+      <w:r>
+        <w:t>/{</w:t>
+      </w:r>
+      <w:proofErr w:type="gramEnd"/>
+      <w:r>
+        <w:t>tag} , you can pass string tag as an argument to your action method, and its value will be available</w:t>
+      </w:r>
+    </w:p>
+    <w:p>
+      <w:r>
+        <w:t xml:space="preserve">If you define an argument in your action, it’ll be available as a </w:t>
+      </w:r>
+      <w:proofErr w:type="spellStart"/>
+      <w:r>
+        <w:t>querystring</w:t>
+      </w:r>
+      <w:proofErr w:type="spellEnd"/>
+      <w:r>
+        <w:t xml:space="preserve"> key. So you could do photos/</w:t>
+      </w:r>
+      <w:proofErr w:type="spellStart"/>
+      <w:r>
+        <w:t>search</w:t>
+      </w:r>
+      <w:proofErr w:type="gramStart"/>
+      <w:r>
+        <w:t>?tag</w:t>
+      </w:r>
+      <w:proofErr w:type="spellEnd"/>
+      <w:proofErr w:type="gramEnd"/>
+      <w:r>
+        <w:t>=vacation and the value of tag will still be available in your action</w:t>
       </w:r>
     </w:p>
     <w:p>
@@ -236,7 +416,15 @@
         </w:numPr>
       </w:pPr>
       <w:r>
-        <w:t xml:space="preserve">If you wanna redirect your action to another action in a controller, you can use </w:t>
+        <w:t xml:space="preserve">If you </w:t>
+      </w:r>
+      <w:proofErr w:type="spellStart"/>
+      <w:r>
+        <w:t>wanna</w:t>
+      </w:r>
+      <w:proofErr w:type="spellEnd"/>
+      <w:r>
+        <w:t xml:space="preserve"> redirect your action to another action in a controller, you can use </w:t>
       </w:r>
     </w:p>
     <w:p>
@@ -247,14 +435,29 @@
           <w:numId w:val="3"/>
         </w:numPr>
       </w:pPr>
-      <w:r>
-        <w:t xml:space="preserve">return </w:t>
-      </w:r>
+      <w:proofErr w:type="gramStart"/>
+      <w:r>
+        <w:t>return</w:t>
+      </w:r>
+      <w:proofErr w:type="gramEnd"/>
+      <w:r>
+        <w:t xml:space="preserve"> </w:t>
+      </w:r>
+      <w:proofErr w:type="spellStart"/>
       <w:r>
         <w:t>RedirectToAction</w:t>
       </w:r>
-      <w:r>
-        <w:t>(action,controller,new {parameter1= value,…})</w:t>
+      <w:proofErr w:type="spellEnd"/>
+      <w:r>
+        <w:t>(</w:t>
+      </w:r>
+      <w:proofErr w:type="spellStart"/>
+      <w:r>
+        <w:t>action,controller,new</w:t>
+      </w:r>
+      <w:proofErr w:type="spellEnd"/>
+      <w:r>
+        <w:t xml:space="preserve"> {parameter1= value,…})</w:t>
       </w:r>
     </w:p>
     <w:p>
@@ -266,8 +469,29 @@
         </w:numPr>
       </w:pPr>
       <w:r>
-        <w:t>If you wanna redirect to a route from the RouteConfig, you can use RedirectToRoute</w:t>
-      </w:r>
+        <w:t xml:space="preserve">If you </w:t>
+      </w:r>
+      <w:proofErr w:type="spellStart"/>
+      <w:r>
+        <w:t>wanna</w:t>
+      </w:r>
+      <w:proofErr w:type="spellEnd"/>
+      <w:r>
+        <w:t xml:space="preserve"> redirect to a route from the </w:t>
+      </w:r>
+      <w:proofErr w:type="spellStart"/>
+      <w:r>
+        <w:t>RouteConfig</w:t>
+      </w:r>
+      <w:proofErr w:type="spellEnd"/>
+      <w:r>
+        <w:t xml:space="preserve">, you can use </w:t>
+      </w:r>
+      <w:proofErr w:type="spellStart"/>
+      <w:r>
+        <w:t>RedirectToRoute</w:t>
+      </w:r>
+      <w:proofErr w:type="spellEnd"/>
     </w:p>
     <w:p>
       <w:pPr>
@@ -278,7 +502,15 @@
         </w:numPr>
       </w:pPr>
       <w:r>
-        <w:t>return RedirectToAction(route name, new {controller=”controller”, action=”Action”})</w:t>
+        <w:t xml:space="preserve">return </w:t>
+      </w:r>
+      <w:proofErr w:type="spellStart"/>
+      <w:r>
+        <w:t>RedirectToAction</w:t>
+      </w:r>
+      <w:proofErr w:type="spellEnd"/>
+      <w:r>
+        <w:t>(route name, new {controller=”controller”, action=”Action”})</w:t>
       </w:r>
     </w:p>
     <w:p>
@@ -290,7 +522,15 @@
         </w:numPr>
       </w:pPr>
       <w:r>
-        <w:t>If you wanna return a file, do</w:t>
+        <w:t xml:space="preserve">If you </w:t>
+      </w:r>
+      <w:proofErr w:type="spellStart"/>
+      <w:r>
+        <w:t>wanna</w:t>
+      </w:r>
+      <w:proofErr w:type="spellEnd"/>
+      <w:r>
+        <w:t xml:space="preserve"> return a file, do</w:t>
       </w:r>
     </w:p>
     <w:p>
@@ -302,7 +542,15 @@
         </w:numPr>
       </w:pPr>
       <w:r>
-        <w:t>return File(Server.MapPath(“~/&lt;path from root folder of website&gt;”), file type)</w:t>
+        <w:t>return File(</w:t>
+      </w:r>
+      <w:proofErr w:type="spellStart"/>
+      <w:r>
+        <w:t>Server.MapPath</w:t>
+      </w:r>
+      <w:proofErr w:type="spellEnd"/>
+      <w:r>
+        <w:t>(“~/&lt;path from root folder of website&gt;”), file type)</w:t>
       </w:r>
     </w:p>
     <w:p>
@@ -326,7 +574,23 @@
         </w:numPr>
       </w:pPr>
       <w:r>
-        <w:t xml:space="preserve">If you wanna return a json result, do </w:t>
+        <w:t xml:space="preserve">If you </w:t>
+      </w:r>
+      <w:proofErr w:type="spellStart"/>
+      <w:r>
+        <w:t>wanna</w:t>
+      </w:r>
+      <w:proofErr w:type="spellEnd"/>
+      <w:r>
+        <w:t xml:space="preserve"> return a </w:t>
+      </w:r>
+      <w:proofErr w:type="spellStart"/>
+      <w:r>
+        <w:t>json</w:t>
+      </w:r>
+      <w:proofErr w:type="spellEnd"/>
+      <w:r>
+        <w:t xml:space="preserve"> result, do </w:t>
       </w:r>
     </w:p>
     <w:p>
@@ -338,7 +602,23 @@
         </w:numPr>
       </w:pPr>
       <w:r>
-        <w:t>return Json(some object, JsonRequestBehavior.AllowGet);</w:t>
+        <w:t xml:space="preserve">return </w:t>
+      </w:r>
+      <w:proofErr w:type="spellStart"/>
+      <w:r>
+        <w:t>Json</w:t>
+      </w:r>
+      <w:proofErr w:type="spellEnd"/>
+      <w:r>
+        <w:t xml:space="preserve">(some object, </w:t>
+      </w:r>
+      <w:proofErr w:type="spellStart"/>
+      <w:r>
+        <w:t>JsonRequestBehavior.AllowGet</w:t>
+      </w:r>
+      <w:proofErr w:type="spellEnd"/>
+      <w:r>
+        <w:t>);</w:t>
       </w:r>
     </w:p>
     <w:p>
@@ -385,10 +665,42 @@
         </w:numPr>
       </w:pPr>
       <w:r>
-        <w:t xml:space="preserve">If you wanna specify controller actions with the same name but corresponding to different types of http requests, like if you want a Home/Index action to respond differently in case of a GET and a POST request, you can use the Accept Verbs [HttpGet] and [HttpPost]. </w:t>
-      </w:r>
-      <w:r>
-        <w:t xml:space="preserve">You just put them right above your action, and ASP.NET will figure out which one to go to in case of a get or a post request. If you don’t use these and specify two different actions with the same name, then ASP.NET will throw a “ambiguous actions” error. </w:t>
+        <w:t xml:space="preserve">If you </w:t>
+      </w:r>
+      <w:proofErr w:type="spellStart"/>
+      <w:r>
+        <w:t>wanna</w:t>
+      </w:r>
+      <w:proofErr w:type="spellEnd"/>
+      <w:r>
+        <w:t xml:space="preserve"> specify controller actions with the same name but corresponding to different types of http requests, like if you want a Home/Index action to respond differently in case of a GET and a POST request, you can use the Accept Verbs [</w:t>
+      </w:r>
+      <w:proofErr w:type="spellStart"/>
+      <w:r>
+        <w:t>HttpGet</w:t>
+      </w:r>
+      <w:proofErr w:type="spellEnd"/>
+      <w:r>
+        <w:t>] and [</w:t>
+      </w:r>
+      <w:proofErr w:type="spellStart"/>
+      <w:r>
+        <w:t>HttpPost</w:t>
+      </w:r>
+      <w:proofErr w:type="spellEnd"/>
+      <w:r>
+        <w:t xml:space="preserve">]. </w:t>
+      </w:r>
+      <w:r>
+        <w:t xml:space="preserve">You just put them right above your action, and ASP.NET will figure out which one to go to in case of a get or a post request. If you don’t use these and specify two different actions with the same name, then ASP.NET will throw </w:t>
+      </w:r>
+      <w:proofErr w:type="gramStart"/>
+      <w:r>
+        <w:t>a</w:t>
+      </w:r>
+      <w:proofErr w:type="gramEnd"/>
+      <w:r>
+        <w:t xml:space="preserve"> “ambiguous actions” error. </w:t>
       </w:r>
     </w:p>
     <w:p>
@@ -459,7 +771,31 @@
         </w:numPr>
       </w:pPr>
       <w:r>
-        <w:t xml:space="preserve">If you want some filter to be applied to every action in every controller without having to put the filter at the top of every controller, you can use a global filter for this purpose. Global filters are registered in the Global.asax file, and are added to the list of filters in App_Start/FilterConfig.cs file. </w:t>
+        <w:t xml:space="preserve">If you want some filter to be applied to every action in every controller without having to put the filter at the top of every controller, you can use a global filter for this purpose. Global filters are registered in the </w:t>
+      </w:r>
+      <w:proofErr w:type="spellStart"/>
+      <w:r>
+        <w:t>Global.asax</w:t>
+      </w:r>
+      <w:proofErr w:type="spellEnd"/>
+      <w:r>
+        <w:t xml:space="preserve"> file, and are added to the list of filters in </w:t>
+      </w:r>
+      <w:proofErr w:type="spellStart"/>
+      <w:r>
+        <w:t>App_Start</w:t>
+      </w:r>
+      <w:proofErr w:type="spellEnd"/>
+      <w:r>
+        <w:t>/</w:t>
+      </w:r>
+      <w:proofErr w:type="spellStart"/>
+      <w:r>
+        <w:t>FilterConfig.cs</w:t>
+      </w:r>
+      <w:proofErr w:type="spellEnd"/>
+      <w:r>
+        <w:t xml:space="preserve"> file. </w:t>
       </w:r>
     </w:p>
     <w:p>
@@ -471,7 +807,15 @@
         </w:numPr>
       </w:pPr>
       <w:r>
-        <w:t xml:space="preserve">The HandleErrorAttribute filter here basically shows friendly error messages to the user when something goes wrong. </w:t>
+        <w:t xml:space="preserve">The </w:t>
+      </w:r>
+      <w:proofErr w:type="spellStart"/>
+      <w:r>
+        <w:t>HandleErrorAttribute</w:t>
+      </w:r>
+      <w:proofErr w:type="spellEnd"/>
+      <w:r>
+        <w:t xml:space="preserve"> filter here basically shows friendly error messages to the user when something goes wrong. </w:t>
       </w:r>
     </w:p>
     <w:p>
@@ -489,7 +833,23 @@
         <w:t xml:space="preserve">(Yellow screen of death) </w:t>
       </w:r>
       <w:r>
-        <w:t>error message showing code pieces, put this in the system.web section of Web.config file:</w:t>
+        <w:t xml:space="preserve">error message showing code pieces, put this in the </w:t>
+      </w:r>
+      <w:proofErr w:type="spellStart"/>
+      <w:r>
+        <w:t>system.web</w:t>
+      </w:r>
+      <w:proofErr w:type="spellEnd"/>
+      <w:r>
+        <w:t xml:space="preserve"> section of </w:t>
+      </w:r>
+      <w:proofErr w:type="spellStart"/>
+      <w:r>
+        <w:t>Web.config</w:t>
+      </w:r>
+      <w:proofErr w:type="spellEnd"/>
+      <w:r>
+        <w:t xml:space="preserve"> file:</w:t>
       </w:r>
     </w:p>
     <w:p>
@@ -501,7 +861,15 @@
         </w:numPr>
       </w:pPr>
       <w:r>
-        <w:t>&lt;customErrors mode="On"/&gt;</w:t>
+        <w:t>&lt;</w:t>
+      </w:r>
+      <w:proofErr w:type="spellStart"/>
+      <w:r>
+        <w:t>customErrors</w:t>
+      </w:r>
+      <w:proofErr w:type="spellEnd"/>
+      <w:r>
+        <w:t xml:space="preserve"> mode="On"/&gt;</w:t>
       </w:r>
     </w:p>
     <w:p>
@@ -513,7 +881,23 @@
         </w:numPr>
       </w:pPr>
       <w:r>
-        <w:t>If the mode is set to RemoteOnly, then during localhost, you’ll see the usual yellow screen of death, but the end user will see the pretty page</w:t>
+        <w:t xml:space="preserve">If the mode is set to </w:t>
+      </w:r>
+      <w:proofErr w:type="spellStart"/>
+      <w:r>
+        <w:t>RemoteOnly</w:t>
+      </w:r>
+      <w:proofErr w:type="spellEnd"/>
+      <w:r>
+        <w:t xml:space="preserve">, then during </w:t>
+      </w:r>
+      <w:proofErr w:type="spellStart"/>
+      <w:r>
+        <w:t>localhost</w:t>
+      </w:r>
+      <w:proofErr w:type="spellEnd"/>
+      <w:r>
+        <w:t>, you’ll see the usual yellow screen of death, but the end user will see the pretty page</w:t>
       </w:r>
     </w:p>
     <w:p>
@@ -525,7 +909,23 @@
         </w:numPr>
       </w:pPr>
       <w:r>
-        <w:t>If you wanna change how the above error message looks, you can edit the Error.cshtml file in Views/Shared folder</w:t>
+        <w:t xml:space="preserve">If you </w:t>
+      </w:r>
+      <w:proofErr w:type="spellStart"/>
+      <w:r>
+        <w:t>wanna</w:t>
+      </w:r>
+      <w:proofErr w:type="spellEnd"/>
+      <w:r>
+        <w:t xml:space="preserve"> change how the above error message looks, you can edit the </w:t>
+      </w:r>
+      <w:proofErr w:type="spellStart"/>
+      <w:r>
+        <w:t>Error.cshtml</w:t>
+      </w:r>
+      <w:proofErr w:type="spellEnd"/>
+      <w:r>
+        <w:t xml:space="preserve"> file in Views/Shared folder</w:t>
       </w:r>
     </w:p>
     <w:p>
@@ -538,7 +938,15 @@
       </w:pPr>
       <w:r>
         <w:lastRenderedPageBreak/>
-        <w:t>You can define your own filters in Filters folder, by creating a class that extends the ActionFilterAttribute and ends in “Attribute”. So the format is:</w:t>
+        <w:t xml:space="preserve">You can define your own filters in Filters folder, by creating a class that extends the </w:t>
+      </w:r>
+      <w:proofErr w:type="spellStart"/>
+      <w:r>
+        <w:t>ActionFilterAttribute</w:t>
+      </w:r>
+      <w:proofErr w:type="spellEnd"/>
+      <w:r>
+        <w:t xml:space="preserve"> and ends in “Attribute”. So the format is:</w:t>
       </w:r>
     </w:p>
     <w:p>
@@ -550,7 +958,15 @@
         </w:numPr>
       </w:pPr>
       <w:r>
-        <w:t xml:space="preserve">public class &lt;Filter name&gt;Attribute : ActionFilterAttribute </w:t>
+        <w:t xml:space="preserve">public class &lt;Filter name&gt;Attribute : </w:t>
+      </w:r>
+      <w:proofErr w:type="spellStart"/>
+      <w:r>
+        <w:t>ActionFilterAttribute</w:t>
+      </w:r>
+      <w:proofErr w:type="spellEnd"/>
+      <w:r>
+        <w:t xml:space="preserve"> </w:t>
       </w:r>
     </w:p>
     <w:p>
@@ -573,9 +989,11 @@
           <w:numId w:val="4"/>
         </w:numPr>
       </w:pPr>
+      <w:proofErr w:type="spellStart"/>
       <w:r>
         <w:t>OnActionExecuting</w:t>
       </w:r>
+      <w:proofErr w:type="spellEnd"/>
     </w:p>
     <w:p>
       <w:pPr>
@@ -585,9 +1003,11 @@
           <w:numId w:val="4"/>
         </w:numPr>
       </w:pPr>
+      <w:proofErr w:type="spellStart"/>
       <w:r>
         <w:t>OnActionExecuted</w:t>
       </w:r>
+      <w:proofErr w:type="spellEnd"/>
     </w:p>
     <w:p>
       <w:pPr>
@@ -597,9 +1017,11 @@
           <w:numId w:val="4"/>
         </w:numPr>
       </w:pPr>
+      <w:proofErr w:type="spellStart"/>
       <w:r>
         <w:t>OnResultExecuting</w:t>
       </w:r>
+      <w:proofErr w:type="spellEnd"/>
     </w:p>
     <w:p>
       <w:pPr>
@@ -609,9 +1031,11 @@
           <w:numId w:val="4"/>
         </w:numPr>
       </w:pPr>
+      <w:proofErr w:type="spellStart"/>
       <w:r>
         <w:t>OnResultExecuted</w:t>
       </w:r>
+      <w:proofErr w:type="spellEnd"/>
     </w:p>
     <w:p>
       <w:r>
@@ -636,7 +1060,15 @@
     </w:p>
     <w:p>
       <w:r>
-        <w:t>Right click the Controller and click ‘Add Controller’. If you wanna add basic read/write actions but not generate views yet, then choose the option “MVC controller with empty read/write actions”</w:t>
+        <w:t xml:space="preserve">Right click the Controller and click ‘Add Controller’. If you </w:t>
+      </w:r>
+      <w:proofErr w:type="spellStart"/>
+      <w:r>
+        <w:t>wanna</w:t>
+      </w:r>
+      <w:proofErr w:type="spellEnd"/>
+      <w:r>
+        <w:t xml:space="preserve"> add basic read/write actions but not generate views yet, then choose the option “MVC controller with empty read/write actions”</w:t>
       </w:r>
     </w:p>
     <w:p>
@@ -681,11 +1113,40 @@
         </w:numPr>
       </w:pPr>
       <w:r>
-        <w:t>@VirtualPath gives you the path from the root folder of the website to the view’s file</w:t>
-      </w:r>
-      <w:r>
-        <w:t>. So if you’re in Photos/Index.cshtml view, and you put @VirtualPath, then you’ll be returned a string ~/Views/photos/Index.cshtml</w:t>
-      </w:r>
+        <w:t>@</w:t>
+      </w:r>
+      <w:proofErr w:type="spellStart"/>
+      <w:r>
+        <w:t>VirtualPath</w:t>
+      </w:r>
+      <w:proofErr w:type="spellEnd"/>
+      <w:r>
+        <w:t xml:space="preserve"> gives you the path from the root folder of the website to the view’s file</w:t>
+      </w:r>
+      <w:r>
+        <w:t>. So if you’re in Photos/</w:t>
+      </w:r>
+      <w:proofErr w:type="spellStart"/>
+      <w:r>
+        <w:t>Index.cshtml</w:t>
+      </w:r>
+      <w:proofErr w:type="spellEnd"/>
+      <w:r>
+        <w:t xml:space="preserve"> view, and you put @</w:t>
+      </w:r>
+      <w:proofErr w:type="spellStart"/>
+      <w:r>
+        <w:t>VirtualPath</w:t>
+      </w:r>
+      <w:proofErr w:type="spellEnd"/>
+      <w:r>
+        <w:t>, then you’ll be returned a string ~/Views/photos/</w:t>
+      </w:r>
+      <w:proofErr w:type="spellStart"/>
+      <w:r>
+        <w:t>Index.cshtml</w:t>
+      </w:r>
+      <w:proofErr w:type="spellEnd"/>
     </w:p>
     <w:p>
       <w:pPr>
@@ -711,7 +1172,15 @@
         <w:t xml:space="preserve">text </w:t>
       </w:r>
       <w:r>
-        <w:t>output, so that xss attacks can be prevented</w:t>
+        <w:t xml:space="preserve">output, so that </w:t>
+      </w:r>
+      <w:proofErr w:type="spellStart"/>
+      <w:r>
+        <w:t>xss</w:t>
+      </w:r>
+      <w:proofErr w:type="spellEnd"/>
+      <w:r>
+        <w:t xml:space="preserve"> attacks can be prevented</w:t>
       </w:r>
       <w:r>
         <w:t xml:space="preserve">. If you have a script tag in your </w:t>
@@ -720,7 +1189,15 @@
         <w:t>string from the controller</w:t>
       </w:r>
       <w:r>
-        <w:t>, then the &lt; will be treated as &amp;lt; and not as &lt;</w:t>
+        <w:t>, then the &lt; will be treated as &amp;</w:t>
+      </w:r>
+      <w:proofErr w:type="spellStart"/>
+      <w:r>
+        <w:t>lt</w:t>
+      </w:r>
+      <w:proofErr w:type="spellEnd"/>
+      <w:r>
+        <w:t>; and not as &lt;</w:t>
       </w:r>
       <w:r>
         <w:t xml:space="preserve">. If you didn’t want Razor to encode the output, you can use </w:t>
@@ -728,8 +1205,13 @@
       <w:r>
         <w:t>@</w:t>
       </w:r>
-      <w:r>
-        <w:t>Html.Raw(&lt;your string&gt;)</w:t>
+      <w:proofErr w:type="spellStart"/>
+      <w:r>
+        <w:t>Html.Raw</w:t>
+      </w:r>
+      <w:proofErr w:type="spellEnd"/>
+      <w:r>
+        <w:t>(&lt;your string&gt;)</w:t>
       </w:r>
     </w:p>
     <w:p>
@@ -811,7 +1293,23 @@
         </w:numPr>
       </w:pPr>
       <w:r>
-        <w:t>Doing @item.Rating / 10 is evaluated as: “display the rating of them and then / 10”, but @(item.Rating/10) is evaluated as: “divide the rating of the item by 10 and then display it</w:t>
+        <w:t>Doing @</w:t>
+      </w:r>
+      <w:proofErr w:type="spellStart"/>
+      <w:r>
+        <w:t>item.Rating</w:t>
+      </w:r>
+      <w:proofErr w:type="spellEnd"/>
+      <w:r>
+        <w:t xml:space="preserve"> / 10 is evaluated as: “display the rating of them and then / 10”, but @(</w:t>
+      </w:r>
+      <w:proofErr w:type="spellStart"/>
+      <w:r>
+        <w:t>item.Rating</w:t>
+      </w:r>
+      <w:proofErr w:type="spellEnd"/>
+      <w:r>
+        <w:t>/10) is evaluated as: “divide the rating of the item by 10 and then display it</w:t>
       </w:r>
     </w:p>
     <w:p>
@@ -823,7 +1321,23 @@
         </w:numPr>
       </w:pPr>
       <w:r>
-        <w:t>If you just put @something, Razor will throw an error because something is not a valid C# code expression. But if you put @@something, then the @ will be escaped. So if you literally wanna put an @ sign and not a code expression, you’d hav</w:t>
+        <w:t xml:space="preserve">If you just put @something, Razor will throw an error because something is not a valid C# code expression. But if you put @@something, then </w:t>
+      </w:r>
+      <w:proofErr w:type="gramStart"/>
+      <w:r>
+        <w:t>the @</w:t>
+      </w:r>
+      <w:proofErr w:type="gramEnd"/>
+      <w:r>
+        <w:t xml:space="preserve"> will be escaped. So if you literally </w:t>
+      </w:r>
+      <w:proofErr w:type="spellStart"/>
+      <w:r>
+        <w:t>wanna</w:t>
+      </w:r>
+      <w:proofErr w:type="spellEnd"/>
+      <w:r>
+        <w:t xml:space="preserve"> put an @ sign and not a code expression, you’d hav</w:t>
       </w:r>
       <w:r>
         <w:t>e to do @@</w:t>
@@ -850,7 +1364,15 @@
         </w:numPr>
       </w:pPr>
       <w:r>
-        <w:t>Code blocks are denoted by curly braces @{ &lt;code&gt; }. Variables you declare here are visible throughout the View</w:t>
+        <w:t xml:space="preserve">Code blocks are denoted by curly braces </w:t>
+      </w:r>
+      <w:proofErr w:type="gramStart"/>
+      <w:r>
+        <w:t>@{</w:t>
+      </w:r>
+      <w:proofErr w:type="gramEnd"/>
+      <w:r>
+        <w:t xml:space="preserve"> &lt;code&gt; }. Variables you declare here are visible throughout the View</w:t>
       </w:r>
     </w:p>
     <w:p>
@@ -862,7 +1384,15 @@
         </w:numPr>
       </w:pPr>
       <w:r>
-        <w:t>@foreach(&lt;expression&gt;){ } can be used to iterate through a list</w:t>
+        <w:t>@</w:t>
+      </w:r>
+      <w:proofErr w:type="spellStart"/>
+      <w:r>
+        <w:t>foreach</w:t>
+      </w:r>
+      <w:proofErr w:type="spellEnd"/>
+      <w:r>
+        <w:t>(&lt;expression&gt;){ } can be used to iterate through a list</w:t>
       </w:r>
     </w:p>
     <w:p>
@@ -875,14 +1405,51 @@
       </w:pPr>
       <w:r>
         <w:lastRenderedPageBreak/>
-        <w:t>Inside of a code block, you can’t just put anything. You can only put HTML tags or c# code using @. If you wanna put some literal stuff, like if you put @foreach(&lt;expression&gt;){ Photo }, this would throw an error. So if you wanna put literal text in C#, you can use @: So to li</w:t>
-      </w:r>
-      <w:r>
-        <w:t>terally put Photo, we can do @:</w:t>
+        <w:t xml:space="preserve">Inside of a code block, you can’t just put anything. You can only put HTML tags or c# code using @. If you </w:t>
+      </w:r>
+      <w:proofErr w:type="spellStart"/>
+      <w:r>
+        <w:t>wanna</w:t>
+      </w:r>
+      <w:proofErr w:type="spellEnd"/>
+      <w:r>
+        <w:t xml:space="preserve"> put some literal stuff, like if you put </w:t>
+      </w:r>
+      <w:proofErr w:type="gramStart"/>
+      <w:r>
+        <w:t>@</w:t>
+      </w:r>
+      <w:proofErr w:type="spellStart"/>
+      <w:r>
+        <w:t>foreach</w:t>
+      </w:r>
+      <w:proofErr w:type="spellEnd"/>
+      <w:r>
+        <w:t>(</w:t>
+      </w:r>
+      <w:proofErr w:type="gramEnd"/>
+      <w:r>
+        <w:t xml:space="preserve">&lt;expression&gt;){ Photo }, this would throw an error. So if you </w:t>
+      </w:r>
+      <w:proofErr w:type="spellStart"/>
+      <w:r>
+        <w:t>wanna</w:t>
+      </w:r>
+      <w:proofErr w:type="spellEnd"/>
+      <w:r>
+        <w:t xml:space="preserve"> put literal text in C#, you can use @: So to li</w:t>
+      </w:r>
+      <w:r>
+        <w:t>terally put Photo, we can do @</w:t>
+      </w:r>
+      <w:proofErr w:type="gramStart"/>
+      <w:r>
+        <w:t>:</w:t>
       </w:r>
       <w:r>
         <w:t>Photo</w:t>
       </w:r>
+      <w:proofErr w:type="gramEnd"/>
       <w:r>
         <w:t>. But you can’t put @: inside an HTML tag. For some reason that causes an error</w:t>
       </w:r>
@@ -895,11 +1462,40 @@
           <w:numId w:val="5"/>
         </w:numPr>
       </w:pPr>
-      <w:r>
-        <w:t>@Url.Content(&lt;some path relative t</w:t>
-      </w:r>
-      <w:r>
-        <w:t xml:space="preserve">o root&gt;) can be used in hrefs or src fields of html tags to get the right path of the file or the link you want. Read more about it here: </w:t>
+      <w:proofErr w:type="gramStart"/>
+      <w:r>
+        <w:t>@</w:t>
+      </w:r>
+      <w:proofErr w:type="spellStart"/>
+      <w:r>
+        <w:t>Url.Content</w:t>
+      </w:r>
+      <w:proofErr w:type="spellEnd"/>
+      <w:r>
+        <w:t>(</w:t>
+      </w:r>
+      <w:proofErr w:type="gramEnd"/>
+      <w:r>
+        <w:t>&lt;some path relative t</w:t>
+      </w:r>
+      <w:r>
+        <w:t xml:space="preserve">o root&gt;) can be used in </w:t>
+      </w:r>
+      <w:proofErr w:type="spellStart"/>
+      <w:r>
+        <w:t>hrefs</w:t>
+      </w:r>
+      <w:proofErr w:type="spellEnd"/>
+      <w:r>
+        <w:t xml:space="preserve"> or </w:t>
+      </w:r>
+      <w:proofErr w:type="spellStart"/>
+      <w:r>
+        <w:t>src</w:t>
+      </w:r>
+      <w:proofErr w:type="spellEnd"/>
+      <w:r>
+        <w:t xml:space="preserve"> fields of html tags to get the right path of the file or the link you want. Read more about it here: </w:t>
       </w:r>
       <w:hyperlink r:id="rId7" w:history="1">
         <w:r>
@@ -943,8 +1539,21 @@
         <w:t>views</w:t>
       </w:r>
       <w:r>
-        <w:t xml:space="preserve"> are set in _ViewStart.cshtml in Views folder. In this file, there’s just a code block that sets the “Layout” property. By default, this property is set to ~/Views/Shared/_Layout.cshtml</w:t>
-      </w:r>
+        <w:t xml:space="preserve"> are set in _</w:t>
+      </w:r>
+      <w:proofErr w:type="spellStart"/>
+      <w:r>
+        <w:t>ViewStart.cshtml</w:t>
+      </w:r>
+      <w:proofErr w:type="spellEnd"/>
+      <w:r>
+        <w:t xml:space="preserve"> in Views folder. In this file, there’s just a code block that sets the “Layout” property. By default, this property is set to ~/Views/Shared/_</w:t>
+      </w:r>
+      <w:proofErr w:type="spellStart"/>
+      <w:r>
+        <w:t>Layout.cshtml</w:t>
+      </w:r>
+      <w:proofErr w:type="spellEnd"/>
     </w:p>
     <w:p>
       <w:pPr>
@@ -955,7 +1564,15 @@
         </w:numPr>
       </w:pPr>
       <w:r>
-        <w:t>However, if you wanted the views of a certain controller to use a different layout, you can just copy the _ViewStart.cshtml file and put it in the Views folder corresponding to that controller</w:t>
+        <w:t>However, if you wanted the views of a certain controller to use a different layout, you can just copy the _</w:t>
+      </w:r>
+      <w:proofErr w:type="spellStart"/>
+      <w:r>
+        <w:t>ViewStart.cshtml</w:t>
+      </w:r>
+      <w:proofErr w:type="spellEnd"/>
+      <w:r>
+        <w:t xml:space="preserve"> file and put it in the Views folder corresponding to that controller</w:t>
       </w:r>
     </w:p>
     <w:p>
@@ -967,7 +1584,23 @@
         </w:numPr>
       </w:pPr>
       <w:r>
-        <w:t xml:space="preserve">If you wanna set the Layout only for a specific view file, then you can specify the Layout property in the code block at the top. You can just do: @{Layout = “whatever”}. </w:t>
+        <w:t xml:space="preserve">If you </w:t>
+      </w:r>
+      <w:proofErr w:type="spellStart"/>
+      <w:r>
+        <w:t>wanna</w:t>
+      </w:r>
+      <w:proofErr w:type="spellEnd"/>
+      <w:r>
+        <w:t xml:space="preserve"> set the Layout only for a specific view file, then you can specify the Layout property in the code block at the top. You can just do: </w:t>
+      </w:r>
+      <w:proofErr w:type="gramStart"/>
+      <w:r>
+        <w:t>@{</w:t>
+      </w:r>
+      <w:proofErr w:type="gramEnd"/>
+      <w:r>
+        <w:t xml:space="preserve">Layout = “whatever”}. </w:t>
       </w:r>
     </w:p>
     <w:p>
@@ -1015,7 +1648,23 @@
         </w:numPr>
       </w:pPr>
       <w:r>
-        <w:t>@RenderSection(“name of section”,required: &lt;false or true&gt;)</w:t>
+        <w:t>@</w:t>
+      </w:r>
+      <w:proofErr w:type="spellStart"/>
+      <w:r>
+        <w:t>RenderSection</w:t>
+      </w:r>
+      <w:proofErr w:type="spellEnd"/>
+      <w:r>
+        <w:t xml:space="preserve">(“name of </w:t>
+      </w:r>
+      <w:proofErr w:type="spellStart"/>
+      <w:r>
+        <w:t>section”,required</w:t>
+      </w:r>
+      <w:proofErr w:type="spellEnd"/>
+      <w:r>
+        <w:t>: &lt;false or true&gt;)</w:t>
       </w:r>
     </w:p>
     <w:p>
@@ -1051,7 +1700,33 @@
         </w:numPr>
       </w:pPr>
       <w:r>
-        <w:t xml:space="preserve">If you set required:false, then it won’t matter if you don’t include the section in your view. If you set required:true, then ASP.NET MVC will throw an error if you don’t. </w:t>
+        <w:t xml:space="preserve">If you set </w:t>
+      </w:r>
+      <w:proofErr w:type="spellStart"/>
+      <w:r>
+        <w:t>required</w:t>
+      </w:r>
+      <w:proofErr w:type="gramStart"/>
+      <w:r>
+        <w:t>:false</w:t>
+      </w:r>
+      <w:proofErr w:type="spellEnd"/>
+      <w:proofErr w:type="gramEnd"/>
+      <w:r>
+        <w:t xml:space="preserve">, then it won’t matter if you don’t include the section in your view. If you set </w:t>
+      </w:r>
+      <w:proofErr w:type="spellStart"/>
+      <w:r>
+        <w:t>required</w:t>
+      </w:r>
+      <w:proofErr w:type="gramStart"/>
+      <w:r>
+        <w:t>:true</w:t>
+      </w:r>
+      <w:proofErr w:type="spellEnd"/>
+      <w:proofErr w:type="gramEnd"/>
+      <w:r>
+        <w:t xml:space="preserve">, then ASP.NET MVC will throw an error if you don’t. </w:t>
       </w:r>
     </w:p>
     <w:p>
@@ -1065,9 +1740,11 @@
       <w:r>
         <w:t>@</w:t>
       </w:r>
+      <w:proofErr w:type="spellStart"/>
       <w:r>
         <w:t>RenderBody</w:t>
       </w:r>
+      <w:proofErr w:type="spellEnd"/>
     </w:p>
     <w:p>
       <w:pPr>
@@ -1078,7 +1755,23 @@
         </w:numPr>
       </w:pPr>
       <w:r>
-        <w:t xml:space="preserve">The @RenderBody() in your layout is where the code from your view is injected. </w:t>
+        <w:t xml:space="preserve">The </w:t>
+      </w:r>
+      <w:proofErr w:type="gramStart"/>
+      <w:r>
+        <w:t>@</w:t>
+      </w:r>
+      <w:proofErr w:type="spellStart"/>
+      <w:r>
+        <w:t>RenderBody</w:t>
+      </w:r>
+      <w:proofErr w:type="spellEnd"/>
+      <w:r>
+        <w:t>(</w:t>
+      </w:r>
+      <w:proofErr w:type="gramEnd"/>
+      <w:r>
+        <w:t xml:space="preserve">) in your layout is where the code from your view is injected. </w:t>
       </w:r>
     </w:p>
     <w:p>
@@ -1102,7 +1795,23 @@
         </w:numPr>
       </w:pPr>
       <w:r>
-        <w:t>@Html.ActionLink(“link text”, “action name”, “controller”), @Html.ActionLink(“link text”, “action name”, new { id = 2, …})</w:t>
+        <w:t>@</w:t>
+      </w:r>
+      <w:proofErr w:type="spellStart"/>
+      <w:r>
+        <w:t>Html.ActionLink</w:t>
+      </w:r>
+      <w:proofErr w:type="spellEnd"/>
+      <w:r>
+        <w:t>(“link text”, “action name”, “controller”), @</w:t>
+      </w:r>
+      <w:proofErr w:type="spellStart"/>
+      <w:r>
+        <w:t>Html.ActionLink</w:t>
+      </w:r>
+      <w:proofErr w:type="spellEnd"/>
+      <w:r>
+        <w:t>(“link text”, “action name”, new { id = 2, …})</w:t>
       </w:r>
     </w:p>
     <w:p>
@@ -1126,7 +1835,15 @@
         </w:numPr>
       </w:pPr>
       <w:r>
-        <w:t>@Html.BeginForm()</w:t>
+        <w:t>@</w:t>
+      </w:r>
+      <w:proofErr w:type="spellStart"/>
+      <w:r>
+        <w:t>Html.BeginForm</w:t>
+      </w:r>
+      <w:proofErr w:type="spellEnd"/>
+      <w:r>
+        <w:t>()</w:t>
       </w:r>
     </w:p>
     <w:p>
@@ -1147,10 +1864,30 @@
         <w:t xml:space="preserve"> default</w:t>
       </w:r>
       <w:r>
-        <w:t xml:space="preserve"> method = post and action = the url of curr</w:t>
-      </w:r>
-      <w:r>
-        <w:t xml:space="preserve">ent page. You can pass in the url and method you want. </w:t>
+        <w:t xml:space="preserve"> method = post and action = the </w:t>
+      </w:r>
+      <w:proofErr w:type="spellStart"/>
+      <w:proofErr w:type="gramStart"/>
+      <w:r>
+        <w:t>url</w:t>
+      </w:r>
+      <w:proofErr w:type="spellEnd"/>
+      <w:proofErr w:type="gramEnd"/>
+      <w:r>
+        <w:t xml:space="preserve"> of curr</w:t>
+      </w:r>
+      <w:r>
+        <w:t xml:space="preserve">ent page. You can pass in the </w:t>
+      </w:r>
+      <w:proofErr w:type="spellStart"/>
+      <w:proofErr w:type="gramStart"/>
+      <w:r>
+        <w:t>url</w:t>
+      </w:r>
+      <w:proofErr w:type="spellEnd"/>
+      <w:proofErr w:type="gramEnd"/>
+      <w:r>
+        <w:t xml:space="preserve"> and method you want. </w:t>
       </w:r>
       <w:r>
         <w:t xml:space="preserve"> </w:t>
@@ -1165,7 +1902,39 @@
         </w:numPr>
       </w:pPr>
       <w:r>
-        <w:t>@Html.LabelFor, @Html.HiddenFor, @Html.EditorFor (for this one, Razor figures out which kind of textbox (input type=”text” or textarea) will be the most appropriate.)</w:t>
+        <w:t>@</w:t>
+      </w:r>
+      <w:proofErr w:type="spellStart"/>
+      <w:r>
+        <w:t>Html.LabelFor</w:t>
+      </w:r>
+      <w:proofErr w:type="spellEnd"/>
+      <w:r>
+        <w:t>, @</w:t>
+      </w:r>
+      <w:proofErr w:type="spellStart"/>
+      <w:r>
+        <w:t>Html.HiddenFor</w:t>
+      </w:r>
+      <w:proofErr w:type="spellEnd"/>
+      <w:r>
+        <w:t>, @</w:t>
+      </w:r>
+      <w:proofErr w:type="spellStart"/>
+      <w:r>
+        <w:t>Html.EditorFor</w:t>
+      </w:r>
+      <w:proofErr w:type="spellEnd"/>
+      <w:r>
+        <w:t xml:space="preserve"> (for this one, Razor figures out which kind of textbox (input type=”text” or </w:t>
+      </w:r>
+      <w:proofErr w:type="spellStart"/>
+      <w:r>
+        <w:t>textarea</w:t>
+      </w:r>
+      <w:proofErr w:type="spellEnd"/>
+      <w:r>
+        <w:t>) will be the most appropriate.)</w:t>
       </w:r>
     </w:p>
     <w:p>
@@ -1177,11 +1946,43 @@
         </w:numPr>
       </w:pPr>
       <w:r>
-        <w:t xml:space="preserve">When you submit this form, you can use TryUpdateModel in the HttpPost version of the action corresponding to this view and pass in the model you wanna update, and it’ll automatically grab the data </w:t>
+        <w:t xml:space="preserve">When you submit this form, you can use </w:t>
+      </w:r>
+      <w:proofErr w:type="spellStart"/>
+      <w:r>
+        <w:t>TryUpdateModel</w:t>
+      </w:r>
+      <w:proofErr w:type="spellEnd"/>
+      <w:r>
+        <w:t xml:space="preserve"> in the </w:t>
+      </w:r>
+      <w:proofErr w:type="spellStart"/>
+      <w:r>
+        <w:t>HttpPost</w:t>
+      </w:r>
+      <w:proofErr w:type="spellEnd"/>
+      <w:r>
+        <w:t xml:space="preserve"> version of the action corresponding to this view and pass in the model you </w:t>
+      </w:r>
+      <w:proofErr w:type="spellStart"/>
+      <w:r>
+        <w:t>wanna</w:t>
+      </w:r>
+      <w:proofErr w:type="spellEnd"/>
+      <w:r>
+        <w:t xml:space="preserve"> update, and it’ll automatically grab the data </w:t>
       </w:r>
       <w:r>
         <w:lastRenderedPageBreak/>
-        <w:t xml:space="preserve">submitted in this form and return True if the updating was successful. If not, it’ll return False. </w:t>
+        <w:t xml:space="preserve">submitted in this form and return </w:t>
+      </w:r>
+      <w:proofErr w:type="gramStart"/>
+      <w:r>
+        <w:t>True</w:t>
+      </w:r>
+      <w:proofErr w:type="gramEnd"/>
+      <w:r>
+        <w:t xml:space="preserve"> if the updating was successful. If not, it’ll return False. </w:t>
       </w:r>
     </w:p>
     <w:p>
@@ -1232,7 +2033,23 @@
         <w:t xml:space="preserve">Refer to code in </w:t>
       </w:r>
       <w:r>
-        <w:t>Photos/_Photo.cshtml and Photos/Index.cshtml to see how to deploy partials and how to pass information to them</w:t>
+        <w:t>Photos/_</w:t>
+      </w:r>
+      <w:proofErr w:type="spellStart"/>
+      <w:r>
+        <w:t>Photo.cshtml</w:t>
+      </w:r>
+      <w:proofErr w:type="spellEnd"/>
+      <w:r>
+        <w:t xml:space="preserve"> and Photos/</w:t>
+      </w:r>
+      <w:proofErr w:type="spellStart"/>
+      <w:r>
+        <w:t>Index.cshtml</w:t>
+      </w:r>
+      <w:proofErr w:type="spellEnd"/>
+      <w:r>
+        <w:t xml:space="preserve"> to see how to deploy partials and how to pass information to them</w:t>
       </w:r>
     </w:p>
     <w:p>
@@ -1244,8 +2061,13 @@
         </w:numPr>
       </w:pPr>
       <w:r>
-        <w:t>@Html.Action</w:t>
-      </w:r>
+        <w:t>@</w:t>
+      </w:r>
+      <w:proofErr w:type="spellStart"/>
+      <w:r>
+        <w:t>Html.Action</w:t>
+      </w:r>
+      <w:proofErr w:type="spellEnd"/>
     </w:p>
     <w:p>
       <w:pPr>
@@ -1256,8 +2078,29 @@
         </w:numPr>
       </w:pPr>
       <w:r>
-        <w:t>Placing this somewhere causes ASP.NET MVC to issue a child request to the action of a controller and place the output of that action wherever the @Html.Action is called. Again, refer to code in Photos/LatestPhoto action and Shared/_Layout.cshtml</w:t>
-      </w:r>
+        <w:t>Placing this somewhere causes ASP.NET MVC to issue a child request to the action of a controller and place the output of that action wherever the @</w:t>
+      </w:r>
+      <w:proofErr w:type="spellStart"/>
+      <w:r>
+        <w:t>Html.Action</w:t>
+      </w:r>
+      <w:proofErr w:type="spellEnd"/>
+      <w:r>
+        <w:t xml:space="preserve"> is called. Again, refer to code in Photos/</w:t>
+      </w:r>
+      <w:proofErr w:type="spellStart"/>
+      <w:r>
+        <w:t>LatestPhoto</w:t>
+      </w:r>
+      <w:proofErr w:type="spellEnd"/>
+      <w:r>
+        <w:t xml:space="preserve"> action and Shared/_</w:t>
+      </w:r>
+      <w:proofErr w:type="spellStart"/>
+      <w:r>
+        <w:t>Layout.cshtml</w:t>
+      </w:r>
+      <w:proofErr w:type="spellEnd"/>
     </w:p>
     <w:p>
       <w:pPr>
@@ -1268,7 +2111,33 @@
         </w:numPr>
       </w:pPr>
       <w:r>
-        <w:t xml:space="preserve">Note: Like any other action, if this action is accessed via the url Photos/LatestPhoto, you’ll get the result of that action to the browser. But if you don’t want that to happen and you only want to display the output of this action in your view and not individually, you can put the [ChildActionOnly] attribute over your action. </w:t>
+        <w:t xml:space="preserve">Note: Like any other action, if this action is accessed via the </w:t>
+      </w:r>
+      <w:proofErr w:type="spellStart"/>
+      <w:proofErr w:type="gramStart"/>
+      <w:r>
+        <w:t>url</w:t>
+      </w:r>
+      <w:proofErr w:type="spellEnd"/>
+      <w:proofErr w:type="gramEnd"/>
+      <w:r>
+        <w:t xml:space="preserve"> Photos/</w:t>
+      </w:r>
+      <w:proofErr w:type="spellStart"/>
+      <w:r>
+        <w:t>LatestPhoto</w:t>
+      </w:r>
+      <w:proofErr w:type="spellEnd"/>
+      <w:r>
+        <w:t>, you’ll get the result of that action to the browser. But if you don’t want that to happen and you only want to display the output of this action in your view and not individually, you can put the [</w:t>
+      </w:r>
+      <w:proofErr w:type="spellStart"/>
+      <w:r>
+        <w:t>ChildActionOnly</w:t>
+      </w:r>
+      <w:proofErr w:type="spellEnd"/>
+      <w:r>
+        <w:t xml:space="preserve">] attribute over your action. </w:t>
       </w:r>
     </w:p>
     <w:p>
@@ -1300,7 +2169,31 @@
         </w:numPr>
       </w:pPr>
       <w:r>
-        <w:t xml:space="preserve">You create a class in your Models folder that derives from DbContext in System.Data.Entity namespace, and you list DbSets of each of the models you specified in that folder. </w:t>
+        <w:t xml:space="preserve">You create a class in your Models folder that derives from </w:t>
+      </w:r>
+      <w:proofErr w:type="spellStart"/>
+      <w:r>
+        <w:t>DbContext</w:t>
+      </w:r>
+      <w:proofErr w:type="spellEnd"/>
+      <w:r>
+        <w:t xml:space="preserve"> in </w:t>
+      </w:r>
+      <w:proofErr w:type="spellStart"/>
+      <w:r>
+        <w:t>System.Data.Entity</w:t>
+      </w:r>
+      <w:proofErr w:type="spellEnd"/>
+      <w:r>
+        <w:t xml:space="preserve"> namespace, and you list </w:t>
+      </w:r>
+      <w:proofErr w:type="spellStart"/>
+      <w:r>
+        <w:t>DbSets</w:t>
+      </w:r>
+      <w:proofErr w:type="spellEnd"/>
+      <w:r>
+        <w:t xml:space="preserve"> of each of the models you specified in that folder. </w:t>
       </w:r>
     </w:p>
     <w:p>
@@ -1324,7 +2217,28 @@
         </w:numPr>
       </w:pPr>
       <w:r>
-        <w:t>To connect to this database, go to View &gt; Database Explorer &gt; Data Connections. Right click on Data Connections and click Add Connection. Click Change and choose Microsoft SQL Server, and specify the name of the server and choose the &lt;Application&gt;.Models.&lt;ApplicationDb&gt; database. (In your case, the server is NBDEV\sqlexpress)</w:t>
+        <w:t>To connect to this database, go to View &gt; Database Explorer &gt; Data Connections. Right click on Data Connections and click Add Connection. Click Change and choose Microsoft SQL Server, and specify the name of the server and choose the &lt;Application&gt;.Models</w:t>
+      </w:r>
+      <w:proofErr w:type="gramStart"/>
+      <w:r>
+        <w:t>.&lt;</w:t>
+      </w:r>
+      <w:proofErr w:type="spellStart"/>
+      <w:proofErr w:type="gramEnd"/>
+      <w:r>
+        <w:t>ApplicationDb</w:t>
+      </w:r>
+      <w:proofErr w:type="spellEnd"/>
+      <w:r>
+        <w:t>&gt; database. (In your case, the server is NBDEV\</w:t>
+      </w:r>
+      <w:proofErr w:type="spellStart"/>
+      <w:r>
+        <w:t>sqlexpress</w:t>
+      </w:r>
+      <w:proofErr w:type="spellEnd"/>
+      <w:r>
+        <w:t>)</w:t>
       </w:r>
     </w:p>
     <w:p>
@@ -1377,7 +2291,15 @@
         </w:numPr>
       </w:pPr>
       <w:r>
-        <w:t xml:space="preserve">Enable-Migrations -ContextTypeName </w:t>
+        <w:t>Enable-Migrations -</w:t>
+      </w:r>
+      <w:proofErr w:type="spellStart"/>
+      <w:r>
+        <w:t>ContextTypeName</w:t>
+      </w:r>
+      <w:proofErr w:type="spellEnd"/>
+      <w:r>
+        <w:t xml:space="preserve"> </w:t>
       </w:r>
       <w:r>
         <w:t>&lt;Application&gt;</w:t>
@@ -1386,7 +2308,15 @@
         <w:t>.Models.</w:t>
       </w:r>
       <w:r>
-        <w:t>&lt;ApplicationDb&gt;</w:t>
+        <w:t>&lt;</w:t>
+      </w:r>
+      <w:proofErr w:type="spellStart"/>
+      <w:r>
+        <w:t>ApplicationDb</w:t>
+      </w:r>
+      <w:proofErr w:type="spellEnd"/>
+      <w:r>
+        <w:t>&gt;</w:t>
       </w:r>
     </w:p>
     <w:p>
@@ -1413,7 +2343,15 @@
         </w:numPr>
       </w:pPr>
       <w:r>
-        <w:t>To create a new migration, run Add-Migration &lt;MigrationName&gt; from the Package Manager Console. To apply this migration, run Update-Database from the Package Manager Console</w:t>
+        <w:t>To create a new migration, run Add-Migration &lt;</w:t>
+      </w:r>
+      <w:proofErr w:type="spellStart"/>
+      <w:r>
+        <w:t>MigrationName</w:t>
+      </w:r>
+      <w:proofErr w:type="spellEnd"/>
+      <w:r>
+        <w:t>&gt; from the Package Manager Console. To apply this migration, run Update-Database from the Package Manager Console</w:t>
       </w:r>
     </w:p>
     <w:p>
@@ -1425,11 +2363,21 @@
         </w:numPr>
       </w:pPr>
       <w:r>
-        <w:t xml:space="preserve">You can also enable Automatic Migrations in Configuration.cs by setting </w:t>
-      </w:r>
+        <w:t xml:space="preserve">You can also enable Automatic Migrations in </w:t>
+      </w:r>
+      <w:proofErr w:type="spellStart"/>
+      <w:r>
+        <w:t>Configuration.cs</w:t>
+      </w:r>
+      <w:proofErr w:type="spellEnd"/>
+      <w:r>
+        <w:t xml:space="preserve"> by setting </w:t>
+      </w:r>
+      <w:proofErr w:type="spellStart"/>
       <w:r>
         <w:t>AutomaticMigrationsEnabled</w:t>
       </w:r>
+      <w:proofErr w:type="spellEnd"/>
       <w:r>
         <w:t xml:space="preserve"> to true.  Now every time you make a change to your models, you won’t explicitly have to add new migrations. You can just run Update-Database, and the changes will automatically be applied to the database. </w:t>
       </w:r>
@@ -1465,7 +2413,15 @@
         <w:t xml:space="preserve"> </w:t>
       </w:r>
       <w:r>
-        <w:t xml:space="preserve">Check out the code in Seed method of Migrations/Configuration.cs to see an </w:t>
+        <w:t>Check out the code in Seed method of Migrations/</w:t>
+      </w:r>
+      <w:proofErr w:type="spellStart"/>
+      <w:r>
+        <w:t>Configuration.cs</w:t>
+      </w:r>
+      <w:proofErr w:type="spellEnd"/>
+      <w:r>
+        <w:t xml:space="preserve"> to see an </w:t>
       </w:r>
       <w:r>
         <w:t>example</w:t>
@@ -1492,7 +2448,31 @@
         </w:numPr>
       </w:pPr>
       <w:r>
-        <w:t>Sometimes, if you want to pass information combined from multiple models into your view, you can create a ViewModel in your Models folder. Check out the code in HomeController.cs/Index action and Models/AlbumsListViewModel as an example</w:t>
+        <w:t xml:space="preserve">Sometimes, if you want to pass information combined from multiple models into your view, you can create a </w:t>
+      </w:r>
+      <w:proofErr w:type="spellStart"/>
+      <w:r>
+        <w:t>ViewModel</w:t>
+      </w:r>
+      <w:proofErr w:type="spellEnd"/>
+      <w:r>
+        <w:t xml:space="preserve"> in your Models folder. Check out the code in </w:t>
+      </w:r>
+      <w:proofErr w:type="spellStart"/>
+      <w:r>
+        <w:t>HomeController.cs</w:t>
+      </w:r>
+      <w:proofErr w:type="spellEnd"/>
+      <w:r>
+        <w:t>/Index action and Models/</w:t>
+      </w:r>
+      <w:proofErr w:type="spellStart"/>
+      <w:r>
+        <w:t>AlbumsListViewModel</w:t>
+      </w:r>
+      <w:proofErr w:type="spellEnd"/>
+      <w:r>
+        <w:t xml:space="preserve"> as an example</w:t>
       </w:r>
     </w:p>
     <w:p>
@@ -1504,7 +2484,23 @@
         </w:numPr>
       </w:pPr>
       <w:r>
-        <w:t xml:space="preserve">If you want to pass your ViewModel to your view, you’ll have to declare the type of the viewmodel at the top. </w:t>
+        <w:t xml:space="preserve">If you want to pass your </w:t>
+      </w:r>
+      <w:proofErr w:type="spellStart"/>
+      <w:r>
+        <w:t>ViewModel</w:t>
+      </w:r>
+      <w:proofErr w:type="spellEnd"/>
+      <w:r>
+        <w:t xml:space="preserve"> to your view, you’ll have to declare the type of the </w:t>
+      </w:r>
+      <w:proofErr w:type="spellStart"/>
+      <w:r>
+        <w:t>viewmodel</w:t>
+      </w:r>
+      <w:proofErr w:type="spellEnd"/>
+      <w:r>
+        <w:t xml:space="preserve"> at the top. </w:t>
       </w:r>
     </w:p>
     <w:p>
@@ -1528,7 +2524,23 @@
         </w:numPr>
       </w:pPr>
       <w:r>
-        <w:t xml:space="preserve">When you, for example, define your Album model and put a field for ICollection of Photos, the only way you’ll be able to do @Model.Photos in your view is if you declare it as </w:t>
+        <w:t xml:space="preserve">When you, for example, define your Album model and put a field for </w:t>
+      </w:r>
+      <w:proofErr w:type="spellStart"/>
+      <w:r>
+        <w:t>ICollection</w:t>
+      </w:r>
+      <w:proofErr w:type="spellEnd"/>
+      <w:r>
+        <w:t xml:space="preserve"> of Photos, the only way you’ll be able to do @</w:t>
+      </w:r>
+      <w:proofErr w:type="spellStart"/>
+      <w:r>
+        <w:t>Model.Photos</w:t>
+      </w:r>
+      <w:proofErr w:type="spellEnd"/>
+      <w:r>
+        <w:t xml:space="preserve"> in your view is if you declare it as </w:t>
       </w:r>
       <w:r>
         <w:rPr>
@@ -1541,6 +2553,124 @@
       </w:r>
       <w:r>
         <w:t xml:space="preserve">Refer to the Album model for the example. </w:t>
+      </w:r>
+    </w:p>
+    <w:p>
+      <w:pPr>
+        <w:pStyle w:val="ListParagraph"/>
+        <w:numPr>
+          <w:ilvl w:val="0"/>
+          <w:numId w:val="7"/>
+        </w:numPr>
+      </w:pPr>
+      <w:r>
+        <w:t>Uploading a file</w:t>
+      </w:r>
+    </w:p>
+    <w:p>
+      <w:pPr>
+        <w:pStyle w:val="ListParagraph"/>
+        <w:numPr>
+          <w:ilvl w:val="1"/>
+          <w:numId w:val="7"/>
+        </w:numPr>
+      </w:pPr>
+      <w:r>
+        <w:t>The following things must be done for file uploading to work:</w:t>
+      </w:r>
+    </w:p>
+    <w:p>
+      <w:pPr>
+        <w:pStyle w:val="ListParagraph"/>
+        <w:numPr>
+          <w:ilvl w:val="2"/>
+          <w:numId w:val="7"/>
+        </w:numPr>
+      </w:pPr>
+      <w:r>
+        <w:t xml:space="preserve">Make </w:t>
+      </w:r>
+      <w:proofErr w:type="spellStart"/>
+      <w:r>
+        <w:t>Html.BeginForm</w:t>
+      </w:r>
+      <w:proofErr w:type="spellEnd"/>
+      <w:r>
+        <w:t xml:space="preserve"> include </w:t>
+      </w:r>
+      <w:proofErr w:type="spellStart"/>
+      <w:r>
+        <w:t>enctype</w:t>
+      </w:r>
+      <w:proofErr w:type="spellEnd"/>
+    </w:p>
+    <w:p>
+      <w:pPr>
+        <w:pStyle w:val="ListParagraph"/>
+        <w:numPr>
+          <w:ilvl w:val="2"/>
+          <w:numId w:val="7"/>
+        </w:numPr>
+      </w:pPr>
+      <w:r>
+        <w:t>Put a input file field with a certain name, for example, “file”</w:t>
+      </w:r>
+    </w:p>
+    <w:p>
+      <w:pPr>
+        <w:pStyle w:val="ListParagraph"/>
+        <w:numPr>
+          <w:ilvl w:val="2"/>
+          <w:numId w:val="7"/>
+        </w:numPr>
+      </w:pPr>
+      <w:r>
+        <w:t>Pass “file” as a parameter in your [</w:t>
+      </w:r>
+      <w:proofErr w:type="spellStart"/>
+      <w:r>
+        <w:t>HttpPost</w:t>
+      </w:r>
+      <w:proofErr w:type="spellEnd"/>
+      <w:r>
+        <w:t xml:space="preserve">] method, with type </w:t>
+      </w:r>
+      <w:proofErr w:type="spellStart"/>
+      <w:r>
+        <w:t>HttpPostedFileBase</w:t>
+      </w:r>
+      <w:proofErr w:type="spellEnd"/>
+    </w:p>
+    <w:p>
+      <w:pPr>
+        <w:pStyle w:val="ListParagraph"/>
+        <w:numPr>
+          <w:ilvl w:val="2"/>
+          <w:numId w:val="7"/>
+        </w:numPr>
+      </w:pPr>
+      <w:r>
+        <w:t xml:space="preserve">If the file argument is not null, move the file to the appropriate directory on your server. </w:t>
+      </w:r>
+    </w:p>
+    <w:p>
+      <w:pPr>
+        <w:pStyle w:val="ListParagraph"/>
+        <w:numPr>
+          <w:ilvl w:val="1"/>
+          <w:numId w:val="7"/>
+        </w:numPr>
+      </w:pPr>
+      <w:r>
+        <w:t xml:space="preserve">To see the above in action, refer to the post versions of Create and Edit methods in </w:t>
+      </w:r>
+      <w:proofErr w:type="spellStart"/>
+      <w:r>
+        <w:t>PhotosController</w:t>
+      </w:r>
+      <w:proofErr w:type="spellEnd"/>
+      <w:r>
+        <w:t xml:space="preserve"> and Create and Edit views</w:t>
       </w:r>
       <w:bookmarkStart w:id="0" w:name="_GoBack"/>
       <w:bookmarkEnd w:id="0"/>
@@ -1786,7 +2916,7 @@
   <w:abstractNum w:abstractNumId="2">
     <w:nsid w:val="28504446"/>
     <w:multiLevelType w:val="hybridMultilevel"/>
-    <w:tmpl w:val="04B03BF8"/>
+    <w:tmpl w:val="0CAECE9E"/>
     <w:lvl w:ilvl="0" w:tplc="04090001">
       <w:start w:val="1"/>
       <w:numFmt w:val="bullet"/>
@@ -1811,16 +2941,16 @@
         <w:rFonts w:ascii="Courier New" w:hAnsi="Courier New" w:cs="Courier New" w:hint="default"/>
       </w:rPr>
     </w:lvl>
-    <w:lvl w:ilvl="2" w:tplc="04090005">
-      <w:start w:val="1"/>
-      <w:numFmt w:val="bullet"/>
-      <w:lvlText w:val=""/>
+    <w:lvl w:ilvl="2" w:tplc="0409000F">
+      <w:start w:val="1"/>
+      <w:numFmt w:val="decimal"/>
+      <w:lvlText w:val="%3."/>
       <w:lvlJc w:val="left"/>
       <w:pPr>
         <w:ind w:left="2160" w:hanging="360"/>
       </w:pPr>
       <w:rPr>
-        <w:rFonts w:ascii="Wingdings" w:hAnsi="Wingdings" w:hint="default"/>
+        <w:rFonts w:hint="default"/>
       </w:rPr>
     </w:lvl>
     <w:lvl w:ilvl="3" w:tplc="04090001" w:tentative="1">

</xml_diff>

<commit_message>
Data - Custom Validations - Validations concerning multiple fields
</commit_message>
<xml_diff>
--- a/Review (Autosaved).docx
+++ b/Review (Autosaved).docx
@@ -2671,6 +2671,351 @@
       <w:proofErr w:type="spellEnd"/>
       <w:r>
         <w:t xml:space="preserve"> and Create and Edit views</w:t>
+      </w:r>
+    </w:p>
+    <w:p>
+      <w:pPr>
+        <w:pStyle w:val="ListParagraph"/>
+        <w:numPr>
+          <w:ilvl w:val="0"/>
+          <w:numId w:val="7"/>
+        </w:numPr>
+      </w:pPr>
+      <w:r>
+        <w:t>Preventing Mass Assignment</w:t>
+      </w:r>
+    </w:p>
+    <w:p>
+      <w:pPr>
+        <w:pStyle w:val="ListParagraph"/>
+        <w:numPr>
+          <w:ilvl w:val="1"/>
+          <w:numId w:val="7"/>
+        </w:numPr>
+      </w:pPr>
+      <w:r>
+        <w:t xml:space="preserve">You can put </w:t>
+      </w:r>
+      <w:r>
+        <w:t>[Bind(Exclude="</w:t>
+      </w:r>
+      <w:r>
+        <w:t>comma separated fields</w:t>
+      </w:r>
+      <w:r>
+        <w:t>")]</w:t>
+      </w:r>
+      <w:r>
+        <w:t xml:space="preserve"> or </w:t>
+      </w:r>
+      <w:r>
+        <w:t>[Bind(</w:t>
+      </w:r>
+      <w:r>
+        <w:t>Include</w:t>
+      </w:r>
+      <w:r>
+        <w:t>="</w:t>
+      </w:r>
+      <w:r>
+        <w:t>comma separated fields</w:t>
+      </w:r>
+      <w:r>
+        <w:t>")]</w:t>
+      </w:r>
+      <w:r>
+        <w:t xml:space="preserve"> </w:t>
+      </w:r>
+      <w:r>
+        <w:rPr>
+          <w:u w:val="single"/>
+        </w:rPr>
+        <w:t>right before the object parameter</w:t>
+      </w:r>
+      <w:r>
+        <w:t xml:space="preserve"> in your </w:t>
+      </w:r>
+      <w:proofErr w:type="spellStart"/>
+      <w:r>
+        <w:t>HttpPost</w:t>
+      </w:r>
+      <w:proofErr w:type="spellEnd"/>
+      <w:r>
+        <w:t xml:space="preserve"> method to prevent hackers from modifying values that shouldn’t be modified in a POST request</w:t>
+      </w:r>
+    </w:p>
+    <w:p>
+      <w:pPr>
+        <w:pStyle w:val="ListParagraph"/>
+        <w:numPr>
+          <w:ilvl w:val="0"/>
+          <w:numId w:val="7"/>
+        </w:numPr>
+      </w:pPr>
+      <w:r>
+        <w:t>Validations</w:t>
+      </w:r>
+      <w:r>
+        <w:t xml:space="preserve"> Annotations</w:t>
+      </w:r>
+    </w:p>
+    <w:p>
+      <w:pPr>
+        <w:pStyle w:val="ListParagraph"/>
+        <w:numPr>
+          <w:ilvl w:val="1"/>
+          <w:numId w:val="7"/>
+        </w:numPr>
+      </w:pPr>
+      <w:r>
+        <w:t xml:space="preserve">You can validate data using data annotations in your model. Data annotations are available through the </w:t>
+      </w:r>
+      <w:proofErr w:type="spellStart"/>
+      <w:r>
+        <w:t>System.ComponentModel.DataAnnotations</w:t>
+      </w:r>
+      <w:proofErr w:type="spellEnd"/>
+      <w:r>
+        <w:t xml:space="preserve"> namespace. </w:t>
+      </w:r>
+    </w:p>
+    <w:p>
+      <w:pPr>
+        <w:pStyle w:val="ListParagraph"/>
+        <w:numPr>
+          <w:ilvl w:val="1"/>
+          <w:numId w:val="7"/>
+        </w:numPr>
+      </w:pPr>
+      <w:r>
+        <w:t>Some examples of data annotations are:</w:t>
+      </w:r>
+    </w:p>
+    <w:p>
+      <w:pPr>
+        <w:pStyle w:val="ListParagraph"/>
+        <w:numPr>
+          <w:ilvl w:val="2"/>
+          <w:numId w:val="7"/>
+        </w:numPr>
+      </w:pPr>
+      <w:r>
+        <w:t>[</w:t>
+      </w:r>
+      <w:proofErr w:type="gramStart"/>
+      <w:r>
+        <w:t>Range(</w:t>
+      </w:r>
+      <w:proofErr w:type="spellStart"/>
+      <w:proofErr w:type="gramEnd"/>
+      <w:r>
+        <w:t>m,n</w:t>
+      </w:r>
+      <w:proofErr w:type="spellEnd"/>
+      <w:r>
+        <w:t xml:space="preserve">)] </w:t>
+      </w:r>
+      <w:r>
+        <w:sym w:font="Wingdings" w:char="F0E0"/>
+      </w:r>
+      <w:r>
+        <w:t xml:space="preserve"> used for numbers. Numbers can only be between m and </w:t>
+      </w:r>
+      <w:proofErr w:type="spellStart"/>
+      <w:r>
+        <w:t>n</w:t>
+      </w:r>
+      <w:proofErr w:type="spellEnd"/>
+      <w:r>
+        <w:t xml:space="preserve"> inclusive</w:t>
+      </w:r>
+    </w:p>
+    <w:p>
+      <w:pPr>
+        <w:pStyle w:val="ListParagraph"/>
+        <w:numPr>
+          <w:ilvl w:val="2"/>
+          <w:numId w:val="7"/>
+        </w:numPr>
+      </w:pPr>
+      <w:r>
+        <w:t>[</w:t>
+      </w:r>
+      <w:proofErr w:type="spellStart"/>
+      <w:r>
+        <w:t>StringLength</w:t>
+      </w:r>
+      <w:proofErr w:type="spellEnd"/>
+      <w:r>
+        <w:t xml:space="preserve">(m)] </w:t>
+      </w:r>
+      <w:r>
+        <w:sym w:font="Wingdings" w:char="F0E0"/>
+      </w:r>
+      <w:r>
+        <w:t>the string can only be as long as m characters</w:t>
+      </w:r>
+    </w:p>
+    <w:p>
+      <w:pPr>
+        <w:pStyle w:val="ListParagraph"/>
+        <w:numPr>
+          <w:ilvl w:val="2"/>
+          <w:numId w:val="7"/>
+        </w:numPr>
+      </w:pPr>
+      <w:r>
+        <w:t xml:space="preserve">[Required] </w:t>
+      </w:r>
+      <w:r>
+        <w:sym w:font="Wingdings" w:char="F0E0"/>
+      </w:r>
+      <w:r>
+        <w:t xml:space="preserve"> the field cannot be left blank. This is redundant for fields that are numbers or date based because C# cannot assign null for these values, so you can basically not include this for an integer or date field and MVC will still require you to specify the value for the field. </w:t>
+      </w:r>
+    </w:p>
+    <w:p>
+      <w:pPr>
+        <w:pStyle w:val="ListParagraph"/>
+        <w:numPr>
+          <w:ilvl w:val="2"/>
+          <w:numId w:val="7"/>
+        </w:numPr>
+      </w:pPr>
+      <w:r>
+        <w:t xml:space="preserve">[Display(Name=”some name”)] </w:t>
+      </w:r>
+      <w:r>
+        <w:sym w:font="Wingdings" w:char="F0E0"/>
+      </w:r>
+      <w:r>
+        <w:t xml:space="preserve"> </w:t>
+      </w:r>
+      <w:r>
+        <w:t xml:space="preserve">If you want a different name to be displayed for a field in your views, for example, you want the field Description to be shown as Blurb everywhere, you can use </w:t>
+      </w:r>
+      <w:r>
+        <w:t xml:space="preserve">this one. </w:t>
+      </w:r>
+    </w:p>
+    <w:p>
+      <w:pPr>
+        <w:pStyle w:val="ListParagraph"/>
+        <w:numPr>
+          <w:ilvl w:val="1"/>
+          <w:numId w:val="7"/>
+        </w:numPr>
+      </w:pPr>
+      <w:r>
+        <w:lastRenderedPageBreak/>
+        <w:t xml:space="preserve">NOTE: you must update your database after putting these annotations! You can use the –Force flag with Update-Database in order to make MVC ignore the fact that data might be truncated. </w:t>
+      </w:r>
+    </w:p>
+    <w:p>
+      <w:pPr>
+        <w:pStyle w:val="ListParagraph"/>
+        <w:numPr>
+          <w:ilvl w:val="0"/>
+          <w:numId w:val="7"/>
+        </w:numPr>
+      </w:pPr>
+      <w:r>
+        <w:t>Custom Validations</w:t>
+      </w:r>
+    </w:p>
+    <w:p>
+      <w:pPr>
+        <w:pStyle w:val="ListParagraph"/>
+        <w:numPr>
+          <w:ilvl w:val="1"/>
+          <w:numId w:val="7"/>
+        </w:numPr>
+      </w:pPr>
+      <w:r>
+        <w:t xml:space="preserve">There are two ways to write your own custom validations. </w:t>
+      </w:r>
+    </w:p>
+    <w:p>
+      <w:pPr>
+        <w:pStyle w:val="ListParagraph"/>
+        <w:numPr>
+          <w:ilvl w:val="2"/>
+          <w:numId w:val="7"/>
+        </w:numPr>
+      </w:pPr>
+      <w:r>
+        <w:t>This one</w:t>
+      </w:r>
+      <w:r>
+        <w:t xml:space="preserve"> is if you </w:t>
+      </w:r>
+      <w:proofErr w:type="spellStart"/>
+      <w:r>
+        <w:t>wanna</w:t>
+      </w:r>
+      <w:proofErr w:type="spellEnd"/>
+      <w:r>
+        <w:t xml:space="preserve"> write custom validation annotations for specific attributes. In this one, you create a new class right above your model, make it extend the </w:t>
+      </w:r>
+      <w:proofErr w:type="spellStart"/>
+      <w:r>
+        <w:t>ValidationAttribute</w:t>
+      </w:r>
+      <w:proofErr w:type="spellEnd"/>
+      <w:r>
+        <w:t xml:space="preserve"> class, and override the </w:t>
+      </w:r>
+      <w:proofErr w:type="spellStart"/>
+      <w:r>
+        <w:t>IsValid</w:t>
+      </w:r>
+      <w:proofErr w:type="spellEnd"/>
+      <w:r>
+        <w:t xml:space="preserve"> method inside of that class. Refer to Models/</w:t>
+      </w:r>
+      <w:proofErr w:type="spellStart"/>
+      <w:r>
+        <w:t>Photo.cs</w:t>
+      </w:r>
+      <w:proofErr w:type="spellEnd"/>
+      <w:r>
+        <w:t xml:space="preserve"> in r29. </w:t>
+      </w:r>
+    </w:p>
+    <w:p>
+      <w:pPr>
+        <w:pStyle w:val="ListParagraph"/>
+        <w:numPr>
+          <w:ilvl w:val="2"/>
+          <w:numId w:val="7"/>
+        </w:numPr>
+      </w:pPr>
+      <w:r>
+        <w:t xml:space="preserve">This one is you </w:t>
+      </w:r>
+      <w:proofErr w:type="spellStart"/>
+      <w:r>
+        <w:t>wanna</w:t>
+      </w:r>
+      <w:proofErr w:type="spellEnd"/>
+      <w:r>
+        <w:t xml:space="preserve"> write validations concerning multiple fields. In this one, you basically make your model extend the </w:t>
+      </w:r>
+      <w:proofErr w:type="spellStart"/>
+      <w:r>
+        <w:t>IValidatable</w:t>
+      </w:r>
+      <w:proofErr w:type="spellEnd"/>
+      <w:r>
+        <w:t xml:space="preserve"> object and implement a Validate method. Refer to Models/</w:t>
+      </w:r>
+      <w:proofErr w:type="spellStart"/>
+      <w:r>
+        <w:t>Photo.cs</w:t>
+      </w:r>
+      <w:proofErr w:type="spellEnd"/>
+      <w:r>
+        <w:t xml:space="preserve"> in r30. </w:t>
       </w:r>
       <w:bookmarkStart w:id="0" w:name="_GoBack"/>
       <w:bookmarkEnd w:id="0"/>

</xml_diff>

<commit_message>
AJAX - Bundles, Album Search using Ajax.BeginForm, and Search Autocompletion
</commit_message>
<xml_diff>
--- a/Review (Autosaved).docx
+++ b/Review (Autosaved).docx
@@ -3,14 +3,12 @@
 <w:document xmlns:wpc="http://schemas.microsoft.com/office/word/2010/wordprocessingCanvas" xmlns:mc="http://schemas.openxmlformats.org/markup-compatibility/2006" xmlns:o="urn:schemas-microsoft-com:office:office" xmlns:r="http://schemas.openxmlformats.org/officeDocument/2006/relationships" xmlns:m="http://schemas.openxmlformats.org/officeDocument/2006/math" xmlns:v="urn:schemas-microsoft-com:vml" xmlns:wp14="http://schemas.microsoft.com/office/word/2010/wordprocessingDrawing" xmlns:wp="http://schemas.openxmlformats.org/drawingml/2006/wordprocessingDrawing" xmlns:w10="urn:schemas-microsoft-com:office:word" xmlns:w="http://schemas.openxmlformats.org/wordprocessingml/2006/main" xmlns:w14="http://schemas.microsoft.com/office/word/2010/wordml" xmlns:w15="http://schemas.microsoft.com/office/word/2012/wordml" xmlns:wpg="http://schemas.microsoft.com/office/word/2010/wordprocessingGroup" xmlns:wpi="http://schemas.microsoft.com/office/word/2010/wordprocessingInk" xmlns:wne="http://schemas.microsoft.com/office/word/2006/wordml" xmlns:wps="http://schemas.microsoft.com/office/word/2010/wordprocessingShape" mc:Ignorable="w14 w15 wp14">
   <w:body>
     <w:p>
-      <w:proofErr w:type="spellStart"/>
       <w:r>
         <w:rPr>
           <w:b/>
         </w:rPr>
         <w:t>PhotoShare</w:t>
       </w:r>
-      <w:proofErr w:type="spellEnd"/>
     </w:p>
     <w:p>
       <w:pPr>
@@ -109,15 +107,7 @@
     </w:p>
     <w:p>
       <w:r>
-        <w:t xml:space="preserve">In your action, create a model object, and do return </w:t>
-      </w:r>
-      <w:proofErr w:type="gramStart"/>
-      <w:r>
-        <w:t>View(</w:t>
-      </w:r>
-      <w:proofErr w:type="gramEnd"/>
-      <w:r>
-        <w:t>model). Then in your view, put this at the top:</w:t>
+        <w:t>In your action, create a model object, and do return View(model). Then in your view, put this at the top:</w:t>
       </w:r>
     </w:p>
     <w:p>
@@ -128,23 +118,10 @@
         <w:t>&lt;Application&gt;</w:t>
       </w:r>
       <w:r>
-        <w:t>.Models</w:t>
-      </w:r>
-      <w:proofErr w:type="gramStart"/>
-      <w:r>
-        <w:t>.</w:t>
-      </w:r>
-      <w:r>
-        <w:t>&lt;</w:t>
-      </w:r>
-      <w:proofErr w:type="spellStart"/>
-      <w:proofErr w:type="gramEnd"/>
-      <w:r>
-        <w:t>ModelName</w:t>
-      </w:r>
-      <w:proofErr w:type="spellEnd"/>
-      <w:r>
-        <w:t>&gt;</w:t>
+        <w:t>.Models.</w:t>
+      </w:r>
+      <w:r>
+        <w:t>&lt;ModelName&gt;</w:t>
       </w:r>
     </w:p>
     <w:p>
@@ -162,68 +139,23 @@
     </w:p>
     <w:p>
       <w:r>
-        <w:t xml:space="preserve">Specify to create a unit testing project at the ‘Type of Application’ tab when you’re creating a new asp.net </w:t>
-      </w:r>
-      <w:proofErr w:type="spellStart"/>
-      <w:r>
-        <w:t>mvc</w:t>
-      </w:r>
-      <w:proofErr w:type="spellEnd"/>
-      <w:r>
-        <w:t xml:space="preserve"> application</w:t>
-      </w:r>
-    </w:p>
-    <w:p>
-      <w:r>
-        <w:t xml:space="preserve">See the tests in &lt;Application&gt;.Tests projects, and Run tests by </w:t>
-      </w:r>
-      <w:proofErr w:type="spellStart"/>
-      <w:r>
-        <w:t>Ctrl+R</w:t>
-      </w:r>
-      <w:proofErr w:type="spellEnd"/>
-      <w:r>
-        <w:t>, A</w:t>
-      </w:r>
-    </w:p>
-    <w:p>
-      <w:r>
-        <w:t>[</w:t>
-      </w:r>
-      <w:proofErr w:type="spellStart"/>
-      <w:r>
-        <w:t>TestClass</w:t>
-      </w:r>
-      <w:proofErr w:type="spellEnd"/>
-      <w:r>
-        <w:t>], [</w:t>
-      </w:r>
-      <w:proofErr w:type="spellStart"/>
-      <w:r>
-        <w:t>TestMethod</w:t>
-      </w:r>
-      <w:proofErr w:type="spellEnd"/>
-      <w:r>
-        <w:t>] attributes</w:t>
-      </w:r>
-    </w:p>
-    <w:p>
-      <w:r>
-        <w:t xml:space="preserve">In each test method, you need to make an instance of the controller, an instance of the action that you’re testing as a </w:t>
-      </w:r>
-      <w:proofErr w:type="spellStart"/>
-      <w:r>
-        <w:t>ViewResult</w:t>
-      </w:r>
-      <w:proofErr w:type="spellEnd"/>
-      <w:r>
-        <w:t xml:space="preserve">, and then do some assertions with that </w:t>
-      </w:r>
-      <w:proofErr w:type="spellStart"/>
-      <w:r>
-        <w:t>ViewResult</w:t>
-      </w:r>
-      <w:proofErr w:type="spellEnd"/>
+        <w:t>Specify to create a unit testing project at the ‘Type of Application’ tab when you’re creating a new asp.net mvc application</w:t>
+      </w:r>
+    </w:p>
+    <w:p>
+      <w:r>
+        <w:t>See the tests in &lt;Application&gt;.Tests projects, and Run tests by Ctrl+R, A</w:t>
+      </w:r>
+    </w:p>
+    <w:p>
+      <w:r>
+        <w:t>[TestClass], [TestMethod] attributes</w:t>
+      </w:r>
+    </w:p>
+    <w:p>
+      <w:r>
+        <w:t>In each test method, you need to make an instance of the controller, an instance of the action that you’re testing as a ViewResult, and then do some assertions with that ViewResult</w:t>
+      </w:r>
     </w:p>
     <w:p>
       <w:r>
@@ -235,71 +167,22 @@
     </w:p>
     <w:p>
       <w:r>
-        <w:t xml:space="preserve">Route table is in </w:t>
-      </w:r>
-      <w:proofErr w:type="spellStart"/>
-      <w:r>
-        <w:t>App_Start</w:t>
-      </w:r>
-      <w:proofErr w:type="spellEnd"/>
-      <w:r>
-        <w:t>/</w:t>
-      </w:r>
-      <w:proofErr w:type="spellStart"/>
-      <w:r>
-        <w:t>RouteConfig.cs</w:t>
-      </w:r>
-      <w:proofErr w:type="spellEnd"/>
-    </w:p>
-    <w:p>
-      <w:proofErr w:type="spellStart"/>
-      <w:r>
-        <w:t>RouteData</w:t>
-      </w:r>
-      <w:proofErr w:type="spellEnd"/>
-      <w:r>
-        <w:t xml:space="preserve"> data structure can be used to access parts of the </w:t>
-      </w:r>
-      <w:proofErr w:type="spellStart"/>
-      <w:proofErr w:type="gramStart"/>
-      <w:r>
-        <w:t>url</w:t>
-      </w:r>
-      <w:proofErr w:type="spellEnd"/>
-      <w:proofErr w:type="gramEnd"/>
-      <w:r>
-        <w:t xml:space="preserve">. They’re stored by key value pairs. </w:t>
-      </w:r>
-    </w:p>
-    <w:p>
-      <w:r>
-        <w:t xml:space="preserve">For ex: </w:t>
-      </w:r>
-      <w:proofErr w:type="spellStart"/>
-      <w:proofErr w:type="gramStart"/>
-      <w:r>
-        <w:t>RouteData</w:t>
-      </w:r>
-      <w:proofErr w:type="spellEnd"/>
-      <w:r>
-        <w:t>[</w:t>
-      </w:r>
-      <w:proofErr w:type="gramEnd"/>
-      <w:r>
-        <w:t>‘controller’] gets you the name of the controller in the URL</w:t>
-      </w:r>
-    </w:p>
-    <w:p>
-      <w:r>
-        <w:t xml:space="preserve">To define your own routes, you </w:t>
-      </w:r>
-      <w:proofErr w:type="spellStart"/>
-      <w:r>
-        <w:t>wanna</w:t>
-      </w:r>
-      <w:proofErr w:type="spellEnd"/>
-      <w:r>
-        <w:t xml:space="preserve"> place them above the Default route, because the routes are handled in the order in which they are placed</w:t>
+        <w:t>Route table is in App_Start/RouteConfig.cs</w:t>
+      </w:r>
+    </w:p>
+    <w:p>
+      <w:r>
+        <w:t xml:space="preserve">RouteData data structure can be used to access parts of the url. They’re stored by key value pairs. </w:t>
+      </w:r>
+    </w:p>
+    <w:p>
+      <w:r>
+        <w:t>For ex: RouteData[‘controller’] gets you the name of the controller in the URL</w:t>
+      </w:r>
+    </w:p>
+    <w:p>
+      <w:r>
+        <w:t>To define your own routes, you wanna place them above the Default route, because the routes are handled in the order in which they are placed</w:t>
       </w:r>
     </w:p>
     <w:p>
@@ -312,83 +195,20 @@
     </w:p>
     <w:p>
       <w:r>
-        <w:t xml:space="preserve">If you just </w:t>
-      </w:r>
-      <w:proofErr w:type="spellStart"/>
-      <w:r>
-        <w:t>wanna</w:t>
-      </w:r>
-      <w:proofErr w:type="spellEnd"/>
-      <w:r>
-        <w:t xml:space="preserve"> send a string back to the browser in an action, just do </w:t>
-      </w:r>
-      <w:r>
-        <w:t xml:space="preserve">return </w:t>
-      </w:r>
-      <w:proofErr w:type="gramStart"/>
-      <w:r>
-        <w:t>Content(</w:t>
-      </w:r>
-      <w:proofErr w:type="gramEnd"/>
-      <w:r>
-        <w:t>“&lt;your string&gt;”)</w:t>
-      </w:r>
-    </w:p>
-    <w:p>
-      <w:r>
-        <w:t xml:space="preserve">If you’ve defined some parameter in your </w:t>
-      </w:r>
-      <w:proofErr w:type="spellStart"/>
-      <w:r>
-        <w:t>RouteConfig</w:t>
-      </w:r>
-      <w:proofErr w:type="spellEnd"/>
-      <w:r>
-        <w:t xml:space="preserve"> for a </w:t>
-      </w:r>
-      <w:proofErr w:type="spellStart"/>
-      <w:proofErr w:type="gramStart"/>
-      <w:r>
-        <w:t>url</w:t>
-      </w:r>
-      <w:proofErr w:type="spellEnd"/>
-      <w:proofErr w:type="gramEnd"/>
-      <w:r>
-        <w:t>, then you can just access that parameter by passing an argument to your action. So for example, in the photos/search</w:t>
-      </w:r>
-      <w:proofErr w:type="gramStart"/>
-      <w:r>
-        <w:t>/{</w:t>
-      </w:r>
-      <w:proofErr w:type="gramEnd"/>
-      <w:r>
-        <w:t>tag} , you can pass string tag as an argument to your action method, and its value will be available</w:t>
-      </w:r>
-    </w:p>
-    <w:p>
-      <w:r>
-        <w:t xml:space="preserve">If you define an argument in your action, it’ll be available as a </w:t>
-      </w:r>
-      <w:proofErr w:type="spellStart"/>
-      <w:r>
-        <w:t>querystring</w:t>
-      </w:r>
-      <w:proofErr w:type="spellEnd"/>
-      <w:r>
-        <w:t xml:space="preserve"> key. So you could do photos/</w:t>
-      </w:r>
-      <w:proofErr w:type="spellStart"/>
-      <w:r>
-        <w:t>search</w:t>
-      </w:r>
-      <w:proofErr w:type="gramStart"/>
-      <w:r>
-        <w:t>?tag</w:t>
-      </w:r>
-      <w:proofErr w:type="spellEnd"/>
-      <w:proofErr w:type="gramEnd"/>
-      <w:r>
-        <w:t>=vacation and the value of tag will still be available in your action</w:t>
+        <w:t xml:space="preserve">If you just wanna send a string back to the browser in an action, just do </w:t>
+      </w:r>
+      <w:r>
+        <w:t>return Content(“&lt;your string&gt;”)</w:t>
+      </w:r>
+    </w:p>
+    <w:p>
+      <w:r>
+        <w:t>If you’ve defined some parameter in your RouteConfig for a url, then you can just access that parameter by passing an argument to your action. So for example, in the photos/search/{tag} , you can pass string tag as an argument to your action method, and its value will be available</w:t>
+      </w:r>
+    </w:p>
+    <w:p>
+      <w:r>
+        <w:t>If you define an argument in your action, it’ll be available as a querystring key. So you could do photos/search?tag=vacation and the value of tag will still be available in your action</w:t>
       </w:r>
     </w:p>
     <w:p>
@@ -416,15 +236,7 @@
         </w:numPr>
       </w:pPr>
       <w:r>
-        <w:t xml:space="preserve">If you </w:t>
-      </w:r>
-      <w:proofErr w:type="spellStart"/>
-      <w:r>
-        <w:t>wanna</w:t>
-      </w:r>
-      <w:proofErr w:type="spellEnd"/>
-      <w:r>
-        <w:t xml:space="preserve"> redirect your action to another action in a controller, you can use </w:t>
+        <w:t xml:space="preserve">If you wanna redirect your action to another action in a controller, you can use </w:t>
       </w:r>
     </w:p>
     <w:p>
@@ -435,29 +247,14 @@
           <w:numId w:val="3"/>
         </w:numPr>
       </w:pPr>
-      <w:proofErr w:type="gramStart"/>
-      <w:r>
-        <w:t>return</w:t>
-      </w:r>
-      <w:proofErr w:type="gramEnd"/>
-      <w:r>
-        <w:t xml:space="preserve"> </w:t>
-      </w:r>
-      <w:proofErr w:type="spellStart"/>
+      <w:r>
+        <w:t xml:space="preserve">return </w:t>
+      </w:r>
       <w:r>
         <w:t>RedirectToAction</w:t>
       </w:r>
-      <w:proofErr w:type="spellEnd"/>
-      <w:r>
-        <w:t>(</w:t>
-      </w:r>
-      <w:proofErr w:type="spellStart"/>
-      <w:r>
-        <w:t>action,controller,new</w:t>
-      </w:r>
-      <w:proofErr w:type="spellEnd"/>
-      <w:r>
-        <w:t xml:space="preserve"> {parameter1= value,…})</w:t>
+      <w:r>
+        <w:t>(action,controller,new {parameter1= value,…})</w:t>
       </w:r>
     </w:p>
     <w:p>
@@ -469,29 +266,8 @@
         </w:numPr>
       </w:pPr>
       <w:r>
-        <w:t xml:space="preserve">If you </w:t>
-      </w:r>
-      <w:proofErr w:type="spellStart"/>
-      <w:r>
-        <w:t>wanna</w:t>
-      </w:r>
-      <w:proofErr w:type="spellEnd"/>
-      <w:r>
-        <w:t xml:space="preserve"> redirect to a route from the </w:t>
-      </w:r>
-      <w:proofErr w:type="spellStart"/>
-      <w:r>
-        <w:t>RouteConfig</w:t>
-      </w:r>
-      <w:proofErr w:type="spellEnd"/>
-      <w:r>
-        <w:t xml:space="preserve">, you can use </w:t>
-      </w:r>
-      <w:proofErr w:type="spellStart"/>
-      <w:r>
-        <w:t>RedirectToRoute</w:t>
-      </w:r>
-      <w:proofErr w:type="spellEnd"/>
+        <w:t>If you wanna redirect to a route from the RouteConfig, you can use RedirectToRoute</w:t>
+      </w:r>
     </w:p>
     <w:p>
       <w:pPr>
@@ -502,15 +278,7 @@
         </w:numPr>
       </w:pPr>
       <w:r>
-        <w:t xml:space="preserve">return </w:t>
-      </w:r>
-      <w:proofErr w:type="spellStart"/>
-      <w:r>
-        <w:t>RedirectToAction</w:t>
-      </w:r>
-      <w:proofErr w:type="spellEnd"/>
-      <w:r>
-        <w:t>(route name, new {controller=”controller”, action=”Action”})</w:t>
+        <w:t>return RedirectToAction(route name, new {controller=”controller”, action=”Action”})</w:t>
       </w:r>
     </w:p>
     <w:p>
@@ -522,15 +290,7 @@
         </w:numPr>
       </w:pPr>
       <w:r>
-        <w:t xml:space="preserve">If you </w:t>
-      </w:r>
-      <w:proofErr w:type="spellStart"/>
-      <w:r>
-        <w:t>wanna</w:t>
-      </w:r>
-      <w:proofErr w:type="spellEnd"/>
-      <w:r>
-        <w:t xml:space="preserve"> return a file, do</w:t>
+        <w:t>If you wanna return a file, do</w:t>
       </w:r>
     </w:p>
     <w:p>
@@ -542,15 +302,7 @@
         </w:numPr>
       </w:pPr>
       <w:r>
-        <w:t>return File(</w:t>
-      </w:r>
-      <w:proofErr w:type="spellStart"/>
-      <w:r>
-        <w:t>Server.MapPath</w:t>
-      </w:r>
-      <w:proofErr w:type="spellEnd"/>
-      <w:r>
-        <w:t>(“~/&lt;path from root folder of website&gt;”), file type)</w:t>
+        <w:t>return File(Server.MapPath(“~/&lt;path from root folder of website&gt;”), file type)</w:t>
       </w:r>
     </w:p>
     <w:p>
@@ -574,23 +326,7 @@
         </w:numPr>
       </w:pPr>
       <w:r>
-        <w:t xml:space="preserve">If you </w:t>
-      </w:r>
-      <w:proofErr w:type="spellStart"/>
-      <w:r>
-        <w:t>wanna</w:t>
-      </w:r>
-      <w:proofErr w:type="spellEnd"/>
-      <w:r>
-        <w:t xml:space="preserve"> return a </w:t>
-      </w:r>
-      <w:proofErr w:type="spellStart"/>
-      <w:r>
-        <w:t>json</w:t>
-      </w:r>
-      <w:proofErr w:type="spellEnd"/>
-      <w:r>
-        <w:t xml:space="preserve"> result, do </w:t>
+        <w:t xml:space="preserve">If you wanna return a json result, do </w:t>
       </w:r>
     </w:p>
     <w:p>
@@ -602,23 +338,7 @@
         </w:numPr>
       </w:pPr>
       <w:r>
-        <w:t xml:space="preserve">return </w:t>
-      </w:r>
-      <w:proofErr w:type="spellStart"/>
-      <w:r>
-        <w:t>Json</w:t>
-      </w:r>
-      <w:proofErr w:type="spellEnd"/>
-      <w:r>
-        <w:t xml:space="preserve">(some object, </w:t>
-      </w:r>
-      <w:proofErr w:type="spellStart"/>
-      <w:r>
-        <w:t>JsonRequestBehavior.AllowGet</w:t>
-      </w:r>
-      <w:proofErr w:type="spellEnd"/>
-      <w:r>
-        <w:t>);</w:t>
+        <w:t>return Json(some object, JsonRequestBehavior.AllowGet);</w:t>
       </w:r>
     </w:p>
     <w:p>
@@ -665,42 +385,10 @@
         </w:numPr>
       </w:pPr>
       <w:r>
-        <w:t xml:space="preserve">If you </w:t>
-      </w:r>
-      <w:proofErr w:type="spellStart"/>
-      <w:r>
-        <w:t>wanna</w:t>
-      </w:r>
-      <w:proofErr w:type="spellEnd"/>
-      <w:r>
-        <w:t xml:space="preserve"> specify controller actions with the same name but corresponding to different types of http requests, like if you want a Home/Index action to respond differently in case of a GET and a POST request, you can use the Accept Verbs [</w:t>
-      </w:r>
-      <w:proofErr w:type="spellStart"/>
-      <w:r>
-        <w:t>HttpGet</w:t>
-      </w:r>
-      <w:proofErr w:type="spellEnd"/>
-      <w:r>
-        <w:t>] and [</w:t>
-      </w:r>
-      <w:proofErr w:type="spellStart"/>
-      <w:r>
-        <w:t>HttpPost</w:t>
-      </w:r>
-      <w:proofErr w:type="spellEnd"/>
-      <w:r>
-        <w:t xml:space="preserve">]. </w:t>
-      </w:r>
-      <w:r>
-        <w:t xml:space="preserve">You just put them right above your action, and ASP.NET will figure out which one to go to in case of a get or a post request. If you don’t use these and specify two different actions with the same name, then ASP.NET will throw </w:t>
-      </w:r>
-      <w:proofErr w:type="gramStart"/>
-      <w:r>
-        <w:t>a</w:t>
-      </w:r>
-      <w:proofErr w:type="gramEnd"/>
-      <w:r>
-        <w:t xml:space="preserve"> “ambiguous actions” error. </w:t>
+        <w:t xml:space="preserve">If you wanna specify controller actions with the same name but corresponding to different types of http requests, like if you want a Home/Index action to respond differently in case of a GET and a POST request, you can use the Accept Verbs [HttpGet] and [HttpPost]. </w:t>
+      </w:r>
+      <w:r>
+        <w:t xml:space="preserve">You just put them right above your action, and ASP.NET will figure out which one to go to in case of a get or a post request. If you don’t use these and specify two different actions with the same name, then ASP.NET will throw a “ambiguous actions” error. </w:t>
       </w:r>
     </w:p>
     <w:p>
@@ -771,31 +459,7 @@
         </w:numPr>
       </w:pPr>
       <w:r>
-        <w:t xml:space="preserve">If you want some filter to be applied to every action in every controller without having to put the filter at the top of every controller, you can use a global filter for this purpose. Global filters are registered in the </w:t>
-      </w:r>
-      <w:proofErr w:type="spellStart"/>
-      <w:r>
-        <w:t>Global.asax</w:t>
-      </w:r>
-      <w:proofErr w:type="spellEnd"/>
-      <w:r>
-        <w:t xml:space="preserve"> file, and are added to the list of filters in </w:t>
-      </w:r>
-      <w:proofErr w:type="spellStart"/>
-      <w:r>
-        <w:t>App_Start</w:t>
-      </w:r>
-      <w:proofErr w:type="spellEnd"/>
-      <w:r>
-        <w:t>/</w:t>
-      </w:r>
-      <w:proofErr w:type="spellStart"/>
-      <w:r>
-        <w:t>FilterConfig.cs</w:t>
-      </w:r>
-      <w:proofErr w:type="spellEnd"/>
-      <w:r>
-        <w:t xml:space="preserve"> file. </w:t>
+        <w:t xml:space="preserve">If you want some filter to be applied to every action in every controller without having to put the filter at the top of every controller, you can use a global filter for this purpose. Global filters are registered in the Global.asax file, and are added to the list of filters in App_Start/FilterConfig.cs file. </w:t>
       </w:r>
     </w:p>
     <w:p>
@@ -807,15 +471,7 @@
         </w:numPr>
       </w:pPr>
       <w:r>
-        <w:t xml:space="preserve">The </w:t>
-      </w:r>
-      <w:proofErr w:type="spellStart"/>
-      <w:r>
-        <w:t>HandleErrorAttribute</w:t>
-      </w:r>
-      <w:proofErr w:type="spellEnd"/>
-      <w:r>
-        <w:t xml:space="preserve"> filter here basically shows friendly error messages to the user when something goes wrong. </w:t>
+        <w:t xml:space="preserve">The HandleErrorAttribute filter here basically shows friendly error messages to the user when something goes wrong. </w:t>
       </w:r>
     </w:p>
     <w:p>
@@ -833,23 +489,7 @@
         <w:t xml:space="preserve">(Yellow screen of death) </w:t>
       </w:r>
       <w:r>
-        <w:t xml:space="preserve">error message showing code pieces, put this in the </w:t>
-      </w:r>
-      <w:proofErr w:type="spellStart"/>
-      <w:r>
-        <w:t>system.web</w:t>
-      </w:r>
-      <w:proofErr w:type="spellEnd"/>
-      <w:r>
-        <w:t xml:space="preserve"> section of </w:t>
-      </w:r>
-      <w:proofErr w:type="spellStart"/>
-      <w:r>
-        <w:t>Web.config</w:t>
-      </w:r>
-      <w:proofErr w:type="spellEnd"/>
-      <w:r>
-        <w:t xml:space="preserve"> file:</w:t>
+        <w:t>error message showing code pieces, put this in the system.web section of Web.config file:</w:t>
       </w:r>
     </w:p>
     <w:p>
@@ -861,15 +501,7 @@
         </w:numPr>
       </w:pPr>
       <w:r>
-        <w:t>&lt;</w:t>
-      </w:r>
-      <w:proofErr w:type="spellStart"/>
-      <w:r>
-        <w:t>customErrors</w:t>
-      </w:r>
-      <w:proofErr w:type="spellEnd"/>
-      <w:r>
-        <w:t xml:space="preserve"> mode="On"/&gt;</w:t>
+        <w:t>&lt;customErrors mode="On"/&gt;</w:t>
       </w:r>
     </w:p>
     <w:p>
@@ -881,23 +513,7 @@
         </w:numPr>
       </w:pPr>
       <w:r>
-        <w:t xml:space="preserve">If the mode is set to </w:t>
-      </w:r>
-      <w:proofErr w:type="spellStart"/>
-      <w:r>
-        <w:t>RemoteOnly</w:t>
-      </w:r>
-      <w:proofErr w:type="spellEnd"/>
-      <w:r>
-        <w:t xml:space="preserve">, then during </w:t>
-      </w:r>
-      <w:proofErr w:type="spellStart"/>
-      <w:r>
-        <w:t>localhost</w:t>
-      </w:r>
-      <w:proofErr w:type="spellEnd"/>
-      <w:r>
-        <w:t>, you’ll see the usual yellow screen of death, but the end user will see the pretty page</w:t>
+        <w:t>If the mode is set to RemoteOnly, then during localhost, you’ll see the usual yellow screen of death, but the end user will see the pretty page</w:t>
       </w:r>
     </w:p>
     <w:p>
@@ -909,23 +525,7 @@
         </w:numPr>
       </w:pPr>
       <w:r>
-        <w:t xml:space="preserve">If you </w:t>
-      </w:r>
-      <w:proofErr w:type="spellStart"/>
-      <w:r>
-        <w:t>wanna</w:t>
-      </w:r>
-      <w:proofErr w:type="spellEnd"/>
-      <w:r>
-        <w:t xml:space="preserve"> change how the above error message looks, you can edit the </w:t>
-      </w:r>
-      <w:proofErr w:type="spellStart"/>
-      <w:r>
-        <w:t>Error.cshtml</w:t>
-      </w:r>
-      <w:proofErr w:type="spellEnd"/>
-      <w:r>
-        <w:t xml:space="preserve"> file in Views/Shared folder</w:t>
+        <w:t>If you wanna change how the above error message looks, you can edit the Error.cshtml file in Views/Shared folder</w:t>
       </w:r>
     </w:p>
     <w:p>
@@ -938,15 +538,7 @@
       </w:pPr>
       <w:r>
         <w:lastRenderedPageBreak/>
-        <w:t xml:space="preserve">You can define your own filters in Filters folder, by creating a class that extends the </w:t>
-      </w:r>
-      <w:proofErr w:type="spellStart"/>
-      <w:r>
-        <w:t>ActionFilterAttribute</w:t>
-      </w:r>
-      <w:proofErr w:type="spellEnd"/>
-      <w:r>
-        <w:t xml:space="preserve"> and ends in “Attribute”. So the format is:</w:t>
+        <w:t>You can define your own filters in Filters folder, by creating a class that extends the ActionFilterAttribute and ends in “Attribute”. So the format is:</w:t>
       </w:r>
     </w:p>
     <w:p>
@@ -958,15 +550,7 @@
         </w:numPr>
       </w:pPr>
       <w:r>
-        <w:t xml:space="preserve">public class &lt;Filter name&gt;Attribute : </w:t>
-      </w:r>
-      <w:proofErr w:type="spellStart"/>
-      <w:r>
-        <w:t>ActionFilterAttribute</w:t>
-      </w:r>
-      <w:proofErr w:type="spellEnd"/>
-      <w:r>
-        <w:t xml:space="preserve"> </w:t>
+        <w:t xml:space="preserve">public class &lt;Filter name&gt;Attribute : ActionFilterAttribute </w:t>
       </w:r>
     </w:p>
     <w:p>
@@ -989,11 +573,9 @@
           <w:numId w:val="4"/>
         </w:numPr>
       </w:pPr>
-      <w:proofErr w:type="spellStart"/>
       <w:r>
         <w:t>OnActionExecuting</w:t>
       </w:r>
-      <w:proofErr w:type="spellEnd"/>
     </w:p>
     <w:p>
       <w:pPr>
@@ -1003,11 +585,9 @@
           <w:numId w:val="4"/>
         </w:numPr>
       </w:pPr>
-      <w:proofErr w:type="spellStart"/>
       <w:r>
         <w:t>OnActionExecuted</w:t>
       </w:r>
-      <w:proofErr w:type="spellEnd"/>
     </w:p>
     <w:p>
       <w:pPr>
@@ -1017,11 +597,9 @@
           <w:numId w:val="4"/>
         </w:numPr>
       </w:pPr>
-      <w:proofErr w:type="spellStart"/>
       <w:r>
         <w:t>OnResultExecuting</w:t>
       </w:r>
-      <w:proofErr w:type="spellEnd"/>
     </w:p>
     <w:p>
       <w:pPr>
@@ -1031,11 +609,9 @@
           <w:numId w:val="4"/>
         </w:numPr>
       </w:pPr>
-      <w:proofErr w:type="spellStart"/>
       <w:r>
         <w:t>OnResultExecuted</w:t>
       </w:r>
-      <w:proofErr w:type="spellEnd"/>
     </w:p>
     <w:p>
       <w:r>
@@ -1060,15 +636,7 @@
     </w:p>
     <w:p>
       <w:r>
-        <w:t xml:space="preserve">Right click the Controller and click ‘Add Controller’. If you </w:t>
-      </w:r>
-      <w:proofErr w:type="spellStart"/>
-      <w:r>
-        <w:t>wanna</w:t>
-      </w:r>
-      <w:proofErr w:type="spellEnd"/>
-      <w:r>
-        <w:t xml:space="preserve"> add basic read/write actions but not generate views yet, then choose the option “MVC controller with empty read/write actions”</w:t>
+        <w:t>Right click the Controller and click ‘Add Controller’. If you wanna add basic read/write actions but not generate views yet, then choose the option “MVC controller with empty read/write actions”</w:t>
       </w:r>
     </w:p>
     <w:p>
@@ -1113,105 +681,55 @@
         </w:numPr>
       </w:pPr>
       <w:r>
+        <w:t>@VirtualPath gives you the path from the root folder of the website to the view’s file</w:t>
+      </w:r>
+      <w:r>
+        <w:t>. So if you’re in Photos/Index.cshtml view, and you put @VirtualPath, then you’ll be returned a string ~/Views/photos/Index.cshtml</w:t>
+      </w:r>
+    </w:p>
+    <w:p>
+      <w:pPr>
+        <w:pStyle w:val="ListParagraph"/>
+        <w:numPr>
+          <w:ilvl w:val="0"/>
+          <w:numId w:val="5"/>
+        </w:numPr>
+      </w:pPr>
+      <w:r>
+        <w:t>Razor’</w:t>
+      </w:r>
+      <w:r>
+        <w:t xml:space="preserve">s </w:t>
+      </w:r>
+      <w:r>
+        <w:t xml:space="preserve">automatically encodes </w:t>
+      </w:r>
+      <w:r>
+        <w:t xml:space="preserve">the </w:t>
+      </w:r>
+      <w:r>
+        <w:t xml:space="preserve">text </w:t>
+      </w:r>
+      <w:r>
+        <w:t>output, so that xss attacks can be prevented</w:t>
+      </w:r>
+      <w:r>
+        <w:t xml:space="preserve">. If you have a script tag in your </w:t>
+      </w:r>
+      <w:r>
+        <w:t>string from the controller</w:t>
+      </w:r>
+      <w:r>
+        <w:t>, then the &lt; will be treated as &amp;lt; and not as &lt;</w:t>
+      </w:r>
+      <w:r>
+        <w:t xml:space="preserve">. If you didn’t want Razor to encode the output, you can use </w:t>
+      </w:r>
+      <w:r>
         <w:t>@</w:t>
       </w:r>
-      <w:proofErr w:type="spellStart"/>
-      <w:r>
-        <w:t>VirtualPath</w:t>
-      </w:r>
-      <w:proofErr w:type="spellEnd"/>
-      <w:r>
-        <w:t xml:space="preserve"> gives you the path from the root folder of the website to the view’s file</w:t>
-      </w:r>
-      <w:r>
-        <w:t>. So if you’re in Photos/</w:t>
-      </w:r>
-      <w:proofErr w:type="spellStart"/>
-      <w:r>
-        <w:t>Index.cshtml</w:t>
-      </w:r>
-      <w:proofErr w:type="spellEnd"/>
-      <w:r>
-        <w:t xml:space="preserve"> view, and you put @</w:t>
-      </w:r>
-      <w:proofErr w:type="spellStart"/>
-      <w:r>
-        <w:t>VirtualPath</w:t>
-      </w:r>
-      <w:proofErr w:type="spellEnd"/>
-      <w:r>
-        <w:t>, then you’ll be returned a string ~/Views/photos/</w:t>
-      </w:r>
-      <w:proofErr w:type="spellStart"/>
-      <w:r>
-        <w:t>Index.cshtml</w:t>
-      </w:r>
-      <w:proofErr w:type="spellEnd"/>
-    </w:p>
-    <w:p>
-      <w:pPr>
-        <w:pStyle w:val="ListParagraph"/>
-        <w:numPr>
-          <w:ilvl w:val="0"/>
-          <w:numId w:val="5"/>
-        </w:numPr>
-      </w:pPr>
-      <w:r>
-        <w:t>Razor’</w:t>
-      </w:r>
-      <w:r>
-        <w:t xml:space="preserve">s </w:t>
-      </w:r>
-      <w:r>
-        <w:t xml:space="preserve">automatically encodes </w:t>
-      </w:r>
-      <w:r>
-        <w:t xml:space="preserve">the </w:t>
-      </w:r>
-      <w:r>
-        <w:t xml:space="preserve">text </w:t>
-      </w:r>
-      <w:r>
-        <w:t xml:space="preserve">output, so that </w:t>
-      </w:r>
-      <w:proofErr w:type="spellStart"/>
-      <w:r>
-        <w:t>xss</w:t>
-      </w:r>
-      <w:proofErr w:type="spellEnd"/>
-      <w:r>
-        <w:t xml:space="preserve"> attacks can be prevented</w:t>
-      </w:r>
-      <w:r>
-        <w:t xml:space="preserve">. If you have a script tag in your </w:t>
-      </w:r>
-      <w:r>
-        <w:t>string from the controller</w:t>
-      </w:r>
-      <w:r>
-        <w:t>, then the &lt; will be treated as &amp;</w:t>
-      </w:r>
-      <w:proofErr w:type="spellStart"/>
-      <w:r>
-        <w:t>lt</w:t>
-      </w:r>
-      <w:proofErr w:type="spellEnd"/>
-      <w:r>
-        <w:t>; and not as &lt;</w:t>
-      </w:r>
-      <w:r>
-        <w:t xml:space="preserve">. If you didn’t want Razor to encode the output, you can use </w:t>
-      </w:r>
-      <w:r>
-        <w:t>@</w:t>
-      </w:r>
-      <w:proofErr w:type="spellStart"/>
-      <w:r>
-        <w:t>Html.Raw</w:t>
-      </w:r>
-      <w:proofErr w:type="spellEnd"/>
-      <w:r>
-        <w:t>(&lt;your string&gt;)</w:t>
+      <w:r>
+        <w:t>Html.Raw(&lt;your string&gt;)</w:t>
       </w:r>
     </w:p>
     <w:p>
@@ -1293,23 +811,7 @@
         </w:numPr>
       </w:pPr>
       <w:r>
-        <w:t>Doing @</w:t>
-      </w:r>
-      <w:proofErr w:type="spellStart"/>
-      <w:r>
-        <w:t>item.Rating</w:t>
-      </w:r>
-      <w:proofErr w:type="spellEnd"/>
-      <w:r>
-        <w:t xml:space="preserve"> / 10 is evaluated as: “display the rating of them and then / 10”, but @(</w:t>
-      </w:r>
-      <w:proofErr w:type="spellStart"/>
-      <w:r>
-        <w:t>item.Rating</w:t>
-      </w:r>
-      <w:proofErr w:type="spellEnd"/>
-      <w:r>
-        <w:t>/10) is evaluated as: “divide the rating of the item by 10 and then display it</w:t>
+        <w:t>Doing @item.Rating / 10 is evaluated as: “display the rating of them and then / 10”, but @(item.Rating/10) is evaluated as: “divide the rating of the item by 10 and then display it</w:t>
       </w:r>
     </w:p>
     <w:p>
@@ -1321,23 +823,7 @@
         </w:numPr>
       </w:pPr>
       <w:r>
-        <w:t xml:space="preserve">If you just put @something, Razor will throw an error because something is not a valid C# code expression. But if you put @@something, then </w:t>
-      </w:r>
-      <w:proofErr w:type="gramStart"/>
-      <w:r>
-        <w:t>the @</w:t>
-      </w:r>
-      <w:proofErr w:type="gramEnd"/>
-      <w:r>
-        <w:t xml:space="preserve"> will be escaped. So if you literally </w:t>
-      </w:r>
-      <w:proofErr w:type="spellStart"/>
-      <w:r>
-        <w:t>wanna</w:t>
-      </w:r>
-      <w:proofErr w:type="spellEnd"/>
-      <w:r>
-        <w:t xml:space="preserve"> put an @ sign and not a code expression, you’d hav</w:t>
+        <w:t>If you just put @something, Razor will throw an error because something is not a valid C# code expression. But if you put @@something, then the @ will be escaped. So if you literally wanna put an @ sign and not a code expression, you’d hav</w:t>
       </w:r>
       <w:r>
         <w:t>e to do @@</w:t>
@@ -1364,35 +850,19 @@
         </w:numPr>
       </w:pPr>
       <w:r>
-        <w:t xml:space="preserve">Code blocks are denoted by curly braces </w:t>
-      </w:r>
-      <w:proofErr w:type="gramStart"/>
-      <w:r>
-        <w:t>@{</w:t>
-      </w:r>
-      <w:proofErr w:type="gramEnd"/>
-      <w:r>
-        <w:t xml:space="preserve"> &lt;code&gt; }. Variables you declare here are visible throughout the View</w:t>
-      </w:r>
-    </w:p>
-    <w:p>
-      <w:pPr>
-        <w:pStyle w:val="ListParagraph"/>
-        <w:numPr>
-          <w:ilvl w:val="1"/>
-          <w:numId w:val="5"/>
-        </w:numPr>
-      </w:pPr>
-      <w:r>
-        <w:t>@</w:t>
-      </w:r>
-      <w:proofErr w:type="spellStart"/>
-      <w:r>
-        <w:t>foreach</w:t>
-      </w:r>
-      <w:proofErr w:type="spellEnd"/>
-      <w:r>
-        <w:t>(&lt;expression&gt;){ } can be used to iterate through a list</w:t>
+        <w:t>Code blocks are denoted by curly braces @{ &lt;code&gt; }. Variables you declare here are visible throughout the View</w:t>
+      </w:r>
+    </w:p>
+    <w:p>
+      <w:pPr>
+        <w:pStyle w:val="ListParagraph"/>
+        <w:numPr>
+          <w:ilvl w:val="1"/>
+          <w:numId w:val="5"/>
+        </w:numPr>
+      </w:pPr>
+      <w:r>
+        <w:t>@foreach(&lt;expression&gt;){ } can be used to iterate through a list</w:t>
       </w:r>
     </w:p>
     <w:p>
@@ -1405,51 +875,14 @@
       </w:pPr>
       <w:r>
         <w:lastRenderedPageBreak/>
-        <w:t xml:space="preserve">Inside of a code block, you can’t just put anything. You can only put HTML tags or c# code using @. If you </w:t>
-      </w:r>
-      <w:proofErr w:type="spellStart"/>
-      <w:r>
-        <w:t>wanna</w:t>
-      </w:r>
-      <w:proofErr w:type="spellEnd"/>
-      <w:r>
-        <w:t xml:space="preserve"> put some literal stuff, like if you put </w:t>
-      </w:r>
-      <w:proofErr w:type="gramStart"/>
-      <w:r>
-        <w:t>@</w:t>
-      </w:r>
-      <w:proofErr w:type="spellStart"/>
-      <w:r>
-        <w:t>foreach</w:t>
-      </w:r>
-      <w:proofErr w:type="spellEnd"/>
-      <w:r>
-        <w:t>(</w:t>
-      </w:r>
-      <w:proofErr w:type="gramEnd"/>
-      <w:r>
-        <w:t xml:space="preserve">&lt;expression&gt;){ Photo }, this would throw an error. So if you </w:t>
-      </w:r>
-      <w:proofErr w:type="spellStart"/>
-      <w:r>
-        <w:t>wanna</w:t>
-      </w:r>
-      <w:proofErr w:type="spellEnd"/>
-      <w:r>
-        <w:t xml:space="preserve"> put literal text in C#, you can use @: So to li</w:t>
-      </w:r>
-      <w:r>
-        <w:t>terally put Photo, we can do @</w:t>
-      </w:r>
-      <w:proofErr w:type="gramStart"/>
-      <w:r>
-        <w:t>:</w:t>
+        <w:t>Inside of a code block, you can’t just put anything. You can only put HTML tags or c# code using @. If you wanna put some literal stuff, like if you put @foreach(&lt;expression&gt;){ Photo }, this would throw an error. So if you wanna put literal text in C#, you can use @: So to li</w:t>
+      </w:r>
+      <w:r>
+        <w:t>terally put Photo, we can do @:</w:t>
       </w:r>
       <w:r>
         <w:t>Photo</w:t>
       </w:r>
-      <w:proofErr w:type="gramEnd"/>
       <w:r>
         <w:t>. But you can’t put @: inside an HTML tag. For some reason that causes an error</w:t>
       </w:r>
@@ -1462,40 +895,11 @@
           <w:numId w:val="5"/>
         </w:numPr>
       </w:pPr>
-      <w:proofErr w:type="gramStart"/>
-      <w:r>
-        <w:t>@</w:t>
-      </w:r>
-      <w:proofErr w:type="spellStart"/>
-      <w:r>
-        <w:t>Url.Content</w:t>
-      </w:r>
-      <w:proofErr w:type="spellEnd"/>
-      <w:r>
-        <w:t>(</w:t>
-      </w:r>
-      <w:proofErr w:type="gramEnd"/>
-      <w:r>
-        <w:t>&lt;some path relative t</w:t>
-      </w:r>
-      <w:r>
-        <w:t xml:space="preserve">o root&gt;) can be used in </w:t>
-      </w:r>
-      <w:proofErr w:type="spellStart"/>
-      <w:r>
-        <w:t>hrefs</w:t>
-      </w:r>
-      <w:proofErr w:type="spellEnd"/>
-      <w:r>
-        <w:t xml:space="preserve"> or </w:t>
-      </w:r>
-      <w:proofErr w:type="spellStart"/>
-      <w:r>
-        <w:t>src</w:t>
-      </w:r>
-      <w:proofErr w:type="spellEnd"/>
-      <w:r>
-        <w:t xml:space="preserve"> fields of html tags to get the right path of the file or the link you want. Read more about it here: </w:t>
+      <w:r>
+        <w:t>@Url.Content(&lt;some path relative t</w:t>
+      </w:r>
+      <w:r>
+        <w:t xml:space="preserve">o root&gt;) can be used in hrefs or src fields of html tags to get the right path of the file or the link you want. Read more about it here: </w:t>
       </w:r>
       <w:hyperlink r:id="rId7" w:history="1">
         <w:r>
@@ -1539,68 +943,31 @@
         <w:t>views</w:t>
       </w:r>
       <w:r>
-        <w:t xml:space="preserve"> are set in _</w:t>
-      </w:r>
-      <w:proofErr w:type="spellStart"/>
-      <w:r>
-        <w:t>ViewStart.cshtml</w:t>
-      </w:r>
-      <w:proofErr w:type="spellEnd"/>
-      <w:r>
-        <w:t xml:space="preserve"> in Views folder. In this file, there’s just a code block that sets the “Layout” property. By default, this property is set to ~/Views/Shared/_</w:t>
-      </w:r>
-      <w:proofErr w:type="spellStart"/>
-      <w:r>
-        <w:t>Layout.cshtml</w:t>
-      </w:r>
-      <w:proofErr w:type="spellEnd"/>
-    </w:p>
-    <w:p>
-      <w:pPr>
-        <w:pStyle w:val="ListParagraph"/>
-        <w:numPr>
-          <w:ilvl w:val="1"/>
-          <w:numId w:val="5"/>
-        </w:numPr>
-      </w:pPr>
-      <w:r>
-        <w:t>However, if you wanted the views of a certain controller to use a different layout, you can just copy the _</w:t>
-      </w:r>
-      <w:proofErr w:type="spellStart"/>
-      <w:r>
-        <w:t>ViewStart.cshtml</w:t>
-      </w:r>
-      <w:proofErr w:type="spellEnd"/>
-      <w:r>
-        <w:t xml:space="preserve"> file and put it in the Views folder corresponding to that controller</w:t>
-      </w:r>
-    </w:p>
-    <w:p>
-      <w:pPr>
-        <w:pStyle w:val="ListParagraph"/>
-        <w:numPr>
-          <w:ilvl w:val="1"/>
-          <w:numId w:val="5"/>
-        </w:numPr>
-      </w:pPr>
-      <w:r>
-        <w:t xml:space="preserve">If you </w:t>
-      </w:r>
-      <w:proofErr w:type="spellStart"/>
-      <w:r>
-        <w:t>wanna</w:t>
-      </w:r>
-      <w:proofErr w:type="spellEnd"/>
-      <w:r>
-        <w:t xml:space="preserve"> set the Layout only for a specific view file, then you can specify the Layout property in the code block at the top. You can just do: </w:t>
-      </w:r>
-      <w:proofErr w:type="gramStart"/>
-      <w:r>
-        <w:t>@{</w:t>
-      </w:r>
-      <w:proofErr w:type="gramEnd"/>
-      <w:r>
-        <w:t xml:space="preserve">Layout = “whatever”}. </w:t>
+        <w:t xml:space="preserve"> are set in _ViewStart.cshtml in Views folder. In this file, there’s just a code block that sets the “Layout” property. By default, this property is set to ~/Views/Shared/_Layout.cshtml</w:t>
+      </w:r>
+    </w:p>
+    <w:p>
+      <w:pPr>
+        <w:pStyle w:val="ListParagraph"/>
+        <w:numPr>
+          <w:ilvl w:val="1"/>
+          <w:numId w:val="5"/>
+        </w:numPr>
+      </w:pPr>
+      <w:r>
+        <w:t>However, if you wanted the views of a certain controller to use a different layout, you can just copy the _ViewStart.cshtml file and put it in the Views folder corresponding to that controller</w:t>
+      </w:r>
+    </w:p>
+    <w:p>
+      <w:pPr>
+        <w:pStyle w:val="ListParagraph"/>
+        <w:numPr>
+          <w:ilvl w:val="1"/>
+          <w:numId w:val="5"/>
+        </w:numPr>
+      </w:pPr>
+      <w:r>
+        <w:t xml:space="preserve">If you wanna set the Layout only for a specific view file, then you can specify the Layout property in the code block at the top. You can just do: @{Layout = “whatever”}. </w:t>
       </w:r>
     </w:p>
     <w:p>
@@ -1648,23 +1015,58 @@
         </w:numPr>
       </w:pPr>
       <w:r>
+        <w:t>@RenderSection(“name of section”,required: &lt;false or true&gt;)</w:t>
+      </w:r>
+    </w:p>
+    <w:p>
+      <w:pPr>
+        <w:pStyle w:val="ListParagraph"/>
+        <w:numPr>
+          <w:ilvl w:val="2"/>
+          <w:numId w:val="5"/>
+        </w:numPr>
+      </w:pPr>
+      <w:r>
+        <w:t xml:space="preserve">Then, in your view, you can do </w:t>
+      </w:r>
+    </w:p>
+    <w:p>
+      <w:pPr>
+        <w:pStyle w:val="ListParagraph"/>
+        <w:numPr>
+          <w:ilvl w:val="3"/>
+          <w:numId w:val="5"/>
+        </w:numPr>
+      </w:pPr>
+      <w:r>
+        <w:t xml:space="preserve">@section name of section { code / html } </w:t>
+      </w:r>
+    </w:p>
+    <w:p>
+      <w:pPr>
+        <w:pStyle w:val="ListParagraph"/>
+        <w:numPr>
+          <w:ilvl w:val="2"/>
+          <w:numId w:val="5"/>
+        </w:numPr>
+      </w:pPr>
+      <w:r>
+        <w:t xml:space="preserve">If you set required:false, then it won’t matter if you don’t include the section in your view. If you set required:true, then ASP.NET MVC will throw an error if you don’t. </w:t>
+      </w:r>
+    </w:p>
+    <w:p>
+      <w:pPr>
+        <w:pStyle w:val="ListParagraph"/>
+        <w:numPr>
+          <w:ilvl w:val="1"/>
+          <w:numId w:val="5"/>
+        </w:numPr>
+      </w:pPr>
+      <w:r>
         <w:t>@</w:t>
       </w:r>
-      <w:proofErr w:type="spellStart"/>
-      <w:r>
-        <w:t>RenderSection</w:t>
-      </w:r>
-      <w:proofErr w:type="spellEnd"/>
-      <w:r>
-        <w:t xml:space="preserve">(“name of </w:t>
-      </w:r>
-      <w:proofErr w:type="spellStart"/>
-      <w:r>
-        <w:t>section”,required</w:t>
-      </w:r>
-      <w:proofErr w:type="spellEnd"/>
-      <w:r>
-        <w:t>: &lt;false or true&gt;)</w:t>
+      <w:r>
+        <w:t>RenderBody</w:t>
       </w:r>
     </w:p>
     <w:p>
@@ -1676,7 +1078,31 @@
         </w:numPr>
       </w:pPr>
       <w:r>
-        <w:t xml:space="preserve">Then, in your view, you can do </w:t>
+        <w:t xml:space="preserve">The @RenderBody() in your layout is where the code from your view is injected. </w:t>
+      </w:r>
+    </w:p>
+    <w:p>
+      <w:pPr>
+        <w:pStyle w:val="ListParagraph"/>
+        <w:numPr>
+          <w:ilvl w:val="1"/>
+          <w:numId w:val="5"/>
+        </w:numPr>
+      </w:pPr>
+      <w:r>
+        <w:t>HTML Helpers</w:t>
+      </w:r>
+    </w:p>
+    <w:p>
+      <w:pPr>
+        <w:pStyle w:val="ListParagraph"/>
+        <w:numPr>
+          <w:ilvl w:val="2"/>
+          <w:numId w:val="5"/>
+        </w:numPr>
+      </w:pPr>
+      <w:r>
+        <w:t>@Html.ActionLink(“link text”, “action name”, “controller”), @Html.ActionLink(“link text”, “action name”, new { id = 2, …})</w:t>
       </w:r>
     </w:p>
     <w:p>
@@ -1688,7 +1114,7 @@
         </w:numPr>
       </w:pPr>
       <w:r>
-        <w:t xml:space="preserve">@section name of section { code / html } </w:t>
+        <w:t>The second one is used within a view file, and the controller is set to the controller whose action this view is for</w:t>
       </w:r>
     </w:p>
     <w:p>
@@ -1700,118 +1126,7 @@
         </w:numPr>
       </w:pPr>
       <w:r>
-        <w:t xml:space="preserve">If you set </w:t>
-      </w:r>
-      <w:proofErr w:type="spellStart"/>
-      <w:r>
-        <w:t>required</w:t>
-      </w:r>
-      <w:proofErr w:type="gramStart"/>
-      <w:r>
-        <w:t>:false</w:t>
-      </w:r>
-      <w:proofErr w:type="spellEnd"/>
-      <w:proofErr w:type="gramEnd"/>
-      <w:r>
-        <w:t xml:space="preserve">, then it won’t matter if you don’t include the section in your view. If you set </w:t>
-      </w:r>
-      <w:proofErr w:type="spellStart"/>
-      <w:r>
-        <w:t>required</w:t>
-      </w:r>
-      <w:proofErr w:type="gramStart"/>
-      <w:r>
-        <w:t>:true</w:t>
-      </w:r>
-      <w:proofErr w:type="spellEnd"/>
-      <w:proofErr w:type="gramEnd"/>
-      <w:r>
-        <w:t xml:space="preserve">, then ASP.NET MVC will throw an error if you don’t. </w:t>
-      </w:r>
-    </w:p>
-    <w:p>
-      <w:pPr>
-        <w:pStyle w:val="ListParagraph"/>
-        <w:numPr>
-          <w:ilvl w:val="1"/>
-          <w:numId w:val="5"/>
-        </w:numPr>
-      </w:pPr>
-      <w:r>
-        <w:t>@</w:t>
-      </w:r>
-      <w:proofErr w:type="spellStart"/>
-      <w:r>
-        <w:t>RenderBody</w:t>
-      </w:r>
-      <w:proofErr w:type="spellEnd"/>
-    </w:p>
-    <w:p>
-      <w:pPr>
-        <w:pStyle w:val="ListParagraph"/>
-        <w:numPr>
-          <w:ilvl w:val="2"/>
-          <w:numId w:val="5"/>
-        </w:numPr>
-      </w:pPr>
-      <w:r>
-        <w:t xml:space="preserve">The </w:t>
-      </w:r>
-      <w:proofErr w:type="gramStart"/>
-      <w:r>
-        <w:t>@</w:t>
-      </w:r>
-      <w:proofErr w:type="spellStart"/>
-      <w:r>
-        <w:t>RenderBody</w:t>
-      </w:r>
-      <w:proofErr w:type="spellEnd"/>
-      <w:r>
-        <w:t>(</w:t>
-      </w:r>
-      <w:proofErr w:type="gramEnd"/>
-      <w:r>
-        <w:t xml:space="preserve">) in your layout is where the code from your view is injected. </w:t>
-      </w:r>
-    </w:p>
-    <w:p>
-      <w:pPr>
-        <w:pStyle w:val="ListParagraph"/>
-        <w:numPr>
-          <w:ilvl w:val="1"/>
-          <w:numId w:val="5"/>
-        </w:numPr>
-      </w:pPr>
-      <w:r>
-        <w:t>HTML Helpers</w:t>
-      </w:r>
-    </w:p>
-    <w:p>
-      <w:pPr>
-        <w:pStyle w:val="ListParagraph"/>
-        <w:numPr>
-          <w:ilvl w:val="2"/>
-          <w:numId w:val="5"/>
-        </w:numPr>
-      </w:pPr>
-      <w:r>
-        <w:t>@</w:t>
-      </w:r>
-      <w:proofErr w:type="spellStart"/>
-      <w:r>
-        <w:t>Html.ActionLink</w:t>
-      </w:r>
-      <w:proofErr w:type="spellEnd"/>
-      <w:r>
-        <w:t>(“link text”, “action name”, “controller”), @</w:t>
-      </w:r>
-      <w:proofErr w:type="spellStart"/>
-      <w:r>
-        <w:t>Html.ActionLink</w:t>
-      </w:r>
-      <w:proofErr w:type="spellEnd"/>
-      <w:r>
-        <w:t>(“link text”, “action name”, new { id = 2, …})</w:t>
+        <w:t>@Html.BeginForm()</w:t>
       </w:r>
     </w:p>
     <w:p>
@@ -1823,27 +1138,22 @@
         </w:numPr>
       </w:pPr>
       <w:r>
-        <w:t>The second one is used within a view file, and the controller is set to the controller whose action this view is for</w:t>
-      </w:r>
-    </w:p>
-    <w:p>
-      <w:pPr>
-        <w:pStyle w:val="ListParagraph"/>
-        <w:numPr>
-          <w:ilvl w:val="2"/>
-          <w:numId w:val="5"/>
-        </w:numPr>
-      </w:pPr>
-      <w:r>
-        <w:t>@</w:t>
-      </w:r>
-      <w:proofErr w:type="spellStart"/>
-      <w:r>
-        <w:t>Html.BeginForm</w:t>
-      </w:r>
-      <w:proofErr w:type="spellEnd"/>
-      <w:r>
-        <w:t>()</w:t>
+        <w:t>C</w:t>
+      </w:r>
+      <w:r>
+        <w:t>reates a form tag with</w:t>
+      </w:r>
+      <w:r>
+        <w:t xml:space="preserve"> default</w:t>
+      </w:r>
+      <w:r>
+        <w:t xml:space="preserve"> method = post and action = the url of curr</w:t>
+      </w:r>
+      <w:r>
+        <w:t xml:space="preserve">ent page. You can pass in the url and method you want. </w:t>
+      </w:r>
+      <w:r>
+        <w:t xml:space="preserve"> </w:t>
       </w:r>
     </w:p>
     <w:p>
@@ -1855,42 +1165,7 @@
         </w:numPr>
       </w:pPr>
       <w:r>
-        <w:t>C</w:t>
-      </w:r>
-      <w:r>
-        <w:t>reates a form tag with</w:t>
-      </w:r>
-      <w:r>
-        <w:t xml:space="preserve"> default</w:t>
-      </w:r>
-      <w:r>
-        <w:t xml:space="preserve"> method = post and action = the </w:t>
-      </w:r>
-      <w:proofErr w:type="spellStart"/>
-      <w:proofErr w:type="gramStart"/>
-      <w:r>
-        <w:t>url</w:t>
-      </w:r>
-      <w:proofErr w:type="spellEnd"/>
-      <w:proofErr w:type="gramEnd"/>
-      <w:r>
-        <w:t xml:space="preserve"> of curr</w:t>
-      </w:r>
-      <w:r>
-        <w:t xml:space="preserve">ent page. You can pass in the </w:t>
-      </w:r>
-      <w:proofErr w:type="spellStart"/>
-      <w:proofErr w:type="gramStart"/>
-      <w:r>
-        <w:t>url</w:t>
-      </w:r>
-      <w:proofErr w:type="spellEnd"/>
-      <w:proofErr w:type="gramEnd"/>
-      <w:r>
-        <w:t xml:space="preserve"> and method you want. </w:t>
-      </w:r>
-      <w:r>
-        <w:t xml:space="preserve"> </w:t>
+        <w:t>@Html.LabelFor, @Html.HiddenFor, @Html.EditorFor (for this one, Razor figures out which kind of textbox (input type=”text” or textarea) will be the most appropriate.)</w:t>
       </w:r>
     </w:p>
     <w:p>
@@ -1902,87 +1177,11 @@
         </w:numPr>
       </w:pPr>
       <w:r>
-        <w:t>@</w:t>
-      </w:r>
-      <w:proofErr w:type="spellStart"/>
-      <w:r>
-        <w:t>Html.LabelFor</w:t>
-      </w:r>
-      <w:proofErr w:type="spellEnd"/>
-      <w:r>
-        <w:t>, @</w:t>
-      </w:r>
-      <w:proofErr w:type="spellStart"/>
-      <w:r>
-        <w:t>Html.HiddenFor</w:t>
-      </w:r>
-      <w:proofErr w:type="spellEnd"/>
-      <w:r>
-        <w:t>, @</w:t>
-      </w:r>
-      <w:proofErr w:type="spellStart"/>
-      <w:r>
-        <w:t>Html.EditorFor</w:t>
-      </w:r>
-      <w:proofErr w:type="spellEnd"/>
-      <w:r>
-        <w:t xml:space="preserve"> (for this one, Razor figures out which kind of textbox (input type=”text” or </w:t>
-      </w:r>
-      <w:proofErr w:type="spellStart"/>
-      <w:r>
-        <w:t>textarea</w:t>
-      </w:r>
-      <w:proofErr w:type="spellEnd"/>
-      <w:r>
-        <w:t>) will be the most appropriate.)</w:t>
-      </w:r>
-    </w:p>
-    <w:p>
-      <w:pPr>
-        <w:pStyle w:val="ListParagraph"/>
-        <w:numPr>
-          <w:ilvl w:val="3"/>
-          <w:numId w:val="5"/>
-        </w:numPr>
-      </w:pPr>
-      <w:r>
-        <w:t xml:space="preserve">When you submit this form, you can use </w:t>
-      </w:r>
-      <w:proofErr w:type="spellStart"/>
-      <w:r>
-        <w:t>TryUpdateModel</w:t>
-      </w:r>
-      <w:proofErr w:type="spellEnd"/>
-      <w:r>
-        <w:t xml:space="preserve"> in the </w:t>
-      </w:r>
-      <w:proofErr w:type="spellStart"/>
-      <w:r>
-        <w:t>HttpPost</w:t>
-      </w:r>
-      <w:proofErr w:type="spellEnd"/>
-      <w:r>
-        <w:t xml:space="preserve"> version of the action corresponding to this view and pass in the model you </w:t>
-      </w:r>
-      <w:proofErr w:type="spellStart"/>
-      <w:r>
-        <w:t>wanna</w:t>
-      </w:r>
-      <w:proofErr w:type="spellEnd"/>
-      <w:r>
-        <w:t xml:space="preserve"> update, and it’ll automatically grab the data </w:t>
+        <w:t xml:space="preserve">When you submit this form, you can use TryUpdateModel in the HttpPost version of the action corresponding to this view and pass in the model you wanna update, and it’ll automatically grab the data </w:t>
       </w:r>
       <w:r>
         <w:lastRenderedPageBreak/>
-        <w:t xml:space="preserve">submitted in this form and return </w:t>
-      </w:r>
-      <w:proofErr w:type="gramStart"/>
-      <w:r>
-        <w:t>True</w:t>
-      </w:r>
-      <w:proofErr w:type="gramEnd"/>
-      <w:r>
-        <w:t xml:space="preserve"> if the updating was successful. If not, it’ll return False. </w:t>
+        <w:t xml:space="preserve">submitted in this form and return True if the updating was successful. If not, it’ll return False. </w:t>
       </w:r>
     </w:p>
     <w:p>
@@ -2033,23 +1232,7 @@
         <w:t xml:space="preserve">Refer to code in </w:t>
       </w:r>
       <w:r>
-        <w:t>Photos/_</w:t>
-      </w:r>
-      <w:proofErr w:type="spellStart"/>
-      <w:r>
-        <w:t>Photo.cshtml</w:t>
-      </w:r>
-      <w:proofErr w:type="spellEnd"/>
-      <w:r>
-        <w:t xml:space="preserve"> and Photos/</w:t>
-      </w:r>
-      <w:proofErr w:type="spellStart"/>
-      <w:r>
-        <w:t>Index.cshtml</w:t>
-      </w:r>
-      <w:proofErr w:type="spellEnd"/>
-      <w:r>
-        <w:t xml:space="preserve"> to see how to deploy partials and how to pass information to them</w:t>
+        <w:t>Photos/_Photo.cshtml and Photos/Index.cshtml to see how to deploy partials and how to pass information to them</w:t>
       </w:r>
     </w:p>
     <w:p>
@@ -2061,83 +1244,31 @@
         </w:numPr>
       </w:pPr>
       <w:r>
-        <w:t>@</w:t>
-      </w:r>
-      <w:proofErr w:type="spellStart"/>
-      <w:r>
-        <w:t>Html.Action</w:t>
-      </w:r>
-      <w:proofErr w:type="spellEnd"/>
-    </w:p>
-    <w:p>
-      <w:pPr>
-        <w:pStyle w:val="ListParagraph"/>
-        <w:numPr>
-          <w:ilvl w:val="1"/>
-          <w:numId w:val="5"/>
-        </w:numPr>
-      </w:pPr>
-      <w:r>
-        <w:t>Placing this somewhere causes ASP.NET MVC to issue a child request to the action of a controller and place the output of that action wherever the @</w:t>
-      </w:r>
-      <w:proofErr w:type="spellStart"/>
-      <w:r>
-        <w:t>Html.Action</w:t>
-      </w:r>
-      <w:proofErr w:type="spellEnd"/>
-      <w:r>
-        <w:t xml:space="preserve"> is called. Again, refer to code in Photos/</w:t>
-      </w:r>
-      <w:proofErr w:type="spellStart"/>
-      <w:r>
-        <w:t>LatestPhoto</w:t>
-      </w:r>
-      <w:proofErr w:type="spellEnd"/>
-      <w:r>
-        <w:t xml:space="preserve"> action and Shared/_</w:t>
-      </w:r>
-      <w:proofErr w:type="spellStart"/>
-      <w:r>
-        <w:t>Layout.cshtml</w:t>
-      </w:r>
-      <w:proofErr w:type="spellEnd"/>
-    </w:p>
-    <w:p>
-      <w:pPr>
-        <w:pStyle w:val="ListParagraph"/>
-        <w:numPr>
-          <w:ilvl w:val="1"/>
-          <w:numId w:val="5"/>
-        </w:numPr>
-      </w:pPr>
-      <w:r>
-        <w:t xml:space="preserve">Note: Like any other action, if this action is accessed via the </w:t>
-      </w:r>
-      <w:proofErr w:type="spellStart"/>
-      <w:proofErr w:type="gramStart"/>
-      <w:r>
-        <w:t>url</w:t>
-      </w:r>
-      <w:proofErr w:type="spellEnd"/>
-      <w:proofErr w:type="gramEnd"/>
-      <w:r>
-        <w:t xml:space="preserve"> Photos/</w:t>
-      </w:r>
-      <w:proofErr w:type="spellStart"/>
-      <w:r>
-        <w:t>LatestPhoto</w:t>
-      </w:r>
-      <w:proofErr w:type="spellEnd"/>
-      <w:r>
-        <w:t>, you’ll get the result of that action to the browser. But if you don’t want that to happen and you only want to display the output of this action in your view and not individually, you can put the [</w:t>
-      </w:r>
-      <w:proofErr w:type="spellStart"/>
-      <w:r>
-        <w:t>ChildActionOnly</w:t>
-      </w:r>
-      <w:proofErr w:type="spellEnd"/>
-      <w:r>
-        <w:t xml:space="preserve">] attribute over your action. </w:t>
+        <w:t>@Html.Action</w:t>
+      </w:r>
+    </w:p>
+    <w:p>
+      <w:pPr>
+        <w:pStyle w:val="ListParagraph"/>
+        <w:numPr>
+          <w:ilvl w:val="1"/>
+          <w:numId w:val="5"/>
+        </w:numPr>
+      </w:pPr>
+      <w:r>
+        <w:t>Placing this somewhere causes ASP.NET MVC to issue a child request to the action of a controller and place the output of that action wherever the @Html.Action is called. Again, refer to code in Photos/LatestPhoto action and Shared/_Layout.cshtml</w:t>
+      </w:r>
+    </w:p>
+    <w:p>
+      <w:pPr>
+        <w:pStyle w:val="ListParagraph"/>
+        <w:numPr>
+          <w:ilvl w:val="1"/>
+          <w:numId w:val="5"/>
+        </w:numPr>
+      </w:pPr>
+      <w:r>
+        <w:t xml:space="preserve">Note: Like any other action, if this action is accessed via the url Photos/LatestPhoto, you’ll get the result of that action to the browser. But if you don’t want that to happen and you only want to display the output of this action in your view and not individually, you can put the [ChildActionOnly] attribute over your action. </w:t>
       </w:r>
     </w:p>
     <w:p>
@@ -2169,31 +1300,7 @@
         </w:numPr>
       </w:pPr>
       <w:r>
-        <w:t xml:space="preserve">You create a class in your Models folder that derives from </w:t>
-      </w:r>
-      <w:proofErr w:type="spellStart"/>
-      <w:r>
-        <w:t>DbContext</w:t>
-      </w:r>
-      <w:proofErr w:type="spellEnd"/>
-      <w:r>
-        <w:t xml:space="preserve"> in </w:t>
-      </w:r>
-      <w:proofErr w:type="spellStart"/>
-      <w:r>
-        <w:t>System.Data.Entity</w:t>
-      </w:r>
-      <w:proofErr w:type="spellEnd"/>
-      <w:r>
-        <w:t xml:space="preserve"> namespace, and you list </w:t>
-      </w:r>
-      <w:proofErr w:type="spellStart"/>
-      <w:r>
-        <w:t>DbSets</w:t>
-      </w:r>
-      <w:proofErr w:type="spellEnd"/>
-      <w:r>
-        <w:t xml:space="preserve"> of each of the models you specified in that folder. </w:t>
+        <w:t xml:space="preserve">You create a class in your Models folder that derives from DbContext in System.Data.Entity namespace, and you list DbSets of each of the models you specified in that folder. </w:t>
       </w:r>
     </w:p>
     <w:p>
@@ -2217,28 +1324,7 @@
         </w:numPr>
       </w:pPr>
       <w:r>
-        <w:t>To connect to this database, go to View &gt; Database Explorer &gt; Data Connections. Right click on Data Connections and click Add Connection. Click Change and choose Microsoft SQL Server, and specify the name of the server and choose the &lt;Application&gt;.Models</w:t>
-      </w:r>
-      <w:proofErr w:type="gramStart"/>
-      <w:r>
-        <w:t>.&lt;</w:t>
-      </w:r>
-      <w:proofErr w:type="spellStart"/>
-      <w:proofErr w:type="gramEnd"/>
-      <w:r>
-        <w:t>ApplicationDb</w:t>
-      </w:r>
-      <w:proofErr w:type="spellEnd"/>
-      <w:r>
-        <w:t>&gt; database. (In your case, the server is NBDEV\</w:t>
-      </w:r>
-      <w:proofErr w:type="spellStart"/>
-      <w:r>
-        <w:t>sqlexpress</w:t>
-      </w:r>
-      <w:proofErr w:type="spellEnd"/>
-      <w:r>
-        <w:t>)</w:t>
+        <w:t>To connect to this database, go to View &gt; Database Explorer &gt; Data Connections. Right click on Data Connections and click Add Connection. Click Change and choose Microsoft SQL Server, and specify the name of the server and choose the &lt;Application&gt;.Models.&lt;ApplicationDb&gt; database. (In your case, the server is NBDEV\sqlexpress)</w:t>
       </w:r>
     </w:p>
     <w:p>
@@ -2291,15 +1377,7 @@
         </w:numPr>
       </w:pPr>
       <w:r>
-        <w:t>Enable-Migrations -</w:t>
-      </w:r>
-      <w:proofErr w:type="spellStart"/>
-      <w:r>
-        <w:t>ContextTypeName</w:t>
-      </w:r>
-      <w:proofErr w:type="spellEnd"/>
-      <w:r>
-        <w:t xml:space="preserve"> </w:t>
+        <w:t xml:space="preserve">Enable-Migrations -ContextTypeName </w:t>
       </w:r>
       <w:r>
         <w:t>&lt;Application&gt;</w:t>
@@ -2308,15 +1386,7 @@
         <w:t>.Models.</w:t>
       </w:r>
       <w:r>
-        <w:t>&lt;</w:t>
-      </w:r>
-      <w:proofErr w:type="spellStart"/>
-      <w:r>
-        <w:t>ApplicationDb</w:t>
-      </w:r>
-      <w:proofErr w:type="spellEnd"/>
-      <w:r>
-        <w:t>&gt;</w:t>
+        <w:t>&lt;ApplicationDb&gt;</w:t>
       </w:r>
     </w:p>
     <w:p>
@@ -2343,41 +1413,23 @@
         </w:numPr>
       </w:pPr>
       <w:r>
-        <w:t>To create a new migration, run Add-Migration &lt;</w:t>
-      </w:r>
-      <w:proofErr w:type="spellStart"/>
-      <w:r>
-        <w:t>MigrationName</w:t>
-      </w:r>
-      <w:proofErr w:type="spellEnd"/>
-      <w:r>
-        <w:t>&gt; from the Package Manager Console. To apply this migration, run Update-Database from the Package Manager Console</w:t>
-      </w:r>
-    </w:p>
-    <w:p>
-      <w:pPr>
-        <w:pStyle w:val="ListParagraph"/>
-        <w:numPr>
-          <w:ilvl w:val="1"/>
-          <w:numId w:val="7"/>
-        </w:numPr>
-      </w:pPr>
-      <w:r>
-        <w:t xml:space="preserve">You can also enable Automatic Migrations in </w:t>
-      </w:r>
-      <w:proofErr w:type="spellStart"/>
-      <w:r>
-        <w:t>Configuration.cs</w:t>
-      </w:r>
-      <w:proofErr w:type="spellEnd"/>
-      <w:r>
-        <w:t xml:space="preserve"> by setting </w:t>
-      </w:r>
-      <w:proofErr w:type="spellStart"/>
+        <w:t>To create a new migration, run Add-Migration &lt;MigrationName&gt; from the Package Manager Console. To apply this migration, run Update-Database from the Package Manager Console</w:t>
+      </w:r>
+    </w:p>
+    <w:p>
+      <w:pPr>
+        <w:pStyle w:val="ListParagraph"/>
+        <w:numPr>
+          <w:ilvl w:val="1"/>
+          <w:numId w:val="7"/>
+        </w:numPr>
+      </w:pPr>
+      <w:r>
+        <w:t xml:space="preserve">You can also enable Automatic Migrations in Configuration.cs by setting </w:t>
+      </w:r>
       <w:r>
         <w:t>AutomaticMigrationsEnabled</w:t>
       </w:r>
-      <w:proofErr w:type="spellEnd"/>
       <w:r>
         <w:t xml:space="preserve"> to true.  Now every time you make a change to your models, you won’t explicitly have to add new migrations. You can just run Update-Database, and the changes will automatically be applied to the database. </w:t>
       </w:r>
@@ -2413,15 +1465,7 @@
         <w:t xml:space="preserve"> </w:t>
       </w:r>
       <w:r>
-        <w:t>Check out the code in Seed method of Migrations/</w:t>
-      </w:r>
-      <w:proofErr w:type="spellStart"/>
-      <w:r>
-        <w:t>Configuration.cs</w:t>
-      </w:r>
-      <w:proofErr w:type="spellEnd"/>
-      <w:r>
-        <w:t xml:space="preserve"> to see an </w:t>
+        <w:t xml:space="preserve">Check out the code in Seed method of Migrations/Configuration.cs to see an </w:t>
       </w:r>
       <w:r>
         <w:t>example</w:t>
@@ -2448,59 +1492,19 @@
         </w:numPr>
       </w:pPr>
       <w:r>
-        <w:t xml:space="preserve">Sometimes, if you want to pass information combined from multiple models into your view, you can create a </w:t>
-      </w:r>
-      <w:proofErr w:type="spellStart"/>
-      <w:r>
-        <w:t>ViewModel</w:t>
-      </w:r>
-      <w:proofErr w:type="spellEnd"/>
-      <w:r>
-        <w:t xml:space="preserve"> in your Models folder. Check out the code in </w:t>
-      </w:r>
-      <w:proofErr w:type="spellStart"/>
-      <w:r>
-        <w:t>HomeController.cs</w:t>
-      </w:r>
-      <w:proofErr w:type="spellEnd"/>
-      <w:r>
-        <w:t>/Index action and Models/</w:t>
-      </w:r>
-      <w:proofErr w:type="spellStart"/>
-      <w:r>
-        <w:t>AlbumsListViewModel</w:t>
-      </w:r>
-      <w:proofErr w:type="spellEnd"/>
-      <w:r>
-        <w:t xml:space="preserve"> as an example</w:t>
-      </w:r>
-    </w:p>
-    <w:p>
-      <w:pPr>
-        <w:pStyle w:val="ListParagraph"/>
-        <w:numPr>
-          <w:ilvl w:val="1"/>
-          <w:numId w:val="7"/>
-        </w:numPr>
-      </w:pPr>
-      <w:r>
-        <w:t xml:space="preserve">If you want to pass your </w:t>
-      </w:r>
-      <w:proofErr w:type="spellStart"/>
-      <w:r>
-        <w:t>ViewModel</w:t>
-      </w:r>
-      <w:proofErr w:type="spellEnd"/>
-      <w:r>
-        <w:t xml:space="preserve"> to your view, you’ll have to declare the type of the </w:t>
-      </w:r>
-      <w:proofErr w:type="spellStart"/>
-      <w:r>
-        <w:t>viewmodel</w:t>
-      </w:r>
-      <w:proofErr w:type="spellEnd"/>
-      <w:r>
-        <w:t xml:space="preserve"> at the top. </w:t>
+        <w:t>Sometimes, if you want to pass information combined from multiple models into your view, you can create a ViewModel in your Models folder. Check out the code in HomeController.cs/Index action and Models/AlbumsListViewModel as an example</w:t>
+      </w:r>
+    </w:p>
+    <w:p>
+      <w:pPr>
+        <w:pStyle w:val="ListParagraph"/>
+        <w:numPr>
+          <w:ilvl w:val="1"/>
+          <w:numId w:val="7"/>
+        </w:numPr>
+      </w:pPr>
+      <w:r>
+        <w:t xml:space="preserve">If you want to pass your ViewModel to your view, you’ll have to declare the type of the viewmodel at the top. </w:t>
       </w:r>
     </w:p>
     <w:p>
@@ -2524,23 +1528,7 @@
         </w:numPr>
       </w:pPr>
       <w:r>
-        <w:t xml:space="preserve">When you, for example, define your Album model and put a field for </w:t>
-      </w:r>
-      <w:proofErr w:type="spellStart"/>
-      <w:r>
-        <w:t>ICollection</w:t>
-      </w:r>
-      <w:proofErr w:type="spellEnd"/>
-      <w:r>
-        <w:t xml:space="preserve"> of Photos, the only way you’ll be able to do @</w:t>
-      </w:r>
-      <w:proofErr w:type="spellStart"/>
-      <w:r>
-        <w:t>Model.Photos</w:t>
-      </w:r>
-      <w:proofErr w:type="spellEnd"/>
-      <w:r>
-        <w:t xml:space="preserve"> in your view is if you declare it as </w:t>
+        <w:t xml:space="preserve">When you, for example, define your Album model and put a field for ICollection of Photos, the only way you’ll be able to do @Model.Photos in your view is if you declare it as </w:t>
       </w:r>
       <w:r>
         <w:rPr>
@@ -2588,21 +1576,8 @@
         </w:numPr>
       </w:pPr>
       <w:r>
-        <w:t xml:space="preserve">Make </w:t>
-      </w:r>
-      <w:proofErr w:type="spellStart"/>
-      <w:r>
-        <w:t>Html.BeginForm</w:t>
-      </w:r>
-      <w:proofErr w:type="spellEnd"/>
-      <w:r>
-        <w:t xml:space="preserve"> include </w:t>
-      </w:r>
-      <w:proofErr w:type="spellStart"/>
-      <w:r>
-        <w:t>enctype</w:t>
-      </w:r>
-      <w:proofErr w:type="spellEnd"/>
+        <w:t>Make Html.BeginForm include enctype</w:t>
+      </w:r>
     </w:p>
     <w:p>
       <w:pPr>
@@ -2625,21 +1600,8 @@
         </w:numPr>
       </w:pPr>
       <w:r>
-        <w:t>Pass “file” as a parameter in your [</w:t>
-      </w:r>
-      <w:proofErr w:type="spellStart"/>
-      <w:r>
-        <w:t>HttpPost</w:t>
-      </w:r>
-      <w:proofErr w:type="spellEnd"/>
-      <w:r>
-        <w:t xml:space="preserve">] method, with type </w:t>
-      </w:r>
-      <w:proofErr w:type="spellStart"/>
-      <w:r>
-        <w:t>HttpPostedFileBase</w:t>
-      </w:r>
-      <w:proofErr w:type="spellEnd"/>
+        <w:t>Pass “file” as a parameter in your [HttpPost] method, with type HttpPostedFileBase</w:t>
+      </w:r>
     </w:p>
     <w:p>
       <w:pPr>
@@ -2662,15 +1624,7 @@
         </w:numPr>
       </w:pPr>
       <w:r>
-        <w:t xml:space="preserve">To see the above in action, refer to the post versions of Create and Edit methods in </w:t>
-      </w:r>
-      <w:proofErr w:type="spellStart"/>
-      <w:r>
-        <w:t>PhotosController</w:t>
-      </w:r>
-      <w:proofErr w:type="spellEnd"/>
-      <w:r>
-        <w:t xml:space="preserve"> and Create and Edit views</w:t>
+        <w:t>To see the above in action, refer to the post versions of Create and Edit methods in PhotosController and Create and Edit views</w:t>
       </w:r>
     </w:p>
     <w:p>
@@ -2733,15 +1687,7 @@
         <w:t>right before the object parameter</w:t>
       </w:r>
       <w:r>
-        <w:t xml:space="preserve"> in your </w:t>
-      </w:r>
-      <w:proofErr w:type="spellStart"/>
-      <w:r>
-        <w:t>HttpPost</w:t>
-      </w:r>
-      <w:proofErr w:type="spellEnd"/>
-      <w:r>
-        <w:t xml:space="preserve"> method to prevent hackers from modifying values that shouldn’t be modified in a POST request</w:t>
+        <w:t xml:space="preserve"> in your HttpPost method to prevent hackers from modifying values that shouldn’t be modified in a POST request</w:t>
       </w:r>
     </w:p>
     <w:p>
@@ -2768,15 +1714,7 @@
         </w:numPr>
       </w:pPr>
       <w:r>
-        <w:t xml:space="preserve">You can validate data using data annotations in your model. Data annotations are available through the </w:t>
-      </w:r>
-      <w:proofErr w:type="spellStart"/>
-      <w:r>
-        <w:t>System.ComponentModel.DataAnnotations</w:t>
-      </w:r>
-      <w:proofErr w:type="spellEnd"/>
-      <w:r>
-        <w:t xml:space="preserve"> namespace. </w:t>
+        <w:t xml:space="preserve">You can validate data using data annotations in your model. Data annotations are available through the System.ComponentModel.DataAnnotations namespace. </w:t>
       </w:r>
     </w:p>
     <w:p>
@@ -2800,34 +1738,13 @@
         </w:numPr>
       </w:pPr>
       <w:r>
-        <w:t>[</w:t>
-      </w:r>
-      <w:proofErr w:type="gramStart"/>
-      <w:r>
-        <w:t>Range(</w:t>
-      </w:r>
-      <w:proofErr w:type="spellStart"/>
-      <w:proofErr w:type="gramEnd"/>
-      <w:r>
-        <w:t>m,n</w:t>
-      </w:r>
-      <w:proofErr w:type="spellEnd"/>
-      <w:r>
-        <w:t xml:space="preserve">)] </w:t>
+        <w:t xml:space="preserve">[Range(m,n)] </w:t>
       </w:r>
       <w:r>
         <w:sym w:font="Wingdings" w:char="F0E0"/>
       </w:r>
       <w:r>
-        <w:t xml:space="preserve"> used for numbers. Numbers can only be between m and </w:t>
-      </w:r>
-      <w:proofErr w:type="spellStart"/>
-      <w:r>
-        <w:t>n</w:t>
-      </w:r>
-      <w:proofErr w:type="spellEnd"/>
-      <w:r>
-        <w:t xml:space="preserve"> inclusive</w:t>
+        <w:t xml:space="preserve"> used for numbers. Numbers can only be between m and n inclusive</w:t>
       </w:r>
     </w:p>
     <w:p>
@@ -2839,15 +1756,7 @@
         </w:numPr>
       </w:pPr>
       <w:r>
-        <w:t>[</w:t>
-      </w:r>
-      <w:proofErr w:type="spellStart"/>
-      <w:r>
-        <w:t>StringLength</w:t>
-      </w:r>
-      <w:proofErr w:type="spellEnd"/>
-      <w:r>
-        <w:t xml:space="preserve">(m)] </w:t>
+        <w:t xml:space="preserve">[StringLength(m)] </w:t>
       </w:r>
       <w:r>
         <w:sym w:font="Wingdings" w:char="F0E0"/>
@@ -2889,13 +1798,7 @@
         <w:sym w:font="Wingdings" w:char="F0E0"/>
       </w:r>
       <w:r>
-        <w:t xml:space="preserve"> </w:t>
-      </w:r>
-      <w:r>
-        <w:t xml:space="preserve">If you want a different name to be displayed for a field in your views, for example, you want the field Description to be shown as Blurb everywhere, you can use </w:t>
-      </w:r>
-      <w:r>
-        <w:t xml:space="preserve">this one. </w:t>
+        <w:t xml:space="preserve"> If you want a different name to be displayed for a field in your views, for example, you want the field Description to be shown as Blurb everywhere, you can use this one. </w:t>
       </w:r>
     </w:p>
     <w:p>
@@ -2947,39 +1850,7 @@
         <w:t>This one</w:t>
       </w:r>
       <w:r>
-        <w:t xml:space="preserve"> is if you </w:t>
-      </w:r>
-      <w:proofErr w:type="spellStart"/>
-      <w:r>
-        <w:t>wanna</w:t>
-      </w:r>
-      <w:proofErr w:type="spellEnd"/>
-      <w:r>
-        <w:t xml:space="preserve"> write custom validation annotations for specific attributes. In this one, you create a new class right above your model, make it extend the </w:t>
-      </w:r>
-      <w:proofErr w:type="spellStart"/>
-      <w:r>
-        <w:t>ValidationAttribute</w:t>
-      </w:r>
-      <w:proofErr w:type="spellEnd"/>
-      <w:r>
-        <w:t xml:space="preserve"> class, and override the </w:t>
-      </w:r>
-      <w:proofErr w:type="spellStart"/>
-      <w:r>
-        <w:t>IsValid</w:t>
-      </w:r>
-      <w:proofErr w:type="spellEnd"/>
-      <w:r>
-        <w:t xml:space="preserve"> method inside of that class. Refer to Models/</w:t>
-      </w:r>
-      <w:proofErr w:type="spellStart"/>
-      <w:r>
-        <w:t>Photo.cs</w:t>
-      </w:r>
-      <w:proofErr w:type="spellEnd"/>
-      <w:r>
-        <w:t xml:space="preserve"> in r29. </w:t>
+        <w:t xml:space="preserve"> is if you wanna write custom validation annotations for specific attributes. In this one, you create a new class right above your model, make it extend the ValidationAttribute class, and override the IsValid method inside of that class. Refer to Models/Photo.cs in r29. </w:t>
       </w:r>
     </w:p>
     <w:p>
@@ -2991,31 +1862,89 @@
         </w:numPr>
       </w:pPr>
       <w:r>
-        <w:t xml:space="preserve">This one is you </w:t>
-      </w:r>
-      <w:proofErr w:type="spellStart"/>
-      <w:r>
-        <w:t>wanna</w:t>
-      </w:r>
-      <w:proofErr w:type="spellEnd"/>
-      <w:r>
-        <w:t xml:space="preserve"> write validations concerning multiple fields. In this one, you basically make your model extend the </w:t>
-      </w:r>
-      <w:proofErr w:type="spellStart"/>
-      <w:r>
-        <w:t>IValidatable</w:t>
-      </w:r>
-      <w:proofErr w:type="spellEnd"/>
-      <w:r>
-        <w:t xml:space="preserve"> object and implement a Validate method. Refer to Models/</w:t>
-      </w:r>
-      <w:proofErr w:type="spellStart"/>
-      <w:r>
-        <w:t>Photo.cs</w:t>
-      </w:r>
-      <w:proofErr w:type="spellEnd"/>
-      <w:r>
-        <w:t xml:space="preserve"> in r30. </w:t>
+        <w:t xml:space="preserve">This one is you wanna write validations concerning multiple fields. In this one, you basically make your model extend the IValidatable object and implement a Validate method. Refer to Models/Photo.cs in r30. </w:t>
+      </w:r>
+    </w:p>
+    <w:p>
+      <w:pPr>
+        <w:rPr>
+          <w:b/>
+        </w:rPr>
+      </w:pPr>
+      <w:r>
+        <w:rPr>
+          <w:b/>
+        </w:rPr>
+        <w:t>JavaScript/AJAX</w:t>
+      </w:r>
+    </w:p>
+    <w:p>
+      <w:pPr>
+        <w:pStyle w:val="ListParagraph"/>
+        <w:numPr>
+          <w:ilvl w:val="0"/>
+          <w:numId w:val="8"/>
+        </w:numPr>
+      </w:pPr>
+      <w:r>
+        <w:t>Bundles</w:t>
+      </w:r>
+    </w:p>
+    <w:p>
+      <w:pPr>
+        <w:pStyle w:val="ListParagraph"/>
+        <w:numPr>
+          <w:ilvl w:val="1"/>
+          <w:numId w:val="8"/>
+        </w:numPr>
+      </w:pPr>
+      <w:r>
+        <w:t xml:space="preserve">You can create bundles of js and css files in App_Start/BundleConfig.cs. A bundle is basically a collection of multiple css files or multiple js files. To include this bundle, all you need to do is call @Scripts.render (for a javascript bundle) or @Styles.render (for a css bundle) in some view file, passing in the name of the bundle. </w:t>
+      </w:r>
+    </w:p>
+    <w:p>
+      <w:pPr>
+        <w:pStyle w:val="ListParagraph"/>
+        <w:numPr>
+          <w:ilvl w:val="1"/>
+          <w:numId w:val="8"/>
+        </w:numPr>
+      </w:pPr>
+      <w:r>
+        <w:t>ASP.NET MVC by default minifies and combines all the css and js files</w:t>
+      </w:r>
+      <w:r>
+        <w:t xml:space="preserve"> into one</w:t>
+      </w:r>
+      <w:r>
+        <w:t xml:space="preserve"> in all bundles in release mode. To change your application from debug to release mode, open Web.config and under system.web section , change compilation debug from true to false</w:t>
+      </w:r>
+      <w:r>
+        <w:t xml:space="preserve">. In debug mode, however, the files are not minified and each bundle file appears separately. </w:t>
+      </w:r>
+    </w:p>
+    <w:p>
+      <w:pPr>
+        <w:pStyle w:val="ListParagraph"/>
+        <w:numPr>
+          <w:ilvl w:val="0"/>
+          <w:numId w:val="8"/>
+        </w:numPr>
+      </w:pPr>
+      <w:r>
+        <w:t>Ajax.BeginForm</w:t>
+      </w:r>
+    </w:p>
+    <w:p>
+      <w:pPr>
+        <w:pStyle w:val="ListParagraph"/>
+        <w:numPr>
+          <w:ilvl w:val="1"/>
+          <w:numId w:val="8"/>
+        </w:numPr>
+      </w:pPr>
+      <w:r>
+        <w:t xml:space="preserve">You can use Ajax.BeginForm to generate a form that automatically sends an ajax request using data- attributes. Refer to Views/Home/Index.cshtml and the HomeController/Autocomplete method in r31 for an example. </w:t>
       </w:r>
       <w:bookmarkStart w:id="0" w:name="_GoBack"/>
       <w:bookmarkEnd w:id="0"/>
@@ -3711,6 +2640,119 @@
     </w:lvl>
   </w:abstractNum>
   <w:abstractNum w:abstractNumId="6">
+    <w:nsid w:val="623D7E17"/>
+    <w:multiLevelType w:val="hybridMultilevel"/>
+    <w:tmpl w:val="346A4400"/>
+    <w:lvl w:ilvl="0" w:tplc="04090001">
+      <w:start w:val="1"/>
+      <w:numFmt w:val="bullet"/>
+      <w:lvlText w:val=""/>
+      <w:lvlJc w:val="left"/>
+      <w:pPr>
+        <w:ind w:left="720" w:hanging="360"/>
+      </w:pPr>
+      <w:rPr>
+        <w:rFonts w:ascii="Symbol" w:hAnsi="Symbol" w:hint="default"/>
+      </w:rPr>
+    </w:lvl>
+    <w:lvl w:ilvl="1" w:tplc="04090003">
+      <w:start w:val="1"/>
+      <w:numFmt w:val="bullet"/>
+      <w:lvlText w:val="o"/>
+      <w:lvlJc w:val="left"/>
+      <w:pPr>
+        <w:ind w:left="1440" w:hanging="360"/>
+      </w:pPr>
+      <w:rPr>
+        <w:rFonts w:ascii="Courier New" w:hAnsi="Courier New" w:cs="Courier New" w:hint="default"/>
+      </w:rPr>
+    </w:lvl>
+    <w:lvl w:ilvl="2" w:tplc="04090005" w:tentative="1">
+      <w:start w:val="1"/>
+      <w:numFmt w:val="bullet"/>
+      <w:lvlText w:val=""/>
+      <w:lvlJc w:val="left"/>
+      <w:pPr>
+        <w:ind w:left="2160" w:hanging="360"/>
+      </w:pPr>
+      <w:rPr>
+        <w:rFonts w:ascii="Wingdings" w:hAnsi="Wingdings" w:hint="default"/>
+      </w:rPr>
+    </w:lvl>
+    <w:lvl w:ilvl="3" w:tplc="04090001" w:tentative="1">
+      <w:start w:val="1"/>
+      <w:numFmt w:val="bullet"/>
+      <w:lvlText w:val=""/>
+      <w:lvlJc w:val="left"/>
+      <w:pPr>
+        <w:ind w:left="2880" w:hanging="360"/>
+      </w:pPr>
+      <w:rPr>
+        <w:rFonts w:ascii="Symbol" w:hAnsi="Symbol" w:hint="default"/>
+      </w:rPr>
+    </w:lvl>
+    <w:lvl w:ilvl="4" w:tplc="04090003" w:tentative="1">
+      <w:start w:val="1"/>
+      <w:numFmt w:val="bullet"/>
+      <w:lvlText w:val="o"/>
+      <w:lvlJc w:val="left"/>
+      <w:pPr>
+        <w:ind w:left="3600" w:hanging="360"/>
+      </w:pPr>
+      <w:rPr>
+        <w:rFonts w:ascii="Courier New" w:hAnsi="Courier New" w:cs="Courier New" w:hint="default"/>
+      </w:rPr>
+    </w:lvl>
+    <w:lvl w:ilvl="5" w:tplc="04090005" w:tentative="1">
+      <w:start w:val="1"/>
+      <w:numFmt w:val="bullet"/>
+      <w:lvlText w:val=""/>
+      <w:lvlJc w:val="left"/>
+      <w:pPr>
+        <w:ind w:left="4320" w:hanging="360"/>
+      </w:pPr>
+      <w:rPr>
+        <w:rFonts w:ascii="Wingdings" w:hAnsi="Wingdings" w:hint="default"/>
+      </w:rPr>
+    </w:lvl>
+    <w:lvl w:ilvl="6" w:tplc="04090001" w:tentative="1">
+      <w:start w:val="1"/>
+      <w:numFmt w:val="bullet"/>
+      <w:lvlText w:val=""/>
+      <w:lvlJc w:val="left"/>
+      <w:pPr>
+        <w:ind w:left="5040" w:hanging="360"/>
+      </w:pPr>
+      <w:rPr>
+        <w:rFonts w:ascii="Symbol" w:hAnsi="Symbol" w:hint="default"/>
+      </w:rPr>
+    </w:lvl>
+    <w:lvl w:ilvl="7" w:tplc="04090003" w:tentative="1">
+      <w:start w:val="1"/>
+      <w:numFmt w:val="bullet"/>
+      <w:lvlText w:val="o"/>
+      <w:lvlJc w:val="left"/>
+      <w:pPr>
+        <w:ind w:left="5760" w:hanging="360"/>
+      </w:pPr>
+      <w:rPr>
+        <w:rFonts w:ascii="Courier New" w:hAnsi="Courier New" w:cs="Courier New" w:hint="default"/>
+      </w:rPr>
+    </w:lvl>
+    <w:lvl w:ilvl="8" w:tplc="04090005" w:tentative="1">
+      <w:start w:val="1"/>
+      <w:numFmt w:val="bullet"/>
+      <w:lvlText w:val=""/>
+      <w:lvlJc w:val="left"/>
+      <w:pPr>
+        <w:ind w:left="6480" w:hanging="360"/>
+      </w:pPr>
+      <w:rPr>
+        <w:rFonts w:ascii="Wingdings" w:hAnsi="Wingdings" w:hint="default"/>
+      </w:rPr>
+    </w:lvl>
+  </w:abstractNum>
+  <w:abstractNum w:abstractNumId="7">
     <w:nsid w:val="7BD030B2"/>
     <w:multiLevelType w:val="hybridMultilevel"/>
     <w:tmpl w:val="A656CCEA"/>
@@ -3827,7 +2869,7 @@
     <w:abstractNumId w:val="5"/>
   </w:num>
   <w:num w:numId="2">
-    <w:abstractNumId w:val="6"/>
+    <w:abstractNumId w:val="7"/>
   </w:num>
   <w:num w:numId="3">
     <w:abstractNumId w:val="0"/>
@@ -3843,6 +2885,9 @@
   </w:num>
   <w:num w:numId="7">
     <w:abstractNumId w:val="2"/>
+  </w:num>
+  <w:num w:numId="8">
+    <w:abstractNumId w:val="6"/>
   </w:num>
 </w:numbering>
 </file>

</xml_diff>

<commit_message>
Authentication - Customizing the process
</commit_message>
<xml_diff>
--- a/Review (Autosaved).docx
+++ b/Review (Autosaved).docx
@@ -3,12 +3,14 @@
 <w:document xmlns:wpc="http://schemas.microsoft.com/office/word/2010/wordprocessingCanvas" xmlns:mc="http://schemas.openxmlformats.org/markup-compatibility/2006" xmlns:o="urn:schemas-microsoft-com:office:office" xmlns:r="http://schemas.openxmlformats.org/officeDocument/2006/relationships" xmlns:m="http://schemas.openxmlformats.org/officeDocument/2006/math" xmlns:v="urn:schemas-microsoft-com:vml" xmlns:wp14="http://schemas.microsoft.com/office/word/2010/wordprocessingDrawing" xmlns:wp="http://schemas.openxmlformats.org/drawingml/2006/wordprocessingDrawing" xmlns:w10="urn:schemas-microsoft-com:office:word" xmlns:w="http://schemas.openxmlformats.org/wordprocessingml/2006/main" xmlns:w14="http://schemas.microsoft.com/office/word/2010/wordml" xmlns:w15="http://schemas.microsoft.com/office/word/2012/wordml" xmlns:wpg="http://schemas.microsoft.com/office/word/2010/wordprocessingGroup" xmlns:wpi="http://schemas.microsoft.com/office/word/2010/wordprocessingInk" xmlns:wne="http://schemas.microsoft.com/office/word/2006/wordml" xmlns:wps="http://schemas.microsoft.com/office/word/2010/wordprocessingShape" mc:Ignorable="w14 w15 wp14">
   <w:body>
     <w:p>
+      <w:proofErr w:type="spellStart"/>
       <w:r>
         <w:rPr>
           <w:b/>
         </w:rPr>
         <w:t>PhotoShare</w:t>
       </w:r>
+      <w:proofErr w:type="spellEnd"/>
     </w:p>
     <w:p>
       <w:pPr>
@@ -107,7 +109,15 @@
     </w:p>
     <w:p>
       <w:r>
-        <w:t>In your action, create a model object, and do return View(model). Then in your view, put this at the top:</w:t>
+        <w:t xml:space="preserve">In your action, create a model object, and do return </w:t>
+      </w:r>
+      <w:proofErr w:type="gramStart"/>
+      <w:r>
+        <w:t>View(</w:t>
+      </w:r>
+      <w:proofErr w:type="gramEnd"/>
+      <w:r>
+        <w:t>model). Then in your view, put this at the top:</w:t>
       </w:r>
     </w:p>
     <w:p>
@@ -118,10 +128,23 @@
         <w:t>&lt;Application&gt;</w:t>
       </w:r>
       <w:r>
-        <w:t>.Models.</w:t>
-      </w:r>
-      <w:r>
-        <w:t>&lt;ModelName&gt;</w:t>
+        <w:t>.Models</w:t>
+      </w:r>
+      <w:proofErr w:type="gramStart"/>
+      <w:r>
+        <w:t>.</w:t>
+      </w:r>
+      <w:r>
+        <w:t>&lt;</w:t>
+      </w:r>
+      <w:proofErr w:type="spellStart"/>
+      <w:proofErr w:type="gramEnd"/>
+      <w:r>
+        <w:t>ModelName</w:t>
+      </w:r>
+      <w:proofErr w:type="spellEnd"/>
+      <w:r>
+        <w:t>&gt;</w:t>
       </w:r>
     </w:p>
     <w:p>
@@ -139,23 +162,76 @@
     </w:p>
     <w:p>
       <w:r>
-        <w:t>Specify to create a unit testing project at the ‘Type of Application’ tab when you’re creating a new asp.net mvc application</w:t>
-      </w:r>
-    </w:p>
-    <w:p>
-      <w:r>
-        <w:t>See the tests in &lt;Application&gt;.Tests projects, and Run tests by Ctrl+R, A</w:t>
-      </w:r>
-    </w:p>
-    <w:p>
-      <w:r>
-        <w:t>[TestClass], [TestMethod] attributes</w:t>
-      </w:r>
-    </w:p>
-    <w:p>
-      <w:r>
-        <w:t>In each test method, you need to make an instance of the controller, an instance of the action that you’re testing as a ViewResult, and then do some assertions with that ViewResult</w:t>
-      </w:r>
+        <w:t xml:space="preserve">Specify to create a unit testing project at the ‘Type of Application’ tab when you’re creating a new asp.net </w:t>
+      </w:r>
+      <w:proofErr w:type="spellStart"/>
+      <w:r>
+        <w:t>mvc</w:t>
+      </w:r>
+      <w:proofErr w:type="spellEnd"/>
+      <w:r>
+        <w:t xml:space="preserve"> application</w:t>
+      </w:r>
+    </w:p>
+    <w:p>
+      <w:r>
+        <w:t xml:space="preserve">See the tests in &lt;Application&gt;.Tests projects, and Run tests by </w:t>
+      </w:r>
+      <w:proofErr w:type="spellStart"/>
+      <w:r>
+        <w:t>Ctrl+R</w:t>
+      </w:r>
+      <w:proofErr w:type="spellEnd"/>
+      <w:r>
+        <w:t>, A</w:t>
+      </w:r>
+    </w:p>
+    <w:p>
+      <w:r>
+        <w:t>[</w:t>
+      </w:r>
+      <w:proofErr w:type="spellStart"/>
+      <w:r>
+        <w:t>TestClass</w:t>
+      </w:r>
+      <w:proofErr w:type="spellEnd"/>
+      <w:r>
+        <w:t>], [</w:t>
+      </w:r>
+      <w:proofErr w:type="spellStart"/>
+      <w:r>
+        <w:t>TestMethod</w:t>
+      </w:r>
+      <w:proofErr w:type="spellEnd"/>
+      <w:r>
+        <w:t>] attributes</w:t>
+      </w:r>
+    </w:p>
+    <w:p>
+      <w:r>
+        <w:t xml:space="preserve">In each test method, you need to make an instance of the controller, an instance of the action that </w:t>
+      </w:r>
+      <w:proofErr w:type="gramStart"/>
+      <w:r>
+        <w:t>you’re</w:t>
+      </w:r>
+      <w:proofErr w:type="gramEnd"/>
+      <w:r>
+        <w:t xml:space="preserve"> testing as a </w:t>
+      </w:r>
+      <w:proofErr w:type="spellStart"/>
+      <w:r>
+        <w:t>ViewResult</w:t>
+      </w:r>
+      <w:proofErr w:type="spellEnd"/>
+      <w:r>
+        <w:t xml:space="preserve">, and then do some assertions with that </w:t>
+      </w:r>
+      <w:proofErr w:type="spellStart"/>
+      <w:r>
+        <w:t>ViewResult</w:t>
+      </w:r>
+      <w:proofErr w:type="spellEnd"/>
     </w:p>
     <w:p>
       <w:r>
@@ -167,22 +243,71 @@
     </w:p>
     <w:p>
       <w:r>
-        <w:t>Route table is in App_Start/RouteConfig.cs</w:t>
-      </w:r>
-    </w:p>
-    <w:p>
-      <w:r>
-        <w:t xml:space="preserve">RouteData data structure can be used to access parts of the url. They’re stored by key value pairs. </w:t>
-      </w:r>
-    </w:p>
-    <w:p>
-      <w:r>
-        <w:t>For ex: RouteData[‘controller’] gets you the name of the controller in the URL</w:t>
-      </w:r>
-    </w:p>
-    <w:p>
-      <w:r>
-        <w:t>To define your own routes, you wanna place them above the Default route, because the routes are handled in the order in which they are placed</w:t>
+        <w:t xml:space="preserve">Route table is in </w:t>
+      </w:r>
+      <w:proofErr w:type="spellStart"/>
+      <w:r>
+        <w:t>App_Start</w:t>
+      </w:r>
+      <w:proofErr w:type="spellEnd"/>
+      <w:r>
+        <w:t>/</w:t>
+      </w:r>
+      <w:proofErr w:type="spellStart"/>
+      <w:r>
+        <w:t>RouteConfig.cs</w:t>
+      </w:r>
+      <w:proofErr w:type="spellEnd"/>
+    </w:p>
+    <w:p>
+      <w:proofErr w:type="spellStart"/>
+      <w:r>
+        <w:t>RouteData</w:t>
+      </w:r>
+      <w:proofErr w:type="spellEnd"/>
+      <w:r>
+        <w:t xml:space="preserve"> data structure can be used to access parts of the </w:t>
+      </w:r>
+      <w:proofErr w:type="spellStart"/>
+      <w:proofErr w:type="gramStart"/>
+      <w:r>
+        <w:t>url</w:t>
+      </w:r>
+      <w:proofErr w:type="spellEnd"/>
+      <w:proofErr w:type="gramEnd"/>
+      <w:r>
+        <w:t xml:space="preserve">. They’re stored by key value pairs. </w:t>
+      </w:r>
+    </w:p>
+    <w:p>
+      <w:r>
+        <w:t xml:space="preserve">For ex: </w:t>
+      </w:r>
+      <w:proofErr w:type="spellStart"/>
+      <w:proofErr w:type="gramStart"/>
+      <w:r>
+        <w:t>RouteData</w:t>
+      </w:r>
+      <w:proofErr w:type="spellEnd"/>
+      <w:r>
+        <w:t>[</w:t>
+      </w:r>
+      <w:proofErr w:type="gramEnd"/>
+      <w:r>
+        <w:t>‘controller’] gets you the name of the controller in the URL</w:t>
+      </w:r>
+    </w:p>
+    <w:p>
+      <w:r>
+        <w:t xml:space="preserve">To define your own routes, you </w:t>
+      </w:r>
+      <w:proofErr w:type="spellStart"/>
+      <w:r>
+        <w:t>wanna</w:t>
+      </w:r>
+      <w:proofErr w:type="spellEnd"/>
+      <w:r>
+        <w:t xml:space="preserve"> place them above the Default route, because the routes are handled in the order in which they are placed</w:t>
       </w:r>
     </w:p>
     <w:p>
@@ -195,20 +320,83 @@
     </w:p>
     <w:p>
       <w:r>
-        <w:t xml:space="preserve">If you just wanna send a string back to the browser in an action, just do </w:t>
-      </w:r>
-      <w:r>
-        <w:t>return Content(“&lt;your string&gt;”)</w:t>
-      </w:r>
-    </w:p>
-    <w:p>
-      <w:r>
-        <w:t>If you’ve defined some parameter in your RouteConfig for a url, then you can just access that parameter by passing an argument to your action. So for example, in the photos/search/{tag} , you can pass string tag as an argument to your action method, and its value will be available</w:t>
-      </w:r>
-    </w:p>
-    <w:p>
-      <w:r>
-        <w:t>If you define an argument in your action, it’ll be available as a querystring key. So you could do photos/search?tag=vacation and the value of tag will still be available in your action</w:t>
+        <w:t xml:space="preserve">If you just </w:t>
+      </w:r>
+      <w:proofErr w:type="spellStart"/>
+      <w:r>
+        <w:t>wanna</w:t>
+      </w:r>
+      <w:proofErr w:type="spellEnd"/>
+      <w:r>
+        <w:t xml:space="preserve"> send a string back to the browser in an action, just do </w:t>
+      </w:r>
+      <w:r>
+        <w:t xml:space="preserve">return </w:t>
+      </w:r>
+      <w:proofErr w:type="gramStart"/>
+      <w:r>
+        <w:t>Content(</w:t>
+      </w:r>
+      <w:proofErr w:type="gramEnd"/>
+      <w:r>
+        <w:t>“&lt;your string&gt;”)</w:t>
+      </w:r>
+    </w:p>
+    <w:p>
+      <w:r>
+        <w:t xml:space="preserve">If you’ve defined some parameter in your </w:t>
+      </w:r>
+      <w:proofErr w:type="spellStart"/>
+      <w:r>
+        <w:t>RouteConfig</w:t>
+      </w:r>
+      <w:proofErr w:type="spellEnd"/>
+      <w:r>
+        <w:t xml:space="preserve"> for a </w:t>
+      </w:r>
+      <w:proofErr w:type="spellStart"/>
+      <w:proofErr w:type="gramStart"/>
+      <w:r>
+        <w:t>url</w:t>
+      </w:r>
+      <w:proofErr w:type="spellEnd"/>
+      <w:proofErr w:type="gramEnd"/>
+      <w:r>
+        <w:t>, then you can just access that parameter by passing an argument to your action. So for example, in the photos/search</w:t>
+      </w:r>
+      <w:proofErr w:type="gramStart"/>
+      <w:r>
+        <w:t>/{</w:t>
+      </w:r>
+      <w:proofErr w:type="gramEnd"/>
+      <w:r>
+        <w:t>tag} , you can pass string tag as an argument to your action method, and its value will be available</w:t>
+      </w:r>
+    </w:p>
+    <w:p>
+      <w:r>
+        <w:t xml:space="preserve">If you define an argument in your action, it’ll be available as a </w:t>
+      </w:r>
+      <w:proofErr w:type="spellStart"/>
+      <w:r>
+        <w:t>querystring</w:t>
+      </w:r>
+      <w:proofErr w:type="spellEnd"/>
+      <w:r>
+        <w:t xml:space="preserve"> key. So you could do photos/</w:t>
+      </w:r>
+      <w:proofErr w:type="spellStart"/>
+      <w:r>
+        <w:t>search</w:t>
+      </w:r>
+      <w:proofErr w:type="gramStart"/>
+      <w:r>
+        <w:t>?tag</w:t>
+      </w:r>
+      <w:proofErr w:type="spellEnd"/>
+      <w:proofErr w:type="gramEnd"/>
+      <w:r>
+        <w:t>=vacation and the value of tag will still be available in your action</w:t>
       </w:r>
     </w:p>
     <w:p>
@@ -236,7 +424,15 @@
         </w:numPr>
       </w:pPr>
       <w:r>
-        <w:t xml:space="preserve">If you wanna redirect your action to another action in a controller, you can use </w:t>
+        <w:t xml:space="preserve">If you </w:t>
+      </w:r>
+      <w:proofErr w:type="spellStart"/>
+      <w:r>
+        <w:t>wanna</w:t>
+      </w:r>
+      <w:proofErr w:type="spellEnd"/>
+      <w:r>
+        <w:t xml:space="preserve"> redirect your action to another action in a controller, you can use </w:t>
       </w:r>
     </w:p>
     <w:p>
@@ -247,14 +443,29 @@
           <w:numId w:val="3"/>
         </w:numPr>
       </w:pPr>
-      <w:r>
-        <w:t xml:space="preserve">return </w:t>
-      </w:r>
+      <w:proofErr w:type="gramStart"/>
+      <w:r>
+        <w:t>return</w:t>
+      </w:r>
+      <w:proofErr w:type="gramEnd"/>
+      <w:r>
+        <w:t xml:space="preserve"> </w:t>
+      </w:r>
+      <w:proofErr w:type="spellStart"/>
       <w:r>
         <w:t>RedirectToAction</w:t>
       </w:r>
-      <w:r>
-        <w:t>(action,controller,new {parameter1= value,…})</w:t>
+      <w:proofErr w:type="spellEnd"/>
+      <w:r>
+        <w:t>(</w:t>
+      </w:r>
+      <w:proofErr w:type="spellStart"/>
+      <w:r>
+        <w:t>action,controller,new</w:t>
+      </w:r>
+      <w:proofErr w:type="spellEnd"/>
+      <w:r>
+        <w:t xml:space="preserve"> {parameter1= value,…})</w:t>
       </w:r>
     </w:p>
     <w:p>
@@ -266,8 +477,29 @@
         </w:numPr>
       </w:pPr>
       <w:r>
-        <w:t>If you wanna redirect to a route from the RouteConfig, you can use RedirectToRoute</w:t>
-      </w:r>
+        <w:t xml:space="preserve">If you </w:t>
+      </w:r>
+      <w:proofErr w:type="spellStart"/>
+      <w:r>
+        <w:t>wanna</w:t>
+      </w:r>
+      <w:proofErr w:type="spellEnd"/>
+      <w:r>
+        <w:t xml:space="preserve"> redirect to a route from the </w:t>
+      </w:r>
+      <w:proofErr w:type="spellStart"/>
+      <w:r>
+        <w:t>RouteConfig</w:t>
+      </w:r>
+      <w:proofErr w:type="spellEnd"/>
+      <w:r>
+        <w:t xml:space="preserve">, you can use </w:t>
+      </w:r>
+      <w:proofErr w:type="spellStart"/>
+      <w:r>
+        <w:t>RedirectToRoute</w:t>
+      </w:r>
+      <w:proofErr w:type="spellEnd"/>
     </w:p>
     <w:p>
       <w:pPr>
@@ -278,7 +510,15 @@
         </w:numPr>
       </w:pPr>
       <w:r>
-        <w:t>return RedirectToAction(route name, new {controller=”controller”, action=”Action”})</w:t>
+        <w:t xml:space="preserve">return </w:t>
+      </w:r>
+      <w:proofErr w:type="spellStart"/>
+      <w:r>
+        <w:t>RedirectToAction</w:t>
+      </w:r>
+      <w:proofErr w:type="spellEnd"/>
+      <w:r>
+        <w:t>(route name, new {controller=”controller”, action=”Action”})</w:t>
       </w:r>
     </w:p>
     <w:p>
@@ -290,7 +530,15 @@
         </w:numPr>
       </w:pPr>
       <w:r>
-        <w:t>If you wanna return a file, do</w:t>
+        <w:t xml:space="preserve">If you </w:t>
+      </w:r>
+      <w:proofErr w:type="spellStart"/>
+      <w:r>
+        <w:t>wanna</w:t>
+      </w:r>
+      <w:proofErr w:type="spellEnd"/>
+      <w:r>
+        <w:t xml:space="preserve"> return a file, do</w:t>
       </w:r>
     </w:p>
     <w:p>
@@ -302,7 +550,15 @@
         </w:numPr>
       </w:pPr>
       <w:r>
-        <w:t>return File(Server.MapPath(“~/&lt;path from root folder of website&gt;”), file type)</w:t>
+        <w:t>return File(</w:t>
+      </w:r>
+      <w:proofErr w:type="spellStart"/>
+      <w:r>
+        <w:t>Server.MapPath</w:t>
+      </w:r>
+      <w:proofErr w:type="spellEnd"/>
+      <w:r>
+        <w:t>(“~/&lt;path from root folder of website&gt;”), file type)</w:t>
       </w:r>
     </w:p>
     <w:p>
@@ -326,7 +582,23 @@
         </w:numPr>
       </w:pPr>
       <w:r>
-        <w:t xml:space="preserve">If you wanna return a json result, do </w:t>
+        <w:t xml:space="preserve">If you </w:t>
+      </w:r>
+      <w:proofErr w:type="spellStart"/>
+      <w:r>
+        <w:t>wanna</w:t>
+      </w:r>
+      <w:proofErr w:type="spellEnd"/>
+      <w:r>
+        <w:t xml:space="preserve"> return a </w:t>
+      </w:r>
+      <w:proofErr w:type="spellStart"/>
+      <w:r>
+        <w:t>json</w:t>
+      </w:r>
+      <w:proofErr w:type="spellEnd"/>
+      <w:r>
+        <w:t xml:space="preserve"> result, do </w:t>
       </w:r>
     </w:p>
     <w:p>
@@ -338,7 +610,23 @@
         </w:numPr>
       </w:pPr>
       <w:r>
-        <w:t>return Json(some object, JsonRequestBehavior.AllowGet);</w:t>
+        <w:t xml:space="preserve">return </w:t>
+      </w:r>
+      <w:proofErr w:type="spellStart"/>
+      <w:r>
+        <w:t>Json</w:t>
+      </w:r>
+      <w:proofErr w:type="spellEnd"/>
+      <w:r>
+        <w:t xml:space="preserve">(some object, </w:t>
+      </w:r>
+      <w:proofErr w:type="spellStart"/>
+      <w:r>
+        <w:t>JsonRequestBehavior.AllowGet</w:t>
+      </w:r>
+      <w:proofErr w:type="spellEnd"/>
+      <w:r>
+        <w:t>);</w:t>
       </w:r>
     </w:p>
     <w:p>
@@ -385,10 +673,42 @@
         </w:numPr>
       </w:pPr>
       <w:r>
-        <w:t xml:space="preserve">If you wanna specify controller actions with the same name but corresponding to different types of http requests, like if you want a Home/Index action to respond differently in case of a GET and a POST request, you can use the Accept Verbs [HttpGet] and [HttpPost]. </w:t>
-      </w:r>
-      <w:r>
-        <w:t xml:space="preserve">You just put them right above your action, and ASP.NET will figure out which one to go to in case of a get or a post request. If you don’t use these and specify two different actions with the same name, then ASP.NET will throw a “ambiguous actions” error. </w:t>
+        <w:t xml:space="preserve">If you </w:t>
+      </w:r>
+      <w:proofErr w:type="spellStart"/>
+      <w:r>
+        <w:t>wanna</w:t>
+      </w:r>
+      <w:proofErr w:type="spellEnd"/>
+      <w:r>
+        <w:t xml:space="preserve"> specify controller actions with the same name but corresponding to different types of http requests, like if you want a Home/Index action to respond differently in case of a GET and a POST request, you can use the Accept Verbs [</w:t>
+      </w:r>
+      <w:proofErr w:type="spellStart"/>
+      <w:r>
+        <w:t>HttpGet</w:t>
+      </w:r>
+      <w:proofErr w:type="spellEnd"/>
+      <w:r>
+        <w:t>] and [</w:t>
+      </w:r>
+      <w:proofErr w:type="spellStart"/>
+      <w:r>
+        <w:t>HttpPost</w:t>
+      </w:r>
+      <w:proofErr w:type="spellEnd"/>
+      <w:r>
+        <w:t xml:space="preserve">]. </w:t>
+      </w:r>
+      <w:r>
+        <w:t xml:space="preserve">You just put them right above your action, and ASP.NET will figure out which one to go to in case of a get or a post request. If you don’t use these and specify two different actions with the same name, then ASP.NET will throw </w:t>
+      </w:r>
+      <w:proofErr w:type="gramStart"/>
+      <w:r>
+        <w:t>a</w:t>
+      </w:r>
+      <w:proofErr w:type="gramEnd"/>
+      <w:r>
+        <w:t xml:space="preserve"> “ambiguous actions” error. </w:t>
       </w:r>
     </w:p>
     <w:p>
@@ -459,7 +779,31 @@
         </w:numPr>
       </w:pPr>
       <w:r>
-        <w:t xml:space="preserve">If you want some filter to be applied to every action in every controller without having to put the filter at the top of every controller, you can use a global filter for this purpose. Global filters are registered in the Global.asax file, and are added to the list of filters in App_Start/FilterConfig.cs file. </w:t>
+        <w:t xml:space="preserve">If you want some filter to be applied to every action in every controller without having to put the filter at the top of every controller, you can use a global filter for this purpose. Global filters are registered in the </w:t>
+      </w:r>
+      <w:proofErr w:type="spellStart"/>
+      <w:r>
+        <w:t>Global.asax</w:t>
+      </w:r>
+      <w:proofErr w:type="spellEnd"/>
+      <w:r>
+        <w:t xml:space="preserve"> file, and are added to the list of filters in </w:t>
+      </w:r>
+      <w:proofErr w:type="spellStart"/>
+      <w:r>
+        <w:t>App_Start</w:t>
+      </w:r>
+      <w:proofErr w:type="spellEnd"/>
+      <w:r>
+        <w:t>/</w:t>
+      </w:r>
+      <w:proofErr w:type="spellStart"/>
+      <w:r>
+        <w:t>FilterConfig.cs</w:t>
+      </w:r>
+      <w:proofErr w:type="spellEnd"/>
+      <w:r>
+        <w:t xml:space="preserve"> file. </w:t>
       </w:r>
     </w:p>
     <w:p>
@@ -471,7 +815,15 @@
         </w:numPr>
       </w:pPr>
       <w:r>
-        <w:t xml:space="preserve">The HandleErrorAttribute filter here basically shows friendly error messages to the user when something goes wrong. </w:t>
+        <w:t xml:space="preserve">The </w:t>
+      </w:r>
+      <w:proofErr w:type="spellStart"/>
+      <w:r>
+        <w:t>HandleErrorAttribute</w:t>
+      </w:r>
+      <w:proofErr w:type="spellEnd"/>
+      <w:r>
+        <w:t xml:space="preserve"> filter here basically shows friendly error messages to the user when something goes wrong. </w:t>
       </w:r>
     </w:p>
     <w:p>
@@ -489,7 +841,23 @@
         <w:t xml:space="preserve">(Yellow screen of death) </w:t>
       </w:r>
       <w:r>
-        <w:t>error message showing code pieces, put this in the system.web section of Web.config file:</w:t>
+        <w:t xml:space="preserve">error message showing code pieces, put this in the </w:t>
+      </w:r>
+      <w:proofErr w:type="spellStart"/>
+      <w:r>
+        <w:t>system.web</w:t>
+      </w:r>
+      <w:proofErr w:type="spellEnd"/>
+      <w:r>
+        <w:t xml:space="preserve"> section of </w:t>
+      </w:r>
+      <w:proofErr w:type="spellStart"/>
+      <w:r>
+        <w:t>Web.config</w:t>
+      </w:r>
+      <w:proofErr w:type="spellEnd"/>
+      <w:r>
+        <w:t xml:space="preserve"> file:</w:t>
       </w:r>
     </w:p>
     <w:p>
@@ -501,7 +869,15 @@
         </w:numPr>
       </w:pPr>
       <w:r>
-        <w:t>&lt;customErrors mode="On"/&gt;</w:t>
+        <w:t>&lt;</w:t>
+      </w:r>
+      <w:proofErr w:type="spellStart"/>
+      <w:r>
+        <w:t>customErrors</w:t>
+      </w:r>
+      <w:proofErr w:type="spellEnd"/>
+      <w:r>
+        <w:t xml:space="preserve"> mode="On"/&gt;</w:t>
       </w:r>
     </w:p>
     <w:p>
@@ -513,7 +889,23 @@
         </w:numPr>
       </w:pPr>
       <w:r>
-        <w:t>If the mode is set to RemoteOnly, then during localhost, you’ll see the usual yellow screen of death, but the end user will see the pretty page</w:t>
+        <w:t xml:space="preserve">If the mode is set to </w:t>
+      </w:r>
+      <w:proofErr w:type="spellStart"/>
+      <w:r>
+        <w:t>RemoteOnly</w:t>
+      </w:r>
+      <w:proofErr w:type="spellEnd"/>
+      <w:r>
+        <w:t xml:space="preserve">, then during </w:t>
+      </w:r>
+      <w:proofErr w:type="spellStart"/>
+      <w:r>
+        <w:t>localhost</w:t>
+      </w:r>
+      <w:proofErr w:type="spellEnd"/>
+      <w:r>
+        <w:t>, you’ll see the usual yellow screen of death, but the end user will see the pretty page</w:t>
       </w:r>
     </w:p>
     <w:p>
@@ -525,7 +917,23 @@
         </w:numPr>
       </w:pPr>
       <w:r>
-        <w:t>If you wanna change how the above error message looks, you can edit the Error.cshtml file in Views/Shared folder</w:t>
+        <w:t xml:space="preserve">If you </w:t>
+      </w:r>
+      <w:proofErr w:type="spellStart"/>
+      <w:r>
+        <w:t>wanna</w:t>
+      </w:r>
+      <w:proofErr w:type="spellEnd"/>
+      <w:r>
+        <w:t xml:space="preserve"> change how the above error message looks, you can edit the </w:t>
+      </w:r>
+      <w:proofErr w:type="spellStart"/>
+      <w:r>
+        <w:t>Error.cshtml</w:t>
+      </w:r>
+      <w:proofErr w:type="spellEnd"/>
+      <w:r>
+        <w:t xml:space="preserve"> file in Views/Shared folder</w:t>
       </w:r>
     </w:p>
     <w:p>
@@ -538,7 +946,15 @@
       </w:pPr>
       <w:r>
         <w:lastRenderedPageBreak/>
-        <w:t>You can define your own filters in Filters folder, by creating a class that extends the ActionFilterAttribute and ends in “Attribute”. So the format is:</w:t>
+        <w:t xml:space="preserve">You can define your own filters in Filters folder, by creating a class that extends the </w:t>
+      </w:r>
+      <w:proofErr w:type="spellStart"/>
+      <w:r>
+        <w:t>ActionFilterAttribute</w:t>
+      </w:r>
+      <w:proofErr w:type="spellEnd"/>
+      <w:r>
+        <w:t xml:space="preserve"> and ends in “Attribute”. So the format is:</w:t>
       </w:r>
     </w:p>
     <w:p>
@@ -550,7 +966,15 @@
         </w:numPr>
       </w:pPr>
       <w:r>
-        <w:t xml:space="preserve">public class &lt;Filter name&gt;Attribute : ActionFilterAttribute </w:t>
+        <w:t xml:space="preserve">public class &lt;Filter name&gt;Attribute : </w:t>
+      </w:r>
+      <w:proofErr w:type="spellStart"/>
+      <w:r>
+        <w:t>ActionFilterAttribute</w:t>
+      </w:r>
+      <w:proofErr w:type="spellEnd"/>
+      <w:r>
+        <w:t xml:space="preserve"> </w:t>
       </w:r>
     </w:p>
     <w:p>
@@ -573,9 +997,11 @@
           <w:numId w:val="4"/>
         </w:numPr>
       </w:pPr>
+      <w:proofErr w:type="spellStart"/>
       <w:r>
         <w:t>OnActionExecuting</w:t>
       </w:r>
+      <w:proofErr w:type="spellEnd"/>
     </w:p>
     <w:p>
       <w:pPr>
@@ -585,9 +1011,11 @@
           <w:numId w:val="4"/>
         </w:numPr>
       </w:pPr>
+      <w:proofErr w:type="spellStart"/>
       <w:r>
         <w:t>OnActionExecuted</w:t>
       </w:r>
+      <w:proofErr w:type="spellEnd"/>
     </w:p>
     <w:p>
       <w:pPr>
@@ -597,9 +1025,11 @@
           <w:numId w:val="4"/>
         </w:numPr>
       </w:pPr>
+      <w:proofErr w:type="spellStart"/>
       <w:r>
         <w:t>OnResultExecuting</w:t>
       </w:r>
+      <w:proofErr w:type="spellEnd"/>
     </w:p>
     <w:p>
       <w:pPr>
@@ -609,9 +1039,11 @@
           <w:numId w:val="4"/>
         </w:numPr>
       </w:pPr>
+      <w:proofErr w:type="spellStart"/>
       <w:r>
         <w:t>OnResultExecuted</w:t>
       </w:r>
+      <w:proofErr w:type="spellEnd"/>
     </w:p>
     <w:p>
       <w:r>
@@ -636,7 +1068,15 @@
     </w:p>
     <w:p>
       <w:r>
-        <w:t>Right click the Controller and click ‘Add Controller’. If you wanna add basic read/write actions but not generate views yet, then choose the option “MVC controller with empty read/write actions”</w:t>
+        <w:t xml:space="preserve">Right click the Controller and click ‘Add Controller’. If you </w:t>
+      </w:r>
+      <w:proofErr w:type="spellStart"/>
+      <w:r>
+        <w:t>wanna</w:t>
+      </w:r>
+      <w:proofErr w:type="spellEnd"/>
+      <w:r>
+        <w:t xml:space="preserve"> add basic read/write actions but not generate views yet, then choose the option “MVC controller with empty read/write actions”</w:t>
       </w:r>
     </w:p>
     <w:p>
@@ -681,11 +1121,40 @@
         </w:numPr>
       </w:pPr>
       <w:r>
-        <w:t>@VirtualPath gives you the path from the root folder of the website to the view’s file</w:t>
-      </w:r>
-      <w:r>
-        <w:t>. So if you’re in Photos/Index.cshtml view, and you put @VirtualPath, then you’ll be returned a string ~/Views/photos/Index.cshtml</w:t>
-      </w:r>
+        <w:t>@</w:t>
+      </w:r>
+      <w:proofErr w:type="spellStart"/>
+      <w:r>
+        <w:t>VirtualPath</w:t>
+      </w:r>
+      <w:proofErr w:type="spellEnd"/>
+      <w:r>
+        <w:t xml:space="preserve"> gives you the path from the root folder of the website to the view’s file</w:t>
+      </w:r>
+      <w:r>
+        <w:t>. So if you’re in Photos/</w:t>
+      </w:r>
+      <w:proofErr w:type="spellStart"/>
+      <w:r>
+        <w:t>Index.cshtml</w:t>
+      </w:r>
+      <w:proofErr w:type="spellEnd"/>
+      <w:r>
+        <w:t xml:space="preserve"> view, and you put @</w:t>
+      </w:r>
+      <w:proofErr w:type="spellStart"/>
+      <w:r>
+        <w:t>VirtualPath</w:t>
+      </w:r>
+      <w:proofErr w:type="spellEnd"/>
+      <w:r>
+        <w:t>, then you’ll be returned a string ~/Views/photos/</w:t>
+      </w:r>
+      <w:proofErr w:type="spellStart"/>
+      <w:r>
+        <w:t>Index.cshtml</w:t>
+      </w:r>
+      <w:proofErr w:type="spellEnd"/>
     </w:p>
     <w:p>
       <w:pPr>
@@ -711,7 +1180,15 @@
         <w:t xml:space="preserve">text </w:t>
       </w:r>
       <w:r>
-        <w:t>output, so that xss attacks can be prevented</w:t>
+        <w:t xml:space="preserve">output, so that </w:t>
+      </w:r>
+      <w:proofErr w:type="spellStart"/>
+      <w:r>
+        <w:t>xss</w:t>
+      </w:r>
+      <w:proofErr w:type="spellEnd"/>
+      <w:r>
+        <w:t xml:space="preserve"> attacks can be prevented</w:t>
       </w:r>
       <w:r>
         <w:t xml:space="preserve">. If you have a script tag in your </w:t>
@@ -720,7 +1197,15 @@
         <w:t>string from the controller</w:t>
       </w:r>
       <w:r>
-        <w:t>, then the &lt; will be treated as &amp;lt; and not as &lt;</w:t>
+        <w:t>, then the &lt; will be treated as &amp;</w:t>
+      </w:r>
+      <w:proofErr w:type="spellStart"/>
+      <w:r>
+        <w:t>lt</w:t>
+      </w:r>
+      <w:proofErr w:type="spellEnd"/>
+      <w:r>
+        <w:t>; and not as &lt;</w:t>
       </w:r>
       <w:r>
         <w:t xml:space="preserve">. If you didn’t want Razor to encode the output, you can use </w:t>
@@ -728,8 +1213,13 @@
       <w:r>
         <w:t>@</w:t>
       </w:r>
-      <w:r>
-        <w:t>Html.Raw(&lt;your string&gt;)</w:t>
+      <w:proofErr w:type="spellStart"/>
+      <w:r>
+        <w:t>Html.Raw</w:t>
+      </w:r>
+      <w:proofErr w:type="spellEnd"/>
+      <w:r>
+        <w:t>(&lt;your string&gt;)</w:t>
       </w:r>
     </w:p>
     <w:p>
@@ -811,7 +1301,23 @@
         </w:numPr>
       </w:pPr>
       <w:r>
-        <w:t>Doing @item.Rating / 10 is evaluated as: “display the rating of them and then / 10”, but @(item.Rating/10) is evaluated as: “divide the rating of the item by 10 and then display it</w:t>
+        <w:t>Doing @</w:t>
+      </w:r>
+      <w:proofErr w:type="spellStart"/>
+      <w:r>
+        <w:t>item.Rating</w:t>
+      </w:r>
+      <w:proofErr w:type="spellEnd"/>
+      <w:r>
+        <w:t xml:space="preserve"> / 10 is evaluated as: “display the rating of them and then / 10”, but @(</w:t>
+      </w:r>
+      <w:proofErr w:type="spellStart"/>
+      <w:r>
+        <w:t>item.Rating</w:t>
+      </w:r>
+      <w:proofErr w:type="spellEnd"/>
+      <w:r>
+        <w:t>/10) is evaluated as: “divide the rating of the item by 10 and then display it</w:t>
       </w:r>
     </w:p>
     <w:p>
@@ -823,7 +1329,23 @@
         </w:numPr>
       </w:pPr>
       <w:r>
-        <w:t>If you just put @something, Razor will throw an error because something is not a valid C# code expression. But if you put @@something, then the @ will be escaped. So if you literally wanna put an @ sign and not a code expression, you’d hav</w:t>
+        <w:t xml:space="preserve">If you just put @something, Razor will throw an error because something is not a valid C# code expression. But if you put @@something, then </w:t>
+      </w:r>
+      <w:proofErr w:type="gramStart"/>
+      <w:r>
+        <w:t>the @</w:t>
+      </w:r>
+      <w:proofErr w:type="gramEnd"/>
+      <w:r>
+        <w:t xml:space="preserve"> will be escaped. So if you literally </w:t>
+      </w:r>
+      <w:proofErr w:type="spellStart"/>
+      <w:r>
+        <w:t>wanna</w:t>
+      </w:r>
+      <w:proofErr w:type="spellEnd"/>
+      <w:r>
+        <w:t xml:space="preserve"> put an @ sign and not a code expression, you’d hav</w:t>
       </w:r>
       <w:r>
         <w:t>e to do @@</w:t>
@@ -850,7 +1372,15 @@
         </w:numPr>
       </w:pPr>
       <w:r>
-        <w:t>Code blocks are denoted by curly braces @{ &lt;code&gt; }. Variables you declare here are visible throughout the View</w:t>
+        <w:t xml:space="preserve">Code blocks are denoted by curly braces </w:t>
+      </w:r>
+      <w:proofErr w:type="gramStart"/>
+      <w:r>
+        <w:t>@{</w:t>
+      </w:r>
+      <w:proofErr w:type="gramEnd"/>
+      <w:r>
+        <w:t xml:space="preserve"> &lt;code&gt; }. Variables you declare here are visible throughout the View</w:t>
       </w:r>
     </w:p>
     <w:p>
@@ -862,7 +1392,15 @@
         </w:numPr>
       </w:pPr>
       <w:r>
-        <w:t>@foreach(&lt;expression&gt;){ } can be used to iterate through a list</w:t>
+        <w:t>@</w:t>
+      </w:r>
+      <w:proofErr w:type="spellStart"/>
+      <w:r>
+        <w:t>foreach</w:t>
+      </w:r>
+      <w:proofErr w:type="spellEnd"/>
+      <w:r>
+        <w:t>(&lt;expression&gt;){ } can be used to iterate through a list</w:t>
       </w:r>
     </w:p>
     <w:p>
@@ -875,14 +1413,51 @@
       </w:pPr>
       <w:r>
         <w:lastRenderedPageBreak/>
-        <w:t>Inside of a code block, you can’t just put anything. You can only put HTML tags or c# code using @. If you wanna put some literal stuff, like if you put @foreach(&lt;expression&gt;){ Photo }, this would throw an error. So if you wanna put literal text in C#, you can use @: So to li</w:t>
-      </w:r>
-      <w:r>
-        <w:t>terally put Photo, we can do @:</w:t>
+        <w:t xml:space="preserve">Inside of a code block, you can’t just put anything. You can only put HTML tags or c# code using @. If you </w:t>
+      </w:r>
+      <w:proofErr w:type="spellStart"/>
+      <w:r>
+        <w:t>wanna</w:t>
+      </w:r>
+      <w:proofErr w:type="spellEnd"/>
+      <w:r>
+        <w:t xml:space="preserve"> put some literal stuff, like if you put </w:t>
+      </w:r>
+      <w:proofErr w:type="gramStart"/>
+      <w:r>
+        <w:t>@</w:t>
+      </w:r>
+      <w:proofErr w:type="spellStart"/>
+      <w:r>
+        <w:t>foreach</w:t>
+      </w:r>
+      <w:proofErr w:type="spellEnd"/>
+      <w:r>
+        <w:t>(</w:t>
+      </w:r>
+      <w:proofErr w:type="gramEnd"/>
+      <w:r>
+        <w:t xml:space="preserve">&lt;expression&gt;){ Photo }, this would throw an error. So if you </w:t>
+      </w:r>
+      <w:proofErr w:type="spellStart"/>
+      <w:r>
+        <w:t>wanna</w:t>
+      </w:r>
+      <w:proofErr w:type="spellEnd"/>
+      <w:r>
+        <w:t xml:space="preserve"> put literal text in C#, you can use @: So to li</w:t>
+      </w:r>
+      <w:r>
+        <w:t>terally put Photo, we can do @</w:t>
+      </w:r>
+      <w:proofErr w:type="gramStart"/>
+      <w:r>
+        <w:t>:</w:t>
       </w:r>
       <w:r>
         <w:t>Photo</w:t>
       </w:r>
+      <w:proofErr w:type="gramEnd"/>
       <w:r>
         <w:t>. But you can’t put @: inside an HTML tag. For some reason that causes an error</w:t>
       </w:r>
@@ -895,11 +1470,40 @@
           <w:numId w:val="5"/>
         </w:numPr>
       </w:pPr>
-      <w:r>
-        <w:t>@Url.Content(&lt;some path relative t</w:t>
-      </w:r>
-      <w:r>
-        <w:t xml:space="preserve">o root&gt;) can be used in hrefs or src fields of html tags to get the right path of the file or the link you want. Read more about it here: </w:t>
+      <w:proofErr w:type="gramStart"/>
+      <w:r>
+        <w:t>@</w:t>
+      </w:r>
+      <w:proofErr w:type="spellStart"/>
+      <w:r>
+        <w:t>Url.Content</w:t>
+      </w:r>
+      <w:proofErr w:type="spellEnd"/>
+      <w:r>
+        <w:t>(</w:t>
+      </w:r>
+      <w:proofErr w:type="gramEnd"/>
+      <w:r>
+        <w:t>&lt;some path relative t</w:t>
+      </w:r>
+      <w:r>
+        <w:t xml:space="preserve">o root&gt;) can be used in </w:t>
+      </w:r>
+      <w:proofErr w:type="spellStart"/>
+      <w:r>
+        <w:t>hrefs</w:t>
+      </w:r>
+      <w:proofErr w:type="spellEnd"/>
+      <w:r>
+        <w:t xml:space="preserve"> or </w:t>
+      </w:r>
+      <w:proofErr w:type="spellStart"/>
+      <w:r>
+        <w:t>src</w:t>
+      </w:r>
+      <w:proofErr w:type="spellEnd"/>
+      <w:r>
+        <w:t xml:space="preserve"> fields of html tags to get the right path of the file or the link you want. Read more about it here: </w:t>
       </w:r>
       <w:hyperlink r:id="rId7" w:history="1">
         <w:r>
@@ -943,8 +1547,21 @@
         <w:t>views</w:t>
       </w:r>
       <w:r>
-        <w:t xml:space="preserve"> are set in _ViewStart.cshtml in Views folder. In this file, there’s just a code block that sets the “Layout” property. By default, this property is set to ~/Views/Shared/_Layout.cshtml</w:t>
-      </w:r>
+        <w:t xml:space="preserve"> are set in _</w:t>
+      </w:r>
+      <w:proofErr w:type="spellStart"/>
+      <w:r>
+        <w:t>ViewStart.cshtml</w:t>
+      </w:r>
+      <w:proofErr w:type="spellEnd"/>
+      <w:r>
+        <w:t xml:space="preserve"> in Views folder. In this file, there’s just a code block that sets the “Layout” property. By default, this property is set to ~/Views/Shared/_</w:t>
+      </w:r>
+      <w:proofErr w:type="spellStart"/>
+      <w:r>
+        <w:t>Layout.cshtml</w:t>
+      </w:r>
+      <w:proofErr w:type="spellEnd"/>
     </w:p>
     <w:p>
       <w:pPr>
@@ -955,7 +1572,15 @@
         </w:numPr>
       </w:pPr>
       <w:r>
-        <w:t>However, if you wanted the views of a certain controller to use a different layout, you can just copy the _ViewStart.cshtml file and put it in the Views folder corresponding to that controller</w:t>
+        <w:t>However, if you wanted the views of a certain controller to use a different layout, you can just copy the _</w:t>
+      </w:r>
+      <w:proofErr w:type="spellStart"/>
+      <w:r>
+        <w:t>ViewStart.cshtml</w:t>
+      </w:r>
+      <w:proofErr w:type="spellEnd"/>
+      <w:r>
+        <w:t xml:space="preserve"> file and put it in the Views folder corresponding to that controller</w:t>
       </w:r>
     </w:p>
     <w:p>
@@ -967,7 +1592,23 @@
         </w:numPr>
       </w:pPr>
       <w:r>
-        <w:t xml:space="preserve">If you wanna set the Layout only for a specific view file, then you can specify the Layout property in the code block at the top. You can just do: @{Layout = “whatever”}. </w:t>
+        <w:t xml:space="preserve">If you </w:t>
+      </w:r>
+      <w:proofErr w:type="spellStart"/>
+      <w:r>
+        <w:t>wanna</w:t>
+      </w:r>
+      <w:proofErr w:type="spellEnd"/>
+      <w:r>
+        <w:t xml:space="preserve"> set the Layout only for a specific view file, then you can specify the Layout property in the code block at the top. You can just do: </w:t>
+      </w:r>
+      <w:proofErr w:type="gramStart"/>
+      <w:r>
+        <w:t>@{</w:t>
+      </w:r>
+      <w:proofErr w:type="gramEnd"/>
+      <w:r>
+        <w:t xml:space="preserve">Layout = “whatever”}. </w:t>
       </w:r>
     </w:p>
     <w:p>
@@ -1015,7 +1656,23 @@
         </w:numPr>
       </w:pPr>
       <w:r>
-        <w:t>@RenderSection(“name of section”,required: &lt;false or true&gt;)</w:t>
+        <w:t>@</w:t>
+      </w:r>
+      <w:proofErr w:type="spellStart"/>
+      <w:r>
+        <w:t>RenderSection</w:t>
+      </w:r>
+      <w:proofErr w:type="spellEnd"/>
+      <w:r>
+        <w:t xml:space="preserve">(“name of </w:t>
+      </w:r>
+      <w:proofErr w:type="spellStart"/>
+      <w:r>
+        <w:t>section”,required</w:t>
+      </w:r>
+      <w:proofErr w:type="spellEnd"/>
+      <w:r>
+        <w:t>: &lt;false or true&gt;)</w:t>
       </w:r>
     </w:p>
     <w:p>
@@ -1051,7 +1708,33 @@
         </w:numPr>
       </w:pPr>
       <w:r>
-        <w:t xml:space="preserve">If you set required:false, then it won’t matter if you don’t include the section in your view. If you set required:true, then ASP.NET MVC will throw an error if you don’t. </w:t>
+        <w:t xml:space="preserve">If you set </w:t>
+      </w:r>
+      <w:proofErr w:type="spellStart"/>
+      <w:r>
+        <w:t>required</w:t>
+      </w:r>
+      <w:proofErr w:type="gramStart"/>
+      <w:r>
+        <w:t>:false</w:t>
+      </w:r>
+      <w:proofErr w:type="spellEnd"/>
+      <w:proofErr w:type="gramEnd"/>
+      <w:r>
+        <w:t xml:space="preserve">, then it won’t matter if you don’t include the section in your view. If you set </w:t>
+      </w:r>
+      <w:proofErr w:type="spellStart"/>
+      <w:r>
+        <w:t>required</w:t>
+      </w:r>
+      <w:proofErr w:type="gramStart"/>
+      <w:r>
+        <w:t>:true</w:t>
+      </w:r>
+      <w:proofErr w:type="spellEnd"/>
+      <w:proofErr w:type="gramEnd"/>
+      <w:r>
+        <w:t xml:space="preserve">, then ASP.NET MVC will throw an error if you don’t. </w:t>
       </w:r>
     </w:p>
     <w:p>
@@ -1065,9 +1748,11 @@
       <w:r>
         <w:t>@</w:t>
       </w:r>
+      <w:proofErr w:type="spellStart"/>
       <w:r>
         <w:t>RenderBody</w:t>
       </w:r>
+      <w:proofErr w:type="spellEnd"/>
     </w:p>
     <w:p>
       <w:pPr>
@@ -1078,7 +1763,23 @@
         </w:numPr>
       </w:pPr>
       <w:r>
-        <w:t xml:space="preserve">The @RenderBody() in your layout is where the code from your view is injected. </w:t>
+        <w:t xml:space="preserve">The </w:t>
+      </w:r>
+      <w:proofErr w:type="gramStart"/>
+      <w:r>
+        <w:t>@</w:t>
+      </w:r>
+      <w:proofErr w:type="spellStart"/>
+      <w:r>
+        <w:t>RenderBody</w:t>
+      </w:r>
+      <w:proofErr w:type="spellEnd"/>
+      <w:r>
+        <w:t>(</w:t>
+      </w:r>
+      <w:proofErr w:type="gramEnd"/>
+      <w:r>
+        <w:t xml:space="preserve">) in your layout is where the code from your view is injected. </w:t>
       </w:r>
     </w:p>
     <w:p>
@@ -1102,7 +1803,23 @@
         </w:numPr>
       </w:pPr>
       <w:r>
-        <w:t>@Html.ActionLink(“link text”, “action name”, “controller”), @Html.ActionLink(“link text”, “action name”, new { id = 2, …})</w:t>
+        <w:t>@</w:t>
+      </w:r>
+      <w:proofErr w:type="spellStart"/>
+      <w:r>
+        <w:t>Html.ActionLink</w:t>
+      </w:r>
+      <w:proofErr w:type="spellEnd"/>
+      <w:r>
+        <w:t>(“link text”, “action name”, “controller”), @</w:t>
+      </w:r>
+      <w:proofErr w:type="spellStart"/>
+      <w:r>
+        <w:t>Html.ActionLink</w:t>
+      </w:r>
+      <w:proofErr w:type="spellEnd"/>
+      <w:r>
+        <w:t>(“link text”, “action name”, new { id = 2, …})</w:t>
       </w:r>
     </w:p>
     <w:p>
@@ -1126,7 +1843,15 @@
         </w:numPr>
       </w:pPr>
       <w:r>
-        <w:t>@Html.BeginForm()</w:t>
+        <w:t>@</w:t>
+      </w:r>
+      <w:proofErr w:type="spellStart"/>
+      <w:r>
+        <w:t>Html.BeginForm</w:t>
+      </w:r>
+      <w:proofErr w:type="spellEnd"/>
+      <w:r>
+        <w:t>()</w:t>
       </w:r>
     </w:p>
     <w:p>
@@ -1147,10 +1872,30 @@
         <w:t xml:space="preserve"> default</w:t>
       </w:r>
       <w:r>
-        <w:t xml:space="preserve"> method = post and action = the url of curr</w:t>
-      </w:r>
-      <w:r>
-        <w:t xml:space="preserve">ent page. You can pass in the url and method you want. </w:t>
+        <w:t xml:space="preserve"> method = post and action = the </w:t>
+      </w:r>
+      <w:proofErr w:type="spellStart"/>
+      <w:proofErr w:type="gramStart"/>
+      <w:r>
+        <w:t>url</w:t>
+      </w:r>
+      <w:proofErr w:type="spellEnd"/>
+      <w:proofErr w:type="gramEnd"/>
+      <w:r>
+        <w:t xml:space="preserve"> of curr</w:t>
+      </w:r>
+      <w:r>
+        <w:t xml:space="preserve">ent page. You can pass in the </w:t>
+      </w:r>
+      <w:proofErr w:type="spellStart"/>
+      <w:proofErr w:type="gramStart"/>
+      <w:r>
+        <w:t>url</w:t>
+      </w:r>
+      <w:proofErr w:type="spellEnd"/>
+      <w:proofErr w:type="gramEnd"/>
+      <w:r>
+        <w:t xml:space="preserve"> and method you want. </w:t>
       </w:r>
       <w:r>
         <w:t xml:space="preserve"> </w:t>
@@ -1165,7 +1910,39 @@
         </w:numPr>
       </w:pPr>
       <w:r>
-        <w:t>@Html.LabelFor, @Html.HiddenFor, @Html.EditorFor (for this one, Razor figures out which kind of textbox (input type=”text” or textarea) will be the most appropriate.)</w:t>
+        <w:t>@</w:t>
+      </w:r>
+      <w:proofErr w:type="spellStart"/>
+      <w:r>
+        <w:t>Html.LabelFor</w:t>
+      </w:r>
+      <w:proofErr w:type="spellEnd"/>
+      <w:r>
+        <w:t>, @</w:t>
+      </w:r>
+      <w:proofErr w:type="spellStart"/>
+      <w:r>
+        <w:t>Html.HiddenFor</w:t>
+      </w:r>
+      <w:proofErr w:type="spellEnd"/>
+      <w:r>
+        <w:t>, @</w:t>
+      </w:r>
+      <w:proofErr w:type="spellStart"/>
+      <w:r>
+        <w:t>Html.EditorFor</w:t>
+      </w:r>
+      <w:proofErr w:type="spellEnd"/>
+      <w:r>
+        <w:t xml:space="preserve"> (for this one, Razor figures out which kind of textbox (input type=”text” or </w:t>
+      </w:r>
+      <w:proofErr w:type="spellStart"/>
+      <w:r>
+        <w:t>textarea</w:t>
+      </w:r>
+      <w:proofErr w:type="spellEnd"/>
+      <w:r>
+        <w:t>) will be the most appropriate.)</w:t>
       </w:r>
     </w:p>
     <w:p>
@@ -1177,11 +1954,43 @@
         </w:numPr>
       </w:pPr>
       <w:r>
-        <w:t xml:space="preserve">When you submit this form, you can use TryUpdateModel in the HttpPost version of the action corresponding to this view and pass in the model you wanna update, and it’ll automatically grab the data </w:t>
+        <w:t xml:space="preserve">When you submit this form, you can use </w:t>
+      </w:r>
+      <w:proofErr w:type="spellStart"/>
+      <w:r>
+        <w:t>TryUpdateModel</w:t>
+      </w:r>
+      <w:proofErr w:type="spellEnd"/>
+      <w:r>
+        <w:t xml:space="preserve"> in the </w:t>
+      </w:r>
+      <w:proofErr w:type="spellStart"/>
+      <w:r>
+        <w:t>HttpPost</w:t>
+      </w:r>
+      <w:proofErr w:type="spellEnd"/>
+      <w:r>
+        <w:t xml:space="preserve"> version of the action corresponding to this view and pass in the model you </w:t>
+      </w:r>
+      <w:proofErr w:type="spellStart"/>
+      <w:r>
+        <w:t>wanna</w:t>
+      </w:r>
+      <w:proofErr w:type="spellEnd"/>
+      <w:r>
+        <w:t xml:space="preserve"> update, and it’ll automatically grab the data </w:t>
       </w:r>
       <w:r>
         <w:lastRenderedPageBreak/>
-        <w:t xml:space="preserve">submitted in this form and return True if the updating was successful. If not, it’ll return False. </w:t>
+        <w:t xml:space="preserve">submitted in this form and return </w:t>
+      </w:r>
+      <w:proofErr w:type="gramStart"/>
+      <w:r>
+        <w:t>True</w:t>
+      </w:r>
+      <w:proofErr w:type="gramEnd"/>
+      <w:r>
+        <w:t xml:space="preserve"> if the updating was successful. If not, it’ll return False. </w:t>
       </w:r>
     </w:p>
     <w:p>
@@ -1232,7 +2041,23 @@
         <w:t xml:space="preserve">Refer to code in </w:t>
       </w:r>
       <w:r>
-        <w:t>Photos/_Photo.cshtml and Photos/Index.cshtml to see how to deploy partials and how to pass information to them</w:t>
+        <w:t>Photos/_</w:t>
+      </w:r>
+      <w:proofErr w:type="spellStart"/>
+      <w:r>
+        <w:t>Photo.cshtml</w:t>
+      </w:r>
+      <w:proofErr w:type="spellEnd"/>
+      <w:r>
+        <w:t xml:space="preserve"> and Photos/</w:t>
+      </w:r>
+      <w:proofErr w:type="spellStart"/>
+      <w:r>
+        <w:t>Index.cshtml</w:t>
+      </w:r>
+      <w:proofErr w:type="spellEnd"/>
+      <w:r>
+        <w:t xml:space="preserve"> to see how to deploy partials and how to pass information to them</w:t>
       </w:r>
     </w:p>
     <w:p>
@@ -1244,8 +2069,13 @@
         </w:numPr>
       </w:pPr>
       <w:r>
-        <w:t>@Html.Action</w:t>
-      </w:r>
+        <w:t>@</w:t>
+      </w:r>
+      <w:proofErr w:type="spellStart"/>
+      <w:r>
+        <w:t>Html.Action</w:t>
+      </w:r>
+      <w:proofErr w:type="spellEnd"/>
     </w:p>
     <w:p>
       <w:pPr>
@@ -1256,8 +2086,29 @@
         </w:numPr>
       </w:pPr>
       <w:r>
-        <w:t>Placing this somewhere causes ASP.NET MVC to issue a child request to the action of a controller and place the output of that action wherever the @Html.Action is called. Again, refer to code in Photos/LatestPhoto action and Shared/_Layout.cshtml</w:t>
-      </w:r>
+        <w:t>Placing this somewhere causes ASP.NET MVC to issue a child request to the action of a controller and place the output of that action wherever the @</w:t>
+      </w:r>
+      <w:proofErr w:type="spellStart"/>
+      <w:r>
+        <w:t>Html.Action</w:t>
+      </w:r>
+      <w:proofErr w:type="spellEnd"/>
+      <w:r>
+        <w:t xml:space="preserve"> is called. Again, refer to code in Photos/</w:t>
+      </w:r>
+      <w:proofErr w:type="spellStart"/>
+      <w:r>
+        <w:t>LatestPhoto</w:t>
+      </w:r>
+      <w:proofErr w:type="spellEnd"/>
+      <w:r>
+        <w:t xml:space="preserve"> action and Shared/_</w:t>
+      </w:r>
+      <w:proofErr w:type="spellStart"/>
+      <w:r>
+        <w:t>Layout.cshtml</w:t>
+      </w:r>
+      <w:proofErr w:type="spellEnd"/>
     </w:p>
     <w:p>
       <w:pPr>
@@ -1268,7 +2119,33 @@
         </w:numPr>
       </w:pPr>
       <w:r>
-        <w:t xml:space="preserve">Note: Like any other action, if this action is accessed via the url Photos/LatestPhoto, you’ll get the result of that action to the browser. But if you don’t want that to happen and you only want to display the output of this action in your view and not individually, you can put the [ChildActionOnly] attribute over your action. </w:t>
+        <w:t xml:space="preserve">Note: Like any other action, if this action is accessed via the </w:t>
+      </w:r>
+      <w:proofErr w:type="spellStart"/>
+      <w:proofErr w:type="gramStart"/>
+      <w:r>
+        <w:t>url</w:t>
+      </w:r>
+      <w:proofErr w:type="spellEnd"/>
+      <w:proofErr w:type="gramEnd"/>
+      <w:r>
+        <w:t xml:space="preserve"> Photos/</w:t>
+      </w:r>
+      <w:proofErr w:type="spellStart"/>
+      <w:r>
+        <w:t>LatestPhoto</w:t>
+      </w:r>
+      <w:proofErr w:type="spellEnd"/>
+      <w:r>
+        <w:t>, you’ll get the result of that action to the browser. But if you don’t want that to happen and you only want to display the output of this action in your view and not individually, you can put the [</w:t>
+      </w:r>
+      <w:proofErr w:type="spellStart"/>
+      <w:r>
+        <w:t>ChildActionOnly</w:t>
+      </w:r>
+      <w:proofErr w:type="spellEnd"/>
+      <w:r>
+        <w:t xml:space="preserve">] attribute over your action. </w:t>
       </w:r>
     </w:p>
     <w:p>
@@ -1292,7 +2169,15 @@
         </w:numPr>
       </w:pPr>
       <w:r>
-        <w:t xml:space="preserve">In the Web.config file </w:t>
+        <w:t xml:space="preserve">In the </w:t>
+      </w:r>
+      <w:proofErr w:type="spellStart"/>
+      <w:r>
+        <w:t>Web.config</w:t>
+      </w:r>
+      <w:proofErr w:type="spellEnd"/>
+      <w:r>
+        <w:t xml:space="preserve"> file </w:t>
       </w:r>
       <w:r>
         <w:rPr>
@@ -1304,7 +2189,31 @@
         <w:t>, you can put &lt;add namespace=”…”/&gt; in the namespaces section.</w:t>
       </w:r>
       <w:r>
-        <w:t xml:space="preserve"> For example if you add ApplicationName.Models namespace, then you’ll be to use any model in your view without typing @using ApplicationName.Models.ModelName. Instead, you can just put @using ModelName.</w:t>
+        <w:t xml:space="preserve"> For example if you add </w:t>
+      </w:r>
+      <w:proofErr w:type="spellStart"/>
+      <w:r>
+        <w:t>ApplicationName.Models</w:t>
+      </w:r>
+      <w:proofErr w:type="spellEnd"/>
+      <w:r>
+        <w:t xml:space="preserve"> namespace, then you’ll be to use any model in your view without typing @using </w:t>
+      </w:r>
+      <w:proofErr w:type="spellStart"/>
+      <w:r>
+        <w:t>ApplicationName.Models.ModelName</w:t>
+      </w:r>
+      <w:proofErr w:type="spellEnd"/>
+      <w:r>
+        <w:t xml:space="preserve">. Instead, you can just put @using </w:t>
+      </w:r>
+      <w:proofErr w:type="spellStart"/>
+      <w:r>
+        <w:t>ModelName</w:t>
+      </w:r>
+      <w:proofErr w:type="spellEnd"/>
+      <w:r>
+        <w:t>.</w:t>
       </w:r>
     </w:p>
     <w:p>
@@ -1336,7 +2245,31 @@
         </w:numPr>
       </w:pPr>
       <w:r>
-        <w:t xml:space="preserve">You create a class in your Models folder that derives from DbContext in System.Data.Entity namespace, and you list DbSets of each of the models you specified in that folder. </w:t>
+        <w:t xml:space="preserve">You create a class in your Models folder that derives from </w:t>
+      </w:r>
+      <w:proofErr w:type="spellStart"/>
+      <w:r>
+        <w:t>DbContext</w:t>
+      </w:r>
+      <w:proofErr w:type="spellEnd"/>
+      <w:r>
+        <w:t xml:space="preserve"> in </w:t>
+      </w:r>
+      <w:proofErr w:type="spellStart"/>
+      <w:r>
+        <w:t>System.Data.Entity</w:t>
+      </w:r>
+      <w:proofErr w:type="spellEnd"/>
+      <w:r>
+        <w:t xml:space="preserve"> namespace, and you list </w:t>
+      </w:r>
+      <w:proofErr w:type="spellStart"/>
+      <w:r>
+        <w:t>DbSets</w:t>
+      </w:r>
+      <w:proofErr w:type="spellEnd"/>
+      <w:r>
+        <w:t xml:space="preserve"> of each of the models you specified in that folder. </w:t>
       </w:r>
     </w:p>
     <w:p>
@@ -1360,7 +2293,28 @@
         </w:numPr>
       </w:pPr>
       <w:r>
-        <w:t>To connect to this database, go to View &gt; Database Explorer &gt; Data Connections. Right click on Data Connections and click Add Connection. Click Change and choose Microsoft SQL Server, and specify the name of the server and choose the &lt;Application&gt;.Models.&lt;ApplicationDb&gt; database. (In your case, the server is NBDEV\sqlexpress)</w:t>
+        <w:t>To connect to this database, go to View &gt; Database Explorer &gt; Data Connections. Right click on Data Connections and click Add Connection. Click Change and choose Microsoft SQL Server, and specify the name of the server and choose the &lt;Application&gt;.Models</w:t>
+      </w:r>
+      <w:proofErr w:type="gramStart"/>
+      <w:r>
+        <w:t>.&lt;</w:t>
+      </w:r>
+      <w:proofErr w:type="spellStart"/>
+      <w:proofErr w:type="gramEnd"/>
+      <w:r>
+        <w:t>ApplicationDb</w:t>
+      </w:r>
+      <w:proofErr w:type="spellEnd"/>
+      <w:r>
+        <w:t>&gt; database. (In your case, the server is NBDEV\</w:t>
+      </w:r>
+      <w:proofErr w:type="spellStart"/>
+      <w:r>
+        <w:t>sqlexpress</w:t>
+      </w:r>
+      <w:proofErr w:type="spellEnd"/>
+      <w:r>
+        <w:t>)</w:t>
       </w:r>
     </w:p>
     <w:p>
@@ -1413,7 +2367,15 @@
         </w:numPr>
       </w:pPr>
       <w:r>
-        <w:t xml:space="preserve">Enable-Migrations -ContextTypeName </w:t>
+        <w:t>Enable-Migrations -</w:t>
+      </w:r>
+      <w:proofErr w:type="spellStart"/>
+      <w:r>
+        <w:t>ContextTypeName</w:t>
+      </w:r>
+      <w:proofErr w:type="spellEnd"/>
+      <w:r>
+        <w:t xml:space="preserve"> </w:t>
       </w:r>
       <w:r>
         <w:t>&lt;Application&gt;</w:t>
@@ -1422,7 +2384,15 @@
         <w:t>.Models.</w:t>
       </w:r>
       <w:r>
-        <w:t>&lt;ApplicationDb&gt;</w:t>
+        <w:t>&lt;</w:t>
+      </w:r>
+      <w:proofErr w:type="spellStart"/>
+      <w:r>
+        <w:t>ApplicationDb</w:t>
+      </w:r>
+      <w:proofErr w:type="spellEnd"/>
+      <w:r>
+        <w:t>&gt;</w:t>
       </w:r>
     </w:p>
     <w:p>
@@ -1450,7 +2420,15 @@
       </w:pPr>
       <w:r>
         <w:lastRenderedPageBreak/>
-        <w:t>To create a new migration, run Add-Migration &lt;MigrationName&gt; from the Package Manager Console. To apply this migration, run Update-Database from the Package Manager Console</w:t>
+        <w:t>To create a new migration, run Add-Migration &lt;</w:t>
+      </w:r>
+      <w:proofErr w:type="spellStart"/>
+      <w:r>
+        <w:t>MigrationName</w:t>
+      </w:r>
+      <w:proofErr w:type="spellEnd"/>
+      <w:r>
+        <w:t>&gt; from the Package Manager Console. To apply this migration, run Update-Database from the Package Manager Console</w:t>
       </w:r>
     </w:p>
     <w:p>
@@ -1462,11 +2440,21 @@
         </w:numPr>
       </w:pPr>
       <w:r>
-        <w:t xml:space="preserve">You can also enable Automatic Migrations in Configuration.cs by setting </w:t>
-      </w:r>
+        <w:t xml:space="preserve">You can also enable Automatic Migrations in </w:t>
+      </w:r>
+      <w:proofErr w:type="spellStart"/>
+      <w:r>
+        <w:t>Configuration.cs</w:t>
+      </w:r>
+      <w:proofErr w:type="spellEnd"/>
+      <w:r>
+        <w:t xml:space="preserve"> by setting </w:t>
+      </w:r>
+      <w:proofErr w:type="spellStart"/>
       <w:r>
         <w:t>AutomaticMigrationsEnabled</w:t>
       </w:r>
+      <w:proofErr w:type="spellEnd"/>
       <w:r>
         <w:t xml:space="preserve"> to true.  Now every time you make a change to your models, you won’t explicitly have to add new migrations. You can just run Update-Database, and the changes will automatically be applied to the database. </w:t>
       </w:r>
@@ -1501,7 +2489,15 @@
         <w:t xml:space="preserve"> </w:t>
       </w:r>
       <w:r>
-        <w:t xml:space="preserve">Check out the code in Seed method of Migrations/Configuration.cs to see an </w:t>
+        <w:t>Check out the code in Seed method of Migrations/</w:t>
+      </w:r>
+      <w:proofErr w:type="spellStart"/>
+      <w:r>
+        <w:t>Configuration.cs</w:t>
+      </w:r>
+      <w:proofErr w:type="spellEnd"/>
+      <w:r>
+        <w:t xml:space="preserve"> to see an </w:t>
       </w:r>
       <w:r>
         <w:t>example</w:t>
@@ -1528,7 +2524,31 @@
         </w:numPr>
       </w:pPr>
       <w:r>
-        <w:t>Sometimes, if you want to pass information combined from multiple models into your view, you can create a ViewModel in your Models folder. Check out the code in HomeController.cs/Index action and Models/AlbumsListViewModel as an example</w:t>
+        <w:t xml:space="preserve">Sometimes, if you want to pass information combined from multiple models into your view, you can create a </w:t>
+      </w:r>
+      <w:proofErr w:type="spellStart"/>
+      <w:r>
+        <w:t>ViewModel</w:t>
+      </w:r>
+      <w:proofErr w:type="spellEnd"/>
+      <w:r>
+        <w:t xml:space="preserve"> in your Models folder. Check out the code in </w:t>
+      </w:r>
+      <w:proofErr w:type="spellStart"/>
+      <w:r>
+        <w:t>HomeController.cs</w:t>
+      </w:r>
+      <w:proofErr w:type="spellEnd"/>
+      <w:r>
+        <w:t>/Index action and Models/</w:t>
+      </w:r>
+      <w:proofErr w:type="spellStart"/>
+      <w:r>
+        <w:t>AlbumsListViewModel</w:t>
+      </w:r>
+      <w:proofErr w:type="spellEnd"/>
+      <w:r>
+        <w:t xml:space="preserve"> as an example</w:t>
       </w:r>
     </w:p>
     <w:p>
@@ -1540,7 +2560,23 @@
         </w:numPr>
       </w:pPr>
       <w:r>
-        <w:t xml:space="preserve">If you want to pass your ViewModel to your view, you’ll have to declare the type of the viewmodel at the top. </w:t>
+        <w:t xml:space="preserve">If you want to pass your </w:t>
+      </w:r>
+      <w:proofErr w:type="spellStart"/>
+      <w:r>
+        <w:t>ViewModel</w:t>
+      </w:r>
+      <w:proofErr w:type="spellEnd"/>
+      <w:r>
+        <w:t xml:space="preserve"> to your view, you’ll have to declare the type of the </w:t>
+      </w:r>
+      <w:proofErr w:type="spellStart"/>
+      <w:r>
+        <w:t>viewmodel</w:t>
+      </w:r>
+      <w:proofErr w:type="spellEnd"/>
+      <w:r>
+        <w:t xml:space="preserve"> at the top. </w:t>
       </w:r>
     </w:p>
     <w:p>
@@ -1564,7 +2600,23 @@
         </w:numPr>
       </w:pPr>
       <w:r>
-        <w:t xml:space="preserve">When you, for example, define your Album model and put a field for ICollection of Photos, the only way you’ll be able to do @Model.Photos in your view is if you declare it as </w:t>
+        <w:t xml:space="preserve">When you, for example, define your Album model and put a field for </w:t>
+      </w:r>
+      <w:proofErr w:type="spellStart"/>
+      <w:r>
+        <w:t>ICollection</w:t>
+      </w:r>
+      <w:proofErr w:type="spellEnd"/>
+      <w:r>
+        <w:t xml:space="preserve"> of Photos, the only way you’ll be able to do @</w:t>
+      </w:r>
+      <w:proofErr w:type="spellStart"/>
+      <w:r>
+        <w:t>Model.Photos</w:t>
+      </w:r>
+      <w:proofErr w:type="spellEnd"/>
+      <w:r>
+        <w:t xml:space="preserve"> in your view is if you declare it as </w:t>
       </w:r>
       <w:r>
         <w:rPr>
@@ -1612,8 +2664,21 @@
         </w:numPr>
       </w:pPr>
       <w:r>
-        <w:t>Make Html.BeginForm include enctype</w:t>
-      </w:r>
+        <w:t xml:space="preserve">Make </w:t>
+      </w:r>
+      <w:proofErr w:type="spellStart"/>
+      <w:r>
+        <w:t>Html.BeginForm</w:t>
+      </w:r>
+      <w:proofErr w:type="spellEnd"/>
+      <w:r>
+        <w:t xml:space="preserve"> include </w:t>
+      </w:r>
+      <w:proofErr w:type="spellStart"/>
+      <w:r>
+        <w:t>enctype</w:t>
+      </w:r>
+      <w:proofErr w:type="spellEnd"/>
     </w:p>
     <w:p>
       <w:pPr>
@@ -1636,8 +2701,21 @@
         </w:numPr>
       </w:pPr>
       <w:r>
-        <w:t>Pass “file” as a parameter in your [HttpPost] method, with type HttpPostedFileBase</w:t>
-      </w:r>
+        <w:t>Pass “file” as a parameter in your [</w:t>
+      </w:r>
+      <w:proofErr w:type="spellStart"/>
+      <w:r>
+        <w:t>HttpPost</w:t>
+      </w:r>
+      <w:proofErr w:type="spellEnd"/>
+      <w:r>
+        <w:t xml:space="preserve">] method, with type </w:t>
+      </w:r>
+      <w:proofErr w:type="spellStart"/>
+      <w:r>
+        <w:t>HttpPostedFileBase</w:t>
+      </w:r>
+      <w:proofErr w:type="spellEnd"/>
     </w:p>
     <w:p>
       <w:pPr>
@@ -1660,7 +2738,15 @@
         </w:numPr>
       </w:pPr>
       <w:r>
-        <w:t>To see the above in action, refer to the post versions of Create and Edit methods in PhotosController and Create and Edit views</w:t>
+        <w:t xml:space="preserve">To see the above in action, refer to the post versions of Create and Edit methods in </w:t>
+      </w:r>
+      <w:proofErr w:type="spellStart"/>
+      <w:r>
+        <w:t>PhotosController</w:t>
+      </w:r>
+      <w:proofErr w:type="spellEnd"/>
+      <w:r>
+        <w:t xml:space="preserve"> and Create and Edit views</w:t>
       </w:r>
     </w:p>
     <w:p>
@@ -1723,7 +2809,15 @@
         <w:t>right before the object parameter</w:t>
       </w:r>
       <w:r>
-        <w:t xml:space="preserve"> in your HttpPost method to prevent hackers from modifying values that shouldn’t be modified in a POST request</w:t>
+        <w:t xml:space="preserve"> in your </w:t>
+      </w:r>
+      <w:proofErr w:type="spellStart"/>
+      <w:r>
+        <w:t>HttpPost</w:t>
+      </w:r>
+      <w:proofErr w:type="spellEnd"/>
+      <w:r>
+        <w:t xml:space="preserve"> method to prevent hackers from modifying values that shouldn’t be modified in a POST request</w:t>
       </w:r>
     </w:p>
     <w:p>
@@ -1750,7 +2844,15 @@
         </w:numPr>
       </w:pPr>
       <w:r>
-        <w:t xml:space="preserve">You can validate data using data annotations in your model. Data annotations are available through the System.ComponentModel.DataAnnotations namespace. </w:t>
+        <w:t xml:space="preserve">You can validate data using data annotations in your model. Data annotations are available through the </w:t>
+      </w:r>
+      <w:proofErr w:type="spellStart"/>
+      <w:r>
+        <w:t>System.ComponentModel.DataAnnotations</w:t>
+      </w:r>
+      <w:proofErr w:type="spellEnd"/>
+      <w:r>
+        <w:t xml:space="preserve"> namespace. </w:t>
       </w:r>
     </w:p>
     <w:p>
@@ -1774,13 +2876,34 @@
         </w:numPr>
       </w:pPr>
       <w:r>
-        <w:t xml:space="preserve">[Range(m,n)] </w:t>
+        <w:t>[</w:t>
+      </w:r>
+      <w:proofErr w:type="gramStart"/>
+      <w:r>
+        <w:t>Range(</w:t>
+      </w:r>
+      <w:proofErr w:type="spellStart"/>
+      <w:proofErr w:type="gramEnd"/>
+      <w:r>
+        <w:t>m,n</w:t>
+      </w:r>
+      <w:proofErr w:type="spellEnd"/>
+      <w:r>
+        <w:t xml:space="preserve">)] </w:t>
       </w:r>
       <w:r>
         <w:sym w:font="Wingdings" w:char="F0E0"/>
       </w:r>
       <w:r>
-        <w:t xml:space="preserve"> used for numbers. Numbers can only be between m and n inclusive</w:t>
+        <w:t xml:space="preserve"> used for numbers. Numbers can only be between m and </w:t>
+      </w:r>
+      <w:proofErr w:type="spellStart"/>
+      <w:r>
+        <w:t>n</w:t>
+      </w:r>
+      <w:proofErr w:type="spellEnd"/>
+      <w:r>
+        <w:t xml:space="preserve"> inclusive</w:t>
       </w:r>
     </w:p>
     <w:p>
@@ -1792,7 +2915,15 @@
         </w:numPr>
       </w:pPr>
       <w:r>
-        <w:t xml:space="preserve">[StringLength(m)] </w:t>
+        <w:t>[</w:t>
+      </w:r>
+      <w:proofErr w:type="spellStart"/>
+      <w:r>
+        <w:t>StringLength</w:t>
+      </w:r>
+      <w:proofErr w:type="spellEnd"/>
+      <w:r>
+        <w:t xml:space="preserve">(m)] </w:t>
       </w:r>
       <w:r>
         <w:sym w:font="Wingdings" w:char="F0E0"/>
@@ -1886,7 +3017,39 @@
         <w:t>This one</w:t>
       </w:r>
       <w:r>
-        <w:t xml:space="preserve"> is if you wanna write custom validation annotations for specific attributes. In this one, you create a new class right above your model, make it extend the ValidationAttribute class, and override the IsValid method inside of that class. Refer to Models/Photo.cs in r29. </w:t>
+        <w:t xml:space="preserve"> is if you </w:t>
+      </w:r>
+      <w:proofErr w:type="spellStart"/>
+      <w:r>
+        <w:t>wanna</w:t>
+      </w:r>
+      <w:proofErr w:type="spellEnd"/>
+      <w:r>
+        <w:t xml:space="preserve"> write custom validation annotations for specific attributes. In this one, you create a new class right above your model, make it extend the </w:t>
+      </w:r>
+      <w:proofErr w:type="spellStart"/>
+      <w:r>
+        <w:t>ValidationAttribute</w:t>
+      </w:r>
+      <w:proofErr w:type="spellEnd"/>
+      <w:r>
+        <w:t xml:space="preserve"> class, and override the </w:t>
+      </w:r>
+      <w:proofErr w:type="spellStart"/>
+      <w:r>
+        <w:t>IsValid</w:t>
+      </w:r>
+      <w:proofErr w:type="spellEnd"/>
+      <w:r>
+        <w:t xml:space="preserve"> method inside of that class. Refer to Models/</w:t>
+      </w:r>
+      <w:proofErr w:type="spellStart"/>
+      <w:r>
+        <w:t>Photo.cs</w:t>
+      </w:r>
+      <w:proofErr w:type="spellEnd"/>
+      <w:r>
+        <w:t xml:space="preserve"> in r29. </w:t>
       </w:r>
     </w:p>
     <w:p>
@@ -1898,7 +3061,31 @@
         </w:numPr>
       </w:pPr>
       <w:r>
-        <w:t xml:space="preserve">This one is you wanna write validations concerning multiple fields. In this one, you basically make your model extend the IValidatable object and implement a Validate method. Refer to Models/Photo.cs in r30. </w:t>
+        <w:t xml:space="preserve">This one is you </w:t>
+      </w:r>
+      <w:proofErr w:type="spellStart"/>
+      <w:r>
+        <w:t>wanna</w:t>
+      </w:r>
+      <w:proofErr w:type="spellEnd"/>
+      <w:r>
+        <w:t xml:space="preserve"> write validations concerning multiple fields. In this one, you basically make your model extend the </w:t>
+      </w:r>
+      <w:proofErr w:type="spellStart"/>
+      <w:r>
+        <w:t>IValidatable</w:t>
+      </w:r>
+      <w:proofErr w:type="spellEnd"/>
+      <w:r>
+        <w:t xml:space="preserve"> object and implement a Validate method. Refer to Models/</w:t>
+      </w:r>
+      <w:proofErr w:type="spellStart"/>
+      <w:r>
+        <w:t>Photo.cs</w:t>
+      </w:r>
+      <w:proofErr w:type="spellEnd"/>
+      <w:r>
+        <w:t xml:space="preserve"> in r30. </w:t>
       </w:r>
     </w:p>
     <w:p>
@@ -1935,7 +3122,87 @@
         </w:numPr>
       </w:pPr>
       <w:r>
-        <w:t xml:space="preserve">You can create bundles of js and css files in App_Start/BundleConfig.cs. A bundle is basically a collection of multiple css files or multiple js files. To include this bundle, all you need to do is call @Scripts.render (for a javascript bundle) or @Styles.render (for a css bundle) in some view file, passing in the name of the bundle. </w:t>
+        <w:t xml:space="preserve">You can create bundles of </w:t>
+      </w:r>
+      <w:proofErr w:type="spellStart"/>
+      <w:r>
+        <w:t>js</w:t>
+      </w:r>
+      <w:proofErr w:type="spellEnd"/>
+      <w:r>
+        <w:t xml:space="preserve"> and </w:t>
+      </w:r>
+      <w:proofErr w:type="spellStart"/>
+      <w:r>
+        <w:t>css</w:t>
+      </w:r>
+      <w:proofErr w:type="spellEnd"/>
+      <w:r>
+        <w:t xml:space="preserve"> files in </w:t>
+      </w:r>
+      <w:proofErr w:type="spellStart"/>
+      <w:r>
+        <w:t>App_Start</w:t>
+      </w:r>
+      <w:proofErr w:type="spellEnd"/>
+      <w:r>
+        <w:t>/</w:t>
+      </w:r>
+      <w:proofErr w:type="spellStart"/>
+      <w:r>
+        <w:t>BundleConfig.cs</w:t>
+      </w:r>
+      <w:proofErr w:type="spellEnd"/>
+      <w:r>
+        <w:t xml:space="preserve">. A bundle is basically a collection of multiple </w:t>
+      </w:r>
+      <w:proofErr w:type="spellStart"/>
+      <w:r>
+        <w:t>css</w:t>
+      </w:r>
+      <w:proofErr w:type="spellEnd"/>
+      <w:r>
+        <w:t xml:space="preserve"> files or multiple </w:t>
+      </w:r>
+      <w:proofErr w:type="spellStart"/>
+      <w:r>
+        <w:t>js</w:t>
+      </w:r>
+      <w:proofErr w:type="spellEnd"/>
+      <w:r>
+        <w:t xml:space="preserve"> files. To include this bundle, all you need to do is call @</w:t>
+      </w:r>
+      <w:proofErr w:type="spellStart"/>
+      <w:r>
+        <w:t>Scripts.render</w:t>
+      </w:r>
+      <w:proofErr w:type="spellEnd"/>
+      <w:r>
+        <w:t xml:space="preserve"> (for a </w:t>
+      </w:r>
+      <w:proofErr w:type="spellStart"/>
+      <w:r>
+        <w:t>javascript</w:t>
+      </w:r>
+      <w:proofErr w:type="spellEnd"/>
+      <w:r>
+        <w:t xml:space="preserve"> bundle) or @</w:t>
+      </w:r>
+      <w:proofErr w:type="spellStart"/>
+      <w:r>
+        <w:t>Styles.render</w:t>
+      </w:r>
+      <w:proofErr w:type="spellEnd"/>
+      <w:r>
+        <w:t xml:space="preserve"> (for a </w:t>
+      </w:r>
+      <w:proofErr w:type="spellStart"/>
+      <w:r>
+        <w:t>css</w:t>
+      </w:r>
+      <w:proofErr w:type="spellEnd"/>
+      <w:r>
+        <w:t xml:space="preserve"> bundle) in some view file, passing in the name of the bundle. </w:t>
       </w:r>
     </w:p>
     <w:p>
@@ -1947,13 +3214,53 @@
         </w:numPr>
       </w:pPr>
       <w:r>
-        <w:t>ASP.NET MVC by default minifies and combines all the css and js files</w:t>
+        <w:t xml:space="preserve">ASP.NET MVC by default minifies and combines all the </w:t>
+      </w:r>
+      <w:proofErr w:type="spellStart"/>
+      <w:r>
+        <w:t>css</w:t>
+      </w:r>
+      <w:proofErr w:type="spellEnd"/>
+      <w:r>
+        <w:t xml:space="preserve"> and </w:t>
+      </w:r>
+      <w:proofErr w:type="spellStart"/>
+      <w:r>
+        <w:t>js</w:t>
+      </w:r>
+      <w:proofErr w:type="spellEnd"/>
+      <w:r>
+        <w:t xml:space="preserve"> files</w:t>
       </w:r>
       <w:r>
         <w:t xml:space="preserve"> into one</w:t>
       </w:r>
       <w:r>
-        <w:t xml:space="preserve"> in all bundles in release mode. To change your application from debug to release mode, open Web.config and under system.web section , change compilation debug from true to false</w:t>
+        <w:t xml:space="preserve"> in all bundles in release mode. To change your application from debug to release mode, open </w:t>
+      </w:r>
+      <w:proofErr w:type="spellStart"/>
+      <w:r>
+        <w:t>Web.config</w:t>
+      </w:r>
+      <w:proofErr w:type="spellEnd"/>
+      <w:r>
+        <w:t xml:space="preserve"> and under </w:t>
+      </w:r>
+      <w:proofErr w:type="spellStart"/>
+      <w:r>
+        <w:t>system.web</w:t>
+      </w:r>
+      <w:proofErr w:type="spellEnd"/>
+      <w:r>
+        <w:t xml:space="preserve"> </w:t>
+      </w:r>
+      <w:proofErr w:type="gramStart"/>
+      <w:r>
+        <w:t>section ,</w:t>
+      </w:r>
+      <w:proofErr w:type="gramEnd"/>
+      <w:r>
+        <w:t xml:space="preserve"> change compilation debug from true to false</w:t>
       </w:r>
       <w:r>
         <w:t xml:space="preserve">. In debug mode, however, the files are not minified and each bundle file appears separately. </w:t>
@@ -1967,9 +3274,11 @@
           <w:numId w:val="8"/>
         </w:numPr>
       </w:pPr>
+      <w:proofErr w:type="spellStart"/>
       <w:r>
         <w:t>Ajax.BeginForm</w:t>
       </w:r>
+      <w:proofErr w:type="spellEnd"/>
     </w:p>
     <w:p>
       <w:pPr>
@@ -1980,7 +3289,41 @@
         </w:numPr>
       </w:pPr>
       <w:r>
-        <w:t xml:space="preserve">You can use Ajax.BeginForm to generate a form that automatically sends an ajax request using data- attributes. Refer to Views/Home/Index.cshtml and the HomeController/Autocomplete method in r31 for an example. </w:t>
+        <w:t xml:space="preserve">You can use </w:t>
+      </w:r>
+      <w:proofErr w:type="spellStart"/>
+      <w:r>
+        <w:t>Ajax.BeginForm</w:t>
+      </w:r>
+      <w:proofErr w:type="spellEnd"/>
+      <w:r>
+        <w:t xml:space="preserve"> to generate a form that automatically sends an </w:t>
+      </w:r>
+      <w:proofErr w:type="spellStart"/>
+      <w:proofErr w:type="gramStart"/>
+      <w:r>
+        <w:t>ajax</w:t>
+      </w:r>
+      <w:proofErr w:type="spellEnd"/>
+      <w:proofErr w:type="gramEnd"/>
+      <w:r>
+        <w:t xml:space="preserve"> request using data- attributes. Refer to Views/Home/</w:t>
+      </w:r>
+      <w:proofErr w:type="spellStart"/>
+      <w:r>
+        <w:t>Index.cshtml</w:t>
+      </w:r>
+      <w:proofErr w:type="spellEnd"/>
+      <w:r>
+        <w:t xml:space="preserve"> and the </w:t>
+      </w:r>
+      <w:proofErr w:type="spellStart"/>
+      <w:r>
+        <w:t>HomeController</w:t>
+      </w:r>
+      <w:proofErr w:type="spellEnd"/>
+      <w:r>
+        <w:t xml:space="preserve">/Autocomplete method in r31 for an example. </w:t>
       </w:r>
     </w:p>
     <w:p>
@@ -1997,29 +3340,321 @@
       <w:r>
         <w:t>g</w:t>
       </w:r>
+    </w:p>
+    <w:p>
+      <w:pPr>
+        <w:pStyle w:val="ListParagraph"/>
+        <w:numPr>
+          <w:ilvl w:val="1"/>
+          <w:numId w:val="8"/>
+        </w:numPr>
+      </w:pPr>
+      <w:r>
+        <w:t xml:space="preserve">The plugin </w:t>
+      </w:r>
+      <w:proofErr w:type="spellStart"/>
+      <w:r>
+        <w:t>PagedList.Mvc</w:t>
+      </w:r>
+      <w:proofErr w:type="spellEnd"/>
+      <w:r>
+        <w:t xml:space="preserve"> can be used. </w:t>
+      </w:r>
+      <w:r>
+        <w:t xml:space="preserve">It can be installed via </w:t>
+      </w:r>
+      <w:proofErr w:type="spellStart"/>
+      <w:r>
+        <w:t>NuGet</w:t>
+      </w:r>
+      <w:proofErr w:type="spellEnd"/>
+      <w:r>
+        <w:t xml:space="preserve">. </w:t>
+      </w:r>
+      <w:r>
+        <w:t xml:space="preserve">Refer to Scripts/photoshare.js and </w:t>
+      </w:r>
+      <w:r>
+        <w:t>Views/Home/_</w:t>
+      </w:r>
+      <w:proofErr w:type="spellStart"/>
+      <w:r>
+        <w:t>Photos.cshtml</w:t>
+      </w:r>
+      <w:proofErr w:type="spellEnd"/>
+      <w:r>
+        <w:t xml:space="preserve"> for an example. </w:t>
+      </w:r>
+    </w:p>
+    <w:p>
+      <w:r>
+        <w:rPr>
+          <w:b/>
+        </w:rPr>
+        <w:t>Authentication</w:t>
+      </w:r>
+    </w:p>
+    <w:p>
+      <w:pPr>
+        <w:pStyle w:val="ListParagraph"/>
+        <w:numPr>
+          <w:ilvl w:val="0"/>
+          <w:numId w:val="10"/>
+        </w:numPr>
+      </w:pPr>
+      <w:r>
+        <w:t>To customize the authentication process for your application, follow these steps:</w:t>
+      </w:r>
+    </w:p>
+    <w:p>
+      <w:pPr>
+        <w:pStyle w:val="ListParagraph"/>
+        <w:numPr>
+          <w:ilvl w:val="1"/>
+          <w:numId w:val="9"/>
+        </w:numPr>
+      </w:pPr>
+      <w:r>
+        <w:t xml:space="preserve">Cut the </w:t>
+      </w:r>
+      <w:proofErr w:type="spellStart"/>
+      <w:r>
+        <w:t>WebSecurity.InitializeDatabaseConnection</w:t>
+      </w:r>
+      <w:proofErr w:type="spellEnd"/>
+      <w:r>
+        <w:t xml:space="preserve"> part out of</w:t>
+      </w:r>
+      <w:r>
+        <w:t xml:space="preserve"> </w:t>
+      </w:r>
+      <w:r>
+        <w:t>Filters/</w:t>
+      </w:r>
+      <w:proofErr w:type="spellStart"/>
+      <w:r>
+        <w:t>InitializeSimpleMembershipAttribtue</w:t>
+      </w:r>
+      <w:proofErr w:type="spellEnd"/>
+      <w:r>
+        <w:t xml:space="preserve"> and paste it in </w:t>
+      </w:r>
+      <w:proofErr w:type="spellStart"/>
+      <w:r>
+        <w:t>Global.asax.cs</w:t>
+      </w:r>
+      <w:proofErr w:type="spellEnd"/>
+      <w:r>
+        <w:t xml:space="preserve">. Make </w:t>
+      </w:r>
+      <w:proofErr w:type="spellStart"/>
+      <w:r>
+        <w:lastRenderedPageBreak/>
+        <w:t>sureyou</w:t>
+      </w:r>
+      <w:proofErr w:type="spellEnd"/>
+      <w:r>
+        <w:t xml:space="preserve"> change </w:t>
+      </w:r>
+      <w:proofErr w:type="spellStart"/>
+      <w:r>
+        <w:t>DefaultConnection</w:t>
+      </w:r>
+      <w:proofErr w:type="spellEnd"/>
+      <w:r>
+        <w:t xml:space="preserve"> to the connection string corresponding to your main database</w:t>
+      </w:r>
+    </w:p>
+    <w:p>
+      <w:pPr>
+        <w:pStyle w:val="ListParagraph"/>
+        <w:numPr>
+          <w:ilvl w:val="1"/>
+          <w:numId w:val="9"/>
+        </w:numPr>
+      </w:pPr>
+      <w:r>
+        <w:t>Delete Filters/</w:t>
+      </w:r>
+      <w:proofErr w:type="spellStart"/>
+      <w:r>
+        <w:t>InitializeSimpleMembershipAttribtue.cs</w:t>
+      </w:r>
+      <w:proofErr w:type="spellEnd"/>
+    </w:p>
+    <w:p>
+      <w:pPr>
+        <w:pStyle w:val="ListParagraph"/>
+        <w:numPr>
+          <w:ilvl w:val="1"/>
+          <w:numId w:val="9"/>
+        </w:numPr>
+      </w:pPr>
+      <w:r>
+        <w:t>Go into Models/</w:t>
+      </w:r>
+      <w:proofErr w:type="spellStart"/>
+      <w:r>
+        <w:t>AccountModels</w:t>
+      </w:r>
+      <w:proofErr w:type="spellEnd"/>
+      <w:r>
+        <w:t xml:space="preserve">, and delete the </w:t>
+      </w:r>
+      <w:proofErr w:type="spellStart"/>
+      <w:r>
+        <w:t>UsersContext</w:t>
+      </w:r>
+      <w:proofErr w:type="spellEnd"/>
+      <w:r>
+        <w:t xml:space="preserve"> part</w:t>
+      </w:r>
+    </w:p>
+    <w:p>
+      <w:pPr>
+        <w:pStyle w:val="ListParagraph"/>
+        <w:numPr>
+          <w:ilvl w:val="1"/>
+          <w:numId w:val="9"/>
+        </w:numPr>
+      </w:pPr>
+      <w:r>
+        <w:t xml:space="preserve">Cut out the </w:t>
+      </w:r>
+      <w:proofErr w:type="spellStart"/>
+      <w:r>
+        <w:t>UserProfile</w:t>
+      </w:r>
+      <w:proofErr w:type="spellEnd"/>
+      <w:r>
+        <w:t xml:space="preserve"> part and put it in a new </w:t>
+      </w:r>
+      <w:proofErr w:type="spellStart"/>
+      <w:r>
+        <w:t>UserProfile.cs</w:t>
+      </w:r>
+      <w:proofErr w:type="spellEnd"/>
+      <w:r>
+        <w:t xml:space="preserve"> class in the Models folder</w:t>
+      </w:r>
+    </w:p>
+    <w:p>
+      <w:pPr>
+        <w:pStyle w:val="ListParagraph"/>
+        <w:numPr>
+          <w:ilvl w:val="1"/>
+          <w:numId w:val="9"/>
+        </w:numPr>
+      </w:pPr>
+      <w:r>
+        <w:t xml:space="preserve">Add </w:t>
+      </w:r>
+      <w:proofErr w:type="spellStart"/>
+      <w:r>
+        <w:t>UserProfile</w:t>
+      </w:r>
+      <w:proofErr w:type="spellEnd"/>
+      <w:r>
+        <w:t xml:space="preserve"> in your </w:t>
+      </w:r>
+      <w:proofErr w:type="spellStart"/>
+      <w:r>
+        <w:t>Db</w:t>
+      </w:r>
+      <w:proofErr w:type="spellEnd"/>
+      <w:r>
+        <w:t xml:space="preserve"> class in your Models folder</w:t>
+      </w:r>
+    </w:p>
+    <w:p>
+      <w:pPr>
+        <w:pStyle w:val="ListParagraph"/>
+        <w:numPr>
+          <w:ilvl w:val="1"/>
+          <w:numId w:val="9"/>
+        </w:numPr>
+      </w:pPr>
+      <w:r>
+        <w:t>Build and fix the errors</w:t>
+      </w:r>
+    </w:p>
+    <w:p>
+      <w:pPr>
+        <w:pStyle w:val="ListParagraph"/>
+        <w:numPr>
+          <w:ilvl w:val="2"/>
+          <w:numId w:val="9"/>
+        </w:numPr>
+      </w:pPr>
+      <w:r>
+        <w:t xml:space="preserve">Remove </w:t>
+      </w:r>
+      <w:proofErr w:type="spellStart"/>
+      <w:r>
+        <w:t>SimpleMemberShipAttribute</w:t>
+      </w:r>
+      <w:proofErr w:type="spellEnd"/>
+    </w:p>
+    <w:p>
+      <w:pPr>
+        <w:pStyle w:val="ListParagraph"/>
+        <w:numPr>
+          <w:ilvl w:val="2"/>
+          <w:numId w:val="9"/>
+        </w:numPr>
+      </w:pPr>
+      <w:r>
+        <w:t>C</w:t>
+      </w:r>
+      <w:r>
+        <w:t xml:space="preserve">hange </w:t>
+      </w:r>
+      <w:proofErr w:type="spellStart"/>
+      <w:r>
+        <w:t>UsersContext</w:t>
+      </w:r>
+      <w:proofErr w:type="spellEnd"/>
+      <w:r>
+        <w:t xml:space="preserve"> to </w:t>
+      </w:r>
+      <w:proofErr w:type="spellStart"/>
+      <w:r>
+        <w:t>var</w:t>
+      </w:r>
+      <w:proofErr w:type="spellEnd"/>
+      <w:r>
+        <w:t xml:space="preserve"> </w:t>
+      </w:r>
+      <w:proofErr w:type="spellStart"/>
+      <w:r>
+        <w:t>db</w:t>
+      </w:r>
+      <w:proofErr w:type="spellEnd"/>
+      <w:r>
+        <w:t xml:space="preserve"> = new &lt;Your </w:t>
+      </w:r>
+      <w:proofErr w:type="spellStart"/>
+      <w:r>
+        <w:t>db</w:t>
+      </w:r>
+      <w:proofErr w:type="spellEnd"/>
+      <w:r>
+        <w:t xml:space="preserve"> class in models folder&gt;()</w:t>
+      </w:r>
+    </w:p>
+    <w:p>
+      <w:pPr>
+        <w:pStyle w:val="ListParagraph"/>
+        <w:numPr>
+          <w:ilvl w:val="1"/>
+          <w:numId w:val="9"/>
+        </w:numPr>
+      </w:pPr>
+      <w:r>
+        <w:t>Migrate database</w:t>
+      </w:r>
       <w:bookmarkStart w:id="0" w:name="_GoBack"/>
       <w:bookmarkEnd w:id="0"/>
-    </w:p>
-    <w:p>
-      <w:pPr>
-        <w:pStyle w:val="ListParagraph"/>
-        <w:numPr>
-          <w:ilvl w:val="1"/>
-          <w:numId w:val="8"/>
-        </w:numPr>
-      </w:pPr>
-      <w:r>
-        <w:t xml:space="preserve">The plugin PagedList.Mvc can be used. </w:t>
-      </w:r>
-      <w:r>
-        <w:t xml:space="preserve">It can be installed via NuGet. </w:t>
-      </w:r>
-      <w:r>
-        <w:t xml:space="preserve">Refer to Scripts/photoshare.js and </w:t>
-      </w:r>
-      <w:r>
-        <w:t xml:space="preserve">Views/Home/_Photos.cshtml for an example. </w:t>
-      </w:r>
     </w:p>
     <w:sectPr>
       <w:pgSz w:w="12240" w:h="15840"/>
@@ -2260,6 +3895,92 @@
     </w:lvl>
   </w:abstractNum>
   <w:abstractNum w:abstractNumId="2">
+    <w:nsid w:val="1BA65EFC"/>
+    <w:multiLevelType w:val="hybridMultilevel"/>
+    <w:tmpl w:val="8D0A2B64"/>
+    <w:lvl w:ilvl="0" w:tplc="0409000F">
+      <w:start w:val="1"/>
+      <w:numFmt w:val="decimal"/>
+      <w:lvlText w:val="%1."/>
+      <w:lvlJc w:val="left"/>
+      <w:pPr>
+        <w:ind w:left="720" w:hanging="360"/>
+      </w:pPr>
+    </w:lvl>
+    <w:lvl w:ilvl="1" w:tplc="04090019">
+      <w:start w:val="1"/>
+      <w:numFmt w:val="lowerLetter"/>
+      <w:lvlText w:val="%2."/>
+      <w:lvlJc w:val="left"/>
+      <w:pPr>
+        <w:ind w:left="1440" w:hanging="360"/>
+      </w:pPr>
+    </w:lvl>
+    <w:lvl w:ilvl="2" w:tplc="0409001B">
+      <w:start w:val="1"/>
+      <w:numFmt w:val="lowerRoman"/>
+      <w:lvlText w:val="%3."/>
+      <w:lvlJc w:val="right"/>
+      <w:pPr>
+        <w:ind w:left="2160" w:hanging="180"/>
+      </w:pPr>
+    </w:lvl>
+    <w:lvl w:ilvl="3" w:tplc="0409000F" w:tentative="1">
+      <w:start w:val="1"/>
+      <w:numFmt w:val="decimal"/>
+      <w:lvlText w:val="%4."/>
+      <w:lvlJc w:val="left"/>
+      <w:pPr>
+        <w:ind w:left="2880" w:hanging="360"/>
+      </w:pPr>
+    </w:lvl>
+    <w:lvl w:ilvl="4" w:tplc="04090019" w:tentative="1">
+      <w:start w:val="1"/>
+      <w:numFmt w:val="lowerLetter"/>
+      <w:lvlText w:val="%5."/>
+      <w:lvlJc w:val="left"/>
+      <w:pPr>
+        <w:ind w:left="3600" w:hanging="360"/>
+      </w:pPr>
+    </w:lvl>
+    <w:lvl w:ilvl="5" w:tplc="0409001B" w:tentative="1">
+      <w:start w:val="1"/>
+      <w:numFmt w:val="lowerRoman"/>
+      <w:lvlText w:val="%6."/>
+      <w:lvlJc w:val="right"/>
+      <w:pPr>
+        <w:ind w:left="4320" w:hanging="180"/>
+      </w:pPr>
+    </w:lvl>
+    <w:lvl w:ilvl="6" w:tplc="0409000F" w:tentative="1">
+      <w:start w:val="1"/>
+      <w:numFmt w:val="decimal"/>
+      <w:lvlText w:val="%7."/>
+      <w:lvlJc w:val="left"/>
+      <w:pPr>
+        <w:ind w:left="5040" w:hanging="360"/>
+      </w:pPr>
+    </w:lvl>
+    <w:lvl w:ilvl="7" w:tplc="04090019" w:tentative="1">
+      <w:start w:val="1"/>
+      <w:numFmt w:val="lowerLetter"/>
+      <w:lvlText w:val="%8."/>
+      <w:lvlJc w:val="left"/>
+      <w:pPr>
+        <w:ind w:left="5760" w:hanging="360"/>
+      </w:pPr>
+    </w:lvl>
+    <w:lvl w:ilvl="8" w:tplc="0409001B" w:tentative="1">
+      <w:start w:val="1"/>
+      <w:numFmt w:val="lowerRoman"/>
+      <w:lvlText w:val="%9."/>
+      <w:lvlJc w:val="right"/>
+      <w:pPr>
+        <w:ind w:left="6480" w:hanging="180"/>
+      </w:pPr>
+    </w:lvl>
+  </w:abstractNum>
+  <w:abstractNum w:abstractNumId="3">
     <w:nsid w:val="28504446"/>
     <w:multiLevelType w:val="hybridMultilevel"/>
     <w:tmpl w:val="0CAECE9E"/>
@@ -2372,7 +4093,7 @@
       </w:rPr>
     </w:lvl>
   </w:abstractNum>
-  <w:abstractNum w:abstractNumId="3">
+  <w:abstractNum w:abstractNumId="4">
     <w:nsid w:val="2A983DEF"/>
     <w:multiLevelType w:val="hybridMultilevel"/>
     <w:tmpl w:val="17CA1388"/>
@@ -2485,7 +4206,7 @@
       </w:rPr>
     </w:lvl>
   </w:abstractNum>
-  <w:abstractNum w:abstractNumId="4">
+  <w:abstractNum w:abstractNumId="5">
     <w:nsid w:val="31A36B3C"/>
     <w:multiLevelType w:val="hybridMultilevel"/>
     <w:tmpl w:val="3E2445A8"/>
@@ -2598,7 +4319,120 @@
       </w:rPr>
     </w:lvl>
   </w:abstractNum>
-  <w:abstractNum w:abstractNumId="5">
+  <w:abstractNum w:abstractNumId="6">
+    <w:nsid w:val="3B5317D0"/>
+    <w:multiLevelType w:val="hybridMultilevel"/>
+    <w:tmpl w:val="6CBE3890"/>
+    <w:lvl w:ilvl="0" w:tplc="04090001">
+      <w:start w:val="1"/>
+      <w:numFmt w:val="bullet"/>
+      <w:lvlText w:val=""/>
+      <w:lvlJc w:val="left"/>
+      <w:pPr>
+        <w:ind w:left="720" w:hanging="360"/>
+      </w:pPr>
+      <w:rPr>
+        <w:rFonts w:ascii="Symbol" w:hAnsi="Symbol" w:hint="default"/>
+      </w:rPr>
+    </w:lvl>
+    <w:lvl w:ilvl="1" w:tplc="04090003" w:tentative="1">
+      <w:start w:val="1"/>
+      <w:numFmt w:val="bullet"/>
+      <w:lvlText w:val="o"/>
+      <w:lvlJc w:val="left"/>
+      <w:pPr>
+        <w:ind w:left="1440" w:hanging="360"/>
+      </w:pPr>
+      <w:rPr>
+        <w:rFonts w:ascii="Courier New" w:hAnsi="Courier New" w:cs="Courier New" w:hint="default"/>
+      </w:rPr>
+    </w:lvl>
+    <w:lvl w:ilvl="2" w:tplc="04090005" w:tentative="1">
+      <w:start w:val="1"/>
+      <w:numFmt w:val="bullet"/>
+      <w:lvlText w:val=""/>
+      <w:lvlJc w:val="left"/>
+      <w:pPr>
+        <w:ind w:left="2160" w:hanging="360"/>
+      </w:pPr>
+      <w:rPr>
+        <w:rFonts w:ascii="Wingdings" w:hAnsi="Wingdings" w:hint="default"/>
+      </w:rPr>
+    </w:lvl>
+    <w:lvl w:ilvl="3" w:tplc="04090001" w:tentative="1">
+      <w:start w:val="1"/>
+      <w:numFmt w:val="bullet"/>
+      <w:lvlText w:val=""/>
+      <w:lvlJc w:val="left"/>
+      <w:pPr>
+        <w:ind w:left="2880" w:hanging="360"/>
+      </w:pPr>
+      <w:rPr>
+        <w:rFonts w:ascii="Symbol" w:hAnsi="Symbol" w:hint="default"/>
+      </w:rPr>
+    </w:lvl>
+    <w:lvl w:ilvl="4" w:tplc="04090003" w:tentative="1">
+      <w:start w:val="1"/>
+      <w:numFmt w:val="bullet"/>
+      <w:lvlText w:val="o"/>
+      <w:lvlJc w:val="left"/>
+      <w:pPr>
+        <w:ind w:left="3600" w:hanging="360"/>
+      </w:pPr>
+      <w:rPr>
+        <w:rFonts w:ascii="Courier New" w:hAnsi="Courier New" w:cs="Courier New" w:hint="default"/>
+      </w:rPr>
+    </w:lvl>
+    <w:lvl w:ilvl="5" w:tplc="04090005" w:tentative="1">
+      <w:start w:val="1"/>
+      <w:numFmt w:val="bullet"/>
+      <w:lvlText w:val=""/>
+      <w:lvlJc w:val="left"/>
+      <w:pPr>
+        <w:ind w:left="4320" w:hanging="360"/>
+      </w:pPr>
+      <w:rPr>
+        <w:rFonts w:ascii="Wingdings" w:hAnsi="Wingdings" w:hint="default"/>
+      </w:rPr>
+    </w:lvl>
+    <w:lvl w:ilvl="6" w:tplc="04090001" w:tentative="1">
+      <w:start w:val="1"/>
+      <w:numFmt w:val="bullet"/>
+      <w:lvlText w:val=""/>
+      <w:lvlJc w:val="left"/>
+      <w:pPr>
+        <w:ind w:left="5040" w:hanging="360"/>
+      </w:pPr>
+      <w:rPr>
+        <w:rFonts w:ascii="Symbol" w:hAnsi="Symbol" w:hint="default"/>
+      </w:rPr>
+    </w:lvl>
+    <w:lvl w:ilvl="7" w:tplc="04090003" w:tentative="1">
+      <w:start w:val="1"/>
+      <w:numFmt w:val="bullet"/>
+      <w:lvlText w:val="o"/>
+      <w:lvlJc w:val="left"/>
+      <w:pPr>
+        <w:ind w:left="5760" w:hanging="360"/>
+      </w:pPr>
+      <w:rPr>
+        <w:rFonts w:ascii="Courier New" w:hAnsi="Courier New" w:cs="Courier New" w:hint="default"/>
+      </w:rPr>
+    </w:lvl>
+    <w:lvl w:ilvl="8" w:tplc="04090005" w:tentative="1">
+      <w:start w:val="1"/>
+      <w:numFmt w:val="bullet"/>
+      <w:lvlText w:val=""/>
+      <w:lvlJc w:val="left"/>
+      <w:pPr>
+        <w:ind w:left="6480" w:hanging="360"/>
+      </w:pPr>
+      <w:rPr>
+        <w:rFonts w:ascii="Wingdings" w:hAnsi="Wingdings" w:hint="default"/>
+      </w:rPr>
+    </w:lvl>
+  </w:abstractNum>
+  <w:abstractNum w:abstractNumId="7">
     <w:nsid w:val="59920FDF"/>
     <w:multiLevelType w:val="hybridMultilevel"/>
     <w:tmpl w:val="31F62210"/>
@@ -2711,7 +4545,7 @@
       </w:rPr>
     </w:lvl>
   </w:abstractNum>
-  <w:abstractNum w:abstractNumId="6">
+  <w:abstractNum w:abstractNumId="8">
     <w:nsid w:val="623D7E17"/>
     <w:multiLevelType w:val="hybridMultilevel"/>
     <w:tmpl w:val="346A4400"/>
@@ -2824,7 +4658,7 @@
       </w:rPr>
     </w:lvl>
   </w:abstractNum>
-  <w:abstractNum w:abstractNumId="7">
+  <w:abstractNum w:abstractNumId="9">
     <w:nsid w:val="7BD030B2"/>
     <w:multiLevelType w:val="hybridMultilevel"/>
     <w:tmpl w:val="A656CCEA"/>
@@ -2938,27 +4772,33 @@
     </w:lvl>
   </w:abstractNum>
   <w:num w:numId="1">
-    <w:abstractNumId w:val="5"/>
+    <w:abstractNumId w:val="7"/>
   </w:num>
   <w:num w:numId="2">
-    <w:abstractNumId w:val="7"/>
+    <w:abstractNumId w:val="9"/>
   </w:num>
   <w:num w:numId="3">
     <w:abstractNumId w:val="0"/>
   </w:num>
   <w:num w:numId="4">
-    <w:abstractNumId w:val="3"/>
+    <w:abstractNumId w:val="4"/>
   </w:num>
   <w:num w:numId="5">
     <w:abstractNumId w:val="1"/>
   </w:num>
   <w:num w:numId="6">
-    <w:abstractNumId w:val="4"/>
+    <w:abstractNumId w:val="5"/>
   </w:num>
   <w:num w:numId="7">
+    <w:abstractNumId w:val="3"/>
+  </w:num>
+  <w:num w:numId="8">
+    <w:abstractNumId w:val="8"/>
+  </w:num>
+  <w:num w:numId="9">
     <w:abstractNumId w:val="2"/>
   </w:num>
-  <w:num w:numId="8">
+  <w:num w:numId="10">
     <w:abstractNumId w:val="6"/>
   </w:num>
 </w:numbering>

</xml_diff>

<commit_message>
Authentication - Seeding Roles and External Authentication Providers
</commit_message>
<xml_diff>
--- a/Review (Autosaved).docx
+++ b/Review (Autosaved).docx
@@ -3,14 +3,12 @@
 <w:document xmlns:wpc="http://schemas.microsoft.com/office/word/2010/wordprocessingCanvas" xmlns:mc="http://schemas.openxmlformats.org/markup-compatibility/2006" xmlns:o="urn:schemas-microsoft-com:office:office" xmlns:r="http://schemas.openxmlformats.org/officeDocument/2006/relationships" xmlns:m="http://schemas.openxmlformats.org/officeDocument/2006/math" xmlns:v="urn:schemas-microsoft-com:vml" xmlns:wp14="http://schemas.microsoft.com/office/word/2010/wordprocessingDrawing" xmlns:wp="http://schemas.openxmlformats.org/drawingml/2006/wordprocessingDrawing" xmlns:w10="urn:schemas-microsoft-com:office:word" xmlns:w="http://schemas.openxmlformats.org/wordprocessingml/2006/main" xmlns:w14="http://schemas.microsoft.com/office/word/2010/wordml" xmlns:w15="http://schemas.microsoft.com/office/word/2012/wordml" xmlns:wpg="http://schemas.microsoft.com/office/word/2010/wordprocessingGroup" xmlns:wpi="http://schemas.microsoft.com/office/word/2010/wordprocessingInk" xmlns:wne="http://schemas.microsoft.com/office/word/2006/wordml" xmlns:wps="http://schemas.microsoft.com/office/word/2010/wordprocessingShape" mc:Ignorable="w14 w15 wp14">
   <w:body>
     <w:p>
-      <w:proofErr w:type="spellStart"/>
       <w:r>
         <w:rPr>
           <w:b/>
         </w:rPr>
         <w:t>PhotoShare</w:t>
       </w:r>
-      <w:proofErr w:type="spellEnd"/>
     </w:p>
     <w:p>
       <w:pPr>
@@ -109,15 +107,7 @@
     </w:p>
     <w:p>
       <w:r>
-        <w:t xml:space="preserve">In your action, create a model object, and do return </w:t>
-      </w:r>
-      <w:proofErr w:type="gramStart"/>
-      <w:r>
-        <w:t>View(</w:t>
-      </w:r>
-      <w:proofErr w:type="gramEnd"/>
-      <w:r>
-        <w:t>model). Then in your view, put this at the top:</w:t>
+        <w:t>In your action, create a model object, and do return View(model). Then in your view, put this at the top:</w:t>
       </w:r>
     </w:p>
     <w:p>
@@ -128,23 +118,10 @@
         <w:t>&lt;Application&gt;</w:t>
       </w:r>
       <w:r>
-        <w:t>.Models</w:t>
-      </w:r>
-      <w:proofErr w:type="gramStart"/>
-      <w:r>
-        <w:t>.</w:t>
-      </w:r>
-      <w:r>
-        <w:t>&lt;</w:t>
-      </w:r>
-      <w:proofErr w:type="spellStart"/>
-      <w:proofErr w:type="gramEnd"/>
-      <w:r>
-        <w:t>ModelName</w:t>
-      </w:r>
-      <w:proofErr w:type="spellEnd"/>
-      <w:r>
-        <w:t>&gt;</w:t>
+        <w:t>.Models.</w:t>
+      </w:r>
+      <w:r>
+        <w:t>&lt;ModelName&gt;</w:t>
       </w:r>
     </w:p>
     <w:p>
@@ -162,76 +139,23 @@
     </w:p>
     <w:p>
       <w:r>
-        <w:t xml:space="preserve">Specify to create a unit testing project at the ‘Type of Application’ tab when you’re creating a new asp.net </w:t>
-      </w:r>
-      <w:proofErr w:type="spellStart"/>
-      <w:r>
-        <w:t>mvc</w:t>
-      </w:r>
-      <w:proofErr w:type="spellEnd"/>
-      <w:r>
-        <w:t xml:space="preserve"> application</w:t>
-      </w:r>
-    </w:p>
-    <w:p>
-      <w:r>
-        <w:t xml:space="preserve">See the tests in &lt;Application&gt;.Tests projects, and Run tests by </w:t>
-      </w:r>
-      <w:proofErr w:type="spellStart"/>
-      <w:r>
-        <w:t>Ctrl+R</w:t>
-      </w:r>
-      <w:proofErr w:type="spellEnd"/>
-      <w:r>
-        <w:t>, A</w:t>
-      </w:r>
-    </w:p>
-    <w:p>
-      <w:r>
-        <w:t>[</w:t>
-      </w:r>
-      <w:proofErr w:type="spellStart"/>
-      <w:r>
-        <w:t>TestClass</w:t>
-      </w:r>
-      <w:proofErr w:type="spellEnd"/>
-      <w:r>
-        <w:t>], [</w:t>
-      </w:r>
-      <w:proofErr w:type="spellStart"/>
-      <w:r>
-        <w:t>TestMethod</w:t>
-      </w:r>
-      <w:proofErr w:type="spellEnd"/>
-      <w:r>
-        <w:t>] attributes</w:t>
-      </w:r>
-    </w:p>
-    <w:p>
-      <w:r>
-        <w:t xml:space="preserve">In each test method, you need to make an instance of the controller, an instance of the action that </w:t>
-      </w:r>
-      <w:proofErr w:type="gramStart"/>
-      <w:r>
-        <w:t>you’re</w:t>
-      </w:r>
-      <w:proofErr w:type="gramEnd"/>
-      <w:r>
-        <w:t xml:space="preserve"> testing as a </w:t>
-      </w:r>
-      <w:proofErr w:type="spellStart"/>
-      <w:r>
-        <w:t>ViewResult</w:t>
-      </w:r>
-      <w:proofErr w:type="spellEnd"/>
-      <w:r>
-        <w:t xml:space="preserve">, and then do some assertions with that </w:t>
-      </w:r>
-      <w:proofErr w:type="spellStart"/>
-      <w:r>
-        <w:t>ViewResult</w:t>
-      </w:r>
-      <w:proofErr w:type="spellEnd"/>
+        <w:t>Specify to create a unit testing project at the ‘Type of Application’ tab when you’re creating a new asp.net mvc application</w:t>
+      </w:r>
+    </w:p>
+    <w:p>
+      <w:r>
+        <w:t>See the tests in &lt;Application&gt;.Tests projects, and Run tests by Ctrl+R, A</w:t>
+      </w:r>
+    </w:p>
+    <w:p>
+      <w:r>
+        <w:t>[TestClass], [TestMethod] attributes</w:t>
+      </w:r>
+    </w:p>
+    <w:p>
+      <w:r>
+        <w:t>In each test method, you need to make an instance of the controller, an instance of the action that you’re testing as a ViewResult, and then do some assertions with that ViewResult</w:t>
+      </w:r>
     </w:p>
     <w:p>
       <w:r>
@@ -243,71 +167,22 @@
     </w:p>
     <w:p>
       <w:r>
-        <w:t xml:space="preserve">Route table is in </w:t>
-      </w:r>
-      <w:proofErr w:type="spellStart"/>
-      <w:r>
-        <w:t>App_Start</w:t>
-      </w:r>
-      <w:proofErr w:type="spellEnd"/>
-      <w:r>
-        <w:t>/</w:t>
-      </w:r>
-      <w:proofErr w:type="spellStart"/>
-      <w:r>
-        <w:t>RouteConfig.cs</w:t>
-      </w:r>
-      <w:proofErr w:type="spellEnd"/>
-    </w:p>
-    <w:p>
-      <w:proofErr w:type="spellStart"/>
-      <w:r>
-        <w:t>RouteData</w:t>
-      </w:r>
-      <w:proofErr w:type="spellEnd"/>
-      <w:r>
-        <w:t xml:space="preserve"> data structure can be used to access parts of the </w:t>
-      </w:r>
-      <w:proofErr w:type="spellStart"/>
-      <w:proofErr w:type="gramStart"/>
-      <w:r>
-        <w:t>url</w:t>
-      </w:r>
-      <w:proofErr w:type="spellEnd"/>
-      <w:proofErr w:type="gramEnd"/>
-      <w:r>
-        <w:t xml:space="preserve">. They’re stored by key value pairs. </w:t>
-      </w:r>
-    </w:p>
-    <w:p>
-      <w:r>
-        <w:t xml:space="preserve">For ex: </w:t>
-      </w:r>
-      <w:proofErr w:type="spellStart"/>
-      <w:proofErr w:type="gramStart"/>
-      <w:r>
-        <w:t>RouteData</w:t>
-      </w:r>
-      <w:proofErr w:type="spellEnd"/>
-      <w:r>
-        <w:t>[</w:t>
-      </w:r>
-      <w:proofErr w:type="gramEnd"/>
-      <w:r>
-        <w:t>‘controller’] gets you the name of the controller in the URL</w:t>
-      </w:r>
-    </w:p>
-    <w:p>
-      <w:r>
-        <w:t xml:space="preserve">To define your own routes, you </w:t>
-      </w:r>
-      <w:proofErr w:type="spellStart"/>
-      <w:r>
-        <w:t>wanna</w:t>
-      </w:r>
-      <w:proofErr w:type="spellEnd"/>
-      <w:r>
-        <w:t xml:space="preserve"> place them above the Default route, because the routes are handled in the order in which they are placed</w:t>
+        <w:t>Route table is in App_Start/RouteConfig.cs</w:t>
+      </w:r>
+    </w:p>
+    <w:p>
+      <w:r>
+        <w:t xml:space="preserve">RouteData data structure can be used to access parts of the url. They’re stored by key value pairs. </w:t>
+      </w:r>
+    </w:p>
+    <w:p>
+      <w:r>
+        <w:t>For ex: RouteData[‘controller’] gets you the name of the controller in the URL</w:t>
+      </w:r>
+    </w:p>
+    <w:p>
+      <w:r>
+        <w:t>To define your own routes, you wanna place them above the Default route, because the routes are handled in the order in which they are placed</w:t>
       </w:r>
     </w:p>
     <w:p>
@@ -320,83 +195,20 @@
     </w:p>
     <w:p>
       <w:r>
-        <w:t xml:space="preserve">If you just </w:t>
-      </w:r>
-      <w:proofErr w:type="spellStart"/>
-      <w:r>
-        <w:t>wanna</w:t>
-      </w:r>
-      <w:proofErr w:type="spellEnd"/>
-      <w:r>
-        <w:t xml:space="preserve"> send a string back to the browser in an action, just do </w:t>
-      </w:r>
-      <w:r>
-        <w:t xml:space="preserve">return </w:t>
-      </w:r>
-      <w:proofErr w:type="gramStart"/>
-      <w:r>
-        <w:t>Content(</w:t>
-      </w:r>
-      <w:proofErr w:type="gramEnd"/>
-      <w:r>
-        <w:t>“&lt;your string&gt;”)</w:t>
-      </w:r>
-    </w:p>
-    <w:p>
-      <w:r>
-        <w:t xml:space="preserve">If you’ve defined some parameter in your </w:t>
-      </w:r>
-      <w:proofErr w:type="spellStart"/>
-      <w:r>
-        <w:t>RouteConfig</w:t>
-      </w:r>
-      <w:proofErr w:type="spellEnd"/>
-      <w:r>
-        <w:t xml:space="preserve"> for a </w:t>
-      </w:r>
-      <w:proofErr w:type="spellStart"/>
-      <w:proofErr w:type="gramStart"/>
-      <w:r>
-        <w:t>url</w:t>
-      </w:r>
-      <w:proofErr w:type="spellEnd"/>
-      <w:proofErr w:type="gramEnd"/>
-      <w:r>
-        <w:t>, then you can just access that parameter by passing an argument to your action. So for example, in the photos/search</w:t>
-      </w:r>
-      <w:proofErr w:type="gramStart"/>
-      <w:r>
-        <w:t>/{</w:t>
-      </w:r>
-      <w:proofErr w:type="gramEnd"/>
-      <w:r>
-        <w:t>tag} , you can pass string tag as an argument to your action method, and its value will be available</w:t>
-      </w:r>
-    </w:p>
-    <w:p>
-      <w:r>
-        <w:t xml:space="preserve">If you define an argument in your action, it’ll be available as a </w:t>
-      </w:r>
-      <w:proofErr w:type="spellStart"/>
-      <w:r>
-        <w:t>querystring</w:t>
-      </w:r>
-      <w:proofErr w:type="spellEnd"/>
-      <w:r>
-        <w:t xml:space="preserve"> key. So you could do photos/</w:t>
-      </w:r>
-      <w:proofErr w:type="spellStart"/>
-      <w:r>
-        <w:t>search</w:t>
-      </w:r>
-      <w:proofErr w:type="gramStart"/>
-      <w:r>
-        <w:t>?tag</w:t>
-      </w:r>
-      <w:proofErr w:type="spellEnd"/>
-      <w:proofErr w:type="gramEnd"/>
-      <w:r>
-        <w:t>=vacation and the value of tag will still be available in your action</w:t>
+        <w:t xml:space="preserve">If you just wanna send a string back to the browser in an action, just do </w:t>
+      </w:r>
+      <w:r>
+        <w:t>return Content(“&lt;your string&gt;”)</w:t>
+      </w:r>
+    </w:p>
+    <w:p>
+      <w:r>
+        <w:t>If you’ve defined some parameter in your RouteConfig for a url, then you can just access that parameter by passing an argument to your action. So for example, in the photos/search/{tag} , you can pass string tag as an argument to your action method, and its value will be available</w:t>
+      </w:r>
+    </w:p>
+    <w:p>
+      <w:r>
+        <w:t>If you define an argument in your action, it’ll be available as a querystring key. So you could do photos/search?tag=vacation and the value of tag will still be available in your action</w:t>
       </w:r>
     </w:p>
     <w:p>
@@ -424,15 +236,7 @@
         </w:numPr>
       </w:pPr>
       <w:r>
-        <w:t xml:space="preserve">If you </w:t>
-      </w:r>
-      <w:proofErr w:type="spellStart"/>
-      <w:r>
-        <w:t>wanna</w:t>
-      </w:r>
-      <w:proofErr w:type="spellEnd"/>
-      <w:r>
-        <w:t xml:space="preserve"> redirect your action to another action in a controller, you can use </w:t>
+        <w:t xml:space="preserve">If you wanna redirect your action to another action in a controller, you can use </w:t>
       </w:r>
     </w:p>
     <w:p>
@@ -443,29 +247,14 @@
           <w:numId w:val="3"/>
         </w:numPr>
       </w:pPr>
-      <w:proofErr w:type="gramStart"/>
-      <w:r>
-        <w:t>return</w:t>
-      </w:r>
-      <w:proofErr w:type="gramEnd"/>
-      <w:r>
-        <w:t xml:space="preserve"> </w:t>
-      </w:r>
-      <w:proofErr w:type="spellStart"/>
+      <w:r>
+        <w:t xml:space="preserve">return </w:t>
+      </w:r>
       <w:r>
         <w:t>RedirectToAction</w:t>
       </w:r>
-      <w:proofErr w:type="spellEnd"/>
-      <w:r>
-        <w:t>(</w:t>
-      </w:r>
-      <w:proofErr w:type="spellStart"/>
-      <w:r>
-        <w:t>action,controller,new</w:t>
-      </w:r>
-      <w:proofErr w:type="spellEnd"/>
-      <w:r>
-        <w:t xml:space="preserve"> {parameter1= value,…})</w:t>
+      <w:r>
+        <w:t>(action,controller,new {parameter1= value,…})</w:t>
       </w:r>
     </w:p>
     <w:p>
@@ -477,29 +266,8 @@
         </w:numPr>
       </w:pPr>
       <w:r>
-        <w:t xml:space="preserve">If you </w:t>
-      </w:r>
-      <w:proofErr w:type="spellStart"/>
-      <w:r>
-        <w:t>wanna</w:t>
-      </w:r>
-      <w:proofErr w:type="spellEnd"/>
-      <w:r>
-        <w:t xml:space="preserve"> redirect to a route from the </w:t>
-      </w:r>
-      <w:proofErr w:type="spellStart"/>
-      <w:r>
-        <w:t>RouteConfig</w:t>
-      </w:r>
-      <w:proofErr w:type="spellEnd"/>
-      <w:r>
-        <w:t xml:space="preserve">, you can use </w:t>
-      </w:r>
-      <w:proofErr w:type="spellStart"/>
-      <w:r>
-        <w:t>RedirectToRoute</w:t>
-      </w:r>
-      <w:proofErr w:type="spellEnd"/>
+        <w:t>If you wanna redirect to a route from the RouteConfig, you can use RedirectToRoute</w:t>
+      </w:r>
     </w:p>
     <w:p>
       <w:pPr>
@@ -510,15 +278,7 @@
         </w:numPr>
       </w:pPr>
       <w:r>
-        <w:t xml:space="preserve">return </w:t>
-      </w:r>
-      <w:proofErr w:type="spellStart"/>
-      <w:r>
-        <w:t>RedirectToAction</w:t>
-      </w:r>
-      <w:proofErr w:type="spellEnd"/>
-      <w:r>
-        <w:t>(route name, new {controller=”controller”, action=”Action”})</w:t>
+        <w:t>return RedirectToAction(route name, new {controller=”controller”, action=”Action”})</w:t>
       </w:r>
     </w:p>
     <w:p>
@@ -530,15 +290,7 @@
         </w:numPr>
       </w:pPr>
       <w:r>
-        <w:t xml:space="preserve">If you </w:t>
-      </w:r>
-      <w:proofErr w:type="spellStart"/>
-      <w:r>
-        <w:t>wanna</w:t>
-      </w:r>
-      <w:proofErr w:type="spellEnd"/>
-      <w:r>
-        <w:t xml:space="preserve"> return a file, do</w:t>
+        <w:t>If you wanna return a file, do</w:t>
       </w:r>
     </w:p>
     <w:p>
@@ -550,15 +302,7 @@
         </w:numPr>
       </w:pPr>
       <w:r>
-        <w:t>return File(</w:t>
-      </w:r>
-      <w:proofErr w:type="spellStart"/>
-      <w:r>
-        <w:t>Server.MapPath</w:t>
-      </w:r>
-      <w:proofErr w:type="spellEnd"/>
-      <w:r>
-        <w:t>(“~/&lt;path from root folder of website&gt;”), file type)</w:t>
+        <w:t>return File(Server.MapPath(“~/&lt;path from root folder of website&gt;”), file type)</w:t>
       </w:r>
     </w:p>
     <w:p>
@@ -582,23 +326,7 @@
         </w:numPr>
       </w:pPr>
       <w:r>
-        <w:t xml:space="preserve">If you </w:t>
-      </w:r>
-      <w:proofErr w:type="spellStart"/>
-      <w:r>
-        <w:t>wanna</w:t>
-      </w:r>
-      <w:proofErr w:type="spellEnd"/>
-      <w:r>
-        <w:t xml:space="preserve"> return a </w:t>
-      </w:r>
-      <w:proofErr w:type="spellStart"/>
-      <w:r>
-        <w:t>json</w:t>
-      </w:r>
-      <w:proofErr w:type="spellEnd"/>
-      <w:r>
-        <w:t xml:space="preserve"> result, do </w:t>
+        <w:t xml:space="preserve">If you wanna return a json result, do </w:t>
       </w:r>
     </w:p>
     <w:p>
@@ -610,23 +338,7 @@
         </w:numPr>
       </w:pPr>
       <w:r>
-        <w:t xml:space="preserve">return </w:t>
-      </w:r>
-      <w:proofErr w:type="spellStart"/>
-      <w:r>
-        <w:t>Json</w:t>
-      </w:r>
-      <w:proofErr w:type="spellEnd"/>
-      <w:r>
-        <w:t xml:space="preserve">(some object, </w:t>
-      </w:r>
-      <w:proofErr w:type="spellStart"/>
-      <w:r>
-        <w:t>JsonRequestBehavior.AllowGet</w:t>
-      </w:r>
-      <w:proofErr w:type="spellEnd"/>
-      <w:r>
-        <w:t>);</w:t>
+        <w:t>return Json(some object, JsonRequestBehavior.AllowGet);</w:t>
       </w:r>
     </w:p>
     <w:p>
@@ -673,42 +385,10 @@
         </w:numPr>
       </w:pPr>
       <w:r>
-        <w:t xml:space="preserve">If you </w:t>
-      </w:r>
-      <w:proofErr w:type="spellStart"/>
-      <w:r>
-        <w:t>wanna</w:t>
-      </w:r>
-      <w:proofErr w:type="spellEnd"/>
-      <w:r>
-        <w:t xml:space="preserve"> specify controller actions with the same name but corresponding to different types of http requests, like if you want a Home/Index action to respond differently in case of a GET and a POST request, you can use the Accept Verbs [</w:t>
-      </w:r>
-      <w:proofErr w:type="spellStart"/>
-      <w:r>
-        <w:t>HttpGet</w:t>
-      </w:r>
-      <w:proofErr w:type="spellEnd"/>
-      <w:r>
-        <w:t>] and [</w:t>
-      </w:r>
-      <w:proofErr w:type="spellStart"/>
-      <w:r>
-        <w:t>HttpPost</w:t>
-      </w:r>
-      <w:proofErr w:type="spellEnd"/>
-      <w:r>
-        <w:t xml:space="preserve">]. </w:t>
-      </w:r>
-      <w:r>
-        <w:t xml:space="preserve">You just put them right above your action, and ASP.NET will figure out which one to go to in case of a get or a post request. If you don’t use these and specify two different actions with the same name, then ASP.NET will throw </w:t>
-      </w:r>
-      <w:proofErr w:type="gramStart"/>
-      <w:r>
-        <w:t>a</w:t>
-      </w:r>
-      <w:proofErr w:type="gramEnd"/>
-      <w:r>
-        <w:t xml:space="preserve"> “ambiguous actions” error. </w:t>
+        <w:t xml:space="preserve">If you wanna specify controller actions with the same name but corresponding to different types of http requests, like if you want a Home/Index action to respond differently in case of a GET and a POST request, you can use the Accept Verbs [HttpGet] and [HttpPost]. </w:t>
+      </w:r>
+      <w:r>
+        <w:t xml:space="preserve">You just put them right above your action, and ASP.NET will figure out which one to go to in case of a get or a post request. If you don’t use these and specify two different actions with the same name, then ASP.NET will throw a “ambiguous actions” error. </w:t>
       </w:r>
     </w:p>
     <w:p>
@@ -779,31 +459,7 @@
         </w:numPr>
       </w:pPr>
       <w:r>
-        <w:t xml:space="preserve">If you want some filter to be applied to every action in every controller without having to put the filter at the top of every controller, you can use a global filter for this purpose. Global filters are registered in the </w:t>
-      </w:r>
-      <w:proofErr w:type="spellStart"/>
-      <w:r>
-        <w:t>Global.asax</w:t>
-      </w:r>
-      <w:proofErr w:type="spellEnd"/>
-      <w:r>
-        <w:t xml:space="preserve"> file, and are added to the list of filters in </w:t>
-      </w:r>
-      <w:proofErr w:type="spellStart"/>
-      <w:r>
-        <w:t>App_Start</w:t>
-      </w:r>
-      <w:proofErr w:type="spellEnd"/>
-      <w:r>
-        <w:t>/</w:t>
-      </w:r>
-      <w:proofErr w:type="spellStart"/>
-      <w:r>
-        <w:t>FilterConfig.cs</w:t>
-      </w:r>
-      <w:proofErr w:type="spellEnd"/>
-      <w:r>
-        <w:t xml:space="preserve"> file. </w:t>
+        <w:t xml:space="preserve">If you want some filter to be applied to every action in every controller without having to put the filter at the top of every controller, you can use a global filter for this purpose. Global filters are registered in the Global.asax file, and are added to the list of filters in App_Start/FilterConfig.cs file. </w:t>
       </w:r>
     </w:p>
     <w:p>
@@ -815,15 +471,7 @@
         </w:numPr>
       </w:pPr>
       <w:r>
-        <w:t xml:space="preserve">The </w:t>
-      </w:r>
-      <w:proofErr w:type="spellStart"/>
-      <w:r>
-        <w:t>HandleErrorAttribute</w:t>
-      </w:r>
-      <w:proofErr w:type="spellEnd"/>
-      <w:r>
-        <w:t xml:space="preserve"> filter here basically shows friendly error messages to the user when something goes wrong. </w:t>
+        <w:t xml:space="preserve">The HandleErrorAttribute filter here basically shows friendly error messages to the user when something goes wrong. </w:t>
       </w:r>
     </w:p>
     <w:p>
@@ -841,23 +489,7 @@
         <w:t xml:space="preserve">(Yellow screen of death) </w:t>
       </w:r>
       <w:r>
-        <w:t xml:space="preserve">error message showing code pieces, put this in the </w:t>
-      </w:r>
-      <w:proofErr w:type="spellStart"/>
-      <w:r>
-        <w:t>system.web</w:t>
-      </w:r>
-      <w:proofErr w:type="spellEnd"/>
-      <w:r>
-        <w:t xml:space="preserve"> section of </w:t>
-      </w:r>
-      <w:proofErr w:type="spellStart"/>
-      <w:r>
-        <w:t>Web.config</w:t>
-      </w:r>
-      <w:proofErr w:type="spellEnd"/>
-      <w:r>
-        <w:t xml:space="preserve"> file:</w:t>
+        <w:t>error message showing code pieces, put this in the system.web section of Web.config file:</w:t>
       </w:r>
     </w:p>
     <w:p>
@@ -869,15 +501,7 @@
         </w:numPr>
       </w:pPr>
       <w:r>
-        <w:t>&lt;</w:t>
-      </w:r>
-      <w:proofErr w:type="spellStart"/>
-      <w:r>
-        <w:t>customErrors</w:t>
-      </w:r>
-      <w:proofErr w:type="spellEnd"/>
-      <w:r>
-        <w:t xml:space="preserve"> mode="On"/&gt;</w:t>
+        <w:t>&lt;customErrors mode="On"/&gt;</w:t>
       </w:r>
     </w:p>
     <w:p>
@@ -889,23 +513,7 @@
         </w:numPr>
       </w:pPr>
       <w:r>
-        <w:t xml:space="preserve">If the mode is set to </w:t>
-      </w:r>
-      <w:proofErr w:type="spellStart"/>
-      <w:r>
-        <w:t>RemoteOnly</w:t>
-      </w:r>
-      <w:proofErr w:type="spellEnd"/>
-      <w:r>
-        <w:t xml:space="preserve">, then during </w:t>
-      </w:r>
-      <w:proofErr w:type="spellStart"/>
-      <w:r>
-        <w:t>localhost</w:t>
-      </w:r>
-      <w:proofErr w:type="spellEnd"/>
-      <w:r>
-        <w:t>, you’ll see the usual yellow screen of death, but the end user will see the pretty page</w:t>
+        <w:t>If the mode is set to RemoteOnly, then during localhost, you’ll see the usual yellow screen of death, but the end user will see the pretty page</w:t>
       </w:r>
     </w:p>
     <w:p>
@@ -917,23 +525,7 @@
         </w:numPr>
       </w:pPr>
       <w:r>
-        <w:t xml:space="preserve">If you </w:t>
-      </w:r>
-      <w:proofErr w:type="spellStart"/>
-      <w:r>
-        <w:t>wanna</w:t>
-      </w:r>
-      <w:proofErr w:type="spellEnd"/>
-      <w:r>
-        <w:t xml:space="preserve"> change how the above error message looks, you can edit the </w:t>
-      </w:r>
-      <w:proofErr w:type="spellStart"/>
-      <w:r>
-        <w:t>Error.cshtml</w:t>
-      </w:r>
-      <w:proofErr w:type="spellEnd"/>
-      <w:r>
-        <w:t xml:space="preserve"> file in Views/Shared folder</w:t>
+        <w:t>If you wanna change how the above error message looks, you can edit the Error.cshtml file in Views/Shared folder</w:t>
       </w:r>
     </w:p>
     <w:p>
@@ -946,15 +538,7 @@
       </w:pPr>
       <w:r>
         <w:lastRenderedPageBreak/>
-        <w:t xml:space="preserve">You can define your own filters in Filters folder, by creating a class that extends the </w:t>
-      </w:r>
-      <w:proofErr w:type="spellStart"/>
-      <w:r>
-        <w:t>ActionFilterAttribute</w:t>
-      </w:r>
-      <w:proofErr w:type="spellEnd"/>
-      <w:r>
-        <w:t xml:space="preserve"> and ends in “Attribute”. So the format is:</w:t>
+        <w:t>You can define your own filters in Filters folder, by creating a class that extends the ActionFilterAttribute and ends in “Attribute”. So the format is:</w:t>
       </w:r>
     </w:p>
     <w:p>
@@ -966,15 +550,7 @@
         </w:numPr>
       </w:pPr>
       <w:r>
-        <w:t xml:space="preserve">public class &lt;Filter name&gt;Attribute : </w:t>
-      </w:r>
-      <w:proofErr w:type="spellStart"/>
-      <w:r>
-        <w:t>ActionFilterAttribute</w:t>
-      </w:r>
-      <w:proofErr w:type="spellEnd"/>
-      <w:r>
-        <w:t xml:space="preserve"> </w:t>
+        <w:t xml:space="preserve">public class &lt;Filter name&gt;Attribute : ActionFilterAttribute </w:t>
       </w:r>
     </w:p>
     <w:p>
@@ -997,11 +573,9 @@
           <w:numId w:val="4"/>
         </w:numPr>
       </w:pPr>
-      <w:proofErr w:type="spellStart"/>
       <w:r>
         <w:t>OnActionExecuting</w:t>
       </w:r>
-      <w:proofErr w:type="spellEnd"/>
     </w:p>
     <w:p>
       <w:pPr>
@@ -1011,11 +585,9 @@
           <w:numId w:val="4"/>
         </w:numPr>
       </w:pPr>
-      <w:proofErr w:type="spellStart"/>
       <w:r>
         <w:t>OnActionExecuted</w:t>
       </w:r>
-      <w:proofErr w:type="spellEnd"/>
     </w:p>
     <w:p>
       <w:pPr>
@@ -1025,11 +597,9 @@
           <w:numId w:val="4"/>
         </w:numPr>
       </w:pPr>
-      <w:proofErr w:type="spellStart"/>
       <w:r>
         <w:t>OnResultExecuting</w:t>
       </w:r>
-      <w:proofErr w:type="spellEnd"/>
     </w:p>
     <w:p>
       <w:pPr>
@@ -1039,11 +609,9 @@
           <w:numId w:val="4"/>
         </w:numPr>
       </w:pPr>
-      <w:proofErr w:type="spellStart"/>
       <w:r>
         <w:t>OnResultExecuted</w:t>
       </w:r>
-      <w:proofErr w:type="spellEnd"/>
     </w:p>
     <w:p>
       <w:r>
@@ -1068,15 +636,7 @@
     </w:p>
     <w:p>
       <w:r>
-        <w:t xml:space="preserve">Right click the Controller and click ‘Add Controller’. If you </w:t>
-      </w:r>
-      <w:proofErr w:type="spellStart"/>
-      <w:r>
-        <w:t>wanna</w:t>
-      </w:r>
-      <w:proofErr w:type="spellEnd"/>
-      <w:r>
-        <w:t xml:space="preserve"> add basic read/write actions but not generate views yet, then choose the option “MVC controller with empty read/write actions”</w:t>
+        <w:t>Right click the Controller and click ‘Add Controller’. If you wanna add basic read/write actions but not generate views yet, then choose the option “MVC controller with empty read/write actions”</w:t>
       </w:r>
     </w:p>
     <w:p>
@@ -1121,40 +681,11 @@
         </w:numPr>
       </w:pPr>
       <w:r>
-        <w:t>@</w:t>
-      </w:r>
-      <w:proofErr w:type="spellStart"/>
-      <w:r>
-        <w:t>VirtualPath</w:t>
-      </w:r>
-      <w:proofErr w:type="spellEnd"/>
-      <w:r>
-        <w:t xml:space="preserve"> gives you the path from the root folder of the website to the view’s file</w:t>
-      </w:r>
-      <w:r>
-        <w:t>. So if you’re in Photos/</w:t>
-      </w:r>
-      <w:proofErr w:type="spellStart"/>
-      <w:r>
-        <w:t>Index.cshtml</w:t>
-      </w:r>
-      <w:proofErr w:type="spellEnd"/>
-      <w:r>
-        <w:t xml:space="preserve"> view, and you put @</w:t>
-      </w:r>
-      <w:proofErr w:type="spellStart"/>
-      <w:r>
-        <w:t>VirtualPath</w:t>
-      </w:r>
-      <w:proofErr w:type="spellEnd"/>
-      <w:r>
-        <w:t>, then you’ll be returned a string ~/Views/photos/</w:t>
-      </w:r>
-      <w:proofErr w:type="spellStart"/>
-      <w:r>
-        <w:t>Index.cshtml</w:t>
-      </w:r>
-      <w:proofErr w:type="spellEnd"/>
+        <w:t>@VirtualPath gives you the path from the root folder of the website to the view’s file</w:t>
+      </w:r>
+      <w:r>
+        <w:t>. So if you’re in Photos/Index.cshtml view, and you put @VirtualPath, then you’ll be returned a string ~/Views/photos/Index.cshtml</w:t>
+      </w:r>
     </w:p>
     <w:p>
       <w:pPr>
@@ -1180,15 +711,7 @@
         <w:t xml:space="preserve">text </w:t>
       </w:r>
       <w:r>
-        <w:t xml:space="preserve">output, so that </w:t>
-      </w:r>
-      <w:proofErr w:type="spellStart"/>
-      <w:r>
-        <w:t>xss</w:t>
-      </w:r>
-      <w:proofErr w:type="spellEnd"/>
-      <w:r>
-        <w:t xml:space="preserve"> attacks can be prevented</w:t>
+        <w:t>output, so that xss attacks can be prevented</w:t>
       </w:r>
       <w:r>
         <w:t xml:space="preserve">. If you have a script tag in your </w:t>
@@ -1197,15 +720,7 @@
         <w:t>string from the controller</w:t>
       </w:r>
       <w:r>
-        <w:t>, then the &lt; will be treated as &amp;</w:t>
-      </w:r>
-      <w:proofErr w:type="spellStart"/>
-      <w:r>
-        <w:t>lt</w:t>
-      </w:r>
-      <w:proofErr w:type="spellEnd"/>
-      <w:r>
-        <w:t>; and not as &lt;</w:t>
+        <w:t>, then the &lt; will be treated as &amp;lt; and not as &lt;</w:t>
       </w:r>
       <w:r>
         <w:t xml:space="preserve">. If you didn’t want Razor to encode the output, you can use </w:t>
@@ -1213,13 +728,8 @@
       <w:r>
         <w:t>@</w:t>
       </w:r>
-      <w:proofErr w:type="spellStart"/>
-      <w:r>
-        <w:t>Html.Raw</w:t>
-      </w:r>
-      <w:proofErr w:type="spellEnd"/>
-      <w:r>
-        <w:t>(&lt;your string&gt;)</w:t>
+      <w:r>
+        <w:t>Html.Raw(&lt;your string&gt;)</w:t>
       </w:r>
     </w:p>
     <w:p>
@@ -1301,23 +811,7 @@
         </w:numPr>
       </w:pPr>
       <w:r>
-        <w:t>Doing @</w:t>
-      </w:r>
-      <w:proofErr w:type="spellStart"/>
-      <w:r>
-        <w:t>item.Rating</w:t>
-      </w:r>
-      <w:proofErr w:type="spellEnd"/>
-      <w:r>
-        <w:t xml:space="preserve"> / 10 is evaluated as: “display the rating of them and then / 10”, but @(</w:t>
-      </w:r>
-      <w:proofErr w:type="spellStart"/>
-      <w:r>
-        <w:t>item.Rating</w:t>
-      </w:r>
-      <w:proofErr w:type="spellEnd"/>
-      <w:r>
-        <w:t>/10) is evaluated as: “divide the rating of the item by 10 and then display it</w:t>
+        <w:t>Doing @item.Rating / 10 is evaluated as: “display the rating of them and then / 10”, but @(item.Rating/10) is evaluated as: “divide the rating of the item by 10 and then display it</w:t>
       </w:r>
     </w:p>
     <w:p>
@@ -1329,23 +823,7 @@
         </w:numPr>
       </w:pPr>
       <w:r>
-        <w:t xml:space="preserve">If you just put @something, Razor will throw an error because something is not a valid C# code expression. But if you put @@something, then </w:t>
-      </w:r>
-      <w:proofErr w:type="gramStart"/>
-      <w:r>
-        <w:t>the @</w:t>
-      </w:r>
-      <w:proofErr w:type="gramEnd"/>
-      <w:r>
-        <w:t xml:space="preserve"> will be escaped. So if you literally </w:t>
-      </w:r>
-      <w:proofErr w:type="spellStart"/>
-      <w:r>
-        <w:t>wanna</w:t>
-      </w:r>
-      <w:proofErr w:type="spellEnd"/>
-      <w:r>
-        <w:t xml:space="preserve"> put an @ sign and not a code expression, you’d hav</w:t>
+        <w:t>If you just put @something, Razor will throw an error because something is not a valid C# code expression. But if you put @@something, then the @ will be escaped. So if you literally wanna put an @ sign and not a code expression, you’d hav</w:t>
       </w:r>
       <w:r>
         <w:t>e to do @@</w:t>
@@ -1372,15 +850,7 @@
         </w:numPr>
       </w:pPr>
       <w:r>
-        <w:t xml:space="preserve">Code blocks are denoted by curly braces </w:t>
-      </w:r>
-      <w:proofErr w:type="gramStart"/>
-      <w:r>
-        <w:t>@{</w:t>
-      </w:r>
-      <w:proofErr w:type="gramEnd"/>
-      <w:r>
-        <w:t xml:space="preserve"> &lt;code&gt; }. Variables you declare here are visible throughout the View</w:t>
+        <w:t>Code blocks are denoted by curly braces @{ &lt;code&gt; }. Variables you declare here are visible throughout the View</w:t>
       </w:r>
     </w:p>
     <w:p>
@@ -1392,15 +862,7 @@
         </w:numPr>
       </w:pPr>
       <w:r>
-        <w:t>@</w:t>
-      </w:r>
-      <w:proofErr w:type="spellStart"/>
-      <w:r>
-        <w:t>foreach</w:t>
-      </w:r>
-      <w:proofErr w:type="spellEnd"/>
-      <w:r>
-        <w:t>(&lt;expression&gt;){ } can be used to iterate through a list</w:t>
+        <w:t>@foreach(&lt;expression&gt;){ } can be used to iterate through a list</w:t>
       </w:r>
     </w:p>
     <w:p>
@@ -1413,51 +875,14 @@
       </w:pPr>
       <w:r>
         <w:lastRenderedPageBreak/>
-        <w:t xml:space="preserve">Inside of a code block, you can’t just put anything. You can only put HTML tags or c# code using @. If you </w:t>
-      </w:r>
-      <w:proofErr w:type="spellStart"/>
-      <w:r>
-        <w:t>wanna</w:t>
-      </w:r>
-      <w:proofErr w:type="spellEnd"/>
-      <w:r>
-        <w:t xml:space="preserve"> put some literal stuff, like if you put </w:t>
-      </w:r>
-      <w:proofErr w:type="gramStart"/>
-      <w:r>
-        <w:t>@</w:t>
-      </w:r>
-      <w:proofErr w:type="spellStart"/>
-      <w:r>
-        <w:t>foreach</w:t>
-      </w:r>
-      <w:proofErr w:type="spellEnd"/>
-      <w:r>
-        <w:t>(</w:t>
-      </w:r>
-      <w:proofErr w:type="gramEnd"/>
-      <w:r>
-        <w:t xml:space="preserve">&lt;expression&gt;){ Photo }, this would throw an error. So if you </w:t>
-      </w:r>
-      <w:proofErr w:type="spellStart"/>
-      <w:r>
-        <w:t>wanna</w:t>
-      </w:r>
-      <w:proofErr w:type="spellEnd"/>
-      <w:r>
-        <w:t xml:space="preserve"> put literal text in C#, you can use @: So to li</w:t>
-      </w:r>
-      <w:r>
-        <w:t>terally put Photo, we can do @</w:t>
-      </w:r>
-      <w:proofErr w:type="gramStart"/>
-      <w:r>
-        <w:t>:</w:t>
+        <w:t>Inside of a code block, you can’t just put anything. You can only put HTML tags or c# code using @. If you wanna put some literal stuff, like if you put @foreach(&lt;expression&gt;){ Photo }, this would throw an error. So if you wanna put literal text in C#, you can use @: So to li</w:t>
+      </w:r>
+      <w:r>
+        <w:t>terally put Photo, we can do @:</w:t>
       </w:r>
       <w:r>
         <w:t>Photo</w:t>
       </w:r>
-      <w:proofErr w:type="gramEnd"/>
       <w:r>
         <w:t>. But you can’t put @: inside an HTML tag. For some reason that causes an error</w:t>
       </w:r>
@@ -1470,40 +895,11 @@
           <w:numId w:val="5"/>
         </w:numPr>
       </w:pPr>
-      <w:proofErr w:type="gramStart"/>
-      <w:r>
-        <w:t>@</w:t>
-      </w:r>
-      <w:proofErr w:type="spellStart"/>
-      <w:r>
-        <w:t>Url.Content</w:t>
-      </w:r>
-      <w:proofErr w:type="spellEnd"/>
-      <w:r>
-        <w:t>(</w:t>
-      </w:r>
-      <w:proofErr w:type="gramEnd"/>
-      <w:r>
-        <w:t>&lt;some path relative t</w:t>
-      </w:r>
-      <w:r>
-        <w:t xml:space="preserve">o root&gt;) can be used in </w:t>
-      </w:r>
-      <w:proofErr w:type="spellStart"/>
-      <w:r>
-        <w:t>hrefs</w:t>
-      </w:r>
-      <w:proofErr w:type="spellEnd"/>
-      <w:r>
-        <w:t xml:space="preserve"> or </w:t>
-      </w:r>
-      <w:proofErr w:type="spellStart"/>
-      <w:r>
-        <w:t>src</w:t>
-      </w:r>
-      <w:proofErr w:type="spellEnd"/>
-      <w:r>
-        <w:t xml:space="preserve"> fields of html tags to get the right path of the file or the link you want. Read more about it here: </w:t>
+      <w:r>
+        <w:t>@Url.Content(&lt;some path relative t</w:t>
+      </w:r>
+      <w:r>
+        <w:t xml:space="preserve">o root&gt;) can be used in hrefs or src fields of html tags to get the right path of the file or the link you want. Read more about it here: </w:t>
       </w:r>
       <w:hyperlink r:id="rId7" w:history="1">
         <w:r>
@@ -1547,21 +943,8 @@
         <w:t>views</w:t>
       </w:r>
       <w:r>
-        <w:t xml:space="preserve"> are set in _</w:t>
-      </w:r>
-      <w:proofErr w:type="spellStart"/>
-      <w:r>
-        <w:t>ViewStart.cshtml</w:t>
-      </w:r>
-      <w:proofErr w:type="spellEnd"/>
-      <w:r>
-        <w:t xml:space="preserve"> in Views folder. In this file, there’s just a code block that sets the “Layout” property. By default, this property is set to ~/Views/Shared/_</w:t>
-      </w:r>
-      <w:proofErr w:type="spellStart"/>
-      <w:r>
-        <w:t>Layout.cshtml</w:t>
-      </w:r>
-      <w:proofErr w:type="spellEnd"/>
+        <w:t xml:space="preserve"> are set in _ViewStart.cshtml in Views folder. In this file, there’s just a code block that sets the “Layout” property. By default, this property is set to ~/Views/Shared/_Layout.cshtml</w:t>
+      </w:r>
     </w:p>
     <w:p>
       <w:pPr>
@@ -1572,15 +955,7 @@
         </w:numPr>
       </w:pPr>
       <w:r>
-        <w:t>However, if you wanted the views of a certain controller to use a different layout, you can just copy the _</w:t>
-      </w:r>
-      <w:proofErr w:type="spellStart"/>
-      <w:r>
-        <w:t>ViewStart.cshtml</w:t>
-      </w:r>
-      <w:proofErr w:type="spellEnd"/>
-      <w:r>
-        <w:t xml:space="preserve"> file and put it in the Views folder corresponding to that controller</w:t>
+        <w:t>However, if you wanted the views of a certain controller to use a different layout, you can just copy the _ViewStart.cshtml file and put it in the Views folder corresponding to that controller</w:t>
       </w:r>
     </w:p>
     <w:p>
@@ -1592,23 +967,7 @@
         </w:numPr>
       </w:pPr>
       <w:r>
-        <w:t xml:space="preserve">If you </w:t>
-      </w:r>
-      <w:proofErr w:type="spellStart"/>
-      <w:r>
-        <w:t>wanna</w:t>
-      </w:r>
-      <w:proofErr w:type="spellEnd"/>
-      <w:r>
-        <w:t xml:space="preserve"> set the Layout only for a specific view file, then you can specify the Layout property in the code block at the top. You can just do: </w:t>
-      </w:r>
-      <w:proofErr w:type="gramStart"/>
-      <w:r>
-        <w:t>@{</w:t>
-      </w:r>
-      <w:proofErr w:type="gramEnd"/>
-      <w:r>
-        <w:t xml:space="preserve">Layout = “whatever”}. </w:t>
+        <w:t xml:space="preserve">If you wanna set the Layout only for a specific view file, then you can specify the Layout property in the code block at the top. You can just do: @{Layout = “whatever”}. </w:t>
       </w:r>
     </w:p>
     <w:p>
@@ -1656,23 +1015,7 @@
         </w:numPr>
       </w:pPr>
       <w:r>
-        <w:t>@</w:t>
-      </w:r>
-      <w:proofErr w:type="spellStart"/>
-      <w:r>
-        <w:t>RenderSection</w:t>
-      </w:r>
-      <w:proofErr w:type="spellEnd"/>
-      <w:r>
-        <w:t xml:space="preserve">(“name of </w:t>
-      </w:r>
-      <w:proofErr w:type="spellStart"/>
-      <w:r>
-        <w:t>section”,required</w:t>
-      </w:r>
-      <w:proofErr w:type="spellEnd"/>
-      <w:r>
-        <w:t>: &lt;false or true&gt;)</w:t>
+        <w:t>@RenderSection(“name of section”,required: &lt;false or true&gt;)</w:t>
       </w:r>
     </w:p>
     <w:p>
@@ -1708,33 +1051,7 @@
         </w:numPr>
       </w:pPr>
       <w:r>
-        <w:t xml:space="preserve">If you set </w:t>
-      </w:r>
-      <w:proofErr w:type="spellStart"/>
-      <w:r>
-        <w:t>required</w:t>
-      </w:r>
-      <w:proofErr w:type="gramStart"/>
-      <w:r>
-        <w:t>:false</w:t>
-      </w:r>
-      <w:proofErr w:type="spellEnd"/>
-      <w:proofErr w:type="gramEnd"/>
-      <w:r>
-        <w:t xml:space="preserve">, then it won’t matter if you don’t include the section in your view. If you set </w:t>
-      </w:r>
-      <w:proofErr w:type="spellStart"/>
-      <w:r>
-        <w:t>required</w:t>
-      </w:r>
-      <w:proofErr w:type="gramStart"/>
-      <w:r>
-        <w:t>:true</w:t>
-      </w:r>
-      <w:proofErr w:type="spellEnd"/>
-      <w:proofErr w:type="gramEnd"/>
-      <w:r>
-        <w:t xml:space="preserve">, then ASP.NET MVC will throw an error if you don’t. </w:t>
+        <w:t xml:space="preserve">If you set required:false, then it won’t matter if you don’t include the section in your view. If you set required:true, then ASP.NET MVC will throw an error if you don’t. </w:t>
       </w:r>
     </w:p>
     <w:p>
@@ -1748,11 +1065,9 @@
       <w:r>
         <w:t>@</w:t>
       </w:r>
-      <w:proofErr w:type="spellStart"/>
       <w:r>
         <w:t>RenderBody</w:t>
       </w:r>
-      <w:proofErr w:type="spellEnd"/>
     </w:p>
     <w:p>
       <w:pPr>
@@ -1763,23 +1078,7 @@
         </w:numPr>
       </w:pPr>
       <w:r>
-        <w:t xml:space="preserve">The </w:t>
-      </w:r>
-      <w:proofErr w:type="gramStart"/>
-      <w:r>
-        <w:t>@</w:t>
-      </w:r>
-      <w:proofErr w:type="spellStart"/>
-      <w:r>
-        <w:t>RenderBody</w:t>
-      </w:r>
-      <w:proofErr w:type="spellEnd"/>
-      <w:r>
-        <w:t>(</w:t>
-      </w:r>
-      <w:proofErr w:type="gramEnd"/>
-      <w:r>
-        <w:t xml:space="preserve">) in your layout is where the code from your view is injected. </w:t>
+        <w:t xml:space="preserve">The @RenderBody() in your layout is where the code from your view is injected. </w:t>
       </w:r>
     </w:p>
     <w:p>
@@ -1803,23 +1102,7 @@
         </w:numPr>
       </w:pPr>
       <w:r>
-        <w:t>@</w:t>
-      </w:r>
-      <w:proofErr w:type="spellStart"/>
-      <w:r>
-        <w:t>Html.ActionLink</w:t>
-      </w:r>
-      <w:proofErr w:type="spellEnd"/>
-      <w:r>
-        <w:t>(“link text”, “action name”, “controller”), @</w:t>
-      </w:r>
-      <w:proofErr w:type="spellStart"/>
-      <w:r>
-        <w:t>Html.ActionLink</w:t>
-      </w:r>
-      <w:proofErr w:type="spellEnd"/>
-      <w:r>
-        <w:t>(“link text”, “action name”, new { id = 2, …})</w:t>
+        <w:t>@Html.ActionLink(“link text”, “action name”, “controller”), @Html.ActionLink(“link text”, “action name”, new { id = 2, …})</w:t>
       </w:r>
     </w:p>
     <w:p>
@@ -1843,15 +1126,7 @@
         </w:numPr>
       </w:pPr>
       <w:r>
-        <w:t>@</w:t>
-      </w:r>
-      <w:proofErr w:type="spellStart"/>
-      <w:r>
-        <w:t>Html.BeginForm</w:t>
-      </w:r>
-      <w:proofErr w:type="spellEnd"/>
-      <w:r>
-        <w:t>()</w:t>
+        <w:t>@Html.BeginForm()</w:t>
       </w:r>
     </w:p>
     <w:p>
@@ -1872,30 +1147,10 @@
         <w:t xml:space="preserve"> default</w:t>
       </w:r>
       <w:r>
-        <w:t xml:space="preserve"> method = post and action = the </w:t>
-      </w:r>
-      <w:proofErr w:type="spellStart"/>
-      <w:proofErr w:type="gramStart"/>
-      <w:r>
-        <w:t>url</w:t>
-      </w:r>
-      <w:proofErr w:type="spellEnd"/>
-      <w:proofErr w:type="gramEnd"/>
-      <w:r>
-        <w:t xml:space="preserve"> of curr</w:t>
-      </w:r>
-      <w:r>
-        <w:t xml:space="preserve">ent page. You can pass in the </w:t>
-      </w:r>
-      <w:proofErr w:type="spellStart"/>
-      <w:proofErr w:type="gramStart"/>
-      <w:r>
-        <w:t>url</w:t>
-      </w:r>
-      <w:proofErr w:type="spellEnd"/>
-      <w:proofErr w:type="gramEnd"/>
-      <w:r>
-        <w:t xml:space="preserve"> and method you want. </w:t>
+        <w:t xml:space="preserve"> method = post and action = the url of curr</w:t>
+      </w:r>
+      <w:r>
+        <w:t xml:space="preserve">ent page. You can pass in the url and method you want. </w:t>
       </w:r>
       <w:r>
         <w:t xml:space="preserve"> </w:t>
@@ -1910,39 +1165,7 @@
         </w:numPr>
       </w:pPr>
       <w:r>
-        <w:t>@</w:t>
-      </w:r>
-      <w:proofErr w:type="spellStart"/>
-      <w:r>
-        <w:t>Html.LabelFor</w:t>
-      </w:r>
-      <w:proofErr w:type="spellEnd"/>
-      <w:r>
-        <w:t>, @</w:t>
-      </w:r>
-      <w:proofErr w:type="spellStart"/>
-      <w:r>
-        <w:t>Html.HiddenFor</w:t>
-      </w:r>
-      <w:proofErr w:type="spellEnd"/>
-      <w:r>
-        <w:t>, @</w:t>
-      </w:r>
-      <w:proofErr w:type="spellStart"/>
-      <w:r>
-        <w:t>Html.EditorFor</w:t>
-      </w:r>
-      <w:proofErr w:type="spellEnd"/>
-      <w:r>
-        <w:t xml:space="preserve"> (for this one, Razor figures out which kind of textbox (input type=”text” or </w:t>
-      </w:r>
-      <w:proofErr w:type="spellStart"/>
-      <w:r>
-        <w:t>textarea</w:t>
-      </w:r>
-      <w:proofErr w:type="spellEnd"/>
-      <w:r>
-        <w:t>) will be the most appropriate.)</w:t>
+        <w:t>@Html.LabelFor, @Html.HiddenFor, @Html.EditorFor (for this one, Razor figures out which kind of textbox (input type=”text” or textarea) will be the most appropriate.)</w:t>
       </w:r>
     </w:p>
     <w:p>
@@ -1954,43 +1177,11 @@
         </w:numPr>
       </w:pPr>
       <w:r>
-        <w:t xml:space="preserve">When you submit this form, you can use </w:t>
-      </w:r>
-      <w:proofErr w:type="spellStart"/>
-      <w:r>
-        <w:t>TryUpdateModel</w:t>
-      </w:r>
-      <w:proofErr w:type="spellEnd"/>
-      <w:r>
-        <w:t xml:space="preserve"> in the </w:t>
-      </w:r>
-      <w:proofErr w:type="spellStart"/>
-      <w:r>
-        <w:t>HttpPost</w:t>
-      </w:r>
-      <w:proofErr w:type="spellEnd"/>
-      <w:r>
-        <w:t xml:space="preserve"> version of the action corresponding to this view and pass in the model you </w:t>
-      </w:r>
-      <w:proofErr w:type="spellStart"/>
-      <w:r>
-        <w:t>wanna</w:t>
-      </w:r>
-      <w:proofErr w:type="spellEnd"/>
-      <w:r>
-        <w:t xml:space="preserve"> update, and it’ll automatically grab the data </w:t>
+        <w:t xml:space="preserve">When you submit this form, you can use TryUpdateModel in the HttpPost version of the action corresponding to this view and pass in the model you wanna update, and it’ll automatically grab the data </w:t>
       </w:r>
       <w:r>
         <w:lastRenderedPageBreak/>
-        <w:t xml:space="preserve">submitted in this form and return </w:t>
-      </w:r>
-      <w:proofErr w:type="gramStart"/>
-      <w:r>
-        <w:t>True</w:t>
-      </w:r>
-      <w:proofErr w:type="gramEnd"/>
-      <w:r>
-        <w:t xml:space="preserve"> if the updating was successful. If not, it’ll return False. </w:t>
+        <w:t xml:space="preserve">submitted in this form and return True if the updating was successful. If not, it’ll return False. </w:t>
       </w:r>
     </w:p>
     <w:p>
@@ -2041,23 +1232,7 @@
         <w:t xml:space="preserve">Refer to code in </w:t>
       </w:r>
       <w:r>
-        <w:t>Photos/_</w:t>
-      </w:r>
-      <w:proofErr w:type="spellStart"/>
-      <w:r>
-        <w:t>Photo.cshtml</w:t>
-      </w:r>
-      <w:proofErr w:type="spellEnd"/>
-      <w:r>
-        <w:t xml:space="preserve"> and Photos/</w:t>
-      </w:r>
-      <w:proofErr w:type="spellStart"/>
-      <w:r>
-        <w:t>Index.cshtml</w:t>
-      </w:r>
-      <w:proofErr w:type="spellEnd"/>
-      <w:r>
-        <w:t xml:space="preserve"> to see how to deploy partials and how to pass information to them</w:t>
+        <w:t>Photos/_Photo.cshtml and Photos/Index.cshtml to see how to deploy partials and how to pass information to them</w:t>
       </w:r>
     </w:p>
     <w:p>
@@ -2069,13 +1244,8 @@
         </w:numPr>
       </w:pPr>
       <w:r>
-        <w:t>@</w:t>
-      </w:r>
-      <w:proofErr w:type="spellStart"/>
-      <w:r>
-        <w:t>Html.Action</w:t>
-      </w:r>
-      <w:proofErr w:type="spellEnd"/>
+        <w:t>@Html.Action</w:t>
+      </w:r>
     </w:p>
     <w:p>
       <w:pPr>
@@ -2086,29 +1256,8 @@
         </w:numPr>
       </w:pPr>
       <w:r>
-        <w:t>Placing this somewhere causes ASP.NET MVC to issue a child request to the action of a controller and place the output of that action wherever the @</w:t>
-      </w:r>
-      <w:proofErr w:type="spellStart"/>
-      <w:r>
-        <w:t>Html.Action</w:t>
-      </w:r>
-      <w:proofErr w:type="spellEnd"/>
-      <w:r>
-        <w:t xml:space="preserve"> is called. Again, refer to code in Photos/</w:t>
-      </w:r>
-      <w:proofErr w:type="spellStart"/>
-      <w:r>
-        <w:t>LatestPhoto</w:t>
-      </w:r>
-      <w:proofErr w:type="spellEnd"/>
-      <w:r>
-        <w:t xml:space="preserve"> action and Shared/_</w:t>
-      </w:r>
-      <w:proofErr w:type="spellStart"/>
-      <w:r>
-        <w:t>Layout.cshtml</w:t>
-      </w:r>
-      <w:proofErr w:type="spellEnd"/>
+        <w:t>Placing this somewhere causes ASP.NET MVC to issue a child request to the action of a controller and place the output of that action wherever the @Html.Action is called. Again, refer to code in Photos/LatestPhoto action and Shared/_Layout.cshtml</w:t>
+      </w:r>
     </w:p>
     <w:p>
       <w:pPr>
@@ -2119,33 +1268,7 @@
         </w:numPr>
       </w:pPr>
       <w:r>
-        <w:t xml:space="preserve">Note: Like any other action, if this action is accessed via the </w:t>
-      </w:r>
-      <w:proofErr w:type="spellStart"/>
-      <w:proofErr w:type="gramStart"/>
-      <w:r>
-        <w:t>url</w:t>
-      </w:r>
-      <w:proofErr w:type="spellEnd"/>
-      <w:proofErr w:type="gramEnd"/>
-      <w:r>
-        <w:t xml:space="preserve"> Photos/</w:t>
-      </w:r>
-      <w:proofErr w:type="spellStart"/>
-      <w:r>
-        <w:t>LatestPhoto</w:t>
-      </w:r>
-      <w:proofErr w:type="spellEnd"/>
-      <w:r>
-        <w:t>, you’ll get the result of that action to the browser. But if you don’t want that to happen and you only want to display the output of this action in your view and not individually, you can put the [</w:t>
-      </w:r>
-      <w:proofErr w:type="spellStart"/>
-      <w:r>
-        <w:t>ChildActionOnly</w:t>
-      </w:r>
-      <w:proofErr w:type="spellEnd"/>
-      <w:r>
-        <w:t xml:space="preserve">] attribute over your action. </w:t>
+        <w:t xml:space="preserve">Note: Like any other action, if this action is accessed via the url Photos/LatestPhoto, you’ll get the result of that action to the browser. But if you don’t want that to happen and you only want to display the output of this action in your view and not individually, you can put the [ChildActionOnly] attribute over your action. </w:t>
       </w:r>
     </w:p>
     <w:p>
@@ -2169,15 +1292,7 @@
         </w:numPr>
       </w:pPr>
       <w:r>
-        <w:t xml:space="preserve">In the </w:t>
-      </w:r>
-      <w:proofErr w:type="spellStart"/>
-      <w:r>
-        <w:t>Web.config</w:t>
-      </w:r>
-      <w:proofErr w:type="spellEnd"/>
-      <w:r>
-        <w:t xml:space="preserve"> file </w:t>
+        <w:t xml:space="preserve">In the Web.config file </w:t>
       </w:r>
       <w:r>
         <w:rPr>
@@ -2189,31 +1304,7 @@
         <w:t>, you can put &lt;add namespace=”…”/&gt; in the namespaces section.</w:t>
       </w:r>
       <w:r>
-        <w:t xml:space="preserve"> For example if you add </w:t>
-      </w:r>
-      <w:proofErr w:type="spellStart"/>
-      <w:r>
-        <w:t>ApplicationName.Models</w:t>
-      </w:r>
-      <w:proofErr w:type="spellEnd"/>
-      <w:r>
-        <w:t xml:space="preserve"> namespace, then you’ll be to use any model in your view without typing @using </w:t>
-      </w:r>
-      <w:proofErr w:type="spellStart"/>
-      <w:r>
-        <w:t>ApplicationName.Models.ModelName</w:t>
-      </w:r>
-      <w:proofErr w:type="spellEnd"/>
-      <w:r>
-        <w:t xml:space="preserve">. Instead, you can just put @using </w:t>
-      </w:r>
-      <w:proofErr w:type="spellStart"/>
-      <w:r>
-        <w:t>ModelName</w:t>
-      </w:r>
-      <w:proofErr w:type="spellEnd"/>
-      <w:r>
-        <w:t>.</w:t>
+        <w:t xml:space="preserve"> For example if you add ApplicationName.Models namespace, then you’ll be to use any model in your view without typing @using ApplicationName.Models.ModelName. Instead, you can just put @using ModelName.</w:t>
       </w:r>
     </w:p>
     <w:p>
@@ -2245,31 +1336,7 @@
         </w:numPr>
       </w:pPr>
       <w:r>
-        <w:t xml:space="preserve">You create a class in your Models folder that derives from </w:t>
-      </w:r>
-      <w:proofErr w:type="spellStart"/>
-      <w:r>
-        <w:t>DbContext</w:t>
-      </w:r>
-      <w:proofErr w:type="spellEnd"/>
-      <w:r>
-        <w:t xml:space="preserve"> in </w:t>
-      </w:r>
-      <w:proofErr w:type="spellStart"/>
-      <w:r>
-        <w:t>System.Data.Entity</w:t>
-      </w:r>
-      <w:proofErr w:type="spellEnd"/>
-      <w:r>
-        <w:t xml:space="preserve"> namespace, and you list </w:t>
-      </w:r>
-      <w:proofErr w:type="spellStart"/>
-      <w:r>
-        <w:t>DbSets</w:t>
-      </w:r>
-      <w:proofErr w:type="spellEnd"/>
-      <w:r>
-        <w:t xml:space="preserve"> of each of the models you specified in that folder. </w:t>
+        <w:t xml:space="preserve">You create a class in your Models folder that derives from DbContext in System.Data.Entity namespace, and you list DbSets of each of the models you specified in that folder. </w:t>
       </w:r>
     </w:p>
     <w:p>
@@ -2293,28 +1360,7 @@
         </w:numPr>
       </w:pPr>
       <w:r>
-        <w:t>To connect to this database, go to View &gt; Database Explorer &gt; Data Connections. Right click on Data Connections and click Add Connection. Click Change and choose Microsoft SQL Server, and specify the name of the server and choose the &lt;Application&gt;.Models</w:t>
-      </w:r>
-      <w:proofErr w:type="gramStart"/>
-      <w:r>
-        <w:t>.&lt;</w:t>
-      </w:r>
-      <w:proofErr w:type="spellStart"/>
-      <w:proofErr w:type="gramEnd"/>
-      <w:r>
-        <w:t>ApplicationDb</w:t>
-      </w:r>
-      <w:proofErr w:type="spellEnd"/>
-      <w:r>
-        <w:t>&gt; database. (In your case, the server is NBDEV\</w:t>
-      </w:r>
-      <w:proofErr w:type="spellStart"/>
-      <w:r>
-        <w:t>sqlexpress</w:t>
-      </w:r>
-      <w:proofErr w:type="spellEnd"/>
-      <w:r>
-        <w:t>)</w:t>
+        <w:t>To connect to this database, go to View &gt; Database Explorer &gt; Data Connections. Right click on Data Connections and click Add Connection. Click Change and choose Microsoft SQL Server, and specify the name of the server and choose the &lt;Application&gt;.Models.&lt;ApplicationDb&gt; database. (In your case, the server is NBDEV\sqlexpress)</w:t>
       </w:r>
     </w:p>
     <w:p>
@@ -2367,15 +1413,7 @@
         </w:numPr>
       </w:pPr>
       <w:r>
-        <w:t>Enable-Migrations -</w:t>
-      </w:r>
-      <w:proofErr w:type="spellStart"/>
-      <w:r>
-        <w:t>ContextTypeName</w:t>
-      </w:r>
-      <w:proofErr w:type="spellEnd"/>
-      <w:r>
-        <w:t xml:space="preserve"> </w:t>
+        <w:t xml:space="preserve">Enable-Migrations -ContextTypeName </w:t>
       </w:r>
       <w:r>
         <w:t>&lt;Application&gt;</w:t>
@@ -2384,15 +1422,7 @@
         <w:t>.Models.</w:t>
       </w:r>
       <w:r>
-        <w:t>&lt;</w:t>
-      </w:r>
-      <w:proofErr w:type="spellStart"/>
-      <w:r>
-        <w:t>ApplicationDb</w:t>
-      </w:r>
-      <w:proofErr w:type="spellEnd"/>
-      <w:r>
-        <w:t>&gt;</w:t>
+        <w:t>&lt;ApplicationDb&gt;</w:t>
       </w:r>
     </w:p>
     <w:p>
@@ -2420,15 +1450,7 @@
       </w:pPr>
       <w:r>
         <w:lastRenderedPageBreak/>
-        <w:t>To create a new migration, run Add-Migration &lt;</w:t>
-      </w:r>
-      <w:proofErr w:type="spellStart"/>
-      <w:r>
-        <w:t>MigrationName</w:t>
-      </w:r>
-      <w:proofErr w:type="spellEnd"/>
-      <w:r>
-        <w:t>&gt; from the Package Manager Console. To apply this migration, run Update-Database from the Package Manager Console</w:t>
+        <w:t>To create a new migration, run Add-Migration &lt;MigrationName&gt; from the Package Manager Console. To apply this migration, run Update-Database from the Package Manager Console</w:t>
       </w:r>
     </w:p>
     <w:p>
@@ -2440,21 +1462,11 @@
         </w:numPr>
       </w:pPr>
       <w:r>
-        <w:t xml:space="preserve">You can also enable Automatic Migrations in </w:t>
-      </w:r>
-      <w:proofErr w:type="spellStart"/>
-      <w:r>
-        <w:t>Configuration.cs</w:t>
-      </w:r>
-      <w:proofErr w:type="spellEnd"/>
-      <w:r>
-        <w:t xml:space="preserve"> by setting </w:t>
-      </w:r>
-      <w:proofErr w:type="spellStart"/>
+        <w:t xml:space="preserve">You can also enable Automatic Migrations in Configuration.cs by setting </w:t>
+      </w:r>
       <w:r>
         <w:t>AutomaticMigrationsEnabled</w:t>
       </w:r>
-      <w:proofErr w:type="spellEnd"/>
       <w:r>
         <w:t xml:space="preserve"> to true.  Now every time you make a change to your models, you won’t explicitly have to add new migrations. You can just run Update-Database, and the changes will automatically be applied to the database. </w:t>
       </w:r>
@@ -2489,15 +1501,7 @@
         <w:t xml:space="preserve"> </w:t>
       </w:r>
       <w:r>
-        <w:t>Check out the code in Seed method of Migrations/</w:t>
-      </w:r>
-      <w:proofErr w:type="spellStart"/>
-      <w:r>
-        <w:t>Configuration.cs</w:t>
-      </w:r>
-      <w:proofErr w:type="spellEnd"/>
-      <w:r>
-        <w:t xml:space="preserve"> to see an </w:t>
+        <w:t xml:space="preserve">Check out the code in Seed method of Migrations/Configuration.cs to see an </w:t>
       </w:r>
       <w:r>
         <w:t>example</w:t>
@@ -2524,31 +1528,7 @@
         </w:numPr>
       </w:pPr>
       <w:r>
-        <w:t xml:space="preserve">Sometimes, if you want to pass information combined from multiple models into your view, you can create a </w:t>
-      </w:r>
-      <w:proofErr w:type="spellStart"/>
-      <w:r>
-        <w:t>ViewModel</w:t>
-      </w:r>
-      <w:proofErr w:type="spellEnd"/>
-      <w:r>
-        <w:t xml:space="preserve"> in your Models folder. Check out the code in </w:t>
-      </w:r>
-      <w:proofErr w:type="spellStart"/>
-      <w:r>
-        <w:t>HomeController.cs</w:t>
-      </w:r>
-      <w:proofErr w:type="spellEnd"/>
-      <w:r>
-        <w:t>/Index action and Models/</w:t>
-      </w:r>
-      <w:proofErr w:type="spellStart"/>
-      <w:r>
-        <w:t>AlbumsListViewModel</w:t>
-      </w:r>
-      <w:proofErr w:type="spellEnd"/>
-      <w:r>
-        <w:t xml:space="preserve"> as an example</w:t>
+        <w:t>Sometimes, if you want to pass information combined from multiple models into your view, you can create a ViewModel in your Models folder. Check out the code in HomeController.cs/Index action and Models/AlbumsListViewModel as an example</w:t>
       </w:r>
     </w:p>
     <w:p>
@@ -2560,23 +1540,7 @@
         </w:numPr>
       </w:pPr>
       <w:r>
-        <w:t xml:space="preserve">If you want to pass your </w:t>
-      </w:r>
-      <w:proofErr w:type="spellStart"/>
-      <w:r>
-        <w:t>ViewModel</w:t>
-      </w:r>
-      <w:proofErr w:type="spellEnd"/>
-      <w:r>
-        <w:t xml:space="preserve"> to your view, you’ll have to declare the type of the </w:t>
-      </w:r>
-      <w:proofErr w:type="spellStart"/>
-      <w:r>
-        <w:t>viewmodel</w:t>
-      </w:r>
-      <w:proofErr w:type="spellEnd"/>
-      <w:r>
-        <w:t xml:space="preserve"> at the top. </w:t>
+        <w:t xml:space="preserve">If you want to pass your ViewModel to your view, you’ll have to declare the type of the viewmodel at the top. </w:t>
       </w:r>
     </w:p>
     <w:p>
@@ -2600,23 +1564,7 @@
         </w:numPr>
       </w:pPr>
       <w:r>
-        <w:t xml:space="preserve">When you, for example, define your Album model and put a field for </w:t>
-      </w:r>
-      <w:proofErr w:type="spellStart"/>
-      <w:r>
-        <w:t>ICollection</w:t>
-      </w:r>
-      <w:proofErr w:type="spellEnd"/>
-      <w:r>
-        <w:t xml:space="preserve"> of Photos, the only way you’ll be able to do @</w:t>
-      </w:r>
-      <w:proofErr w:type="spellStart"/>
-      <w:r>
-        <w:t>Model.Photos</w:t>
-      </w:r>
-      <w:proofErr w:type="spellEnd"/>
-      <w:r>
-        <w:t xml:space="preserve"> in your view is if you declare it as </w:t>
+        <w:t xml:space="preserve">When you, for example, define your Album model and put a field for ICollection of Photos, the only way you’ll be able to do @Model.Photos in your view is if you declare it as </w:t>
       </w:r>
       <w:r>
         <w:rPr>
@@ -2664,21 +1612,8 @@
         </w:numPr>
       </w:pPr>
       <w:r>
-        <w:t xml:space="preserve">Make </w:t>
-      </w:r>
-      <w:proofErr w:type="spellStart"/>
-      <w:r>
-        <w:t>Html.BeginForm</w:t>
-      </w:r>
-      <w:proofErr w:type="spellEnd"/>
-      <w:r>
-        <w:t xml:space="preserve"> include </w:t>
-      </w:r>
-      <w:proofErr w:type="spellStart"/>
-      <w:r>
-        <w:t>enctype</w:t>
-      </w:r>
-      <w:proofErr w:type="spellEnd"/>
+        <w:t>Make Html.BeginForm include enctype</w:t>
+      </w:r>
     </w:p>
     <w:p>
       <w:pPr>
@@ -2701,21 +1636,8 @@
         </w:numPr>
       </w:pPr>
       <w:r>
-        <w:t>Pass “file” as a parameter in your [</w:t>
-      </w:r>
-      <w:proofErr w:type="spellStart"/>
-      <w:r>
-        <w:t>HttpPost</w:t>
-      </w:r>
-      <w:proofErr w:type="spellEnd"/>
-      <w:r>
-        <w:t xml:space="preserve">] method, with type </w:t>
-      </w:r>
-      <w:proofErr w:type="spellStart"/>
-      <w:r>
-        <w:t>HttpPostedFileBase</w:t>
-      </w:r>
-      <w:proofErr w:type="spellEnd"/>
+        <w:t>Pass “file” as a parameter in your [HttpPost] method, with type HttpPostedFileBase</w:t>
+      </w:r>
     </w:p>
     <w:p>
       <w:pPr>
@@ -2738,15 +1660,7 @@
         </w:numPr>
       </w:pPr>
       <w:r>
-        <w:t xml:space="preserve">To see the above in action, refer to the post versions of Create and Edit methods in </w:t>
-      </w:r>
-      <w:proofErr w:type="spellStart"/>
-      <w:r>
-        <w:t>PhotosController</w:t>
-      </w:r>
-      <w:proofErr w:type="spellEnd"/>
-      <w:r>
-        <w:t xml:space="preserve"> and Create and Edit views</w:t>
+        <w:t>To see the above in action, refer to the post versions of Create and Edit methods in PhotosController and Create and Edit views</w:t>
       </w:r>
     </w:p>
     <w:p>
@@ -2809,15 +1723,7 @@
         <w:t>right before the object parameter</w:t>
       </w:r>
       <w:r>
-        <w:t xml:space="preserve"> in your </w:t>
-      </w:r>
-      <w:proofErr w:type="spellStart"/>
-      <w:r>
-        <w:t>HttpPost</w:t>
-      </w:r>
-      <w:proofErr w:type="spellEnd"/>
-      <w:r>
-        <w:t xml:space="preserve"> method to prevent hackers from modifying values that shouldn’t be modified in a POST request</w:t>
+        <w:t xml:space="preserve"> in your HttpPost method to prevent hackers from modifying values that shouldn’t be modified in a POST request</w:t>
       </w:r>
     </w:p>
     <w:p>
@@ -2844,15 +1750,7 @@
         </w:numPr>
       </w:pPr>
       <w:r>
-        <w:t xml:space="preserve">You can validate data using data annotations in your model. Data annotations are available through the </w:t>
-      </w:r>
-      <w:proofErr w:type="spellStart"/>
-      <w:r>
-        <w:t>System.ComponentModel.DataAnnotations</w:t>
-      </w:r>
-      <w:proofErr w:type="spellEnd"/>
-      <w:r>
-        <w:t xml:space="preserve"> namespace. </w:t>
+        <w:t xml:space="preserve">You can validate data using data annotations in your model. Data annotations are available through the System.ComponentModel.DataAnnotations namespace. </w:t>
       </w:r>
     </w:p>
     <w:p>
@@ -2876,34 +1774,13 @@
         </w:numPr>
       </w:pPr>
       <w:r>
-        <w:t>[</w:t>
-      </w:r>
-      <w:proofErr w:type="gramStart"/>
-      <w:r>
-        <w:t>Range(</w:t>
-      </w:r>
-      <w:proofErr w:type="spellStart"/>
-      <w:proofErr w:type="gramEnd"/>
-      <w:r>
-        <w:t>m,n</w:t>
-      </w:r>
-      <w:proofErr w:type="spellEnd"/>
-      <w:r>
-        <w:t xml:space="preserve">)] </w:t>
+        <w:t xml:space="preserve">[Range(m,n)] </w:t>
       </w:r>
       <w:r>
         <w:sym w:font="Wingdings" w:char="F0E0"/>
       </w:r>
       <w:r>
-        <w:t xml:space="preserve"> used for numbers. Numbers can only be between m and </w:t>
-      </w:r>
-      <w:proofErr w:type="spellStart"/>
-      <w:r>
-        <w:t>n</w:t>
-      </w:r>
-      <w:proofErr w:type="spellEnd"/>
-      <w:r>
-        <w:t xml:space="preserve"> inclusive</w:t>
+        <w:t xml:space="preserve"> used for numbers. Numbers can only be between m and n inclusive</w:t>
       </w:r>
     </w:p>
     <w:p>
@@ -2915,15 +1792,7 @@
         </w:numPr>
       </w:pPr>
       <w:r>
-        <w:t>[</w:t>
-      </w:r>
-      <w:proofErr w:type="spellStart"/>
-      <w:r>
-        <w:t>StringLength</w:t>
-      </w:r>
-      <w:proofErr w:type="spellEnd"/>
-      <w:r>
-        <w:t xml:space="preserve">(m)] </w:t>
+        <w:t xml:space="preserve">[StringLength(m)] </w:t>
       </w:r>
       <w:r>
         <w:sym w:font="Wingdings" w:char="F0E0"/>
@@ -3017,39 +1886,7 @@
         <w:t>This one</w:t>
       </w:r>
       <w:r>
-        <w:t xml:space="preserve"> is if you </w:t>
-      </w:r>
-      <w:proofErr w:type="spellStart"/>
-      <w:r>
-        <w:t>wanna</w:t>
-      </w:r>
-      <w:proofErr w:type="spellEnd"/>
-      <w:r>
-        <w:t xml:space="preserve"> write custom validation annotations for specific attributes. In this one, you create a new class right above your model, make it extend the </w:t>
-      </w:r>
-      <w:proofErr w:type="spellStart"/>
-      <w:r>
-        <w:t>ValidationAttribute</w:t>
-      </w:r>
-      <w:proofErr w:type="spellEnd"/>
-      <w:r>
-        <w:t xml:space="preserve"> class, and override the </w:t>
-      </w:r>
-      <w:proofErr w:type="spellStart"/>
-      <w:r>
-        <w:t>IsValid</w:t>
-      </w:r>
-      <w:proofErr w:type="spellEnd"/>
-      <w:r>
-        <w:t xml:space="preserve"> method inside of that class. Refer to Models/</w:t>
-      </w:r>
-      <w:proofErr w:type="spellStart"/>
-      <w:r>
-        <w:t>Photo.cs</w:t>
-      </w:r>
-      <w:proofErr w:type="spellEnd"/>
-      <w:r>
-        <w:t xml:space="preserve"> in r29. </w:t>
+        <w:t xml:space="preserve"> is if you wanna write custom validation annotations for specific attributes. In this one, you create a new class right above your model, make it extend the ValidationAttribute class, and override the IsValid method inside of that class. Refer to Models/Photo.cs in r29. </w:t>
       </w:r>
     </w:p>
     <w:p>
@@ -3061,31 +1898,7 @@
         </w:numPr>
       </w:pPr>
       <w:r>
-        <w:t xml:space="preserve">This one is you </w:t>
-      </w:r>
-      <w:proofErr w:type="spellStart"/>
-      <w:r>
-        <w:t>wanna</w:t>
-      </w:r>
-      <w:proofErr w:type="spellEnd"/>
-      <w:r>
-        <w:t xml:space="preserve"> write validations concerning multiple fields. In this one, you basically make your model extend the </w:t>
-      </w:r>
-      <w:proofErr w:type="spellStart"/>
-      <w:r>
-        <w:t>IValidatable</w:t>
-      </w:r>
-      <w:proofErr w:type="spellEnd"/>
-      <w:r>
-        <w:t xml:space="preserve"> object and implement a Validate method. Refer to Models/</w:t>
-      </w:r>
-      <w:proofErr w:type="spellStart"/>
-      <w:r>
-        <w:t>Photo.cs</w:t>
-      </w:r>
-      <w:proofErr w:type="spellEnd"/>
-      <w:r>
-        <w:t xml:space="preserve"> in r30. </w:t>
+        <w:t xml:space="preserve">This one is you wanna write validations concerning multiple fields. In this one, you basically make your model extend the IValidatable object and implement a Validate method. Refer to Models/Photo.cs in r30. </w:t>
       </w:r>
     </w:p>
     <w:p>
@@ -3122,87 +1935,7 @@
         </w:numPr>
       </w:pPr>
       <w:r>
-        <w:t xml:space="preserve">You can create bundles of </w:t>
-      </w:r>
-      <w:proofErr w:type="spellStart"/>
-      <w:r>
-        <w:t>js</w:t>
-      </w:r>
-      <w:proofErr w:type="spellEnd"/>
-      <w:r>
-        <w:t xml:space="preserve"> and </w:t>
-      </w:r>
-      <w:proofErr w:type="spellStart"/>
-      <w:r>
-        <w:t>css</w:t>
-      </w:r>
-      <w:proofErr w:type="spellEnd"/>
-      <w:r>
-        <w:t xml:space="preserve"> files in </w:t>
-      </w:r>
-      <w:proofErr w:type="spellStart"/>
-      <w:r>
-        <w:t>App_Start</w:t>
-      </w:r>
-      <w:proofErr w:type="spellEnd"/>
-      <w:r>
-        <w:t>/</w:t>
-      </w:r>
-      <w:proofErr w:type="spellStart"/>
-      <w:r>
-        <w:t>BundleConfig.cs</w:t>
-      </w:r>
-      <w:proofErr w:type="spellEnd"/>
-      <w:r>
-        <w:t xml:space="preserve">. A bundle is basically a collection of multiple </w:t>
-      </w:r>
-      <w:proofErr w:type="spellStart"/>
-      <w:r>
-        <w:t>css</w:t>
-      </w:r>
-      <w:proofErr w:type="spellEnd"/>
-      <w:r>
-        <w:t xml:space="preserve"> files or multiple </w:t>
-      </w:r>
-      <w:proofErr w:type="spellStart"/>
-      <w:r>
-        <w:t>js</w:t>
-      </w:r>
-      <w:proofErr w:type="spellEnd"/>
-      <w:r>
-        <w:t xml:space="preserve"> files. To include this bundle, all you need to do is call @</w:t>
-      </w:r>
-      <w:proofErr w:type="spellStart"/>
-      <w:r>
-        <w:t>Scripts.render</w:t>
-      </w:r>
-      <w:proofErr w:type="spellEnd"/>
-      <w:r>
-        <w:t xml:space="preserve"> (for a </w:t>
-      </w:r>
-      <w:proofErr w:type="spellStart"/>
-      <w:r>
-        <w:t>javascript</w:t>
-      </w:r>
-      <w:proofErr w:type="spellEnd"/>
-      <w:r>
-        <w:t xml:space="preserve"> bundle) or @</w:t>
-      </w:r>
-      <w:proofErr w:type="spellStart"/>
-      <w:r>
-        <w:t>Styles.render</w:t>
-      </w:r>
-      <w:proofErr w:type="spellEnd"/>
-      <w:r>
-        <w:t xml:space="preserve"> (for a </w:t>
-      </w:r>
-      <w:proofErr w:type="spellStart"/>
-      <w:r>
-        <w:t>css</w:t>
-      </w:r>
-      <w:proofErr w:type="spellEnd"/>
-      <w:r>
-        <w:t xml:space="preserve"> bundle) in some view file, passing in the name of the bundle. </w:t>
+        <w:t xml:space="preserve">You can create bundles of js and css files in App_Start/BundleConfig.cs. A bundle is basically a collection of multiple css files or multiple js files. To include this bundle, all you need to do is call @Scripts.render (for a javascript bundle) or @Styles.render (for a css bundle) in some view file, passing in the name of the bundle. </w:t>
       </w:r>
     </w:p>
     <w:p>
@@ -3214,53 +1947,13 @@
         </w:numPr>
       </w:pPr>
       <w:r>
-        <w:t xml:space="preserve">ASP.NET MVC by default minifies and combines all the </w:t>
-      </w:r>
-      <w:proofErr w:type="spellStart"/>
-      <w:r>
-        <w:t>css</w:t>
-      </w:r>
-      <w:proofErr w:type="spellEnd"/>
-      <w:r>
-        <w:t xml:space="preserve"> and </w:t>
-      </w:r>
-      <w:proofErr w:type="spellStart"/>
-      <w:r>
-        <w:t>js</w:t>
-      </w:r>
-      <w:proofErr w:type="spellEnd"/>
-      <w:r>
-        <w:t xml:space="preserve"> files</w:t>
+        <w:t>ASP.NET MVC by default minifies and combines all the css and js files</w:t>
       </w:r>
       <w:r>
         <w:t xml:space="preserve"> into one</w:t>
       </w:r>
       <w:r>
-        <w:t xml:space="preserve"> in all bundles in release mode. To change your application from debug to release mode, open </w:t>
-      </w:r>
-      <w:proofErr w:type="spellStart"/>
-      <w:r>
-        <w:t>Web.config</w:t>
-      </w:r>
-      <w:proofErr w:type="spellEnd"/>
-      <w:r>
-        <w:t xml:space="preserve"> and under </w:t>
-      </w:r>
-      <w:proofErr w:type="spellStart"/>
-      <w:r>
-        <w:t>system.web</w:t>
-      </w:r>
-      <w:proofErr w:type="spellEnd"/>
-      <w:r>
-        <w:t xml:space="preserve"> </w:t>
-      </w:r>
-      <w:proofErr w:type="gramStart"/>
-      <w:r>
-        <w:t>section ,</w:t>
-      </w:r>
-      <w:proofErr w:type="gramEnd"/>
-      <w:r>
-        <w:t xml:space="preserve"> change compilation debug from true to false</w:t>
+        <w:t xml:space="preserve"> in all bundles in release mode. To change your application from debug to release mode, open Web.config and under system.web section , change compilation debug from true to false</w:t>
       </w:r>
       <w:r>
         <w:t xml:space="preserve">. In debug mode, however, the files are not minified and each bundle file appears separately. </w:t>
@@ -3274,11 +1967,9 @@
           <w:numId w:val="8"/>
         </w:numPr>
       </w:pPr>
-      <w:proofErr w:type="spellStart"/>
       <w:r>
         <w:t>Ajax.BeginForm</w:t>
       </w:r>
-      <w:proofErr w:type="spellEnd"/>
     </w:p>
     <w:p>
       <w:pPr>
@@ -3289,41 +1980,7 @@
         </w:numPr>
       </w:pPr>
       <w:r>
-        <w:t xml:space="preserve">You can use </w:t>
-      </w:r>
-      <w:proofErr w:type="spellStart"/>
-      <w:r>
-        <w:t>Ajax.BeginForm</w:t>
-      </w:r>
-      <w:proofErr w:type="spellEnd"/>
-      <w:r>
-        <w:t xml:space="preserve"> to generate a form that automatically sends an </w:t>
-      </w:r>
-      <w:proofErr w:type="spellStart"/>
-      <w:proofErr w:type="gramStart"/>
-      <w:r>
-        <w:t>ajax</w:t>
-      </w:r>
-      <w:proofErr w:type="spellEnd"/>
-      <w:proofErr w:type="gramEnd"/>
-      <w:r>
-        <w:t xml:space="preserve"> request using data- attributes. Refer to Views/Home/</w:t>
-      </w:r>
-      <w:proofErr w:type="spellStart"/>
-      <w:r>
-        <w:t>Index.cshtml</w:t>
-      </w:r>
-      <w:proofErr w:type="spellEnd"/>
-      <w:r>
-        <w:t xml:space="preserve"> and the </w:t>
-      </w:r>
-      <w:proofErr w:type="spellStart"/>
-      <w:r>
-        <w:t>HomeController</w:t>
-      </w:r>
-      <w:proofErr w:type="spellEnd"/>
-      <w:r>
-        <w:t xml:space="preserve">/Autocomplete method in r31 for an example. </w:t>
+        <w:t xml:space="preserve">You can use Ajax.BeginForm to generate a form that automatically sends an ajax request using data- attributes. Refer to Views/Home/Index.cshtml and the HomeController/Autocomplete method in r31 for an example. </w:t>
       </w:r>
     </w:p>
     <w:p>
@@ -3350,40 +2007,16 @@
         </w:numPr>
       </w:pPr>
       <w:r>
-        <w:t xml:space="preserve">The plugin </w:t>
-      </w:r>
-      <w:proofErr w:type="spellStart"/>
-      <w:r>
-        <w:t>PagedList.Mvc</w:t>
-      </w:r>
-      <w:proofErr w:type="spellEnd"/>
-      <w:r>
-        <w:t xml:space="preserve"> can be used. </w:t>
-      </w:r>
-      <w:r>
-        <w:t xml:space="preserve">It can be installed via </w:t>
-      </w:r>
-      <w:proofErr w:type="spellStart"/>
-      <w:r>
-        <w:t>NuGet</w:t>
-      </w:r>
-      <w:proofErr w:type="spellEnd"/>
-      <w:r>
-        <w:t xml:space="preserve">. </w:t>
+        <w:t xml:space="preserve">The plugin PagedList.Mvc can be used. </w:t>
+      </w:r>
+      <w:r>
+        <w:t xml:space="preserve">It can be installed via NuGet. </w:t>
       </w:r>
       <w:r>
         <w:t xml:space="preserve">Refer to Scripts/photoshare.js and </w:t>
       </w:r>
       <w:r>
-        <w:t>Views/Home/_</w:t>
-      </w:r>
-      <w:proofErr w:type="spellStart"/>
-      <w:r>
-        <w:t>Photos.cshtml</w:t>
-      </w:r>
-      <w:proofErr w:type="spellEnd"/>
-      <w:r>
-        <w:t xml:space="preserve"> for an example. </w:t>
+        <w:t xml:space="preserve">Views/Home/_Photos.cshtml for an example. </w:t>
       </w:r>
     </w:p>
     <w:p>
@@ -3415,54 +2048,11 @@
         </w:numPr>
       </w:pPr>
       <w:r>
-        <w:t xml:space="preserve">Cut the </w:t>
-      </w:r>
-      <w:proofErr w:type="spellStart"/>
-      <w:r>
-        <w:t>WebSecurity.InitializeDatabaseConnection</w:t>
-      </w:r>
-      <w:proofErr w:type="spellEnd"/>
-      <w:r>
-        <w:t xml:space="preserve"> part out of</w:t>
-      </w:r>
-      <w:r>
-        <w:t xml:space="preserve"> </w:t>
-      </w:r>
-      <w:r>
-        <w:t>Filters/</w:t>
-      </w:r>
-      <w:proofErr w:type="spellStart"/>
-      <w:r>
-        <w:t>InitializeSimpleMembershipAttribtue</w:t>
-      </w:r>
-      <w:proofErr w:type="spellEnd"/>
-      <w:r>
-        <w:t xml:space="preserve"> and paste it in </w:t>
-      </w:r>
-      <w:proofErr w:type="spellStart"/>
-      <w:r>
-        <w:t>Global.asax.cs</w:t>
-      </w:r>
-      <w:proofErr w:type="spellEnd"/>
-      <w:r>
-        <w:t xml:space="preserve">. Make </w:t>
-      </w:r>
-      <w:proofErr w:type="spellStart"/>
+        <w:t xml:space="preserve">Cut the WebSecurity.InitializeDatabaseConnection part out of Filters/InitializeSimpleMembershipAttribtue and paste it in Global.asax.cs. Make </w:t>
+      </w:r>
       <w:r>
         <w:lastRenderedPageBreak/>
-        <w:t>sureyou</w:t>
-      </w:r>
-      <w:proofErr w:type="spellEnd"/>
-      <w:r>
-        <w:t xml:space="preserve"> change </w:t>
-      </w:r>
-      <w:proofErr w:type="spellStart"/>
-      <w:r>
-        <w:t>DefaultConnection</w:t>
-      </w:r>
-      <w:proofErr w:type="spellEnd"/>
-      <w:r>
-        <w:t xml:space="preserve"> to the connection string corresponding to your main database</w:t>
+        <w:t>sureyou change DefaultConnection to the connection string corresponding to your main database</w:t>
       </w:r>
     </w:p>
     <w:p>
@@ -3474,13 +2064,8 @@
         </w:numPr>
       </w:pPr>
       <w:r>
-        <w:t>Delete Filters/</w:t>
-      </w:r>
-      <w:proofErr w:type="spellStart"/>
-      <w:r>
-        <w:t>InitializeSimpleMembershipAttribtue.cs</w:t>
-      </w:r>
-      <w:proofErr w:type="spellEnd"/>
+        <w:t>Delete Filters/InitializeSimpleMembershipAttribtue.cs</w:t>
+      </w:r>
     </w:p>
     <w:p>
       <w:pPr>
@@ -3491,23 +2076,7 @@
         </w:numPr>
       </w:pPr>
       <w:r>
-        <w:t>Go into Models/</w:t>
-      </w:r>
-      <w:proofErr w:type="spellStart"/>
-      <w:r>
-        <w:t>AccountModels</w:t>
-      </w:r>
-      <w:proofErr w:type="spellEnd"/>
-      <w:r>
-        <w:t xml:space="preserve">, and delete the </w:t>
-      </w:r>
-      <w:proofErr w:type="spellStart"/>
-      <w:r>
-        <w:t>UsersContext</w:t>
-      </w:r>
-      <w:proofErr w:type="spellEnd"/>
-      <w:r>
-        <w:t xml:space="preserve"> part</w:t>
+        <w:t>Go into Models/AccountModels, and delete the UsersContext part</w:t>
       </w:r>
     </w:p>
     <w:p>
@@ -3519,23 +2088,7 @@
         </w:numPr>
       </w:pPr>
       <w:r>
-        <w:t xml:space="preserve">Cut out the </w:t>
-      </w:r>
-      <w:proofErr w:type="spellStart"/>
-      <w:r>
-        <w:t>UserProfile</w:t>
-      </w:r>
-      <w:proofErr w:type="spellEnd"/>
-      <w:r>
-        <w:t xml:space="preserve"> part and put it in a new </w:t>
-      </w:r>
-      <w:proofErr w:type="spellStart"/>
-      <w:r>
-        <w:t>UserProfile.cs</w:t>
-      </w:r>
-      <w:proofErr w:type="spellEnd"/>
-      <w:r>
-        <w:t xml:space="preserve"> class in the Models folder</w:t>
+        <w:t>Cut out the UserProfile part and put it in a new UserProfile.cs class in the Models folder</w:t>
       </w:r>
     </w:p>
     <w:p>
@@ -3547,23 +2100,7 @@
         </w:numPr>
       </w:pPr>
       <w:r>
-        <w:t xml:space="preserve">Add </w:t>
-      </w:r>
-      <w:proofErr w:type="spellStart"/>
-      <w:r>
-        <w:t>UserProfile</w:t>
-      </w:r>
-      <w:proofErr w:type="spellEnd"/>
-      <w:r>
-        <w:t xml:space="preserve"> in your </w:t>
-      </w:r>
-      <w:proofErr w:type="spellStart"/>
-      <w:r>
-        <w:t>Db</w:t>
-      </w:r>
-      <w:proofErr w:type="spellEnd"/>
-      <w:r>
-        <w:t xml:space="preserve"> class in your Models folder</w:t>
+        <w:t>Add UserProfile in your Db class in your Models folder</w:t>
       </w:r>
     </w:p>
     <w:p>
@@ -3587,13 +2124,8 @@
         </w:numPr>
       </w:pPr>
       <w:r>
-        <w:t xml:space="preserve">Remove </w:t>
-      </w:r>
-      <w:proofErr w:type="spellStart"/>
-      <w:r>
-        <w:t>SimpleMemberShipAttribute</w:t>
-      </w:r>
-      <w:proofErr w:type="spellEnd"/>
+        <w:t>Remove SimpleMemberShipAttribute</w:t>
+      </w:r>
     </w:p>
     <w:p>
       <w:pPr>
@@ -3604,54 +2136,650 @@
         </w:numPr>
       </w:pPr>
       <w:r>
-        <w:t>C</w:t>
-      </w:r>
-      <w:r>
-        <w:t xml:space="preserve">hange </w:t>
-      </w:r>
-      <w:proofErr w:type="spellStart"/>
-      <w:r>
-        <w:t>UsersContext</w:t>
-      </w:r>
-      <w:proofErr w:type="spellEnd"/>
-      <w:r>
-        <w:t xml:space="preserve"> to </w:t>
-      </w:r>
-      <w:proofErr w:type="spellStart"/>
-      <w:r>
-        <w:t>var</w:t>
-      </w:r>
-      <w:proofErr w:type="spellEnd"/>
-      <w:r>
+        <w:t>Change UsersContext to var db = new &lt;Your db class in models folder&gt;()</w:t>
+      </w:r>
+    </w:p>
+    <w:p>
+      <w:pPr>
+        <w:pStyle w:val="ListParagraph"/>
+        <w:numPr>
+          <w:ilvl w:val="1"/>
+          <w:numId w:val="9"/>
+        </w:numPr>
+      </w:pPr>
+      <w:r>
+        <w:t>Migrate database</w:t>
+      </w:r>
+    </w:p>
+    <w:p>
+      <w:pPr>
+        <w:pStyle w:val="ListParagraph"/>
+        <w:ind w:left="1440"/>
+      </w:pPr>
+    </w:p>
+    <w:p>
+      <w:pPr>
+        <w:pStyle w:val="ListParagraph"/>
+        <w:numPr>
+          <w:ilvl w:val="0"/>
+          <w:numId w:val="10"/>
+        </w:numPr>
+      </w:pPr>
+      <w:r>
+        <w:t>Preventing csrf attack</w:t>
+      </w:r>
+    </w:p>
+    <w:p>
+      <w:pPr>
+        <w:pStyle w:val="ListParagraph"/>
+        <w:numPr>
+          <w:ilvl w:val="1"/>
+          <w:numId w:val="10"/>
+        </w:numPr>
+      </w:pPr>
+      <w:r>
+        <w:t>Put @Html.AntiForgeryToken() in your form</w:t>
+      </w:r>
+    </w:p>
+    <w:p>
+      <w:pPr>
+        <w:pStyle w:val="ListParagraph"/>
+        <w:numPr>
+          <w:ilvl w:val="1"/>
+          <w:numId w:val="10"/>
+        </w:numPr>
+      </w:pPr>
+      <w:r>
+        <w:t>Put [ValidateAntiForgeryToken] attribute at the top of the action that handles your form submission</w:t>
+      </w:r>
+    </w:p>
+    <w:p>
+      <w:pPr>
+        <w:pStyle w:val="ListParagraph"/>
+        <w:numPr>
+          <w:ilvl w:val="0"/>
+          <w:numId w:val="10"/>
+        </w:numPr>
+      </w:pPr>
+      <w:r>
+        <w:t>Seeding Membership roles</w:t>
+      </w:r>
+    </w:p>
+    <w:p>
+      <w:pPr>
+        <w:pStyle w:val="ListParagraph"/>
+        <w:numPr>
+          <w:ilvl w:val="1"/>
+          <w:numId w:val="10"/>
+        </w:numPr>
+      </w:pPr>
+      <w:r>
+        <w:t>In your Migrations/Configuration.cs, create a me</w:t>
+      </w:r>
+      <w:r>
+        <w:t>thod called SeedMembership(). Check the code for the method in Migrations/Configuration.cs. Also you need to add this code to your web.config in the system.web section:</w:t>
+      </w:r>
+    </w:p>
+    <w:p>
+      <w:pPr>
+        <w:autoSpaceDE w:val="0"/>
+        <w:autoSpaceDN w:val="0"/>
+        <w:adjustRightInd w:val="0"/>
+        <w:spacing w:after="0" w:line="240" w:lineRule="auto"/>
+        <w:rPr>
+          <w:rFonts w:ascii="Consolas" w:hAnsi="Consolas" w:cs="Consolas"/>
+          <w:color w:val="000000"/>
+          <w:sz w:val="19"/>
+          <w:szCs w:val="19"/>
+          <w:highlight w:val="white"/>
+        </w:rPr>
+      </w:pPr>
+      <w:r>
+        <w:rPr>
+          <w:rFonts w:ascii="Consolas" w:hAnsi="Consolas" w:cs="Consolas"/>
+          <w:color w:val="0000FF"/>
+          <w:sz w:val="19"/>
+          <w:szCs w:val="19"/>
+          <w:highlight w:val="white"/>
+        </w:rPr>
+        <w:t xml:space="preserve">    &lt;</w:t>
+      </w:r>
+      <w:r>
+        <w:rPr>
+          <w:rFonts w:ascii="Consolas" w:hAnsi="Consolas" w:cs="Consolas"/>
+          <w:color w:val="A31515"/>
+          <w:sz w:val="19"/>
+          <w:szCs w:val="19"/>
+          <w:highlight w:val="white"/>
+        </w:rPr>
+        <w:t>roleManager</w:t>
+      </w:r>
+      <w:r>
+        <w:rPr>
+          <w:rFonts w:ascii="Consolas" w:hAnsi="Consolas" w:cs="Consolas"/>
+          <w:color w:val="0000FF"/>
+          <w:sz w:val="19"/>
+          <w:szCs w:val="19"/>
+          <w:highlight w:val="white"/>
+        </w:rPr>
         <w:t xml:space="preserve"> </w:t>
       </w:r>
-      <w:proofErr w:type="spellStart"/>
-      <w:r>
-        <w:t>db</w:t>
-      </w:r>
-      <w:proofErr w:type="spellEnd"/>
-      <w:r>
-        <w:t xml:space="preserve"> = new &lt;Your </w:t>
-      </w:r>
-      <w:proofErr w:type="spellStart"/>
-      <w:r>
-        <w:t>db</w:t>
-      </w:r>
-      <w:proofErr w:type="spellEnd"/>
-      <w:r>
-        <w:t xml:space="preserve"> class in models folder&gt;()</w:t>
-      </w:r>
-    </w:p>
-    <w:p>
-      <w:pPr>
-        <w:pStyle w:val="ListParagraph"/>
-        <w:numPr>
-          <w:ilvl w:val="1"/>
-          <w:numId w:val="9"/>
-        </w:numPr>
-      </w:pPr>
-      <w:r>
-        <w:t>Migrate database</w:t>
+      <w:r>
+        <w:rPr>
+          <w:rFonts w:ascii="Consolas" w:hAnsi="Consolas" w:cs="Consolas"/>
+          <w:color w:val="FF0000"/>
+          <w:sz w:val="19"/>
+          <w:szCs w:val="19"/>
+          <w:highlight w:val="white"/>
+        </w:rPr>
+        <w:t>enabled</w:t>
+      </w:r>
+      <w:r>
+        <w:rPr>
+          <w:rFonts w:ascii="Consolas" w:hAnsi="Consolas" w:cs="Consolas"/>
+          <w:color w:val="0000FF"/>
+          <w:sz w:val="19"/>
+          <w:szCs w:val="19"/>
+          <w:highlight w:val="white"/>
+        </w:rPr>
+        <w:t>=</w:t>
+      </w:r>
+      <w:r>
+        <w:rPr>
+          <w:rFonts w:ascii="Consolas" w:hAnsi="Consolas" w:cs="Consolas"/>
+          <w:color w:val="000000"/>
+          <w:sz w:val="19"/>
+          <w:szCs w:val="19"/>
+          <w:highlight w:val="white"/>
+        </w:rPr>
+        <w:t>"</w:t>
+      </w:r>
+      <w:r>
+        <w:rPr>
+          <w:rFonts w:ascii="Consolas" w:hAnsi="Consolas" w:cs="Consolas"/>
+          <w:color w:val="0000FF"/>
+          <w:sz w:val="19"/>
+          <w:szCs w:val="19"/>
+          <w:highlight w:val="white"/>
+        </w:rPr>
+        <w:t>true</w:t>
+      </w:r>
+      <w:r>
+        <w:rPr>
+          <w:rFonts w:ascii="Consolas" w:hAnsi="Consolas" w:cs="Consolas"/>
+          <w:color w:val="000000"/>
+          <w:sz w:val="19"/>
+          <w:szCs w:val="19"/>
+          <w:highlight w:val="white"/>
+        </w:rPr>
+        <w:t>"</w:t>
+      </w:r>
+      <w:r>
+        <w:rPr>
+          <w:rFonts w:ascii="Consolas" w:hAnsi="Consolas" w:cs="Consolas"/>
+          <w:color w:val="0000FF"/>
+          <w:sz w:val="19"/>
+          <w:szCs w:val="19"/>
+          <w:highlight w:val="white"/>
+        </w:rPr>
+        <w:t xml:space="preserve"> </w:t>
+      </w:r>
+      <w:r>
+        <w:rPr>
+          <w:rFonts w:ascii="Consolas" w:hAnsi="Consolas" w:cs="Consolas"/>
+          <w:color w:val="FF0000"/>
+          <w:sz w:val="19"/>
+          <w:szCs w:val="19"/>
+          <w:highlight w:val="white"/>
+        </w:rPr>
+        <w:t>defaultProvider</w:t>
+      </w:r>
+      <w:r>
+        <w:rPr>
+          <w:rFonts w:ascii="Consolas" w:hAnsi="Consolas" w:cs="Consolas"/>
+          <w:color w:val="0000FF"/>
+          <w:sz w:val="19"/>
+          <w:szCs w:val="19"/>
+          <w:highlight w:val="white"/>
+        </w:rPr>
+        <w:t>=</w:t>
+      </w:r>
+      <w:r>
+        <w:rPr>
+          <w:rFonts w:ascii="Consolas" w:hAnsi="Consolas" w:cs="Consolas"/>
+          <w:color w:val="000000"/>
+          <w:sz w:val="19"/>
+          <w:szCs w:val="19"/>
+          <w:highlight w:val="white"/>
+        </w:rPr>
+        <w:t>"</w:t>
+      </w:r>
+      <w:r>
+        <w:rPr>
+          <w:rFonts w:ascii="Consolas" w:hAnsi="Consolas" w:cs="Consolas"/>
+          <w:color w:val="0000FF"/>
+          <w:sz w:val="19"/>
+          <w:szCs w:val="19"/>
+          <w:highlight w:val="white"/>
+        </w:rPr>
+        <w:t>simple</w:t>
+      </w:r>
+      <w:r>
+        <w:rPr>
+          <w:rFonts w:ascii="Consolas" w:hAnsi="Consolas" w:cs="Consolas"/>
+          <w:color w:val="000000"/>
+          <w:sz w:val="19"/>
+          <w:szCs w:val="19"/>
+          <w:highlight w:val="white"/>
+        </w:rPr>
+        <w:t>"</w:t>
+      </w:r>
+      <w:r>
+        <w:rPr>
+          <w:rFonts w:ascii="Consolas" w:hAnsi="Consolas" w:cs="Consolas"/>
+          <w:color w:val="0000FF"/>
+          <w:sz w:val="19"/>
+          <w:szCs w:val="19"/>
+          <w:highlight w:val="white"/>
+        </w:rPr>
+        <w:t>&gt;</w:t>
+      </w:r>
+    </w:p>
+    <w:p>
+      <w:pPr>
+        <w:autoSpaceDE w:val="0"/>
+        <w:autoSpaceDN w:val="0"/>
+        <w:adjustRightInd w:val="0"/>
+        <w:spacing w:after="0" w:line="240" w:lineRule="auto"/>
+        <w:rPr>
+          <w:rFonts w:ascii="Consolas" w:hAnsi="Consolas" w:cs="Consolas"/>
+          <w:color w:val="000000"/>
+          <w:sz w:val="19"/>
+          <w:szCs w:val="19"/>
+          <w:highlight w:val="white"/>
+        </w:rPr>
+      </w:pPr>
+      <w:r>
+        <w:rPr>
+          <w:rFonts w:ascii="Consolas" w:hAnsi="Consolas" w:cs="Consolas"/>
+          <w:color w:val="0000FF"/>
+          <w:sz w:val="19"/>
+          <w:szCs w:val="19"/>
+          <w:highlight w:val="white"/>
+        </w:rPr>
+        <w:t xml:space="preserve">      &lt;</w:t>
+      </w:r>
+      <w:r>
+        <w:rPr>
+          <w:rFonts w:ascii="Consolas" w:hAnsi="Consolas" w:cs="Consolas"/>
+          <w:color w:val="A31515"/>
+          <w:sz w:val="19"/>
+          <w:szCs w:val="19"/>
+          <w:highlight w:val="white"/>
+        </w:rPr>
+        <w:t>providers</w:t>
+      </w:r>
+      <w:r>
+        <w:rPr>
+          <w:rFonts w:ascii="Consolas" w:hAnsi="Consolas" w:cs="Consolas"/>
+          <w:color w:val="0000FF"/>
+          <w:sz w:val="19"/>
+          <w:szCs w:val="19"/>
+          <w:highlight w:val="white"/>
+        </w:rPr>
+        <w:t>&gt;</w:t>
+      </w:r>
+    </w:p>
+    <w:p>
+      <w:pPr>
+        <w:autoSpaceDE w:val="0"/>
+        <w:autoSpaceDN w:val="0"/>
+        <w:adjustRightInd w:val="0"/>
+        <w:spacing w:after="0" w:line="240" w:lineRule="auto"/>
+        <w:rPr>
+          <w:rFonts w:ascii="Consolas" w:hAnsi="Consolas" w:cs="Consolas"/>
+          <w:color w:val="000000"/>
+          <w:sz w:val="19"/>
+          <w:szCs w:val="19"/>
+          <w:highlight w:val="white"/>
+        </w:rPr>
+      </w:pPr>
+      <w:r>
+        <w:rPr>
+          <w:rFonts w:ascii="Consolas" w:hAnsi="Consolas" w:cs="Consolas"/>
+          <w:color w:val="0000FF"/>
+          <w:sz w:val="19"/>
+          <w:szCs w:val="19"/>
+          <w:highlight w:val="white"/>
+        </w:rPr>
+        <w:t xml:space="preserve">        &lt;</w:t>
+      </w:r>
+      <w:r>
+        <w:rPr>
+          <w:rFonts w:ascii="Consolas" w:hAnsi="Consolas" w:cs="Consolas"/>
+          <w:color w:val="A31515"/>
+          <w:sz w:val="19"/>
+          <w:szCs w:val="19"/>
+          <w:highlight w:val="white"/>
+        </w:rPr>
+        <w:t>clear</w:t>
+      </w:r>
+      <w:r>
+        <w:rPr>
+          <w:rFonts w:ascii="Consolas" w:hAnsi="Consolas" w:cs="Consolas"/>
+          <w:color w:val="0000FF"/>
+          <w:sz w:val="19"/>
+          <w:szCs w:val="19"/>
+          <w:highlight w:val="white"/>
+        </w:rPr>
+        <w:t>/&gt;</w:t>
+      </w:r>
+    </w:p>
+    <w:p>
+      <w:pPr>
+        <w:autoSpaceDE w:val="0"/>
+        <w:autoSpaceDN w:val="0"/>
+        <w:adjustRightInd w:val="0"/>
+        <w:spacing w:after="0" w:line="240" w:lineRule="auto"/>
+        <w:rPr>
+          <w:rFonts w:ascii="Consolas" w:hAnsi="Consolas" w:cs="Consolas"/>
+          <w:color w:val="000000"/>
+          <w:sz w:val="19"/>
+          <w:szCs w:val="19"/>
+          <w:highlight w:val="white"/>
+        </w:rPr>
+      </w:pPr>
+      <w:r>
+        <w:rPr>
+          <w:rFonts w:ascii="Consolas" w:hAnsi="Consolas" w:cs="Consolas"/>
+          <w:color w:val="0000FF"/>
+          <w:sz w:val="19"/>
+          <w:szCs w:val="19"/>
+          <w:highlight w:val="white"/>
+        </w:rPr>
+        <w:t xml:space="preserve">        &lt;</w:t>
+      </w:r>
+      <w:r>
+        <w:rPr>
+          <w:rFonts w:ascii="Consolas" w:hAnsi="Consolas" w:cs="Consolas"/>
+          <w:color w:val="A31515"/>
+          <w:sz w:val="19"/>
+          <w:szCs w:val="19"/>
+          <w:highlight w:val="white"/>
+        </w:rPr>
+        <w:t>add</w:t>
+      </w:r>
+      <w:r>
+        <w:rPr>
+          <w:rFonts w:ascii="Consolas" w:hAnsi="Consolas" w:cs="Consolas"/>
+          <w:color w:val="0000FF"/>
+          <w:sz w:val="19"/>
+          <w:szCs w:val="19"/>
+          <w:highlight w:val="white"/>
+        </w:rPr>
+        <w:t xml:space="preserve"> </w:t>
+      </w:r>
+      <w:r>
+        <w:rPr>
+          <w:rFonts w:ascii="Consolas" w:hAnsi="Consolas" w:cs="Consolas"/>
+          <w:color w:val="FF0000"/>
+          <w:sz w:val="19"/>
+          <w:szCs w:val="19"/>
+          <w:highlight w:val="white"/>
+        </w:rPr>
+        <w:t>name</w:t>
+      </w:r>
+      <w:r>
+        <w:rPr>
+          <w:rFonts w:ascii="Consolas" w:hAnsi="Consolas" w:cs="Consolas"/>
+          <w:color w:val="0000FF"/>
+          <w:sz w:val="19"/>
+          <w:szCs w:val="19"/>
+          <w:highlight w:val="white"/>
+        </w:rPr>
+        <w:t>=</w:t>
+      </w:r>
+      <w:r>
+        <w:rPr>
+          <w:rFonts w:ascii="Consolas" w:hAnsi="Consolas" w:cs="Consolas"/>
+          <w:color w:val="000000"/>
+          <w:sz w:val="19"/>
+          <w:szCs w:val="19"/>
+          <w:highlight w:val="white"/>
+        </w:rPr>
+        <w:t>"</w:t>
+      </w:r>
+      <w:r>
+        <w:rPr>
+          <w:rFonts w:ascii="Consolas" w:hAnsi="Consolas" w:cs="Consolas"/>
+          <w:color w:val="0000FF"/>
+          <w:sz w:val="19"/>
+          <w:szCs w:val="19"/>
+          <w:highlight w:val="white"/>
+        </w:rPr>
+        <w:t>simple</w:t>
+      </w:r>
+      <w:r>
+        <w:rPr>
+          <w:rFonts w:ascii="Consolas" w:hAnsi="Consolas" w:cs="Consolas"/>
+          <w:color w:val="000000"/>
+          <w:sz w:val="19"/>
+          <w:szCs w:val="19"/>
+          <w:highlight w:val="white"/>
+        </w:rPr>
+        <w:t>"</w:t>
+      </w:r>
+      <w:r>
+        <w:rPr>
+          <w:rFonts w:ascii="Consolas" w:hAnsi="Consolas" w:cs="Consolas"/>
+          <w:color w:val="0000FF"/>
+          <w:sz w:val="19"/>
+          <w:szCs w:val="19"/>
+          <w:highlight w:val="white"/>
+        </w:rPr>
+        <w:t xml:space="preserve"> </w:t>
+      </w:r>
+      <w:r>
+        <w:rPr>
+          <w:rFonts w:ascii="Consolas" w:hAnsi="Consolas" w:cs="Consolas"/>
+          <w:color w:val="FF0000"/>
+          <w:sz w:val="19"/>
+          <w:szCs w:val="19"/>
+          <w:highlight w:val="white"/>
+        </w:rPr>
+        <w:t>type</w:t>
+      </w:r>
+      <w:r>
+        <w:rPr>
+          <w:rFonts w:ascii="Consolas" w:hAnsi="Consolas" w:cs="Consolas"/>
+          <w:color w:val="0000FF"/>
+          <w:sz w:val="19"/>
+          <w:szCs w:val="19"/>
+          <w:highlight w:val="white"/>
+        </w:rPr>
+        <w:t>=</w:t>
+      </w:r>
+      <w:r>
+        <w:rPr>
+          <w:rFonts w:ascii="Consolas" w:hAnsi="Consolas" w:cs="Consolas"/>
+          <w:color w:val="000000"/>
+          <w:sz w:val="19"/>
+          <w:szCs w:val="19"/>
+          <w:highlight w:val="white"/>
+        </w:rPr>
+        <w:t>"</w:t>
+      </w:r>
+      <w:r>
+        <w:rPr>
+          <w:rFonts w:ascii="Consolas" w:hAnsi="Consolas" w:cs="Consolas"/>
+          <w:color w:val="0000FF"/>
+          <w:sz w:val="19"/>
+          <w:szCs w:val="19"/>
+          <w:highlight w:val="white"/>
+        </w:rPr>
+        <w:t>WebMatrix.WebData.SimpleRoleProvider, WebMatrix.WebData</w:t>
+      </w:r>
+      <w:r>
+        <w:rPr>
+          <w:rFonts w:ascii="Consolas" w:hAnsi="Consolas" w:cs="Consolas"/>
+          <w:color w:val="000000"/>
+          <w:sz w:val="19"/>
+          <w:szCs w:val="19"/>
+          <w:highlight w:val="white"/>
+        </w:rPr>
+        <w:t>"</w:t>
+      </w:r>
+      <w:r>
+        <w:rPr>
+          <w:rFonts w:ascii="Consolas" w:hAnsi="Consolas" w:cs="Consolas"/>
+          <w:color w:val="0000FF"/>
+          <w:sz w:val="19"/>
+          <w:szCs w:val="19"/>
+          <w:highlight w:val="white"/>
+        </w:rPr>
+        <w:t xml:space="preserve"> /&gt;</w:t>
+      </w:r>
+    </w:p>
+    <w:p>
+      <w:pPr>
+        <w:autoSpaceDE w:val="0"/>
+        <w:autoSpaceDN w:val="0"/>
+        <w:adjustRightInd w:val="0"/>
+        <w:spacing w:after="0" w:line="240" w:lineRule="auto"/>
+        <w:rPr>
+          <w:rFonts w:ascii="Consolas" w:hAnsi="Consolas" w:cs="Consolas"/>
+          <w:color w:val="000000"/>
+          <w:sz w:val="19"/>
+          <w:szCs w:val="19"/>
+          <w:highlight w:val="white"/>
+        </w:rPr>
+      </w:pPr>
+      <w:r>
+        <w:rPr>
+          <w:rFonts w:ascii="Consolas" w:hAnsi="Consolas" w:cs="Consolas"/>
+          <w:color w:val="0000FF"/>
+          <w:sz w:val="19"/>
+          <w:szCs w:val="19"/>
+          <w:highlight w:val="white"/>
+        </w:rPr>
+        <w:t xml:space="preserve">      &lt;/</w:t>
+      </w:r>
+      <w:r>
+        <w:rPr>
+          <w:rFonts w:ascii="Consolas" w:hAnsi="Consolas" w:cs="Consolas"/>
+          <w:color w:val="A31515"/>
+          <w:sz w:val="19"/>
+          <w:szCs w:val="19"/>
+          <w:highlight w:val="white"/>
+        </w:rPr>
+        <w:t>providers</w:t>
+      </w:r>
+      <w:r>
+        <w:rPr>
+          <w:rFonts w:ascii="Consolas" w:hAnsi="Consolas" w:cs="Consolas"/>
+          <w:color w:val="0000FF"/>
+          <w:sz w:val="19"/>
+          <w:szCs w:val="19"/>
+          <w:highlight w:val="white"/>
+        </w:rPr>
+        <w:t>&gt;</w:t>
+      </w:r>
+    </w:p>
+    <w:p>
+      <w:pPr>
+        <w:autoSpaceDE w:val="0"/>
+        <w:autoSpaceDN w:val="0"/>
+        <w:adjustRightInd w:val="0"/>
+        <w:spacing w:after="0" w:line="240" w:lineRule="auto"/>
+        <w:rPr>
+          <w:rFonts w:ascii="Consolas" w:hAnsi="Consolas" w:cs="Consolas"/>
+          <w:color w:val="000000"/>
+          <w:sz w:val="19"/>
+          <w:szCs w:val="19"/>
+          <w:highlight w:val="white"/>
+        </w:rPr>
+      </w:pPr>
+      <w:r>
+        <w:rPr>
+          <w:rFonts w:ascii="Consolas" w:hAnsi="Consolas" w:cs="Consolas"/>
+          <w:color w:val="0000FF"/>
+          <w:sz w:val="19"/>
+          <w:szCs w:val="19"/>
+          <w:highlight w:val="white"/>
+        </w:rPr>
+        <w:t xml:space="preserve">    &lt;/</w:t>
+      </w:r>
+      <w:r>
+        <w:rPr>
+          <w:rFonts w:ascii="Consolas" w:hAnsi="Consolas" w:cs="Consolas"/>
+          <w:color w:val="A31515"/>
+          <w:sz w:val="19"/>
+          <w:szCs w:val="19"/>
+          <w:highlight w:val="white"/>
+        </w:rPr>
+        <w:t>roleManager</w:t>
+      </w:r>
+      <w:r>
+        <w:rPr>
+          <w:rFonts w:ascii="Consolas" w:hAnsi="Consolas" w:cs="Consolas"/>
+          <w:color w:val="0000FF"/>
+          <w:sz w:val="19"/>
+          <w:szCs w:val="19"/>
+          <w:highlight w:val="white"/>
+        </w:rPr>
+        <w:t>&gt;</w:t>
+      </w:r>
+    </w:p>
+    <w:p/>
+    <w:p>
+      <w:pPr>
+        <w:pStyle w:val="ListParagraph"/>
+        <w:numPr>
+          <w:ilvl w:val="0"/>
+          <w:numId w:val="11"/>
+        </w:numPr>
+      </w:pPr>
+      <w:r>
+        <w:t>Controlling Access</w:t>
+      </w:r>
+    </w:p>
+    <w:p>
+      <w:pPr>
+        <w:pStyle w:val="ListParagraph"/>
+        <w:numPr>
+          <w:ilvl w:val="1"/>
+          <w:numId w:val="11"/>
+        </w:numPr>
+      </w:pPr>
+      <w:r>
+        <w:t>You can use the [Authorize] attribute, as mentioned before. If you put it above a controller, you must be logged in before you access any action in the controller. If you just put it above an action, then you must be logged in before code for that action is run</w:t>
+      </w:r>
+    </w:p>
+    <w:p>
+      <w:pPr>
+        <w:pStyle w:val="ListParagraph"/>
+        <w:numPr>
+          <w:ilvl w:val="0"/>
+          <w:numId w:val="11"/>
+        </w:numPr>
+      </w:pPr>
+      <w:r>
+        <w:t>Using OAuth Providers</w:t>
+      </w:r>
+    </w:p>
+    <w:p>
+      <w:pPr>
+        <w:pStyle w:val="ListParagraph"/>
+        <w:numPr>
+          <w:ilvl w:val="1"/>
+          <w:numId w:val="11"/>
+        </w:numPr>
+      </w:pPr>
+      <w:r>
+        <w:t xml:space="preserve">In your App_Start/AuthConfig, you can use Microsoft, facebook, google, or twitter by just uncommenting the appropriate provider’s code out. </w:t>
+      </w:r>
+      <w:r>
+        <w:t>The way it works is that every time you use one of the providers, it’ll add a user to your UserProfiles and webpages_OAuthMembership tables</w:t>
       </w:r>
       <w:bookmarkStart w:id="0" w:name="_GoBack"/>
       <w:bookmarkEnd w:id="0"/>
@@ -3782,6 +2910,119 @@
     </w:lvl>
   </w:abstractNum>
   <w:abstractNum w:abstractNumId="1">
+    <w:nsid w:val="0E4648CB"/>
+    <w:multiLevelType w:val="hybridMultilevel"/>
+    <w:tmpl w:val="AD58A9A6"/>
+    <w:lvl w:ilvl="0" w:tplc="04090001">
+      <w:start w:val="1"/>
+      <w:numFmt w:val="bullet"/>
+      <w:lvlText w:val=""/>
+      <w:lvlJc w:val="left"/>
+      <w:pPr>
+        <w:ind w:left="720" w:hanging="360"/>
+      </w:pPr>
+      <w:rPr>
+        <w:rFonts w:ascii="Symbol" w:hAnsi="Symbol" w:hint="default"/>
+      </w:rPr>
+    </w:lvl>
+    <w:lvl w:ilvl="1" w:tplc="04090003">
+      <w:start w:val="1"/>
+      <w:numFmt w:val="bullet"/>
+      <w:lvlText w:val="o"/>
+      <w:lvlJc w:val="left"/>
+      <w:pPr>
+        <w:ind w:left="1440" w:hanging="360"/>
+      </w:pPr>
+      <w:rPr>
+        <w:rFonts w:ascii="Courier New" w:hAnsi="Courier New" w:cs="Courier New" w:hint="default"/>
+      </w:rPr>
+    </w:lvl>
+    <w:lvl w:ilvl="2" w:tplc="04090005" w:tentative="1">
+      <w:start w:val="1"/>
+      <w:numFmt w:val="bullet"/>
+      <w:lvlText w:val=""/>
+      <w:lvlJc w:val="left"/>
+      <w:pPr>
+        <w:ind w:left="2160" w:hanging="360"/>
+      </w:pPr>
+      <w:rPr>
+        <w:rFonts w:ascii="Wingdings" w:hAnsi="Wingdings" w:hint="default"/>
+      </w:rPr>
+    </w:lvl>
+    <w:lvl w:ilvl="3" w:tplc="04090001" w:tentative="1">
+      <w:start w:val="1"/>
+      <w:numFmt w:val="bullet"/>
+      <w:lvlText w:val=""/>
+      <w:lvlJc w:val="left"/>
+      <w:pPr>
+        <w:ind w:left="2880" w:hanging="360"/>
+      </w:pPr>
+      <w:rPr>
+        <w:rFonts w:ascii="Symbol" w:hAnsi="Symbol" w:hint="default"/>
+      </w:rPr>
+    </w:lvl>
+    <w:lvl w:ilvl="4" w:tplc="04090003" w:tentative="1">
+      <w:start w:val="1"/>
+      <w:numFmt w:val="bullet"/>
+      <w:lvlText w:val="o"/>
+      <w:lvlJc w:val="left"/>
+      <w:pPr>
+        <w:ind w:left="3600" w:hanging="360"/>
+      </w:pPr>
+      <w:rPr>
+        <w:rFonts w:ascii="Courier New" w:hAnsi="Courier New" w:cs="Courier New" w:hint="default"/>
+      </w:rPr>
+    </w:lvl>
+    <w:lvl w:ilvl="5" w:tplc="04090005" w:tentative="1">
+      <w:start w:val="1"/>
+      <w:numFmt w:val="bullet"/>
+      <w:lvlText w:val=""/>
+      <w:lvlJc w:val="left"/>
+      <w:pPr>
+        <w:ind w:left="4320" w:hanging="360"/>
+      </w:pPr>
+      <w:rPr>
+        <w:rFonts w:ascii="Wingdings" w:hAnsi="Wingdings" w:hint="default"/>
+      </w:rPr>
+    </w:lvl>
+    <w:lvl w:ilvl="6" w:tplc="04090001" w:tentative="1">
+      <w:start w:val="1"/>
+      <w:numFmt w:val="bullet"/>
+      <w:lvlText w:val=""/>
+      <w:lvlJc w:val="left"/>
+      <w:pPr>
+        <w:ind w:left="5040" w:hanging="360"/>
+      </w:pPr>
+      <w:rPr>
+        <w:rFonts w:ascii="Symbol" w:hAnsi="Symbol" w:hint="default"/>
+      </w:rPr>
+    </w:lvl>
+    <w:lvl w:ilvl="7" w:tplc="04090003" w:tentative="1">
+      <w:start w:val="1"/>
+      <w:numFmt w:val="bullet"/>
+      <w:lvlText w:val="o"/>
+      <w:lvlJc w:val="left"/>
+      <w:pPr>
+        <w:ind w:left="5760" w:hanging="360"/>
+      </w:pPr>
+      <w:rPr>
+        <w:rFonts w:ascii="Courier New" w:hAnsi="Courier New" w:cs="Courier New" w:hint="default"/>
+      </w:rPr>
+    </w:lvl>
+    <w:lvl w:ilvl="8" w:tplc="04090005" w:tentative="1">
+      <w:start w:val="1"/>
+      <w:numFmt w:val="bullet"/>
+      <w:lvlText w:val=""/>
+      <w:lvlJc w:val="left"/>
+      <w:pPr>
+        <w:ind w:left="6480" w:hanging="360"/>
+      </w:pPr>
+      <w:rPr>
+        <w:rFonts w:ascii="Wingdings" w:hAnsi="Wingdings" w:hint="default"/>
+      </w:rPr>
+    </w:lvl>
+  </w:abstractNum>
+  <w:abstractNum w:abstractNumId="2">
     <w:nsid w:val="16846ABA"/>
     <w:multiLevelType w:val="hybridMultilevel"/>
     <w:tmpl w:val="3B84A62C"/>
@@ -3894,7 +3135,7 @@
       </w:rPr>
     </w:lvl>
   </w:abstractNum>
-  <w:abstractNum w:abstractNumId="2">
+  <w:abstractNum w:abstractNumId="3">
     <w:nsid w:val="1BA65EFC"/>
     <w:multiLevelType w:val="hybridMultilevel"/>
     <w:tmpl w:val="8D0A2B64"/>
@@ -3980,7 +3221,7 @@
       </w:pPr>
     </w:lvl>
   </w:abstractNum>
-  <w:abstractNum w:abstractNumId="3">
+  <w:abstractNum w:abstractNumId="4">
     <w:nsid w:val="28504446"/>
     <w:multiLevelType w:val="hybridMultilevel"/>
     <w:tmpl w:val="0CAECE9E"/>
@@ -4093,7 +3334,7 @@
       </w:rPr>
     </w:lvl>
   </w:abstractNum>
-  <w:abstractNum w:abstractNumId="4">
+  <w:abstractNum w:abstractNumId="5">
     <w:nsid w:val="2A983DEF"/>
     <w:multiLevelType w:val="hybridMultilevel"/>
     <w:tmpl w:val="17CA1388"/>
@@ -4206,7 +3447,7 @@
       </w:rPr>
     </w:lvl>
   </w:abstractNum>
-  <w:abstractNum w:abstractNumId="5">
+  <w:abstractNum w:abstractNumId="6">
     <w:nsid w:val="31A36B3C"/>
     <w:multiLevelType w:val="hybridMultilevel"/>
     <w:tmpl w:val="3E2445A8"/>
@@ -4319,10 +3560,10 @@
       </w:rPr>
     </w:lvl>
   </w:abstractNum>
-  <w:abstractNum w:abstractNumId="6">
+  <w:abstractNum w:abstractNumId="7">
     <w:nsid w:val="3B5317D0"/>
     <w:multiLevelType w:val="hybridMultilevel"/>
-    <w:tmpl w:val="6CBE3890"/>
+    <w:tmpl w:val="5110576E"/>
     <w:lvl w:ilvl="0" w:tplc="04090001">
       <w:start w:val="1"/>
       <w:numFmt w:val="bullet"/>
@@ -4335,7 +3576,7 @@
         <w:rFonts w:ascii="Symbol" w:hAnsi="Symbol" w:hint="default"/>
       </w:rPr>
     </w:lvl>
-    <w:lvl w:ilvl="1" w:tplc="04090003" w:tentative="1">
+    <w:lvl w:ilvl="1" w:tplc="04090003">
       <w:start w:val="1"/>
       <w:numFmt w:val="bullet"/>
       <w:lvlText w:val="o"/>
@@ -4432,7 +3673,7 @@
       </w:rPr>
     </w:lvl>
   </w:abstractNum>
-  <w:abstractNum w:abstractNumId="7">
+  <w:abstractNum w:abstractNumId="8">
     <w:nsid w:val="59920FDF"/>
     <w:multiLevelType w:val="hybridMultilevel"/>
     <w:tmpl w:val="31F62210"/>
@@ -4545,7 +3786,7 @@
       </w:rPr>
     </w:lvl>
   </w:abstractNum>
-  <w:abstractNum w:abstractNumId="8">
+  <w:abstractNum w:abstractNumId="9">
     <w:nsid w:val="623D7E17"/>
     <w:multiLevelType w:val="hybridMultilevel"/>
     <w:tmpl w:val="346A4400"/>
@@ -4658,7 +3899,7 @@
       </w:rPr>
     </w:lvl>
   </w:abstractNum>
-  <w:abstractNum w:abstractNumId="9">
+  <w:abstractNum w:abstractNumId="10">
     <w:nsid w:val="7BD030B2"/>
     <w:multiLevelType w:val="hybridMultilevel"/>
     <w:tmpl w:val="A656CCEA"/>
@@ -4772,34 +4013,37 @@
     </w:lvl>
   </w:abstractNum>
   <w:num w:numId="1">
-    <w:abstractNumId w:val="7"/>
+    <w:abstractNumId w:val="8"/>
   </w:num>
   <w:num w:numId="2">
-    <w:abstractNumId w:val="9"/>
+    <w:abstractNumId w:val="10"/>
   </w:num>
   <w:num w:numId="3">
     <w:abstractNumId w:val="0"/>
   </w:num>
   <w:num w:numId="4">
+    <w:abstractNumId w:val="5"/>
+  </w:num>
+  <w:num w:numId="5">
+    <w:abstractNumId w:val="2"/>
+  </w:num>
+  <w:num w:numId="6">
+    <w:abstractNumId w:val="6"/>
+  </w:num>
+  <w:num w:numId="7">
     <w:abstractNumId w:val="4"/>
   </w:num>
-  <w:num w:numId="5">
-    <w:abstractNumId w:val="1"/>
+  <w:num w:numId="8">
+    <w:abstractNumId w:val="9"/>
   </w:num>
-  <w:num w:numId="6">
-    <w:abstractNumId w:val="5"/>
-  </w:num>
-  <w:num w:numId="7">
+  <w:num w:numId="9">
     <w:abstractNumId w:val="3"/>
   </w:num>
-  <w:num w:numId="8">
-    <w:abstractNumId w:val="8"/>
+  <w:num w:numId="10">
+    <w:abstractNumId w:val="7"/>
   </w:num>
-  <w:num w:numId="9">
-    <w:abstractNumId w:val="2"/>
-  </w:num>
-  <w:num w:numId="10">
-    <w:abstractNumId w:val="6"/>
+  <w:num w:numId="11">
+    <w:abstractNumId w:val="1"/>
   </w:num>
 </w:numbering>
 </file>

</xml_diff>